<commit_message>
Ya he hecho los apartados de justificación del proyecto y la introducción
</commit_message>
<xml_diff>
--- a/Memoria_TFG 2024-25_JulianMoronRidao.docx
+++ b/Memoria_TFG 2024-25_JulianMoronRidao.docx
@@ -33,7 +33,7 @@
           <w:noProof/>
         </w:rPr>
         <w:drawing>
-          <wp:inline distT="0" distB="0" distL="0" distR="0" wp14:anchorId="19882AF8" wp14:editId="6F04EDEA">
+          <wp:inline distT="0" distB="0" distL="0" distR="0" wp14:anchorId="19882AF8" wp14:editId="11E4C2DD">
             <wp:extent cx="3524250" cy="1771650"/>
             <wp:effectExtent l="0" t="0" r="0" b="0"/>
             <wp:docPr id="923855780" name="Imagen 923855780"/>
@@ -237,29 +237,31 @@
           <w:sz w:val="32"/>
           <w:szCs w:val="32"/>
         </w:rPr>
-        <w:t>ulián Morón Ridao</w:t>
-      </w:r>
-    </w:p>
-    <w:p>
-      <w:pPr>
-        <w:spacing w:line="360" w:lineRule="auto"/>
-        <w:jc w:val="right"/>
+        <w:t xml:space="preserve">ulián Morón </w:t>
+      </w:r>
+      <w:proofErr w:type="spellStart"/>
+      <w:r>
         <w:rPr>
           <w:rFonts w:ascii="Arial" w:hAnsi="Arial" w:cs="Arial"/>
           <w:color w:val="000000" w:themeColor="text1"/>
           <w:sz w:val="32"/>
           <w:szCs w:val="32"/>
         </w:rPr>
-      </w:pPr>
-      <w:r>
+        <w:t>Ridao</w:t>
+      </w:r>
+      <w:proofErr w:type="spellEnd"/>
+    </w:p>
+    <w:p>
+      <w:pPr>
+        <w:spacing w:line="360" w:lineRule="auto"/>
+        <w:jc w:val="right"/>
         <w:rPr>
           <w:rFonts w:ascii="Arial" w:hAnsi="Arial" w:cs="Arial"/>
           <w:color w:val="000000" w:themeColor="text1"/>
           <w:sz w:val="32"/>
           <w:szCs w:val="32"/>
         </w:rPr>
-        <w:t>Tutor</w:t>
-      </w:r>
+      </w:pPr>
       <w:r>
         <w:rPr>
           <w:rFonts w:ascii="Arial" w:hAnsi="Arial" w:cs="Arial"/>
@@ -267,40 +269,49 @@
           <w:sz w:val="32"/>
           <w:szCs w:val="32"/>
         </w:rPr>
-        <w:t xml:space="preserve"> del TFG</w:t>
-      </w:r>
-    </w:p>
-    <w:p>
-      <w:pPr>
-        <w:rPr>
-          <w:color w:val="000000" w:themeColor="text1"/>
-        </w:rPr>
-      </w:pPr>
-      <w:r>
-        <w:rPr>
-          <w:color w:val="000000" w:themeColor="text1"/>
-        </w:rPr>
-        <w:br w:type="page"/>
-      </w:r>
-    </w:p>
-    <w:p>
-      <w:pPr>
-        <w:spacing w:line="360" w:lineRule="auto"/>
-        <w:jc w:val="both"/>
+        <w:t>Tutor</w:t>
+      </w:r>
+      <w:r>
         <w:rPr>
           <w:rFonts w:ascii="Arial" w:hAnsi="Arial" w:cs="Arial"/>
           <w:color w:val="000000" w:themeColor="text1"/>
           <w:sz w:val="32"/>
           <w:szCs w:val="32"/>
         </w:rPr>
-      </w:pPr>
-      <w:r>
+        <w:t xml:space="preserve"> del TFG</w:t>
+      </w:r>
+    </w:p>
+    <w:p>
+      <w:pPr>
+        <w:rPr>
+          <w:color w:val="000000" w:themeColor="text1"/>
+        </w:rPr>
+      </w:pPr>
+      <w:r>
+        <w:rPr>
+          <w:color w:val="000000" w:themeColor="text1"/>
+        </w:rPr>
+        <w:br w:type="page"/>
+      </w:r>
+    </w:p>
+    <w:p>
+      <w:pPr>
+        <w:spacing w:line="360" w:lineRule="auto"/>
+        <w:jc w:val="both"/>
         <w:rPr>
           <w:rFonts w:ascii="Arial" w:hAnsi="Arial" w:cs="Arial"/>
           <w:color w:val="000000" w:themeColor="text1"/>
           <w:sz w:val="32"/>
           <w:szCs w:val="32"/>
         </w:rPr>
+      </w:pPr>
+      <w:r>
+        <w:rPr>
+          <w:rFonts w:ascii="Arial" w:hAnsi="Arial" w:cs="Arial"/>
+          <w:color w:val="000000" w:themeColor="text1"/>
+          <w:sz w:val="32"/>
+          <w:szCs w:val="32"/>
+        </w:rPr>
         <w:lastRenderedPageBreak/>
         <w:t>ÍNDICES</w:t>
       </w:r>
@@ -415,6 +426,7 @@
         </w:rPr>
         <w:t xml:space="preserve">ma principal, además de luego enfocarlo en su uso, aplicaciones, funciones relevantes </w:t>
       </w:r>
+      <w:proofErr w:type="spellStart"/>
       <w:r>
         <w:rPr>
           <w:rFonts w:ascii="Arial" w:hAnsi="Arial" w:cs="Arial"/>
@@ -424,6 +436,7 @@
         </w:rPr>
         <w:t>etc</w:t>
       </w:r>
+      <w:proofErr w:type="spellEnd"/>
       <w:r>
         <w:rPr>
           <w:rFonts w:ascii="Arial" w:hAnsi="Arial" w:cs="Arial"/>
@@ -493,14 +506,1465 @@
           <w:szCs w:val="24"/>
         </w:rPr>
       </w:pPr>
-      <w:r>
-        <w:rPr>
-          <w:rFonts w:ascii="Arial" w:hAnsi="Arial" w:cs="Arial"/>
-          <w:color w:val="000000" w:themeColor="text1"/>
-          <w:sz w:val="24"/>
-          <w:szCs w:val="24"/>
-        </w:rPr>
-        <w:t>The main objective of this project will be to carry out research on software-defined networks, which is our main topic, and then focus on their use, applications, relevant functions, etc. for data centers and the cloud. Some of the sections that we will cover consist of the fundamentals of software-defined networks, their impact on data centers and the cloud, limitations of this type of networks, analysis of case studies, integration in 5G networks, the future of these systems, sustainability in data centers, regulations and standards, vulnerabilities of these networks, among others.</w:t>
+      <w:proofErr w:type="spellStart"/>
+      <w:r>
+        <w:rPr>
+          <w:rFonts w:ascii="Arial" w:hAnsi="Arial" w:cs="Arial"/>
+          <w:color w:val="000000" w:themeColor="text1"/>
+          <w:sz w:val="24"/>
+          <w:szCs w:val="24"/>
+        </w:rPr>
+        <w:t>The</w:t>
+      </w:r>
+      <w:proofErr w:type="spellEnd"/>
+      <w:r>
+        <w:rPr>
+          <w:rFonts w:ascii="Arial" w:hAnsi="Arial" w:cs="Arial"/>
+          <w:color w:val="000000" w:themeColor="text1"/>
+          <w:sz w:val="24"/>
+          <w:szCs w:val="24"/>
+        </w:rPr>
+        <w:t xml:space="preserve"> </w:t>
+      </w:r>
+      <w:proofErr w:type="spellStart"/>
+      <w:r>
+        <w:rPr>
+          <w:rFonts w:ascii="Arial" w:hAnsi="Arial" w:cs="Arial"/>
+          <w:color w:val="000000" w:themeColor="text1"/>
+          <w:sz w:val="24"/>
+          <w:szCs w:val="24"/>
+        </w:rPr>
+        <w:t>main</w:t>
+      </w:r>
+      <w:proofErr w:type="spellEnd"/>
+      <w:r>
+        <w:rPr>
+          <w:rFonts w:ascii="Arial" w:hAnsi="Arial" w:cs="Arial"/>
+          <w:color w:val="000000" w:themeColor="text1"/>
+          <w:sz w:val="24"/>
+          <w:szCs w:val="24"/>
+        </w:rPr>
+        <w:t xml:space="preserve"> </w:t>
+      </w:r>
+      <w:proofErr w:type="spellStart"/>
+      <w:r>
+        <w:rPr>
+          <w:rFonts w:ascii="Arial" w:hAnsi="Arial" w:cs="Arial"/>
+          <w:color w:val="000000" w:themeColor="text1"/>
+          <w:sz w:val="24"/>
+          <w:szCs w:val="24"/>
+        </w:rPr>
+        <w:t>objective</w:t>
+      </w:r>
+      <w:proofErr w:type="spellEnd"/>
+      <w:r>
+        <w:rPr>
+          <w:rFonts w:ascii="Arial" w:hAnsi="Arial" w:cs="Arial"/>
+          <w:color w:val="000000" w:themeColor="text1"/>
+          <w:sz w:val="24"/>
+          <w:szCs w:val="24"/>
+        </w:rPr>
+        <w:t xml:space="preserve"> </w:t>
+      </w:r>
+      <w:proofErr w:type="spellStart"/>
+      <w:r>
+        <w:rPr>
+          <w:rFonts w:ascii="Arial" w:hAnsi="Arial" w:cs="Arial"/>
+          <w:color w:val="000000" w:themeColor="text1"/>
+          <w:sz w:val="24"/>
+          <w:szCs w:val="24"/>
+        </w:rPr>
+        <w:t>of</w:t>
+      </w:r>
+      <w:proofErr w:type="spellEnd"/>
+      <w:r>
+        <w:rPr>
+          <w:rFonts w:ascii="Arial" w:hAnsi="Arial" w:cs="Arial"/>
+          <w:color w:val="000000" w:themeColor="text1"/>
+          <w:sz w:val="24"/>
+          <w:szCs w:val="24"/>
+        </w:rPr>
+        <w:t xml:space="preserve"> </w:t>
+      </w:r>
+      <w:proofErr w:type="spellStart"/>
+      <w:r>
+        <w:rPr>
+          <w:rFonts w:ascii="Arial" w:hAnsi="Arial" w:cs="Arial"/>
+          <w:color w:val="000000" w:themeColor="text1"/>
+          <w:sz w:val="24"/>
+          <w:szCs w:val="24"/>
+        </w:rPr>
+        <w:t>this</w:t>
+      </w:r>
+      <w:proofErr w:type="spellEnd"/>
+      <w:r>
+        <w:rPr>
+          <w:rFonts w:ascii="Arial" w:hAnsi="Arial" w:cs="Arial"/>
+          <w:color w:val="000000" w:themeColor="text1"/>
+          <w:sz w:val="24"/>
+          <w:szCs w:val="24"/>
+        </w:rPr>
+        <w:t xml:space="preserve"> </w:t>
+      </w:r>
+      <w:proofErr w:type="spellStart"/>
+      <w:r>
+        <w:rPr>
+          <w:rFonts w:ascii="Arial" w:hAnsi="Arial" w:cs="Arial"/>
+          <w:color w:val="000000" w:themeColor="text1"/>
+          <w:sz w:val="24"/>
+          <w:szCs w:val="24"/>
+        </w:rPr>
+        <w:t>project</w:t>
+      </w:r>
+      <w:proofErr w:type="spellEnd"/>
+      <w:r>
+        <w:rPr>
+          <w:rFonts w:ascii="Arial" w:hAnsi="Arial" w:cs="Arial"/>
+          <w:color w:val="000000" w:themeColor="text1"/>
+          <w:sz w:val="24"/>
+          <w:szCs w:val="24"/>
+        </w:rPr>
+        <w:t xml:space="preserve"> </w:t>
+      </w:r>
+      <w:proofErr w:type="spellStart"/>
+      <w:r>
+        <w:rPr>
+          <w:rFonts w:ascii="Arial" w:hAnsi="Arial" w:cs="Arial"/>
+          <w:color w:val="000000" w:themeColor="text1"/>
+          <w:sz w:val="24"/>
+          <w:szCs w:val="24"/>
+        </w:rPr>
+        <w:t>will</w:t>
+      </w:r>
+      <w:proofErr w:type="spellEnd"/>
+      <w:r>
+        <w:rPr>
+          <w:rFonts w:ascii="Arial" w:hAnsi="Arial" w:cs="Arial"/>
+          <w:color w:val="000000" w:themeColor="text1"/>
+          <w:sz w:val="24"/>
+          <w:szCs w:val="24"/>
+        </w:rPr>
+        <w:t xml:space="preserve"> be </w:t>
+      </w:r>
+      <w:proofErr w:type="spellStart"/>
+      <w:r>
+        <w:rPr>
+          <w:rFonts w:ascii="Arial" w:hAnsi="Arial" w:cs="Arial"/>
+          <w:color w:val="000000" w:themeColor="text1"/>
+          <w:sz w:val="24"/>
+          <w:szCs w:val="24"/>
+        </w:rPr>
+        <w:t>to</w:t>
+      </w:r>
+      <w:proofErr w:type="spellEnd"/>
+      <w:r>
+        <w:rPr>
+          <w:rFonts w:ascii="Arial" w:hAnsi="Arial" w:cs="Arial"/>
+          <w:color w:val="000000" w:themeColor="text1"/>
+          <w:sz w:val="24"/>
+          <w:szCs w:val="24"/>
+        </w:rPr>
+        <w:t xml:space="preserve"> </w:t>
+      </w:r>
+      <w:proofErr w:type="spellStart"/>
+      <w:r>
+        <w:rPr>
+          <w:rFonts w:ascii="Arial" w:hAnsi="Arial" w:cs="Arial"/>
+          <w:color w:val="000000" w:themeColor="text1"/>
+          <w:sz w:val="24"/>
+          <w:szCs w:val="24"/>
+        </w:rPr>
+        <w:t>carry</w:t>
+      </w:r>
+      <w:proofErr w:type="spellEnd"/>
+      <w:r>
+        <w:rPr>
+          <w:rFonts w:ascii="Arial" w:hAnsi="Arial" w:cs="Arial"/>
+          <w:color w:val="000000" w:themeColor="text1"/>
+          <w:sz w:val="24"/>
+          <w:szCs w:val="24"/>
+        </w:rPr>
+        <w:t xml:space="preserve"> </w:t>
+      </w:r>
+      <w:proofErr w:type="spellStart"/>
+      <w:r>
+        <w:rPr>
+          <w:rFonts w:ascii="Arial" w:hAnsi="Arial" w:cs="Arial"/>
+          <w:color w:val="000000" w:themeColor="text1"/>
+          <w:sz w:val="24"/>
+          <w:szCs w:val="24"/>
+        </w:rPr>
+        <w:t>out</w:t>
+      </w:r>
+      <w:proofErr w:type="spellEnd"/>
+      <w:r>
+        <w:rPr>
+          <w:rFonts w:ascii="Arial" w:hAnsi="Arial" w:cs="Arial"/>
+          <w:color w:val="000000" w:themeColor="text1"/>
+          <w:sz w:val="24"/>
+          <w:szCs w:val="24"/>
+        </w:rPr>
+        <w:t xml:space="preserve"> </w:t>
+      </w:r>
+      <w:proofErr w:type="spellStart"/>
+      <w:r>
+        <w:rPr>
+          <w:rFonts w:ascii="Arial" w:hAnsi="Arial" w:cs="Arial"/>
+          <w:color w:val="000000" w:themeColor="text1"/>
+          <w:sz w:val="24"/>
+          <w:szCs w:val="24"/>
+        </w:rPr>
+        <w:t>research</w:t>
+      </w:r>
+      <w:proofErr w:type="spellEnd"/>
+      <w:r>
+        <w:rPr>
+          <w:rFonts w:ascii="Arial" w:hAnsi="Arial" w:cs="Arial"/>
+          <w:color w:val="000000" w:themeColor="text1"/>
+          <w:sz w:val="24"/>
+          <w:szCs w:val="24"/>
+        </w:rPr>
+        <w:t xml:space="preserve"> </w:t>
+      </w:r>
+      <w:proofErr w:type="spellStart"/>
+      <w:r>
+        <w:rPr>
+          <w:rFonts w:ascii="Arial" w:hAnsi="Arial" w:cs="Arial"/>
+          <w:color w:val="000000" w:themeColor="text1"/>
+          <w:sz w:val="24"/>
+          <w:szCs w:val="24"/>
+        </w:rPr>
+        <w:t>on</w:t>
+      </w:r>
+      <w:proofErr w:type="spellEnd"/>
+      <w:r>
+        <w:rPr>
+          <w:rFonts w:ascii="Arial" w:hAnsi="Arial" w:cs="Arial"/>
+          <w:color w:val="000000" w:themeColor="text1"/>
+          <w:sz w:val="24"/>
+          <w:szCs w:val="24"/>
+        </w:rPr>
+        <w:t xml:space="preserve"> software-</w:t>
+      </w:r>
+      <w:proofErr w:type="spellStart"/>
+      <w:r>
+        <w:rPr>
+          <w:rFonts w:ascii="Arial" w:hAnsi="Arial" w:cs="Arial"/>
+          <w:color w:val="000000" w:themeColor="text1"/>
+          <w:sz w:val="24"/>
+          <w:szCs w:val="24"/>
+        </w:rPr>
+        <w:t>defined</w:t>
+      </w:r>
+      <w:proofErr w:type="spellEnd"/>
+      <w:r>
+        <w:rPr>
+          <w:rFonts w:ascii="Arial" w:hAnsi="Arial" w:cs="Arial"/>
+          <w:color w:val="000000" w:themeColor="text1"/>
+          <w:sz w:val="24"/>
+          <w:szCs w:val="24"/>
+        </w:rPr>
+        <w:t xml:space="preserve"> </w:t>
+      </w:r>
+      <w:proofErr w:type="spellStart"/>
+      <w:r>
+        <w:rPr>
+          <w:rFonts w:ascii="Arial" w:hAnsi="Arial" w:cs="Arial"/>
+          <w:color w:val="000000" w:themeColor="text1"/>
+          <w:sz w:val="24"/>
+          <w:szCs w:val="24"/>
+        </w:rPr>
+        <w:t>networks</w:t>
+      </w:r>
+      <w:proofErr w:type="spellEnd"/>
+      <w:r>
+        <w:rPr>
+          <w:rFonts w:ascii="Arial" w:hAnsi="Arial" w:cs="Arial"/>
+          <w:color w:val="000000" w:themeColor="text1"/>
+          <w:sz w:val="24"/>
+          <w:szCs w:val="24"/>
+        </w:rPr>
+        <w:t xml:space="preserve">, </w:t>
+      </w:r>
+      <w:proofErr w:type="spellStart"/>
+      <w:r>
+        <w:rPr>
+          <w:rFonts w:ascii="Arial" w:hAnsi="Arial" w:cs="Arial"/>
+          <w:color w:val="000000" w:themeColor="text1"/>
+          <w:sz w:val="24"/>
+          <w:szCs w:val="24"/>
+        </w:rPr>
+        <w:t>which</w:t>
+      </w:r>
+      <w:proofErr w:type="spellEnd"/>
+      <w:r>
+        <w:rPr>
+          <w:rFonts w:ascii="Arial" w:hAnsi="Arial" w:cs="Arial"/>
+          <w:color w:val="000000" w:themeColor="text1"/>
+          <w:sz w:val="24"/>
+          <w:szCs w:val="24"/>
+        </w:rPr>
+        <w:t xml:space="preserve"> </w:t>
+      </w:r>
+      <w:proofErr w:type="spellStart"/>
+      <w:r>
+        <w:rPr>
+          <w:rFonts w:ascii="Arial" w:hAnsi="Arial" w:cs="Arial"/>
+          <w:color w:val="000000" w:themeColor="text1"/>
+          <w:sz w:val="24"/>
+          <w:szCs w:val="24"/>
+        </w:rPr>
+        <w:t>is</w:t>
+      </w:r>
+      <w:proofErr w:type="spellEnd"/>
+      <w:r>
+        <w:rPr>
+          <w:rFonts w:ascii="Arial" w:hAnsi="Arial" w:cs="Arial"/>
+          <w:color w:val="000000" w:themeColor="text1"/>
+          <w:sz w:val="24"/>
+          <w:szCs w:val="24"/>
+        </w:rPr>
+        <w:t xml:space="preserve"> </w:t>
+      </w:r>
+      <w:proofErr w:type="spellStart"/>
+      <w:r>
+        <w:rPr>
+          <w:rFonts w:ascii="Arial" w:hAnsi="Arial" w:cs="Arial"/>
+          <w:color w:val="000000" w:themeColor="text1"/>
+          <w:sz w:val="24"/>
+          <w:szCs w:val="24"/>
+        </w:rPr>
+        <w:t>our</w:t>
+      </w:r>
+      <w:proofErr w:type="spellEnd"/>
+      <w:r>
+        <w:rPr>
+          <w:rFonts w:ascii="Arial" w:hAnsi="Arial" w:cs="Arial"/>
+          <w:color w:val="000000" w:themeColor="text1"/>
+          <w:sz w:val="24"/>
+          <w:szCs w:val="24"/>
+        </w:rPr>
+        <w:t xml:space="preserve"> </w:t>
+      </w:r>
+      <w:proofErr w:type="spellStart"/>
+      <w:r>
+        <w:rPr>
+          <w:rFonts w:ascii="Arial" w:hAnsi="Arial" w:cs="Arial"/>
+          <w:color w:val="000000" w:themeColor="text1"/>
+          <w:sz w:val="24"/>
+          <w:szCs w:val="24"/>
+        </w:rPr>
+        <w:t>main</w:t>
+      </w:r>
+      <w:proofErr w:type="spellEnd"/>
+      <w:r>
+        <w:rPr>
+          <w:rFonts w:ascii="Arial" w:hAnsi="Arial" w:cs="Arial"/>
+          <w:color w:val="000000" w:themeColor="text1"/>
+          <w:sz w:val="24"/>
+          <w:szCs w:val="24"/>
+        </w:rPr>
+        <w:t xml:space="preserve"> </w:t>
+      </w:r>
+      <w:proofErr w:type="spellStart"/>
+      <w:r>
+        <w:rPr>
+          <w:rFonts w:ascii="Arial" w:hAnsi="Arial" w:cs="Arial"/>
+          <w:color w:val="000000" w:themeColor="text1"/>
+          <w:sz w:val="24"/>
+          <w:szCs w:val="24"/>
+        </w:rPr>
+        <w:t>topic</w:t>
+      </w:r>
+      <w:proofErr w:type="spellEnd"/>
+      <w:r>
+        <w:rPr>
+          <w:rFonts w:ascii="Arial" w:hAnsi="Arial" w:cs="Arial"/>
+          <w:color w:val="000000" w:themeColor="text1"/>
+          <w:sz w:val="24"/>
+          <w:szCs w:val="24"/>
+        </w:rPr>
+        <w:t xml:space="preserve">, and </w:t>
+      </w:r>
+      <w:proofErr w:type="spellStart"/>
+      <w:r>
+        <w:rPr>
+          <w:rFonts w:ascii="Arial" w:hAnsi="Arial" w:cs="Arial"/>
+          <w:color w:val="000000" w:themeColor="text1"/>
+          <w:sz w:val="24"/>
+          <w:szCs w:val="24"/>
+        </w:rPr>
+        <w:t>then</w:t>
+      </w:r>
+      <w:proofErr w:type="spellEnd"/>
+      <w:r>
+        <w:rPr>
+          <w:rFonts w:ascii="Arial" w:hAnsi="Arial" w:cs="Arial"/>
+          <w:color w:val="000000" w:themeColor="text1"/>
+          <w:sz w:val="24"/>
+          <w:szCs w:val="24"/>
+        </w:rPr>
+        <w:t xml:space="preserve"> </w:t>
+      </w:r>
+      <w:proofErr w:type="spellStart"/>
+      <w:r>
+        <w:rPr>
+          <w:rFonts w:ascii="Arial" w:hAnsi="Arial" w:cs="Arial"/>
+          <w:color w:val="000000" w:themeColor="text1"/>
+          <w:sz w:val="24"/>
+          <w:szCs w:val="24"/>
+        </w:rPr>
+        <w:t>focus</w:t>
+      </w:r>
+      <w:proofErr w:type="spellEnd"/>
+      <w:r>
+        <w:rPr>
+          <w:rFonts w:ascii="Arial" w:hAnsi="Arial" w:cs="Arial"/>
+          <w:color w:val="000000" w:themeColor="text1"/>
+          <w:sz w:val="24"/>
+          <w:szCs w:val="24"/>
+        </w:rPr>
+        <w:t xml:space="preserve"> </w:t>
+      </w:r>
+      <w:proofErr w:type="spellStart"/>
+      <w:r>
+        <w:rPr>
+          <w:rFonts w:ascii="Arial" w:hAnsi="Arial" w:cs="Arial"/>
+          <w:color w:val="000000" w:themeColor="text1"/>
+          <w:sz w:val="24"/>
+          <w:szCs w:val="24"/>
+        </w:rPr>
+        <w:t>on</w:t>
+      </w:r>
+      <w:proofErr w:type="spellEnd"/>
+      <w:r>
+        <w:rPr>
+          <w:rFonts w:ascii="Arial" w:hAnsi="Arial" w:cs="Arial"/>
+          <w:color w:val="000000" w:themeColor="text1"/>
+          <w:sz w:val="24"/>
+          <w:szCs w:val="24"/>
+        </w:rPr>
+        <w:t xml:space="preserve"> </w:t>
+      </w:r>
+      <w:proofErr w:type="spellStart"/>
+      <w:r>
+        <w:rPr>
+          <w:rFonts w:ascii="Arial" w:hAnsi="Arial" w:cs="Arial"/>
+          <w:color w:val="000000" w:themeColor="text1"/>
+          <w:sz w:val="24"/>
+          <w:szCs w:val="24"/>
+        </w:rPr>
+        <w:t>their</w:t>
+      </w:r>
+      <w:proofErr w:type="spellEnd"/>
+      <w:r>
+        <w:rPr>
+          <w:rFonts w:ascii="Arial" w:hAnsi="Arial" w:cs="Arial"/>
+          <w:color w:val="000000" w:themeColor="text1"/>
+          <w:sz w:val="24"/>
+          <w:szCs w:val="24"/>
+        </w:rPr>
+        <w:t xml:space="preserve"> use, </w:t>
+      </w:r>
+      <w:proofErr w:type="spellStart"/>
+      <w:r>
+        <w:rPr>
+          <w:rFonts w:ascii="Arial" w:hAnsi="Arial" w:cs="Arial"/>
+          <w:color w:val="000000" w:themeColor="text1"/>
+          <w:sz w:val="24"/>
+          <w:szCs w:val="24"/>
+        </w:rPr>
+        <w:t>applications</w:t>
+      </w:r>
+      <w:proofErr w:type="spellEnd"/>
+      <w:r>
+        <w:rPr>
+          <w:rFonts w:ascii="Arial" w:hAnsi="Arial" w:cs="Arial"/>
+          <w:color w:val="000000" w:themeColor="text1"/>
+          <w:sz w:val="24"/>
+          <w:szCs w:val="24"/>
+        </w:rPr>
+        <w:t xml:space="preserve">, </w:t>
+      </w:r>
+      <w:proofErr w:type="spellStart"/>
+      <w:r>
+        <w:rPr>
+          <w:rFonts w:ascii="Arial" w:hAnsi="Arial" w:cs="Arial"/>
+          <w:color w:val="000000" w:themeColor="text1"/>
+          <w:sz w:val="24"/>
+          <w:szCs w:val="24"/>
+        </w:rPr>
+        <w:t>relevant</w:t>
+      </w:r>
+      <w:proofErr w:type="spellEnd"/>
+      <w:r>
+        <w:rPr>
+          <w:rFonts w:ascii="Arial" w:hAnsi="Arial" w:cs="Arial"/>
+          <w:color w:val="000000" w:themeColor="text1"/>
+          <w:sz w:val="24"/>
+          <w:szCs w:val="24"/>
+        </w:rPr>
+        <w:t xml:space="preserve"> </w:t>
+      </w:r>
+      <w:proofErr w:type="spellStart"/>
+      <w:r>
+        <w:rPr>
+          <w:rFonts w:ascii="Arial" w:hAnsi="Arial" w:cs="Arial"/>
+          <w:color w:val="000000" w:themeColor="text1"/>
+          <w:sz w:val="24"/>
+          <w:szCs w:val="24"/>
+        </w:rPr>
+        <w:t>functions</w:t>
+      </w:r>
+      <w:proofErr w:type="spellEnd"/>
+      <w:r>
+        <w:rPr>
+          <w:rFonts w:ascii="Arial" w:hAnsi="Arial" w:cs="Arial"/>
+          <w:color w:val="000000" w:themeColor="text1"/>
+          <w:sz w:val="24"/>
+          <w:szCs w:val="24"/>
+        </w:rPr>
+        <w:t xml:space="preserve">, etc. </w:t>
+      </w:r>
+      <w:proofErr w:type="spellStart"/>
+      <w:r>
+        <w:rPr>
+          <w:rFonts w:ascii="Arial" w:hAnsi="Arial" w:cs="Arial"/>
+          <w:color w:val="000000" w:themeColor="text1"/>
+          <w:sz w:val="24"/>
+          <w:szCs w:val="24"/>
+        </w:rPr>
+        <w:t>for</w:t>
+      </w:r>
+      <w:proofErr w:type="spellEnd"/>
+      <w:r>
+        <w:rPr>
+          <w:rFonts w:ascii="Arial" w:hAnsi="Arial" w:cs="Arial"/>
+          <w:color w:val="000000" w:themeColor="text1"/>
+          <w:sz w:val="24"/>
+          <w:szCs w:val="24"/>
+        </w:rPr>
+        <w:t xml:space="preserve"> data centers and </w:t>
+      </w:r>
+      <w:proofErr w:type="spellStart"/>
+      <w:r>
+        <w:rPr>
+          <w:rFonts w:ascii="Arial" w:hAnsi="Arial" w:cs="Arial"/>
+          <w:color w:val="000000" w:themeColor="text1"/>
+          <w:sz w:val="24"/>
+          <w:szCs w:val="24"/>
+        </w:rPr>
+        <w:t>the</w:t>
+      </w:r>
+      <w:proofErr w:type="spellEnd"/>
+      <w:r>
+        <w:rPr>
+          <w:rFonts w:ascii="Arial" w:hAnsi="Arial" w:cs="Arial"/>
+          <w:color w:val="000000" w:themeColor="text1"/>
+          <w:sz w:val="24"/>
+          <w:szCs w:val="24"/>
+        </w:rPr>
+        <w:t xml:space="preserve"> </w:t>
+      </w:r>
+      <w:proofErr w:type="spellStart"/>
+      <w:r>
+        <w:rPr>
+          <w:rFonts w:ascii="Arial" w:hAnsi="Arial" w:cs="Arial"/>
+          <w:color w:val="000000" w:themeColor="text1"/>
+          <w:sz w:val="24"/>
+          <w:szCs w:val="24"/>
+        </w:rPr>
+        <w:t>cloud</w:t>
+      </w:r>
+      <w:proofErr w:type="spellEnd"/>
+      <w:r>
+        <w:rPr>
+          <w:rFonts w:ascii="Arial" w:hAnsi="Arial" w:cs="Arial"/>
+          <w:color w:val="000000" w:themeColor="text1"/>
+          <w:sz w:val="24"/>
+          <w:szCs w:val="24"/>
+        </w:rPr>
+        <w:t xml:space="preserve">. </w:t>
+      </w:r>
+      <w:proofErr w:type="spellStart"/>
+      <w:r>
+        <w:rPr>
+          <w:rFonts w:ascii="Arial" w:hAnsi="Arial" w:cs="Arial"/>
+          <w:color w:val="000000" w:themeColor="text1"/>
+          <w:sz w:val="24"/>
+          <w:szCs w:val="24"/>
+        </w:rPr>
+        <w:t>Some</w:t>
+      </w:r>
+      <w:proofErr w:type="spellEnd"/>
+      <w:r>
+        <w:rPr>
+          <w:rFonts w:ascii="Arial" w:hAnsi="Arial" w:cs="Arial"/>
+          <w:color w:val="000000" w:themeColor="text1"/>
+          <w:sz w:val="24"/>
+          <w:szCs w:val="24"/>
+        </w:rPr>
+        <w:t xml:space="preserve"> </w:t>
+      </w:r>
+      <w:proofErr w:type="spellStart"/>
+      <w:r>
+        <w:rPr>
+          <w:rFonts w:ascii="Arial" w:hAnsi="Arial" w:cs="Arial"/>
+          <w:color w:val="000000" w:themeColor="text1"/>
+          <w:sz w:val="24"/>
+          <w:szCs w:val="24"/>
+        </w:rPr>
+        <w:t>of</w:t>
+      </w:r>
+      <w:proofErr w:type="spellEnd"/>
+      <w:r>
+        <w:rPr>
+          <w:rFonts w:ascii="Arial" w:hAnsi="Arial" w:cs="Arial"/>
+          <w:color w:val="000000" w:themeColor="text1"/>
+          <w:sz w:val="24"/>
+          <w:szCs w:val="24"/>
+        </w:rPr>
+        <w:t xml:space="preserve"> </w:t>
+      </w:r>
+      <w:proofErr w:type="spellStart"/>
+      <w:r>
+        <w:rPr>
+          <w:rFonts w:ascii="Arial" w:hAnsi="Arial" w:cs="Arial"/>
+          <w:color w:val="000000" w:themeColor="text1"/>
+          <w:sz w:val="24"/>
+          <w:szCs w:val="24"/>
+        </w:rPr>
+        <w:t>the</w:t>
+      </w:r>
+      <w:proofErr w:type="spellEnd"/>
+      <w:r>
+        <w:rPr>
+          <w:rFonts w:ascii="Arial" w:hAnsi="Arial" w:cs="Arial"/>
+          <w:color w:val="000000" w:themeColor="text1"/>
+          <w:sz w:val="24"/>
+          <w:szCs w:val="24"/>
+        </w:rPr>
+        <w:t xml:space="preserve"> </w:t>
+      </w:r>
+      <w:proofErr w:type="spellStart"/>
+      <w:r>
+        <w:rPr>
+          <w:rFonts w:ascii="Arial" w:hAnsi="Arial" w:cs="Arial"/>
+          <w:color w:val="000000" w:themeColor="text1"/>
+          <w:sz w:val="24"/>
+          <w:szCs w:val="24"/>
+        </w:rPr>
+        <w:t>sections</w:t>
+      </w:r>
+      <w:proofErr w:type="spellEnd"/>
+      <w:r>
+        <w:rPr>
+          <w:rFonts w:ascii="Arial" w:hAnsi="Arial" w:cs="Arial"/>
+          <w:color w:val="000000" w:themeColor="text1"/>
+          <w:sz w:val="24"/>
+          <w:szCs w:val="24"/>
+        </w:rPr>
+        <w:t xml:space="preserve"> </w:t>
+      </w:r>
+      <w:proofErr w:type="spellStart"/>
+      <w:r>
+        <w:rPr>
+          <w:rFonts w:ascii="Arial" w:hAnsi="Arial" w:cs="Arial"/>
+          <w:color w:val="000000" w:themeColor="text1"/>
+          <w:sz w:val="24"/>
+          <w:szCs w:val="24"/>
+        </w:rPr>
+        <w:t>that</w:t>
+      </w:r>
+      <w:proofErr w:type="spellEnd"/>
+      <w:r>
+        <w:rPr>
+          <w:rFonts w:ascii="Arial" w:hAnsi="Arial" w:cs="Arial"/>
+          <w:color w:val="000000" w:themeColor="text1"/>
+          <w:sz w:val="24"/>
+          <w:szCs w:val="24"/>
+        </w:rPr>
+        <w:t xml:space="preserve"> </w:t>
+      </w:r>
+      <w:proofErr w:type="spellStart"/>
+      <w:r>
+        <w:rPr>
+          <w:rFonts w:ascii="Arial" w:hAnsi="Arial" w:cs="Arial"/>
+          <w:color w:val="000000" w:themeColor="text1"/>
+          <w:sz w:val="24"/>
+          <w:szCs w:val="24"/>
+        </w:rPr>
+        <w:t>we</w:t>
+      </w:r>
+      <w:proofErr w:type="spellEnd"/>
+      <w:r>
+        <w:rPr>
+          <w:rFonts w:ascii="Arial" w:hAnsi="Arial" w:cs="Arial"/>
+          <w:color w:val="000000" w:themeColor="text1"/>
+          <w:sz w:val="24"/>
+          <w:szCs w:val="24"/>
+        </w:rPr>
+        <w:t xml:space="preserve"> </w:t>
+      </w:r>
+      <w:proofErr w:type="spellStart"/>
+      <w:r>
+        <w:rPr>
+          <w:rFonts w:ascii="Arial" w:hAnsi="Arial" w:cs="Arial"/>
+          <w:color w:val="000000" w:themeColor="text1"/>
+          <w:sz w:val="24"/>
+          <w:szCs w:val="24"/>
+        </w:rPr>
+        <w:t>will</w:t>
+      </w:r>
+      <w:proofErr w:type="spellEnd"/>
+      <w:r>
+        <w:rPr>
+          <w:rFonts w:ascii="Arial" w:hAnsi="Arial" w:cs="Arial"/>
+          <w:color w:val="000000" w:themeColor="text1"/>
+          <w:sz w:val="24"/>
+          <w:szCs w:val="24"/>
+        </w:rPr>
+        <w:t xml:space="preserve"> </w:t>
+      </w:r>
+      <w:proofErr w:type="spellStart"/>
+      <w:r>
+        <w:rPr>
+          <w:rFonts w:ascii="Arial" w:hAnsi="Arial" w:cs="Arial"/>
+          <w:color w:val="000000" w:themeColor="text1"/>
+          <w:sz w:val="24"/>
+          <w:szCs w:val="24"/>
+        </w:rPr>
+        <w:t>cover</w:t>
+      </w:r>
+      <w:proofErr w:type="spellEnd"/>
+      <w:r>
+        <w:rPr>
+          <w:rFonts w:ascii="Arial" w:hAnsi="Arial" w:cs="Arial"/>
+          <w:color w:val="000000" w:themeColor="text1"/>
+          <w:sz w:val="24"/>
+          <w:szCs w:val="24"/>
+        </w:rPr>
+        <w:t xml:space="preserve"> </w:t>
+      </w:r>
+      <w:proofErr w:type="spellStart"/>
+      <w:r>
+        <w:rPr>
+          <w:rFonts w:ascii="Arial" w:hAnsi="Arial" w:cs="Arial"/>
+          <w:color w:val="000000" w:themeColor="text1"/>
+          <w:sz w:val="24"/>
+          <w:szCs w:val="24"/>
+        </w:rPr>
+        <w:t>consist</w:t>
+      </w:r>
+      <w:proofErr w:type="spellEnd"/>
+      <w:r>
+        <w:rPr>
+          <w:rFonts w:ascii="Arial" w:hAnsi="Arial" w:cs="Arial"/>
+          <w:color w:val="000000" w:themeColor="text1"/>
+          <w:sz w:val="24"/>
+          <w:szCs w:val="24"/>
+        </w:rPr>
+        <w:t xml:space="preserve"> </w:t>
+      </w:r>
+      <w:proofErr w:type="spellStart"/>
+      <w:r>
+        <w:rPr>
+          <w:rFonts w:ascii="Arial" w:hAnsi="Arial" w:cs="Arial"/>
+          <w:color w:val="000000" w:themeColor="text1"/>
+          <w:sz w:val="24"/>
+          <w:szCs w:val="24"/>
+        </w:rPr>
+        <w:t>of</w:t>
+      </w:r>
+      <w:proofErr w:type="spellEnd"/>
+      <w:r>
+        <w:rPr>
+          <w:rFonts w:ascii="Arial" w:hAnsi="Arial" w:cs="Arial"/>
+          <w:color w:val="000000" w:themeColor="text1"/>
+          <w:sz w:val="24"/>
+          <w:szCs w:val="24"/>
+        </w:rPr>
+        <w:t xml:space="preserve"> </w:t>
+      </w:r>
+      <w:proofErr w:type="spellStart"/>
+      <w:r>
+        <w:rPr>
+          <w:rFonts w:ascii="Arial" w:hAnsi="Arial" w:cs="Arial"/>
+          <w:color w:val="000000" w:themeColor="text1"/>
+          <w:sz w:val="24"/>
+          <w:szCs w:val="24"/>
+        </w:rPr>
+        <w:t>the</w:t>
+      </w:r>
+      <w:proofErr w:type="spellEnd"/>
+      <w:r>
+        <w:rPr>
+          <w:rFonts w:ascii="Arial" w:hAnsi="Arial" w:cs="Arial"/>
+          <w:color w:val="000000" w:themeColor="text1"/>
+          <w:sz w:val="24"/>
+          <w:szCs w:val="24"/>
+        </w:rPr>
+        <w:t xml:space="preserve"> </w:t>
+      </w:r>
+      <w:proofErr w:type="spellStart"/>
+      <w:r>
+        <w:rPr>
+          <w:rFonts w:ascii="Arial" w:hAnsi="Arial" w:cs="Arial"/>
+          <w:color w:val="000000" w:themeColor="text1"/>
+          <w:sz w:val="24"/>
+          <w:szCs w:val="24"/>
+        </w:rPr>
+        <w:t>fundamentals</w:t>
+      </w:r>
+      <w:proofErr w:type="spellEnd"/>
+      <w:r>
+        <w:rPr>
+          <w:rFonts w:ascii="Arial" w:hAnsi="Arial" w:cs="Arial"/>
+          <w:color w:val="000000" w:themeColor="text1"/>
+          <w:sz w:val="24"/>
+          <w:szCs w:val="24"/>
+        </w:rPr>
+        <w:t xml:space="preserve"> </w:t>
+      </w:r>
+      <w:proofErr w:type="spellStart"/>
+      <w:r>
+        <w:rPr>
+          <w:rFonts w:ascii="Arial" w:hAnsi="Arial" w:cs="Arial"/>
+          <w:color w:val="000000" w:themeColor="text1"/>
+          <w:sz w:val="24"/>
+          <w:szCs w:val="24"/>
+        </w:rPr>
+        <w:t>of</w:t>
+      </w:r>
+      <w:proofErr w:type="spellEnd"/>
+      <w:r>
+        <w:rPr>
+          <w:rFonts w:ascii="Arial" w:hAnsi="Arial" w:cs="Arial"/>
+          <w:color w:val="000000" w:themeColor="text1"/>
+          <w:sz w:val="24"/>
+          <w:szCs w:val="24"/>
+        </w:rPr>
+        <w:t xml:space="preserve"> software-</w:t>
+      </w:r>
+      <w:proofErr w:type="spellStart"/>
+      <w:r>
+        <w:rPr>
+          <w:rFonts w:ascii="Arial" w:hAnsi="Arial" w:cs="Arial"/>
+          <w:color w:val="000000" w:themeColor="text1"/>
+          <w:sz w:val="24"/>
+          <w:szCs w:val="24"/>
+        </w:rPr>
+        <w:t>defined</w:t>
+      </w:r>
+      <w:proofErr w:type="spellEnd"/>
+      <w:r>
+        <w:rPr>
+          <w:rFonts w:ascii="Arial" w:hAnsi="Arial" w:cs="Arial"/>
+          <w:color w:val="000000" w:themeColor="text1"/>
+          <w:sz w:val="24"/>
+          <w:szCs w:val="24"/>
+        </w:rPr>
+        <w:t xml:space="preserve"> </w:t>
+      </w:r>
+      <w:proofErr w:type="spellStart"/>
+      <w:r>
+        <w:rPr>
+          <w:rFonts w:ascii="Arial" w:hAnsi="Arial" w:cs="Arial"/>
+          <w:color w:val="000000" w:themeColor="text1"/>
+          <w:sz w:val="24"/>
+          <w:szCs w:val="24"/>
+        </w:rPr>
+        <w:t>networks</w:t>
+      </w:r>
+      <w:proofErr w:type="spellEnd"/>
+      <w:r>
+        <w:rPr>
+          <w:rFonts w:ascii="Arial" w:hAnsi="Arial" w:cs="Arial"/>
+          <w:color w:val="000000" w:themeColor="text1"/>
+          <w:sz w:val="24"/>
+          <w:szCs w:val="24"/>
+        </w:rPr>
+        <w:t xml:space="preserve">, </w:t>
+      </w:r>
+      <w:proofErr w:type="spellStart"/>
+      <w:r>
+        <w:rPr>
+          <w:rFonts w:ascii="Arial" w:hAnsi="Arial" w:cs="Arial"/>
+          <w:color w:val="000000" w:themeColor="text1"/>
+          <w:sz w:val="24"/>
+          <w:szCs w:val="24"/>
+        </w:rPr>
+        <w:t>their</w:t>
+      </w:r>
+      <w:proofErr w:type="spellEnd"/>
+      <w:r>
+        <w:rPr>
+          <w:rFonts w:ascii="Arial" w:hAnsi="Arial" w:cs="Arial"/>
+          <w:color w:val="000000" w:themeColor="text1"/>
+          <w:sz w:val="24"/>
+          <w:szCs w:val="24"/>
+        </w:rPr>
+        <w:t xml:space="preserve"> </w:t>
+      </w:r>
+      <w:proofErr w:type="spellStart"/>
+      <w:r>
+        <w:rPr>
+          <w:rFonts w:ascii="Arial" w:hAnsi="Arial" w:cs="Arial"/>
+          <w:color w:val="000000" w:themeColor="text1"/>
+          <w:sz w:val="24"/>
+          <w:szCs w:val="24"/>
+        </w:rPr>
+        <w:t>impact</w:t>
+      </w:r>
+      <w:proofErr w:type="spellEnd"/>
+      <w:r>
+        <w:rPr>
+          <w:rFonts w:ascii="Arial" w:hAnsi="Arial" w:cs="Arial"/>
+          <w:color w:val="000000" w:themeColor="text1"/>
+          <w:sz w:val="24"/>
+          <w:szCs w:val="24"/>
+        </w:rPr>
+        <w:t xml:space="preserve"> </w:t>
+      </w:r>
+      <w:proofErr w:type="spellStart"/>
+      <w:r>
+        <w:rPr>
+          <w:rFonts w:ascii="Arial" w:hAnsi="Arial" w:cs="Arial"/>
+          <w:color w:val="000000" w:themeColor="text1"/>
+          <w:sz w:val="24"/>
+          <w:szCs w:val="24"/>
+        </w:rPr>
+        <w:t>on</w:t>
+      </w:r>
+      <w:proofErr w:type="spellEnd"/>
+      <w:r>
+        <w:rPr>
+          <w:rFonts w:ascii="Arial" w:hAnsi="Arial" w:cs="Arial"/>
+          <w:color w:val="000000" w:themeColor="text1"/>
+          <w:sz w:val="24"/>
+          <w:szCs w:val="24"/>
+        </w:rPr>
+        <w:t xml:space="preserve"> data centers and </w:t>
+      </w:r>
+      <w:proofErr w:type="spellStart"/>
+      <w:r>
+        <w:rPr>
+          <w:rFonts w:ascii="Arial" w:hAnsi="Arial" w:cs="Arial"/>
+          <w:color w:val="000000" w:themeColor="text1"/>
+          <w:sz w:val="24"/>
+          <w:szCs w:val="24"/>
+        </w:rPr>
+        <w:t>the</w:t>
+      </w:r>
+      <w:proofErr w:type="spellEnd"/>
+      <w:r>
+        <w:rPr>
+          <w:rFonts w:ascii="Arial" w:hAnsi="Arial" w:cs="Arial"/>
+          <w:color w:val="000000" w:themeColor="text1"/>
+          <w:sz w:val="24"/>
+          <w:szCs w:val="24"/>
+        </w:rPr>
+        <w:t xml:space="preserve"> </w:t>
+      </w:r>
+      <w:proofErr w:type="spellStart"/>
+      <w:r>
+        <w:rPr>
+          <w:rFonts w:ascii="Arial" w:hAnsi="Arial" w:cs="Arial"/>
+          <w:color w:val="000000" w:themeColor="text1"/>
+          <w:sz w:val="24"/>
+          <w:szCs w:val="24"/>
+        </w:rPr>
+        <w:t>cloud</w:t>
+      </w:r>
+      <w:proofErr w:type="spellEnd"/>
+      <w:r>
+        <w:rPr>
+          <w:rFonts w:ascii="Arial" w:hAnsi="Arial" w:cs="Arial"/>
+          <w:color w:val="000000" w:themeColor="text1"/>
+          <w:sz w:val="24"/>
+          <w:szCs w:val="24"/>
+        </w:rPr>
+        <w:t xml:space="preserve">, </w:t>
+      </w:r>
+      <w:proofErr w:type="spellStart"/>
+      <w:r>
+        <w:rPr>
+          <w:rFonts w:ascii="Arial" w:hAnsi="Arial" w:cs="Arial"/>
+          <w:color w:val="000000" w:themeColor="text1"/>
+          <w:sz w:val="24"/>
+          <w:szCs w:val="24"/>
+        </w:rPr>
+        <w:t>limitations</w:t>
+      </w:r>
+      <w:proofErr w:type="spellEnd"/>
+      <w:r>
+        <w:rPr>
+          <w:rFonts w:ascii="Arial" w:hAnsi="Arial" w:cs="Arial"/>
+          <w:color w:val="000000" w:themeColor="text1"/>
+          <w:sz w:val="24"/>
+          <w:szCs w:val="24"/>
+        </w:rPr>
+        <w:t xml:space="preserve"> </w:t>
+      </w:r>
+      <w:proofErr w:type="spellStart"/>
+      <w:r>
+        <w:rPr>
+          <w:rFonts w:ascii="Arial" w:hAnsi="Arial" w:cs="Arial"/>
+          <w:color w:val="000000" w:themeColor="text1"/>
+          <w:sz w:val="24"/>
+          <w:szCs w:val="24"/>
+        </w:rPr>
+        <w:t>of</w:t>
+      </w:r>
+      <w:proofErr w:type="spellEnd"/>
+      <w:r>
+        <w:rPr>
+          <w:rFonts w:ascii="Arial" w:hAnsi="Arial" w:cs="Arial"/>
+          <w:color w:val="000000" w:themeColor="text1"/>
+          <w:sz w:val="24"/>
+          <w:szCs w:val="24"/>
+        </w:rPr>
+        <w:t xml:space="preserve"> </w:t>
+      </w:r>
+      <w:proofErr w:type="spellStart"/>
+      <w:r>
+        <w:rPr>
+          <w:rFonts w:ascii="Arial" w:hAnsi="Arial" w:cs="Arial"/>
+          <w:color w:val="000000" w:themeColor="text1"/>
+          <w:sz w:val="24"/>
+          <w:szCs w:val="24"/>
+        </w:rPr>
+        <w:t>this</w:t>
+      </w:r>
+      <w:proofErr w:type="spellEnd"/>
+      <w:r>
+        <w:rPr>
+          <w:rFonts w:ascii="Arial" w:hAnsi="Arial" w:cs="Arial"/>
+          <w:color w:val="000000" w:themeColor="text1"/>
+          <w:sz w:val="24"/>
+          <w:szCs w:val="24"/>
+        </w:rPr>
+        <w:t xml:space="preserve"> </w:t>
+      </w:r>
+      <w:proofErr w:type="spellStart"/>
+      <w:r>
+        <w:rPr>
+          <w:rFonts w:ascii="Arial" w:hAnsi="Arial" w:cs="Arial"/>
+          <w:color w:val="000000" w:themeColor="text1"/>
+          <w:sz w:val="24"/>
+          <w:szCs w:val="24"/>
+        </w:rPr>
+        <w:t>type</w:t>
+      </w:r>
+      <w:proofErr w:type="spellEnd"/>
+      <w:r>
+        <w:rPr>
+          <w:rFonts w:ascii="Arial" w:hAnsi="Arial" w:cs="Arial"/>
+          <w:color w:val="000000" w:themeColor="text1"/>
+          <w:sz w:val="24"/>
+          <w:szCs w:val="24"/>
+        </w:rPr>
+        <w:t xml:space="preserve"> </w:t>
+      </w:r>
+      <w:proofErr w:type="spellStart"/>
+      <w:r>
+        <w:rPr>
+          <w:rFonts w:ascii="Arial" w:hAnsi="Arial" w:cs="Arial"/>
+          <w:color w:val="000000" w:themeColor="text1"/>
+          <w:sz w:val="24"/>
+          <w:szCs w:val="24"/>
+        </w:rPr>
+        <w:t>of</w:t>
+      </w:r>
+      <w:proofErr w:type="spellEnd"/>
+      <w:r>
+        <w:rPr>
+          <w:rFonts w:ascii="Arial" w:hAnsi="Arial" w:cs="Arial"/>
+          <w:color w:val="000000" w:themeColor="text1"/>
+          <w:sz w:val="24"/>
+          <w:szCs w:val="24"/>
+        </w:rPr>
+        <w:t xml:space="preserve"> </w:t>
+      </w:r>
+      <w:proofErr w:type="spellStart"/>
+      <w:r>
+        <w:rPr>
+          <w:rFonts w:ascii="Arial" w:hAnsi="Arial" w:cs="Arial"/>
+          <w:color w:val="000000" w:themeColor="text1"/>
+          <w:sz w:val="24"/>
+          <w:szCs w:val="24"/>
+        </w:rPr>
+        <w:t>networks</w:t>
+      </w:r>
+      <w:proofErr w:type="spellEnd"/>
+      <w:r>
+        <w:rPr>
+          <w:rFonts w:ascii="Arial" w:hAnsi="Arial" w:cs="Arial"/>
+          <w:color w:val="000000" w:themeColor="text1"/>
+          <w:sz w:val="24"/>
+          <w:szCs w:val="24"/>
+        </w:rPr>
+        <w:t xml:space="preserve">, </w:t>
+      </w:r>
+      <w:proofErr w:type="spellStart"/>
+      <w:r>
+        <w:rPr>
+          <w:rFonts w:ascii="Arial" w:hAnsi="Arial" w:cs="Arial"/>
+          <w:color w:val="000000" w:themeColor="text1"/>
+          <w:sz w:val="24"/>
+          <w:szCs w:val="24"/>
+        </w:rPr>
+        <w:t>analysis</w:t>
+      </w:r>
+      <w:proofErr w:type="spellEnd"/>
+      <w:r>
+        <w:rPr>
+          <w:rFonts w:ascii="Arial" w:hAnsi="Arial" w:cs="Arial"/>
+          <w:color w:val="000000" w:themeColor="text1"/>
+          <w:sz w:val="24"/>
+          <w:szCs w:val="24"/>
+        </w:rPr>
+        <w:t xml:space="preserve"> </w:t>
+      </w:r>
+      <w:proofErr w:type="spellStart"/>
+      <w:r>
+        <w:rPr>
+          <w:rFonts w:ascii="Arial" w:hAnsi="Arial" w:cs="Arial"/>
+          <w:color w:val="000000" w:themeColor="text1"/>
+          <w:sz w:val="24"/>
+          <w:szCs w:val="24"/>
+        </w:rPr>
+        <w:t>of</w:t>
+      </w:r>
+      <w:proofErr w:type="spellEnd"/>
+      <w:r>
+        <w:rPr>
+          <w:rFonts w:ascii="Arial" w:hAnsi="Arial" w:cs="Arial"/>
+          <w:color w:val="000000" w:themeColor="text1"/>
+          <w:sz w:val="24"/>
+          <w:szCs w:val="24"/>
+        </w:rPr>
+        <w:t xml:space="preserve"> case </w:t>
+      </w:r>
+      <w:proofErr w:type="spellStart"/>
+      <w:r>
+        <w:rPr>
+          <w:rFonts w:ascii="Arial" w:hAnsi="Arial" w:cs="Arial"/>
+          <w:color w:val="000000" w:themeColor="text1"/>
+          <w:sz w:val="24"/>
+          <w:szCs w:val="24"/>
+        </w:rPr>
+        <w:t>studies</w:t>
+      </w:r>
+      <w:proofErr w:type="spellEnd"/>
+      <w:r>
+        <w:rPr>
+          <w:rFonts w:ascii="Arial" w:hAnsi="Arial" w:cs="Arial"/>
+          <w:color w:val="000000" w:themeColor="text1"/>
+          <w:sz w:val="24"/>
+          <w:szCs w:val="24"/>
+        </w:rPr>
+        <w:t xml:space="preserve">, </w:t>
+      </w:r>
+      <w:proofErr w:type="spellStart"/>
+      <w:r>
+        <w:rPr>
+          <w:rFonts w:ascii="Arial" w:hAnsi="Arial" w:cs="Arial"/>
+          <w:color w:val="000000" w:themeColor="text1"/>
+          <w:sz w:val="24"/>
+          <w:szCs w:val="24"/>
+        </w:rPr>
+        <w:t>integration</w:t>
+      </w:r>
+      <w:proofErr w:type="spellEnd"/>
+      <w:r>
+        <w:rPr>
+          <w:rFonts w:ascii="Arial" w:hAnsi="Arial" w:cs="Arial"/>
+          <w:color w:val="000000" w:themeColor="text1"/>
+          <w:sz w:val="24"/>
+          <w:szCs w:val="24"/>
+        </w:rPr>
+        <w:t xml:space="preserve"> in 5G </w:t>
+      </w:r>
+      <w:proofErr w:type="spellStart"/>
+      <w:r>
+        <w:rPr>
+          <w:rFonts w:ascii="Arial" w:hAnsi="Arial" w:cs="Arial"/>
+          <w:color w:val="000000" w:themeColor="text1"/>
+          <w:sz w:val="24"/>
+          <w:szCs w:val="24"/>
+        </w:rPr>
+        <w:t>networks</w:t>
+      </w:r>
+      <w:proofErr w:type="spellEnd"/>
+      <w:r>
+        <w:rPr>
+          <w:rFonts w:ascii="Arial" w:hAnsi="Arial" w:cs="Arial"/>
+          <w:color w:val="000000" w:themeColor="text1"/>
+          <w:sz w:val="24"/>
+          <w:szCs w:val="24"/>
+        </w:rPr>
+        <w:t xml:space="preserve">, </w:t>
+      </w:r>
+      <w:proofErr w:type="spellStart"/>
+      <w:r>
+        <w:rPr>
+          <w:rFonts w:ascii="Arial" w:hAnsi="Arial" w:cs="Arial"/>
+          <w:color w:val="000000" w:themeColor="text1"/>
+          <w:sz w:val="24"/>
+          <w:szCs w:val="24"/>
+        </w:rPr>
+        <w:t>the</w:t>
+      </w:r>
+      <w:proofErr w:type="spellEnd"/>
+      <w:r>
+        <w:rPr>
+          <w:rFonts w:ascii="Arial" w:hAnsi="Arial" w:cs="Arial"/>
+          <w:color w:val="000000" w:themeColor="text1"/>
+          <w:sz w:val="24"/>
+          <w:szCs w:val="24"/>
+        </w:rPr>
+        <w:t xml:space="preserve"> future </w:t>
+      </w:r>
+      <w:proofErr w:type="spellStart"/>
+      <w:r>
+        <w:rPr>
+          <w:rFonts w:ascii="Arial" w:hAnsi="Arial" w:cs="Arial"/>
+          <w:color w:val="000000" w:themeColor="text1"/>
+          <w:sz w:val="24"/>
+          <w:szCs w:val="24"/>
+        </w:rPr>
+        <w:t>of</w:t>
+      </w:r>
+      <w:proofErr w:type="spellEnd"/>
+      <w:r>
+        <w:rPr>
+          <w:rFonts w:ascii="Arial" w:hAnsi="Arial" w:cs="Arial"/>
+          <w:color w:val="000000" w:themeColor="text1"/>
+          <w:sz w:val="24"/>
+          <w:szCs w:val="24"/>
+        </w:rPr>
+        <w:t xml:space="preserve"> </w:t>
+      </w:r>
+      <w:proofErr w:type="spellStart"/>
+      <w:r>
+        <w:rPr>
+          <w:rFonts w:ascii="Arial" w:hAnsi="Arial" w:cs="Arial"/>
+          <w:color w:val="000000" w:themeColor="text1"/>
+          <w:sz w:val="24"/>
+          <w:szCs w:val="24"/>
+        </w:rPr>
+        <w:t>these</w:t>
+      </w:r>
+      <w:proofErr w:type="spellEnd"/>
+      <w:r>
+        <w:rPr>
+          <w:rFonts w:ascii="Arial" w:hAnsi="Arial" w:cs="Arial"/>
+          <w:color w:val="000000" w:themeColor="text1"/>
+          <w:sz w:val="24"/>
+          <w:szCs w:val="24"/>
+        </w:rPr>
+        <w:t xml:space="preserve"> </w:t>
+      </w:r>
+      <w:proofErr w:type="spellStart"/>
+      <w:r>
+        <w:rPr>
+          <w:rFonts w:ascii="Arial" w:hAnsi="Arial" w:cs="Arial"/>
+          <w:color w:val="000000" w:themeColor="text1"/>
+          <w:sz w:val="24"/>
+          <w:szCs w:val="24"/>
+        </w:rPr>
+        <w:t>systems</w:t>
+      </w:r>
+      <w:proofErr w:type="spellEnd"/>
+      <w:r>
+        <w:rPr>
+          <w:rFonts w:ascii="Arial" w:hAnsi="Arial" w:cs="Arial"/>
+          <w:color w:val="000000" w:themeColor="text1"/>
+          <w:sz w:val="24"/>
+          <w:szCs w:val="24"/>
+        </w:rPr>
+        <w:t xml:space="preserve">, </w:t>
+      </w:r>
+      <w:proofErr w:type="spellStart"/>
+      <w:r>
+        <w:rPr>
+          <w:rFonts w:ascii="Arial" w:hAnsi="Arial" w:cs="Arial"/>
+          <w:color w:val="000000" w:themeColor="text1"/>
+          <w:sz w:val="24"/>
+          <w:szCs w:val="24"/>
+        </w:rPr>
+        <w:t>sustainability</w:t>
+      </w:r>
+      <w:proofErr w:type="spellEnd"/>
+      <w:r>
+        <w:rPr>
+          <w:rFonts w:ascii="Arial" w:hAnsi="Arial" w:cs="Arial"/>
+          <w:color w:val="000000" w:themeColor="text1"/>
+          <w:sz w:val="24"/>
+          <w:szCs w:val="24"/>
+        </w:rPr>
+        <w:t xml:space="preserve"> in data centers, </w:t>
+      </w:r>
+      <w:proofErr w:type="spellStart"/>
+      <w:r>
+        <w:rPr>
+          <w:rFonts w:ascii="Arial" w:hAnsi="Arial" w:cs="Arial"/>
+          <w:color w:val="000000" w:themeColor="text1"/>
+          <w:sz w:val="24"/>
+          <w:szCs w:val="24"/>
+        </w:rPr>
+        <w:t>regulations</w:t>
+      </w:r>
+      <w:proofErr w:type="spellEnd"/>
+      <w:r>
+        <w:rPr>
+          <w:rFonts w:ascii="Arial" w:hAnsi="Arial" w:cs="Arial"/>
+          <w:color w:val="000000" w:themeColor="text1"/>
+          <w:sz w:val="24"/>
+          <w:szCs w:val="24"/>
+        </w:rPr>
+        <w:t xml:space="preserve"> and </w:t>
+      </w:r>
+      <w:proofErr w:type="spellStart"/>
+      <w:r>
+        <w:rPr>
+          <w:rFonts w:ascii="Arial" w:hAnsi="Arial" w:cs="Arial"/>
+          <w:color w:val="000000" w:themeColor="text1"/>
+          <w:sz w:val="24"/>
+          <w:szCs w:val="24"/>
+        </w:rPr>
+        <w:t>standards</w:t>
+      </w:r>
+      <w:proofErr w:type="spellEnd"/>
+      <w:r>
+        <w:rPr>
+          <w:rFonts w:ascii="Arial" w:hAnsi="Arial" w:cs="Arial"/>
+          <w:color w:val="000000" w:themeColor="text1"/>
+          <w:sz w:val="24"/>
+          <w:szCs w:val="24"/>
+        </w:rPr>
+        <w:t xml:space="preserve">, </w:t>
+      </w:r>
+      <w:proofErr w:type="spellStart"/>
+      <w:r>
+        <w:rPr>
+          <w:rFonts w:ascii="Arial" w:hAnsi="Arial" w:cs="Arial"/>
+          <w:color w:val="000000" w:themeColor="text1"/>
+          <w:sz w:val="24"/>
+          <w:szCs w:val="24"/>
+        </w:rPr>
+        <w:t>vulnerabilities</w:t>
+      </w:r>
+      <w:proofErr w:type="spellEnd"/>
+      <w:r>
+        <w:rPr>
+          <w:rFonts w:ascii="Arial" w:hAnsi="Arial" w:cs="Arial"/>
+          <w:color w:val="000000" w:themeColor="text1"/>
+          <w:sz w:val="24"/>
+          <w:szCs w:val="24"/>
+        </w:rPr>
+        <w:t xml:space="preserve"> </w:t>
+      </w:r>
+      <w:proofErr w:type="spellStart"/>
+      <w:r>
+        <w:rPr>
+          <w:rFonts w:ascii="Arial" w:hAnsi="Arial" w:cs="Arial"/>
+          <w:color w:val="000000" w:themeColor="text1"/>
+          <w:sz w:val="24"/>
+          <w:szCs w:val="24"/>
+        </w:rPr>
+        <w:t>of</w:t>
+      </w:r>
+      <w:proofErr w:type="spellEnd"/>
+      <w:r>
+        <w:rPr>
+          <w:rFonts w:ascii="Arial" w:hAnsi="Arial" w:cs="Arial"/>
+          <w:color w:val="000000" w:themeColor="text1"/>
+          <w:sz w:val="24"/>
+          <w:szCs w:val="24"/>
+        </w:rPr>
+        <w:t xml:space="preserve"> </w:t>
+      </w:r>
+      <w:proofErr w:type="spellStart"/>
+      <w:r>
+        <w:rPr>
+          <w:rFonts w:ascii="Arial" w:hAnsi="Arial" w:cs="Arial"/>
+          <w:color w:val="000000" w:themeColor="text1"/>
+          <w:sz w:val="24"/>
+          <w:szCs w:val="24"/>
+        </w:rPr>
+        <w:t>these</w:t>
+      </w:r>
+      <w:proofErr w:type="spellEnd"/>
+      <w:r>
+        <w:rPr>
+          <w:rFonts w:ascii="Arial" w:hAnsi="Arial" w:cs="Arial"/>
+          <w:color w:val="000000" w:themeColor="text1"/>
+          <w:sz w:val="24"/>
+          <w:szCs w:val="24"/>
+        </w:rPr>
+        <w:t xml:space="preserve"> </w:t>
+      </w:r>
+      <w:proofErr w:type="spellStart"/>
+      <w:r>
+        <w:rPr>
+          <w:rFonts w:ascii="Arial" w:hAnsi="Arial" w:cs="Arial"/>
+          <w:color w:val="000000" w:themeColor="text1"/>
+          <w:sz w:val="24"/>
+          <w:szCs w:val="24"/>
+        </w:rPr>
+        <w:t>networks</w:t>
+      </w:r>
+      <w:proofErr w:type="spellEnd"/>
+      <w:r>
+        <w:rPr>
+          <w:rFonts w:ascii="Arial" w:hAnsi="Arial" w:cs="Arial"/>
+          <w:color w:val="000000" w:themeColor="text1"/>
+          <w:sz w:val="24"/>
+          <w:szCs w:val="24"/>
+        </w:rPr>
+        <w:t xml:space="preserve">, </w:t>
+      </w:r>
+      <w:proofErr w:type="spellStart"/>
+      <w:r>
+        <w:rPr>
+          <w:rFonts w:ascii="Arial" w:hAnsi="Arial" w:cs="Arial"/>
+          <w:color w:val="000000" w:themeColor="text1"/>
+          <w:sz w:val="24"/>
+          <w:szCs w:val="24"/>
+        </w:rPr>
+        <w:t>among</w:t>
+      </w:r>
+      <w:proofErr w:type="spellEnd"/>
+      <w:r>
+        <w:rPr>
+          <w:rFonts w:ascii="Arial" w:hAnsi="Arial" w:cs="Arial"/>
+          <w:color w:val="000000" w:themeColor="text1"/>
+          <w:sz w:val="24"/>
+          <w:szCs w:val="24"/>
+        </w:rPr>
+        <w:t xml:space="preserve"> </w:t>
+      </w:r>
+      <w:proofErr w:type="spellStart"/>
+      <w:r>
+        <w:rPr>
+          <w:rFonts w:ascii="Arial" w:hAnsi="Arial" w:cs="Arial"/>
+          <w:color w:val="000000" w:themeColor="text1"/>
+          <w:sz w:val="24"/>
+          <w:szCs w:val="24"/>
+        </w:rPr>
+        <w:t>others</w:t>
+      </w:r>
+      <w:proofErr w:type="spellEnd"/>
+      <w:r>
+        <w:rPr>
+          <w:rFonts w:ascii="Arial" w:hAnsi="Arial" w:cs="Arial"/>
+          <w:color w:val="000000" w:themeColor="text1"/>
+          <w:sz w:val="24"/>
+          <w:szCs w:val="24"/>
+        </w:rPr>
+        <w:t>.</w:t>
       </w:r>
     </w:p>
     <w:p>
@@ -561,55 +2025,261 @@
         <w:rPr>
           <w:rFonts w:ascii="Arial" w:hAnsi="Arial" w:cs="Arial"/>
           <w:color w:val="000000" w:themeColor="text1"/>
-        </w:rPr>
-      </w:pPr>
-      <w:r>
-        <w:rPr>
-          <w:rFonts w:ascii="Arial" w:hAnsi="Arial" w:cs="Arial"/>
-          <w:color w:val="000000" w:themeColor="text1"/>
-        </w:rPr>
-        <w:t xml:space="preserve">La motivación principal que impulsa la creación de </w:t>
-      </w:r>
-      <w:r>
-        <w:rPr>
-          <w:rFonts w:ascii="Arial" w:hAnsi="Arial" w:cs="Arial"/>
-          <w:color w:val="000000" w:themeColor="text1"/>
-        </w:rPr>
-        <w:t>est</w:t>
-      </w:r>
-      <w:r>
-        <w:rPr>
-          <w:rFonts w:ascii="Arial" w:hAnsi="Arial" w:cs="Arial"/>
-          <w:color w:val="000000" w:themeColor="text1"/>
-        </w:rPr>
-        <w:t>e proyecto</w:t>
-      </w:r>
-      <w:r>
-        <w:rPr>
-          <w:rFonts w:ascii="Arial" w:hAnsi="Arial" w:cs="Arial"/>
-          <w:color w:val="000000" w:themeColor="text1"/>
+          <w:sz w:val="24"/>
+          <w:szCs w:val="24"/>
+        </w:rPr>
+      </w:pPr>
+      <w:r>
+        <w:rPr>
+          <w:rFonts w:ascii="Arial" w:hAnsi="Arial" w:cs="Arial"/>
+          <w:color w:val="000000" w:themeColor="text1"/>
+          <w:sz w:val="24"/>
+          <w:szCs w:val="24"/>
+        </w:rPr>
+        <w:t xml:space="preserve">Mi principal motivación a la hora de la elección de mi tema para este </w:t>
+      </w:r>
+      <w:r>
+        <w:rPr>
+          <w:rFonts w:ascii="Arial" w:hAnsi="Arial" w:cs="Arial"/>
+          <w:color w:val="000000" w:themeColor="text1"/>
+          <w:sz w:val="24"/>
+          <w:szCs w:val="24"/>
+        </w:rPr>
+        <w:t>proyecto</w:t>
+      </w:r>
+      <w:r>
+        <w:rPr>
+          <w:rFonts w:ascii="Arial" w:hAnsi="Arial" w:cs="Arial"/>
+          <w:color w:val="000000" w:themeColor="text1"/>
+          <w:sz w:val="24"/>
+          <w:szCs w:val="24"/>
+        </w:rPr>
+        <w:t xml:space="preserve"> se basa principalmente en mi gusto por las redes y todo lo que significa en la actualidad</w:t>
+      </w:r>
+      <w:r>
+        <w:rPr>
+          <w:rFonts w:ascii="Arial" w:hAnsi="Arial" w:cs="Arial"/>
+          <w:color w:val="000000" w:themeColor="text1"/>
+          <w:sz w:val="24"/>
+          <w:szCs w:val="24"/>
+        </w:rPr>
+        <w:t xml:space="preserve">. </w:t>
+      </w:r>
+      <w:r>
+        <w:rPr>
+          <w:rFonts w:ascii="Arial" w:hAnsi="Arial" w:cs="Arial"/>
+          <w:color w:val="000000" w:themeColor="text1"/>
+          <w:sz w:val="24"/>
+          <w:szCs w:val="24"/>
+        </w:rPr>
+        <w:t>Además,</w:t>
+      </w:r>
+      <w:r>
+        <w:rPr>
+          <w:rFonts w:ascii="Arial" w:hAnsi="Arial" w:cs="Arial"/>
+          <w:color w:val="000000" w:themeColor="text1"/>
+          <w:sz w:val="24"/>
+          <w:szCs w:val="24"/>
+        </w:rPr>
+        <w:t xml:space="preserve"> </w:t>
+      </w:r>
+      <w:r>
+        <w:rPr>
+          <w:rFonts w:ascii="Arial" w:hAnsi="Arial" w:cs="Arial"/>
+          <w:color w:val="000000" w:themeColor="text1"/>
+          <w:sz w:val="24"/>
+          <w:szCs w:val="24"/>
+        </w:rPr>
+        <w:t>todos los conocimientos</w:t>
+      </w:r>
+      <w:r>
+        <w:rPr>
+          <w:rFonts w:ascii="Arial" w:hAnsi="Arial" w:cs="Arial"/>
+          <w:color w:val="000000" w:themeColor="text1"/>
+          <w:sz w:val="24"/>
+          <w:szCs w:val="24"/>
+        </w:rPr>
+        <w:t xml:space="preserve"> que he ido adquiriendo a lo largo de esto</w:t>
+      </w:r>
+      <w:r>
+        <w:rPr>
+          <w:rFonts w:ascii="Arial" w:hAnsi="Arial" w:cs="Arial"/>
+          <w:color w:val="000000" w:themeColor="text1"/>
+          <w:sz w:val="24"/>
+          <w:szCs w:val="24"/>
+        </w:rPr>
+        <w:t>s 2 años del grado superior de ASIR</w:t>
+      </w:r>
+      <w:r>
+        <w:rPr>
+          <w:rFonts w:ascii="Arial" w:hAnsi="Arial" w:cs="Arial"/>
+          <w:color w:val="000000" w:themeColor="text1"/>
+          <w:sz w:val="24"/>
+          <w:szCs w:val="24"/>
+        </w:rPr>
+        <w:t xml:space="preserve">. En el ámbito de la </w:t>
+      </w:r>
+      <w:r>
+        <w:rPr>
+          <w:rFonts w:ascii="Arial" w:hAnsi="Arial" w:cs="Arial"/>
+          <w:color w:val="000000" w:themeColor="text1"/>
+          <w:sz w:val="24"/>
+          <w:szCs w:val="24"/>
+        </w:rPr>
+        <w:t>tecnología,</w:t>
+      </w:r>
+      <w:r>
+        <w:rPr>
+          <w:rFonts w:ascii="Arial" w:hAnsi="Arial" w:cs="Arial"/>
+          <w:color w:val="000000" w:themeColor="text1"/>
+          <w:sz w:val="24"/>
+          <w:szCs w:val="24"/>
+        </w:rPr>
+        <w:t xml:space="preserve"> podemos decir que la red es un aspecto crucial que siempre se debe tener en cuenta</w:t>
+      </w:r>
+      <w:r>
+        <w:rPr>
+          <w:rFonts w:ascii="Arial" w:hAnsi="Arial" w:cs="Arial"/>
+          <w:color w:val="000000" w:themeColor="text1"/>
+          <w:sz w:val="24"/>
+          <w:szCs w:val="24"/>
+        </w:rPr>
+        <w:t>, es la raíz de muchas soluciones o problemas actuales. Sobre todo, me quiero centrar</w:t>
+      </w:r>
+      <w:r>
+        <w:rPr>
+          <w:rFonts w:ascii="Arial" w:hAnsi="Arial" w:cs="Arial"/>
+          <w:color w:val="000000" w:themeColor="text1"/>
+          <w:sz w:val="24"/>
+          <w:szCs w:val="24"/>
+        </w:rPr>
+        <w:t xml:space="preserve"> en las redes definidas por software </w:t>
+      </w:r>
+      <w:r>
+        <w:rPr>
+          <w:rFonts w:ascii="Arial" w:hAnsi="Arial" w:cs="Arial"/>
+          <w:color w:val="000000" w:themeColor="text1"/>
+          <w:sz w:val="24"/>
+          <w:szCs w:val="24"/>
+        </w:rPr>
+        <w:t>ya que aportan soluciones más flexibles</w:t>
+      </w:r>
+      <w:r>
+        <w:rPr>
+          <w:rFonts w:ascii="Arial" w:hAnsi="Arial" w:cs="Arial"/>
+          <w:color w:val="000000" w:themeColor="text1"/>
+          <w:sz w:val="24"/>
+          <w:szCs w:val="24"/>
+        </w:rPr>
+        <w:t xml:space="preserve"> y eficientes.</w:t>
+      </w:r>
+      <w:r>
+        <w:rPr>
+          <w:rFonts w:ascii="Arial" w:hAnsi="Arial" w:cs="Arial"/>
+          <w:color w:val="000000" w:themeColor="text1"/>
+          <w:sz w:val="24"/>
+          <w:szCs w:val="24"/>
+        </w:rPr>
+        <w:t xml:space="preserve"> Mi proyecto va dedicado </w:t>
+      </w:r>
+      <w:r>
+        <w:rPr>
+          <w:rFonts w:ascii="Arial" w:hAnsi="Arial" w:cs="Arial"/>
+          <w:color w:val="000000" w:themeColor="text1"/>
+          <w:sz w:val="24"/>
+          <w:szCs w:val="24"/>
+        </w:rPr>
+        <w:t xml:space="preserve">a diversos públicos, porque mi intención es dar a conocer aspectos claves sobre el tema que sean fáciles de entender y comprender para personas que no saben mucho de tecnologías y </w:t>
+      </w:r>
+      <w:r>
+        <w:rPr>
+          <w:rFonts w:ascii="Arial" w:hAnsi="Arial" w:cs="Arial"/>
+          <w:color w:val="000000" w:themeColor="text1"/>
+          <w:sz w:val="24"/>
+          <w:szCs w:val="24"/>
+        </w:rPr>
+        <w:t>redes,</w:t>
+      </w:r>
+      <w:r>
+        <w:rPr>
+          <w:rFonts w:ascii="Arial" w:hAnsi="Arial" w:cs="Arial"/>
+          <w:color w:val="000000" w:themeColor="text1"/>
+          <w:sz w:val="24"/>
+          <w:szCs w:val="24"/>
+        </w:rPr>
+        <w:t xml:space="preserve"> pero les gusta todo lo relacionado y también</w:t>
+      </w:r>
+      <w:r>
+        <w:rPr>
+          <w:rFonts w:ascii="Arial" w:hAnsi="Arial" w:cs="Arial"/>
+          <w:color w:val="000000" w:themeColor="text1"/>
+          <w:sz w:val="24"/>
+          <w:szCs w:val="24"/>
+        </w:rPr>
+        <w:t xml:space="preserve"> para a</w:t>
+      </w:r>
+      <w:r>
+        <w:rPr>
+          <w:rFonts w:ascii="Arial" w:hAnsi="Arial" w:cs="Arial"/>
+          <w:color w:val="000000" w:themeColor="text1"/>
+          <w:sz w:val="24"/>
+          <w:szCs w:val="24"/>
+        </w:rPr>
+        <w:t>quellas personas</w:t>
+      </w:r>
+      <w:r>
+        <w:rPr>
+          <w:rFonts w:ascii="Arial" w:hAnsi="Arial" w:cs="Arial"/>
+          <w:color w:val="000000" w:themeColor="text1"/>
+          <w:sz w:val="24"/>
+          <w:szCs w:val="24"/>
+        </w:rPr>
+        <w:t xml:space="preserve"> investigadoras o desarrolladores/ingenieros </w:t>
+      </w:r>
+      <w:r>
+        <w:rPr>
+          <w:rFonts w:ascii="Arial" w:hAnsi="Arial" w:cs="Arial"/>
+          <w:color w:val="000000" w:themeColor="text1"/>
+          <w:sz w:val="24"/>
+          <w:szCs w:val="24"/>
+        </w:rPr>
+        <w:t>que trabajen con redes y puedan informarse sobre temas que no comprendan</w:t>
+      </w:r>
+      <w:r>
+        <w:rPr>
+          <w:rFonts w:ascii="Arial" w:hAnsi="Arial" w:cs="Arial"/>
+          <w:color w:val="000000" w:themeColor="text1"/>
+          <w:sz w:val="24"/>
+          <w:szCs w:val="24"/>
         </w:rPr>
         <w:t>.</w:t>
       </w:r>
       <w:r>
-        <w:br/>
-      </w:r>
-      <w:r>
-        <w:rPr>
-          <w:rFonts w:ascii="Arial" w:hAnsi="Arial" w:cs="Arial"/>
-          <w:color w:val="000000" w:themeColor="text1"/>
-        </w:rPr>
-        <w:t>Estado de la cuestión, si hay aplicaciones similares, público al que va dirigido...</w:t>
-      </w:r>
-      <w:r>
-        <w:br/>
-      </w:r>
-      <w:r>
-        <w:rPr>
-          <w:rFonts w:ascii="Arial" w:hAnsi="Arial" w:cs="Arial"/>
-          <w:color w:val="000000" w:themeColor="text1"/>
-        </w:rPr>
-        <w:t>Se espera una comparativa razonada.</w:t>
+        <w:rPr>
+          <w:rFonts w:ascii="Arial" w:hAnsi="Arial" w:cs="Arial"/>
+          <w:color w:val="000000" w:themeColor="text1"/>
+          <w:sz w:val="24"/>
+          <w:szCs w:val="24"/>
+        </w:rPr>
+        <w:t xml:space="preserve"> Hay aplicaciones actuales como Cisco ACI y VMware</w:t>
+      </w:r>
+      <w:r>
+        <w:rPr>
+          <w:rFonts w:ascii="Arial" w:hAnsi="Arial" w:cs="Arial"/>
+          <w:color w:val="000000" w:themeColor="text1"/>
+          <w:sz w:val="24"/>
+          <w:szCs w:val="24"/>
+        </w:rPr>
+        <w:t xml:space="preserve"> NSX que trabajan con estas redes y su implementación en entornos de la nube y centros de datos</w:t>
+      </w:r>
+      <w:r>
+        <w:rPr>
+          <w:rFonts w:ascii="Arial" w:hAnsi="Arial" w:cs="Arial"/>
+          <w:color w:val="000000" w:themeColor="text1"/>
+          <w:sz w:val="24"/>
+          <w:szCs w:val="24"/>
+        </w:rPr>
+        <w:t>.</w:t>
       </w:r>
     </w:p>
     <w:p>
@@ -671,33 +2341,1168 @@
         <w:spacing w:line="360" w:lineRule="auto"/>
         <w:jc w:val="both"/>
         <w:rPr>
-          <w:color w:val="000000" w:themeColor="text1"/>
-        </w:rPr>
-      </w:pPr>
-      <w:r>
-        <w:rPr>
-          <w:rFonts w:ascii="Arial" w:hAnsi="Arial" w:cs="Arial"/>
-          <w:color w:val="000000" w:themeColor="text1"/>
-        </w:rPr>
-        <w:t>Principales funciones y problemas que resuelve.</w:t>
-      </w:r>
-      <w:r>
-        <w:br/>
-      </w:r>
-      <w:r>
-        <w:rPr>
-          <w:rFonts w:ascii="Arial" w:hAnsi="Arial" w:cs="Arial"/>
-          <w:color w:val="000000" w:themeColor="text1"/>
-        </w:rPr>
-        <w:t>Puedes listar los principales requisitos que debe cumplir tu proyecto.</w:t>
-      </w:r>
-      <w:r>
-        <w:rPr>
-          <w:rFonts w:ascii="Arial" w:hAnsi="Arial" w:cs="Arial"/>
-          <w:color w:val="000000" w:themeColor="text1"/>
+          <w:rFonts w:ascii="Arial" w:hAnsi="Arial" w:cs="Arial"/>
+          <w:color w:val="000000" w:themeColor="text1"/>
+          <w:sz w:val="24"/>
+          <w:szCs w:val="24"/>
+        </w:rPr>
+      </w:pPr>
+      <w:r>
+        <w:rPr>
+          <w:rFonts w:ascii="Arial" w:hAnsi="Arial" w:cs="Arial"/>
+          <w:color w:val="000000" w:themeColor="text1"/>
+          <w:sz w:val="24"/>
+          <w:szCs w:val="24"/>
+        </w:rPr>
+        <w:t>Las redes definidas por software</w:t>
+      </w:r>
+      <w:r>
+        <w:rPr>
+          <w:rFonts w:ascii="Arial" w:hAnsi="Arial" w:cs="Arial"/>
+          <w:color w:val="000000" w:themeColor="text1"/>
+          <w:sz w:val="24"/>
+          <w:szCs w:val="24"/>
+        </w:rPr>
+        <w:t xml:space="preserve"> ayudan a</w:t>
+      </w:r>
+      <w:r>
+        <w:rPr>
+          <w:rFonts w:ascii="Arial" w:hAnsi="Arial" w:cs="Arial"/>
+          <w:color w:val="000000" w:themeColor="text1"/>
+          <w:sz w:val="24"/>
+          <w:szCs w:val="24"/>
+        </w:rPr>
+        <w:t xml:space="preserve"> poder </w:t>
+      </w:r>
+      <w:r>
+        <w:rPr>
+          <w:rFonts w:ascii="Arial" w:hAnsi="Arial" w:cs="Arial"/>
+          <w:color w:val="000000" w:themeColor="text1"/>
+          <w:sz w:val="24"/>
+          <w:szCs w:val="24"/>
+        </w:rPr>
+        <w:t>mejorar la gestión y operaciones de muchas de las infraestructuras actuales</w:t>
+      </w:r>
+      <w:r>
+        <w:rPr>
+          <w:rFonts w:ascii="Arial" w:hAnsi="Arial" w:cs="Arial"/>
+          <w:color w:val="000000" w:themeColor="text1"/>
+          <w:sz w:val="24"/>
+          <w:szCs w:val="24"/>
+        </w:rPr>
+        <w:t>, ya que algunas de las principales funciones que</w:t>
+      </w:r>
+      <w:r>
+        <w:rPr>
+          <w:rFonts w:ascii="Arial" w:hAnsi="Arial" w:cs="Arial"/>
+          <w:color w:val="000000" w:themeColor="text1"/>
+          <w:sz w:val="24"/>
+          <w:szCs w:val="24"/>
+        </w:rPr>
+        <w:t xml:space="preserve"> aportan son:</w:t>
+      </w:r>
+    </w:p>
+    <w:p>
+      <w:pPr>
+        <w:pStyle w:val="Prrafodelista"/>
+        <w:numPr>
+          <w:ilvl w:val="0"/>
+          <w:numId w:val="5"/>
+        </w:numPr>
+        <w:spacing w:line="360" w:lineRule="auto"/>
+        <w:jc w:val="both"/>
+        <w:rPr>
+          <w:rFonts w:ascii="Arial" w:hAnsi="Arial" w:cs="Arial"/>
+          <w:color w:val="000000" w:themeColor="text1"/>
+          <w:sz w:val="24"/>
+          <w:szCs w:val="24"/>
+        </w:rPr>
+      </w:pPr>
+      <w:r>
+        <w:rPr>
+          <w:rFonts w:ascii="Arial" w:hAnsi="Arial" w:cs="Arial"/>
+          <w:color w:val="000000" w:themeColor="text1"/>
+          <w:sz w:val="24"/>
+          <w:szCs w:val="24"/>
+        </w:rPr>
+        <w:t>Gestión de redes automatizadas</w:t>
+      </w:r>
+    </w:p>
+    <w:p>
+      <w:pPr>
+        <w:pStyle w:val="Prrafodelista"/>
+        <w:numPr>
+          <w:ilvl w:val="0"/>
+          <w:numId w:val="5"/>
+        </w:numPr>
+        <w:spacing w:line="360" w:lineRule="auto"/>
+        <w:jc w:val="both"/>
+        <w:rPr>
+          <w:rFonts w:ascii="Arial" w:hAnsi="Arial" w:cs="Arial"/>
+          <w:color w:val="000000" w:themeColor="text1"/>
+          <w:sz w:val="24"/>
+          <w:szCs w:val="24"/>
+        </w:rPr>
+      </w:pPr>
+      <w:r>
+        <w:rPr>
+          <w:rFonts w:ascii="Arial" w:hAnsi="Arial" w:cs="Arial"/>
+          <w:color w:val="000000" w:themeColor="text1"/>
+          <w:sz w:val="24"/>
+          <w:szCs w:val="24"/>
+        </w:rPr>
+        <w:t>Permite integrar</w:t>
+      </w:r>
+      <w:r>
+        <w:rPr>
+          <w:rFonts w:ascii="Arial" w:hAnsi="Arial" w:cs="Arial"/>
+          <w:color w:val="000000" w:themeColor="text1"/>
+          <w:sz w:val="24"/>
+          <w:szCs w:val="24"/>
+        </w:rPr>
+        <w:t xml:space="preserve"> funcionalidades con el uso de inteligencia artificial</w:t>
+      </w:r>
+    </w:p>
+    <w:p>
+      <w:pPr>
+        <w:pStyle w:val="Prrafodelista"/>
+        <w:numPr>
+          <w:ilvl w:val="0"/>
+          <w:numId w:val="5"/>
+        </w:numPr>
+        <w:spacing w:line="360" w:lineRule="auto"/>
+        <w:jc w:val="both"/>
+        <w:rPr>
+          <w:rFonts w:ascii="Arial" w:hAnsi="Arial" w:cs="Arial"/>
+          <w:color w:val="000000" w:themeColor="text1"/>
+          <w:sz w:val="24"/>
+          <w:szCs w:val="24"/>
+        </w:rPr>
+      </w:pPr>
+      <w:r>
+        <w:rPr>
+          <w:rFonts w:ascii="Arial" w:hAnsi="Arial" w:cs="Arial"/>
+          <w:color w:val="000000" w:themeColor="text1"/>
+          <w:sz w:val="24"/>
+          <w:szCs w:val="24"/>
+        </w:rPr>
+        <w:t>Implementar análisis en tiempo real</w:t>
+      </w:r>
+    </w:p>
+    <w:p>
+      <w:pPr>
+        <w:pStyle w:val="Prrafodelista"/>
+        <w:numPr>
+          <w:ilvl w:val="0"/>
+          <w:numId w:val="5"/>
+        </w:numPr>
+        <w:spacing w:line="360" w:lineRule="auto"/>
+        <w:jc w:val="both"/>
+        <w:rPr>
+          <w:rFonts w:ascii="Arial" w:hAnsi="Arial" w:cs="Arial"/>
+          <w:color w:val="000000" w:themeColor="text1"/>
+          <w:sz w:val="24"/>
+          <w:szCs w:val="24"/>
+        </w:rPr>
+      </w:pPr>
+      <w:r>
+        <w:rPr>
+          <w:rFonts w:ascii="Arial" w:hAnsi="Arial" w:cs="Arial"/>
+          <w:color w:val="000000" w:themeColor="text1"/>
+          <w:sz w:val="24"/>
+          <w:szCs w:val="24"/>
+        </w:rPr>
+        <w:t>Administrar de forma eficiente nuestros recursos</w:t>
+      </w:r>
+    </w:p>
+    <w:p>
+      <w:pPr>
+        <w:spacing w:line="360" w:lineRule="auto"/>
+        <w:jc w:val="both"/>
+        <w:rPr>
+          <w:rFonts w:ascii="Arial" w:hAnsi="Arial" w:cs="Arial"/>
+          <w:color w:val="000000" w:themeColor="text1"/>
+          <w:sz w:val="24"/>
+          <w:szCs w:val="24"/>
+        </w:rPr>
+      </w:pPr>
+      <w:r>
+        <w:rPr>
+          <w:rFonts w:ascii="Arial" w:hAnsi="Arial" w:cs="Arial"/>
+          <w:color w:val="000000" w:themeColor="text1"/>
+          <w:sz w:val="24"/>
+          <w:szCs w:val="24"/>
+        </w:rPr>
+        <w:t>Consecuentemente también</w:t>
+      </w:r>
+      <w:r>
+        <w:rPr>
+          <w:rFonts w:ascii="Arial" w:hAnsi="Arial" w:cs="Arial"/>
+          <w:color w:val="000000" w:themeColor="text1"/>
+          <w:sz w:val="24"/>
+          <w:szCs w:val="24"/>
         </w:rPr>
         <w:t xml:space="preserve"> </w:t>
       </w:r>
+      <w:r>
+        <w:rPr>
+          <w:rFonts w:ascii="Arial" w:hAnsi="Arial" w:cs="Arial"/>
+          <w:color w:val="000000" w:themeColor="text1"/>
+          <w:sz w:val="24"/>
+          <w:szCs w:val="24"/>
+        </w:rPr>
+        <w:t>permite</w:t>
+      </w:r>
+      <w:r>
+        <w:rPr>
+          <w:rFonts w:ascii="Arial" w:hAnsi="Arial" w:cs="Arial"/>
+          <w:color w:val="000000" w:themeColor="text1"/>
+          <w:sz w:val="24"/>
+          <w:szCs w:val="24"/>
+        </w:rPr>
+        <w:t xml:space="preserve"> solucionarnos</w:t>
+      </w:r>
+      <w:r>
+        <w:rPr>
+          <w:rFonts w:ascii="Arial" w:hAnsi="Arial" w:cs="Arial"/>
+          <w:color w:val="000000" w:themeColor="text1"/>
+          <w:sz w:val="24"/>
+          <w:szCs w:val="24"/>
+        </w:rPr>
+        <w:t xml:space="preserve"> diversos problemas como:</w:t>
+      </w:r>
+    </w:p>
+    <w:p>
+      <w:pPr>
+        <w:pStyle w:val="Prrafodelista"/>
+        <w:numPr>
+          <w:ilvl w:val="0"/>
+          <w:numId w:val="6"/>
+        </w:numPr>
+        <w:spacing w:line="360" w:lineRule="auto"/>
+        <w:jc w:val="both"/>
+        <w:rPr>
+          <w:rFonts w:ascii="Arial" w:hAnsi="Arial" w:cs="Arial"/>
+          <w:color w:val="000000" w:themeColor="text1"/>
+          <w:sz w:val="24"/>
+          <w:szCs w:val="24"/>
+        </w:rPr>
+      </w:pPr>
+      <w:r>
+        <w:rPr>
+          <w:rFonts w:ascii="Arial" w:hAnsi="Arial" w:cs="Arial"/>
+          <w:color w:val="000000" w:themeColor="text1"/>
+          <w:sz w:val="24"/>
+          <w:szCs w:val="24"/>
+        </w:rPr>
+        <w:t>L</w:t>
+      </w:r>
+      <w:r>
+        <w:rPr>
+          <w:rFonts w:ascii="Arial" w:hAnsi="Arial" w:cs="Arial"/>
+          <w:color w:val="000000" w:themeColor="text1"/>
+          <w:sz w:val="24"/>
+          <w:szCs w:val="24"/>
+        </w:rPr>
+        <w:t>a</w:t>
+      </w:r>
+      <w:r>
+        <w:rPr>
+          <w:rFonts w:ascii="Arial" w:hAnsi="Arial" w:cs="Arial"/>
+          <w:color w:val="000000" w:themeColor="text1"/>
+          <w:sz w:val="24"/>
+          <w:szCs w:val="24"/>
+        </w:rPr>
+        <w:t>s posibles brechas o fracturas en la seguridad</w:t>
+      </w:r>
+      <w:r>
+        <w:rPr>
+          <w:rFonts w:ascii="Arial" w:hAnsi="Arial" w:cs="Arial"/>
+          <w:color w:val="000000" w:themeColor="text1"/>
+          <w:sz w:val="24"/>
+          <w:szCs w:val="24"/>
+        </w:rPr>
+        <w:t xml:space="preserve"> de nuestra red</w:t>
+      </w:r>
+    </w:p>
+    <w:p>
+      <w:pPr>
+        <w:pStyle w:val="Prrafodelista"/>
+        <w:numPr>
+          <w:ilvl w:val="0"/>
+          <w:numId w:val="6"/>
+        </w:numPr>
+        <w:spacing w:line="360" w:lineRule="auto"/>
+        <w:jc w:val="both"/>
+        <w:rPr>
+          <w:rFonts w:ascii="Arial" w:hAnsi="Arial" w:cs="Arial"/>
+          <w:color w:val="000000" w:themeColor="text1"/>
+          <w:sz w:val="24"/>
+          <w:szCs w:val="24"/>
+        </w:rPr>
+      </w:pPr>
+      <w:r>
+        <w:rPr>
+          <w:rFonts w:ascii="Arial" w:hAnsi="Arial" w:cs="Arial"/>
+          <w:color w:val="000000" w:themeColor="text1"/>
+          <w:sz w:val="24"/>
+          <w:szCs w:val="24"/>
+        </w:rPr>
+        <w:t>Falta de control sobre algunas funcionalidades</w:t>
+      </w:r>
+      <w:r>
+        <w:rPr>
+          <w:rFonts w:ascii="Arial" w:hAnsi="Arial" w:cs="Arial"/>
+          <w:color w:val="000000" w:themeColor="text1"/>
+          <w:sz w:val="24"/>
+          <w:szCs w:val="24"/>
+        </w:rPr>
+        <w:t xml:space="preserve"> de red</w:t>
+      </w:r>
+    </w:p>
+    <w:p>
+      <w:pPr>
+        <w:pStyle w:val="Prrafodelista"/>
+        <w:numPr>
+          <w:ilvl w:val="0"/>
+          <w:numId w:val="6"/>
+        </w:numPr>
+        <w:spacing w:line="360" w:lineRule="auto"/>
+        <w:jc w:val="both"/>
+        <w:rPr>
+          <w:rFonts w:ascii="Arial" w:hAnsi="Arial" w:cs="Arial"/>
+          <w:color w:val="000000" w:themeColor="text1"/>
+          <w:sz w:val="24"/>
+          <w:szCs w:val="24"/>
+        </w:rPr>
+      </w:pPr>
+      <w:r>
+        <w:rPr>
+          <w:rFonts w:ascii="Arial" w:hAnsi="Arial" w:cs="Arial"/>
+          <w:color w:val="000000" w:themeColor="text1"/>
+          <w:sz w:val="24"/>
+          <w:szCs w:val="24"/>
+        </w:rPr>
+        <w:t xml:space="preserve">Poca flexibilidad </w:t>
+      </w:r>
+      <w:r>
+        <w:rPr>
+          <w:rFonts w:ascii="Arial" w:hAnsi="Arial" w:cs="Arial"/>
+          <w:color w:val="000000" w:themeColor="text1"/>
+          <w:sz w:val="24"/>
+          <w:szCs w:val="24"/>
+        </w:rPr>
+        <w:t>para la gestión de la</w:t>
+      </w:r>
+      <w:r>
+        <w:rPr>
+          <w:rFonts w:ascii="Arial" w:hAnsi="Arial" w:cs="Arial"/>
+          <w:color w:val="000000" w:themeColor="text1"/>
+          <w:sz w:val="24"/>
+          <w:szCs w:val="24"/>
+        </w:rPr>
+        <w:t xml:space="preserve"> red</w:t>
+      </w:r>
+    </w:p>
+    <w:p>
+      <w:pPr>
+        <w:pStyle w:val="Prrafodelista"/>
+        <w:numPr>
+          <w:ilvl w:val="0"/>
+          <w:numId w:val="6"/>
+        </w:numPr>
+        <w:spacing w:line="360" w:lineRule="auto"/>
+        <w:jc w:val="both"/>
+        <w:rPr>
+          <w:rFonts w:ascii="Arial" w:hAnsi="Arial" w:cs="Arial"/>
+          <w:color w:val="000000" w:themeColor="text1"/>
+          <w:sz w:val="24"/>
+          <w:szCs w:val="24"/>
+        </w:rPr>
+      </w:pPr>
+      <w:r>
+        <w:rPr>
+          <w:rFonts w:ascii="Arial" w:hAnsi="Arial" w:cs="Arial"/>
+          <w:color w:val="000000" w:themeColor="text1"/>
+          <w:sz w:val="24"/>
+          <w:szCs w:val="24"/>
+        </w:rPr>
+        <w:t>Posibles limitaciones</w:t>
+      </w:r>
+      <w:r>
+        <w:rPr>
+          <w:rFonts w:ascii="Arial" w:hAnsi="Arial" w:cs="Arial"/>
+          <w:color w:val="000000" w:themeColor="text1"/>
+          <w:sz w:val="24"/>
+          <w:szCs w:val="24"/>
+        </w:rPr>
+        <w:t xml:space="preserve"> en algunos sistemas</w:t>
+      </w:r>
+    </w:p>
+    <w:p>
+      <w:pPr>
+        <w:spacing w:line="360" w:lineRule="auto"/>
+        <w:jc w:val="both"/>
+        <w:rPr>
+          <w:rFonts w:ascii="Arial" w:hAnsi="Arial" w:cs="Arial"/>
+          <w:color w:val="000000" w:themeColor="text1"/>
+          <w:sz w:val="24"/>
+          <w:szCs w:val="24"/>
+        </w:rPr>
+      </w:pPr>
+      <w:r>
+        <w:rPr>
+          <w:rFonts w:ascii="Arial" w:hAnsi="Arial" w:cs="Arial"/>
+          <w:color w:val="000000" w:themeColor="text1"/>
+          <w:sz w:val="24"/>
+          <w:szCs w:val="24"/>
+        </w:rPr>
+        <w:t xml:space="preserve">Algunos de los requisitos que quiero que </w:t>
+      </w:r>
+      <w:r>
+        <w:rPr>
+          <w:rFonts w:ascii="Arial" w:hAnsi="Arial" w:cs="Arial"/>
+          <w:color w:val="000000" w:themeColor="text1"/>
+          <w:sz w:val="24"/>
+          <w:szCs w:val="24"/>
+        </w:rPr>
+        <w:t>tratar con</w:t>
+      </w:r>
+      <w:r>
+        <w:rPr>
+          <w:rFonts w:ascii="Arial" w:hAnsi="Arial" w:cs="Arial"/>
+          <w:color w:val="000000" w:themeColor="text1"/>
+          <w:sz w:val="24"/>
+          <w:szCs w:val="24"/>
+        </w:rPr>
+        <w:t xml:space="preserve"> mi proyecto son los siguientes:</w:t>
+      </w:r>
+    </w:p>
+    <w:p>
+      <w:pPr>
+        <w:spacing w:line="360" w:lineRule="auto"/>
+        <w:jc w:val="both"/>
+        <w:rPr>
+          <w:rFonts w:ascii="Arial" w:hAnsi="Arial" w:cs="Arial"/>
+          <w:sz w:val="24"/>
+          <w:szCs w:val="24"/>
+        </w:rPr>
+      </w:pPr>
+      <w:r>
+        <w:rPr>
+          <w:rFonts w:ascii="Arial" w:hAnsi="Arial" w:cs="Arial"/>
+          <w:sz w:val="24"/>
+          <w:szCs w:val="24"/>
+        </w:rPr>
+        <w:t>-</w:t>
+      </w:r>
+      <w:r>
+        <w:rPr>
+          <w:rFonts w:ascii="Arial" w:hAnsi="Arial" w:cs="Arial"/>
+          <w:sz w:val="24"/>
+          <w:szCs w:val="24"/>
+        </w:rPr>
+        <w:t xml:space="preserve"> </w:t>
+      </w:r>
+      <w:r>
+        <w:rPr>
+          <w:rFonts w:ascii="Arial" w:hAnsi="Arial" w:cs="Arial"/>
+          <w:sz w:val="24"/>
+          <w:szCs w:val="24"/>
+        </w:rPr>
+        <w:t>Fundamentos de las redes definidas por software, su arquitectura, protocolos..</w:t>
+      </w:r>
+      <w:r>
+        <w:rPr>
+          <w:rFonts w:ascii="Arial" w:hAnsi="Arial" w:cs="Arial"/>
+          <w:sz w:val="24"/>
+          <w:szCs w:val="24"/>
+        </w:rPr>
+        <w:t>.</w:t>
+      </w:r>
+    </w:p>
+    <w:p>
+      <w:pPr>
+        <w:spacing w:line="360" w:lineRule="auto"/>
+        <w:jc w:val="both"/>
+        <w:rPr>
+          <w:rFonts w:ascii="Arial" w:hAnsi="Arial" w:cs="Arial"/>
+          <w:sz w:val="24"/>
+          <w:szCs w:val="24"/>
+        </w:rPr>
+      </w:pPr>
+      <w:r>
+        <w:rPr>
+          <w:rFonts w:ascii="Arial" w:hAnsi="Arial" w:cs="Arial"/>
+          <w:sz w:val="24"/>
+          <w:szCs w:val="24"/>
+        </w:rPr>
+        <w:t>-</w:t>
+      </w:r>
+      <w:r>
+        <w:rPr>
+          <w:rFonts w:ascii="Arial" w:hAnsi="Arial" w:cs="Arial"/>
+          <w:sz w:val="24"/>
+          <w:szCs w:val="24"/>
+        </w:rPr>
+        <w:t xml:space="preserve"> </w:t>
+      </w:r>
+      <w:r>
+        <w:rPr>
+          <w:rFonts w:ascii="Arial" w:hAnsi="Arial" w:cs="Arial"/>
+          <w:sz w:val="24"/>
+          <w:szCs w:val="24"/>
+        </w:rPr>
+        <w:t>Impacto de las redes definidas por software en los centros de datos y la nube, como su gestión, computación...</w:t>
+      </w:r>
+    </w:p>
+    <w:p>
+      <w:pPr>
+        <w:spacing w:line="360" w:lineRule="auto"/>
+        <w:jc w:val="both"/>
+        <w:rPr>
+          <w:rFonts w:ascii="Arial" w:hAnsi="Arial" w:cs="Arial"/>
+          <w:sz w:val="24"/>
+          <w:szCs w:val="24"/>
+        </w:rPr>
+      </w:pPr>
+      <w:r>
+        <w:rPr>
+          <w:rFonts w:ascii="Arial" w:hAnsi="Arial" w:cs="Arial"/>
+          <w:sz w:val="24"/>
+          <w:szCs w:val="24"/>
+        </w:rPr>
+        <w:t>-</w:t>
+      </w:r>
+      <w:r>
+        <w:rPr>
+          <w:rFonts w:ascii="Arial" w:hAnsi="Arial" w:cs="Arial"/>
+          <w:sz w:val="24"/>
+          <w:szCs w:val="24"/>
+        </w:rPr>
+        <w:t xml:space="preserve"> </w:t>
+      </w:r>
+      <w:r>
+        <w:rPr>
+          <w:rFonts w:ascii="Arial" w:hAnsi="Arial" w:cs="Arial"/>
+          <w:sz w:val="24"/>
+          <w:szCs w:val="24"/>
+        </w:rPr>
+        <w:t>Comparación con el sistema de redes tradicionales en cuanto a eficiencia, seguridad ...</w:t>
+      </w:r>
+    </w:p>
+    <w:p>
+      <w:pPr>
+        <w:spacing w:line="360" w:lineRule="auto"/>
+        <w:jc w:val="both"/>
+        <w:rPr>
+          <w:rFonts w:ascii="Arial" w:hAnsi="Arial" w:cs="Arial"/>
+          <w:sz w:val="24"/>
+          <w:szCs w:val="24"/>
+        </w:rPr>
+      </w:pPr>
+      <w:r>
+        <w:rPr>
+          <w:rFonts w:ascii="Arial" w:hAnsi="Arial" w:cs="Arial"/>
+          <w:sz w:val="24"/>
+          <w:szCs w:val="24"/>
+        </w:rPr>
+        <w:t>-</w:t>
+      </w:r>
+      <w:r>
+        <w:rPr>
+          <w:rFonts w:ascii="Arial" w:hAnsi="Arial" w:cs="Arial"/>
+          <w:sz w:val="24"/>
+          <w:szCs w:val="24"/>
+        </w:rPr>
+        <w:t xml:space="preserve"> </w:t>
+      </w:r>
+      <w:r>
+        <w:rPr>
+          <w:rFonts w:ascii="Arial" w:hAnsi="Arial" w:cs="Arial"/>
+          <w:sz w:val="24"/>
+          <w:szCs w:val="24"/>
+        </w:rPr>
+        <w:t>Posibles limitaciones de este tipo de redes</w:t>
+      </w:r>
+    </w:p>
+    <w:p>
+      <w:pPr>
+        <w:spacing w:line="360" w:lineRule="auto"/>
+        <w:jc w:val="both"/>
+        <w:rPr>
+          <w:rFonts w:ascii="Arial" w:hAnsi="Arial" w:cs="Arial"/>
+          <w:sz w:val="24"/>
+          <w:szCs w:val="24"/>
+        </w:rPr>
+      </w:pPr>
+      <w:r>
+        <w:rPr>
+          <w:rFonts w:ascii="Arial" w:hAnsi="Arial" w:cs="Arial"/>
+          <w:sz w:val="24"/>
+          <w:szCs w:val="24"/>
+        </w:rPr>
+        <w:t>-</w:t>
+      </w:r>
+      <w:r>
+        <w:rPr>
+          <w:rFonts w:ascii="Arial" w:hAnsi="Arial" w:cs="Arial"/>
+          <w:sz w:val="24"/>
+          <w:szCs w:val="24"/>
+        </w:rPr>
+        <w:t xml:space="preserve"> </w:t>
+      </w:r>
+      <w:r>
+        <w:rPr>
+          <w:rFonts w:ascii="Arial" w:hAnsi="Arial" w:cs="Arial"/>
+          <w:sz w:val="24"/>
+          <w:szCs w:val="24"/>
+        </w:rPr>
+        <w:t>Futuro de este sistema de redes</w:t>
+      </w:r>
+    </w:p>
+    <w:p>
+      <w:pPr>
+        <w:spacing w:line="360" w:lineRule="auto"/>
+        <w:jc w:val="both"/>
+        <w:rPr>
+          <w:rFonts w:ascii="Arial" w:hAnsi="Arial" w:cs="Arial"/>
+          <w:sz w:val="24"/>
+          <w:szCs w:val="24"/>
+        </w:rPr>
+      </w:pPr>
+      <w:r>
+        <w:rPr>
+          <w:rFonts w:ascii="Arial" w:hAnsi="Arial" w:cs="Arial"/>
+          <w:sz w:val="24"/>
+          <w:szCs w:val="24"/>
+        </w:rPr>
+        <w:t>-</w:t>
+      </w:r>
+      <w:r>
+        <w:rPr>
+          <w:rFonts w:ascii="Arial" w:hAnsi="Arial" w:cs="Arial"/>
+          <w:sz w:val="24"/>
+          <w:szCs w:val="24"/>
+        </w:rPr>
+        <w:t xml:space="preserve"> </w:t>
+      </w:r>
+      <w:r>
+        <w:rPr>
+          <w:rFonts w:ascii="Arial" w:hAnsi="Arial" w:cs="Arial"/>
+          <w:sz w:val="24"/>
+          <w:szCs w:val="24"/>
+        </w:rPr>
+        <w:t>Análisis de posibles estudios de caso</w:t>
+      </w:r>
+    </w:p>
+    <w:p>
+      <w:pPr>
+        <w:spacing w:line="360" w:lineRule="auto"/>
+        <w:jc w:val="both"/>
+        <w:rPr>
+          <w:rFonts w:ascii="Arial" w:hAnsi="Arial" w:cs="Arial"/>
+          <w:sz w:val="24"/>
+          <w:szCs w:val="24"/>
+        </w:rPr>
+      </w:pPr>
+      <w:r>
+        <w:rPr>
+          <w:rFonts w:ascii="Arial" w:hAnsi="Arial" w:cs="Arial"/>
+          <w:sz w:val="24"/>
+          <w:szCs w:val="24"/>
+        </w:rPr>
+        <w:lastRenderedPageBreak/>
+        <w:t>-</w:t>
+      </w:r>
+      <w:r>
+        <w:rPr>
+          <w:rFonts w:ascii="Arial" w:hAnsi="Arial" w:cs="Arial"/>
+          <w:sz w:val="24"/>
+          <w:szCs w:val="24"/>
+        </w:rPr>
+        <w:t xml:space="preserve"> </w:t>
+      </w:r>
+      <w:r>
+        <w:rPr>
+          <w:rFonts w:ascii="Arial" w:hAnsi="Arial" w:cs="Arial"/>
+          <w:sz w:val="24"/>
+          <w:szCs w:val="24"/>
+        </w:rPr>
+        <w:t xml:space="preserve">Integración con tecnologías actuales como </w:t>
+      </w:r>
+      <w:r>
+        <w:rPr>
+          <w:rFonts w:ascii="Arial" w:hAnsi="Arial" w:cs="Arial"/>
+          <w:sz w:val="24"/>
+          <w:szCs w:val="24"/>
+        </w:rPr>
+        <w:t>IA</w:t>
+      </w:r>
+      <w:r>
+        <w:rPr>
+          <w:rFonts w:ascii="Arial" w:hAnsi="Arial" w:cs="Arial"/>
+          <w:sz w:val="24"/>
+          <w:szCs w:val="24"/>
+        </w:rPr>
+        <w:t>, machine learning, Edge computing...</w:t>
+      </w:r>
+    </w:p>
+    <w:p>
+      <w:pPr>
+        <w:spacing w:line="360" w:lineRule="auto"/>
+        <w:jc w:val="both"/>
+        <w:rPr>
+          <w:rFonts w:ascii="Arial" w:hAnsi="Arial" w:cs="Arial"/>
+          <w:sz w:val="24"/>
+          <w:szCs w:val="24"/>
+        </w:rPr>
+      </w:pPr>
+      <w:r>
+        <w:rPr>
+          <w:rFonts w:ascii="Arial" w:hAnsi="Arial" w:cs="Arial"/>
+          <w:sz w:val="24"/>
+          <w:szCs w:val="24"/>
+        </w:rPr>
+        <w:t>-</w:t>
+      </w:r>
+      <w:r>
+        <w:rPr>
+          <w:rFonts w:ascii="Arial" w:hAnsi="Arial" w:cs="Arial"/>
+          <w:sz w:val="24"/>
+          <w:szCs w:val="24"/>
+        </w:rPr>
+        <w:t xml:space="preserve"> </w:t>
+      </w:r>
+      <w:r>
+        <w:rPr>
+          <w:rFonts w:ascii="Arial" w:hAnsi="Arial" w:cs="Arial"/>
+          <w:sz w:val="24"/>
+          <w:szCs w:val="24"/>
+        </w:rPr>
+        <w:t>Automatización de la red</w:t>
+      </w:r>
+    </w:p>
+    <w:p>
+      <w:pPr>
+        <w:spacing w:line="360" w:lineRule="auto"/>
+        <w:jc w:val="both"/>
+        <w:rPr>
+          <w:rFonts w:ascii="Arial" w:hAnsi="Arial" w:cs="Arial"/>
+          <w:sz w:val="24"/>
+          <w:szCs w:val="24"/>
+        </w:rPr>
+      </w:pPr>
+      <w:r>
+        <w:rPr>
+          <w:rFonts w:ascii="Arial" w:hAnsi="Arial" w:cs="Arial"/>
+          <w:sz w:val="24"/>
+          <w:szCs w:val="24"/>
+        </w:rPr>
+        <w:t>-</w:t>
+      </w:r>
+      <w:r>
+        <w:rPr>
+          <w:rFonts w:ascii="Arial" w:hAnsi="Arial" w:cs="Arial"/>
+          <w:sz w:val="24"/>
+          <w:szCs w:val="24"/>
+        </w:rPr>
+        <w:t xml:space="preserve"> </w:t>
+      </w:r>
+      <w:r>
+        <w:rPr>
+          <w:rFonts w:ascii="Arial" w:hAnsi="Arial" w:cs="Arial"/>
+          <w:sz w:val="24"/>
+          <w:szCs w:val="24"/>
+        </w:rPr>
+        <w:t>Integración en redes 5G</w:t>
+      </w:r>
+    </w:p>
+    <w:p>
+      <w:pPr>
+        <w:spacing w:line="360" w:lineRule="auto"/>
+        <w:jc w:val="both"/>
+        <w:rPr>
+          <w:rFonts w:ascii="Arial" w:hAnsi="Arial" w:cs="Arial"/>
+          <w:sz w:val="24"/>
+          <w:szCs w:val="24"/>
+        </w:rPr>
+      </w:pPr>
+      <w:r>
+        <w:rPr>
+          <w:rFonts w:ascii="Arial" w:hAnsi="Arial" w:cs="Arial"/>
+          <w:sz w:val="24"/>
+          <w:szCs w:val="24"/>
+        </w:rPr>
+        <w:t>-</w:t>
+      </w:r>
+      <w:r>
+        <w:rPr>
+          <w:rFonts w:ascii="Arial" w:hAnsi="Arial" w:cs="Arial"/>
+          <w:sz w:val="24"/>
+          <w:szCs w:val="24"/>
+        </w:rPr>
+        <w:t xml:space="preserve"> </w:t>
+      </w:r>
+      <w:r>
+        <w:rPr>
+          <w:rFonts w:ascii="Arial" w:hAnsi="Arial" w:cs="Arial"/>
+          <w:sz w:val="24"/>
+          <w:szCs w:val="24"/>
+        </w:rPr>
+        <w:t>Sostenibilidad en centros de datos</w:t>
+      </w:r>
+    </w:p>
+    <w:p>
+      <w:pPr>
+        <w:spacing w:line="360" w:lineRule="auto"/>
+        <w:jc w:val="both"/>
+        <w:rPr>
+          <w:rFonts w:ascii="Arial" w:hAnsi="Arial" w:cs="Arial"/>
+          <w:sz w:val="24"/>
+          <w:szCs w:val="24"/>
+        </w:rPr>
+      </w:pPr>
+      <w:r>
+        <w:rPr>
+          <w:rFonts w:ascii="Arial" w:hAnsi="Arial" w:cs="Arial"/>
+          <w:sz w:val="24"/>
+          <w:szCs w:val="24"/>
+        </w:rPr>
+        <w:t>-</w:t>
+      </w:r>
+      <w:r>
+        <w:rPr>
+          <w:rFonts w:ascii="Arial" w:hAnsi="Arial" w:cs="Arial"/>
+          <w:sz w:val="24"/>
+          <w:szCs w:val="24"/>
+        </w:rPr>
+        <w:t xml:space="preserve"> </w:t>
+      </w:r>
+      <w:r>
+        <w:rPr>
+          <w:rFonts w:ascii="Arial" w:hAnsi="Arial" w:cs="Arial"/>
+          <w:sz w:val="24"/>
+          <w:szCs w:val="24"/>
+        </w:rPr>
+        <w:t xml:space="preserve">Normativas y estándares </w:t>
+      </w:r>
+    </w:p>
+    <w:p>
+      <w:pPr>
+        <w:spacing w:line="360" w:lineRule="auto"/>
+        <w:jc w:val="both"/>
+        <w:rPr>
+          <w:rFonts w:ascii="Arial" w:hAnsi="Arial" w:cs="Arial"/>
+          <w:sz w:val="24"/>
+          <w:szCs w:val="24"/>
+        </w:rPr>
+      </w:pPr>
+      <w:r>
+        <w:rPr>
+          <w:rFonts w:ascii="Arial" w:hAnsi="Arial" w:cs="Arial"/>
+          <w:sz w:val="24"/>
+          <w:szCs w:val="24"/>
+        </w:rPr>
+        <w:t>-</w:t>
+      </w:r>
+      <w:r>
+        <w:rPr>
+          <w:rFonts w:ascii="Arial" w:hAnsi="Arial" w:cs="Arial"/>
+          <w:sz w:val="24"/>
+          <w:szCs w:val="24"/>
+        </w:rPr>
+        <w:t xml:space="preserve"> </w:t>
+      </w:r>
+      <w:r>
+        <w:rPr>
+          <w:rFonts w:ascii="Arial" w:hAnsi="Arial" w:cs="Arial"/>
+          <w:sz w:val="24"/>
+          <w:szCs w:val="24"/>
+        </w:rPr>
+        <w:t>Seguridad dentro de las redes definidas por software</w:t>
+      </w:r>
+    </w:p>
+    <w:p>
+      <w:pPr>
+        <w:spacing w:line="360" w:lineRule="auto"/>
+        <w:jc w:val="both"/>
+        <w:rPr>
+          <w:rFonts w:ascii="Arial" w:hAnsi="Arial" w:cs="Arial"/>
+          <w:sz w:val="24"/>
+          <w:szCs w:val="24"/>
+        </w:rPr>
+      </w:pPr>
+      <w:r>
+        <w:rPr>
+          <w:rFonts w:ascii="Arial" w:hAnsi="Arial" w:cs="Arial"/>
+          <w:sz w:val="24"/>
+          <w:szCs w:val="24"/>
+        </w:rPr>
+        <w:t>-</w:t>
+      </w:r>
+      <w:r>
+        <w:rPr>
+          <w:rFonts w:ascii="Arial" w:hAnsi="Arial" w:cs="Arial"/>
+          <w:sz w:val="24"/>
+          <w:szCs w:val="24"/>
+        </w:rPr>
+        <w:t xml:space="preserve"> </w:t>
+      </w:r>
+      <w:r>
+        <w:rPr>
+          <w:rFonts w:ascii="Arial" w:hAnsi="Arial" w:cs="Arial"/>
+          <w:sz w:val="24"/>
+          <w:szCs w:val="24"/>
+        </w:rPr>
+        <w:t>Vulnerabilidades dentro de las redes</w:t>
+      </w:r>
+    </w:p>
+    <w:p>
+      <w:pPr>
+        <w:spacing w:line="360" w:lineRule="auto"/>
+        <w:jc w:val="both"/>
+        <w:rPr>
+          <w:rFonts w:ascii="Arial" w:hAnsi="Arial" w:cs="Arial"/>
+          <w:sz w:val="24"/>
+          <w:szCs w:val="24"/>
+        </w:rPr>
+      </w:pPr>
+      <w:r>
+        <w:rPr>
+          <w:rFonts w:ascii="Arial" w:hAnsi="Arial" w:cs="Arial"/>
+          <w:sz w:val="24"/>
+          <w:szCs w:val="24"/>
+        </w:rPr>
+        <w:t>-</w:t>
+      </w:r>
+      <w:r>
+        <w:rPr>
+          <w:rFonts w:ascii="Arial" w:hAnsi="Arial" w:cs="Arial"/>
+          <w:sz w:val="24"/>
+          <w:szCs w:val="24"/>
+        </w:rPr>
+        <w:t xml:space="preserve"> </w:t>
+      </w:r>
+      <w:r>
+        <w:rPr>
+          <w:rFonts w:ascii="Arial" w:hAnsi="Arial" w:cs="Arial"/>
+          <w:sz w:val="24"/>
+          <w:szCs w:val="24"/>
+        </w:rPr>
+        <w:t>Virtualización de las funciones de red</w:t>
+      </w:r>
+    </w:p>
+    <w:p>
+      <w:pPr>
+        <w:spacing w:line="360" w:lineRule="auto"/>
+        <w:jc w:val="both"/>
+        <w:rPr>
+          <w:rFonts w:ascii="Arial" w:hAnsi="Arial" w:cs="Arial"/>
+          <w:sz w:val="24"/>
+          <w:szCs w:val="24"/>
+        </w:rPr>
+      </w:pPr>
+      <w:r>
+        <w:rPr>
+          <w:rFonts w:ascii="Arial" w:hAnsi="Arial" w:cs="Arial"/>
+          <w:sz w:val="24"/>
+          <w:szCs w:val="24"/>
+        </w:rPr>
+        <w:t>-</w:t>
+      </w:r>
+      <w:r>
+        <w:rPr>
+          <w:rFonts w:ascii="Arial" w:hAnsi="Arial" w:cs="Arial"/>
+          <w:sz w:val="24"/>
+          <w:szCs w:val="24"/>
+        </w:rPr>
+        <w:t xml:space="preserve"> </w:t>
+      </w:r>
+      <w:r>
+        <w:rPr>
+          <w:rFonts w:ascii="Arial" w:hAnsi="Arial" w:cs="Arial"/>
+          <w:sz w:val="24"/>
+          <w:szCs w:val="24"/>
+        </w:rPr>
+        <w:t>Relación de las redes definidas por software y la virtualización de red</w:t>
+      </w:r>
+    </w:p>
+    <w:p>
+      <w:pPr>
+        <w:spacing w:line="360" w:lineRule="auto"/>
+        <w:jc w:val="both"/>
+        <w:rPr>
+          <w:rFonts w:ascii="Arial" w:hAnsi="Arial" w:cs="Arial"/>
+          <w:sz w:val="24"/>
+          <w:szCs w:val="24"/>
+        </w:rPr>
+      </w:pPr>
+      <w:r>
+        <w:rPr>
+          <w:rFonts w:ascii="Arial" w:hAnsi="Arial" w:cs="Arial"/>
+          <w:sz w:val="24"/>
+          <w:szCs w:val="24"/>
+        </w:rPr>
+        <w:t>-</w:t>
+      </w:r>
+      <w:r>
+        <w:rPr>
+          <w:rFonts w:ascii="Arial" w:hAnsi="Arial" w:cs="Arial"/>
+          <w:sz w:val="24"/>
+          <w:szCs w:val="24"/>
+        </w:rPr>
+        <w:t xml:space="preserve"> </w:t>
+      </w:r>
+      <w:r>
+        <w:rPr>
+          <w:rFonts w:ascii="Arial" w:hAnsi="Arial" w:cs="Arial"/>
+          <w:sz w:val="24"/>
+          <w:szCs w:val="24"/>
+        </w:rPr>
+        <w:t>Complementación de SDN y</w:t>
+      </w:r>
+      <w:r>
+        <w:rPr>
+          <w:rFonts w:ascii="Arial" w:hAnsi="Arial" w:cs="Arial"/>
+          <w:sz w:val="24"/>
+          <w:szCs w:val="24"/>
+        </w:rPr>
+        <w:t xml:space="preserve"> NFV</w:t>
+      </w:r>
+    </w:p>
+    <w:p>
+      <w:pPr>
+        <w:spacing w:line="360" w:lineRule="auto"/>
+        <w:jc w:val="both"/>
+        <w:rPr>
+          <w:rFonts w:ascii="Arial" w:hAnsi="Arial" w:cs="Arial"/>
+          <w:sz w:val="24"/>
+          <w:szCs w:val="24"/>
+        </w:rPr>
+      </w:pPr>
+      <w:r>
+        <w:rPr>
+          <w:rFonts w:ascii="Arial" w:hAnsi="Arial" w:cs="Arial"/>
+          <w:sz w:val="24"/>
+          <w:szCs w:val="24"/>
+        </w:rPr>
+        <w:t>-</w:t>
+      </w:r>
+      <w:r>
+        <w:rPr>
+          <w:rFonts w:ascii="Arial" w:hAnsi="Arial" w:cs="Arial"/>
+          <w:sz w:val="24"/>
+          <w:szCs w:val="24"/>
+        </w:rPr>
+        <w:t xml:space="preserve"> </w:t>
+      </w:r>
+      <w:r>
+        <w:rPr>
+          <w:rFonts w:ascii="Arial" w:hAnsi="Arial" w:cs="Arial"/>
+          <w:sz w:val="24"/>
+          <w:szCs w:val="24"/>
+        </w:rPr>
+        <w:t>Herramientas y plataformas para SDN</w:t>
+      </w:r>
+    </w:p>
+    <w:p>
+      <w:pPr>
+        <w:spacing w:line="360" w:lineRule="auto"/>
+        <w:jc w:val="both"/>
+        <w:rPr>
+          <w:rFonts w:ascii="Arial" w:hAnsi="Arial" w:cs="Arial"/>
+          <w:sz w:val="24"/>
+          <w:szCs w:val="24"/>
+        </w:rPr>
+      </w:pPr>
+      <w:r>
+        <w:rPr>
+          <w:rFonts w:ascii="Arial" w:hAnsi="Arial" w:cs="Arial"/>
+          <w:sz w:val="24"/>
+          <w:szCs w:val="24"/>
+        </w:rPr>
+        <w:t>-</w:t>
+      </w:r>
+      <w:r>
+        <w:rPr>
+          <w:rFonts w:ascii="Arial" w:hAnsi="Arial" w:cs="Arial"/>
+          <w:sz w:val="24"/>
+          <w:szCs w:val="24"/>
+        </w:rPr>
+        <w:t xml:space="preserve"> </w:t>
+      </w:r>
+      <w:r>
+        <w:rPr>
+          <w:rFonts w:ascii="Arial" w:hAnsi="Arial" w:cs="Arial"/>
+          <w:sz w:val="24"/>
+          <w:szCs w:val="24"/>
+        </w:rPr>
+        <w:t>Costes de implementación</w:t>
+      </w:r>
+    </w:p>
+    <w:p>
+      <w:pPr>
+        <w:spacing w:line="360" w:lineRule="auto"/>
+        <w:jc w:val="both"/>
+        <w:rPr>
+          <w:rFonts w:ascii="Arial" w:hAnsi="Arial" w:cs="Arial"/>
+          <w:color w:val="000000" w:themeColor="text1"/>
+          <w:sz w:val="24"/>
+          <w:szCs w:val="24"/>
+        </w:rPr>
+      </w:pPr>
+    </w:p>
+    <w:p>
+      <w:pPr>
+        <w:spacing w:line="360" w:lineRule="auto"/>
+        <w:jc w:val="both"/>
+        <w:rPr>
+          <w:rFonts w:ascii="Arial" w:hAnsi="Arial" w:cs="Arial"/>
+          <w:color w:val="000000" w:themeColor="text1"/>
+          <w:sz w:val="24"/>
+          <w:szCs w:val="24"/>
+        </w:rPr>
+      </w:pPr>
+    </w:p>
+    <w:p>
+      <w:pPr>
+        <w:spacing w:line="360" w:lineRule="auto"/>
+        <w:jc w:val="both"/>
+        <w:rPr>
+          <w:rFonts w:ascii="Arial" w:hAnsi="Arial" w:cs="Arial"/>
+          <w:color w:val="000000" w:themeColor="text1"/>
+          <w:sz w:val="24"/>
+          <w:szCs w:val="24"/>
+        </w:rPr>
+      </w:pPr>
+    </w:p>
+    <w:p>
+      <w:pPr>
+        <w:spacing w:line="360" w:lineRule="auto"/>
+        <w:jc w:val="both"/>
+        <w:rPr>
+          <w:color w:val="000000" w:themeColor="text1"/>
+        </w:rPr>
+      </w:pPr>
+    </w:p>
+    <w:p>
+      <w:pPr>
+        <w:spacing w:line="360" w:lineRule="auto"/>
+        <w:jc w:val="both"/>
+        <w:rPr>
+          <w:color w:val="000000" w:themeColor="text1"/>
+        </w:rPr>
+      </w:pPr>
+    </w:p>
+    <w:p>
+      <w:pPr>
+        <w:spacing w:line="360" w:lineRule="auto"/>
+        <w:jc w:val="both"/>
+        <w:rPr>
+          <w:color w:val="000000" w:themeColor="text1"/>
+        </w:rPr>
+      </w:pPr>
       <w:r>
         <w:rPr>
           <w:color w:val="000000" w:themeColor="text1"/>
@@ -808,7 +3613,23 @@
           <w:rFonts w:ascii="Arial" w:hAnsi="Arial" w:cs="Arial"/>
           <w:color w:val="000000" w:themeColor="text1"/>
         </w:rPr>
-        <w:t>F – Funciones: Desglose de las características asociadas o subrequisitos de cada requisito. Expresado en leguaje técnico.</w:t>
+        <w:t xml:space="preserve">F – Funciones: Desglose de las características asociadas o </w:t>
+      </w:r>
+      <w:proofErr w:type="spellStart"/>
+      <w:r>
+        <w:rPr>
+          <w:rFonts w:ascii="Arial" w:hAnsi="Arial" w:cs="Arial"/>
+          <w:color w:val="000000" w:themeColor="text1"/>
+        </w:rPr>
+        <w:t>subrequisitos</w:t>
+      </w:r>
+      <w:proofErr w:type="spellEnd"/>
+      <w:r>
+        <w:rPr>
+          <w:rFonts w:ascii="Arial" w:hAnsi="Arial" w:cs="Arial"/>
+          <w:color w:val="000000" w:themeColor="text1"/>
+        </w:rPr>
+        <w:t xml:space="preserve"> de cada requisito. Expresado en leguaje técnico.</w:t>
       </w:r>
     </w:p>
     <w:p>
@@ -958,7 +3779,23 @@
           <w:rFonts w:ascii="Arial" w:hAnsi="Arial" w:cs="Arial"/>
           <w:color w:val="000000" w:themeColor="text1"/>
         </w:rPr>
-        <w:t>R01F01T02 - Diseñar un html que permita rellenar los campos de registro.</w:t>
+        <w:t xml:space="preserve">R01F01T02 - Diseñar un </w:t>
+      </w:r>
+      <w:proofErr w:type="spellStart"/>
+      <w:r>
+        <w:rPr>
+          <w:rFonts w:ascii="Arial" w:hAnsi="Arial" w:cs="Arial"/>
+          <w:color w:val="000000" w:themeColor="text1"/>
+        </w:rPr>
+        <w:t>html</w:t>
+      </w:r>
+      <w:proofErr w:type="spellEnd"/>
+      <w:r>
+        <w:rPr>
+          <w:rFonts w:ascii="Arial" w:hAnsi="Arial" w:cs="Arial"/>
+          <w:color w:val="000000" w:themeColor="text1"/>
+        </w:rPr>
+        <w:t xml:space="preserve"> que permita rellenar los campos de registro.</w:t>
       </w:r>
     </w:p>
     <w:p>
@@ -1015,7 +3852,23 @@
           <w:rFonts w:ascii="Arial" w:hAnsi="Arial" w:cs="Arial"/>
           <w:color w:val="000000" w:themeColor="text1"/>
         </w:rPr>
-        <w:t>R01F02 -  El usuario debe introducir nombre y clave para poder entrar</w:t>
+        <w:t xml:space="preserve">R01F02 </w:t>
+      </w:r>
+      <w:proofErr w:type="gramStart"/>
+      <w:r>
+        <w:rPr>
+          <w:rFonts w:ascii="Arial" w:hAnsi="Arial" w:cs="Arial"/>
+          <w:color w:val="000000" w:themeColor="text1"/>
+        </w:rPr>
+        <w:t>-  El</w:t>
+      </w:r>
+      <w:proofErr w:type="gramEnd"/>
+      <w:r>
+        <w:rPr>
+          <w:rFonts w:ascii="Arial" w:hAnsi="Arial" w:cs="Arial"/>
+          <w:color w:val="000000" w:themeColor="text1"/>
+        </w:rPr>
+        <w:t xml:space="preserve"> usuario debe introducir nombre y clave para poder entrar</w:t>
       </w:r>
     </w:p>
     <w:p>
@@ -1852,6 +4705,7 @@
                 <w:color w:val="000000" w:themeColor="text1"/>
               </w:rPr>
             </w:pPr>
+            <w:proofErr w:type="spellStart"/>
             <w:r>
               <w:rPr>
                 <w:rFonts w:ascii="Arial" w:hAnsi="Arial" w:cs="Arial"/>
@@ -1859,6 +4713,7 @@
               </w:rPr>
               <w:t>Idchat</w:t>
             </w:r>
+            <w:proofErr w:type="spellEnd"/>
           </w:p>
           <w:p>
             <w:pPr>
@@ -2096,7 +4951,6 @@
                 <w:bCs/>
                 <w:color w:val="000000" w:themeColor="text1"/>
               </w:rPr>
-              <w:lastRenderedPageBreak/>
               <w:t>INTERFACES</w:t>
             </w:r>
             <w:r>
@@ -2264,7 +5118,7 @@
           <w:noProof/>
         </w:rPr>
         <w:drawing>
-          <wp:inline distT="0" distB="0" distL="0" distR="0" wp14:anchorId="2553B363" wp14:editId="43715CE1">
+          <wp:inline distT="0" distB="0" distL="0" distR="0" wp14:anchorId="2553B363" wp14:editId="13287387">
             <wp:extent cx="2762907" cy="2003108"/>
             <wp:effectExtent l="0" t="0" r="0" b="0"/>
             <wp:docPr id="1095691568" name="Imagen 1095691568"/>
@@ -3032,7 +5886,23 @@
           <w:rFonts w:ascii="Arial" w:hAnsi="Arial" w:cs="Arial"/>
           <w:color w:val="000000" w:themeColor="text1"/>
         </w:rPr>
-        <w:t xml:space="preserve"> y justificación de la misma.</w:t>
+        <w:t xml:space="preserve"> y justificación de </w:t>
+      </w:r>
+      <w:proofErr w:type="gramStart"/>
+      <w:r>
+        <w:rPr>
+          <w:rFonts w:ascii="Arial" w:hAnsi="Arial" w:cs="Arial"/>
+          <w:color w:val="000000" w:themeColor="text1"/>
+        </w:rPr>
+        <w:t>la misma</w:t>
+      </w:r>
+      <w:proofErr w:type="gramEnd"/>
+      <w:r>
+        <w:rPr>
+          <w:rFonts w:ascii="Arial" w:hAnsi="Arial" w:cs="Arial"/>
+          <w:color w:val="000000" w:themeColor="text1"/>
+        </w:rPr>
+        <w:t>.</w:t>
       </w:r>
     </w:p>
     <w:p>
@@ -3514,7 +6384,67 @@
           <w:sz w:val="24"/>
           <w:szCs w:val="24"/>
         </w:rPr>
-        <w:t xml:space="preserve">Oracle Corporation. (s. f.). Oracle Database 19c Documentation. Recuperado de </w:t>
+        <w:t xml:space="preserve">Oracle </w:t>
+      </w:r>
+      <w:proofErr w:type="spellStart"/>
+      <w:r>
+        <w:rPr>
+          <w:rFonts w:ascii="system-ui" w:eastAsia="system-ui" w:hAnsi="system-ui" w:cs="system-ui"/>
+          <w:color w:val="0D0D0D" w:themeColor="text1" w:themeTint="F2"/>
+          <w:sz w:val="24"/>
+          <w:szCs w:val="24"/>
+        </w:rPr>
+        <w:t>Corporation</w:t>
+      </w:r>
+      <w:proofErr w:type="spellEnd"/>
+      <w:r>
+        <w:rPr>
+          <w:rFonts w:ascii="system-ui" w:eastAsia="system-ui" w:hAnsi="system-ui" w:cs="system-ui"/>
+          <w:color w:val="0D0D0D" w:themeColor="text1" w:themeTint="F2"/>
+          <w:sz w:val="24"/>
+          <w:szCs w:val="24"/>
+        </w:rPr>
+        <w:t xml:space="preserve">. (s. f.). Oracle </w:t>
+      </w:r>
+      <w:proofErr w:type="spellStart"/>
+      <w:r>
+        <w:rPr>
+          <w:rFonts w:ascii="system-ui" w:eastAsia="system-ui" w:hAnsi="system-ui" w:cs="system-ui"/>
+          <w:color w:val="0D0D0D" w:themeColor="text1" w:themeTint="F2"/>
+          <w:sz w:val="24"/>
+          <w:szCs w:val="24"/>
+        </w:rPr>
+        <w:t>Database</w:t>
+      </w:r>
+      <w:proofErr w:type="spellEnd"/>
+      <w:r>
+        <w:rPr>
+          <w:rFonts w:ascii="system-ui" w:eastAsia="system-ui" w:hAnsi="system-ui" w:cs="system-ui"/>
+          <w:color w:val="0D0D0D" w:themeColor="text1" w:themeTint="F2"/>
+          <w:sz w:val="24"/>
+          <w:szCs w:val="24"/>
+        </w:rPr>
+        <w:t xml:space="preserve"> 19c </w:t>
+      </w:r>
+      <w:proofErr w:type="spellStart"/>
+      <w:r>
+        <w:rPr>
+          <w:rFonts w:ascii="system-ui" w:eastAsia="system-ui" w:hAnsi="system-ui" w:cs="system-ui"/>
+          <w:color w:val="0D0D0D" w:themeColor="text1" w:themeTint="F2"/>
+          <w:sz w:val="24"/>
+          <w:szCs w:val="24"/>
+        </w:rPr>
+        <w:t>Documentation</w:t>
+      </w:r>
+      <w:proofErr w:type="spellEnd"/>
+      <w:r>
+        <w:rPr>
+          <w:rFonts w:ascii="system-ui" w:eastAsia="system-ui" w:hAnsi="system-ui" w:cs="system-ui"/>
+          <w:color w:val="0D0D0D" w:themeColor="text1" w:themeTint="F2"/>
+          <w:sz w:val="24"/>
+          <w:szCs w:val="24"/>
+        </w:rPr>
+        <w:t xml:space="preserve">. Recuperado de </w:t>
       </w:r>
       <w:r>
         <w:rPr>
@@ -3580,7 +6510,6 @@
         <w:docPartUnique/>
       </w:docPartObj>
     </w:sdtPr>
-    <w:sdtEndPr/>
     <w:sdtContent>
       <w:p>
         <w:pPr>
@@ -4090,6 +7019,232 @@
     </w:lvl>
   </w:abstractNum>
   <w:abstractNum w:abstractNumId="3" w15:restartNumberingAfterBreak="0">
+    <w:nsid w:val="2C5337AE"/>
+    <w:multiLevelType w:val="hybridMultilevel"/>
+    <w:tmpl w:val="F816E9B4"/>
+    <w:lvl w:ilvl="0" w:tplc="0C0A000D">
+      <w:start w:val="1"/>
+      <w:numFmt w:val="bullet"/>
+      <w:lvlText w:val=""/>
+      <w:lvlJc w:val="left"/>
+      <w:pPr>
+        <w:ind w:left="720" w:hanging="360"/>
+      </w:pPr>
+      <w:rPr>
+        <w:rFonts w:ascii="Wingdings" w:hAnsi="Wingdings" w:hint="default"/>
+      </w:rPr>
+    </w:lvl>
+    <w:lvl w:ilvl="1" w:tplc="0C0A0003" w:tentative="1">
+      <w:start w:val="1"/>
+      <w:numFmt w:val="bullet"/>
+      <w:lvlText w:val="o"/>
+      <w:lvlJc w:val="left"/>
+      <w:pPr>
+        <w:ind w:left="1440" w:hanging="360"/>
+      </w:pPr>
+      <w:rPr>
+        <w:rFonts w:ascii="Courier New" w:hAnsi="Courier New" w:cs="Courier New" w:hint="default"/>
+      </w:rPr>
+    </w:lvl>
+    <w:lvl w:ilvl="2" w:tplc="0C0A0005" w:tentative="1">
+      <w:start w:val="1"/>
+      <w:numFmt w:val="bullet"/>
+      <w:lvlText w:val=""/>
+      <w:lvlJc w:val="left"/>
+      <w:pPr>
+        <w:ind w:left="2160" w:hanging="360"/>
+      </w:pPr>
+      <w:rPr>
+        <w:rFonts w:ascii="Wingdings" w:hAnsi="Wingdings" w:hint="default"/>
+      </w:rPr>
+    </w:lvl>
+    <w:lvl w:ilvl="3" w:tplc="0C0A0001" w:tentative="1">
+      <w:start w:val="1"/>
+      <w:numFmt w:val="bullet"/>
+      <w:lvlText w:val=""/>
+      <w:lvlJc w:val="left"/>
+      <w:pPr>
+        <w:ind w:left="2880" w:hanging="360"/>
+      </w:pPr>
+      <w:rPr>
+        <w:rFonts w:ascii="Symbol" w:hAnsi="Symbol" w:hint="default"/>
+      </w:rPr>
+    </w:lvl>
+    <w:lvl w:ilvl="4" w:tplc="0C0A0003" w:tentative="1">
+      <w:start w:val="1"/>
+      <w:numFmt w:val="bullet"/>
+      <w:lvlText w:val="o"/>
+      <w:lvlJc w:val="left"/>
+      <w:pPr>
+        <w:ind w:left="3600" w:hanging="360"/>
+      </w:pPr>
+      <w:rPr>
+        <w:rFonts w:ascii="Courier New" w:hAnsi="Courier New" w:cs="Courier New" w:hint="default"/>
+      </w:rPr>
+    </w:lvl>
+    <w:lvl w:ilvl="5" w:tplc="0C0A0005" w:tentative="1">
+      <w:start w:val="1"/>
+      <w:numFmt w:val="bullet"/>
+      <w:lvlText w:val=""/>
+      <w:lvlJc w:val="left"/>
+      <w:pPr>
+        <w:ind w:left="4320" w:hanging="360"/>
+      </w:pPr>
+      <w:rPr>
+        <w:rFonts w:ascii="Wingdings" w:hAnsi="Wingdings" w:hint="default"/>
+      </w:rPr>
+    </w:lvl>
+    <w:lvl w:ilvl="6" w:tplc="0C0A0001" w:tentative="1">
+      <w:start w:val="1"/>
+      <w:numFmt w:val="bullet"/>
+      <w:lvlText w:val=""/>
+      <w:lvlJc w:val="left"/>
+      <w:pPr>
+        <w:ind w:left="5040" w:hanging="360"/>
+      </w:pPr>
+      <w:rPr>
+        <w:rFonts w:ascii="Symbol" w:hAnsi="Symbol" w:hint="default"/>
+      </w:rPr>
+    </w:lvl>
+    <w:lvl w:ilvl="7" w:tplc="0C0A0003" w:tentative="1">
+      <w:start w:val="1"/>
+      <w:numFmt w:val="bullet"/>
+      <w:lvlText w:val="o"/>
+      <w:lvlJc w:val="left"/>
+      <w:pPr>
+        <w:ind w:left="5760" w:hanging="360"/>
+      </w:pPr>
+      <w:rPr>
+        <w:rFonts w:ascii="Courier New" w:hAnsi="Courier New" w:cs="Courier New" w:hint="default"/>
+      </w:rPr>
+    </w:lvl>
+    <w:lvl w:ilvl="8" w:tplc="0C0A0005" w:tentative="1">
+      <w:start w:val="1"/>
+      <w:numFmt w:val="bullet"/>
+      <w:lvlText w:val=""/>
+      <w:lvlJc w:val="left"/>
+      <w:pPr>
+        <w:ind w:left="6480" w:hanging="360"/>
+      </w:pPr>
+      <w:rPr>
+        <w:rFonts w:ascii="Wingdings" w:hAnsi="Wingdings" w:hint="default"/>
+      </w:rPr>
+    </w:lvl>
+  </w:abstractNum>
+  <w:abstractNum w:abstractNumId="4" w15:restartNumberingAfterBreak="0">
+    <w:nsid w:val="48FD5768"/>
+    <w:multiLevelType w:val="hybridMultilevel"/>
+    <w:tmpl w:val="577CA6E2"/>
+    <w:lvl w:ilvl="0" w:tplc="0C0A000D">
+      <w:start w:val="1"/>
+      <w:numFmt w:val="bullet"/>
+      <w:lvlText w:val=""/>
+      <w:lvlJc w:val="left"/>
+      <w:pPr>
+        <w:ind w:left="720" w:hanging="360"/>
+      </w:pPr>
+      <w:rPr>
+        <w:rFonts w:ascii="Wingdings" w:hAnsi="Wingdings" w:hint="default"/>
+      </w:rPr>
+    </w:lvl>
+    <w:lvl w:ilvl="1" w:tplc="0C0A0003" w:tentative="1">
+      <w:start w:val="1"/>
+      <w:numFmt w:val="bullet"/>
+      <w:lvlText w:val="o"/>
+      <w:lvlJc w:val="left"/>
+      <w:pPr>
+        <w:ind w:left="1440" w:hanging="360"/>
+      </w:pPr>
+      <w:rPr>
+        <w:rFonts w:ascii="Courier New" w:hAnsi="Courier New" w:cs="Courier New" w:hint="default"/>
+      </w:rPr>
+    </w:lvl>
+    <w:lvl w:ilvl="2" w:tplc="0C0A0005" w:tentative="1">
+      <w:start w:val="1"/>
+      <w:numFmt w:val="bullet"/>
+      <w:lvlText w:val=""/>
+      <w:lvlJc w:val="left"/>
+      <w:pPr>
+        <w:ind w:left="2160" w:hanging="360"/>
+      </w:pPr>
+      <w:rPr>
+        <w:rFonts w:ascii="Wingdings" w:hAnsi="Wingdings" w:hint="default"/>
+      </w:rPr>
+    </w:lvl>
+    <w:lvl w:ilvl="3" w:tplc="0C0A0001" w:tentative="1">
+      <w:start w:val="1"/>
+      <w:numFmt w:val="bullet"/>
+      <w:lvlText w:val=""/>
+      <w:lvlJc w:val="left"/>
+      <w:pPr>
+        <w:ind w:left="2880" w:hanging="360"/>
+      </w:pPr>
+      <w:rPr>
+        <w:rFonts w:ascii="Symbol" w:hAnsi="Symbol" w:hint="default"/>
+      </w:rPr>
+    </w:lvl>
+    <w:lvl w:ilvl="4" w:tplc="0C0A0003" w:tentative="1">
+      <w:start w:val="1"/>
+      <w:numFmt w:val="bullet"/>
+      <w:lvlText w:val="o"/>
+      <w:lvlJc w:val="left"/>
+      <w:pPr>
+        <w:ind w:left="3600" w:hanging="360"/>
+      </w:pPr>
+      <w:rPr>
+        <w:rFonts w:ascii="Courier New" w:hAnsi="Courier New" w:cs="Courier New" w:hint="default"/>
+      </w:rPr>
+    </w:lvl>
+    <w:lvl w:ilvl="5" w:tplc="0C0A0005" w:tentative="1">
+      <w:start w:val="1"/>
+      <w:numFmt w:val="bullet"/>
+      <w:lvlText w:val=""/>
+      <w:lvlJc w:val="left"/>
+      <w:pPr>
+        <w:ind w:left="4320" w:hanging="360"/>
+      </w:pPr>
+      <w:rPr>
+        <w:rFonts w:ascii="Wingdings" w:hAnsi="Wingdings" w:hint="default"/>
+      </w:rPr>
+    </w:lvl>
+    <w:lvl w:ilvl="6" w:tplc="0C0A0001" w:tentative="1">
+      <w:start w:val="1"/>
+      <w:numFmt w:val="bullet"/>
+      <w:lvlText w:val=""/>
+      <w:lvlJc w:val="left"/>
+      <w:pPr>
+        <w:ind w:left="5040" w:hanging="360"/>
+      </w:pPr>
+      <w:rPr>
+        <w:rFonts w:ascii="Symbol" w:hAnsi="Symbol" w:hint="default"/>
+      </w:rPr>
+    </w:lvl>
+    <w:lvl w:ilvl="7" w:tplc="0C0A0003" w:tentative="1">
+      <w:start w:val="1"/>
+      <w:numFmt w:val="bullet"/>
+      <w:lvlText w:val="o"/>
+      <w:lvlJc w:val="left"/>
+      <w:pPr>
+        <w:ind w:left="5760" w:hanging="360"/>
+      </w:pPr>
+      <w:rPr>
+        <w:rFonts w:ascii="Courier New" w:hAnsi="Courier New" w:cs="Courier New" w:hint="default"/>
+      </w:rPr>
+    </w:lvl>
+    <w:lvl w:ilvl="8" w:tplc="0C0A0005" w:tentative="1">
+      <w:start w:val="1"/>
+      <w:numFmt w:val="bullet"/>
+      <w:lvlText w:val=""/>
+      <w:lvlJc w:val="left"/>
+      <w:pPr>
+        <w:ind w:left="6480" w:hanging="360"/>
+      </w:pPr>
+      <w:rPr>
+        <w:rFonts w:ascii="Wingdings" w:hAnsi="Wingdings" w:hint="default"/>
+      </w:rPr>
+    </w:lvl>
+  </w:abstractNum>
+  <w:abstractNum w:abstractNumId="5" w15:restartNumberingAfterBreak="0">
     <w:nsid w:val="534D08DB"/>
     <w:multiLevelType w:val="hybridMultilevel"/>
     <w:tmpl w:val="FFFFFFFF"/>
@@ -4212,6 +7367,12 @@
     <w:abstractNumId w:val="2"/>
   </w:num>
   <w:num w:numId="4" w16cid:durableId="1321499160">
+    <w:abstractNumId w:val="5"/>
+  </w:num>
+  <w:num w:numId="5" w16cid:durableId="2031561014">
+    <w:abstractNumId w:val="4"/>
+  </w:num>
+  <w:num w:numId="6" w16cid:durableId="175661129">
     <w:abstractNumId w:val="3"/>
   </w:num>
 </w:numbering>
@@ -5018,10 +8179,6 @@
 </file>
 
 <file path=customXml/item1.xml><?xml version="1.0" encoding="utf-8"?>
-<b:Sources xmlns:b="http://schemas.openxmlformats.org/officeDocument/2006/bibliography" xmlns="http://schemas.openxmlformats.org/officeDocument/2006/bibliography" SelectedStyle="\APASixthEditionOfficeOnline.xsl" StyleName="APA" Version="6"/>
-</file>
-
-<file path=customXml/item2.xml><?xml version="1.0" encoding="utf-8"?>
 <p:properties xmlns:p="http://schemas.microsoft.com/office/2006/metadata/properties" xmlns:xsi="http://www.w3.org/2001/XMLSchema-instance" xmlns:pc="http://schemas.microsoft.com/office/infopath/2007/PartnerControls">
   <documentManagement>
     <TaxCatchAll xmlns="59390006-c430-45d0-b76a-cc9d620cdd55" xsi:nil="true"/>
@@ -5032,7 +8189,20 @@
 </p:properties>
 </file>
 
+<file path=customXml/item2.xml><?xml version="1.0" encoding="utf-8"?>
+<b:Sources xmlns:b="http://schemas.openxmlformats.org/officeDocument/2006/bibliography" xmlns="http://schemas.openxmlformats.org/officeDocument/2006/bibliography" SelectedStyle="\APASixthEditionOfficeOnline.xsl" StyleName="APA" Version="6"/>
+</file>
+
 <file path=customXml/item3.xml><?xml version="1.0" encoding="utf-8"?>
+<?mso-contentType ?>
+<FormTemplates xmlns="http://schemas.microsoft.com/sharepoint/v3/contenttype/forms">
+  <Display>DocumentLibraryForm</Display>
+  <Edit>DocumentLibraryForm</Edit>
+  <New>DocumentLibraryForm</New>
+</FormTemplates>
+</file>
+
+<file path=customXml/item4.xml><?xml version="1.0" encoding="utf-8"?>
 <ct:contentTypeSchema xmlns:ct="http://schemas.microsoft.com/office/2006/metadata/contentType" xmlns:ma="http://schemas.microsoft.com/office/2006/metadata/properties/metaAttributes" ct:_="" ma:_="" ma:contentTypeName="Documento" ma:contentTypeID="0x0101008CD8C293B1B33442A2596F7F4EB4F7DA" ma:contentTypeVersion="13" ma:contentTypeDescription="Crear nuevo documento." ma:contentTypeScope="" ma:versionID="3fff2a8d346b842f093bb3701a245707">
   <xsd:schema xmlns:xsd="http://www.w3.org/2001/XMLSchema" xmlns:xs="http://www.w3.org/2001/XMLSchema" xmlns:p="http://schemas.microsoft.com/office/2006/metadata/properties" xmlns:ns2="439adc47-72d5-4f73-991c-913beebc2c9a" xmlns:ns3="59390006-c430-45d0-b76a-cc9d620cdd55" targetNamespace="http://schemas.microsoft.com/office/2006/metadata/properties" ma:root="true" ma:fieldsID="1598023d093cbc92eb58db4e954047a9" ns2:_="" ns3:_="">
     <xsd:import namespace="439adc47-72d5-4f73-991c-913beebc2c9a"/>
@@ -5255,24 +8425,7 @@
 </ct:contentTypeSchema>
 </file>
 
-<file path=customXml/item4.xml><?xml version="1.0" encoding="utf-8"?>
-<?mso-contentType ?>
-<FormTemplates xmlns="http://schemas.microsoft.com/sharepoint/v3/contenttype/forms">
-  <Display>DocumentLibraryForm</Display>
-  <Edit>DocumentLibraryForm</Edit>
-  <New>DocumentLibraryForm</New>
-</FormTemplates>
-</file>
-
 <file path=customXml/itemProps1.xml><?xml version="1.0" encoding="utf-8"?>
-<ds:datastoreItem xmlns:ds="http://schemas.openxmlformats.org/officeDocument/2006/customXml" ds:itemID="{3A253E4C-5070-4F5A-A04E-45BE8A5CCF17}">
-  <ds:schemaRefs>
-    <ds:schemaRef ds:uri="http://schemas.openxmlformats.org/officeDocument/2006/bibliography"/>
-  </ds:schemaRefs>
-</ds:datastoreItem>
-</file>
-
-<file path=customXml/itemProps2.xml><?xml version="1.0" encoding="utf-8"?>
 <ds:datastoreItem xmlns:ds="http://schemas.openxmlformats.org/officeDocument/2006/customXml" ds:itemID="{BCDA797D-315A-42FB-BB9A-CCFA3A760578}">
   <ds:schemaRefs>
     <ds:schemaRef ds:uri="http://schemas.microsoft.com/office/2006/metadata/properties"/>
@@ -5283,7 +8436,23 @@
 </ds:datastoreItem>
 </file>
 
+<file path=customXml/itemProps2.xml><?xml version="1.0" encoding="utf-8"?>
+<ds:datastoreItem xmlns:ds="http://schemas.openxmlformats.org/officeDocument/2006/customXml" ds:itemID="{3A253E4C-5070-4F5A-A04E-45BE8A5CCF17}">
+  <ds:schemaRefs>
+    <ds:schemaRef ds:uri="http://schemas.openxmlformats.org/officeDocument/2006/bibliography"/>
+  </ds:schemaRefs>
+</ds:datastoreItem>
+</file>
+
 <file path=customXml/itemProps3.xml><?xml version="1.0" encoding="utf-8"?>
+<ds:datastoreItem xmlns:ds="http://schemas.openxmlformats.org/officeDocument/2006/customXml" ds:itemID="{42E3C8EC-5B10-45B3-8E97-FBD6324B8BB9}">
+  <ds:schemaRefs>
+    <ds:schemaRef ds:uri="http://schemas.microsoft.com/sharepoint/v3/contenttype/forms"/>
+  </ds:schemaRefs>
+</ds:datastoreItem>
+</file>
+
+<file path=customXml/itemProps4.xml><?xml version="1.0" encoding="utf-8"?>
 <ds:datastoreItem xmlns:ds="http://schemas.openxmlformats.org/officeDocument/2006/customXml" ds:itemID="{B56C9B97-3894-4B38-A6AD-295A7F0C1DBC}">
   <ds:schemaRefs>
     <ds:schemaRef ds:uri="http://schemas.microsoft.com/office/2006/metadata/contentType"/>
@@ -5300,12 +8469,4 @@
     <ds:schemaRef ds:uri="http://schemas.microsoft.com/internal/obd"/>
   </ds:schemaRefs>
 </ds:datastoreItem>
-</file>
-
-<file path=customXml/itemProps4.xml><?xml version="1.0" encoding="utf-8"?>
-<ds:datastoreItem xmlns:ds="http://schemas.openxmlformats.org/officeDocument/2006/customXml" ds:itemID="{42E3C8EC-5B10-45B3-8E97-FBD6324B8BB9}">
-  <ds:schemaRefs>
-    <ds:schemaRef ds:uri="http://schemas.microsoft.com/sharepoint/v3/contenttype/forms"/>
-  </ds:schemaRefs>
-</ds:datastoreItem>
 </file>
</xml_diff>

<commit_message>
Hemos creado nuestro diagrama de red usando Ciscos y hecho la parte de descripción y diseños para el tfg
</commit_message>
<xml_diff>
--- a/Memoria_TFG 2024-25_JulianMoronRidao.docx
+++ b/Memoria_TFG 2024-25_JulianMoronRidao.docx
@@ -33,7 +33,7 @@
           <w:noProof/>
         </w:rPr>
         <w:drawing>
-          <wp:inline distT="0" distB="0" distL="0" distR="0" wp14:anchorId="19882AF8" wp14:editId="11E4C2DD">
+          <wp:inline distT="0" distB="0" distL="0" distR="0" wp14:anchorId="19882AF8" wp14:editId="2D54CC8B">
             <wp:extent cx="3524250" cy="1771650"/>
             <wp:effectExtent l="0" t="0" r="0" b="0"/>
             <wp:docPr id="923855780" name="Imagen 923855780"/>
@@ -3852,23 +3852,7 @@
           <w:rFonts w:ascii="Arial" w:hAnsi="Arial" w:cs="Arial"/>
           <w:color w:val="000000" w:themeColor="text1"/>
         </w:rPr>
-        <w:t xml:space="preserve">R01F02 </w:t>
-      </w:r>
-      <w:proofErr w:type="gramStart"/>
-      <w:r>
-        <w:rPr>
-          <w:rFonts w:ascii="Arial" w:hAnsi="Arial" w:cs="Arial"/>
-          <w:color w:val="000000" w:themeColor="text1"/>
-        </w:rPr>
-        <w:t>-  El</w:t>
-      </w:r>
-      <w:proofErr w:type="gramEnd"/>
-      <w:r>
-        <w:rPr>
-          <w:rFonts w:ascii="Arial" w:hAnsi="Arial" w:cs="Arial"/>
-          <w:color w:val="000000" w:themeColor="text1"/>
-        </w:rPr>
-        <w:t xml:space="preserve"> usuario debe introducir nombre y clave para poder entrar</w:t>
+        <w:t>R01F02 -  El usuario debe introducir nombre y clave para poder entrar</w:t>
       </w:r>
     </w:p>
     <w:p>
@@ -3920,16 +3904,16 @@
         <w:rPr>
           <w:rFonts w:ascii="Arial" w:hAnsi="Arial" w:cs="Arial"/>
           <w:color w:val="000000" w:themeColor="text1"/>
-          <w:sz w:val="32"/>
-          <w:szCs w:val="32"/>
-        </w:rPr>
-      </w:pPr>
-      <w:r>
-        <w:rPr>
-          <w:rFonts w:ascii="Arial" w:hAnsi="Arial" w:cs="Arial"/>
-          <w:color w:val="000000" w:themeColor="text1"/>
-          <w:sz w:val="32"/>
-          <w:szCs w:val="32"/>
+          <w:sz w:val="24"/>
+          <w:szCs w:val="24"/>
+        </w:rPr>
+      </w:pPr>
+      <w:r>
+        <w:rPr>
+          <w:rFonts w:ascii="Arial" w:hAnsi="Arial" w:cs="Arial"/>
+          <w:color w:val="000000" w:themeColor="text1"/>
+          <w:sz w:val="24"/>
+          <w:szCs w:val="24"/>
         </w:rPr>
         <w:lastRenderedPageBreak/>
         <w:t>DESCRIPCIÓ</w:t>
@@ -3938,8 +3922,8 @@
         <w:rPr>
           <w:rFonts w:ascii="Arial" w:hAnsi="Arial" w:cs="Arial"/>
           <w:color w:val="000000" w:themeColor="text1"/>
-          <w:sz w:val="32"/>
-          <w:szCs w:val="32"/>
+          <w:sz w:val="24"/>
+          <w:szCs w:val="24"/>
         </w:rPr>
         <w:t>N</w:t>
       </w:r>
@@ -3951,86 +3935,714 @@
         <w:rPr>
           <w:rFonts w:ascii="Arial" w:hAnsi="Arial" w:cs="Arial"/>
           <w:color w:val="000000" w:themeColor="text1"/>
-        </w:rPr>
-      </w:pPr>
-      <w:r>
-        <w:rPr>
-          <w:rFonts w:ascii="Arial" w:hAnsi="Arial" w:cs="Arial"/>
-          <w:color w:val="000000" w:themeColor="text1"/>
-        </w:rPr>
-        <w:t>Se deben incluir todos los diagramas y explicaciones necesarias para entender el tipo de solución que propones en tu proyecto. Enumeramos algunos de los más comunes.</w:t>
-      </w:r>
-      <w:r>
-        <w:br/>
-      </w:r>
-      <w:r>
-        <w:rPr>
-          <w:rFonts w:ascii="Arial" w:hAnsi="Arial" w:cs="Arial"/>
-          <w:color w:val="000000" w:themeColor="text1"/>
-        </w:rPr>
-        <w:t>Todos deben ser perfectamente legibles.</w:t>
-      </w:r>
-    </w:p>
-    <w:p>
-      <w:pPr>
-        <w:spacing w:line="360" w:lineRule="auto"/>
-        <w:jc w:val="both"/>
-        <w:rPr>
-          <w:rFonts w:ascii="Arial" w:hAnsi="Arial" w:cs="Arial"/>
-          <w:color w:val="000000" w:themeColor="text1"/>
-        </w:rPr>
-      </w:pPr>
-      <w:r>
-        <w:rPr>
-          <w:rFonts w:ascii="Arial" w:hAnsi="Arial" w:cs="Arial"/>
-          <w:color w:val="000000" w:themeColor="text1"/>
-        </w:rPr>
-        <w:t>Son ejemplos.</w:t>
-      </w:r>
-    </w:p>
-    <w:p>
-      <w:pPr>
-        <w:spacing w:line="360" w:lineRule="auto"/>
-        <w:jc w:val="both"/>
-        <w:rPr>
-          <w:rFonts w:ascii="Arial" w:hAnsi="Arial" w:cs="Arial"/>
-          <w:color w:val="000000" w:themeColor="text1"/>
-        </w:rPr>
-      </w:pPr>
-      <w:r>
-        <w:rPr>
-          <w:rFonts w:ascii="Arial" w:hAnsi="Arial" w:cs="Arial"/>
-          <w:b/>
-          <w:bCs/>
-          <w:color w:val="000000" w:themeColor="text1"/>
-        </w:rPr>
-        <w:t>Arquitectura de la solución.</w:t>
-      </w:r>
-      <w:r>
-        <w:rPr>
-          <w:rFonts w:ascii="Arial" w:hAnsi="Arial" w:cs="Arial"/>
-          <w:color w:val="000000" w:themeColor="text1"/>
-        </w:rPr>
-        <w:t xml:space="preserve"> Es un diagrama en el que se vea cómo funcionara el desarrollo planificado. Por ejemplo:</w:t>
-      </w:r>
-    </w:p>
-    <w:p>
-      <w:pPr>
-        <w:spacing w:line="360" w:lineRule="auto"/>
-        <w:jc w:val="center"/>
-        <w:rPr>
-          <w:color w:val="000000" w:themeColor="text1"/>
-        </w:rPr>
-      </w:pPr>
-      <w:r>
-        <w:rPr>
+          <w:sz w:val="24"/>
+          <w:szCs w:val="24"/>
+        </w:rPr>
+      </w:pPr>
+      <w:r>
+        <w:rPr>
+          <w:rFonts w:ascii="Arial" w:hAnsi="Arial" w:cs="Arial"/>
+          <w:color w:val="000000" w:themeColor="text1"/>
+          <w:sz w:val="24"/>
+          <w:szCs w:val="24"/>
+        </w:rPr>
+        <w:t xml:space="preserve">A continuación, está el diagrama de funcionamiento de una red usando SDN, en este caso implementada con </w:t>
+      </w:r>
+      <w:r>
+        <w:rPr>
+          <w:rFonts w:ascii="Arial" w:hAnsi="Arial" w:cs="Arial"/>
+          <w:color w:val="000000" w:themeColor="text1"/>
+          <w:sz w:val="24"/>
+          <w:szCs w:val="24"/>
+        </w:rPr>
+        <w:t>Cisco. Usando servidores, PCs, routers</w:t>
+      </w:r>
+      <w:r>
+        <w:rPr>
+          <w:rFonts w:ascii="Arial" w:hAnsi="Arial" w:cs="Arial"/>
+          <w:color w:val="000000" w:themeColor="text1"/>
+          <w:sz w:val="24"/>
+          <w:szCs w:val="24"/>
+        </w:rPr>
+        <w:t xml:space="preserve"> y switches multilayer. Además de </w:t>
+      </w:r>
+      <w:r>
+        <w:rPr>
+          <w:rFonts w:ascii="Arial" w:hAnsi="Arial" w:cs="Arial"/>
+          <w:color w:val="000000" w:themeColor="text1"/>
+          <w:sz w:val="24"/>
+          <w:szCs w:val="24"/>
+        </w:rPr>
+        <w:t xml:space="preserve">segmentar la red </w:t>
+      </w:r>
+      <w:r>
+        <w:rPr>
+          <w:rFonts w:ascii="Arial" w:hAnsi="Arial" w:cs="Arial"/>
+          <w:color w:val="000000" w:themeColor="text1"/>
+          <w:sz w:val="24"/>
+          <w:szCs w:val="24"/>
+        </w:rPr>
+        <w:t>en diferentes VLANs ya que con est</w:t>
+      </w:r>
+      <w:r>
+        <w:rPr>
+          <w:rFonts w:ascii="Arial" w:hAnsi="Arial" w:cs="Arial"/>
+          <w:color w:val="000000" w:themeColor="text1"/>
+          <w:sz w:val="24"/>
+          <w:szCs w:val="24"/>
+        </w:rPr>
+        <w:t>o podemos conseguir mejora</w:t>
+      </w:r>
+      <w:r>
+        <w:rPr>
+          <w:rFonts w:ascii="Arial" w:hAnsi="Arial" w:cs="Arial"/>
+          <w:color w:val="000000" w:themeColor="text1"/>
+          <w:sz w:val="24"/>
+          <w:szCs w:val="24"/>
+        </w:rPr>
+        <w:t>s</w:t>
+      </w:r>
+      <w:r>
+        <w:rPr>
+          <w:rFonts w:ascii="Arial" w:hAnsi="Arial" w:cs="Arial"/>
+          <w:color w:val="000000" w:themeColor="text1"/>
+          <w:sz w:val="24"/>
+          <w:szCs w:val="24"/>
+        </w:rPr>
+        <w:t xml:space="preserve"> </w:t>
+      </w:r>
+      <w:r>
+        <w:rPr>
+          <w:rFonts w:ascii="Arial" w:hAnsi="Arial" w:cs="Arial"/>
+          <w:color w:val="000000" w:themeColor="text1"/>
+          <w:sz w:val="24"/>
+          <w:szCs w:val="24"/>
+        </w:rPr>
+        <w:t>en relación con</w:t>
+      </w:r>
+      <w:r>
+        <w:rPr>
+          <w:rFonts w:ascii="Arial" w:hAnsi="Arial" w:cs="Arial"/>
+          <w:color w:val="000000" w:themeColor="text1"/>
+          <w:sz w:val="24"/>
+          <w:szCs w:val="24"/>
+        </w:rPr>
+        <w:t xml:space="preserve"> la eficiencia y la seguridad del tráfico de los datos.</w:t>
+      </w:r>
+      <w:r>
+        <w:rPr>
+          <w:rFonts w:ascii="Arial" w:hAnsi="Arial" w:cs="Arial"/>
+          <w:color w:val="000000" w:themeColor="text1"/>
+          <w:sz w:val="24"/>
+          <w:szCs w:val="24"/>
+        </w:rPr>
+        <w:t xml:space="preserve"> El esquema consta de </w:t>
+      </w:r>
+      <w:r>
+        <w:rPr>
+          <w:rFonts w:ascii="Arial" w:hAnsi="Arial" w:cs="Arial"/>
+          <w:color w:val="000000" w:themeColor="text1"/>
+          <w:sz w:val="24"/>
+          <w:szCs w:val="24"/>
+        </w:rPr>
+        <w:t>2</w:t>
+      </w:r>
+      <w:r>
+        <w:rPr>
+          <w:rFonts w:ascii="Arial" w:hAnsi="Arial" w:cs="Arial"/>
+          <w:color w:val="000000" w:themeColor="text1"/>
+          <w:sz w:val="24"/>
+          <w:szCs w:val="24"/>
+        </w:rPr>
+        <w:t xml:space="preserve"> partes:</w:t>
+      </w:r>
+    </w:p>
+    <w:p>
+      <w:pPr>
+        <w:pStyle w:val="Prrafodelista"/>
+        <w:numPr>
+          <w:ilvl w:val="0"/>
+          <w:numId w:val="9"/>
+        </w:numPr>
+        <w:spacing w:line="360" w:lineRule="auto"/>
+        <w:jc w:val="both"/>
+        <w:rPr>
+          <w:rFonts w:ascii="Arial" w:hAnsi="Arial" w:cs="Arial"/>
+          <w:color w:val="000000" w:themeColor="text1"/>
+          <w:sz w:val="24"/>
+          <w:szCs w:val="24"/>
+        </w:rPr>
+      </w:pPr>
+      <w:r>
+        <w:rPr>
+          <w:rFonts w:ascii="Arial" w:hAnsi="Arial" w:cs="Arial"/>
+          <w:color w:val="000000" w:themeColor="text1"/>
+          <w:sz w:val="24"/>
+          <w:szCs w:val="24"/>
+          <w:u w:val="single"/>
+        </w:rPr>
+        <w:t>Capa de acceso</w:t>
+      </w:r>
+      <w:r>
+        <w:rPr>
+          <w:rFonts w:ascii="Arial" w:hAnsi="Arial" w:cs="Arial"/>
+          <w:color w:val="000000" w:themeColor="text1"/>
+          <w:sz w:val="24"/>
+          <w:szCs w:val="24"/>
+        </w:rPr>
+        <w:t>:</w:t>
+      </w:r>
+      <w:r>
+        <w:rPr>
+          <w:rFonts w:ascii="Arial" w:hAnsi="Arial" w:cs="Arial"/>
+          <w:color w:val="000000" w:themeColor="text1"/>
+          <w:sz w:val="24"/>
+          <w:szCs w:val="24"/>
+        </w:rPr>
+        <w:t xml:space="preserve"> Donde hemos logrado implementar 4 VLANs</w:t>
+      </w:r>
+      <w:r>
+        <w:rPr>
+          <w:rFonts w:ascii="Arial" w:hAnsi="Arial" w:cs="Arial"/>
+          <w:color w:val="000000" w:themeColor="text1"/>
+          <w:sz w:val="24"/>
+          <w:szCs w:val="24"/>
+        </w:rPr>
+        <w:t xml:space="preserve">, cada VLAN está conectada a los switches multilayer </w:t>
+      </w:r>
+      <w:r>
+        <w:rPr>
+          <w:rFonts w:ascii="Arial" w:hAnsi="Arial" w:cs="Arial"/>
+          <w:color w:val="000000" w:themeColor="text1"/>
+          <w:sz w:val="24"/>
+          <w:szCs w:val="24"/>
+        </w:rPr>
+        <w:t>para poder gestionar la comunicación interna de cada segmento.</w:t>
+      </w:r>
+    </w:p>
+    <w:p>
+      <w:pPr>
+        <w:pStyle w:val="Prrafodelista"/>
+        <w:spacing w:line="360" w:lineRule="auto"/>
+        <w:jc w:val="both"/>
+        <w:rPr>
+          <w:rFonts w:ascii="Arial" w:hAnsi="Arial" w:cs="Arial"/>
+          <w:color w:val="000000" w:themeColor="text1"/>
+          <w:sz w:val="24"/>
+          <w:szCs w:val="24"/>
+        </w:rPr>
+      </w:pPr>
+    </w:p>
+    <w:p>
+      <w:pPr>
+        <w:pStyle w:val="Prrafodelista"/>
+        <w:numPr>
+          <w:ilvl w:val="0"/>
+          <w:numId w:val="8"/>
+        </w:numPr>
+        <w:spacing w:line="360" w:lineRule="auto"/>
+        <w:jc w:val="both"/>
+        <w:rPr>
+          <w:rFonts w:ascii="Arial" w:hAnsi="Arial" w:cs="Arial"/>
+          <w:color w:val="000000" w:themeColor="text1"/>
+          <w:sz w:val="24"/>
+          <w:szCs w:val="24"/>
+        </w:rPr>
+      </w:pPr>
+      <w:r>
+        <w:rPr>
+          <w:rFonts w:ascii="Arial" w:hAnsi="Arial" w:cs="Arial"/>
+          <w:color w:val="000000" w:themeColor="text1"/>
+          <w:sz w:val="24"/>
+          <w:szCs w:val="24"/>
+        </w:rPr>
+        <w:t>VLAN1</w:t>
+      </w:r>
+      <w:r>
+        <w:rPr>
+          <w:rFonts w:ascii="Arial" w:hAnsi="Arial" w:cs="Arial"/>
+          <w:color w:val="000000" w:themeColor="text1"/>
+          <w:sz w:val="24"/>
+          <w:szCs w:val="24"/>
+        </w:rPr>
+        <w:t xml:space="preserve"> (192.168.10.0/24 representado con el color verde)</w:t>
+      </w:r>
+      <w:r>
+        <w:rPr>
+          <w:rFonts w:ascii="Arial" w:hAnsi="Arial" w:cs="Arial"/>
+          <w:color w:val="000000" w:themeColor="text1"/>
+          <w:sz w:val="24"/>
+          <w:szCs w:val="24"/>
+        </w:rPr>
+        <w:t>: Red para usuarios generales</w:t>
+      </w:r>
+    </w:p>
+    <w:p>
+      <w:pPr>
+        <w:pStyle w:val="Prrafodelista"/>
+        <w:numPr>
+          <w:ilvl w:val="0"/>
+          <w:numId w:val="8"/>
+        </w:numPr>
+        <w:spacing w:line="360" w:lineRule="auto"/>
+        <w:jc w:val="both"/>
+        <w:rPr>
+          <w:rFonts w:ascii="Arial" w:hAnsi="Arial" w:cs="Arial"/>
+          <w:color w:val="000000" w:themeColor="text1"/>
+          <w:sz w:val="24"/>
+          <w:szCs w:val="24"/>
+        </w:rPr>
+      </w:pPr>
+      <w:r>
+        <w:rPr>
+          <w:rFonts w:ascii="Arial" w:hAnsi="Arial" w:cs="Arial"/>
+          <w:color w:val="000000" w:themeColor="text1"/>
+          <w:sz w:val="24"/>
+          <w:szCs w:val="24"/>
+        </w:rPr>
+        <w:t>VLAN2 (192.168.11.0/24</w:t>
+      </w:r>
+      <w:r>
+        <w:rPr>
+          <w:rFonts w:ascii="Arial" w:hAnsi="Arial" w:cs="Arial"/>
+          <w:color w:val="000000" w:themeColor="text1"/>
+          <w:sz w:val="24"/>
+          <w:szCs w:val="24"/>
+        </w:rPr>
+        <w:t xml:space="preserve"> representado con el color azul</w:t>
+      </w:r>
+      <w:r>
+        <w:rPr>
+          <w:rFonts w:ascii="Arial" w:hAnsi="Arial" w:cs="Arial"/>
+          <w:color w:val="000000" w:themeColor="text1"/>
+          <w:sz w:val="24"/>
+          <w:szCs w:val="24"/>
+        </w:rPr>
+        <w:t>)</w:t>
+      </w:r>
+      <w:r>
+        <w:rPr>
+          <w:rFonts w:ascii="Arial" w:hAnsi="Arial" w:cs="Arial"/>
+          <w:color w:val="000000" w:themeColor="text1"/>
+          <w:sz w:val="24"/>
+          <w:szCs w:val="24"/>
+        </w:rPr>
+        <w:t xml:space="preserve">: </w:t>
+      </w:r>
+    </w:p>
+    <w:p>
+      <w:pPr>
+        <w:pStyle w:val="Prrafodelista"/>
+        <w:spacing w:line="360" w:lineRule="auto"/>
+        <w:ind w:left="1440"/>
+        <w:jc w:val="both"/>
+        <w:rPr>
+          <w:rFonts w:ascii="Arial" w:hAnsi="Arial" w:cs="Arial"/>
+          <w:color w:val="000000" w:themeColor="text1"/>
+          <w:sz w:val="24"/>
+          <w:szCs w:val="24"/>
+        </w:rPr>
+      </w:pPr>
+      <w:r>
+        <w:rPr>
+          <w:rFonts w:ascii="Arial" w:hAnsi="Arial" w:cs="Arial"/>
+          <w:color w:val="000000" w:themeColor="text1"/>
+          <w:sz w:val="24"/>
+          <w:szCs w:val="24"/>
+        </w:rPr>
+        <w:t>Red para un grupo determinado de usuarios que queramos</w:t>
+      </w:r>
+    </w:p>
+    <w:p>
+      <w:pPr>
+        <w:pStyle w:val="Prrafodelista"/>
+        <w:numPr>
+          <w:ilvl w:val="0"/>
+          <w:numId w:val="8"/>
+        </w:numPr>
+        <w:spacing w:line="360" w:lineRule="auto"/>
+        <w:jc w:val="both"/>
+        <w:rPr>
+          <w:rFonts w:ascii="Arial" w:hAnsi="Arial" w:cs="Arial"/>
+          <w:color w:val="000000" w:themeColor="text1"/>
+          <w:sz w:val="24"/>
+          <w:szCs w:val="24"/>
+        </w:rPr>
+      </w:pPr>
+      <w:r>
+        <w:rPr>
+          <w:rFonts w:ascii="Arial" w:hAnsi="Arial" w:cs="Arial"/>
+          <w:color w:val="000000" w:themeColor="text1"/>
+          <w:sz w:val="24"/>
+          <w:szCs w:val="24"/>
+        </w:rPr>
+        <w:t>VLAN3 (192.168.12.0/24 representado con el color rosa)</w:t>
+      </w:r>
+      <w:r>
+        <w:rPr>
+          <w:rFonts w:ascii="Arial" w:hAnsi="Arial" w:cs="Arial"/>
+          <w:color w:val="000000" w:themeColor="text1"/>
+          <w:sz w:val="24"/>
+          <w:szCs w:val="24"/>
+        </w:rPr>
+        <w:t>:</w:t>
+      </w:r>
+    </w:p>
+    <w:p>
+      <w:pPr>
+        <w:pStyle w:val="Prrafodelista"/>
+        <w:spacing w:line="360" w:lineRule="auto"/>
+        <w:ind w:left="1440"/>
+        <w:jc w:val="both"/>
+        <w:rPr>
+          <w:rFonts w:ascii="Arial" w:hAnsi="Arial" w:cs="Arial"/>
+          <w:color w:val="000000" w:themeColor="text1"/>
+          <w:sz w:val="24"/>
+          <w:szCs w:val="24"/>
+        </w:rPr>
+      </w:pPr>
+      <w:r>
+        <w:rPr>
+          <w:rFonts w:ascii="Arial" w:hAnsi="Arial" w:cs="Arial"/>
+          <w:color w:val="000000" w:themeColor="text1"/>
+          <w:sz w:val="24"/>
+          <w:szCs w:val="24"/>
+        </w:rPr>
+        <w:t>Red destinada para otro tipo de usuarios</w:t>
+      </w:r>
+    </w:p>
+    <w:p>
+      <w:pPr>
+        <w:pStyle w:val="Prrafodelista"/>
+        <w:numPr>
+          <w:ilvl w:val="0"/>
+          <w:numId w:val="8"/>
+        </w:numPr>
+        <w:spacing w:line="360" w:lineRule="auto"/>
+        <w:jc w:val="both"/>
+        <w:rPr>
+          <w:rFonts w:ascii="Arial" w:hAnsi="Arial" w:cs="Arial"/>
+          <w:color w:val="000000" w:themeColor="text1"/>
+          <w:sz w:val="24"/>
+          <w:szCs w:val="24"/>
+        </w:rPr>
+      </w:pPr>
+      <w:r>
+        <w:rPr>
+          <w:rFonts w:ascii="Arial" w:hAnsi="Arial" w:cs="Arial"/>
+          <w:color w:val="000000" w:themeColor="text1"/>
+          <w:sz w:val="24"/>
+          <w:szCs w:val="24"/>
+        </w:rPr>
+        <w:t>VLAN4</w:t>
+      </w:r>
+      <w:r>
+        <w:rPr>
+          <w:rFonts w:ascii="Arial" w:hAnsi="Arial" w:cs="Arial"/>
+          <w:color w:val="000000" w:themeColor="text1"/>
+          <w:sz w:val="24"/>
+          <w:szCs w:val="24"/>
+        </w:rPr>
+        <w:t xml:space="preserve"> (192.168.13.0/24 representado con el color amarillo):</w:t>
+      </w:r>
+    </w:p>
+    <w:p>
+      <w:pPr>
+        <w:pStyle w:val="Prrafodelista"/>
+        <w:spacing w:line="360" w:lineRule="auto"/>
+        <w:ind w:left="1440"/>
+        <w:jc w:val="both"/>
+        <w:rPr>
+          <w:rFonts w:ascii="Arial" w:hAnsi="Arial" w:cs="Arial"/>
+          <w:color w:val="000000" w:themeColor="text1"/>
+          <w:sz w:val="24"/>
+          <w:szCs w:val="24"/>
+        </w:rPr>
+      </w:pPr>
+      <w:r>
+        <w:rPr>
+          <w:rFonts w:ascii="Arial" w:hAnsi="Arial" w:cs="Arial"/>
+          <w:color w:val="000000" w:themeColor="text1"/>
+          <w:sz w:val="24"/>
+          <w:szCs w:val="24"/>
+        </w:rPr>
+        <w:t>Granja de servidore</w:t>
+      </w:r>
+      <w:r>
+        <w:rPr>
+          <w:rFonts w:ascii="Arial" w:hAnsi="Arial" w:cs="Arial"/>
+          <w:color w:val="000000" w:themeColor="text1"/>
+          <w:sz w:val="24"/>
+          <w:szCs w:val="24"/>
+        </w:rPr>
+        <w:t>s</w:t>
+      </w:r>
+    </w:p>
+    <w:p>
+      <w:pPr>
+        <w:pStyle w:val="Prrafodelista"/>
+        <w:spacing w:line="360" w:lineRule="auto"/>
+        <w:ind w:left="1440"/>
+        <w:jc w:val="both"/>
+        <w:rPr>
+          <w:rFonts w:ascii="Arial" w:hAnsi="Arial" w:cs="Arial"/>
+          <w:color w:val="000000" w:themeColor="text1"/>
+          <w:sz w:val="24"/>
+          <w:szCs w:val="24"/>
+        </w:rPr>
+      </w:pPr>
+    </w:p>
+    <w:p>
+      <w:pPr>
+        <w:pStyle w:val="Prrafodelista"/>
+        <w:numPr>
+          <w:ilvl w:val="0"/>
+          <w:numId w:val="7"/>
+        </w:numPr>
+        <w:spacing w:line="360" w:lineRule="auto"/>
+        <w:jc w:val="both"/>
+        <w:rPr>
+          <w:rFonts w:ascii="Arial" w:hAnsi="Arial" w:cs="Arial"/>
+          <w:color w:val="000000" w:themeColor="text1"/>
+          <w:sz w:val="24"/>
+          <w:szCs w:val="24"/>
+        </w:rPr>
+      </w:pPr>
+      <w:r>
+        <w:rPr>
+          <w:rFonts w:ascii="Arial" w:hAnsi="Arial" w:cs="Arial"/>
+          <w:color w:val="000000" w:themeColor="text1"/>
+          <w:sz w:val="24"/>
+          <w:szCs w:val="24"/>
+          <w:u w:val="single"/>
+        </w:rPr>
+        <w:t xml:space="preserve">Capa de </w:t>
+      </w:r>
+      <w:r>
+        <w:rPr>
+          <w:rFonts w:ascii="Arial" w:hAnsi="Arial" w:cs="Arial"/>
+          <w:color w:val="000000" w:themeColor="text1"/>
+          <w:sz w:val="24"/>
+          <w:szCs w:val="24"/>
+          <w:u w:val="single"/>
+        </w:rPr>
+        <w:t>distribución</w:t>
+      </w:r>
+      <w:r>
+        <w:rPr>
+          <w:rFonts w:ascii="Arial" w:hAnsi="Arial" w:cs="Arial"/>
+          <w:color w:val="000000" w:themeColor="text1"/>
+          <w:sz w:val="24"/>
+          <w:szCs w:val="24"/>
+        </w:rPr>
+        <w:t>:</w:t>
+      </w:r>
+      <w:r>
+        <w:rPr>
+          <w:rFonts w:ascii="Arial" w:hAnsi="Arial" w:cs="Arial"/>
+          <w:color w:val="000000" w:themeColor="text1"/>
+          <w:sz w:val="24"/>
+          <w:szCs w:val="24"/>
+        </w:rPr>
+        <w:t xml:space="preserve"> Lo que hemos hecho es utilizar los switches multilayer</w:t>
+      </w:r>
+      <w:r>
+        <w:rPr>
+          <w:rFonts w:ascii="Arial" w:hAnsi="Arial" w:cs="Arial"/>
+          <w:color w:val="000000" w:themeColor="text1"/>
+          <w:sz w:val="24"/>
+          <w:szCs w:val="24"/>
+        </w:rPr>
+        <w:t>, de manera interconectada ya que de esta manera conseguimos crear una topología redundante</w:t>
+      </w:r>
+      <w:r>
+        <w:rPr>
+          <w:rFonts w:ascii="Arial" w:hAnsi="Arial" w:cs="Arial"/>
+          <w:color w:val="000000" w:themeColor="text1"/>
+          <w:sz w:val="24"/>
+          <w:szCs w:val="24"/>
+        </w:rPr>
+        <w:t xml:space="preserve"> para conseguir garantizar la disponibilidad la de la red y balanceo de carga</w:t>
+      </w:r>
+      <w:r>
+        <w:rPr>
+          <w:rFonts w:ascii="Arial" w:hAnsi="Arial" w:cs="Arial"/>
+          <w:color w:val="000000" w:themeColor="text1"/>
+          <w:sz w:val="24"/>
+          <w:szCs w:val="24"/>
+        </w:rPr>
+        <w:t>.</w:t>
+      </w:r>
+      <w:r>
+        <w:rPr>
+          <w:rFonts w:ascii="Arial" w:hAnsi="Arial" w:cs="Arial"/>
+          <w:color w:val="000000" w:themeColor="text1"/>
+          <w:sz w:val="24"/>
+          <w:szCs w:val="24"/>
+        </w:rPr>
+        <w:t xml:space="preserve"> </w:t>
+      </w:r>
+      <w:r>
+        <w:rPr>
+          <w:rFonts w:ascii="Arial" w:hAnsi="Arial" w:cs="Arial"/>
+          <w:color w:val="000000" w:themeColor="text1"/>
+          <w:sz w:val="24"/>
+          <w:szCs w:val="24"/>
+        </w:rPr>
+        <w:t xml:space="preserve">También usamos los </w:t>
+      </w:r>
+      <w:r>
+        <w:rPr>
+          <w:rFonts w:ascii="Arial" w:hAnsi="Arial" w:cs="Arial"/>
+          <w:color w:val="000000" w:themeColor="text1"/>
+          <w:sz w:val="24"/>
+          <w:szCs w:val="24"/>
+        </w:rPr>
+        <w:t>router para</w:t>
+      </w:r>
+      <w:r>
+        <w:rPr>
+          <w:rFonts w:ascii="Arial" w:hAnsi="Arial" w:cs="Arial"/>
+          <w:color w:val="000000" w:themeColor="text1"/>
+          <w:sz w:val="24"/>
+          <w:szCs w:val="24"/>
+        </w:rPr>
+        <w:t xml:space="preserve"> manejar la conectividad de la red</w:t>
+      </w:r>
+      <w:r>
+        <w:rPr>
+          <w:rFonts w:ascii="Arial" w:hAnsi="Arial" w:cs="Arial"/>
+          <w:color w:val="000000" w:themeColor="text1"/>
+          <w:sz w:val="24"/>
+          <w:szCs w:val="24"/>
+        </w:rPr>
+        <w:t>, que están interconectados con la capa de distribución</w:t>
+      </w:r>
+      <w:r>
+        <w:rPr>
+          <w:rFonts w:ascii="Arial" w:hAnsi="Arial" w:cs="Arial"/>
+          <w:color w:val="000000" w:themeColor="text1"/>
+          <w:sz w:val="24"/>
+          <w:szCs w:val="24"/>
+        </w:rPr>
+        <w:t xml:space="preserve"> y consiguen poder manejar la conexión</w:t>
+      </w:r>
+      <w:r>
+        <w:rPr>
+          <w:rFonts w:ascii="Arial" w:hAnsi="Arial" w:cs="Arial"/>
+          <w:color w:val="000000" w:themeColor="text1"/>
+          <w:sz w:val="24"/>
+          <w:szCs w:val="24"/>
+        </w:rPr>
+        <w:t xml:space="preserve"> entre las VLANs y la salida a redes externas</w:t>
+      </w:r>
+      <w:r>
+        <w:rPr>
+          <w:rFonts w:ascii="Arial" w:hAnsi="Arial" w:cs="Arial"/>
+          <w:color w:val="000000" w:themeColor="text1"/>
+          <w:sz w:val="24"/>
+          <w:szCs w:val="24"/>
+        </w:rPr>
+        <w:t xml:space="preserve"> usando diferentes protocolos de enrutamiento.</w:t>
+      </w:r>
+    </w:p>
+    <w:p>
+      <w:pPr>
+        <w:spacing w:line="360" w:lineRule="auto"/>
+        <w:rPr>
+          <w:rFonts w:ascii="Arial" w:hAnsi="Arial" w:cs="Arial"/>
+          <w:color w:val="000000" w:themeColor="text1"/>
+          <w:sz w:val="24"/>
+          <w:szCs w:val="24"/>
+        </w:rPr>
+      </w:pPr>
+    </w:p>
+    <w:p>
+      <w:pPr>
+        <w:spacing w:line="360" w:lineRule="auto"/>
+        <w:rPr>
+          <w:color w:val="000000" w:themeColor="text1"/>
+        </w:rPr>
+        <w:sectPr>
+          <w:headerReference w:type="default" r:id="rId12"/>
+          <w:footerReference w:type="default" r:id="rId13"/>
+          <w:pgSz w:w="11906" w:h="16838" w:code="9"/>
+          <w:pgMar w:top="1418" w:right="1701" w:bottom="1418" w:left="1701" w:header="720" w:footer="720" w:gutter="567"/>
+          <w:cols w:space="720"/>
+          <w:docGrid w:linePitch="360"/>
+        </w:sectPr>
+      </w:pPr>
+    </w:p>
+    <w:p>
+      <w:pPr>
+        <w:spacing w:line="360" w:lineRule="auto"/>
+        <w:rPr>
+          <w:rFonts w:ascii="Arial" w:eastAsiaTheme="minorEastAsia" w:hAnsi="Arial" w:cs="Arial"/>
+          <w:color w:val="000000" w:themeColor="text1"/>
+          <w:sz w:val="24"/>
+          <w:szCs w:val="24"/>
+        </w:rPr>
+      </w:pPr>
+      <w:r>
+        <w:rPr>
+          <w:rFonts w:ascii="Arial" w:eastAsiaTheme="minorEastAsia" w:hAnsi="Arial" w:cs="Arial"/>
+          <w:color w:val="000000" w:themeColor="text1"/>
+          <w:sz w:val="24"/>
+          <w:szCs w:val="24"/>
+        </w:rPr>
+        <w:lastRenderedPageBreak/>
+        <w:t>D</w:t>
+      </w:r>
+      <w:r>
+        <w:rPr>
+          <w:rFonts w:ascii="Arial" w:eastAsiaTheme="minorEastAsia" w:hAnsi="Arial" w:cs="Arial"/>
+          <w:color w:val="000000" w:themeColor="text1"/>
+          <w:sz w:val="24"/>
+          <w:szCs w:val="24"/>
+        </w:rPr>
+        <w:t>ISEÑOS</w:t>
+      </w:r>
+    </w:p>
+    <w:p>
+      <w:pPr>
+        <w:spacing w:line="360" w:lineRule="auto"/>
+        <w:rPr>
+          <w:rFonts w:ascii="Arial" w:hAnsi="Arial" w:cs="Arial"/>
           <w:noProof/>
+          <w:sz w:val="24"/>
+          <w:szCs w:val="24"/>
+        </w:rPr>
+      </w:pPr>
+      <w:r>
+        <w:rPr>
+          <w:rFonts w:ascii="Arial" w:eastAsiaTheme="minorEastAsia" w:hAnsi="Arial" w:cs="Arial"/>
+          <w:color w:val="000000" w:themeColor="text1"/>
+          <w:sz w:val="24"/>
+          <w:szCs w:val="24"/>
+        </w:rPr>
+        <w:t>Diagrama de red</w:t>
+      </w:r>
+    </w:p>
+    <w:p>
+      <w:r>
+        <w:rPr>
+          <w:rFonts w:ascii="Arial" w:hAnsi="Arial" w:cs="Arial"/>
+          <w:sz w:val="24"/>
+          <w:szCs w:val="24"/>
         </w:rPr>
         <w:drawing>
-          <wp:inline distT="0" distB="0" distL="0" distR="0" wp14:anchorId="5CA3D8A9" wp14:editId="38A04D17">
-            <wp:extent cx="4572000" cy="2571750"/>
-            <wp:effectExtent l="0" t="0" r="0" b="0"/>
-            <wp:docPr id="1834403676" name="Imagen 1834403676"/>
+          <wp:anchor distT="0" distB="0" distL="114300" distR="114300" simplePos="0" relativeHeight="251659264" behindDoc="0" locked="0" layoutInCell="1" allowOverlap="1" wp14:anchorId="58282ADB" wp14:editId="0B353502">
+            <wp:simplePos x="0" y="0"/>
+            <wp:positionH relativeFrom="margin">
+              <wp:align>center</wp:align>
+            </wp:positionH>
+            <wp:positionV relativeFrom="paragraph">
+              <wp:posOffset>337820</wp:posOffset>
+            </wp:positionV>
+            <wp:extent cx="9348470" cy="3467100"/>
+            <wp:effectExtent l="0" t="0" r="5080" b="0"/>
+            <wp:wrapSquare wrapText="bothSides"/>
+            <wp:docPr id="1568380284" name="Imagen 1" descr="Gráfico, Gráfico de líneas&#10;&#10;El contenido generado por IA puede ser incorrecto."/>
             <wp:cNvGraphicFramePr>
               <a:graphicFrameLocks xmlns:a="http://schemas.openxmlformats.org/drawingml/2006/main" noChangeAspect="1"/>
             </wp:cNvGraphicFramePr>
@@ -4038,1098 +4650,7 @@
               <a:graphicData uri="http://schemas.openxmlformats.org/drawingml/2006/picture">
                 <pic:pic xmlns:pic="http://schemas.openxmlformats.org/drawingml/2006/picture">
                   <pic:nvPicPr>
-                    <pic:cNvPr id="0" name=""/>
-                    <pic:cNvPicPr/>
-                  </pic:nvPicPr>
-                  <pic:blipFill>
-                    <a:blip r:embed="rId12">
-                      <a:extLst>
-                        <a:ext uri="{28A0092B-C50C-407E-A947-70E740481C1C}">
-                          <a14:useLocalDpi xmlns:a14="http://schemas.microsoft.com/office/drawing/2010/main" val="0"/>
-                        </a:ext>
-                      </a:extLst>
-                    </a:blip>
-                    <a:stretch>
-                      <a:fillRect/>
-                    </a:stretch>
-                  </pic:blipFill>
-                  <pic:spPr>
-                    <a:xfrm>
-                      <a:off x="0" y="0"/>
-                      <a:ext cx="4572000" cy="2571750"/>
-                    </a:xfrm>
-                    <a:prstGeom prst="rect">
-                      <a:avLst/>
-                    </a:prstGeom>
-                  </pic:spPr>
-                </pic:pic>
-              </a:graphicData>
-            </a:graphic>
-          </wp:inline>
-        </w:drawing>
-      </w:r>
-    </w:p>
-    <w:p>
-      <w:pPr>
-        <w:rPr>
-          <w:rFonts w:ascii="Arial" w:hAnsi="Arial" w:cs="Arial"/>
-          <w:b/>
-          <w:bCs/>
-          <w:color w:val="000000" w:themeColor="text1"/>
-        </w:rPr>
-      </w:pPr>
-    </w:p>
-    <w:p>
-      <w:pPr>
-        <w:spacing w:line="360" w:lineRule="auto"/>
-        <w:rPr>
-          <w:rFonts w:ascii="Arial" w:hAnsi="Arial" w:cs="Arial"/>
-          <w:color w:val="000000" w:themeColor="text1"/>
-        </w:rPr>
-      </w:pPr>
-      <w:r>
-        <w:rPr>
-          <w:rFonts w:ascii="Arial" w:hAnsi="Arial" w:cs="Arial"/>
-          <w:b/>
-          <w:bCs/>
-          <w:color w:val="000000" w:themeColor="text1"/>
-        </w:rPr>
-        <w:t>Casos de uso.</w:t>
-      </w:r>
-      <w:r>
-        <w:rPr>
-          <w:rFonts w:ascii="Arial" w:hAnsi="Arial" w:cs="Arial"/>
-          <w:color w:val="000000" w:themeColor="text1"/>
-        </w:rPr>
-        <w:t xml:space="preserve"> Incluye diagrama y tabla con:</w:t>
-      </w:r>
-    </w:p>
-    <w:p>
-      <w:pPr>
-        <w:pStyle w:val="Prrafodelista"/>
-        <w:numPr>
-          <w:ilvl w:val="0"/>
-          <w:numId w:val="4"/>
-        </w:numPr>
-        <w:spacing w:line="360" w:lineRule="auto"/>
-        <w:jc w:val="both"/>
-        <w:rPr>
-          <w:rFonts w:eastAsiaTheme="minorEastAsia"/>
-          <w:color w:val="000000" w:themeColor="text1"/>
-        </w:rPr>
-      </w:pPr>
-      <w:r>
-        <w:rPr>
-          <w:rFonts w:ascii="Arial" w:hAnsi="Arial" w:cs="Arial"/>
-          <w:color w:val="000000" w:themeColor="text1"/>
-        </w:rPr>
-        <w:t>Descripción.</w:t>
-      </w:r>
-    </w:p>
-    <w:p>
-      <w:pPr>
-        <w:pStyle w:val="Prrafodelista"/>
-        <w:numPr>
-          <w:ilvl w:val="0"/>
-          <w:numId w:val="4"/>
-        </w:numPr>
-        <w:spacing w:line="360" w:lineRule="auto"/>
-        <w:jc w:val="both"/>
-        <w:rPr>
-          <w:rFonts w:eastAsiaTheme="minorEastAsia"/>
-          <w:color w:val="000000" w:themeColor="text1"/>
-        </w:rPr>
-      </w:pPr>
-      <w:r>
-        <w:rPr>
-          <w:rFonts w:ascii="Arial" w:hAnsi="Arial" w:cs="Arial"/>
-          <w:color w:val="000000" w:themeColor="text1"/>
-        </w:rPr>
-        <w:t>Precondiciones</w:t>
-      </w:r>
-    </w:p>
-    <w:p>
-      <w:pPr>
-        <w:pStyle w:val="Prrafodelista"/>
-        <w:numPr>
-          <w:ilvl w:val="0"/>
-          <w:numId w:val="4"/>
-        </w:numPr>
-        <w:spacing w:line="360" w:lineRule="auto"/>
-        <w:jc w:val="both"/>
-        <w:rPr>
-          <w:rFonts w:eastAsiaTheme="minorEastAsia"/>
-          <w:color w:val="000000" w:themeColor="text1"/>
-        </w:rPr>
-      </w:pPr>
-      <w:r>
-        <w:rPr>
-          <w:rFonts w:ascii="Arial" w:hAnsi="Arial" w:cs="Arial"/>
-          <w:color w:val="000000" w:themeColor="text1"/>
-        </w:rPr>
-        <w:t>Postcondiciones</w:t>
-      </w:r>
-    </w:p>
-    <w:p>
-      <w:pPr>
-        <w:pStyle w:val="Prrafodelista"/>
-        <w:numPr>
-          <w:ilvl w:val="0"/>
-          <w:numId w:val="4"/>
-        </w:numPr>
-        <w:spacing w:line="360" w:lineRule="auto"/>
-        <w:jc w:val="both"/>
-        <w:rPr>
-          <w:rFonts w:eastAsiaTheme="minorEastAsia"/>
-          <w:color w:val="000000" w:themeColor="text1"/>
-        </w:rPr>
-      </w:pPr>
-      <w:r>
-        <w:rPr>
-          <w:rFonts w:ascii="Arial" w:hAnsi="Arial" w:cs="Arial"/>
-          <w:color w:val="000000" w:themeColor="text1"/>
-        </w:rPr>
-        <w:t>Datos de entrada</w:t>
-      </w:r>
-    </w:p>
-    <w:p>
-      <w:pPr>
-        <w:pStyle w:val="Prrafodelista"/>
-        <w:numPr>
-          <w:ilvl w:val="0"/>
-          <w:numId w:val="4"/>
-        </w:numPr>
-        <w:spacing w:line="360" w:lineRule="auto"/>
-        <w:jc w:val="both"/>
-        <w:rPr>
-          <w:rFonts w:eastAsiaTheme="minorEastAsia"/>
-          <w:color w:val="000000" w:themeColor="text1"/>
-        </w:rPr>
-      </w:pPr>
-      <w:r>
-        <w:rPr>
-          <w:rFonts w:ascii="Arial" w:hAnsi="Arial" w:cs="Arial"/>
-          <w:color w:val="000000" w:themeColor="text1"/>
-        </w:rPr>
-        <w:t>Datos de salida</w:t>
-      </w:r>
-    </w:p>
-    <w:p>
-      <w:pPr>
-        <w:pStyle w:val="Prrafodelista"/>
-        <w:numPr>
-          <w:ilvl w:val="0"/>
-          <w:numId w:val="4"/>
-        </w:numPr>
-        <w:spacing w:line="360" w:lineRule="auto"/>
-        <w:jc w:val="both"/>
-        <w:rPr>
-          <w:rFonts w:eastAsiaTheme="minorEastAsia"/>
-          <w:color w:val="000000" w:themeColor="text1"/>
-        </w:rPr>
-      </w:pPr>
-      <w:r>
-        <w:rPr>
-          <w:rFonts w:ascii="Arial" w:hAnsi="Arial" w:cs="Arial"/>
-          <w:color w:val="000000" w:themeColor="text1"/>
-        </w:rPr>
-        <w:t>Tablas</w:t>
-      </w:r>
-    </w:p>
-    <w:p>
-      <w:pPr>
-        <w:pStyle w:val="Prrafodelista"/>
-        <w:numPr>
-          <w:ilvl w:val="0"/>
-          <w:numId w:val="4"/>
-        </w:numPr>
-        <w:spacing w:line="360" w:lineRule="auto"/>
-        <w:jc w:val="both"/>
-        <w:rPr>
-          <w:rFonts w:eastAsiaTheme="minorEastAsia"/>
-          <w:color w:val="000000" w:themeColor="text1"/>
-        </w:rPr>
-      </w:pPr>
-      <w:r>
-        <w:rPr>
-          <w:rFonts w:ascii="Arial" w:hAnsi="Arial" w:cs="Arial"/>
-          <w:color w:val="000000" w:themeColor="text1"/>
-        </w:rPr>
-        <w:t>Clases</w:t>
-      </w:r>
-    </w:p>
-    <w:p>
-      <w:pPr>
-        <w:pStyle w:val="Prrafodelista"/>
-        <w:numPr>
-          <w:ilvl w:val="0"/>
-          <w:numId w:val="4"/>
-        </w:numPr>
-        <w:spacing w:line="360" w:lineRule="auto"/>
-        <w:jc w:val="both"/>
-        <w:rPr>
-          <w:rFonts w:eastAsiaTheme="minorEastAsia"/>
-          <w:color w:val="000000" w:themeColor="text1"/>
-        </w:rPr>
-      </w:pPr>
-      <w:r>
-        <w:rPr>
-          <w:rFonts w:ascii="Arial" w:hAnsi="Arial" w:cs="Arial"/>
-          <w:color w:val="000000" w:themeColor="text1"/>
-        </w:rPr>
-        <w:t>Interfaces</w:t>
-      </w:r>
-    </w:p>
-    <w:p>
-      <w:pPr>
-        <w:spacing w:line="360" w:lineRule="auto"/>
-        <w:jc w:val="both"/>
-        <w:rPr>
-          <w:rFonts w:ascii="Arial" w:hAnsi="Arial" w:cs="Arial"/>
-          <w:color w:val="000000" w:themeColor="text1"/>
-        </w:rPr>
-      </w:pPr>
-      <w:r>
-        <w:rPr>
-          <w:rFonts w:ascii="Arial" w:hAnsi="Arial" w:cs="Arial"/>
-          <w:color w:val="000000" w:themeColor="text1"/>
-        </w:rPr>
-        <w:lastRenderedPageBreak/>
-        <w:t>Ejemplo:</w:t>
-      </w:r>
-    </w:p>
-    <w:p>
-      <w:pPr>
-        <w:spacing w:line="360" w:lineRule="auto"/>
-        <w:jc w:val="both"/>
-        <w:rPr>
-          <w:rFonts w:ascii="Arial" w:hAnsi="Arial" w:cs="Arial"/>
-          <w:i/>
-          <w:iCs/>
-          <w:color w:val="000000" w:themeColor="text1"/>
-        </w:rPr>
-      </w:pPr>
-      <w:r>
-        <w:rPr>
-          <w:rFonts w:ascii="Arial" w:hAnsi="Arial" w:cs="Arial"/>
-          <w:i/>
-          <w:iCs/>
-          <w:color w:val="000000" w:themeColor="text1"/>
-        </w:rPr>
-        <w:t xml:space="preserve">Caso de uso: Pedir ayuda </w:t>
-      </w:r>
-    </w:p>
-    <w:p>
-      <w:pPr>
-        <w:spacing w:line="360" w:lineRule="auto"/>
-        <w:jc w:val="center"/>
-        <w:rPr>
-          <w:color w:val="000000" w:themeColor="text1"/>
-        </w:rPr>
-      </w:pPr>
-      <w:r>
-        <w:rPr>
-          <w:noProof/>
-        </w:rPr>
-        <w:drawing>
-          <wp:inline distT="0" distB="0" distL="0" distR="0" wp14:anchorId="310A90C8" wp14:editId="27B50602">
-            <wp:extent cx="3541321" cy="2465392"/>
-            <wp:effectExtent l="0" t="0" r="0" b="0"/>
-            <wp:docPr id="1119516970" name="Imagen 1119516970"/>
-            <wp:cNvGraphicFramePr>
-              <a:graphicFrameLocks xmlns:a="http://schemas.openxmlformats.org/drawingml/2006/main" noChangeAspect="1"/>
-            </wp:cNvGraphicFramePr>
-            <a:graphic xmlns:a="http://schemas.openxmlformats.org/drawingml/2006/main">
-              <a:graphicData uri="http://schemas.openxmlformats.org/drawingml/2006/picture">
-                <pic:pic xmlns:pic="http://schemas.openxmlformats.org/drawingml/2006/picture">
-                  <pic:nvPicPr>
-                    <pic:cNvPr id="0" name=""/>
-                    <pic:cNvPicPr/>
-                  </pic:nvPicPr>
-                  <pic:blipFill>
-                    <a:blip r:embed="rId13">
-                      <a:extLst>
-                        <a:ext uri="{28A0092B-C50C-407E-A947-70E740481C1C}">
-                          <a14:useLocalDpi xmlns:a14="http://schemas.microsoft.com/office/drawing/2010/main" val="0"/>
-                        </a:ext>
-                      </a:extLst>
-                    </a:blip>
-                    <a:srcRect l="36041" t="30000" r="31041" b="29259"/>
-                    <a:stretch>
-                      <a:fillRect/>
-                    </a:stretch>
-                  </pic:blipFill>
-                  <pic:spPr>
-                    <a:xfrm>
-                      <a:off x="0" y="0"/>
-                      <a:ext cx="3541321" cy="2465392"/>
-                    </a:xfrm>
-                    <a:prstGeom prst="rect">
-                      <a:avLst/>
-                    </a:prstGeom>
-                  </pic:spPr>
-                </pic:pic>
-              </a:graphicData>
-            </a:graphic>
-          </wp:inline>
-        </w:drawing>
-      </w:r>
-    </w:p>
-    <w:p>
-      <w:pPr>
-        <w:spacing w:line="360" w:lineRule="auto"/>
-        <w:jc w:val="center"/>
-        <w:rPr>
-          <w:color w:val="000000" w:themeColor="text1"/>
-        </w:rPr>
-      </w:pPr>
-      <w:r>
-        <w:rPr>
-          <w:color w:val="000000" w:themeColor="text1"/>
-        </w:rPr>
-        <w:t>Ilustración 1: caso de uso Pedir Ayuda</w:t>
-      </w:r>
-    </w:p>
-    <w:tbl>
-      <w:tblPr>
-        <w:tblStyle w:val="Tablaconcuadrcula"/>
-        <w:tblW w:w="0" w:type="auto"/>
-        <w:tblLayout w:type="fixed"/>
-        <w:tblLook w:val="06A0" w:firstRow="1" w:lastRow="0" w:firstColumn="1" w:lastColumn="0" w:noHBand="1" w:noVBand="1"/>
-      </w:tblPr>
-      <w:tblGrid>
-        <w:gridCol w:w="4508"/>
-        <w:gridCol w:w="4508"/>
-      </w:tblGrid>
-      <w:tr>
-        <w:tc>
-          <w:tcPr>
-            <w:tcW w:w="9016" w:type="dxa"/>
-            <w:gridSpan w:val="2"/>
-          </w:tcPr>
-          <w:p>
-            <w:pPr>
-              <w:spacing w:line="480" w:lineRule="auto"/>
-              <w:rPr>
-                <w:rFonts w:ascii="Arial" w:hAnsi="Arial" w:cs="Arial"/>
-                <w:color w:val="000000" w:themeColor="text1"/>
-              </w:rPr>
-            </w:pPr>
-            <w:r>
-              <w:rPr>
-                <w:rFonts w:ascii="Arial" w:hAnsi="Arial" w:cs="Arial"/>
-                <w:b/>
-                <w:bCs/>
-                <w:color w:val="000000" w:themeColor="text1"/>
-              </w:rPr>
-              <w:t>DESCRIPCIÓN</w:t>
-            </w:r>
-            <w:r>
-              <w:rPr>
-                <w:rFonts w:ascii="Arial" w:hAnsi="Arial" w:cs="Arial"/>
-                <w:color w:val="000000" w:themeColor="text1"/>
-              </w:rPr>
-              <w:t>: Solicitar ayuda al especialista</w:t>
-            </w:r>
-          </w:p>
-        </w:tc>
-      </w:tr>
-      <w:tr>
-        <w:tc>
-          <w:tcPr>
-            <w:tcW w:w="4508" w:type="dxa"/>
-          </w:tcPr>
-          <w:p>
-            <w:pPr>
-              <w:spacing w:line="480" w:lineRule="auto"/>
-              <w:rPr>
-                <w:rFonts w:ascii="Arial" w:hAnsi="Arial" w:cs="Arial"/>
-                <w:color w:val="000000" w:themeColor="text1"/>
-              </w:rPr>
-            </w:pPr>
-            <w:r>
-              <w:rPr>
-                <w:rFonts w:ascii="Arial" w:hAnsi="Arial" w:cs="Arial"/>
-                <w:b/>
-                <w:bCs/>
-                <w:color w:val="000000" w:themeColor="text1"/>
-              </w:rPr>
-              <w:t>PRECONDICIONES</w:t>
-            </w:r>
-            <w:r>
-              <w:rPr>
-                <w:rFonts w:ascii="Arial" w:hAnsi="Arial" w:cs="Arial"/>
-                <w:color w:val="000000" w:themeColor="text1"/>
-              </w:rPr>
-              <w:t>:</w:t>
-            </w:r>
-          </w:p>
-          <w:p>
-            <w:pPr>
-              <w:spacing w:line="480" w:lineRule="auto"/>
-              <w:rPr>
-                <w:rFonts w:ascii="Arial" w:hAnsi="Arial" w:cs="Arial"/>
-                <w:color w:val="000000" w:themeColor="text1"/>
-              </w:rPr>
-            </w:pPr>
-            <w:r>
-              <w:rPr>
-                <w:rFonts w:ascii="Arial" w:hAnsi="Arial" w:cs="Arial"/>
-                <w:color w:val="000000" w:themeColor="text1"/>
-              </w:rPr>
-              <w:t>Usuario logado</w:t>
-            </w:r>
-          </w:p>
-        </w:tc>
-        <w:tc>
-          <w:tcPr>
-            <w:tcW w:w="4508" w:type="dxa"/>
-          </w:tcPr>
-          <w:p>
-            <w:pPr>
-              <w:spacing w:line="480" w:lineRule="auto"/>
-              <w:rPr>
-                <w:rFonts w:ascii="Arial" w:hAnsi="Arial" w:cs="Arial"/>
-                <w:color w:val="000000" w:themeColor="text1"/>
-              </w:rPr>
-            </w:pPr>
-            <w:r>
-              <w:rPr>
-                <w:rFonts w:ascii="Arial" w:hAnsi="Arial" w:cs="Arial"/>
-                <w:b/>
-                <w:bCs/>
-                <w:color w:val="000000" w:themeColor="text1"/>
-              </w:rPr>
-              <w:t>POSTCONDICIONES</w:t>
-            </w:r>
-            <w:r>
-              <w:rPr>
-                <w:rFonts w:ascii="Arial" w:hAnsi="Arial" w:cs="Arial"/>
-                <w:color w:val="000000" w:themeColor="text1"/>
-              </w:rPr>
-              <w:t>:</w:t>
-            </w:r>
-          </w:p>
-          <w:p>
-            <w:pPr>
-              <w:spacing w:line="480" w:lineRule="auto"/>
-              <w:rPr>
-                <w:rFonts w:ascii="Arial" w:hAnsi="Arial" w:cs="Arial"/>
-                <w:color w:val="000000" w:themeColor="text1"/>
-              </w:rPr>
-            </w:pPr>
-            <w:r>
-              <w:rPr>
-                <w:rFonts w:ascii="Arial" w:hAnsi="Arial" w:cs="Arial"/>
-                <w:color w:val="000000" w:themeColor="text1"/>
-              </w:rPr>
-              <w:t>Solicitud en espera</w:t>
-            </w:r>
-          </w:p>
-          <w:p>
-            <w:pPr>
-              <w:spacing w:line="480" w:lineRule="auto"/>
-              <w:rPr>
-                <w:rFonts w:ascii="Arial" w:hAnsi="Arial" w:cs="Arial"/>
-                <w:color w:val="000000" w:themeColor="text1"/>
-              </w:rPr>
-            </w:pPr>
-            <w:r>
-              <w:rPr>
-                <w:rFonts w:ascii="Arial" w:hAnsi="Arial" w:cs="Arial"/>
-                <w:color w:val="000000" w:themeColor="text1"/>
-              </w:rPr>
-              <w:t>Se inicia el chat</w:t>
-            </w:r>
-          </w:p>
-        </w:tc>
-      </w:tr>
-      <w:tr>
-        <w:tc>
-          <w:tcPr>
-            <w:tcW w:w="4508" w:type="dxa"/>
-          </w:tcPr>
-          <w:p>
-            <w:pPr>
-              <w:spacing w:line="480" w:lineRule="auto"/>
-              <w:rPr>
-                <w:rFonts w:ascii="Arial" w:hAnsi="Arial" w:cs="Arial"/>
-                <w:color w:val="000000" w:themeColor="text1"/>
-              </w:rPr>
-            </w:pPr>
-            <w:r>
-              <w:rPr>
-                <w:rFonts w:ascii="Arial" w:hAnsi="Arial" w:cs="Arial"/>
-                <w:b/>
-                <w:bCs/>
-                <w:color w:val="000000" w:themeColor="text1"/>
-              </w:rPr>
-              <w:t>DATOS ENTRADA</w:t>
-            </w:r>
-          </w:p>
-          <w:p>
-            <w:pPr>
-              <w:spacing w:line="480" w:lineRule="auto"/>
-              <w:rPr>
-                <w:rFonts w:ascii="Arial" w:hAnsi="Arial" w:cs="Arial"/>
-                <w:color w:val="000000" w:themeColor="text1"/>
-              </w:rPr>
-            </w:pPr>
-            <w:r>
-              <w:rPr>
-                <w:rFonts w:ascii="Arial" w:hAnsi="Arial" w:cs="Arial"/>
-                <w:color w:val="000000" w:themeColor="text1"/>
-              </w:rPr>
-              <w:t>Nombre especialista</w:t>
-            </w:r>
-          </w:p>
-          <w:p>
-            <w:pPr>
-              <w:spacing w:line="480" w:lineRule="auto"/>
-              <w:rPr>
-                <w:rFonts w:ascii="Arial" w:hAnsi="Arial" w:cs="Arial"/>
-                <w:color w:val="000000" w:themeColor="text1"/>
-              </w:rPr>
-            </w:pPr>
-            <w:r>
-              <w:rPr>
-                <w:rFonts w:ascii="Arial" w:hAnsi="Arial" w:cs="Arial"/>
-                <w:color w:val="000000" w:themeColor="text1"/>
-              </w:rPr>
-              <w:t>Id usuario</w:t>
-            </w:r>
-          </w:p>
-          <w:p>
-            <w:pPr>
-              <w:spacing w:line="480" w:lineRule="auto"/>
-              <w:rPr>
-                <w:rFonts w:ascii="Arial" w:hAnsi="Arial" w:cs="Arial"/>
-                <w:color w:val="000000" w:themeColor="text1"/>
-              </w:rPr>
-            </w:pPr>
-            <w:r>
-              <w:rPr>
-                <w:rFonts w:ascii="Arial" w:hAnsi="Arial" w:cs="Arial"/>
-                <w:color w:val="000000" w:themeColor="text1"/>
-              </w:rPr>
-              <w:t>Id especialista</w:t>
-            </w:r>
-          </w:p>
-          <w:p>
-            <w:pPr>
-              <w:spacing w:line="480" w:lineRule="auto"/>
-              <w:rPr>
-                <w:rFonts w:ascii="Arial" w:hAnsi="Arial" w:cs="Arial"/>
-                <w:color w:val="000000" w:themeColor="text1"/>
-              </w:rPr>
-            </w:pPr>
-          </w:p>
-        </w:tc>
-        <w:tc>
-          <w:tcPr>
-            <w:tcW w:w="4508" w:type="dxa"/>
-          </w:tcPr>
-          <w:p>
-            <w:pPr>
-              <w:spacing w:line="480" w:lineRule="auto"/>
-              <w:rPr>
-                <w:rFonts w:ascii="Arial" w:hAnsi="Arial" w:cs="Arial"/>
-                <w:b/>
-                <w:bCs/>
-                <w:color w:val="000000" w:themeColor="text1"/>
-              </w:rPr>
-            </w:pPr>
-            <w:r>
-              <w:rPr>
-                <w:rFonts w:ascii="Arial" w:hAnsi="Arial" w:cs="Arial"/>
-                <w:b/>
-                <w:bCs/>
-                <w:color w:val="000000" w:themeColor="text1"/>
-              </w:rPr>
-              <w:t>DATOS SALIDA</w:t>
-            </w:r>
-          </w:p>
-          <w:p>
-            <w:pPr>
-              <w:spacing w:line="480" w:lineRule="auto"/>
-              <w:rPr>
-                <w:rFonts w:ascii="Arial" w:hAnsi="Arial" w:cs="Arial"/>
-                <w:color w:val="000000" w:themeColor="text1"/>
-              </w:rPr>
-            </w:pPr>
-            <w:r>
-              <w:rPr>
-                <w:rFonts w:ascii="Arial" w:hAnsi="Arial" w:cs="Arial"/>
-                <w:color w:val="000000" w:themeColor="text1"/>
-              </w:rPr>
-              <w:t>Nombre especialista</w:t>
-            </w:r>
-          </w:p>
-          <w:p>
-            <w:pPr>
-              <w:spacing w:line="480" w:lineRule="auto"/>
-              <w:rPr>
-                <w:rFonts w:ascii="Arial" w:hAnsi="Arial" w:cs="Arial"/>
-                <w:color w:val="000000" w:themeColor="text1"/>
-              </w:rPr>
-            </w:pPr>
-            <w:r>
-              <w:rPr>
-                <w:rFonts w:ascii="Arial" w:hAnsi="Arial" w:cs="Arial"/>
-                <w:color w:val="000000" w:themeColor="text1"/>
-              </w:rPr>
-              <w:t>Id usuario</w:t>
-            </w:r>
-          </w:p>
-          <w:p>
-            <w:pPr>
-              <w:spacing w:line="480" w:lineRule="auto"/>
-              <w:rPr>
-                <w:rFonts w:ascii="Arial" w:hAnsi="Arial" w:cs="Arial"/>
-                <w:color w:val="000000" w:themeColor="text1"/>
-              </w:rPr>
-            </w:pPr>
-            <w:r>
-              <w:rPr>
-                <w:rFonts w:ascii="Arial" w:hAnsi="Arial" w:cs="Arial"/>
-                <w:color w:val="000000" w:themeColor="text1"/>
-              </w:rPr>
-              <w:t>Id especialista</w:t>
-            </w:r>
-          </w:p>
-          <w:p>
-            <w:pPr>
-              <w:spacing w:line="480" w:lineRule="auto"/>
-              <w:rPr>
-                <w:rFonts w:ascii="Arial" w:hAnsi="Arial" w:cs="Arial"/>
-                <w:color w:val="000000" w:themeColor="text1"/>
-              </w:rPr>
-            </w:pPr>
-            <w:proofErr w:type="spellStart"/>
-            <w:r>
-              <w:rPr>
-                <w:rFonts w:ascii="Arial" w:hAnsi="Arial" w:cs="Arial"/>
-                <w:color w:val="000000" w:themeColor="text1"/>
-              </w:rPr>
-              <w:t>Idchat</w:t>
-            </w:r>
-            <w:proofErr w:type="spellEnd"/>
-          </w:p>
-          <w:p>
-            <w:pPr>
-              <w:spacing w:line="480" w:lineRule="auto"/>
-              <w:rPr>
-                <w:rFonts w:ascii="Arial" w:hAnsi="Arial" w:cs="Arial"/>
-                <w:color w:val="000000" w:themeColor="text1"/>
-              </w:rPr>
-            </w:pPr>
-            <w:r>
-              <w:rPr>
-                <w:rFonts w:ascii="Arial" w:hAnsi="Arial" w:cs="Arial"/>
-                <w:color w:val="000000" w:themeColor="text1"/>
-              </w:rPr>
-              <w:t>Valoración</w:t>
-            </w:r>
-          </w:p>
-          <w:p>
-            <w:pPr>
-              <w:spacing w:line="480" w:lineRule="auto"/>
-              <w:rPr>
-                <w:rFonts w:ascii="Arial" w:hAnsi="Arial" w:cs="Arial"/>
-                <w:color w:val="000000" w:themeColor="text1"/>
-              </w:rPr>
-            </w:pPr>
-            <w:r>
-              <w:rPr>
-                <w:rFonts w:ascii="Arial" w:hAnsi="Arial" w:cs="Arial"/>
-                <w:color w:val="000000" w:themeColor="text1"/>
-              </w:rPr>
-              <w:t>fecha/hora</w:t>
-            </w:r>
-          </w:p>
-          <w:p>
-            <w:pPr>
-              <w:spacing w:line="480" w:lineRule="auto"/>
-              <w:rPr>
-                <w:rFonts w:ascii="Arial" w:hAnsi="Arial" w:cs="Arial"/>
-                <w:color w:val="000000" w:themeColor="text1"/>
-              </w:rPr>
-            </w:pPr>
-          </w:p>
-        </w:tc>
-      </w:tr>
-      <w:tr>
-        <w:tc>
-          <w:tcPr>
-            <w:tcW w:w="4508" w:type="dxa"/>
-          </w:tcPr>
-          <w:p>
-            <w:pPr>
-              <w:spacing w:line="480" w:lineRule="auto"/>
-              <w:rPr>
-                <w:rFonts w:ascii="Arial" w:hAnsi="Arial" w:cs="Arial"/>
-                <w:color w:val="000000" w:themeColor="text1"/>
-              </w:rPr>
-            </w:pPr>
-            <w:r>
-              <w:rPr>
-                <w:rFonts w:ascii="Arial" w:hAnsi="Arial" w:cs="Arial"/>
-                <w:b/>
-                <w:bCs/>
-                <w:color w:val="000000" w:themeColor="text1"/>
-              </w:rPr>
-              <w:t>TABLAS</w:t>
-            </w:r>
-            <w:r>
-              <w:rPr>
-                <w:rFonts w:ascii="Arial" w:hAnsi="Arial" w:cs="Arial"/>
-                <w:color w:val="000000" w:themeColor="text1"/>
-              </w:rPr>
-              <w:t>:</w:t>
-            </w:r>
-          </w:p>
-          <w:p>
-            <w:pPr>
-              <w:spacing w:line="480" w:lineRule="auto"/>
-              <w:rPr>
-                <w:rFonts w:ascii="Arial" w:hAnsi="Arial" w:cs="Arial"/>
-                <w:color w:val="000000" w:themeColor="text1"/>
-              </w:rPr>
-            </w:pPr>
-            <w:r>
-              <w:rPr>
-                <w:rFonts w:ascii="Arial" w:hAnsi="Arial" w:cs="Arial"/>
-                <w:color w:val="000000" w:themeColor="text1"/>
-              </w:rPr>
-              <w:lastRenderedPageBreak/>
-              <w:t>USUARIOS</w:t>
-            </w:r>
-          </w:p>
-          <w:p>
-            <w:pPr>
-              <w:spacing w:line="480" w:lineRule="auto"/>
-              <w:rPr>
-                <w:rFonts w:ascii="Arial" w:hAnsi="Arial" w:cs="Arial"/>
-                <w:color w:val="000000" w:themeColor="text1"/>
-              </w:rPr>
-            </w:pPr>
-            <w:r>
-              <w:rPr>
-                <w:rFonts w:ascii="Arial" w:hAnsi="Arial" w:cs="Arial"/>
-                <w:color w:val="000000" w:themeColor="text1"/>
-              </w:rPr>
-              <w:t>CHAT</w:t>
-            </w:r>
-          </w:p>
-          <w:p>
-            <w:pPr>
-              <w:spacing w:line="480" w:lineRule="auto"/>
-              <w:rPr>
-                <w:rFonts w:ascii="Arial" w:hAnsi="Arial" w:cs="Arial"/>
-                <w:color w:val="000000" w:themeColor="text1"/>
-              </w:rPr>
-            </w:pPr>
-          </w:p>
-          <w:p>
-            <w:pPr>
-              <w:spacing w:line="480" w:lineRule="auto"/>
-              <w:rPr>
-                <w:rFonts w:ascii="Arial" w:hAnsi="Arial" w:cs="Arial"/>
-                <w:color w:val="000000" w:themeColor="text1"/>
-              </w:rPr>
-            </w:pPr>
-          </w:p>
-        </w:tc>
-        <w:tc>
-          <w:tcPr>
-            <w:tcW w:w="4508" w:type="dxa"/>
-          </w:tcPr>
-          <w:p>
-            <w:pPr>
-              <w:spacing w:line="480" w:lineRule="auto"/>
-              <w:rPr>
-                <w:rFonts w:ascii="Arial" w:hAnsi="Arial" w:cs="Arial"/>
-                <w:color w:val="000000" w:themeColor="text1"/>
-              </w:rPr>
-            </w:pPr>
-            <w:r>
-              <w:rPr>
-                <w:rFonts w:ascii="Arial" w:hAnsi="Arial" w:cs="Arial"/>
-                <w:b/>
-                <w:bCs/>
-                <w:color w:val="000000" w:themeColor="text1"/>
-              </w:rPr>
-              <w:lastRenderedPageBreak/>
-              <w:t>CLASES</w:t>
-            </w:r>
-            <w:r>
-              <w:rPr>
-                <w:rFonts w:ascii="Arial" w:hAnsi="Arial" w:cs="Arial"/>
-                <w:color w:val="000000" w:themeColor="text1"/>
-              </w:rPr>
-              <w:t>:</w:t>
-            </w:r>
-          </w:p>
-          <w:p>
-            <w:pPr>
-              <w:spacing w:line="480" w:lineRule="auto"/>
-              <w:rPr>
-                <w:rFonts w:ascii="Arial" w:hAnsi="Arial" w:cs="Arial"/>
-                <w:color w:val="000000" w:themeColor="text1"/>
-              </w:rPr>
-            </w:pPr>
-            <w:r>
-              <w:rPr>
-                <w:rFonts w:ascii="Arial" w:hAnsi="Arial" w:cs="Arial"/>
-                <w:color w:val="000000" w:themeColor="text1"/>
-              </w:rPr>
-              <w:lastRenderedPageBreak/>
-              <w:t>ESPECIALISTA.PHP</w:t>
-            </w:r>
-          </w:p>
-          <w:p>
-            <w:pPr>
-              <w:spacing w:line="480" w:lineRule="auto"/>
-              <w:rPr>
-                <w:rFonts w:ascii="Arial" w:hAnsi="Arial" w:cs="Arial"/>
-                <w:color w:val="000000" w:themeColor="text1"/>
-              </w:rPr>
-            </w:pPr>
-            <w:r>
-              <w:rPr>
-                <w:rFonts w:ascii="Arial" w:hAnsi="Arial" w:cs="Arial"/>
-                <w:color w:val="000000" w:themeColor="text1"/>
-              </w:rPr>
-              <w:t>USUARIO NORMAL.PHP</w:t>
-            </w:r>
-          </w:p>
-          <w:p>
-            <w:pPr>
-              <w:spacing w:line="480" w:lineRule="auto"/>
-              <w:rPr>
-                <w:rFonts w:ascii="Arial" w:hAnsi="Arial" w:cs="Arial"/>
-                <w:color w:val="000000" w:themeColor="text1"/>
-              </w:rPr>
-            </w:pPr>
-            <w:r>
-              <w:rPr>
-                <w:rFonts w:ascii="Arial" w:hAnsi="Arial" w:cs="Arial"/>
-                <w:color w:val="000000" w:themeColor="text1"/>
-              </w:rPr>
-              <w:t>CHAT.PHP</w:t>
-            </w:r>
-          </w:p>
-          <w:p>
-            <w:pPr>
-              <w:spacing w:line="480" w:lineRule="auto"/>
-              <w:rPr>
-                <w:rFonts w:ascii="Arial" w:hAnsi="Arial" w:cs="Arial"/>
-                <w:color w:val="000000" w:themeColor="text1"/>
-              </w:rPr>
-            </w:pPr>
-          </w:p>
-        </w:tc>
-      </w:tr>
-      <w:tr>
-        <w:tc>
-          <w:tcPr>
-            <w:tcW w:w="9016" w:type="dxa"/>
-            <w:gridSpan w:val="2"/>
-          </w:tcPr>
-          <w:p>
-            <w:pPr>
-              <w:spacing w:line="480" w:lineRule="auto"/>
-              <w:rPr>
-                <w:rFonts w:ascii="Arial" w:hAnsi="Arial" w:cs="Arial"/>
-                <w:color w:val="000000" w:themeColor="text1"/>
-              </w:rPr>
-            </w:pPr>
-            <w:r>
-              <w:rPr>
-                <w:rFonts w:ascii="Arial" w:hAnsi="Arial" w:cs="Arial"/>
-                <w:b/>
-                <w:bCs/>
-                <w:color w:val="000000" w:themeColor="text1"/>
-              </w:rPr>
-              <w:t>INTERFACES</w:t>
-            </w:r>
-            <w:r>
-              <w:rPr>
-                <w:rFonts w:ascii="Arial" w:hAnsi="Arial" w:cs="Arial"/>
-                <w:color w:val="000000" w:themeColor="text1"/>
-              </w:rPr>
-              <w:t>:</w:t>
-            </w:r>
-          </w:p>
-          <w:p>
-            <w:pPr>
-              <w:spacing w:line="480" w:lineRule="auto"/>
-              <w:rPr>
-                <w:rFonts w:ascii="Arial" w:hAnsi="Arial" w:cs="Arial"/>
-                <w:color w:val="000000" w:themeColor="text1"/>
-              </w:rPr>
-            </w:pPr>
-            <w:r>
-              <w:rPr>
-                <w:rFonts w:ascii="Arial" w:hAnsi="Arial" w:cs="Arial"/>
-                <w:color w:val="000000" w:themeColor="text1"/>
-              </w:rPr>
-              <w:t>PERFILUSUARIO.HTML</w:t>
-            </w:r>
-          </w:p>
-          <w:p>
-            <w:pPr>
-              <w:spacing w:line="480" w:lineRule="auto"/>
-              <w:rPr>
-                <w:rFonts w:ascii="Arial" w:hAnsi="Arial" w:cs="Arial"/>
-                <w:color w:val="000000" w:themeColor="text1"/>
-              </w:rPr>
-            </w:pPr>
-            <w:r>
-              <w:rPr>
-                <w:rFonts w:ascii="Arial" w:hAnsi="Arial" w:cs="Arial"/>
-                <w:color w:val="000000" w:themeColor="text1"/>
-              </w:rPr>
-              <w:t>CHAT.HTML</w:t>
-            </w:r>
-          </w:p>
-          <w:p>
-            <w:pPr>
-              <w:spacing w:line="480" w:lineRule="auto"/>
-              <w:rPr>
-                <w:rFonts w:ascii="Arial" w:hAnsi="Arial" w:cs="Arial"/>
-                <w:color w:val="000000" w:themeColor="text1"/>
-              </w:rPr>
-            </w:pPr>
-          </w:p>
-        </w:tc>
-      </w:tr>
-    </w:tbl>
-    <w:p>
-      <w:pPr>
-        <w:spacing w:line="360" w:lineRule="auto"/>
-        <w:jc w:val="center"/>
-        <w:rPr>
-          <w:color w:val="000000" w:themeColor="text1"/>
-        </w:rPr>
-      </w:pPr>
-      <w:r>
-        <w:rPr>
-          <w:color w:val="000000" w:themeColor="text1"/>
-        </w:rPr>
-        <w:t>Tabla 1: caso de uso Pedir Ayuda</w:t>
-      </w:r>
-    </w:p>
-    <w:p>
-      <w:pPr>
-        <w:spacing w:line="360" w:lineRule="auto"/>
-        <w:jc w:val="both"/>
-        <w:rPr>
-          <w:rFonts w:ascii="Arial" w:hAnsi="Arial" w:cs="Arial"/>
-          <w:color w:val="000000" w:themeColor="text1"/>
-        </w:rPr>
-      </w:pPr>
-    </w:p>
-    <w:p>
-      <w:pPr>
-        <w:spacing w:line="360" w:lineRule="auto"/>
-        <w:jc w:val="both"/>
-        <w:rPr>
-          <w:rFonts w:ascii="Arial" w:hAnsi="Arial" w:cs="Arial"/>
-          <w:color w:val="000000" w:themeColor="text1"/>
-        </w:rPr>
-      </w:pPr>
-    </w:p>
-    <w:p>
-      <w:pPr>
-        <w:spacing w:line="360" w:lineRule="auto"/>
-        <w:jc w:val="both"/>
-        <w:rPr>
-          <w:rFonts w:ascii="Arial" w:hAnsi="Arial" w:cs="Arial"/>
-          <w:color w:val="000000" w:themeColor="text1"/>
-          <w:sz w:val="32"/>
-          <w:szCs w:val="32"/>
-        </w:rPr>
-      </w:pPr>
-      <w:r>
-        <w:rPr>
-          <w:rFonts w:ascii="Arial" w:hAnsi="Arial" w:cs="Arial"/>
-          <w:color w:val="000000" w:themeColor="text1"/>
-          <w:sz w:val="32"/>
-          <w:szCs w:val="32"/>
-        </w:rPr>
-        <w:t>DISEÑO</w:t>
-      </w:r>
-      <w:r>
-        <w:rPr>
-          <w:rFonts w:ascii="Arial" w:hAnsi="Arial" w:cs="Arial"/>
-          <w:color w:val="000000" w:themeColor="text1"/>
-          <w:sz w:val="32"/>
-          <w:szCs w:val="32"/>
-        </w:rPr>
-        <w:t>S</w:t>
-      </w:r>
-      <w:r>
-        <w:rPr>
-          <w:rFonts w:ascii="Arial" w:hAnsi="Arial" w:cs="Arial"/>
-          <w:color w:val="000000" w:themeColor="text1"/>
-          <w:sz w:val="32"/>
-          <w:szCs w:val="32"/>
-        </w:rPr>
-        <w:t xml:space="preserve"> (Los que procedan según el tipo de proyecto)</w:t>
-      </w:r>
-    </w:p>
-    <w:p>
-      <w:pPr>
-        <w:spacing w:line="360" w:lineRule="auto"/>
-        <w:jc w:val="both"/>
-        <w:rPr>
-          <w:rFonts w:ascii="Arial" w:hAnsi="Arial" w:cs="Arial"/>
-          <w:color w:val="000000" w:themeColor="text1"/>
-        </w:rPr>
-      </w:pPr>
-      <w:r>
-        <w:rPr>
-          <w:rFonts w:ascii="Arial" w:hAnsi="Arial" w:cs="Arial"/>
-          <w:b/>
-          <w:bCs/>
-          <w:color w:val="000000" w:themeColor="text1"/>
-        </w:rPr>
-        <w:t>Diagrama de clases</w:t>
-      </w:r>
-      <w:r>
-        <w:rPr>
-          <w:rFonts w:ascii="Arial" w:hAnsi="Arial" w:cs="Arial"/>
-          <w:color w:val="000000" w:themeColor="text1"/>
-        </w:rPr>
-        <w:t>.</w:t>
-      </w:r>
-    </w:p>
-    <w:p>
-      <w:pPr>
-        <w:spacing w:line="360" w:lineRule="auto"/>
-        <w:jc w:val="center"/>
-        <w:rPr>
-          <w:color w:val="000000" w:themeColor="text1"/>
-        </w:rPr>
-      </w:pPr>
-      <w:r>
-        <w:rPr>
-          <w:noProof/>
-        </w:rPr>
-        <w:drawing>
-          <wp:inline distT="0" distB="0" distL="0" distR="0" wp14:anchorId="2553B363" wp14:editId="13287387">
-            <wp:extent cx="2762907" cy="2003108"/>
-            <wp:effectExtent l="0" t="0" r="0" b="0"/>
-            <wp:docPr id="1095691568" name="Imagen 1095691568"/>
-            <wp:cNvGraphicFramePr>
-              <a:graphicFrameLocks xmlns:a="http://schemas.openxmlformats.org/drawingml/2006/main" noChangeAspect="1"/>
-            </wp:cNvGraphicFramePr>
-            <a:graphic xmlns:a="http://schemas.openxmlformats.org/drawingml/2006/main">
-              <a:graphicData uri="http://schemas.openxmlformats.org/drawingml/2006/picture">
-                <pic:pic xmlns:pic="http://schemas.openxmlformats.org/drawingml/2006/picture">
-                  <pic:nvPicPr>
-                    <pic:cNvPr id="0" name=""/>
+                    <pic:cNvPr id="1568380284" name="Imagen 1" descr="Gráfico, Gráfico de líneas&#10;&#10;El contenido generado por IA puede ser incorrecto."/>
                     <pic:cNvPicPr/>
                   </pic:nvPicPr>
                   <pic:blipFill>
@@ -5147,7 +4668,7 @@
                   <pic:spPr>
                     <a:xfrm>
                       <a:off x="0" y="0"/>
-                      <a:ext cx="2762907" cy="2003108"/>
+                      <a:ext cx="9348470" cy="3467100"/>
                     </a:xfrm>
                     <a:prstGeom prst="rect">
                       <a:avLst/>
@@ -5156,468 +4677,24 @@
                 </pic:pic>
               </a:graphicData>
             </a:graphic>
-          </wp:inline>
+            <wp14:sizeRelH relativeFrom="page">
+              <wp14:pctWidth>0</wp14:pctWidth>
+            </wp14:sizeRelH>
+            <wp14:sizeRelV relativeFrom="page">
+              <wp14:pctHeight>0</wp14:pctHeight>
+            </wp14:sizeRelV>
+          </wp:anchor>
         </w:drawing>
       </w:r>
     </w:p>
     <w:p>
       <w:pPr>
-        <w:spacing w:line="360" w:lineRule="auto"/>
-        <w:jc w:val="both"/>
-        <w:rPr>
-          <w:rFonts w:ascii="Arial" w:hAnsi="Arial" w:cs="Arial"/>
-          <w:color w:val="000000" w:themeColor="text1"/>
-        </w:rPr>
-      </w:pPr>
-      <w:r>
-        <w:rPr>
-          <w:rFonts w:ascii="Arial" w:hAnsi="Arial" w:cs="Arial"/>
-          <w:b/>
-          <w:bCs/>
-          <w:color w:val="000000" w:themeColor="text1"/>
-        </w:rPr>
-        <w:t>Diagrama E/R</w:t>
-      </w:r>
-      <w:r>
-        <w:rPr>
-          <w:rFonts w:ascii="Arial" w:hAnsi="Arial" w:cs="Arial"/>
-          <w:color w:val="000000" w:themeColor="text1"/>
-        </w:rPr>
-        <w:t xml:space="preserve"> (Entidad - Relación)</w:t>
-      </w:r>
-    </w:p>
-    <w:p>
-      <w:pPr>
-        <w:spacing w:line="360" w:lineRule="auto"/>
-        <w:jc w:val="center"/>
-        <w:rPr>
-          <w:color w:val="000000" w:themeColor="text1"/>
-        </w:rPr>
-      </w:pPr>
-      <w:r>
-        <w:rPr>
-          <w:noProof/>
-        </w:rPr>
-        <w:lastRenderedPageBreak/>
-        <w:drawing>
-          <wp:inline distT="0" distB="0" distL="0" distR="0" wp14:anchorId="01B7AECA" wp14:editId="654A23C1">
-            <wp:extent cx="3777476" cy="2581275"/>
-            <wp:effectExtent l="0" t="0" r="0" b="0"/>
-            <wp:docPr id="866307840" name="Imagen 866307840"/>
-            <wp:cNvGraphicFramePr>
-              <a:graphicFrameLocks xmlns:a="http://schemas.openxmlformats.org/drawingml/2006/main" noChangeAspect="1"/>
-            </wp:cNvGraphicFramePr>
-            <a:graphic xmlns:a="http://schemas.openxmlformats.org/drawingml/2006/main">
-              <a:graphicData uri="http://schemas.openxmlformats.org/drawingml/2006/picture">
-                <pic:pic xmlns:pic="http://schemas.openxmlformats.org/drawingml/2006/picture">
-                  <pic:nvPicPr>
-                    <pic:cNvPr id="0" name=""/>
-                    <pic:cNvPicPr/>
-                  </pic:nvPicPr>
-                  <pic:blipFill>
-                    <a:blip r:embed="rId15">
-                      <a:extLst>
-                        <a:ext uri="{28A0092B-C50C-407E-A947-70E740481C1C}">
-                          <a14:useLocalDpi xmlns:a14="http://schemas.microsoft.com/office/drawing/2010/main" val="0"/>
-                        </a:ext>
-                      </a:extLst>
-                    </a:blip>
-                    <a:stretch>
-                      <a:fillRect/>
-                    </a:stretch>
-                  </pic:blipFill>
-                  <pic:spPr>
-                    <a:xfrm>
-                      <a:off x="0" y="0"/>
-                      <a:ext cx="3777476" cy="2581275"/>
-                    </a:xfrm>
-                    <a:prstGeom prst="rect">
-                      <a:avLst/>
-                    </a:prstGeom>
-                  </pic:spPr>
-                </pic:pic>
-              </a:graphicData>
-            </a:graphic>
-          </wp:inline>
-        </w:drawing>
-      </w:r>
-    </w:p>
-    <w:p>
-      <w:pPr>
-        <w:spacing w:line="360" w:lineRule="auto"/>
-        <w:jc w:val="both"/>
-        <w:rPr>
-          <w:rFonts w:ascii="Arial" w:hAnsi="Arial" w:cs="Arial"/>
-          <w:b/>
-          <w:bCs/>
-          <w:color w:val="000000" w:themeColor="text1"/>
-        </w:rPr>
-      </w:pPr>
-    </w:p>
-    <w:p>
-      <w:pPr>
-        <w:spacing w:line="360" w:lineRule="auto"/>
-        <w:jc w:val="both"/>
-        <w:rPr>
-          <w:rFonts w:ascii="Arial" w:hAnsi="Arial" w:cs="Arial"/>
-          <w:color w:val="000000" w:themeColor="text1"/>
-        </w:rPr>
-      </w:pPr>
-      <w:r>
-        <w:rPr>
-          <w:rFonts w:ascii="Arial" w:hAnsi="Arial" w:cs="Arial"/>
-          <w:b/>
-          <w:bCs/>
-          <w:color w:val="000000" w:themeColor="text1"/>
-        </w:rPr>
-        <w:t>Diagrama de la base de datos</w:t>
-      </w:r>
-      <w:r>
-        <w:rPr>
-          <w:rFonts w:ascii="Arial" w:hAnsi="Arial" w:cs="Arial"/>
-          <w:color w:val="000000" w:themeColor="text1"/>
-        </w:rPr>
-        <w:t>. Con detalle de campos.</w:t>
-      </w:r>
-    </w:p>
-    <w:p>
-      <w:pPr>
-        <w:spacing w:line="360" w:lineRule="auto"/>
-        <w:jc w:val="center"/>
-        <w:rPr>
-          <w:color w:val="000000" w:themeColor="text1"/>
-        </w:rPr>
-      </w:pPr>
-      <w:r>
-        <w:rPr>
-          <w:noProof/>
-        </w:rPr>
-        <w:lastRenderedPageBreak/>
-        <w:drawing>
-          <wp:inline distT="0" distB="0" distL="0" distR="0" wp14:anchorId="30AA5F2C" wp14:editId="1C88AD07">
-            <wp:extent cx="4533900" cy="4572000"/>
-            <wp:effectExtent l="0" t="0" r="0" b="0"/>
-            <wp:docPr id="370783095" name="Imagen 370783095"/>
-            <wp:cNvGraphicFramePr>
-              <a:graphicFrameLocks xmlns:a="http://schemas.openxmlformats.org/drawingml/2006/main" noChangeAspect="1"/>
-            </wp:cNvGraphicFramePr>
-            <a:graphic xmlns:a="http://schemas.openxmlformats.org/drawingml/2006/main">
-              <a:graphicData uri="http://schemas.openxmlformats.org/drawingml/2006/picture">
-                <pic:pic xmlns:pic="http://schemas.openxmlformats.org/drawingml/2006/picture">
-                  <pic:nvPicPr>
-                    <pic:cNvPr id="0" name=""/>
-                    <pic:cNvPicPr/>
-                  </pic:nvPicPr>
-                  <pic:blipFill>
-                    <a:blip r:embed="rId16">
-                      <a:extLst>
-                        <a:ext uri="{28A0092B-C50C-407E-A947-70E740481C1C}">
-                          <a14:useLocalDpi xmlns:a14="http://schemas.microsoft.com/office/drawing/2010/main" val="0"/>
-                        </a:ext>
-                      </a:extLst>
-                    </a:blip>
-                    <a:stretch>
-                      <a:fillRect/>
-                    </a:stretch>
-                  </pic:blipFill>
-                  <pic:spPr>
-                    <a:xfrm>
-                      <a:off x="0" y="0"/>
-                      <a:ext cx="4533900" cy="4572000"/>
-                    </a:xfrm>
-                    <a:prstGeom prst="rect">
-                      <a:avLst/>
-                    </a:prstGeom>
-                  </pic:spPr>
-                </pic:pic>
-              </a:graphicData>
-            </a:graphic>
-          </wp:inline>
-        </w:drawing>
-      </w:r>
-    </w:p>
-    <w:p>
-      <w:pPr>
-        <w:spacing w:line="360" w:lineRule="auto"/>
-        <w:jc w:val="both"/>
-        <w:rPr>
-          <w:rFonts w:ascii="Arial" w:hAnsi="Arial" w:cs="Arial"/>
-          <w:color w:val="000000" w:themeColor="text1"/>
-        </w:rPr>
-      </w:pPr>
-      <w:r>
-        <w:rPr>
-          <w:rFonts w:ascii="Arial" w:hAnsi="Arial" w:cs="Arial"/>
-          <w:b/>
-          <w:bCs/>
-          <w:color w:val="000000" w:themeColor="text1"/>
-        </w:rPr>
-        <w:t>Diagrama de flujo de navegación</w:t>
-      </w:r>
-      <w:r>
-        <w:rPr>
-          <w:rFonts w:ascii="Arial" w:hAnsi="Arial" w:cs="Arial"/>
-          <w:color w:val="000000" w:themeColor="text1"/>
-        </w:rPr>
-        <w:t>. Esquemático. Debe incluirse en la propuesta.</w:t>
-      </w:r>
-    </w:p>
-    <w:p>
-      <w:pPr>
-        <w:spacing w:line="360" w:lineRule="auto"/>
-        <w:jc w:val="center"/>
-        <w:rPr>
-          <w:color w:val="000000" w:themeColor="text1"/>
-        </w:rPr>
-      </w:pPr>
-      <w:r>
-        <w:rPr>
-          <w:noProof/>
-        </w:rPr>
-        <w:drawing>
-          <wp:inline distT="0" distB="0" distL="0" distR="0" wp14:anchorId="4AB03804" wp14:editId="7EC9D016">
-            <wp:extent cx="4572000" cy="2133600"/>
-            <wp:effectExtent l="0" t="0" r="0" b="0"/>
-            <wp:docPr id="578934238" name="Imagen 578934238"/>
-            <wp:cNvGraphicFramePr>
-              <a:graphicFrameLocks xmlns:a="http://schemas.openxmlformats.org/drawingml/2006/main" noChangeAspect="1"/>
-            </wp:cNvGraphicFramePr>
-            <a:graphic xmlns:a="http://schemas.openxmlformats.org/drawingml/2006/main">
-              <a:graphicData uri="http://schemas.openxmlformats.org/drawingml/2006/picture">
-                <pic:pic xmlns:pic="http://schemas.openxmlformats.org/drawingml/2006/picture">
-                  <pic:nvPicPr>
-                    <pic:cNvPr id="0" name=""/>
-                    <pic:cNvPicPr/>
-                  </pic:nvPicPr>
-                  <pic:blipFill>
-                    <a:blip r:embed="rId17" cstate="print">
-                      <a:extLst>
-                        <a:ext uri="{28A0092B-C50C-407E-A947-70E740481C1C}">
-                          <a14:useLocalDpi xmlns:a14="http://schemas.microsoft.com/office/drawing/2010/main" val="0"/>
-                        </a:ext>
-                      </a:extLst>
-                    </a:blip>
-                    <a:stretch>
-                      <a:fillRect/>
-                    </a:stretch>
-                  </pic:blipFill>
-                  <pic:spPr>
-                    <a:xfrm>
-                      <a:off x="0" y="0"/>
-                      <a:ext cx="4572000" cy="2133600"/>
-                    </a:xfrm>
-                    <a:prstGeom prst="rect">
-                      <a:avLst/>
-                    </a:prstGeom>
-                  </pic:spPr>
-                </pic:pic>
-              </a:graphicData>
-            </a:graphic>
-          </wp:inline>
-        </w:drawing>
-      </w:r>
-    </w:p>
-    <w:p>
-      <w:pPr>
-        <w:spacing w:line="360" w:lineRule="auto"/>
-        <w:jc w:val="both"/>
-        <w:rPr>
-          <w:rFonts w:ascii="Arial" w:hAnsi="Arial" w:cs="Arial"/>
-          <w:b/>
-          <w:bCs/>
-          <w:color w:val="000000" w:themeColor="text1"/>
-        </w:rPr>
-      </w:pPr>
-    </w:p>
-    <w:p>
-      <w:pPr>
-        <w:spacing w:line="360" w:lineRule="auto"/>
-        <w:jc w:val="both"/>
-        <w:rPr>
-          <w:rFonts w:ascii="Arial" w:hAnsi="Arial" w:cs="Arial"/>
-          <w:b/>
-          <w:bCs/>
-          <w:color w:val="000000" w:themeColor="text1"/>
-        </w:rPr>
-      </w:pPr>
-    </w:p>
-    <w:p>
-      <w:pPr>
-        <w:spacing w:line="360" w:lineRule="auto"/>
-        <w:jc w:val="both"/>
-        <w:rPr>
-          <w:rFonts w:ascii="Arial" w:hAnsi="Arial" w:cs="Arial"/>
-          <w:b/>
-          <w:bCs/>
-          <w:color w:val="000000" w:themeColor="text1"/>
-        </w:rPr>
-      </w:pPr>
-    </w:p>
-    <w:p>
-      <w:pPr>
-        <w:spacing w:line="360" w:lineRule="auto"/>
-        <w:jc w:val="both"/>
-        <w:rPr>
-          <w:rFonts w:ascii="Arial" w:hAnsi="Arial" w:cs="Arial"/>
-          <w:color w:val="000000" w:themeColor="text1"/>
-        </w:rPr>
-      </w:pPr>
-      <w:r>
-        <w:rPr>
-          <w:rFonts w:ascii="Arial" w:hAnsi="Arial" w:cs="Arial"/>
-          <w:b/>
-          <w:bCs/>
-          <w:color w:val="000000" w:themeColor="text1"/>
-        </w:rPr>
-        <w:t>Interfaces</w:t>
-      </w:r>
-      <w:r>
-        <w:rPr>
-          <w:rFonts w:ascii="Arial" w:hAnsi="Arial" w:cs="Arial"/>
-          <w:color w:val="000000" w:themeColor="text1"/>
-        </w:rPr>
-        <w:t>.</w:t>
-      </w:r>
-      <w:r>
-        <w:rPr>
-          <w:rFonts w:ascii="Arial" w:hAnsi="Arial" w:cs="Arial"/>
-          <w:color w:val="000000" w:themeColor="text1"/>
-        </w:rPr>
-        <w:t xml:space="preserve"> Interesa ver la solución en diferentes tamaños o dispositivos.</w:t>
-      </w:r>
-    </w:p>
-    <w:p>
-      <w:pPr>
-        <w:spacing w:line="360" w:lineRule="auto"/>
-        <w:jc w:val="center"/>
-        <w:rPr>
-          <w:color w:val="000000" w:themeColor="text1"/>
-        </w:rPr>
-      </w:pPr>
-      <w:r>
-        <w:rPr>
-          <w:noProof/>
-        </w:rPr>
-        <w:drawing>
-          <wp:inline distT="0" distB="0" distL="0" distR="0" wp14:anchorId="4D144631" wp14:editId="4DBB0B51">
-            <wp:extent cx="4572000" cy="3257550"/>
-            <wp:effectExtent l="0" t="0" r="0" b="0"/>
-            <wp:docPr id="1869668355" name="Imagen 1869668355"/>
-            <wp:cNvGraphicFramePr>
-              <a:graphicFrameLocks xmlns:a="http://schemas.openxmlformats.org/drawingml/2006/main" noChangeAspect="1"/>
-            </wp:cNvGraphicFramePr>
-            <a:graphic xmlns:a="http://schemas.openxmlformats.org/drawingml/2006/main">
-              <a:graphicData uri="http://schemas.openxmlformats.org/drawingml/2006/picture">
-                <pic:pic xmlns:pic="http://schemas.openxmlformats.org/drawingml/2006/picture">
-                  <pic:nvPicPr>
-                    <pic:cNvPr id="0" name=""/>
-                    <pic:cNvPicPr/>
-                  </pic:nvPicPr>
-                  <pic:blipFill>
-                    <a:blip r:embed="rId18">
-                      <a:extLst>
-                        <a:ext uri="{28A0092B-C50C-407E-A947-70E740481C1C}">
-                          <a14:useLocalDpi xmlns:a14="http://schemas.microsoft.com/office/drawing/2010/main" val="0"/>
-                        </a:ext>
-                      </a:extLst>
-                    </a:blip>
-                    <a:stretch>
-                      <a:fillRect/>
-                    </a:stretch>
-                  </pic:blipFill>
-                  <pic:spPr>
-                    <a:xfrm>
-                      <a:off x="0" y="0"/>
-                      <a:ext cx="4572000" cy="3257550"/>
-                    </a:xfrm>
-                    <a:prstGeom prst="rect">
-                      <a:avLst/>
-                    </a:prstGeom>
-                  </pic:spPr>
-                </pic:pic>
-              </a:graphicData>
-            </a:graphic>
-          </wp:inline>
-        </w:drawing>
-      </w:r>
-    </w:p>
-    <w:p>
-      <w:r>
-        <w:rPr>
-          <w:color w:val="000000" w:themeColor="text1"/>
-        </w:rPr>
-        <w:br w:type="page"/>
-      </w:r>
-      <w:r>
-        <w:rPr>
-          <w:rFonts w:eastAsiaTheme="minorEastAsia"/>
-          <w:b/>
-          <w:bCs/>
-          <w:color w:val="000000" w:themeColor="text1"/>
-        </w:rPr>
-        <w:lastRenderedPageBreak/>
-        <w:t>Diagrama de red.</w:t>
-      </w:r>
-      <w:r>
-        <w:rPr>
-          <w:noProof/>
-        </w:rPr>
-        <w:drawing>
-          <wp:inline distT="0" distB="0" distL="0" distR="0" wp14:anchorId="583E6D72" wp14:editId="4E4F7789">
-            <wp:extent cx="5724524" cy="4171950"/>
-            <wp:effectExtent l="0" t="0" r="0" b="0"/>
-            <wp:docPr id="1842644550" name="Imagen 1842644550"/>
-            <wp:cNvGraphicFramePr>
-              <a:graphicFrameLocks xmlns:a="http://schemas.openxmlformats.org/drawingml/2006/main" noChangeAspect="1"/>
-            </wp:cNvGraphicFramePr>
-            <a:graphic xmlns:a="http://schemas.openxmlformats.org/drawingml/2006/main">
-              <a:graphicData uri="http://schemas.openxmlformats.org/drawingml/2006/picture">
-                <pic:pic xmlns:pic="http://schemas.openxmlformats.org/drawingml/2006/picture">
-                  <pic:nvPicPr>
-                    <pic:cNvPr id="0" name=""/>
-                    <pic:cNvPicPr/>
-                  </pic:nvPicPr>
-                  <pic:blipFill>
-                    <a:blip r:embed="rId19">
-                      <a:extLst>
-                        <a:ext uri="{28A0092B-C50C-407E-A947-70E740481C1C}">
-                          <a14:useLocalDpi xmlns:a14="http://schemas.microsoft.com/office/drawing/2010/main" val="0"/>
-                        </a:ext>
-                      </a:extLst>
-                    </a:blip>
-                    <a:stretch>
-                      <a:fillRect/>
-                    </a:stretch>
-                  </pic:blipFill>
-                  <pic:spPr>
-                    <a:xfrm>
-                      <a:off x="0" y="0"/>
-                      <a:ext cx="5724524" cy="4171950"/>
-                    </a:xfrm>
-                    <a:prstGeom prst="rect">
-                      <a:avLst/>
-                    </a:prstGeom>
-                  </pic:spPr>
-                </pic:pic>
-              </a:graphicData>
-            </a:graphic>
-          </wp:inline>
-        </w:drawing>
-      </w:r>
-    </w:p>
-    <w:p>
-      <w:r>
-        <w:br w:type="page"/>
-      </w:r>
-    </w:p>
-    <w:p>
-      <w:pPr>
-        <w:rPr>
-          <w:rFonts w:eastAsiaTheme="minorEastAsia"/>
-          <w:b/>
-          <w:bCs/>
-          <w:color w:val="000000" w:themeColor="text1"/>
-        </w:rPr>
+        <w:sectPr>
+          <w:pgSz w:w="16838" w:h="11906" w:orient="landscape" w:code="9"/>
+          <w:pgMar w:top="1701" w:right="1418" w:bottom="1701" w:left="1418" w:header="720" w:footer="720" w:gutter="567"/>
+          <w:cols w:space="720"/>
+          <w:docGrid w:linePitch="360"/>
+        </w:sectPr>
       </w:pPr>
     </w:p>
     <w:p>
@@ -5638,6 +4715,7 @@
           <w:sz w:val="32"/>
           <w:szCs w:val="32"/>
         </w:rPr>
+        <w:lastRenderedPageBreak/>
         <w:t>TECNOLOGÍA</w:t>
       </w:r>
     </w:p>
@@ -5744,7 +4822,7 @@
                           <pic:cNvPicPr/>
                         </pic:nvPicPr>
                         <pic:blipFill>
-                          <a:blip r:embed="rId20" cstate="print">
+                          <a:blip r:embed="rId15" cstate="print">
                             <a:extLst>
                               <a:ext uri="{28A0092B-C50C-407E-A947-70E740481C1C}">
                                 <a14:useLocalDpi xmlns:a14="http://schemas.microsoft.com/office/drawing/2010/main" val="0"/>
@@ -5886,23 +4964,7 @@
           <w:rFonts w:ascii="Arial" w:hAnsi="Arial" w:cs="Arial"/>
           <w:color w:val="000000" w:themeColor="text1"/>
         </w:rPr>
-        <w:t xml:space="preserve"> y justificación de </w:t>
-      </w:r>
-      <w:proofErr w:type="gramStart"/>
-      <w:r>
-        <w:rPr>
-          <w:rFonts w:ascii="Arial" w:hAnsi="Arial" w:cs="Arial"/>
-          <w:color w:val="000000" w:themeColor="text1"/>
-        </w:rPr>
-        <w:t>la misma</w:t>
-      </w:r>
-      <w:proofErr w:type="gramEnd"/>
-      <w:r>
-        <w:rPr>
-          <w:rFonts w:ascii="Arial" w:hAnsi="Arial" w:cs="Arial"/>
-          <w:color w:val="000000" w:themeColor="text1"/>
-        </w:rPr>
-        <w:t>.</w:t>
+        <w:t xml:space="preserve"> y justificación de la misma.</w:t>
       </w:r>
     </w:p>
     <w:p>
@@ -6007,7 +5069,7 @@
                     <pic:cNvPicPr/>
                   </pic:nvPicPr>
                   <pic:blipFill>
-                    <a:blip r:embed="rId21">
+                    <a:blip r:embed="rId16">
                       <a:extLst>
                         <a:ext uri="{28A0092B-C50C-407E-A947-70E740481C1C}">
                           <a14:useLocalDpi xmlns:a14="http://schemas.microsoft.com/office/drawing/2010/main" val="0"/>
@@ -6320,7 +5382,7 @@
         </w:rPr>
         <w:t xml:space="preserve">Smith, J. (2023). La importancia del reciclaje en la conservación del medio ambiente. Recuperado de </w:t>
       </w:r>
-      <w:hyperlink r:id="rId22">
+      <w:hyperlink r:id="rId17">
         <w:r>
           <w:rPr>
             <w:rStyle w:val="Hipervnculo"/>
@@ -6464,9 +5526,7 @@
       </w:pPr>
     </w:p>
     <w:sectPr>
-      <w:headerReference w:type="default" r:id="rId23"/>
-      <w:footerReference w:type="default" r:id="rId24"/>
-      <w:pgSz w:w="11906" w:h="16838"/>
+      <w:pgSz w:w="11906" w:h="16838" w:code="9"/>
       <w:pgMar w:top="1418" w:right="1701" w:bottom="1418" w:left="1701" w:header="720" w:footer="720" w:gutter="567"/>
       <w:cols w:space="720"/>
       <w:docGrid w:linePitch="360"/>
@@ -6510,6 +5570,7 @@
         <w:docPartUnique/>
       </w:docPartObj>
     </w:sdtPr>
+    <w:sdtEndPr/>
     <w:sdtContent>
       <w:p>
         <w:pPr>
@@ -6624,7 +5685,7 @@
               <wp:inline distT="0" distB="0" distL="0" distR="0" wp14:anchorId="2EEF2A8D" wp14:editId="4DF4A7F0">
                 <wp:extent cx="1762125" cy="885825"/>
                 <wp:effectExtent l="0" t="0" r="0" b="0"/>
-                <wp:docPr id="1425014610" name="Imagen 1425014610"/>
+                <wp:docPr id="192548568" name="Imagen 192548568"/>
                 <wp:cNvGraphicFramePr>
                   <a:graphicFrameLocks xmlns:a="http://schemas.openxmlformats.org/drawingml/2006/main" noChangeAspect="1"/>
                 </wp:cNvGraphicFramePr>
@@ -7245,6 +6306,119 @@
     </w:lvl>
   </w:abstractNum>
   <w:abstractNum w:abstractNumId="5" w15:restartNumberingAfterBreak="0">
+    <w:nsid w:val="4B971BD5"/>
+    <w:multiLevelType w:val="hybridMultilevel"/>
+    <w:tmpl w:val="62D03C18"/>
+    <w:lvl w:ilvl="0" w:tplc="0C0A000B">
+      <w:start w:val="1"/>
+      <w:numFmt w:val="bullet"/>
+      <w:lvlText w:val=""/>
+      <w:lvlJc w:val="left"/>
+      <w:pPr>
+        <w:ind w:left="720" w:hanging="360"/>
+      </w:pPr>
+      <w:rPr>
+        <w:rFonts w:ascii="Wingdings" w:hAnsi="Wingdings" w:hint="default"/>
+      </w:rPr>
+    </w:lvl>
+    <w:lvl w:ilvl="1" w:tplc="0C0A0003" w:tentative="1">
+      <w:start w:val="1"/>
+      <w:numFmt w:val="bullet"/>
+      <w:lvlText w:val="o"/>
+      <w:lvlJc w:val="left"/>
+      <w:pPr>
+        <w:ind w:left="1440" w:hanging="360"/>
+      </w:pPr>
+      <w:rPr>
+        <w:rFonts w:ascii="Courier New" w:hAnsi="Courier New" w:cs="Courier New" w:hint="default"/>
+      </w:rPr>
+    </w:lvl>
+    <w:lvl w:ilvl="2" w:tplc="0C0A0005" w:tentative="1">
+      <w:start w:val="1"/>
+      <w:numFmt w:val="bullet"/>
+      <w:lvlText w:val=""/>
+      <w:lvlJc w:val="left"/>
+      <w:pPr>
+        <w:ind w:left="2160" w:hanging="360"/>
+      </w:pPr>
+      <w:rPr>
+        <w:rFonts w:ascii="Wingdings" w:hAnsi="Wingdings" w:hint="default"/>
+      </w:rPr>
+    </w:lvl>
+    <w:lvl w:ilvl="3" w:tplc="0C0A0001" w:tentative="1">
+      <w:start w:val="1"/>
+      <w:numFmt w:val="bullet"/>
+      <w:lvlText w:val=""/>
+      <w:lvlJc w:val="left"/>
+      <w:pPr>
+        <w:ind w:left="2880" w:hanging="360"/>
+      </w:pPr>
+      <w:rPr>
+        <w:rFonts w:ascii="Symbol" w:hAnsi="Symbol" w:hint="default"/>
+      </w:rPr>
+    </w:lvl>
+    <w:lvl w:ilvl="4" w:tplc="0C0A0003" w:tentative="1">
+      <w:start w:val="1"/>
+      <w:numFmt w:val="bullet"/>
+      <w:lvlText w:val="o"/>
+      <w:lvlJc w:val="left"/>
+      <w:pPr>
+        <w:ind w:left="3600" w:hanging="360"/>
+      </w:pPr>
+      <w:rPr>
+        <w:rFonts w:ascii="Courier New" w:hAnsi="Courier New" w:cs="Courier New" w:hint="default"/>
+      </w:rPr>
+    </w:lvl>
+    <w:lvl w:ilvl="5" w:tplc="0C0A0005" w:tentative="1">
+      <w:start w:val="1"/>
+      <w:numFmt w:val="bullet"/>
+      <w:lvlText w:val=""/>
+      <w:lvlJc w:val="left"/>
+      <w:pPr>
+        <w:ind w:left="4320" w:hanging="360"/>
+      </w:pPr>
+      <w:rPr>
+        <w:rFonts w:ascii="Wingdings" w:hAnsi="Wingdings" w:hint="default"/>
+      </w:rPr>
+    </w:lvl>
+    <w:lvl w:ilvl="6" w:tplc="0C0A0001" w:tentative="1">
+      <w:start w:val="1"/>
+      <w:numFmt w:val="bullet"/>
+      <w:lvlText w:val=""/>
+      <w:lvlJc w:val="left"/>
+      <w:pPr>
+        <w:ind w:left="5040" w:hanging="360"/>
+      </w:pPr>
+      <w:rPr>
+        <w:rFonts w:ascii="Symbol" w:hAnsi="Symbol" w:hint="default"/>
+      </w:rPr>
+    </w:lvl>
+    <w:lvl w:ilvl="7" w:tplc="0C0A0003" w:tentative="1">
+      <w:start w:val="1"/>
+      <w:numFmt w:val="bullet"/>
+      <w:lvlText w:val="o"/>
+      <w:lvlJc w:val="left"/>
+      <w:pPr>
+        <w:ind w:left="5760" w:hanging="360"/>
+      </w:pPr>
+      <w:rPr>
+        <w:rFonts w:ascii="Courier New" w:hAnsi="Courier New" w:cs="Courier New" w:hint="default"/>
+      </w:rPr>
+    </w:lvl>
+    <w:lvl w:ilvl="8" w:tplc="0C0A0005" w:tentative="1">
+      <w:start w:val="1"/>
+      <w:numFmt w:val="bullet"/>
+      <w:lvlText w:val=""/>
+      <w:lvlJc w:val="left"/>
+      <w:pPr>
+        <w:ind w:left="6480" w:hanging="360"/>
+      </w:pPr>
+      <w:rPr>
+        <w:rFonts w:ascii="Wingdings" w:hAnsi="Wingdings" w:hint="default"/>
+      </w:rPr>
+    </w:lvl>
+  </w:abstractNum>
+  <w:abstractNum w:abstractNumId="6" w15:restartNumberingAfterBreak="0">
     <w:nsid w:val="534D08DB"/>
     <w:multiLevelType w:val="hybridMultilevel"/>
     <w:tmpl w:val="FFFFFFFF"/>
@@ -7345,6 +6519,232 @@
       </w:rPr>
     </w:lvl>
     <w:lvl w:ilvl="8" w:tplc="642A400C">
+      <w:start w:val="1"/>
+      <w:numFmt w:val="bullet"/>
+      <w:lvlText w:val=""/>
+      <w:lvlJc w:val="left"/>
+      <w:pPr>
+        <w:ind w:left="6480" w:hanging="360"/>
+      </w:pPr>
+      <w:rPr>
+        <w:rFonts w:ascii="Wingdings" w:hAnsi="Wingdings" w:hint="default"/>
+      </w:rPr>
+    </w:lvl>
+  </w:abstractNum>
+  <w:abstractNum w:abstractNumId="7" w15:restartNumberingAfterBreak="0">
+    <w:nsid w:val="6A895001"/>
+    <w:multiLevelType w:val="hybridMultilevel"/>
+    <w:tmpl w:val="3D08CFFA"/>
+    <w:lvl w:ilvl="0" w:tplc="0C0A0001">
+      <w:start w:val="1"/>
+      <w:numFmt w:val="bullet"/>
+      <w:lvlText w:val=""/>
+      <w:lvlJc w:val="left"/>
+      <w:pPr>
+        <w:ind w:left="1440" w:hanging="360"/>
+      </w:pPr>
+      <w:rPr>
+        <w:rFonts w:ascii="Symbol" w:hAnsi="Symbol" w:hint="default"/>
+      </w:rPr>
+    </w:lvl>
+    <w:lvl w:ilvl="1" w:tplc="0C0A0003" w:tentative="1">
+      <w:start w:val="1"/>
+      <w:numFmt w:val="bullet"/>
+      <w:lvlText w:val="o"/>
+      <w:lvlJc w:val="left"/>
+      <w:pPr>
+        <w:ind w:left="2160" w:hanging="360"/>
+      </w:pPr>
+      <w:rPr>
+        <w:rFonts w:ascii="Courier New" w:hAnsi="Courier New" w:cs="Courier New" w:hint="default"/>
+      </w:rPr>
+    </w:lvl>
+    <w:lvl w:ilvl="2" w:tplc="0C0A0005" w:tentative="1">
+      <w:start w:val="1"/>
+      <w:numFmt w:val="bullet"/>
+      <w:lvlText w:val=""/>
+      <w:lvlJc w:val="left"/>
+      <w:pPr>
+        <w:ind w:left="2880" w:hanging="360"/>
+      </w:pPr>
+      <w:rPr>
+        <w:rFonts w:ascii="Wingdings" w:hAnsi="Wingdings" w:hint="default"/>
+      </w:rPr>
+    </w:lvl>
+    <w:lvl w:ilvl="3" w:tplc="0C0A0001" w:tentative="1">
+      <w:start w:val="1"/>
+      <w:numFmt w:val="bullet"/>
+      <w:lvlText w:val=""/>
+      <w:lvlJc w:val="left"/>
+      <w:pPr>
+        <w:ind w:left="3600" w:hanging="360"/>
+      </w:pPr>
+      <w:rPr>
+        <w:rFonts w:ascii="Symbol" w:hAnsi="Symbol" w:hint="default"/>
+      </w:rPr>
+    </w:lvl>
+    <w:lvl w:ilvl="4" w:tplc="0C0A0003" w:tentative="1">
+      <w:start w:val="1"/>
+      <w:numFmt w:val="bullet"/>
+      <w:lvlText w:val="o"/>
+      <w:lvlJc w:val="left"/>
+      <w:pPr>
+        <w:ind w:left="4320" w:hanging="360"/>
+      </w:pPr>
+      <w:rPr>
+        <w:rFonts w:ascii="Courier New" w:hAnsi="Courier New" w:cs="Courier New" w:hint="default"/>
+      </w:rPr>
+    </w:lvl>
+    <w:lvl w:ilvl="5" w:tplc="0C0A0005" w:tentative="1">
+      <w:start w:val="1"/>
+      <w:numFmt w:val="bullet"/>
+      <w:lvlText w:val=""/>
+      <w:lvlJc w:val="left"/>
+      <w:pPr>
+        <w:ind w:left="5040" w:hanging="360"/>
+      </w:pPr>
+      <w:rPr>
+        <w:rFonts w:ascii="Wingdings" w:hAnsi="Wingdings" w:hint="default"/>
+      </w:rPr>
+    </w:lvl>
+    <w:lvl w:ilvl="6" w:tplc="0C0A0001" w:tentative="1">
+      <w:start w:val="1"/>
+      <w:numFmt w:val="bullet"/>
+      <w:lvlText w:val=""/>
+      <w:lvlJc w:val="left"/>
+      <w:pPr>
+        <w:ind w:left="5760" w:hanging="360"/>
+      </w:pPr>
+      <w:rPr>
+        <w:rFonts w:ascii="Symbol" w:hAnsi="Symbol" w:hint="default"/>
+      </w:rPr>
+    </w:lvl>
+    <w:lvl w:ilvl="7" w:tplc="0C0A0003" w:tentative="1">
+      <w:start w:val="1"/>
+      <w:numFmt w:val="bullet"/>
+      <w:lvlText w:val="o"/>
+      <w:lvlJc w:val="left"/>
+      <w:pPr>
+        <w:ind w:left="6480" w:hanging="360"/>
+      </w:pPr>
+      <w:rPr>
+        <w:rFonts w:ascii="Courier New" w:hAnsi="Courier New" w:cs="Courier New" w:hint="default"/>
+      </w:rPr>
+    </w:lvl>
+    <w:lvl w:ilvl="8" w:tplc="0C0A0005" w:tentative="1">
+      <w:start w:val="1"/>
+      <w:numFmt w:val="bullet"/>
+      <w:lvlText w:val=""/>
+      <w:lvlJc w:val="left"/>
+      <w:pPr>
+        <w:ind w:left="7200" w:hanging="360"/>
+      </w:pPr>
+      <w:rPr>
+        <w:rFonts w:ascii="Wingdings" w:hAnsi="Wingdings" w:hint="default"/>
+      </w:rPr>
+    </w:lvl>
+  </w:abstractNum>
+  <w:abstractNum w:abstractNumId="8" w15:restartNumberingAfterBreak="0">
+    <w:nsid w:val="6B881DAD"/>
+    <w:multiLevelType w:val="hybridMultilevel"/>
+    <w:tmpl w:val="6B08B2E0"/>
+    <w:lvl w:ilvl="0" w:tplc="0C0A000B">
+      <w:start w:val="1"/>
+      <w:numFmt w:val="bullet"/>
+      <w:lvlText w:val=""/>
+      <w:lvlJc w:val="left"/>
+      <w:pPr>
+        <w:ind w:left="720" w:hanging="360"/>
+      </w:pPr>
+      <w:rPr>
+        <w:rFonts w:ascii="Wingdings" w:hAnsi="Wingdings" w:hint="default"/>
+      </w:rPr>
+    </w:lvl>
+    <w:lvl w:ilvl="1" w:tplc="0C0A0003" w:tentative="1">
+      <w:start w:val="1"/>
+      <w:numFmt w:val="bullet"/>
+      <w:lvlText w:val="o"/>
+      <w:lvlJc w:val="left"/>
+      <w:pPr>
+        <w:ind w:left="1440" w:hanging="360"/>
+      </w:pPr>
+      <w:rPr>
+        <w:rFonts w:ascii="Courier New" w:hAnsi="Courier New" w:cs="Courier New" w:hint="default"/>
+      </w:rPr>
+    </w:lvl>
+    <w:lvl w:ilvl="2" w:tplc="0C0A0005" w:tentative="1">
+      <w:start w:val="1"/>
+      <w:numFmt w:val="bullet"/>
+      <w:lvlText w:val=""/>
+      <w:lvlJc w:val="left"/>
+      <w:pPr>
+        <w:ind w:left="2160" w:hanging="360"/>
+      </w:pPr>
+      <w:rPr>
+        <w:rFonts w:ascii="Wingdings" w:hAnsi="Wingdings" w:hint="default"/>
+      </w:rPr>
+    </w:lvl>
+    <w:lvl w:ilvl="3" w:tplc="0C0A0001" w:tentative="1">
+      <w:start w:val="1"/>
+      <w:numFmt w:val="bullet"/>
+      <w:lvlText w:val=""/>
+      <w:lvlJc w:val="left"/>
+      <w:pPr>
+        <w:ind w:left="2880" w:hanging="360"/>
+      </w:pPr>
+      <w:rPr>
+        <w:rFonts w:ascii="Symbol" w:hAnsi="Symbol" w:hint="default"/>
+      </w:rPr>
+    </w:lvl>
+    <w:lvl w:ilvl="4" w:tplc="0C0A0003" w:tentative="1">
+      <w:start w:val="1"/>
+      <w:numFmt w:val="bullet"/>
+      <w:lvlText w:val="o"/>
+      <w:lvlJc w:val="left"/>
+      <w:pPr>
+        <w:ind w:left="3600" w:hanging="360"/>
+      </w:pPr>
+      <w:rPr>
+        <w:rFonts w:ascii="Courier New" w:hAnsi="Courier New" w:cs="Courier New" w:hint="default"/>
+      </w:rPr>
+    </w:lvl>
+    <w:lvl w:ilvl="5" w:tplc="0C0A0005" w:tentative="1">
+      <w:start w:val="1"/>
+      <w:numFmt w:val="bullet"/>
+      <w:lvlText w:val=""/>
+      <w:lvlJc w:val="left"/>
+      <w:pPr>
+        <w:ind w:left="4320" w:hanging="360"/>
+      </w:pPr>
+      <w:rPr>
+        <w:rFonts w:ascii="Wingdings" w:hAnsi="Wingdings" w:hint="default"/>
+      </w:rPr>
+    </w:lvl>
+    <w:lvl w:ilvl="6" w:tplc="0C0A0001" w:tentative="1">
+      <w:start w:val="1"/>
+      <w:numFmt w:val="bullet"/>
+      <w:lvlText w:val=""/>
+      <w:lvlJc w:val="left"/>
+      <w:pPr>
+        <w:ind w:left="5040" w:hanging="360"/>
+      </w:pPr>
+      <w:rPr>
+        <w:rFonts w:ascii="Symbol" w:hAnsi="Symbol" w:hint="default"/>
+      </w:rPr>
+    </w:lvl>
+    <w:lvl w:ilvl="7" w:tplc="0C0A0003" w:tentative="1">
+      <w:start w:val="1"/>
+      <w:numFmt w:val="bullet"/>
+      <w:lvlText w:val="o"/>
+      <w:lvlJc w:val="left"/>
+      <w:pPr>
+        <w:ind w:left="5760" w:hanging="360"/>
+      </w:pPr>
+      <w:rPr>
+        <w:rFonts w:ascii="Courier New" w:hAnsi="Courier New" w:cs="Courier New" w:hint="default"/>
+      </w:rPr>
+    </w:lvl>
+    <w:lvl w:ilvl="8" w:tplc="0C0A0005" w:tentative="1">
       <w:start w:val="1"/>
       <w:numFmt w:val="bullet"/>
       <w:lvlText w:val=""/>
@@ -7367,13 +6767,22 @@
     <w:abstractNumId w:val="2"/>
   </w:num>
   <w:num w:numId="4" w16cid:durableId="1321499160">
-    <w:abstractNumId w:val="5"/>
+    <w:abstractNumId w:val="6"/>
   </w:num>
   <w:num w:numId="5" w16cid:durableId="2031561014">
     <w:abstractNumId w:val="4"/>
   </w:num>
   <w:num w:numId="6" w16cid:durableId="175661129">
     <w:abstractNumId w:val="3"/>
+  </w:num>
+  <w:num w:numId="7" w16cid:durableId="660931882">
+    <w:abstractNumId w:val="5"/>
+  </w:num>
+  <w:num w:numId="8" w16cid:durableId="352415293">
+    <w:abstractNumId w:val="7"/>
+  </w:num>
+  <w:num w:numId="9" w16cid:durableId="602225787">
+    <w:abstractNumId w:val="8"/>
   </w:num>
 </w:numbering>
 </file>
@@ -8179,6 +7588,10 @@
 </file>
 
 <file path=customXml/item1.xml><?xml version="1.0" encoding="utf-8"?>
+<b:Sources xmlns:b="http://schemas.openxmlformats.org/officeDocument/2006/bibliography" xmlns="http://schemas.openxmlformats.org/officeDocument/2006/bibliography" SelectedStyle="\APASixthEditionOfficeOnline.xsl" StyleName="APA" Version="6"/>
+</file>
+
+<file path=customXml/item2.xml><?xml version="1.0" encoding="utf-8"?>
 <p:properties xmlns:p="http://schemas.microsoft.com/office/2006/metadata/properties" xmlns:xsi="http://www.w3.org/2001/XMLSchema-instance" xmlns:pc="http://schemas.microsoft.com/office/infopath/2007/PartnerControls">
   <documentManagement>
     <TaxCatchAll xmlns="59390006-c430-45d0-b76a-cc9d620cdd55" xsi:nil="true"/>
@@ -8189,20 +7602,7 @@
 </p:properties>
 </file>
 
-<file path=customXml/item2.xml><?xml version="1.0" encoding="utf-8"?>
-<b:Sources xmlns:b="http://schemas.openxmlformats.org/officeDocument/2006/bibliography" xmlns="http://schemas.openxmlformats.org/officeDocument/2006/bibliography" SelectedStyle="\APASixthEditionOfficeOnline.xsl" StyleName="APA" Version="6"/>
-</file>
-
 <file path=customXml/item3.xml><?xml version="1.0" encoding="utf-8"?>
-<?mso-contentType ?>
-<FormTemplates xmlns="http://schemas.microsoft.com/sharepoint/v3/contenttype/forms">
-  <Display>DocumentLibraryForm</Display>
-  <Edit>DocumentLibraryForm</Edit>
-  <New>DocumentLibraryForm</New>
-</FormTemplates>
-</file>
-
-<file path=customXml/item4.xml><?xml version="1.0" encoding="utf-8"?>
 <ct:contentTypeSchema xmlns:ct="http://schemas.microsoft.com/office/2006/metadata/contentType" xmlns:ma="http://schemas.microsoft.com/office/2006/metadata/properties/metaAttributes" ct:_="" ma:_="" ma:contentTypeName="Documento" ma:contentTypeID="0x0101008CD8C293B1B33442A2596F7F4EB4F7DA" ma:contentTypeVersion="13" ma:contentTypeDescription="Crear nuevo documento." ma:contentTypeScope="" ma:versionID="3fff2a8d346b842f093bb3701a245707">
   <xsd:schema xmlns:xsd="http://www.w3.org/2001/XMLSchema" xmlns:xs="http://www.w3.org/2001/XMLSchema" xmlns:p="http://schemas.microsoft.com/office/2006/metadata/properties" xmlns:ns2="439adc47-72d5-4f73-991c-913beebc2c9a" xmlns:ns3="59390006-c430-45d0-b76a-cc9d620cdd55" targetNamespace="http://schemas.microsoft.com/office/2006/metadata/properties" ma:root="true" ma:fieldsID="1598023d093cbc92eb58db4e954047a9" ns2:_="" ns3:_="">
     <xsd:import namespace="439adc47-72d5-4f73-991c-913beebc2c9a"/>
@@ -8425,7 +7825,24 @@
 </ct:contentTypeSchema>
 </file>
 
+<file path=customXml/item4.xml><?xml version="1.0" encoding="utf-8"?>
+<?mso-contentType ?>
+<FormTemplates xmlns="http://schemas.microsoft.com/sharepoint/v3/contenttype/forms">
+  <Display>DocumentLibraryForm</Display>
+  <Edit>DocumentLibraryForm</Edit>
+  <New>DocumentLibraryForm</New>
+</FormTemplates>
+</file>
+
 <file path=customXml/itemProps1.xml><?xml version="1.0" encoding="utf-8"?>
+<ds:datastoreItem xmlns:ds="http://schemas.openxmlformats.org/officeDocument/2006/customXml" ds:itemID="{3A253E4C-5070-4F5A-A04E-45BE8A5CCF17}">
+  <ds:schemaRefs>
+    <ds:schemaRef ds:uri="http://schemas.openxmlformats.org/officeDocument/2006/bibliography"/>
+  </ds:schemaRefs>
+</ds:datastoreItem>
+</file>
+
+<file path=customXml/itemProps2.xml><?xml version="1.0" encoding="utf-8"?>
 <ds:datastoreItem xmlns:ds="http://schemas.openxmlformats.org/officeDocument/2006/customXml" ds:itemID="{BCDA797D-315A-42FB-BB9A-CCFA3A760578}">
   <ds:schemaRefs>
     <ds:schemaRef ds:uri="http://schemas.microsoft.com/office/2006/metadata/properties"/>
@@ -8436,23 +7853,7 @@
 </ds:datastoreItem>
 </file>
 
-<file path=customXml/itemProps2.xml><?xml version="1.0" encoding="utf-8"?>
-<ds:datastoreItem xmlns:ds="http://schemas.openxmlformats.org/officeDocument/2006/customXml" ds:itemID="{3A253E4C-5070-4F5A-A04E-45BE8A5CCF17}">
-  <ds:schemaRefs>
-    <ds:schemaRef ds:uri="http://schemas.openxmlformats.org/officeDocument/2006/bibliography"/>
-  </ds:schemaRefs>
-</ds:datastoreItem>
-</file>
-
 <file path=customXml/itemProps3.xml><?xml version="1.0" encoding="utf-8"?>
-<ds:datastoreItem xmlns:ds="http://schemas.openxmlformats.org/officeDocument/2006/customXml" ds:itemID="{42E3C8EC-5B10-45B3-8E97-FBD6324B8BB9}">
-  <ds:schemaRefs>
-    <ds:schemaRef ds:uri="http://schemas.microsoft.com/sharepoint/v3/contenttype/forms"/>
-  </ds:schemaRefs>
-</ds:datastoreItem>
-</file>
-
-<file path=customXml/itemProps4.xml><?xml version="1.0" encoding="utf-8"?>
 <ds:datastoreItem xmlns:ds="http://schemas.openxmlformats.org/officeDocument/2006/customXml" ds:itemID="{B56C9B97-3894-4B38-A6AD-295A7F0C1DBC}">
   <ds:schemaRefs>
     <ds:schemaRef ds:uri="http://schemas.microsoft.com/office/2006/metadata/contentType"/>
@@ -8469,4 +7870,12 @@
     <ds:schemaRef ds:uri="http://schemas.microsoft.com/internal/obd"/>
   </ds:schemaRefs>
 </ds:datastoreItem>
+</file>
+
+<file path=customXml/itemProps4.xml><?xml version="1.0" encoding="utf-8"?>
+<ds:datastoreItem xmlns:ds="http://schemas.openxmlformats.org/officeDocument/2006/customXml" ds:itemID="{42E3C8EC-5B10-45B3-8E97-FBD6324B8BB9}">
+  <ds:schemaRefs>
+    <ds:schemaRef ds:uri="http://schemas.microsoft.com/sharepoint/v3/contenttype/forms"/>
+  </ds:schemaRefs>
+</ds:datastoreItem>
 </file>
</xml_diff>

<commit_message>
Primero cambios realizados en el proyecto después de pasar toda la información a limpio y documentarlo
</commit_message>
<xml_diff>
--- a/Memoria_TFG 2024-25_JulianMoronRidao.docx
+++ b/Memoria_TFG 2024-25_JulianMoronRidao.docx
@@ -33,7 +33,7 @@
           <w:noProof/>
         </w:rPr>
         <w:drawing>
-          <wp:inline distT="0" distB="0" distL="0" distR="0" wp14:anchorId="19882AF8" wp14:editId="2D54CC8B">
+          <wp:inline distT="0" distB="0" distL="0" distR="0" wp14:anchorId="19882AF8" wp14:editId="1C7BA73E">
             <wp:extent cx="3524250" cy="1771650"/>
             <wp:effectExtent l="0" t="0" r="0" b="0"/>
             <wp:docPr id="923855780" name="Imagen 923855780"/>
@@ -284,21 +284,6 @@
     <w:p>
       <w:pPr>
         <w:rPr>
-          <w:color w:val="000000" w:themeColor="text1"/>
-        </w:rPr>
-      </w:pPr>
-      <w:r>
-        <w:rPr>
-          <w:color w:val="000000" w:themeColor="text1"/>
-        </w:rPr>
-        <w:br w:type="page"/>
-      </w:r>
-    </w:p>
-    <w:p>
-      <w:pPr>
-        <w:spacing w:line="360" w:lineRule="auto"/>
-        <w:jc w:val="both"/>
-        <w:rPr>
           <w:rFonts w:ascii="Arial" w:hAnsi="Arial" w:cs="Arial"/>
           <w:color w:val="000000" w:themeColor="text1"/>
           <w:sz w:val="32"/>
@@ -312,6 +297,52 @@
           <w:sz w:val="32"/>
           <w:szCs w:val="32"/>
         </w:rPr>
+        <w:br w:type="page"/>
+      </w:r>
+    </w:p>
+    <w:p>
+      <w:pPr>
+        <w:spacing w:line="360" w:lineRule="auto"/>
+        <w:jc w:val="right"/>
+        <w:rPr>
+          <w:rFonts w:ascii="Arial" w:hAnsi="Arial" w:cs="Arial"/>
+          <w:color w:val="000000" w:themeColor="text1"/>
+          <w:sz w:val="32"/>
+          <w:szCs w:val="32"/>
+        </w:rPr>
+      </w:pPr>
+    </w:p>
+    <w:p>
+      <w:pPr>
+        <w:rPr>
+          <w:color w:val="000000" w:themeColor="text1"/>
+        </w:rPr>
+      </w:pPr>
+      <w:r>
+        <w:rPr>
+          <w:color w:val="000000" w:themeColor="text1"/>
+        </w:rPr>
+        <w:br w:type="page"/>
+      </w:r>
+    </w:p>
+    <w:p>
+      <w:pPr>
+        <w:spacing w:line="360" w:lineRule="auto"/>
+        <w:jc w:val="both"/>
+        <w:rPr>
+          <w:rFonts w:ascii="Arial" w:hAnsi="Arial" w:cs="Arial"/>
+          <w:color w:val="000000" w:themeColor="text1"/>
+          <w:sz w:val="32"/>
+          <w:szCs w:val="32"/>
+        </w:rPr>
+      </w:pPr>
+      <w:r>
+        <w:rPr>
+          <w:rFonts w:ascii="Arial" w:hAnsi="Arial" w:cs="Arial"/>
+          <w:color w:val="000000" w:themeColor="text1"/>
+          <w:sz w:val="32"/>
+          <w:szCs w:val="32"/>
+        </w:rPr>
         <w:lastRenderedPageBreak/>
         <w:t>ÍNDICES</w:t>
       </w:r>
@@ -1064,6 +1095,26 @@
           <w:sz w:val="24"/>
           <w:szCs w:val="24"/>
         </w:rPr>
+        <w:t xml:space="preserve"> cloud. </w:t>
+      </w:r>
+      <w:proofErr w:type="spellStart"/>
+      <w:r>
+        <w:rPr>
+          <w:rFonts w:ascii="Arial" w:hAnsi="Arial" w:cs="Arial"/>
+          <w:color w:val="000000" w:themeColor="text1"/>
+          <w:sz w:val="24"/>
+          <w:szCs w:val="24"/>
+        </w:rPr>
+        <w:t>Some</w:t>
+      </w:r>
+      <w:proofErr w:type="spellEnd"/>
+      <w:r>
+        <w:rPr>
+          <w:rFonts w:ascii="Arial" w:hAnsi="Arial" w:cs="Arial"/>
+          <w:color w:val="000000" w:themeColor="text1"/>
+          <w:sz w:val="24"/>
+          <w:szCs w:val="24"/>
+        </w:rPr>
         <w:t xml:space="preserve"> </w:t>
       </w:r>
       <w:proofErr w:type="spellStart"/>
@@ -1074,7 +1125,7 @@
           <w:sz w:val="24"/>
           <w:szCs w:val="24"/>
         </w:rPr>
-        <w:t>cloud</w:t>
+        <w:t>of</w:t>
       </w:r>
       <w:proofErr w:type="spellEnd"/>
       <w:r>
@@ -1084,7 +1135,7 @@
           <w:sz w:val="24"/>
           <w:szCs w:val="24"/>
         </w:rPr>
-        <w:t xml:space="preserve">. </w:t>
+        <w:t xml:space="preserve"> </w:t>
       </w:r>
       <w:proofErr w:type="spellStart"/>
       <w:r>
@@ -1094,7 +1145,7 @@
           <w:sz w:val="24"/>
           <w:szCs w:val="24"/>
         </w:rPr>
-        <w:t>Some</w:t>
+        <w:t>the</w:t>
       </w:r>
       <w:proofErr w:type="spellEnd"/>
       <w:r>
@@ -1114,6 +1165,126 @@
           <w:sz w:val="24"/>
           <w:szCs w:val="24"/>
         </w:rPr>
+        <w:t>sections</w:t>
+      </w:r>
+      <w:proofErr w:type="spellEnd"/>
+      <w:r>
+        <w:rPr>
+          <w:rFonts w:ascii="Arial" w:hAnsi="Arial" w:cs="Arial"/>
+          <w:color w:val="000000" w:themeColor="text1"/>
+          <w:sz w:val="24"/>
+          <w:szCs w:val="24"/>
+        </w:rPr>
+        <w:t xml:space="preserve"> </w:t>
+      </w:r>
+      <w:proofErr w:type="spellStart"/>
+      <w:r>
+        <w:rPr>
+          <w:rFonts w:ascii="Arial" w:hAnsi="Arial" w:cs="Arial"/>
+          <w:color w:val="000000" w:themeColor="text1"/>
+          <w:sz w:val="24"/>
+          <w:szCs w:val="24"/>
+        </w:rPr>
+        <w:t>that</w:t>
+      </w:r>
+      <w:proofErr w:type="spellEnd"/>
+      <w:r>
+        <w:rPr>
+          <w:rFonts w:ascii="Arial" w:hAnsi="Arial" w:cs="Arial"/>
+          <w:color w:val="000000" w:themeColor="text1"/>
+          <w:sz w:val="24"/>
+          <w:szCs w:val="24"/>
+        </w:rPr>
+        <w:t xml:space="preserve"> </w:t>
+      </w:r>
+      <w:proofErr w:type="spellStart"/>
+      <w:r>
+        <w:rPr>
+          <w:rFonts w:ascii="Arial" w:hAnsi="Arial" w:cs="Arial"/>
+          <w:color w:val="000000" w:themeColor="text1"/>
+          <w:sz w:val="24"/>
+          <w:szCs w:val="24"/>
+        </w:rPr>
+        <w:t>we</w:t>
+      </w:r>
+      <w:proofErr w:type="spellEnd"/>
+      <w:r>
+        <w:rPr>
+          <w:rFonts w:ascii="Arial" w:hAnsi="Arial" w:cs="Arial"/>
+          <w:color w:val="000000" w:themeColor="text1"/>
+          <w:sz w:val="24"/>
+          <w:szCs w:val="24"/>
+        </w:rPr>
+        <w:t xml:space="preserve"> </w:t>
+      </w:r>
+      <w:proofErr w:type="spellStart"/>
+      <w:r>
+        <w:rPr>
+          <w:rFonts w:ascii="Arial" w:hAnsi="Arial" w:cs="Arial"/>
+          <w:color w:val="000000" w:themeColor="text1"/>
+          <w:sz w:val="24"/>
+          <w:szCs w:val="24"/>
+        </w:rPr>
+        <w:t>will</w:t>
+      </w:r>
+      <w:proofErr w:type="spellEnd"/>
+      <w:r>
+        <w:rPr>
+          <w:rFonts w:ascii="Arial" w:hAnsi="Arial" w:cs="Arial"/>
+          <w:color w:val="000000" w:themeColor="text1"/>
+          <w:sz w:val="24"/>
+          <w:szCs w:val="24"/>
+        </w:rPr>
+        <w:t xml:space="preserve"> </w:t>
+      </w:r>
+      <w:proofErr w:type="spellStart"/>
+      <w:r>
+        <w:rPr>
+          <w:rFonts w:ascii="Arial" w:hAnsi="Arial" w:cs="Arial"/>
+          <w:color w:val="000000" w:themeColor="text1"/>
+          <w:sz w:val="24"/>
+          <w:szCs w:val="24"/>
+        </w:rPr>
+        <w:t>cover</w:t>
+      </w:r>
+      <w:proofErr w:type="spellEnd"/>
+      <w:r>
+        <w:rPr>
+          <w:rFonts w:ascii="Arial" w:hAnsi="Arial" w:cs="Arial"/>
+          <w:color w:val="000000" w:themeColor="text1"/>
+          <w:sz w:val="24"/>
+          <w:szCs w:val="24"/>
+        </w:rPr>
+        <w:t xml:space="preserve"> </w:t>
+      </w:r>
+      <w:proofErr w:type="spellStart"/>
+      <w:r>
+        <w:rPr>
+          <w:rFonts w:ascii="Arial" w:hAnsi="Arial" w:cs="Arial"/>
+          <w:color w:val="000000" w:themeColor="text1"/>
+          <w:sz w:val="24"/>
+          <w:szCs w:val="24"/>
+        </w:rPr>
+        <w:t>consist</w:t>
+      </w:r>
+      <w:proofErr w:type="spellEnd"/>
+      <w:r>
+        <w:rPr>
+          <w:rFonts w:ascii="Arial" w:hAnsi="Arial" w:cs="Arial"/>
+          <w:color w:val="000000" w:themeColor="text1"/>
+          <w:sz w:val="24"/>
+          <w:szCs w:val="24"/>
+        </w:rPr>
+        <w:t xml:space="preserve"> </w:t>
+      </w:r>
+      <w:proofErr w:type="spellStart"/>
+      <w:r>
+        <w:rPr>
+          <w:rFonts w:ascii="Arial" w:hAnsi="Arial" w:cs="Arial"/>
+          <w:color w:val="000000" w:themeColor="text1"/>
+          <w:sz w:val="24"/>
+          <w:szCs w:val="24"/>
+        </w:rPr>
         <w:t>of</w:t>
       </w:r>
       <w:proofErr w:type="spellEnd"/>
@@ -1154,7 +1325,7 @@
           <w:sz w:val="24"/>
           <w:szCs w:val="24"/>
         </w:rPr>
-        <w:t>sections</w:t>
+        <w:t>fundamentals</w:t>
       </w:r>
       <w:proofErr w:type="spellEnd"/>
       <w:r>
@@ -1174,7 +1345,7 @@
           <w:sz w:val="24"/>
           <w:szCs w:val="24"/>
         </w:rPr>
-        <w:t>that</w:t>
+        <w:t>of</w:t>
       </w:r>
       <w:proofErr w:type="spellEnd"/>
       <w:r>
@@ -1184,6 +1355,26 @@
           <w:sz w:val="24"/>
           <w:szCs w:val="24"/>
         </w:rPr>
+        <w:t xml:space="preserve"> software-</w:t>
+      </w:r>
+      <w:proofErr w:type="spellStart"/>
+      <w:r>
+        <w:rPr>
+          <w:rFonts w:ascii="Arial" w:hAnsi="Arial" w:cs="Arial"/>
+          <w:color w:val="000000" w:themeColor="text1"/>
+          <w:sz w:val="24"/>
+          <w:szCs w:val="24"/>
+        </w:rPr>
+        <w:t>defined</w:t>
+      </w:r>
+      <w:proofErr w:type="spellEnd"/>
+      <w:r>
+        <w:rPr>
+          <w:rFonts w:ascii="Arial" w:hAnsi="Arial" w:cs="Arial"/>
+          <w:color w:val="000000" w:themeColor="text1"/>
+          <w:sz w:val="24"/>
+          <w:szCs w:val="24"/>
+        </w:rPr>
         <w:t xml:space="preserve"> </w:t>
       </w:r>
       <w:proofErr w:type="spellStart"/>
@@ -1194,7 +1385,7 @@
           <w:sz w:val="24"/>
           <w:szCs w:val="24"/>
         </w:rPr>
-        <w:t>we</w:t>
+        <w:t>networks</w:t>
       </w:r>
       <w:proofErr w:type="spellEnd"/>
       <w:r>
@@ -1204,6 +1395,26 @@
           <w:sz w:val="24"/>
           <w:szCs w:val="24"/>
         </w:rPr>
+        <w:t xml:space="preserve">, </w:t>
+      </w:r>
+      <w:proofErr w:type="spellStart"/>
+      <w:r>
+        <w:rPr>
+          <w:rFonts w:ascii="Arial" w:hAnsi="Arial" w:cs="Arial"/>
+          <w:color w:val="000000" w:themeColor="text1"/>
+          <w:sz w:val="24"/>
+          <w:szCs w:val="24"/>
+        </w:rPr>
+        <w:t>their</w:t>
+      </w:r>
+      <w:proofErr w:type="spellEnd"/>
+      <w:r>
+        <w:rPr>
+          <w:rFonts w:ascii="Arial" w:hAnsi="Arial" w:cs="Arial"/>
+          <w:color w:val="000000" w:themeColor="text1"/>
+          <w:sz w:val="24"/>
+          <w:szCs w:val="24"/>
+        </w:rPr>
         <w:t xml:space="preserve"> </w:t>
       </w:r>
       <w:proofErr w:type="spellStart"/>
@@ -1214,7 +1425,7 @@
           <w:sz w:val="24"/>
           <w:szCs w:val="24"/>
         </w:rPr>
-        <w:t>will</w:t>
+        <w:t>impact</w:t>
       </w:r>
       <w:proofErr w:type="spellEnd"/>
       <w:r>
@@ -1234,7 +1445,7 @@
           <w:sz w:val="24"/>
           <w:szCs w:val="24"/>
         </w:rPr>
-        <w:t>cover</w:t>
+        <w:t>on</w:t>
       </w:r>
       <w:proofErr w:type="spellEnd"/>
       <w:r>
@@ -1244,7 +1455,7 @@
           <w:sz w:val="24"/>
           <w:szCs w:val="24"/>
         </w:rPr>
-        <w:t xml:space="preserve"> </w:t>
+        <w:t xml:space="preserve"> data centers and </w:t>
       </w:r>
       <w:proofErr w:type="spellStart"/>
       <w:r>
@@ -1254,7 +1465,7 @@
           <w:sz w:val="24"/>
           <w:szCs w:val="24"/>
         </w:rPr>
-        <w:t>consist</w:t>
+        <w:t>the</w:t>
       </w:r>
       <w:proofErr w:type="spellEnd"/>
       <w:r>
@@ -1264,227 +1475,7 @@
           <w:sz w:val="24"/>
           <w:szCs w:val="24"/>
         </w:rPr>
-        <w:t xml:space="preserve"> </w:t>
-      </w:r>
-      <w:proofErr w:type="spellStart"/>
-      <w:r>
-        <w:rPr>
-          <w:rFonts w:ascii="Arial" w:hAnsi="Arial" w:cs="Arial"/>
-          <w:color w:val="000000" w:themeColor="text1"/>
-          <w:sz w:val="24"/>
-          <w:szCs w:val="24"/>
-        </w:rPr>
-        <w:t>of</w:t>
-      </w:r>
-      <w:proofErr w:type="spellEnd"/>
-      <w:r>
-        <w:rPr>
-          <w:rFonts w:ascii="Arial" w:hAnsi="Arial" w:cs="Arial"/>
-          <w:color w:val="000000" w:themeColor="text1"/>
-          <w:sz w:val="24"/>
-          <w:szCs w:val="24"/>
-        </w:rPr>
-        <w:t xml:space="preserve"> </w:t>
-      </w:r>
-      <w:proofErr w:type="spellStart"/>
-      <w:r>
-        <w:rPr>
-          <w:rFonts w:ascii="Arial" w:hAnsi="Arial" w:cs="Arial"/>
-          <w:color w:val="000000" w:themeColor="text1"/>
-          <w:sz w:val="24"/>
-          <w:szCs w:val="24"/>
-        </w:rPr>
-        <w:t>the</w:t>
-      </w:r>
-      <w:proofErr w:type="spellEnd"/>
-      <w:r>
-        <w:rPr>
-          <w:rFonts w:ascii="Arial" w:hAnsi="Arial" w:cs="Arial"/>
-          <w:color w:val="000000" w:themeColor="text1"/>
-          <w:sz w:val="24"/>
-          <w:szCs w:val="24"/>
-        </w:rPr>
-        <w:t xml:space="preserve"> </w:t>
-      </w:r>
-      <w:proofErr w:type="spellStart"/>
-      <w:r>
-        <w:rPr>
-          <w:rFonts w:ascii="Arial" w:hAnsi="Arial" w:cs="Arial"/>
-          <w:color w:val="000000" w:themeColor="text1"/>
-          <w:sz w:val="24"/>
-          <w:szCs w:val="24"/>
-        </w:rPr>
-        <w:t>fundamentals</w:t>
-      </w:r>
-      <w:proofErr w:type="spellEnd"/>
-      <w:r>
-        <w:rPr>
-          <w:rFonts w:ascii="Arial" w:hAnsi="Arial" w:cs="Arial"/>
-          <w:color w:val="000000" w:themeColor="text1"/>
-          <w:sz w:val="24"/>
-          <w:szCs w:val="24"/>
-        </w:rPr>
-        <w:t xml:space="preserve"> </w:t>
-      </w:r>
-      <w:proofErr w:type="spellStart"/>
-      <w:r>
-        <w:rPr>
-          <w:rFonts w:ascii="Arial" w:hAnsi="Arial" w:cs="Arial"/>
-          <w:color w:val="000000" w:themeColor="text1"/>
-          <w:sz w:val="24"/>
-          <w:szCs w:val="24"/>
-        </w:rPr>
-        <w:t>of</w:t>
-      </w:r>
-      <w:proofErr w:type="spellEnd"/>
-      <w:r>
-        <w:rPr>
-          <w:rFonts w:ascii="Arial" w:hAnsi="Arial" w:cs="Arial"/>
-          <w:color w:val="000000" w:themeColor="text1"/>
-          <w:sz w:val="24"/>
-          <w:szCs w:val="24"/>
-        </w:rPr>
-        <w:t xml:space="preserve"> software-</w:t>
-      </w:r>
-      <w:proofErr w:type="spellStart"/>
-      <w:r>
-        <w:rPr>
-          <w:rFonts w:ascii="Arial" w:hAnsi="Arial" w:cs="Arial"/>
-          <w:color w:val="000000" w:themeColor="text1"/>
-          <w:sz w:val="24"/>
-          <w:szCs w:val="24"/>
-        </w:rPr>
-        <w:t>defined</w:t>
-      </w:r>
-      <w:proofErr w:type="spellEnd"/>
-      <w:r>
-        <w:rPr>
-          <w:rFonts w:ascii="Arial" w:hAnsi="Arial" w:cs="Arial"/>
-          <w:color w:val="000000" w:themeColor="text1"/>
-          <w:sz w:val="24"/>
-          <w:szCs w:val="24"/>
-        </w:rPr>
-        <w:t xml:space="preserve"> </w:t>
-      </w:r>
-      <w:proofErr w:type="spellStart"/>
-      <w:r>
-        <w:rPr>
-          <w:rFonts w:ascii="Arial" w:hAnsi="Arial" w:cs="Arial"/>
-          <w:color w:val="000000" w:themeColor="text1"/>
-          <w:sz w:val="24"/>
-          <w:szCs w:val="24"/>
-        </w:rPr>
-        <w:t>networks</w:t>
-      </w:r>
-      <w:proofErr w:type="spellEnd"/>
-      <w:r>
-        <w:rPr>
-          <w:rFonts w:ascii="Arial" w:hAnsi="Arial" w:cs="Arial"/>
-          <w:color w:val="000000" w:themeColor="text1"/>
-          <w:sz w:val="24"/>
-          <w:szCs w:val="24"/>
-        </w:rPr>
-        <w:t xml:space="preserve">, </w:t>
-      </w:r>
-      <w:proofErr w:type="spellStart"/>
-      <w:r>
-        <w:rPr>
-          <w:rFonts w:ascii="Arial" w:hAnsi="Arial" w:cs="Arial"/>
-          <w:color w:val="000000" w:themeColor="text1"/>
-          <w:sz w:val="24"/>
-          <w:szCs w:val="24"/>
-        </w:rPr>
-        <w:t>their</w:t>
-      </w:r>
-      <w:proofErr w:type="spellEnd"/>
-      <w:r>
-        <w:rPr>
-          <w:rFonts w:ascii="Arial" w:hAnsi="Arial" w:cs="Arial"/>
-          <w:color w:val="000000" w:themeColor="text1"/>
-          <w:sz w:val="24"/>
-          <w:szCs w:val="24"/>
-        </w:rPr>
-        <w:t xml:space="preserve"> </w:t>
-      </w:r>
-      <w:proofErr w:type="spellStart"/>
-      <w:r>
-        <w:rPr>
-          <w:rFonts w:ascii="Arial" w:hAnsi="Arial" w:cs="Arial"/>
-          <w:color w:val="000000" w:themeColor="text1"/>
-          <w:sz w:val="24"/>
-          <w:szCs w:val="24"/>
-        </w:rPr>
-        <w:t>impact</w:t>
-      </w:r>
-      <w:proofErr w:type="spellEnd"/>
-      <w:r>
-        <w:rPr>
-          <w:rFonts w:ascii="Arial" w:hAnsi="Arial" w:cs="Arial"/>
-          <w:color w:val="000000" w:themeColor="text1"/>
-          <w:sz w:val="24"/>
-          <w:szCs w:val="24"/>
-        </w:rPr>
-        <w:t xml:space="preserve"> </w:t>
-      </w:r>
-      <w:proofErr w:type="spellStart"/>
-      <w:r>
-        <w:rPr>
-          <w:rFonts w:ascii="Arial" w:hAnsi="Arial" w:cs="Arial"/>
-          <w:color w:val="000000" w:themeColor="text1"/>
-          <w:sz w:val="24"/>
-          <w:szCs w:val="24"/>
-        </w:rPr>
-        <w:t>on</w:t>
-      </w:r>
-      <w:proofErr w:type="spellEnd"/>
-      <w:r>
-        <w:rPr>
-          <w:rFonts w:ascii="Arial" w:hAnsi="Arial" w:cs="Arial"/>
-          <w:color w:val="000000" w:themeColor="text1"/>
-          <w:sz w:val="24"/>
-          <w:szCs w:val="24"/>
-        </w:rPr>
-        <w:t xml:space="preserve"> data centers and </w:t>
-      </w:r>
-      <w:proofErr w:type="spellStart"/>
-      <w:r>
-        <w:rPr>
-          <w:rFonts w:ascii="Arial" w:hAnsi="Arial" w:cs="Arial"/>
-          <w:color w:val="000000" w:themeColor="text1"/>
-          <w:sz w:val="24"/>
-          <w:szCs w:val="24"/>
-        </w:rPr>
-        <w:t>the</w:t>
-      </w:r>
-      <w:proofErr w:type="spellEnd"/>
-      <w:r>
-        <w:rPr>
-          <w:rFonts w:ascii="Arial" w:hAnsi="Arial" w:cs="Arial"/>
-          <w:color w:val="000000" w:themeColor="text1"/>
-          <w:sz w:val="24"/>
-          <w:szCs w:val="24"/>
-        </w:rPr>
-        <w:t xml:space="preserve"> </w:t>
-      </w:r>
-      <w:proofErr w:type="spellStart"/>
-      <w:r>
-        <w:rPr>
-          <w:rFonts w:ascii="Arial" w:hAnsi="Arial" w:cs="Arial"/>
-          <w:color w:val="000000" w:themeColor="text1"/>
-          <w:sz w:val="24"/>
-          <w:szCs w:val="24"/>
-        </w:rPr>
-        <w:t>cloud</w:t>
-      </w:r>
-      <w:proofErr w:type="spellEnd"/>
-      <w:r>
-        <w:rPr>
-          <w:rFonts w:ascii="Arial" w:hAnsi="Arial" w:cs="Arial"/>
-          <w:color w:val="000000" w:themeColor="text1"/>
-          <w:sz w:val="24"/>
-          <w:szCs w:val="24"/>
-        </w:rPr>
-        <w:t xml:space="preserve">, </w:t>
+        <w:t xml:space="preserve"> cloud, </w:t>
       </w:r>
       <w:proofErr w:type="spellStart"/>
       <w:r>
@@ -3852,7 +3843,23 @@
           <w:rFonts w:ascii="Arial" w:hAnsi="Arial" w:cs="Arial"/>
           <w:color w:val="000000" w:themeColor="text1"/>
         </w:rPr>
-        <w:t>R01F02 -  El usuario debe introducir nombre y clave para poder entrar</w:t>
+        <w:t xml:space="preserve">R01F02 </w:t>
+      </w:r>
+      <w:proofErr w:type="gramStart"/>
+      <w:r>
+        <w:rPr>
+          <w:rFonts w:ascii="Arial" w:hAnsi="Arial" w:cs="Arial"/>
+          <w:color w:val="000000" w:themeColor="text1"/>
+        </w:rPr>
+        <w:t>-  El</w:t>
+      </w:r>
+      <w:proofErr w:type="gramEnd"/>
+      <w:r>
+        <w:rPr>
+          <w:rFonts w:ascii="Arial" w:hAnsi="Arial" w:cs="Arial"/>
+          <w:color w:val="000000" w:themeColor="text1"/>
+        </w:rPr>
+        <w:t xml:space="preserve"> usuario debe introducir nombre y clave para poder entrar</w:t>
       </w:r>
     </w:p>
     <w:p>
@@ -4627,19 +4634,20 @@
       <w:r>
         <w:rPr>
           <w:rFonts w:ascii="Arial" w:hAnsi="Arial" w:cs="Arial"/>
+          <w:noProof/>
           <w:sz w:val="24"/>
           <w:szCs w:val="24"/>
         </w:rPr>
         <w:drawing>
-          <wp:anchor distT="0" distB="0" distL="114300" distR="114300" simplePos="0" relativeHeight="251659264" behindDoc="0" locked="0" layoutInCell="1" allowOverlap="1" wp14:anchorId="58282ADB" wp14:editId="0B353502">
+          <wp:anchor distT="0" distB="0" distL="114300" distR="114300" simplePos="0" relativeHeight="251659264" behindDoc="0" locked="0" layoutInCell="1" allowOverlap="1" wp14:anchorId="58282ADB" wp14:editId="0011CA11">
             <wp:simplePos x="0" y="0"/>
             <wp:positionH relativeFrom="margin">
-              <wp:align>center</wp:align>
+              <wp:posOffset>-229870</wp:posOffset>
             </wp:positionH>
             <wp:positionV relativeFrom="paragraph">
-              <wp:posOffset>337820</wp:posOffset>
+              <wp:posOffset>418465</wp:posOffset>
             </wp:positionV>
-            <wp:extent cx="9348470" cy="3467100"/>
+            <wp:extent cx="9348470" cy="3322320"/>
             <wp:effectExtent l="0" t="0" r="5080" b="0"/>
             <wp:wrapSquare wrapText="bothSides"/>
             <wp:docPr id="1568380284" name="Imagen 1" descr="Gráfico, Gráfico de líneas&#10;&#10;El contenido generado por IA puede ser incorrecto."/>
@@ -4653,7 +4661,7 @@
                     <pic:cNvPr id="1568380284" name="Imagen 1" descr="Gráfico, Gráfico de líneas&#10;&#10;El contenido generado por IA puede ser incorrecto."/>
                     <pic:cNvPicPr/>
                   </pic:nvPicPr>
-                  <pic:blipFill>
+                  <pic:blipFill rotWithShape="1">
                     <a:blip r:embed="rId14" cstate="print">
                       <a:extLst>
                         <a:ext uri="{28A0092B-C50C-407E-A947-70E740481C1C}">
@@ -4661,18 +4669,25 @@
                         </a:ext>
                       </a:extLst>
                     </a:blip>
-                    <a:stretch>
-                      <a:fillRect/>
-                    </a:stretch>
+                    <a:srcRect t="1538" b="2637"/>
+                    <a:stretch/>
                   </pic:blipFill>
-                  <pic:spPr>
+                  <pic:spPr bwMode="auto">
                     <a:xfrm>
                       <a:off x="0" y="0"/>
-                      <a:ext cx="9348470" cy="3467100"/>
+                      <a:ext cx="9348470" cy="3322320"/>
                     </a:xfrm>
                     <a:prstGeom prst="rect">
                       <a:avLst/>
                     </a:prstGeom>
+                    <a:ln>
+                      <a:noFill/>
+                    </a:ln>
+                    <a:extLst>
+                      <a:ext uri="{53640926-AAD7-44D8-BBD7-CCE9431645EC}">
+                        <a14:shadowObscured xmlns:a14="http://schemas.microsoft.com/office/drawing/2010/main"/>
+                      </a:ext>
+                    </a:extLst>
                   </pic:spPr>
                 </pic:pic>
               </a:graphicData>
@@ -4964,7 +4979,23 @@
           <w:rFonts w:ascii="Arial" w:hAnsi="Arial" w:cs="Arial"/>
           <w:color w:val="000000" w:themeColor="text1"/>
         </w:rPr>
-        <w:t xml:space="preserve"> y justificación de la misma.</w:t>
+        <w:t xml:space="preserve"> y justificación de </w:t>
+      </w:r>
+      <w:proofErr w:type="gramStart"/>
+      <w:r>
+        <w:rPr>
+          <w:rFonts w:ascii="Arial" w:hAnsi="Arial" w:cs="Arial"/>
+          <w:color w:val="000000" w:themeColor="text1"/>
+        </w:rPr>
+        <w:t>la misma</w:t>
+      </w:r>
+      <w:proofErr w:type="gramEnd"/>
+      <w:r>
+        <w:rPr>
+          <w:rFonts w:ascii="Arial" w:hAnsi="Arial" w:cs="Arial"/>
+          <w:color w:val="000000" w:themeColor="text1"/>
+        </w:rPr>
+        <w:t>.</w:t>
       </w:r>
     </w:p>
     <w:p>
@@ -5146,14 +5177,704 @@
     <w:p>
       <w:pPr>
         <w:rPr>
-          <w:color w:val="000000" w:themeColor="text1"/>
-        </w:rPr>
-      </w:pPr>
-      <w:r>
-        <w:rPr>
+          <w:rFonts w:ascii="Arial" w:hAnsi="Arial" w:cs="Arial"/>
+          <w:b/>
+          <w:bCs/>
+          <w:color w:val="000000" w:themeColor="text1"/>
+        </w:rPr>
+      </w:pPr>
+      <w:r>
+        <w:rPr>
+          <w:rFonts w:ascii="Arial" w:hAnsi="Arial" w:cs="Arial"/>
+          <w:b/>
+          <w:bCs/>
           <w:color w:val="000000" w:themeColor="text1"/>
         </w:rPr>
         <w:br w:type="page"/>
+      </w:r>
+    </w:p>
+    <w:p>
+      <w:pPr>
+        <w:pStyle w:val="Ttulo1"/>
+        <w:jc w:val="both"/>
+        <w:rPr>
+          <w:rFonts w:ascii="Arial" w:hAnsi="Arial" w:cs="Arial"/>
+          <w:sz w:val="24"/>
+          <w:szCs w:val="24"/>
+        </w:rPr>
+      </w:pPr>
+      <w:r>
+        <w:rPr>
+          <w:rFonts w:ascii="Arial" w:hAnsi="Arial" w:cs="Arial"/>
+          <w:sz w:val="24"/>
+          <w:szCs w:val="24"/>
+        </w:rPr>
+        <w:t>Fundamentos de las Redes Definidas por Software (SDN)</w:t>
+      </w:r>
+    </w:p>
+    <w:p>
+      <w:pPr>
+        <w:pStyle w:val="Ttulo2"/>
+        <w:jc w:val="both"/>
+        <w:rPr>
+          <w:rFonts w:ascii="Arial" w:hAnsi="Arial" w:cs="Arial"/>
+          <w:sz w:val="24"/>
+          <w:szCs w:val="24"/>
+        </w:rPr>
+      </w:pPr>
+      <w:r>
+        <w:rPr>
+          <w:rFonts w:ascii="Arial" w:hAnsi="Arial" w:cs="Arial"/>
+          <w:sz w:val="24"/>
+          <w:szCs w:val="24"/>
+        </w:rPr>
+        <w:t>¿Qué son las redes definidas por software?</w:t>
+      </w:r>
+    </w:p>
+    <w:p>
+      <w:pPr>
+        <w:spacing w:line="360" w:lineRule="auto"/>
+        <w:jc w:val="both"/>
+        <w:rPr>
+          <w:rFonts w:ascii="Arial" w:hAnsi="Arial" w:cs="Arial"/>
+          <w:sz w:val="24"/>
+          <w:szCs w:val="24"/>
+        </w:rPr>
+      </w:pPr>
+      <w:r>
+        <w:rPr>
+          <w:rFonts w:ascii="Arial" w:hAnsi="Arial" w:cs="Arial"/>
+          <w:sz w:val="24"/>
+          <w:szCs w:val="24"/>
+        </w:rPr>
+        <w:t>Las redes SDN, son un tipo de red que destacan por utilizar controladores de software que permiten ser utilizados con interfaces de programación de aplicaciones, que son las conocidas API, que serán de gran ayuda para poder comunicarse con la infraestructura de hardware para dirigir todo el tráfico de la red. Haciendo uso del software, SDN nos permite crear y operar una serie de redes de superposición virtuales que se utilizan en conjunto con una red de superposición física. Las SDN nos ofrecen la posibilidad de entregar entornos con aplicaciones como código y poder llegar a minimizar el tiempo necesario de manipulación para la administración de la red. Una de las principales características de este tipo de red y que la hace destacar, esque separa el plano de control del plano de datos, pudiendo así realizar una gestión de forma centralizada y programable para los dispositivos de la red como podrían ser switches, routers, firewalls ... Gracias a este enfoque, conseguimos mejoras en cuanto a la flexibilidad, tiempo de administración, implementación de medidas de seguridad de forma dinámica entre otras muchas.</w:t>
+      </w:r>
+    </w:p>
+    <w:p>
+      <w:pPr>
+        <w:spacing w:line="360" w:lineRule="auto"/>
+        <w:jc w:val="both"/>
+        <w:rPr>
+          <w:rFonts w:ascii="Arial" w:hAnsi="Arial" w:cs="Arial"/>
+          <w:sz w:val="24"/>
+          <w:szCs w:val="24"/>
+        </w:rPr>
+      </w:pPr>
+      <w:r>
+        <w:rPr>
+          <w:noProof/>
+        </w:rPr>
+        <mc:AlternateContent>
+          <mc:Choice Requires="wps">
+            <w:drawing>
+              <wp:anchor distT="0" distB="0" distL="114300" distR="114300" simplePos="0" relativeHeight="251662336" behindDoc="0" locked="0" layoutInCell="1" allowOverlap="1" wp14:anchorId="56474242" wp14:editId="0B18F678">
+                <wp:simplePos x="0" y="0"/>
+                <wp:positionH relativeFrom="column">
+                  <wp:posOffset>716280</wp:posOffset>
+                </wp:positionH>
+                <wp:positionV relativeFrom="paragraph">
+                  <wp:posOffset>2753360</wp:posOffset>
+                </wp:positionV>
+                <wp:extent cx="3749040" cy="635"/>
+                <wp:effectExtent l="0" t="0" r="0" b="0"/>
+                <wp:wrapSquare wrapText="bothSides"/>
+                <wp:docPr id="148728683" name="Cuadro de texto 1"/>
+                <wp:cNvGraphicFramePr/>
+                <a:graphic xmlns:a="http://schemas.openxmlformats.org/drawingml/2006/main">
+                  <a:graphicData uri="http://schemas.microsoft.com/office/word/2010/wordprocessingShape">
+                    <wps:wsp>
+                      <wps:cNvSpPr txBox="1"/>
+                      <wps:spPr>
+                        <a:xfrm>
+                          <a:off x="0" y="0"/>
+                          <a:ext cx="3749040" cy="635"/>
+                        </a:xfrm>
+                        <a:prstGeom prst="rect">
+                          <a:avLst/>
+                        </a:prstGeom>
+                        <a:solidFill>
+                          <a:prstClr val="white"/>
+                        </a:solidFill>
+                        <a:ln>
+                          <a:noFill/>
+                        </a:ln>
+                      </wps:spPr>
+                      <wps:txbx>
+                        <w:txbxContent>
+                          <w:p>
+                            <w:pPr>
+                              <w:pStyle w:val="Descripcin"/>
+                              <w:rPr>
+                                <w:rFonts w:ascii="Arial" w:hAnsi="Arial" w:cs="Arial"/>
+                                <w:noProof/>
+                              </w:rPr>
+                            </w:pPr>
+                            <w:r>
+                              <w:t xml:space="preserve">Ilustración </w:t>
+                            </w:r>
+                            <w:fldSimple w:instr=" SEQ Ilustración \* ARABIC ">
+                              <w:r>
+                                <w:rPr>
+                                  <w:noProof/>
+                                </w:rPr>
+                                <w:t>1</w:t>
+                              </w:r>
+                            </w:fldSimple>
+                            <w:r>
+                              <w:t xml:space="preserve"> Ejemplo SDN</w:t>
+                            </w:r>
+                          </w:p>
+                        </w:txbxContent>
+                      </wps:txbx>
+                      <wps:bodyPr rot="0" spcFirstLastPara="0" vertOverflow="overflow" horzOverflow="overflow" vert="horz" wrap="square" lIns="0" tIns="0" rIns="0" bIns="0" numCol="1" spcCol="0" rtlCol="0" fromWordArt="0" anchor="t" anchorCtr="0" forceAA="0" compatLnSpc="1">
+                        <a:prstTxWarp prst="textNoShape">
+                          <a:avLst/>
+                        </a:prstTxWarp>
+                        <a:spAutoFit/>
+                      </wps:bodyPr>
+                    </wps:wsp>
+                  </a:graphicData>
+                </a:graphic>
+              </wp:anchor>
+            </w:drawing>
+          </mc:Choice>
+          <mc:Fallback>
+            <w:pict>
+              <v:shapetype w14:anchorId="56474242" id="_x0000_t202" coordsize="21600,21600" o:spt="202" path="m,l,21600r21600,l21600,xe">
+                <v:stroke joinstyle="miter"/>
+                <v:path gradientshapeok="t" o:connecttype="rect"/>
+              </v:shapetype>
+              <v:shape id="Cuadro de texto 1" o:spid="_x0000_s1026" type="#_x0000_t202" style="position:absolute;left:0;text-align:left;margin-left:56.4pt;margin-top:216.8pt;width:295.2pt;height:.05pt;z-index:251662336;visibility:visible;mso-wrap-style:square;mso-wrap-distance-left:9pt;mso-wrap-distance-top:0;mso-wrap-distance-right:9pt;mso-wrap-distance-bottom:0;mso-position-horizontal:absolute;mso-position-horizontal-relative:text;mso-position-vertical:absolute;mso-position-vertical-relative:text;v-text-anchor:top" o:gfxdata="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" stroked="f">
+                <v:textbox style="mso-fit-shape-to-text:t" inset="0,0,0,0">
+                  <w:txbxContent>
+                    <w:p>
+                      <w:pPr>
+                        <w:pStyle w:val="Descripcin"/>
+                        <w:rPr>
+                          <w:rFonts w:ascii="Arial" w:hAnsi="Arial" w:cs="Arial"/>
+                          <w:noProof/>
+                        </w:rPr>
+                      </w:pPr>
+                      <w:r>
+                        <w:t xml:space="preserve">Ilustración </w:t>
+                      </w:r>
+                      <w:fldSimple w:instr=" SEQ Ilustración \* ARABIC ">
+                        <w:r>
+                          <w:rPr>
+                            <w:noProof/>
+                          </w:rPr>
+                          <w:t>1</w:t>
+                        </w:r>
+                      </w:fldSimple>
+                      <w:r>
+                        <w:t xml:space="preserve"> Ejemplo SDN</w:t>
+                      </w:r>
+                    </w:p>
+                  </w:txbxContent>
+                </v:textbox>
+                <w10:wrap type="square"/>
+              </v:shape>
+            </w:pict>
+          </mc:Fallback>
+        </mc:AlternateContent>
+      </w:r>
+      <w:r>
+        <w:rPr>
+          <w:rFonts w:ascii="Arial" w:hAnsi="Arial" w:cs="Arial"/>
+          <w:noProof/>
+          <w:sz w:val="24"/>
+          <w:szCs w:val="24"/>
+        </w:rPr>
+        <w:drawing>
+          <wp:anchor distT="0" distB="0" distL="114300" distR="114300" simplePos="0" relativeHeight="251660288" behindDoc="0" locked="0" layoutInCell="1" allowOverlap="1" wp14:anchorId="0B153FE9" wp14:editId="2A2BE023">
+            <wp:simplePos x="0" y="0"/>
+            <wp:positionH relativeFrom="margin">
+              <wp:posOffset>716280</wp:posOffset>
+            </wp:positionH>
+            <wp:positionV relativeFrom="paragraph">
+              <wp:posOffset>5080</wp:posOffset>
+            </wp:positionV>
+            <wp:extent cx="3749040" cy="2720340"/>
+            <wp:effectExtent l="0" t="0" r="3810" b="3810"/>
+            <wp:wrapSquare wrapText="bothSides"/>
+            <wp:docPr id="735713532" name="Imagen 1" descr="Topología de red SDN. | Download Scientific Diagram"/>
+            <wp:cNvGraphicFramePr>
+              <a:graphicFrameLocks xmlns:a="http://schemas.openxmlformats.org/drawingml/2006/main" noChangeAspect="1"/>
+            </wp:cNvGraphicFramePr>
+            <a:graphic xmlns:a="http://schemas.openxmlformats.org/drawingml/2006/main">
+              <a:graphicData uri="http://schemas.openxmlformats.org/drawingml/2006/picture">
+                <pic:pic xmlns:pic="http://schemas.openxmlformats.org/drawingml/2006/picture">
+                  <pic:nvPicPr>
+                    <pic:cNvPr id="0" name="Picture 1" descr="Topología de red SDN. | Download Scientific Diagram"/>
+                    <pic:cNvPicPr>
+                      <a:picLocks noChangeAspect="1" noChangeArrowheads="1"/>
+                    </pic:cNvPicPr>
+                  </pic:nvPicPr>
+                  <pic:blipFill>
+                    <a:blip r:embed="rId17">
+                      <a:extLst>
+                        <a:ext uri="{28A0092B-C50C-407E-A947-70E740481C1C}">
+                          <a14:useLocalDpi xmlns:a14="http://schemas.microsoft.com/office/drawing/2010/main" val="0"/>
+                        </a:ext>
+                      </a:extLst>
+                    </a:blip>
+                    <a:srcRect/>
+                    <a:stretch>
+                      <a:fillRect/>
+                    </a:stretch>
+                  </pic:blipFill>
+                  <pic:spPr bwMode="auto">
+                    <a:xfrm>
+                      <a:off x="0" y="0"/>
+                      <a:ext cx="3749040" cy="2720340"/>
+                    </a:xfrm>
+                    <a:prstGeom prst="rect">
+                      <a:avLst/>
+                    </a:prstGeom>
+                    <a:noFill/>
+                    <a:ln>
+                      <a:noFill/>
+                    </a:ln>
+                  </pic:spPr>
+                </pic:pic>
+              </a:graphicData>
+            </a:graphic>
+            <wp14:sizeRelH relativeFrom="page">
+              <wp14:pctWidth>0</wp14:pctWidth>
+            </wp14:sizeRelH>
+            <wp14:sizeRelV relativeFrom="page">
+              <wp14:pctHeight>0</wp14:pctHeight>
+            </wp14:sizeRelV>
+          </wp:anchor>
+        </w:drawing>
+      </w:r>
+    </w:p>
+    <w:p>
+      <w:pPr>
+        <w:spacing w:line="360" w:lineRule="auto"/>
+        <w:jc w:val="both"/>
+        <w:rPr>
+          <w:rFonts w:ascii="Arial" w:hAnsi="Arial" w:cs="Arial"/>
+          <w:b/>
+          <w:bCs/>
+          <w:color w:val="000000" w:themeColor="text1"/>
+        </w:rPr>
+      </w:pPr>
+    </w:p>
+    <w:p>
+      <w:pPr>
+        <w:rPr>
+          <w:color w:val="000000" w:themeColor="text1"/>
+        </w:rPr>
+      </w:pPr>
+      <w:r>
+        <w:rPr>
+          <w:color w:val="000000" w:themeColor="text1"/>
+        </w:rPr>
+        <w:br w:type="page"/>
+      </w:r>
+    </w:p>
+    <w:p>
+      <w:pPr>
+        <w:pStyle w:val="Ttulo2"/>
+        <w:spacing w:line="360" w:lineRule="auto"/>
+        <w:jc w:val="both"/>
+        <w:rPr>
+          <w:rFonts w:ascii="Arial" w:hAnsi="Arial" w:cs="Arial"/>
+          <w:sz w:val="24"/>
+          <w:szCs w:val="24"/>
+        </w:rPr>
+      </w:pPr>
+      <w:r>
+        <w:rPr>
+          <w:rFonts w:ascii="Arial" w:hAnsi="Arial" w:cs="Arial"/>
+          <w:sz w:val="24"/>
+          <w:szCs w:val="24"/>
+        </w:rPr>
+        <w:t>¿Por qué se usan este tipo de redes en la actualidad?</w:t>
+      </w:r>
+    </w:p>
+    <w:p>
+      <w:pPr>
+        <w:spacing w:line="360" w:lineRule="auto"/>
+        <w:jc w:val="both"/>
+        <w:rPr>
+          <w:rFonts w:ascii="Arial" w:hAnsi="Arial" w:cs="Arial"/>
+          <w:sz w:val="24"/>
+          <w:szCs w:val="24"/>
+        </w:rPr>
+      </w:pPr>
+      <w:r>
+        <w:rPr>
+          <w:rFonts w:ascii="Arial" w:hAnsi="Arial" w:cs="Arial"/>
+          <w:sz w:val="24"/>
+          <w:szCs w:val="24"/>
+        </w:rPr>
+        <w:t xml:space="preserve">Actualmente, las empresas sobre todo en el sector tecnológico se interesan en las SDN porque les permite poder aportar los beneficios que ofrece los servicios de la nube para la implementación y administración de las redes. Además de </w:t>
+      </w:r>
+      <w:proofErr w:type="gramStart"/>
+      <w:r>
+        <w:rPr>
+          <w:rFonts w:ascii="Arial" w:hAnsi="Arial" w:cs="Arial"/>
+          <w:sz w:val="24"/>
+          <w:szCs w:val="24"/>
+        </w:rPr>
+        <w:t>que</w:t>
+      </w:r>
+      <w:proofErr w:type="gramEnd"/>
+      <w:r>
+        <w:rPr>
+          <w:rFonts w:ascii="Arial" w:hAnsi="Arial" w:cs="Arial"/>
+          <w:sz w:val="24"/>
+          <w:szCs w:val="24"/>
+        </w:rPr>
+        <w:t xml:space="preserve"> si contamos con la opción para virtualizar redes, las empresas podrán contar con una mayor eficiencia al hacer uso de herramientas y tecnologías como podrían ser un SaaS (Software como servicio), IaaS (Infraestructura como servicio) y otros servicios que ofrece la nube para poder ser integrados a través de una API a su correspondiente SDN. Otra característica importante para las empresas, esque también pueden hacer segmentaciones de diferentes redes virtuales usando una única red física o viceversa, diferentes redes físicas para una única red virtual, por eso decimos que las empresas actualmente tienden a usar este tipo de red, debido a que es una manera de poder controlar eficazmente el tráfico y posibilidad a la escalabilidad si llegase a ser necesario.</w:t>
+      </w:r>
+    </w:p>
+    <w:p>
+      <w:pPr>
+        <w:pStyle w:val="Ttulo2"/>
+        <w:spacing w:line="360" w:lineRule="auto"/>
+        <w:jc w:val="both"/>
+        <w:rPr>
+          <w:rFonts w:ascii="Arial" w:hAnsi="Arial" w:cs="Arial"/>
+          <w:sz w:val="24"/>
+          <w:szCs w:val="24"/>
+        </w:rPr>
+      </w:pPr>
+      <w:r>
+        <w:rPr>
+          <w:rFonts w:ascii="Arial" w:hAnsi="Arial" w:cs="Arial"/>
+          <w:sz w:val="24"/>
+          <w:szCs w:val="24"/>
+        </w:rPr>
+        <w:t>Arquitectura de las SDN</w:t>
+      </w:r>
+    </w:p>
+    <w:p>
+      <w:pPr>
+        <w:spacing w:line="360" w:lineRule="auto"/>
+        <w:jc w:val="both"/>
+        <w:rPr>
+          <w:rFonts w:ascii="Arial" w:hAnsi="Arial" w:cs="Arial"/>
+          <w:sz w:val="24"/>
+          <w:szCs w:val="24"/>
+        </w:rPr>
+      </w:pPr>
+      <w:r>
+        <w:rPr>
+          <w:rFonts w:ascii="Arial" w:hAnsi="Arial" w:cs="Arial"/>
+          <w:sz w:val="24"/>
+          <w:szCs w:val="24"/>
+        </w:rPr>
+        <w:t>La arquitectura de las SDN incluye 3 capas principales que son: El plano de aplicación, el plano de control y el plano de datos.</w:t>
+      </w:r>
+    </w:p>
+    <w:p>
+      <w:pPr>
+        <w:pStyle w:val="Prrafodelista"/>
+        <w:numPr>
+          <w:ilvl w:val="0"/>
+          <w:numId w:val="10"/>
+        </w:numPr>
+        <w:spacing w:line="360" w:lineRule="auto"/>
+        <w:jc w:val="both"/>
+        <w:rPr>
+          <w:rFonts w:ascii="Arial" w:hAnsi="Arial" w:cs="Arial"/>
+          <w:sz w:val="24"/>
+          <w:szCs w:val="24"/>
+        </w:rPr>
+      </w:pPr>
+      <w:r>
+        <w:rPr>
+          <w:rFonts w:ascii="Arial" w:hAnsi="Arial" w:cs="Arial"/>
+          <w:sz w:val="24"/>
+          <w:szCs w:val="24"/>
+          <w:u w:val="single"/>
+        </w:rPr>
+        <w:t>Capa de aplicación</w:t>
+      </w:r>
+      <w:r>
+        <w:rPr>
+          <w:rFonts w:ascii="Arial" w:hAnsi="Arial" w:cs="Arial"/>
+          <w:sz w:val="24"/>
+          <w:szCs w:val="24"/>
+        </w:rPr>
+        <w:t>: Esta es la capa superior de la arquitectura SDN, encargada de poder definir el comportamiento que queremos que tenga la red. Las aplicaciones para esta capa pueden incluir herramientas para controlar el tráfico de datos, políticas de seguridad o superposiciones de redes virtuales.</w:t>
+      </w:r>
+    </w:p>
+    <w:p>
+      <w:pPr>
+        <w:pStyle w:val="Prrafodelista"/>
+        <w:spacing w:line="360" w:lineRule="auto"/>
+        <w:jc w:val="both"/>
+        <w:rPr>
+          <w:rFonts w:ascii="Arial" w:hAnsi="Arial" w:cs="Arial"/>
+          <w:sz w:val="24"/>
+          <w:szCs w:val="24"/>
+        </w:rPr>
+      </w:pPr>
+    </w:p>
+    <w:p>
+      <w:pPr>
+        <w:pStyle w:val="Prrafodelista"/>
+        <w:numPr>
+          <w:ilvl w:val="0"/>
+          <w:numId w:val="10"/>
+        </w:numPr>
+        <w:spacing w:line="360" w:lineRule="auto"/>
+        <w:jc w:val="both"/>
+        <w:rPr>
+          <w:rFonts w:ascii="Arial" w:hAnsi="Arial" w:cs="Arial"/>
+          <w:sz w:val="24"/>
+          <w:szCs w:val="24"/>
+        </w:rPr>
+      </w:pPr>
+      <w:r>
+        <w:rPr>
+          <w:rFonts w:ascii="Arial" w:hAnsi="Arial" w:cs="Arial"/>
+          <w:sz w:val="24"/>
+          <w:szCs w:val="24"/>
+          <w:u w:val="single"/>
+        </w:rPr>
+        <w:t>Capa de control</w:t>
+      </w:r>
+      <w:r>
+        <w:rPr>
+          <w:rFonts w:ascii="Arial" w:hAnsi="Arial" w:cs="Arial"/>
+          <w:sz w:val="24"/>
+          <w:szCs w:val="24"/>
+        </w:rPr>
+        <w:t>: La principal función de esta capa es ser responsable de poder aplicar las políticas y reglas definidas en la capa anterior (capa de aplicación). Casi siempre suele estar implementada como un controlador central que llega a comunicarse con los dispositivos de red en el plano de datos.</w:t>
+      </w:r>
+    </w:p>
+    <w:p>
+      <w:pPr>
+        <w:pStyle w:val="Prrafodelista"/>
+        <w:spacing w:line="360" w:lineRule="auto"/>
+        <w:jc w:val="both"/>
+        <w:rPr>
+          <w:rFonts w:ascii="Arial" w:hAnsi="Arial" w:cs="Arial"/>
+          <w:sz w:val="24"/>
+          <w:szCs w:val="24"/>
+        </w:rPr>
+      </w:pPr>
+    </w:p>
+    <w:p>
+      <w:pPr>
+        <w:pStyle w:val="Prrafodelista"/>
+        <w:numPr>
+          <w:ilvl w:val="0"/>
+          <w:numId w:val="10"/>
+        </w:numPr>
+        <w:spacing w:line="360" w:lineRule="auto"/>
+        <w:jc w:val="both"/>
+        <w:rPr>
+          <w:rFonts w:ascii="Arial" w:hAnsi="Arial" w:cs="Arial"/>
+          <w:sz w:val="24"/>
+          <w:szCs w:val="24"/>
+        </w:rPr>
+      </w:pPr>
+      <w:r>
+        <w:rPr>
+          <w:noProof/>
+        </w:rPr>
+        <mc:AlternateContent>
+          <mc:Choice Requires="wps">
+            <w:drawing>
+              <wp:anchor distT="0" distB="0" distL="114300" distR="114300" simplePos="0" relativeHeight="251666432" behindDoc="0" locked="0" layoutInCell="1" allowOverlap="1" wp14:anchorId="5171D7B1" wp14:editId="41649B9E">
+                <wp:simplePos x="0" y="0"/>
+                <wp:positionH relativeFrom="column">
+                  <wp:posOffset>306070</wp:posOffset>
+                </wp:positionH>
+                <wp:positionV relativeFrom="paragraph">
+                  <wp:posOffset>4947920</wp:posOffset>
+                </wp:positionV>
+                <wp:extent cx="4608195" cy="635"/>
+                <wp:effectExtent l="0" t="0" r="0" b="0"/>
+                <wp:wrapSquare wrapText="bothSides"/>
+                <wp:docPr id="1224971818" name="Cuadro de texto 1"/>
+                <wp:cNvGraphicFramePr/>
+                <a:graphic xmlns:a="http://schemas.openxmlformats.org/drawingml/2006/main">
+                  <a:graphicData uri="http://schemas.microsoft.com/office/word/2010/wordprocessingShape">
+                    <wps:wsp>
+                      <wps:cNvSpPr txBox="1"/>
+                      <wps:spPr>
+                        <a:xfrm>
+                          <a:off x="0" y="0"/>
+                          <a:ext cx="4608195" cy="635"/>
+                        </a:xfrm>
+                        <a:prstGeom prst="rect">
+                          <a:avLst/>
+                        </a:prstGeom>
+                        <a:solidFill>
+                          <a:prstClr val="white"/>
+                        </a:solidFill>
+                        <a:ln>
+                          <a:noFill/>
+                        </a:ln>
+                      </wps:spPr>
+                      <wps:txbx>
+                        <w:txbxContent>
+                          <w:p>
+                            <w:pPr>
+                              <w:pStyle w:val="Descripcin"/>
+                              <w:rPr>
+                                <w:rFonts w:ascii="Arial" w:hAnsi="Arial" w:cs="Arial"/>
+                                <w:noProof/>
+                              </w:rPr>
+                            </w:pPr>
+                            <w:r>
+                              <w:t xml:space="preserve">Ilustración </w:t>
+                            </w:r>
+                            <w:fldSimple w:instr=" SEQ Ilustración \* ARABIC ">
+                              <w:r>
+                                <w:rPr>
+                                  <w:noProof/>
+                                </w:rPr>
+                                <w:t>2</w:t>
+                              </w:r>
+                            </w:fldSimple>
+                            <w:r>
+                              <w:t xml:space="preserve"> Arquitectura SDN</w:t>
+                            </w:r>
+                          </w:p>
+                        </w:txbxContent>
+                      </wps:txbx>
+                      <wps:bodyPr rot="0" spcFirstLastPara="0" vertOverflow="overflow" horzOverflow="overflow" vert="horz" wrap="square" lIns="0" tIns="0" rIns="0" bIns="0" numCol="1" spcCol="0" rtlCol="0" fromWordArt="0" anchor="t" anchorCtr="0" forceAA="0" compatLnSpc="1">
+                        <a:prstTxWarp prst="textNoShape">
+                          <a:avLst/>
+                        </a:prstTxWarp>
+                        <a:spAutoFit/>
+                      </wps:bodyPr>
+                    </wps:wsp>
+                  </a:graphicData>
+                </a:graphic>
+              </wp:anchor>
+            </w:drawing>
+          </mc:Choice>
+          <mc:Fallback>
+            <w:pict>
+              <v:shape w14:anchorId="5171D7B1" id="_x0000_s1027" type="#_x0000_t202" style="position:absolute;left:0;text-align:left;margin-left:24.1pt;margin-top:389.6pt;width:362.85pt;height:.05pt;z-index:251666432;visibility:visible;mso-wrap-style:square;mso-wrap-distance-left:9pt;mso-wrap-distance-top:0;mso-wrap-distance-right:9pt;mso-wrap-distance-bottom:0;mso-position-horizontal:absolute;mso-position-horizontal-relative:text;mso-position-vertical:absolute;mso-position-vertical-relative:text;v-text-anchor:top" o:gfxdata="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" stroked="f">
+                <v:textbox style="mso-fit-shape-to-text:t" inset="0,0,0,0">
+                  <w:txbxContent>
+                    <w:p>
+                      <w:pPr>
+                        <w:pStyle w:val="Descripcin"/>
+                        <w:rPr>
+                          <w:rFonts w:ascii="Arial" w:hAnsi="Arial" w:cs="Arial"/>
+                          <w:noProof/>
+                        </w:rPr>
+                      </w:pPr>
+                      <w:r>
+                        <w:t xml:space="preserve">Ilustración </w:t>
+                      </w:r>
+                      <w:fldSimple w:instr=" SEQ Ilustración \* ARABIC ">
+                        <w:r>
+                          <w:rPr>
+                            <w:noProof/>
+                          </w:rPr>
+                          <w:t>2</w:t>
+                        </w:r>
+                      </w:fldSimple>
+                      <w:r>
+                        <w:t xml:space="preserve"> Arquitectura SDN</w:t>
+                      </w:r>
+                    </w:p>
+                  </w:txbxContent>
+                </v:textbox>
+                <w10:wrap type="square"/>
+              </v:shape>
+            </w:pict>
+          </mc:Fallback>
+        </mc:AlternateContent>
+      </w:r>
+      <w:r>
+        <w:rPr>
+          <w:rFonts w:ascii="Arial" w:hAnsi="Arial" w:cs="Arial"/>
+          <w:noProof/>
+          <w:sz w:val="24"/>
+          <w:szCs w:val="24"/>
+        </w:rPr>
+        <w:drawing>
+          <wp:anchor distT="0" distB="0" distL="114300" distR="114300" simplePos="0" relativeHeight="251664384" behindDoc="0" locked="0" layoutInCell="1" allowOverlap="1" wp14:anchorId="142911D2" wp14:editId="3F43B3DF">
+            <wp:simplePos x="0" y="0"/>
+            <wp:positionH relativeFrom="margin">
+              <wp:posOffset>306070</wp:posOffset>
+            </wp:positionH>
+            <wp:positionV relativeFrom="paragraph">
+              <wp:posOffset>1341755</wp:posOffset>
+            </wp:positionV>
+            <wp:extent cx="4608195" cy="3549015"/>
+            <wp:effectExtent l="0" t="0" r="1905" b="0"/>
+            <wp:wrapSquare wrapText="bothSides"/>
+            <wp:docPr id="625843599" name="Imagen 4" descr="SDN: el futuro de las redes inteligentes"/>
+            <wp:cNvGraphicFramePr>
+              <a:graphicFrameLocks xmlns:a="http://schemas.openxmlformats.org/drawingml/2006/main" noChangeAspect="1"/>
+            </wp:cNvGraphicFramePr>
+            <a:graphic xmlns:a="http://schemas.openxmlformats.org/drawingml/2006/main">
+              <a:graphicData uri="http://schemas.openxmlformats.org/drawingml/2006/picture">
+                <pic:pic xmlns:pic="http://schemas.openxmlformats.org/drawingml/2006/picture">
+                  <pic:nvPicPr>
+                    <pic:cNvPr id="0" name="Picture 13" descr="SDN: el futuro de las redes inteligentes"/>
+                    <pic:cNvPicPr>
+                      <a:picLocks noChangeAspect="1" noChangeArrowheads="1"/>
+                    </pic:cNvPicPr>
+                  </pic:nvPicPr>
+                  <pic:blipFill>
+                    <a:blip r:embed="rId18">
+                      <a:extLst>
+                        <a:ext uri="{28A0092B-C50C-407E-A947-70E740481C1C}">
+                          <a14:useLocalDpi xmlns:a14="http://schemas.microsoft.com/office/drawing/2010/main" val="0"/>
+                        </a:ext>
+                      </a:extLst>
+                    </a:blip>
+                    <a:srcRect/>
+                    <a:stretch>
+                      <a:fillRect/>
+                    </a:stretch>
+                  </pic:blipFill>
+                  <pic:spPr bwMode="auto">
+                    <a:xfrm>
+                      <a:off x="0" y="0"/>
+                      <a:ext cx="4608195" cy="3549015"/>
+                    </a:xfrm>
+                    <a:prstGeom prst="rect">
+                      <a:avLst/>
+                    </a:prstGeom>
+                    <a:noFill/>
+                    <a:ln>
+                      <a:noFill/>
+                    </a:ln>
+                  </pic:spPr>
+                </pic:pic>
+              </a:graphicData>
+            </a:graphic>
+            <wp14:sizeRelH relativeFrom="page">
+              <wp14:pctWidth>0</wp14:pctWidth>
+            </wp14:sizeRelH>
+            <wp14:sizeRelV relativeFrom="page">
+              <wp14:pctHeight>0</wp14:pctHeight>
+            </wp14:sizeRelV>
+          </wp:anchor>
+        </w:drawing>
+      </w:r>
+      <w:r>
+        <w:rPr>
+          <w:rFonts w:ascii="Arial" w:hAnsi="Arial" w:cs="Arial"/>
+          <w:sz w:val="24"/>
+          <w:szCs w:val="24"/>
+          <w:u w:val="single"/>
+        </w:rPr>
+        <w:t>Plano de datos o capa de infraestructura</w:t>
+      </w:r>
+      <w:r>
+        <w:rPr>
+          <w:rFonts w:ascii="Arial" w:hAnsi="Arial" w:cs="Arial"/>
+          <w:sz w:val="24"/>
+          <w:szCs w:val="24"/>
+        </w:rPr>
+        <w:t>: Se forma por todos los dispositivos físicos de red, como podrían ser enrutadores y conmutadores, que forman parte del plano de datos. Todos estos dispositivos son los encargados de reenviar todo el tráfico de red a través de la red.</w:t>
       </w:r>
     </w:p>
     <w:p>
@@ -5167,51 +5888,1720 @@
           <w:szCs w:val="32"/>
         </w:rPr>
       </w:pPr>
-      <w:r>
+    </w:p>
+    <w:p>
+      <w:pPr>
+        <w:pStyle w:val="Ttulo1"/>
+        <w:spacing w:line="360" w:lineRule="auto"/>
+        <w:jc w:val="both"/>
+        <w:rPr>
+          <w:rFonts w:ascii="Arial" w:hAnsi="Arial" w:cs="Arial"/>
+          <w:sz w:val="24"/>
+          <w:szCs w:val="24"/>
+        </w:rPr>
+      </w:pPr>
+      <w:r>
+        <w:rPr>
+          <w:rFonts w:ascii="Arial" w:hAnsi="Arial" w:cs="Arial"/>
+          <w:sz w:val="24"/>
+          <w:szCs w:val="24"/>
+        </w:rPr>
+        <w:t>Modelos de redes SDN</w:t>
+      </w:r>
+    </w:p>
+    <w:p>
+      <w:pPr>
+        <w:pStyle w:val="Ttulo2"/>
+        <w:numPr>
+          <w:ilvl w:val="0"/>
+          <w:numId w:val="11"/>
+        </w:numPr>
+        <w:spacing w:line="360" w:lineRule="auto"/>
+        <w:jc w:val="both"/>
+        <w:rPr>
+          <w:rFonts w:ascii="Arial" w:hAnsi="Arial" w:cs="Arial"/>
+          <w:sz w:val="24"/>
+          <w:szCs w:val="24"/>
+        </w:rPr>
+      </w:pPr>
+      <w:r>
+        <w:rPr>
+          <w:rFonts w:ascii="Arial" w:hAnsi="Arial" w:cs="Arial"/>
+          <w:sz w:val="24"/>
+          <w:szCs w:val="24"/>
+          <w:u w:val="single"/>
+        </w:rPr>
+        <w:t>SDN Centralizada</w:t>
+      </w:r>
+      <w:r>
+        <w:rPr>
+          <w:rFonts w:ascii="Arial" w:hAnsi="Arial" w:cs="Arial"/>
+          <w:sz w:val="24"/>
+          <w:szCs w:val="24"/>
+        </w:rPr>
+        <w:t>:</w:t>
+      </w:r>
+    </w:p>
+    <w:p>
+      <w:pPr>
+        <w:spacing w:line="360" w:lineRule="auto"/>
+        <w:jc w:val="both"/>
+        <w:rPr>
+          <w:rFonts w:ascii="Arial" w:eastAsiaTheme="majorEastAsia" w:hAnsi="Arial" w:cs="Arial"/>
+          <w:sz w:val="24"/>
+          <w:szCs w:val="24"/>
+        </w:rPr>
+      </w:pPr>
+      <w:r>
+        <w:rPr>
+          <w:rFonts w:ascii="Arial" w:eastAsiaTheme="majorEastAsia" w:hAnsi="Arial" w:cs="Arial"/>
+          <w:sz w:val="24"/>
+          <w:szCs w:val="24"/>
+        </w:rPr>
+        <w:t xml:space="preserve">Se caracteriza por tener un único controlador centralizado encargado de gestionar toda la red, siempre estará actuando como el “cerebro” de nuestra infraestructura. Este tipo de controlador posee una visión global de toda la red y envía instrucciones detalladas a los dispositivos de red para saber </w:t>
+      </w:r>
+      <w:proofErr w:type="spellStart"/>
+      <w:r>
+        <w:rPr>
+          <w:rFonts w:ascii="Arial" w:eastAsiaTheme="majorEastAsia" w:hAnsi="Arial" w:cs="Arial"/>
+          <w:sz w:val="24"/>
+          <w:szCs w:val="24"/>
+        </w:rPr>
+        <w:t>como</w:t>
+      </w:r>
+      <w:proofErr w:type="spellEnd"/>
+      <w:r>
+        <w:rPr>
+          <w:rFonts w:ascii="Arial" w:eastAsiaTheme="majorEastAsia" w:hAnsi="Arial" w:cs="Arial"/>
+          <w:sz w:val="24"/>
+          <w:szCs w:val="24"/>
+        </w:rPr>
+        <w:t xml:space="preserve"> deben enrutar el tráfico, aplicar políticas de seguridad u optimizar el rendimiento.</w:t>
+      </w:r>
+    </w:p>
+    <w:p>
+      <w:pPr>
+        <w:pStyle w:val="Prrafodelista"/>
+        <w:numPr>
+          <w:ilvl w:val="1"/>
+          <w:numId w:val="11"/>
+        </w:numPr>
+        <w:spacing w:line="360" w:lineRule="auto"/>
+        <w:jc w:val="both"/>
+        <w:rPr>
+          <w:rFonts w:ascii="Arial" w:hAnsi="Arial" w:cs="Arial"/>
+          <w:sz w:val="24"/>
+          <w:szCs w:val="24"/>
+        </w:rPr>
+      </w:pPr>
+      <w:r>
+        <w:rPr>
+          <w:rStyle w:val="Ttulo3Car"/>
+          <w:rFonts w:ascii="Arial" w:hAnsi="Arial" w:cs="Arial"/>
+        </w:rPr>
+        <w:t>Características</w:t>
+      </w:r>
+      <w:r>
+        <w:rPr>
+          <w:rFonts w:ascii="Arial" w:eastAsiaTheme="majorEastAsia" w:hAnsi="Arial" w:cs="Arial"/>
+          <w:sz w:val="24"/>
+          <w:szCs w:val="24"/>
+        </w:rPr>
+        <w:t>:</w:t>
+      </w:r>
+    </w:p>
+    <w:p>
+      <w:pPr>
+        <w:pStyle w:val="Prrafodelista"/>
+        <w:numPr>
+          <w:ilvl w:val="2"/>
+          <w:numId w:val="11"/>
+        </w:numPr>
+        <w:spacing w:line="360" w:lineRule="auto"/>
+        <w:jc w:val="both"/>
+        <w:rPr>
+          <w:rFonts w:ascii="Arial" w:hAnsi="Arial" w:cs="Arial"/>
+          <w:sz w:val="24"/>
+          <w:szCs w:val="24"/>
+        </w:rPr>
+      </w:pPr>
+      <w:r>
+        <w:rPr>
+          <w:rStyle w:val="Ttulo3Car"/>
+          <w:rFonts w:ascii="Arial" w:hAnsi="Arial" w:cs="Arial"/>
+        </w:rPr>
+        <w:t>Escalabilidad limitada</w:t>
+      </w:r>
+      <w:r>
+        <w:rPr>
+          <w:rFonts w:ascii="Arial" w:hAnsi="Arial" w:cs="Arial"/>
+          <w:sz w:val="24"/>
+          <w:szCs w:val="24"/>
+        </w:rPr>
+        <w:t>: Cuando la red va creciendo, el controlador centralizado puede convertirse en un posible cuello de botella.</w:t>
+      </w:r>
+    </w:p>
+    <w:p>
+      <w:pPr>
+        <w:pStyle w:val="Prrafodelista"/>
+        <w:spacing w:line="360" w:lineRule="auto"/>
+        <w:ind w:left="2160"/>
+        <w:jc w:val="both"/>
+        <w:rPr>
+          <w:rFonts w:ascii="Arial" w:hAnsi="Arial" w:cs="Arial"/>
+          <w:sz w:val="24"/>
+          <w:szCs w:val="24"/>
+        </w:rPr>
+      </w:pPr>
+    </w:p>
+    <w:p>
+      <w:pPr>
+        <w:pStyle w:val="Prrafodelista"/>
+        <w:numPr>
+          <w:ilvl w:val="2"/>
+          <w:numId w:val="11"/>
+        </w:numPr>
+        <w:spacing w:line="360" w:lineRule="auto"/>
+        <w:jc w:val="both"/>
+        <w:rPr>
+          <w:rFonts w:ascii="Arial" w:hAnsi="Arial" w:cs="Arial"/>
+          <w:sz w:val="24"/>
+          <w:szCs w:val="24"/>
+        </w:rPr>
+      </w:pPr>
+      <w:r>
+        <w:rPr>
+          <w:rFonts w:ascii="Arial" w:hAnsi="Arial" w:cs="Arial"/>
+          <w:sz w:val="24"/>
+          <w:szCs w:val="24"/>
+        </w:rPr>
+        <w:t>Punto único de fallo: En caso de que el controlador centralizado llegase a fallar, toda la red se vería afectada.</w:t>
+      </w:r>
+    </w:p>
+    <w:p>
+      <w:pPr>
+        <w:pStyle w:val="Prrafodelista"/>
+        <w:spacing w:line="360" w:lineRule="auto"/>
+        <w:jc w:val="both"/>
+        <w:rPr>
+          <w:rFonts w:ascii="Arial" w:hAnsi="Arial" w:cs="Arial"/>
+          <w:sz w:val="24"/>
+          <w:szCs w:val="24"/>
+        </w:rPr>
+      </w:pPr>
+    </w:p>
+    <w:p>
+      <w:pPr>
+        <w:pStyle w:val="Prrafodelista"/>
+        <w:numPr>
+          <w:ilvl w:val="2"/>
+          <w:numId w:val="11"/>
+        </w:numPr>
+        <w:spacing w:line="360" w:lineRule="auto"/>
+        <w:jc w:val="both"/>
+        <w:rPr>
+          <w:rFonts w:ascii="Arial" w:hAnsi="Arial" w:cs="Arial"/>
+          <w:sz w:val="24"/>
+          <w:szCs w:val="24"/>
+        </w:rPr>
+      </w:pPr>
+      <w:r>
+        <w:rPr>
+          <w:rFonts w:ascii="Arial" w:hAnsi="Arial" w:cs="Arial"/>
+          <w:sz w:val="24"/>
+          <w:szCs w:val="24"/>
+        </w:rPr>
+        <w:t>Gestión simplificada: La parte de la configuración y administración de la red, se vería simplificada al poder centralizar las tareas en un único punto.</w:t>
+      </w:r>
+    </w:p>
+    <w:p>
+      <w:pPr>
+        <w:pStyle w:val="Prrafodelista"/>
+        <w:spacing w:line="360" w:lineRule="auto"/>
+        <w:jc w:val="both"/>
+        <w:rPr>
+          <w:rFonts w:ascii="Arial" w:hAnsi="Arial" w:cs="Arial"/>
+          <w:sz w:val="24"/>
+          <w:szCs w:val="24"/>
+        </w:rPr>
+      </w:pPr>
+    </w:p>
+    <w:p>
+      <w:pPr>
+        <w:pStyle w:val="Prrafodelista"/>
+        <w:numPr>
+          <w:ilvl w:val="2"/>
+          <w:numId w:val="11"/>
+        </w:numPr>
+        <w:spacing w:line="360" w:lineRule="auto"/>
+        <w:jc w:val="both"/>
+        <w:rPr>
+          <w:rFonts w:ascii="Arial" w:hAnsi="Arial" w:cs="Arial"/>
+          <w:sz w:val="24"/>
+          <w:szCs w:val="24"/>
+        </w:rPr>
+      </w:pPr>
+      <w:r>
+        <w:rPr>
+          <w:rFonts w:ascii="Arial" w:hAnsi="Arial" w:cs="Arial"/>
+          <w:sz w:val="24"/>
+          <w:szCs w:val="24"/>
+        </w:rPr>
+        <w:t>Visión global unificada: Permite una perspectiva completa de todo el estado de la red, llegando a facilitar bastante la toma de decisiones.</w:t>
+      </w:r>
+    </w:p>
+    <w:p>
+      <w:pPr>
+        <w:pStyle w:val="Prrafodelista"/>
+        <w:spacing w:line="360" w:lineRule="auto"/>
+        <w:jc w:val="both"/>
+        <w:rPr>
+          <w:rFonts w:ascii="Arial" w:hAnsi="Arial" w:cs="Arial"/>
+          <w:sz w:val="24"/>
+          <w:szCs w:val="24"/>
+        </w:rPr>
+      </w:pPr>
+    </w:p>
+    <w:p>
+      <w:pPr>
+        <w:pStyle w:val="Ttulo3"/>
+        <w:numPr>
+          <w:ilvl w:val="1"/>
+          <w:numId w:val="11"/>
+        </w:numPr>
+        <w:spacing w:line="360" w:lineRule="auto"/>
+        <w:jc w:val="both"/>
+        <w:rPr>
+          <w:rFonts w:ascii="Arial" w:hAnsi="Arial" w:cs="Arial"/>
+        </w:rPr>
+      </w:pPr>
+      <w:r>
+        <w:rPr>
+          <w:rFonts w:ascii="Arial" w:hAnsi="Arial" w:cs="Arial"/>
+        </w:rPr>
+        <w:t>Ventajas:</w:t>
+      </w:r>
+    </w:p>
+    <w:p>
+      <w:pPr>
+        <w:pStyle w:val="Prrafodelista"/>
+        <w:numPr>
+          <w:ilvl w:val="2"/>
+          <w:numId w:val="11"/>
+        </w:numPr>
+        <w:spacing w:line="360" w:lineRule="auto"/>
+        <w:jc w:val="both"/>
+        <w:rPr>
+          <w:rFonts w:ascii="Arial" w:hAnsi="Arial" w:cs="Arial"/>
+          <w:sz w:val="24"/>
+          <w:szCs w:val="24"/>
+        </w:rPr>
+      </w:pPr>
+      <w:r>
+        <w:rPr>
+          <w:rFonts w:ascii="Arial" w:hAnsi="Arial" w:cs="Arial"/>
+          <w:sz w:val="24"/>
+          <w:szCs w:val="24"/>
+        </w:rPr>
+        <w:t>Mejora en la seguridad: Si implementamos políticas de seguridad centralizadas podremos llegar a mejorar la protección de la red.</w:t>
+      </w:r>
+    </w:p>
+    <w:p>
+      <w:pPr>
+        <w:pStyle w:val="Prrafodelista"/>
+        <w:spacing w:line="360" w:lineRule="auto"/>
+        <w:ind w:left="2160"/>
+        <w:jc w:val="both"/>
+        <w:rPr>
+          <w:rFonts w:ascii="Arial" w:hAnsi="Arial" w:cs="Arial"/>
+          <w:sz w:val="24"/>
+          <w:szCs w:val="24"/>
+        </w:rPr>
+      </w:pPr>
+    </w:p>
+    <w:p>
+      <w:pPr>
+        <w:pStyle w:val="Prrafodelista"/>
+        <w:numPr>
+          <w:ilvl w:val="2"/>
+          <w:numId w:val="11"/>
+        </w:numPr>
+        <w:spacing w:line="360" w:lineRule="auto"/>
+        <w:jc w:val="both"/>
+        <w:rPr>
+          <w:rFonts w:ascii="Arial" w:hAnsi="Arial" w:cs="Arial"/>
+          <w:sz w:val="24"/>
+          <w:szCs w:val="24"/>
+        </w:rPr>
+      </w:pPr>
+      <w:r>
+        <w:rPr>
+          <w:rFonts w:ascii="Arial" w:hAnsi="Arial" w:cs="Arial"/>
+          <w:sz w:val="24"/>
+          <w:szCs w:val="24"/>
+        </w:rPr>
+        <w:t>Reducción de costos: La centralización de toda la gestión pueden reducir significativamente los costes operativos.</w:t>
+      </w:r>
+    </w:p>
+    <w:p>
+      <w:pPr>
+        <w:pStyle w:val="Prrafodelista"/>
+        <w:spacing w:line="360" w:lineRule="auto"/>
+        <w:ind w:left="2160"/>
+        <w:jc w:val="both"/>
+        <w:rPr>
+          <w:rFonts w:ascii="Arial" w:hAnsi="Arial" w:cs="Arial"/>
+          <w:sz w:val="24"/>
+          <w:szCs w:val="24"/>
+        </w:rPr>
+      </w:pPr>
+    </w:p>
+    <w:p>
+      <w:pPr>
+        <w:pStyle w:val="Prrafodelista"/>
+        <w:numPr>
+          <w:ilvl w:val="2"/>
+          <w:numId w:val="11"/>
+        </w:numPr>
+        <w:spacing w:line="360" w:lineRule="auto"/>
+        <w:jc w:val="both"/>
+        <w:rPr>
+          <w:rFonts w:ascii="Arial" w:hAnsi="Arial" w:cs="Arial"/>
+          <w:sz w:val="24"/>
+          <w:szCs w:val="24"/>
+        </w:rPr>
+      </w:pPr>
+      <w:r>
+        <w:rPr>
+          <w:rFonts w:ascii="Arial" w:hAnsi="Arial" w:cs="Arial"/>
+          <w:sz w:val="24"/>
+          <w:szCs w:val="24"/>
+        </w:rPr>
+        <w:t>Facilidad a la hora de la implementación: Gracias a su simplicidad, este modelo se convierte en una opción muy atractiva para las redes pequeñas y medianas.</w:t>
+      </w:r>
+    </w:p>
+    <w:p>
+      <w:pPr>
+        <w:pStyle w:val="Prrafodelista"/>
+        <w:spacing w:line="360" w:lineRule="auto"/>
+        <w:jc w:val="both"/>
+        <w:rPr>
+          <w:rFonts w:ascii="Arial" w:hAnsi="Arial" w:cs="Arial"/>
+          <w:sz w:val="24"/>
+          <w:szCs w:val="24"/>
+        </w:rPr>
+      </w:pPr>
+    </w:p>
+    <w:p>
+      <w:pPr>
+        <w:pStyle w:val="Prrafodelista"/>
+        <w:numPr>
+          <w:ilvl w:val="1"/>
+          <w:numId w:val="11"/>
+        </w:numPr>
+        <w:spacing w:line="360" w:lineRule="auto"/>
+        <w:jc w:val="both"/>
+        <w:rPr>
+          <w:rFonts w:ascii="Arial" w:hAnsi="Arial" w:cs="Arial"/>
+          <w:sz w:val="24"/>
+          <w:szCs w:val="24"/>
+        </w:rPr>
+      </w:pPr>
+      <w:r>
+        <w:rPr>
+          <w:rStyle w:val="Ttulo3Car"/>
+          <w:rFonts w:ascii="Arial" w:hAnsi="Arial" w:cs="Arial"/>
+        </w:rPr>
+        <w:t>Aplicaciones</w:t>
+      </w:r>
+      <w:r>
+        <w:rPr>
+          <w:rFonts w:ascii="Arial" w:hAnsi="Arial" w:cs="Arial"/>
+          <w:sz w:val="24"/>
+          <w:szCs w:val="24"/>
+        </w:rPr>
+        <w:t>:</w:t>
+      </w:r>
+    </w:p>
+    <w:p>
+      <w:pPr>
+        <w:pStyle w:val="Prrafodelista"/>
+        <w:numPr>
+          <w:ilvl w:val="2"/>
+          <w:numId w:val="11"/>
+        </w:numPr>
+        <w:spacing w:line="360" w:lineRule="auto"/>
+        <w:jc w:val="both"/>
+        <w:rPr>
+          <w:rStyle w:val="Ttulo3Car"/>
+          <w:rFonts w:ascii="Arial" w:hAnsi="Arial" w:cs="Arial"/>
+        </w:rPr>
+      </w:pPr>
+      <w:r>
+        <w:rPr>
+          <w:rStyle w:val="Ttulo3Car"/>
+          <w:rFonts w:ascii="Arial" w:hAnsi="Arial" w:cs="Arial"/>
+        </w:rPr>
+        <w:t xml:space="preserve">Redes para pequeñas y medianas empresas </w:t>
+      </w:r>
+    </w:p>
+    <w:p>
+      <w:pPr>
+        <w:pStyle w:val="Prrafodelista"/>
+        <w:numPr>
+          <w:ilvl w:val="2"/>
+          <w:numId w:val="11"/>
+        </w:numPr>
+        <w:spacing w:line="360" w:lineRule="auto"/>
+        <w:jc w:val="both"/>
+        <w:rPr>
+          <w:rStyle w:val="Ttulo3Car"/>
+          <w:rFonts w:ascii="Arial" w:hAnsi="Arial" w:cs="Arial"/>
+        </w:rPr>
+      </w:pPr>
+      <w:r>
+        <w:rPr>
+          <w:rStyle w:val="Ttulo3Car"/>
+          <w:rFonts w:ascii="Arial" w:hAnsi="Arial" w:cs="Arial"/>
+        </w:rPr>
+        <w:t>Redes de campus educativos</w:t>
+      </w:r>
+    </w:p>
+    <w:p>
+      <w:pPr>
+        <w:pStyle w:val="Prrafodelista"/>
+        <w:numPr>
+          <w:ilvl w:val="2"/>
+          <w:numId w:val="11"/>
+        </w:numPr>
+        <w:spacing w:line="360" w:lineRule="auto"/>
+        <w:jc w:val="both"/>
+        <w:rPr>
+          <w:rStyle w:val="Ttulo3Car"/>
+          <w:rFonts w:ascii="Arial" w:hAnsi="Arial" w:cs="Arial"/>
+        </w:rPr>
+      </w:pPr>
+      <w:r>
+        <w:rPr>
+          <w:rStyle w:val="Ttulo3Car"/>
+          <w:rFonts w:ascii="Arial" w:hAnsi="Arial" w:cs="Arial"/>
+        </w:rPr>
+        <w:t>Redes de centros de datos con una topología simple</w:t>
+      </w:r>
+    </w:p>
+    <w:p>
+      <w:pPr>
+        <w:pStyle w:val="Ttulo2"/>
+        <w:numPr>
+          <w:ilvl w:val="0"/>
+          <w:numId w:val="11"/>
+        </w:numPr>
+        <w:spacing w:line="360" w:lineRule="auto"/>
+        <w:jc w:val="both"/>
+        <w:rPr>
+          <w:rFonts w:ascii="Arial" w:hAnsi="Arial" w:cs="Arial"/>
+          <w:sz w:val="24"/>
+          <w:szCs w:val="24"/>
+        </w:rPr>
+      </w:pPr>
+      <w:r>
+        <w:rPr>
+          <w:rFonts w:ascii="Arial" w:hAnsi="Arial" w:cs="Arial"/>
+          <w:sz w:val="24"/>
+          <w:szCs w:val="24"/>
+          <w:u w:val="single"/>
+        </w:rPr>
+        <w:t>SDN Distribuida</w:t>
+      </w:r>
+      <w:r>
+        <w:rPr>
+          <w:rFonts w:ascii="Arial" w:hAnsi="Arial" w:cs="Arial"/>
+          <w:sz w:val="24"/>
+          <w:szCs w:val="24"/>
+        </w:rPr>
+        <w:t>:</w:t>
+      </w:r>
+    </w:p>
+    <w:p>
+      <w:pPr>
+        <w:spacing w:line="360" w:lineRule="auto"/>
+        <w:jc w:val="both"/>
+        <w:rPr>
+          <w:rFonts w:ascii="Arial" w:eastAsiaTheme="majorEastAsia" w:hAnsi="Arial" w:cs="Arial"/>
+          <w:sz w:val="24"/>
+          <w:szCs w:val="24"/>
+        </w:rPr>
+      </w:pPr>
+      <w:r>
+        <w:rPr>
+          <w:rFonts w:ascii="Arial" w:eastAsiaTheme="majorEastAsia" w:hAnsi="Arial" w:cs="Arial"/>
+          <w:sz w:val="24"/>
+          <w:szCs w:val="24"/>
+        </w:rPr>
+        <w:t>Está formado por múltiples controladores distribuidos, encargados de gestionar las diferentes partes de una red, de esta forma se divide las responsabilidades y conseguimos que aumente la flexibilidad. Cada controlador tiene la función de encargarse de un segmento en específico de la red, ayudándose entre sí para poder conseguir una gestión total.</w:t>
+      </w:r>
+    </w:p>
+    <w:p>
+      <w:pPr>
+        <w:pStyle w:val="Prrafodelista"/>
+        <w:numPr>
+          <w:ilvl w:val="1"/>
+          <w:numId w:val="11"/>
+        </w:numPr>
+        <w:spacing w:line="360" w:lineRule="auto"/>
+        <w:jc w:val="both"/>
+        <w:rPr>
+          <w:rFonts w:ascii="Arial" w:hAnsi="Arial" w:cs="Arial"/>
+          <w:sz w:val="24"/>
+          <w:szCs w:val="24"/>
+        </w:rPr>
+      </w:pPr>
+      <w:r>
+        <w:rPr>
+          <w:rStyle w:val="Ttulo3Car"/>
+          <w:rFonts w:ascii="Arial" w:hAnsi="Arial" w:cs="Arial"/>
+        </w:rPr>
+        <w:t>Características</w:t>
+      </w:r>
+      <w:r>
+        <w:rPr>
+          <w:rFonts w:ascii="Arial" w:eastAsiaTheme="majorEastAsia" w:hAnsi="Arial" w:cs="Arial"/>
+          <w:sz w:val="24"/>
+          <w:szCs w:val="24"/>
+        </w:rPr>
+        <w:t>:</w:t>
+      </w:r>
+    </w:p>
+    <w:p>
+      <w:pPr>
+        <w:pStyle w:val="Prrafodelista"/>
+        <w:numPr>
+          <w:ilvl w:val="2"/>
+          <w:numId w:val="11"/>
+        </w:numPr>
+        <w:spacing w:line="360" w:lineRule="auto"/>
+        <w:jc w:val="both"/>
+        <w:rPr>
+          <w:rFonts w:ascii="Arial" w:hAnsi="Arial" w:cs="Arial"/>
+          <w:sz w:val="24"/>
+          <w:szCs w:val="24"/>
+        </w:rPr>
+      </w:pPr>
+      <w:r>
+        <w:rPr>
+          <w:rStyle w:val="Ttulo3Car"/>
+          <w:rFonts w:ascii="Arial" w:hAnsi="Arial" w:cs="Arial"/>
+        </w:rPr>
+        <w:t>Mayor complejidad</w:t>
+      </w:r>
+      <w:r>
+        <w:rPr>
+          <w:rFonts w:ascii="Arial" w:hAnsi="Arial" w:cs="Arial"/>
+          <w:sz w:val="24"/>
+          <w:szCs w:val="24"/>
+        </w:rPr>
+        <w:t>: Debido a la gestión y coordinación de diversos controladores.</w:t>
+      </w:r>
+    </w:p>
+    <w:p>
+      <w:pPr>
+        <w:pStyle w:val="Prrafodelista"/>
+        <w:spacing w:line="360" w:lineRule="auto"/>
+        <w:ind w:left="2160"/>
+        <w:jc w:val="both"/>
+        <w:rPr>
+          <w:rFonts w:ascii="Arial" w:hAnsi="Arial" w:cs="Arial"/>
+          <w:sz w:val="24"/>
+          <w:szCs w:val="24"/>
+        </w:rPr>
+      </w:pPr>
+    </w:p>
+    <w:p>
+      <w:pPr>
+        <w:pStyle w:val="Prrafodelista"/>
+        <w:numPr>
+          <w:ilvl w:val="2"/>
+          <w:numId w:val="11"/>
+        </w:numPr>
+        <w:spacing w:line="360" w:lineRule="auto"/>
+        <w:jc w:val="both"/>
+        <w:rPr>
+          <w:rFonts w:ascii="Arial" w:hAnsi="Arial" w:cs="Arial"/>
+          <w:sz w:val="24"/>
+          <w:szCs w:val="24"/>
+        </w:rPr>
+      </w:pPr>
+      <w:r>
+        <w:rPr>
+          <w:rFonts w:ascii="Arial" w:hAnsi="Arial" w:cs="Arial"/>
+          <w:sz w:val="24"/>
+          <w:szCs w:val="24"/>
+        </w:rPr>
+        <w:t>Mejor resiliencia: Si un controlador nos da errores, el resto podría seguir controlando sus segmentos de la red.</w:t>
+      </w:r>
+    </w:p>
+    <w:p>
+      <w:pPr>
+        <w:pStyle w:val="Prrafodelista"/>
+        <w:spacing w:line="360" w:lineRule="auto"/>
+        <w:jc w:val="both"/>
+        <w:rPr>
+          <w:rFonts w:ascii="Arial" w:hAnsi="Arial" w:cs="Arial"/>
+          <w:sz w:val="24"/>
+          <w:szCs w:val="24"/>
+        </w:rPr>
+      </w:pPr>
+    </w:p>
+    <w:p>
+      <w:pPr>
+        <w:pStyle w:val="Prrafodelista"/>
+        <w:numPr>
+          <w:ilvl w:val="2"/>
+          <w:numId w:val="11"/>
+        </w:numPr>
+        <w:spacing w:line="360" w:lineRule="auto"/>
+        <w:jc w:val="both"/>
+        <w:rPr>
+          <w:rFonts w:ascii="Arial" w:hAnsi="Arial" w:cs="Arial"/>
+          <w:sz w:val="24"/>
+          <w:szCs w:val="24"/>
+        </w:rPr>
+      </w:pPr>
+      <w:r>
+        <w:rPr>
+          <w:rFonts w:ascii="Arial" w:hAnsi="Arial" w:cs="Arial"/>
+          <w:sz w:val="24"/>
+          <w:szCs w:val="24"/>
+        </w:rPr>
+        <w:t>Escalabilidad superior:  Se adapta mejor al crecimiento de la red, distribuyendo la carga entre diferentes controladores.</w:t>
+      </w:r>
+    </w:p>
+    <w:p>
+      <w:pPr>
+        <w:pStyle w:val="Prrafodelista"/>
+        <w:spacing w:line="360" w:lineRule="auto"/>
+        <w:jc w:val="both"/>
+        <w:rPr>
+          <w:rFonts w:ascii="Arial" w:hAnsi="Arial" w:cs="Arial"/>
+          <w:sz w:val="24"/>
+          <w:szCs w:val="24"/>
+        </w:rPr>
+      </w:pPr>
+    </w:p>
+    <w:p>
+      <w:pPr>
+        <w:pStyle w:val="Prrafodelista"/>
+        <w:numPr>
+          <w:ilvl w:val="2"/>
+          <w:numId w:val="11"/>
+        </w:numPr>
+        <w:spacing w:line="360" w:lineRule="auto"/>
+        <w:jc w:val="both"/>
+        <w:rPr>
+          <w:rFonts w:ascii="Arial" w:hAnsi="Arial" w:cs="Arial"/>
+          <w:sz w:val="24"/>
+          <w:szCs w:val="24"/>
+        </w:rPr>
+      </w:pPr>
+      <w:r>
+        <w:rPr>
+          <w:rFonts w:ascii="Arial" w:hAnsi="Arial" w:cs="Arial"/>
+          <w:sz w:val="24"/>
+          <w:szCs w:val="24"/>
+        </w:rPr>
+        <w:t>Flexibilidad mayor: Consiguiendo así una gestión más granulada de la red, ya que permite que se adapte mejor a las topologías complejas.</w:t>
+      </w:r>
+    </w:p>
+    <w:p>
+      <w:pPr>
+        <w:pStyle w:val="Prrafodelista"/>
+        <w:spacing w:line="360" w:lineRule="auto"/>
+        <w:jc w:val="both"/>
+        <w:rPr>
+          <w:rFonts w:ascii="Arial" w:hAnsi="Arial" w:cs="Arial"/>
+          <w:sz w:val="24"/>
+          <w:szCs w:val="24"/>
+        </w:rPr>
+      </w:pPr>
+    </w:p>
+    <w:p>
+      <w:pPr>
+        <w:pStyle w:val="Ttulo3"/>
+        <w:numPr>
+          <w:ilvl w:val="1"/>
+          <w:numId w:val="11"/>
+        </w:numPr>
+        <w:spacing w:line="360" w:lineRule="auto"/>
+        <w:jc w:val="both"/>
+        <w:rPr>
+          <w:rFonts w:ascii="Arial" w:hAnsi="Arial" w:cs="Arial"/>
+        </w:rPr>
+      </w:pPr>
+      <w:r>
+        <w:rPr>
+          <w:rFonts w:ascii="Arial" w:hAnsi="Arial" w:cs="Arial"/>
+        </w:rPr>
+        <w:t>Ventajas:</w:t>
+      </w:r>
+    </w:p>
+    <w:p>
+      <w:pPr>
+        <w:pStyle w:val="Prrafodelista"/>
+        <w:numPr>
+          <w:ilvl w:val="2"/>
+          <w:numId w:val="11"/>
+        </w:numPr>
+        <w:spacing w:line="360" w:lineRule="auto"/>
+        <w:jc w:val="both"/>
+        <w:rPr>
+          <w:rFonts w:ascii="Arial" w:hAnsi="Arial" w:cs="Arial"/>
+          <w:sz w:val="24"/>
+          <w:szCs w:val="24"/>
+        </w:rPr>
+      </w:pPr>
+      <w:r>
+        <w:rPr>
+          <w:rFonts w:ascii="Arial" w:hAnsi="Arial" w:cs="Arial"/>
+          <w:sz w:val="24"/>
+          <w:szCs w:val="24"/>
+        </w:rPr>
+        <w:t>Mayor disponibilidad: La distribución de la gestión, consigue reducir el impacto de fallos en un solo controlador de la red.</w:t>
+      </w:r>
+    </w:p>
+    <w:p>
+      <w:pPr>
+        <w:pStyle w:val="Prrafodelista"/>
+        <w:spacing w:line="360" w:lineRule="auto"/>
+        <w:ind w:left="2160"/>
+        <w:jc w:val="both"/>
+        <w:rPr>
+          <w:rFonts w:ascii="Arial" w:hAnsi="Arial" w:cs="Arial"/>
+          <w:sz w:val="24"/>
+          <w:szCs w:val="24"/>
+        </w:rPr>
+      </w:pPr>
+    </w:p>
+    <w:p>
+      <w:pPr>
+        <w:pStyle w:val="Prrafodelista"/>
+        <w:numPr>
+          <w:ilvl w:val="2"/>
+          <w:numId w:val="11"/>
+        </w:numPr>
+        <w:spacing w:line="360" w:lineRule="auto"/>
+        <w:jc w:val="both"/>
+        <w:rPr>
+          <w:rFonts w:ascii="Arial" w:hAnsi="Arial" w:cs="Arial"/>
+          <w:sz w:val="24"/>
+          <w:szCs w:val="24"/>
+        </w:rPr>
+      </w:pPr>
+      <w:r>
+        <w:rPr>
+          <w:rFonts w:ascii="Arial" w:hAnsi="Arial" w:cs="Arial"/>
+          <w:sz w:val="24"/>
+          <w:szCs w:val="24"/>
+        </w:rPr>
+        <w:t>Escalabilidad sin límites: Ya que permite facilitar bastante el crecimiento de la red sin verse afectado su rendimiento.</w:t>
+      </w:r>
+    </w:p>
+    <w:p>
+      <w:pPr>
+        <w:pStyle w:val="Prrafodelista"/>
+        <w:spacing w:line="360" w:lineRule="auto"/>
+        <w:ind w:left="2160"/>
+        <w:jc w:val="both"/>
+        <w:rPr>
+          <w:rFonts w:ascii="Arial" w:hAnsi="Arial" w:cs="Arial"/>
+          <w:sz w:val="24"/>
+          <w:szCs w:val="24"/>
+        </w:rPr>
+      </w:pPr>
+    </w:p>
+    <w:p>
+      <w:pPr>
+        <w:pStyle w:val="Prrafodelista"/>
+        <w:numPr>
+          <w:ilvl w:val="2"/>
+          <w:numId w:val="11"/>
+        </w:numPr>
+        <w:spacing w:line="360" w:lineRule="auto"/>
+        <w:jc w:val="both"/>
+        <w:rPr>
+          <w:rFonts w:ascii="Arial" w:hAnsi="Arial" w:cs="Arial"/>
+          <w:sz w:val="24"/>
+          <w:szCs w:val="24"/>
+        </w:rPr>
+      </w:pPr>
+      <w:r>
+        <w:rPr>
+          <w:rFonts w:ascii="Arial" w:hAnsi="Arial" w:cs="Arial"/>
+          <w:sz w:val="24"/>
+          <w:szCs w:val="24"/>
+        </w:rPr>
+        <w:t>Adaptación a redes complejas: Hace una gestión granular en entornos que tienen topologías complejas.</w:t>
+      </w:r>
+    </w:p>
+    <w:p>
+      <w:pPr>
+        <w:pStyle w:val="Prrafodelista"/>
+        <w:spacing w:line="360" w:lineRule="auto"/>
+        <w:jc w:val="both"/>
+        <w:rPr>
+          <w:rFonts w:ascii="Arial" w:hAnsi="Arial" w:cs="Arial"/>
+          <w:sz w:val="24"/>
+          <w:szCs w:val="24"/>
+        </w:rPr>
+      </w:pPr>
+    </w:p>
+    <w:p>
+      <w:pPr>
+        <w:pStyle w:val="Prrafodelista"/>
+        <w:numPr>
+          <w:ilvl w:val="1"/>
+          <w:numId w:val="11"/>
+        </w:numPr>
+        <w:spacing w:line="360" w:lineRule="auto"/>
+        <w:jc w:val="both"/>
+        <w:rPr>
+          <w:rFonts w:ascii="Arial" w:hAnsi="Arial" w:cs="Arial"/>
+          <w:sz w:val="24"/>
+          <w:szCs w:val="24"/>
+        </w:rPr>
+      </w:pPr>
+      <w:r>
+        <w:rPr>
+          <w:rStyle w:val="Ttulo3Car"/>
+          <w:rFonts w:ascii="Arial" w:hAnsi="Arial" w:cs="Arial"/>
+        </w:rPr>
+        <w:t>Aplicaciones</w:t>
+      </w:r>
+      <w:r>
+        <w:rPr>
+          <w:rFonts w:ascii="Arial" w:hAnsi="Arial" w:cs="Arial"/>
+          <w:sz w:val="24"/>
+          <w:szCs w:val="24"/>
+        </w:rPr>
+        <w:t>:</w:t>
+      </w:r>
+    </w:p>
+    <w:p>
+      <w:pPr>
+        <w:pStyle w:val="Prrafodelista"/>
+        <w:numPr>
+          <w:ilvl w:val="2"/>
+          <w:numId w:val="11"/>
+        </w:numPr>
+        <w:spacing w:line="360" w:lineRule="auto"/>
+        <w:jc w:val="both"/>
+        <w:rPr>
+          <w:rStyle w:val="Ttulo3Car"/>
+          <w:rFonts w:ascii="Arial" w:hAnsi="Arial" w:cs="Arial"/>
+        </w:rPr>
+      </w:pPr>
+      <w:r>
+        <w:rPr>
+          <w:rStyle w:val="Ttulo3Car"/>
+          <w:rFonts w:ascii="Arial" w:hAnsi="Arial" w:cs="Arial"/>
+        </w:rPr>
+        <w:t xml:space="preserve">Redes de proveedores de servicios (ISP) </w:t>
+      </w:r>
+    </w:p>
+    <w:p>
+      <w:pPr>
+        <w:pStyle w:val="Prrafodelista"/>
+        <w:numPr>
+          <w:ilvl w:val="2"/>
+          <w:numId w:val="11"/>
+        </w:numPr>
+        <w:spacing w:line="360" w:lineRule="auto"/>
+        <w:jc w:val="both"/>
+        <w:rPr>
+          <w:rStyle w:val="Ttulo3Car"/>
+          <w:rFonts w:ascii="Arial" w:hAnsi="Arial" w:cs="Arial"/>
+        </w:rPr>
+      </w:pPr>
+      <w:r>
+        <w:rPr>
+          <w:rStyle w:val="Ttulo3Car"/>
+          <w:rFonts w:ascii="Arial" w:hAnsi="Arial" w:cs="Arial"/>
+        </w:rPr>
+        <w:t>Redes de grandes empresas con topologías complejas</w:t>
+      </w:r>
+    </w:p>
+    <w:p>
+      <w:pPr>
+        <w:pStyle w:val="Prrafodelista"/>
+        <w:numPr>
+          <w:ilvl w:val="2"/>
+          <w:numId w:val="11"/>
+        </w:numPr>
+        <w:spacing w:line="360" w:lineRule="auto"/>
+        <w:jc w:val="both"/>
+        <w:rPr>
+          <w:rStyle w:val="Ttulo3Car"/>
+          <w:rFonts w:ascii="Arial" w:hAnsi="Arial" w:cs="Arial"/>
+        </w:rPr>
+      </w:pPr>
+      <w:r>
+        <w:rPr>
+          <w:rStyle w:val="Ttulo3Car"/>
+          <w:rFonts w:ascii="Arial" w:hAnsi="Arial" w:cs="Arial"/>
+        </w:rPr>
+        <w:t>Redes de centros de datos a gran escala</w:t>
+      </w:r>
+    </w:p>
+    <w:p>
+      <w:pPr>
+        <w:pStyle w:val="Ttulo2"/>
+        <w:numPr>
+          <w:ilvl w:val="0"/>
+          <w:numId w:val="11"/>
+        </w:numPr>
+        <w:spacing w:line="360" w:lineRule="auto"/>
+        <w:jc w:val="both"/>
+        <w:rPr>
+          <w:rFonts w:ascii="Arial" w:hAnsi="Arial" w:cs="Arial"/>
+          <w:sz w:val="24"/>
+          <w:szCs w:val="24"/>
+        </w:rPr>
+      </w:pPr>
+      <w:r>
+        <w:rPr>
+          <w:rFonts w:ascii="Arial" w:hAnsi="Arial" w:cs="Arial"/>
+          <w:sz w:val="24"/>
+          <w:szCs w:val="24"/>
+          <w:u w:val="single"/>
+        </w:rPr>
+        <w:t>SDN Híbrida</w:t>
+      </w:r>
+      <w:r>
+        <w:rPr>
+          <w:rFonts w:ascii="Arial" w:hAnsi="Arial" w:cs="Arial"/>
+          <w:sz w:val="24"/>
+          <w:szCs w:val="24"/>
+        </w:rPr>
+        <w:t>:</w:t>
+      </w:r>
+    </w:p>
+    <w:p>
+      <w:pPr>
+        <w:spacing w:line="360" w:lineRule="auto"/>
+        <w:jc w:val="both"/>
+        <w:rPr>
+          <w:rFonts w:ascii="Arial" w:eastAsiaTheme="majorEastAsia" w:hAnsi="Arial" w:cs="Arial"/>
+          <w:sz w:val="24"/>
+          <w:szCs w:val="24"/>
+        </w:rPr>
+      </w:pPr>
+      <w:r>
+        <w:rPr>
+          <w:rFonts w:ascii="Arial" w:eastAsiaTheme="majorEastAsia" w:hAnsi="Arial" w:cs="Arial"/>
+          <w:sz w:val="24"/>
+          <w:szCs w:val="24"/>
+        </w:rPr>
+        <w:t>Este modelo consigue combinar algunos elementos de la SDN centralizada y distribuida, ya que intenta buscar un equilibrio entre la centralización de la red y la flexibilidad. Además, un controlador centralizado gestiona toda la red, mientras que los controladores distribuidos son los encargados de los segmentos específicos.</w:t>
+      </w:r>
+    </w:p>
+    <w:p>
+      <w:pPr>
+        <w:pStyle w:val="Prrafodelista"/>
+        <w:numPr>
+          <w:ilvl w:val="1"/>
+          <w:numId w:val="11"/>
+        </w:numPr>
+        <w:spacing w:line="360" w:lineRule="auto"/>
+        <w:jc w:val="both"/>
+        <w:rPr>
+          <w:rFonts w:ascii="Arial" w:hAnsi="Arial" w:cs="Arial"/>
+          <w:sz w:val="24"/>
+          <w:szCs w:val="24"/>
+        </w:rPr>
+      </w:pPr>
+      <w:r>
+        <w:rPr>
+          <w:rStyle w:val="Ttulo3Car"/>
+          <w:rFonts w:ascii="Arial" w:hAnsi="Arial" w:cs="Arial"/>
+        </w:rPr>
+        <w:t>Características</w:t>
+      </w:r>
+      <w:r>
+        <w:rPr>
+          <w:rFonts w:ascii="Arial" w:eastAsiaTheme="majorEastAsia" w:hAnsi="Arial" w:cs="Arial"/>
+          <w:sz w:val="24"/>
+          <w:szCs w:val="24"/>
+        </w:rPr>
+        <w:t>:</w:t>
+      </w:r>
+    </w:p>
+    <w:p>
+      <w:pPr>
+        <w:pStyle w:val="Prrafodelista"/>
+        <w:numPr>
+          <w:ilvl w:val="2"/>
+          <w:numId w:val="11"/>
+        </w:numPr>
+        <w:spacing w:line="360" w:lineRule="auto"/>
+        <w:jc w:val="both"/>
+        <w:rPr>
+          <w:rFonts w:ascii="Arial" w:hAnsi="Arial" w:cs="Arial"/>
+          <w:sz w:val="24"/>
+          <w:szCs w:val="24"/>
+        </w:rPr>
+      </w:pPr>
+      <w:r>
+        <w:rPr>
+          <w:rStyle w:val="Ttulo3Car"/>
+          <w:rFonts w:ascii="Arial" w:hAnsi="Arial" w:cs="Arial"/>
+        </w:rPr>
+        <w:t>Aprovecha las ventajas de ambos modelos</w:t>
+      </w:r>
+      <w:r>
+        <w:rPr>
+          <w:rFonts w:ascii="Arial" w:hAnsi="Arial" w:cs="Arial"/>
+          <w:sz w:val="24"/>
+          <w:szCs w:val="24"/>
+        </w:rPr>
+        <w:t>: Consigue combinar la visión global de la SDN centralizada con la flexibilidad que aporta la SDN distribuida.</w:t>
+      </w:r>
+    </w:p>
+    <w:p>
+      <w:pPr>
+        <w:pStyle w:val="Prrafodelista"/>
+        <w:numPr>
+          <w:ilvl w:val="2"/>
+          <w:numId w:val="11"/>
+        </w:numPr>
+        <w:spacing w:line="360" w:lineRule="auto"/>
+        <w:jc w:val="both"/>
+        <w:rPr>
+          <w:rFonts w:ascii="Arial" w:hAnsi="Arial" w:cs="Arial"/>
+          <w:sz w:val="24"/>
+          <w:szCs w:val="24"/>
+        </w:rPr>
+      </w:pPr>
+      <w:r>
+        <w:rPr>
+          <w:rFonts w:ascii="Arial" w:hAnsi="Arial" w:cs="Arial"/>
+          <w:sz w:val="24"/>
+          <w:szCs w:val="24"/>
+        </w:rPr>
+        <w:t>Se adapta a necesidades específicas: Puede adaptarse a necesidades particulares que una empresa desee.</w:t>
+      </w:r>
+    </w:p>
+    <w:p>
+      <w:pPr>
+        <w:pStyle w:val="Prrafodelista"/>
+        <w:numPr>
+          <w:ilvl w:val="2"/>
+          <w:numId w:val="11"/>
+        </w:numPr>
+        <w:spacing w:line="360" w:lineRule="auto"/>
+        <w:jc w:val="both"/>
+        <w:rPr>
+          <w:rFonts w:ascii="Arial" w:hAnsi="Arial" w:cs="Arial"/>
+          <w:sz w:val="24"/>
+          <w:szCs w:val="24"/>
+        </w:rPr>
+      </w:pPr>
+      <w:r>
+        <w:rPr>
+          <w:rFonts w:ascii="Arial" w:hAnsi="Arial" w:cs="Arial"/>
+          <w:sz w:val="24"/>
+          <w:szCs w:val="24"/>
+        </w:rPr>
+        <w:t>Escalabilidad y resiliencia: Permite el crecimiento de la red sin verse involucrada la disponibilidad de la red.</w:t>
+      </w:r>
+    </w:p>
+    <w:p>
+      <w:pPr>
+        <w:pStyle w:val="Ttulo3"/>
+        <w:numPr>
+          <w:ilvl w:val="1"/>
+          <w:numId w:val="11"/>
+        </w:numPr>
+        <w:spacing w:line="360" w:lineRule="auto"/>
+        <w:jc w:val="both"/>
+        <w:rPr>
+          <w:rFonts w:ascii="Arial" w:hAnsi="Arial" w:cs="Arial"/>
+        </w:rPr>
+      </w:pPr>
+      <w:r>
+        <w:rPr>
+          <w:rFonts w:ascii="Arial" w:hAnsi="Arial" w:cs="Arial"/>
+        </w:rPr>
+        <w:t>Ventajas:</w:t>
+      </w:r>
+    </w:p>
+    <w:p>
+      <w:pPr>
+        <w:pStyle w:val="Prrafodelista"/>
+        <w:numPr>
+          <w:ilvl w:val="2"/>
+          <w:numId w:val="11"/>
+        </w:numPr>
+        <w:spacing w:line="360" w:lineRule="auto"/>
+        <w:jc w:val="both"/>
+        <w:rPr>
+          <w:rFonts w:ascii="Arial" w:hAnsi="Arial" w:cs="Arial"/>
+          <w:sz w:val="24"/>
+          <w:szCs w:val="24"/>
+        </w:rPr>
+      </w:pPr>
+      <w:r>
+        <w:rPr>
+          <w:rFonts w:ascii="Arial" w:hAnsi="Arial" w:cs="Arial"/>
+          <w:sz w:val="24"/>
+          <w:szCs w:val="24"/>
+        </w:rPr>
+        <w:t>Mejor optimización: Ya que consigue mejorar la gestión del tráfico, aplicando diferentes políticas avanzadas para las partes donde haga falta.</w:t>
+      </w:r>
+    </w:p>
+    <w:p>
+      <w:pPr>
+        <w:pStyle w:val="Prrafodelista"/>
+        <w:numPr>
+          <w:ilvl w:val="2"/>
+          <w:numId w:val="11"/>
+        </w:numPr>
+        <w:spacing w:line="360" w:lineRule="auto"/>
+        <w:jc w:val="both"/>
+        <w:rPr>
+          <w:rFonts w:ascii="Arial" w:hAnsi="Arial" w:cs="Arial"/>
+          <w:sz w:val="24"/>
+          <w:szCs w:val="24"/>
+        </w:rPr>
+      </w:pPr>
+      <w:r>
+        <w:rPr>
+          <w:rFonts w:ascii="Arial" w:hAnsi="Arial" w:cs="Arial"/>
+          <w:sz w:val="24"/>
+          <w:szCs w:val="24"/>
+        </w:rPr>
+        <w:t>Reducción de costos y riesgos: Al minimizar las posibles interrupciones de la red, ya que mantiene ciertos segmentos funcionando con su arquitectura tradicional.</w:t>
+      </w:r>
+    </w:p>
+    <w:p>
+      <w:pPr>
+        <w:pStyle w:val="Prrafodelista"/>
+        <w:numPr>
+          <w:ilvl w:val="1"/>
+          <w:numId w:val="11"/>
+        </w:numPr>
+        <w:spacing w:line="360" w:lineRule="auto"/>
+        <w:jc w:val="both"/>
+        <w:rPr>
+          <w:rFonts w:ascii="Arial" w:hAnsi="Arial" w:cs="Arial"/>
+          <w:sz w:val="24"/>
+          <w:szCs w:val="24"/>
+        </w:rPr>
+      </w:pPr>
+      <w:r>
+        <w:rPr>
+          <w:rStyle w:val="Ttulo3Car"/>
+          <w:rFonts w:ascii="Arial" w:hAnsi="Arial" w:cs="Arial"/>
+        </w:rPr>
+        <w:t>Aplicaciones</w:t>
+      </w:r>
+      <w:r>
+        <w:rPr>
+          <w:rFonts w:ascii="Arial" w:hAnsi="Arial" w:cs="Arial"/>
+          <w:sz w:val="24"/>
+          <w:szCs w:val="24"/>
+        </w:rPr>
+        <w:t>:</w:t>
+      </w:r>
+    </w:p>
+    <w:p>
+      <w:pPr>
+        <w:pStyle w:val="Prrafodelista"/>
+        <w:numPr>
+          <w:ilvl w:val="2"/>
+          <w:numId w:val="11"/>
+        </w:numPr>
+        <w:spacing w:line="360" w:lineRule="auto"/>
+        <w:jc w:val="both"/>
+        <w:rPr>
+          <w:rStyle w:val="Ttulo3Car"/>
+          <w:rFonts w:ascii="Arial" w:hAnsi="Arial" w:cs="Arial"/>
+        </w:rPr>
+      </w:pPr>
+      <w:r>
+        <w:rPr>
+          <w:rStyle w:val="Ttulo3Car"/>
+          <w:rFonts w:ascii="Arial" w:hAnsi="Arial" w:cs="Arial"/>
+        </w:rPr>
+        <w:t>Redes grandes con topologías complejas y una serie de necesidad específicas</w:t>
+      </w:r>
+    </w:p>
+    <w:p>
+      <w:pPr>
+        <w:pStyle w:val="Prrafodelista"/>
+        <w:numPr>
+          <w:ilvl w:val="2"/>
+          <w:numId w:val="11"/>
+        </w:numPr>
+        <w:spacing w:line="360" w:lineRule="auto"/>
+        <w:jc w:val="both"/>
+        <w:rPr>
+          <w:rStyle w:val="Ttulo3Car"/>
+          <w:rFonts w:ascii="Arial" w:hAnsi="Arial" w:cs="Arial"/>
+        </w:rPr>
+      </w:pPr>
+      <w:r>
+        <w:rPr>
+          <w:rStyle w:val="Ttulo3Car"/>
+          <w:rFonts w:ascii="Arial" w:hAnsi="Arial" w:cs="Arial"/>
+        </w:rPr>
+        <w:t>Redes de necesiten una gestión granular en unos segmentos en específico</w:t>
+      </w:r>
+    </w:p>
+    <w:p>
+      <w:pPr>
+        <w:pStyle w:val="Prrafodelista"/>
+        <w:numPr>
+          <w:ilvl w:val="2"/>
+          <w:numId w:val="11"/>
+        </w:numPr>
+        <w:spacing w:line="360" w:lineRule="auto"/>
+        <w:jc w:val="both"/>
+        <w:rPr>
+          <w:rStyle w:val="Ttulo3Car"/>
+          <w:rFonts w:ascii="Arial" w:hAnsi="Arial" w:cs="Arial"/>
+        </w:rPr>
+      </w:pPr>
+      <w:r>
+        <w:rPr>
+          <w:rStyle w:val="Ttulo3Car"/>
+          <w:rFonts w:ascii="Arial" w:hAnsi="Arial" w:cs="Arial"/>
+        </w:rPr>
+        <w:t>Redes de empresas que busquen lograr un equilibrio entre la centralización y la flexibilidad</w:t>
+      </w:r>
+    </w:p>
+    <w:p>
+      <w:pPr>
+        <w:pStyle w:val="Ttulo1"/>
+        <w:spacing w:line="360" w:lineRule="auto"/>
+        <w:jc w:val="both"/>
+        <w:rPr>
+          <w:rFonts w:ascii="Arial" w:hAnsi="Arial" w:cs="Arial"/>
+          <w:sz w:val="24"/>
+          <w:szCs w:val="24"/>
+        </w:rPr>
+      </w:pPr>
+      <w:r>
+        <w:rPr>
+          <w:rFonts w:ascii="Arial" w:hAnsi="Arial" w:cs="Arial"/>
+          <w:sz w:val="24"/>
+          <w:szCs w:val="24"/>
+        </w:rPr>
+        <w:t>Características de las SDN:</w:t>
+      </w:r>
+    </w:p>
+    <w:p>
+      <w:pPr>
+        <w:spacing w:line="360" w:lineRule="auto"/>
+        <w:jc w:val="both"/>
+        <w:rPr>
+          <w:rFonts w:ascii="Arial" w:hAnsi="Arial" w:cs="Arial"/>
+          <w:sz w:val="24"/>
+          <w:szCs w:val="24"/>
+        </w:rPr>
+      </w:pPr>
+      <w:r>
+        <w:rPr>
+          <w:rFonts w:ascii="Arial" w:hAnsi="Arial" w:cs="Arial"/>
+          <w:sz w:val="24"/>
+          <w:szCs w:val="24"/>
+        </w:rPr>
+        <w:t>Existen una serie de características que consigue diferenciar a las SDN de las arquitecturas de redes tradicionales:</w:t>
+      </w:r>
+    </w:p>
+    <w:p>
+      <w:pPr>
+        <w:pStyle w:val="Prrafodelista"/>
+        <w:numPr>
+          <w:ilvl w:val="0"/>
+          <w:numId w:val="12"/>
+        </w:numPr>
+        <w:spacing w:line="360" w:lineRule="auto"/>
+        <w:jc w:val="both"/>
+        <w:rPr>
+          <w:rFonts w:ascii="Arial" w:hAnsi="Arial" w:cs="Arial"/>
+          <w:sz w:val="24"/>
+          <w:szCs w:val="24"/>
+        </w:rPr>
+      </w:pPr>
+      <w:r>
+        <w:rPr>
+          <w:rStyle w:val="Ttulo2Car"/>
+          <w:rFonts w:ascii="Arial" w:hAnsi="Arial" w:cs="Arial"/>
+          <w:sz w:val="24"/>
+          <w:szCs w:val="24"/>
+        </w:rPr>
+        <w:t>Virtualización</w:t>
+      </w:r>
+      <w:r>
+        <w:rPr>
+          <w:rFonts w:ascii="Arial" w:hAnsi="Arial" w:cs="Arial"/>
+          <w:sz w:val="24"/>
+          <w:szCs w:val="24"/>
+        </w:rPr>
+        <w:t>: También permite virtualizar los recursos de la red, lo que permite para los administradores poder crear redes virtualizadas bajo demanda. Pudiendo llegar a resultar muy útil en aquellos entornos de computación en la nube, en los que la demanda de recursos de red podría ser muy dinámica.</w:t>
+      </w:r>
+    </w:p>
+    <w:p>
+      <w:pPr>
+        <w:pStyle w:val="Prrafodelista"/>
+        <w:numPr>
+          <w:ilvl w:val="0"/>
+          <w:numId w:val="12"/>
+        </w:numPr>
+        <w:spacing w:line="360" w:lineRule="auto"/>
+        <w:jc w:val="both"/>
+        <w:rPr>
+          <w:rFonts w:ascii="Arial" w:hAnsi="Arial" w:cs="Arial"/>
+          <w:sz w:val="24"/>
+          <w:szCs w:val="24"/>
+        </w:rPr>
+      </w:pPr>
+      <w:r>
+        <w:rPr>
+          <w:rStyle w:val="Ttulo2Car"/>
+          <w:rFonts w:ascii="Arial" w:hAnsi="Arial" w:cs="Arial"/>
+          <w:sz w:val="24"/>
+          <w:szCs w:val="24"/>
+        </w:rPr>
+        <w:t>Abstracción</w:t>
+      </w:r>
+      <w:r>
+        <w:rPr>
+          <w:rFonts w:ascii="Arial" w:hAnsi="Arial" w:cs="Arial"/>
+          <w:sz w:val="24"/>
+          <w:szCs w:val="24"/>
+        </w:rPr>
+        <w:t>: Para las arquitecturas SDN, el plano de control estaría separado del plano de datos, que es el encargado de reenviar el tráfico. Pudiendo ayudar esto para cambiar fácilmente el funcionamiento de la red sin poder afectar a los dispositivos encargados del reenvío del tráfico.</w:t>
+      </w:r>
+    </w:p>
+    <w:p>
+      <w:pPr>
+        <w:pStyle w:val="Prrafodelista"/>
+        <w:spacing w:line="360" w:lineRule="auto"/>
+        <w:jc w:val="both"/>
+        <w:rPr>
+          <w:rFonts w:ascii="Arial" w:hAnsi="Arial" w:cs="Arial"/>
+          <w:sz w:val="24"/>
+          <w:szCs w:val="24"/>
+        </w:rPr>
+      </w:pPr>
+    </w:p>
+    <w:p>
+      <w:pPr>
+        <w:pStyle w:val="Prrafodelista"/>
+        <w:numPr>
+          <w:ilvl w:val="0"/>
+          <w:numId w:val="12"/>
+        </w:numPr>
+        <w:spacing w:line="360" w:lineRule="auto"/>
+        <w:jc w:val="both"/>
+        <w:rPr>
+          <w:rFonts w:ascii="Arial" w:hAnsi="Arial" w:cs="Arial"/>
+          <w:sz w:val="24"/>
+          <w:szCs w:val="24"/>
+        </w:rPr>
+      </w:pPr>
+      <w:r>
+        <w:rPr>
+          <w:rStyle w:val="Ttulo2Car"/>
+          <w:rFonts w:ascii="Arial" w:hAnsi="Arial" w:cs="Arial"/>
+          <w:sz w:val="24"/>
+          <w:szCs w:val="24"/>
+        </w:rPr>
+        <w:t>Programabilidad</w:t>
+      </w:r>
+      <w:r>
+        <w:rPr>
+          <w:rFonts w:ascii="Arial" w:hAnsi="Arial" w:cs="Arial"/>
+          <w:sz w:val="24"/>
+          <w:szCs w:val="24"/>
+        </w:rPr>
+        <w:t>: Esto permite llegar a controlar mediante programación el comportamiento de la red usando una API u otras herramientas para el desarrollo del software. Llegando a facilitar la automatización de las tareas de la red y su posible integración con otros sistemas.</w:t>
+      </w:r>
+    </w:p>
+    <w:p>
+      <w:pPr>
+        <w:pStyle w:val="Prrafodelista"/>
+        <w:spacing w:line="360" w:lineRule="auto"/>
+        <w:jc w:val="both"/>
+        <w:rPr>
+          <w:rFonts w:ascii="Arial" w:hAnsi="Arial" w:cs="Arial"/>
+          <w:sz w:val="24"/>
+          <w:szCs w:val="24"/>
+        </w:rPr>
+      </w:pPr>
+    </w:p>
+    <w:p>
+      <w:pPr>
+        <w:pStyle w:val="Prrafodelista"/>
+        <w:numPr>
+          <w:ilvl w:val="0"/>
+          <w:numId w:val="12"/>
+        </w:numPr>
+        <w:spacing w:line="360" w:lineRule="auto"/>
+        <w:jc w:val="both"/>
+        <w:rPr>
+          <w:rFonts w:ascii="Arial" w:hAnsi="Arial" w:cs="Arial"/>
+          <w:sz w:val="24"/>
+          <w:szCs w:val="24"/>
+        </w:rPr>
+      </w:pPr>
+      <w:r>
+        <w:rPr>
+          <w:rStyle w:val="Ttulo2Car"/>
+          <w:rFonts w:ascii="Arial" w:hAnsi="Arial" w:cs="Arial"/>
+          <w:sz w:val="24"/>
+          <w:szCs w:val="24"/>
+        </w:rPr>
+        <w:t>Flexibilidad</w:t>
+      </w:r>
+      <w:r>
+        <w:rPr>
+          <w:rFonts w:ascii="Arial" w:hAnsi="Arial" w:cs="Arial"/>
+          <w:sz w:val="24"/>
+          <w:szCs w:val="24"/>
+        </w:rPr>
+        <w:t>: Los cambios que puede sufrir la red, pueden realizarse sin tener que reconfigurar físicamente los dispositivos de la red, pudiendo permitir a los gestores de red reaccionar con rapidez ante la evolución de las necesidades y sus circunstancias.</w:t>
+      </w:r>
+    </w:p>
+    <w:p>
+      <w:pPr>
+        <w:pStyle w:val="Ttulo1"/>
+        <w:jc w:val="both"/>
+        <w:rPr>
+          <w:rFonts w:ascii="Arial" w:hAnsi="Arial" w:cs="Arial"/>
+          <w:sz w:val="24"/>
+          <w:szCs w:val="24"/>
+        </w:rPr>
+      </w:pPr>
+      <w:r>
+        <w:rPr>
+          <w:rFonts w:ascii="Arial" w:hAnsi="Arial" w:cs="Arial"/>
+          <w:sz w:val="24"/>
+          <w:szCs w:val="24"/>
+        </w:rPr>
+        <w:t>Impacto de SDN en Centros de Datos y la Nube</w:t>
+      </w:r>
+    </w:p>
+    <w:p>
+      <w:pPr>
+        <w:spacing w:line="360" w:lineRule="auto"/>
+        <w:jc w:val="both"/>
+        <w:rPr>
+          <w:rFonts w:ascii="Arial" w:hAnsi="Arial" w:cs="Arial"/>
+          <w:sz w:val="24"/>
+          <w:szCs w:val="24"/>
+        </w:rPr>
+      </w:pPr>
+      <w:r>
+        <w:rPr>
+          <w:rFonts w:ascii="Arial" w:hAnsi="Arial" w:cs="Arial"/>
+          <w:sz w:val="24"/>
+          <w:szCs w:val="24"/>
+        </w:rPr>
+        <w:t xml:space="preserve">Actualmente las redes definidas por software. También conocidas como SDN, están siendo bastante revolucionarias en cuanto a la forma en que se llegan a gestionar y operar los centros de datos. Esta innovadora tecnología nos permite poder separar el plano de control, del plano de datos, lo que permite ofrecer mayor flexibilidad y capacidad para poder gestionar todo el tráfico que se encuentra dentro de la red de interconexión con los centros de datos. En cuanto a la interconexión con los centros de datos, SDN permite una gestión mucha más efectiva del tráfico, consiguiéndolo gracias a optimizar el uso de ancho de banda disponible para después ser ofrecido a las aplicaciones que se consideran más sensibles para los usuarios finales. Las organizaciones que utilizan múltiples centros de datos se benefician del uso de las SDN ya que les permite poder aplicar políticas para la gestión de conexiones entre diferentes centros de datos, logrando de este modo, grandes eficiencias relacionadas con los costos y también consiguiendo poder asignar recursos de manera limitada para el ancho de banda, en las zonas que se consideren más importantes. El uso de SDN para la interconexión de centros de datos, proporciona una mayor escalabilidad, permitiendo llegar a ajustar rápidamente la arquitectura y la capacidad de la red según las necesidades de las aplicaciones y diferentes servicios. Además, gracias al uso de SDN se nos facilita la implementación de políticas de seguridad y calidad de servicio, lo que significa una mejora en la protección de los datos. Con la adopción de las nuevas tecnologías emergentes para la interconexión de centros de datos, se están consiguiendo una serie de beneficios bastantes significativos para las empresas y organizaciones. De la misma manera se está notando un crecimiento de la computación en la nube, haciendo que las empresas opten por implementar una solución de </w:t>
+      </w:r>
+      <w:proofErr w:type="spellStart"/>
+      <w:r>
+        <w:rPr>
+          <w:rFonts w:ascii="Arial" w:hAnsi="Arial" w:cs="Arial"/>
+          <w:sz w:val="24"/>
+          <w:szCs w:val="24"/>
+        </w:rPr>
+        <w:t>multicloud</w:t>
+      </w:r>
+      <w:proofErr w:type="spellEnd"/>
+      <w:r>
+        <w:rPr>
+          <w:rFonts w:ascii="Arial" w:hAnsi="Arial" w:cs="Arial"/>
+          <w:sz w:val="24"/>
+          <w:szCs w:val="24"/>
+        </w:rPr>
+        <w:t xml:space="preserve">, utilizando múltiples proveedores de servicios en la nube pública. Esta nueva tendencia supone plantear nuevos desafíos en términos de interconexión con los centros de datos, ya que es necesario establecer conexiones eficientes además de seguras con los proveedores de servicios en la nube. La conectividad </w:t>
+      </w:r>
+      <w:proofErr w:type="spellStart"/>
+      <w:r>
+        <w:rPr>
+          <w:rFonts w:ascii="Arial" w:hAnsi="Arial" w:cs="Arial"/>
+          <w:sz w:val="24"/>
+          <w:szCs w:val="24"/>
+        </w:rPr>
+        <w:t>multicloud</w:t>
+      </w:r>
+      <w:proofErr w:type="spellEnd"/>
+      <w:r>
+        <w:rPr>
+          <w:rFonts w:ascii="Arial" w:hAnsi="Arial" w:cs="Arial"/>
+          <w:sz w:val="24"/>
+          <w:szCs w:val="24"/>
+        </w:rPr>
+        <w:t xml:space="preserve"> hace referencia a la capacidad de poder interconectar centros de datos con los diferentes proveedores de servicios en la nube. Llegando a permitir a las empresas mover los datos y cargas de trabajo entre diferentes nubes de manera transparente y eficiente. Además, debemos de saber que la conectividad </w:t>
+      </w:r>
+      <w:proofErr w:type="spellStart"/>
+      <w:r>
+        <w:rPr>
+          <w:rFonts w:ascii="Arial" w:hAnsi="Arial" w:cs="Arial"/>
+          <w:sz w:val="24"/>
+          <w:szCs w:val="24"/>
+        </w:rPr>
+        <w:t>multicloud</w:t>
+      </w:r>
+      <w:proofErr w:type="spellEnd"/>
+      <w:r>
+        <w:rPr>
+          <w:rFonts w:ascii="Arial" w:hAnsi="Arial" w:cs="Arial"/>
+          <w:sz w:val="24"/>
+          <w:szCs w:val="24"/>
+        </w:rPr>
+        <w:t xml:space="preserve"> ayuda a mejorar la redundancia y la resiliencia, ya que los datos y las aplicaciones pueden estar respaldados en diferentes ubicaciones geográficas. Por último, la interconexión de centros de datos dentro del contexto del </w:t>
+      </w:r>
+      <w:proofErr w:type="spellStart"/>
+      <w:r>
+        <w:rPr>
+          <w:rFonts w:ascii="Arial" w:hAnsi="Arial" w:cs="Arial"/>
+          <w:sz w:val="24"/>
+          <w:szCs w:val="24"/>
+        </w:rPr>
+        <w:t>IoT</w:t>
+      </w:r>
+      <w:proofErr w:type="spellEnd"/>
+      <w:r>
+        <w:rPr>
+          <w:rStyle w:val="Refdenotaalpie"/>
+          <w:rFonts w:ascii="Arial" w:hAnsi="Arial" w:cs="Arial"/>
+          <w:sz w:val="24"/>
+          <w:szCs w:val="24"/>
+        </w:rPr>
+        <w:footnoteReference w:id="1"/>
+      </w:r>
+      <w:r>
+        <w:rPr>
+          <w:rFonts w:ascii="Arial" w:hAnsi="Arial" w:cs="Arial"/>
+          <w:sz w:val="24"/>
+          <w:szCs w:val="24"/>
+        </w:rPr>
+        <w:t xml:space="preserve"> facilita el procesamiento y análisis de grandes volúmenes de datos generados por dispositivos </w:t>
+      </w:r>
+      <w:proofErr w:type="spellStart"/>
+      <w:r>
+        <w:rPr>
+          <w:rFonts w:ascii="Arial" w:hAnsi="Arial" w:cs="Arial"/>
+          <w:sz w:val="24"/>
+          <w:szCs w:val="24"/>
+        </w:rPr>
+        <w:t>IoT</w:t>
+      </w:r>
+      <w:proofErr w:type="spellEnd"/>
+      <w:r>
+        <w:rPr>
+          <w:rFonts w:ascii="Arial" w:hAnsi="Arial" w:cs="Arial"/>
+          <w:sz w:val="24"/>
+          <w:szCs w:val="24"/>
+        </w:rPr>
+        <w:t>, lo que nos permite poder incorporar aplicaciones y servicios</w:t>
+      </w:r>
+      <w:r>
+        <w:rPr>
+          <w:rFonts w:ascii="Arial" w:hAnsi="Arial" w:cs="Arial"/>
+          <w:sz w:val="24"/>
+          <w:szCs w:val="24"/>
+        </w:rPr>
+        <w:t xml:space="preserve"> </w:t>
+      </w:r>
+      <w:r>
+        <w:rPr>
+          <w:rFonts w:ascii="Arial" w:hAnsi="Arial" w:cs="Arial"/>
+          <w:sz w:val="24"/>
+          <w:szCs w:val="24"/>
+        </w:rPr>
+        <w:t>de inteligencia artificial</w:t>
+      </w:r>
+    </w:p>
+    <w:p>
+      <w:pPr>
+        <w:spacing w:line="360" w:lineRule="auto"/>
+        <w:jc w:val="both"/>
         <w:rPr>
           <w:rFonts w:ascii="Arial" w:hAnsi="Arial" w:cs="Arial"/>
           <w:color w:val="000000" w:themeColor="text1"/>
           <w:sz w:val="32"/>
           <w:szCs w:val="32"/>
         </w:rPr>
-        <w:lastRenderedPageBreak/>
-        <w:t>TRABAJOS FUTUROS</w:t>
-      </w:r>
-    </w:p>
-    <w:p>
-      <w:pPr>
-        <w:spacing w:line="360" w:lineRule="auto"/>
-        <w:jc w:val="both"/>
-        <w:rPr>
-          <w:rFonts w:ascii="Arial" w:hAnsi="Arial" w:cs="Arial"/>
-          <w:color w:val="000000" w:themeColor="text1"/>
-        </w:rPr>
-      </w:pPr>
-      <w:r>
-        <w:rPr>
-          <w:rFonts w:ascii="Arial" w:hAnsi="Arial" w:cs="Arial"/>
-          <w:color w:val="000000" w:themeColor="text1"/>
-        </w:rPr>
-        <w:t>Trabajos de ampliación y mejora proyectados.</w:t>
-      </w:r>
-    </w:p>
-    <w:p>
-      <w:pPr>
-        <w:rPr>
-          <w:color w:val="000000" w:themeColor="text1"/>
-        </w:rPr>
-      </w:pPr>
-      <w:r>
-        <w:rPr>
-          <w:color w:val="000000" w:themeColor="text1"/>
-        </w:rPr>
-        <w:br w:type="page"/>
-      </w:r>
-    </w:p>
-    <w:p>
-      <w:pPr>
-        <w:spacing w:line="360" w:lineRule="auto"/>
-        <w:jc w:val="both"/>
+      </w:pPr>
+      <w:r>
+        <w:rPr>
+          <w:rFonts w:ascii="Arial" w:hAnsi="Arial" w:cs="Arial"/>
+          <w:sz w:val="24"/>
+          <w:szCs w:val="24"/>
+        </w:rPr>
+        <w:drawing>
+          <wp:anchor distT="0" distB="0" distL="114300" distR="114300" simplePos="0" relativeHeight="251668480" behindDoc="0" locked="0" layoutInCell="1" allowOverlap="1" wp14:anchorId="384032E4" wp14:editId="681FB775">
+            <wp:simplePos x="0" y="0"/>
+            <wp:positionH relativeFrom="margin">
+              <wp:align>right</wp:align>
+            </wp:positionH>
+            <wp:positionV relativeFrom="paragraph">
+              <wp:posOffset>5715</wp:posOffset>
+            </wp:positionV>
+            <wp:extent cx="4590415" cy="3093720"/>
+            <wp:effectExtent l="0" t="0" r="635" b="0"/>
+            <wp:wrapSquare wrapText="bothSides"/>
+            <wp:docPr id="940960663" name="Imagen 1" descr="Gráfico, Gráfico de líneas&#10;&#10;El contenido generado por IA puede ser incorrecto."/>
+            <wp:cNvGraphicFramePr>
+              <a:graphicFrameLocks xmlns:a="http://schemas.openxmlformats.org/drawingml/2006/main" noChangeAspect="1"/>
+            </wp:cNvGraphicFramePr>
+            <a:graphic xmlns:a="http://schemas.openxmlformats.org/drawingml/2006/main">
+              <a:graphicData uri="http://schemas.openxmlformats.org/drawingml/2006/picture">
+                <pic:pic xmlns:pic="http://schemas.openxmlformats.org/drawingml/2006/picture">
+                  <pic:nvPicPr>
+                    <pic:cNvPr id="940960663" name="Imagen 1" descr="Gráfico, Gráfico de líneas&#10;&#10;El contenido generado por IA puede ser incorrecto."/>
+                    <pic:cNvPicPr/>
+                  </pic:nvPicPr>
+                  <pic:blipFill>
+                    <a:blip r:embed="rId19">
+                      <a:extLst>
+                        <a:ext uri="{28A0092B-C50C-407E-A947-70E740481C1C}">
+                          <a14:useLocalDpi xmlns:a14="http://schemas.microsoft.com/office/drawing/2010/main" val="0"/>
+                        </a:ext>
+                      </a:extLst>
+                    </a:blip>
+                    <a:stretch>
+                      <a:fillRect/>
+                    </a:stretch>
+                  </pic:blipFill>
+                  <pic:spPr>
+                    <a:xfrm>
+                      <a:off x="0" y="0"/>
+                      <a:ext cx="4590415" cy="3093720"/>
+                    </a:xfrm>
+                    <a:prstGeom prst="rect">
+                      <a:avLst/>
+                    </a:prstGeom>
+                  </pic:spPr>
+                </pic:pic>
+              </a:graphicData>
+            </a:graphic>
+            <wp14:sizeRelH relativeFrom="page">
+              <wp14:pctWidth>0</wp14:pctWidth>
+            </wp14:sizeRelH>
+            <wp14:sizeRelV relativeFrom="page">
+              <wp14:pctHeight>0</wp14:pctHeight>
+            </wp14:sizeRelV>
+          </wp:anchor>
+        </w:drawing>
+      </w:r>
+    </w:p>
+    <w:p>
+      <w:pPr>
         <w:rPr>
           <w:rFonts w:ascii="Arial" w:hAnsi="Arial" w:cs="Arial"/>
           <w:color w:val="000000" w:themeColor="text1"/>
@@ -5221,11 +7611,368 @@
       </w:pPr>
       <w:r>
         <w:rPr>
+          <w:noProof/>
+        </w:rPr>
+        <mc:AlternateContent>
+          <mc:Choice Requires="wps">
+            <w:drawing>
+              <wp:anchor distT="0" distB="0" distL="114300" distR="114300" simplePos="0" relativeHeight="251670528" behindDoc="0" locked="0" layoutInCell="1" allowOverlap="1" wp14:anchorId="72F8B01D" wp14:editId="4851D1E7">
+                <wp:simplePos x="0" y="0"/>
+                <wp:positionH relativeFrom="column">
+                  <wp:posOffset>419100</wp:posOffset>
+                </wp:positionH>
+                <wp:positionV relativeFrom="paragraph">
+                  <wp:posOffset>2731770</wp:posOffset>
+                </wp:positionV>
+                <wp:extent cx="5400040" cy="635"/>
+                <wp:effectExtent l="0" t="0" r="0" b="0"/>
+                <wp:wrapSquare wrapText="bothSides"/>
+                <wp:docPr id="1868131031" name="Cuadro de texto 1"/>
+                <wp:cNvGraphicFramePr/>
+                <a:graphic xmlns:a="http://schemas.openxmlformats.org/drawingml/2006/main">
+                  <a:graphicData uri="http://schemas.microsoft.com/office/word/2010/wordprocessingShape">
+                    <wps:wsp>
+                      <wps:cNvSpPr txBox="1"/>
+                      <wps:spPr>
+                        <a:xfrm>
+                          <a:off x="0" y="0"/>
+                          <a:ext cx="5400040" cy="635"/>
+                        </a:xfrm>
+                        <a:prstGeom prst="rect">
+                          <a:avLst/>
+                        </a:prstGeom>
+                        <a:solidFill>
+                          <a:prstClr val="white"/>
+                        </a:solidFill>
+                        <a:ln>
+                          <a:noFill/>
+                        </a:ln>
+                      </wps:spPr>
+                      <wps:txbx>
+                        <w:txbxContent>
+                          <w:p>
+                            <w:pPr>
+                              <w:pStyle w:val="Descripcin"/>
+                              <w:rPr>
+                                <w:rFonts w:ascii="Arial" w:hAnsi="Arial" w:cs="Arial"/>
+                              </w:rPr>
+                            </w:pPr>
+                            <w:r>
+                              <w:t xml:space="preserve">Ilustración </w:t>
+                            </w:r>
+                            <w:r>
+                              <w:t>3</w:t>
+                            </w:r>
+                            <w:r>
+                              <w:t xml:space="preserve"> Evolución SDN</w:t>
+                            </w:r>
+                          </w:p>
+                        </w:txbxContent>
+                      </wps:txbx>
+                      <wps:bodyPr rot="0" spcFirstLastPara="0" vertOverflow="overflow" horzOverflow="overflow" vert="horz" wrap="square" lIns="0" tIns="0" rIns="0" bIns="0" numCol="1" spcCol="0" rtlCol="0" fromWordArt="0" anchor="t" anchorCtr="0" forceAA="0" compatLnSpc="1">
+                        <a:prstTxWarp prst="textNoShape">
+                          <a:avLst/>
+                        </a:prstTxWarp>
+                        <a:spAutoFit/>
+                      </wps:bodyPr>
+                    </wps:wsp>
+                  </a:graphicData>
+                </a:graphic>
+              </wp:anchor>
+            </w:drawing>
+          </mc:Choice>
+          <mc:Fallback>
+            <w:pict>
+              <v:shape w14:anchorId="72F8B01D" id="_x0000_s1028" type="#_x0000_t202" style="position:absolute;margin-left:33pt;margin-top:215.1pt;width:425.2pt;height:.05pt;z-index:251670528;visibility:visible;mso-wrap-style:square;mso-wrap-distance-left:9pt;mso-wrap-distance-top:0;mso-wrap-distance-right:9pt;mso-wrap-distance-bottom:0;mso-position-horizontal:absolute;mso-position-horizontal-relative:text;mso-position-vertical:absolute;mso-position-vertical-relative:text;v-text-anchor:top" o:gfxdata="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" stroked="f">
+                <v:textbox style="mso-fit-shape-to-text:t" inset="0,0,0,0">
+                  <w:txbxContent>
+                    <w:p>
+                      <w:pPr>
+                        <w:pStyle w:val="Descripcin"/>
+                        <w:rPr>
+                          <w:rFonts w:ascii="Arial" w:hAnsi="Arial" w:cs="Arial"/>
+                        </w:rPr>
+                      </w:pPr>
+                      <w:r>
+                        <w:t xml:space="preserve">Ilustración </w:t>
+                      </w:r>
+                      <w:r>
+                        <w:t>3</w:t>
+                      </w:r>
+                      <w:r>
+                        <w:t xml:space="preserve"> Evolución SDN</w:t>
+                      </w:r>
+                    </w:p>
+                  </w:txbxContent>
+                </v:textbox>
+                <w10:wrap type="square"/>
+              </v:shape>
+            </w:pict>
+          </mc:Fallback>
+        </mc:AlternateContent>
+      </w:r>
+      <w:r>
+        <w:rPr>
+          <w:noProof/>
+        </w:rPr>
+        <mc:AlternateContent>
+          <mc:Choice Requires="wps">
+            <w:drawing>
+              <wp:anchor distT="0" distB="0" distL="114300" distR="114300" simplePos="0" relativeHeight="251674624" behindDoc="0" locked="0" layoutInCell="1" allowOverlap="1" wp14:anchorId="0E1DEB66" wp14:editId="3F0CF547">
+                <wp:simplePos x="0" y="0"/>
+                <wp:positionH relativeFrom="page">
+                  <wp:align>center</wp:align>
+                </wp:positionH>
+                <wp:positionV relativeFrom="paragraph">
+                  <wp:posOffset>6273800</wp:posOffset>
+                </wp:positionV>
+                <wp:extent cx="3542665" cy="635"/>
+                <wp:effectExtent l="0" t="0" r="635" b="0"/>
+                <wp:wrapSquare wrapText="bothSides"/>
+                <wp:docPr id="1647518265" name="Cuadro de texto 1"/>
+                <wp:cNvGraphicFramePr/>
+                <a:graphic xmlns:a="http://schemas.openxmlformats.org/drawingml/2006/main">
+                  <a:graphicData uri="http://schemas.microsoft.com/office/word/2010/wordprocessingShape">
+                    <wps:wsp>
+                      <wps:cNvSpPr txBox="1"/>
+                      <wps:spPr>
+                        <a:xfrm>
+                          <a:off x="0" y="0"/>
+                          <a:ext cx="3542665" cy="635"/>
+                        </a:xfrm>
+                        <a:prstGeom prst="rect">
+                          <a:avLst/>
+                        </a:prstGeom>
+                        <a:solidFill>
+                          <a:prstClr val="white"/>
+                        </a:solidFill>
+                        <a:ln>
+                          <a:noFill/>
+                        </a:ln>
+                      </wps:spPr>
+                      <wps:txbx>
+                        <w:txbxContent>
+                          <w:p>
+                            <w:pPr>
+                              <w:pStyle w:val="Descripcin"/>
+                              <w:rPr>
+                                <w:rFonts w:ascii="Arial" w:hAnsi="Arial" w:cs="Arial"/>
+                              </w:rPr>
+                            </w:pPr>
+                            <w:r>
+                              <w:t>Ilustración 4 Costes SDN</w:t>
+                            </w:r>
+                          </w:p>
+                        </w:txbxContent>
+                      </wps:txbx>
+                      <wps:bodyPr rot="0" spcFirstLastPara="0" vertOverflow="overflow" horzOverflow="overflow" vert="horz" wrap="square" lIns="0" tIns="0" rIns="0" bIns="0" numCol="1" spcCol="0" rtlCol="0" fromWordArt="0" anchor="t" anchorCtr="0" forceAA="0" compatLnSpc="1">
+                        <a:prstTxWarp prst="textNoShape">
+                          <a:avLst/>
+                        </a:prstTxWarp>
+                        <a:spAutoFit/>
+                      </wps:bodyPr>
+                    </wps:wsp>
+                  </a:graphicData>
+                </a:graphic>
+              </wp:anchor>
+            </w:drawing>
+          </mc:Choice>
+          <mc:Fallback>
+            <w:pict>
+              <v:shape w14:anchorId="0E1DEB66" id="_x0000_s1029" type="#_x0000_t202" style="position:absolute;margin-left:0;margin-top:494pt;width:278.95pt;height:.05pt;z-index:251674624;visibility:visible;mso-wrap-style:square;mso-wrap-distance-left:9pt;mso-wrap-distance-top:0;mso-wrap-distance-right:9pt;mso-wrap-distance-bottom:0;mso-position-horizontal:center;mso-position-horizontal-relative:page;mso-position-vertical:absolute;mso-position-vertical-relative:text;v-text-anchor:top" o:gfxdata="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" stroked="f">
+                <v:textbox style="mso-fit-shape-to-text:t" inset="0,0,0,0">
+                  <w:txbxContent>
+                    <w:p>
+                      <w:pPr>
+                        <w:pStyle w:val="Descripcin"/>
+                        <w:rPr>
+                          <w:rFonts w:ascii="Arial" w:hAnsi="Arial" w:cs="Arial"/>
+                        </w:rPr>
+                      </w:pPr>
+                      <w:r>
+                        <w:t>Ilustración 4 Costes SDN</w:t>
+                      </w:r>
+                    </w:p>
+                  </w:txbxContent>
+                </v:textbox>
+                <w10:wrap type="square" anchorx="page"/>
+              </v:shape>
+            </w:pict>
+          </mc:Fallback>
+        </mc:AlternateContent>
+      </w:r>
+      <w:r>
+        <w:rPr>
+          <w:rFonts w:ascii="Arial" w:hAnsi="Arial" w:cs="Arial"/>
+          <w:sz w:val="24"/>
+          <w:szCs w:val="24"/>
+        </w:rPr>
+        <w:drawing>
+          <wp:anchor distT="0" distB="0" distL="114300" distR="114300" simplePos="0" relativeHeight="251672576" behindDoc="0" locked="0" layoutInCell="1" allowOverlap="1" wp14:anchorId="28D78323" wp14:editId="366C125C">
+            <wp:simplePos x="0" y="0"/>
+            <wp:positionH relativeFrom="margin">
+              <wp:posOffset>586740</wp:posOffset>
+            </wp:positionH>
+            <wp:positionV relativeFrom="paragraph">
+              <wp:posOffset>3150235</wp:posOffset>
+            </wp:positionV>
+            <wp:extent cx="4008120" cy="3077210"/>
+            <wp:effectExtent l="0" t="0" r="0" b="8890"/>
+            <wp:wrapSquare wrapText="bothSides"/>
+            <wp:docPr id="527771629" name="Imagen 1" descr="Gráfico&#10;&#10;El contenido generado por IA puede ser incorrecto."/>
+            <wp:cNvGraphicFramePr>
+              <a:graphicFrameLocks xmlns:a="http://schemas.openxmlformats.org/drawingml/2006/main" noChangeAspect="1"/>
+            </wp:cNvGraphicFramePr>
+            <a:graphic xmlns:a="http://schemas.openxmlformats.org/drawingml/2006/main">
+              <a:graphicData uri="http://schemas.openxmlformats.org/drawingml/2006/picture">
+                <pic:pic xmlns:pic="http://schemas.openxmlformats.org/drawingml/2006/picture">
+                  <pic:nvPicPr>
+                    <pic:cNvPr id="527771629" name="Imagen 1" descr="Gráfico&#10;&#10;El contenido generado por IA puede ser incorrecto."/>
+                    <pic:cNvPicPr/>
+                  </pic:nvPicPr>
+                  <pic:blipFill>
+                    <a:blip r:embed="rId20">
+                      <a:extLst>
+                        <a:ext uri="{28A0092B-C50C-407E-A947-70E740481C1C}">
+                          <a14:useLocalDpi xmlns:a14="http://schemas.microsoft.com/office/drawing/2010/main" val="0"/>
+                        </a:ext>
+                      </a:extLst>
+                    </a:blip>
+                    <a:stretch>
+                      <a:fillRect/>
+                    </a:stretch>
+                  </pic:blipFill>
+                  <pic:spPr>
+                    <a:xfrm>
+                      <a:off x="0" y="0"/>
+                      <a:ext cx="4008120" cy="3077210"/>
+                    </a:xfrm>
+                    <a:prstGeom prst="rect">
+                      <a:avLst/>
+                    </a:prstGeom>
+                  </pic:spPr>
+                </pic:pic>
+              </a:graphicData>
+            </a:graphic>
+            <wp14:sizeRelH relativeFrom="page">
+              <wp14:pctWidth>0</wp14:pctWidth>
+            </wp14:sizeRelH>
+            <wp14:sizeRelV relativeFrom="page">
+              <wp14:pctHeight>0</wp14:pctHeight>
+            </wp14:sizeRelV>
+          </wp:anchor>
+        </w:drawing>
+      </w:r>
+      <w:r>
+        <w:rPr>
           <w:rFonts w:ascii="Arial" w:hAnsi="Arial" w:cs="Arial"/>
           <w:color w:val="000000" w:themeColor="text1"/>
           <w:sz w:val="32"/>
           <w:szCs w:val="32"/>
         </w:rPr>
+        <w:br w:type="page"/>
+      </w:r>
+    </w:p>
+    <w:p>
+      <w:pPr>
+        <w:spacing w:line="360" w:lineRule="auto"/>
+        <w:jc w:val="both"/>
+        <w:rPr>
+          <w:rFonts w:ascii="Arial" w:hAnsi="Arial" w:cs="Arial"/>
+          <w:color w:val="000000" w:themeColor="text1"/>
+          <w:sz w:val="32"/>
+          <w:szCs w:val="32"/>
+        </w:rPr>
+      </w:pPr>
+    </w:p>
+    <w:p>
+      <w:pPr>
+        <w:rPr>
+          <w:rFonts w:ascii="Arial" w:hAnsi="Arial" w:cs="Arial"/>
+          <w:color w:val="000000" w:themeColor="text1"/>
+          <w:sz w:val="32"/>
+          <w:szCs w:val="32"/>
+        </w:rPr>
+      </w:pPr>
+      <w:r>
+        <w:rPr>
+          <w:rFonts w:ascii="Arial" w:hAnsi="Arial" w:cs="Arial"/>
+          <w:color w:val="000000" w:themeColor="text1"/>
+          <w:sz w:val="32"/>
+          <w:szCs w:val="32"/>
+        </w:rPr>
+        <w:br w:type="page"/>
+      </w:r>
+    </w:p>
+    <w:p>
+      <w:pPr>
+        <w:spacing w:line="360" w:lineRule="auto"/>
+        <w:jc w:val="both"/>
+        <w:rPr>
+          <w:rFonts w:ascii="Arial" w:hAnsi="Arial" w:cs="Arial"/>
+          <w:color w:val="000000" w:themeColor="text1"/>
+          <w:sz w:val="32"/>
+          <w:szCs w:val="32"/>
+        </w:rPr>
+      </w:pPr>
+      <w:r>
+        <w:rPr>
+          <w:rFonts w:ascii="Arial" w:hAnsi="Arial" w:cs="Arial"/>
+          <w:color w:val="000000" w:themeColor="text1"/>
+          <w:sz w:val="32"/>
+          <w:szCs w:val="32"/>
+        </w:rPr>
+        <w:t>TRABAJOS FUTUROS</w:t>
+      </w:r>
+    </w:p>
+    <w:p>
+      <w:pPr>
+        <w:spacing w:line="360" w:lineRule="auto"/>
+        <w:jc w:val="both"/>
+        <w:rPr>
+          <w:rFonts w:ascii="Arial" w:hAnsi="Arial" w:cs="Arial"/>
+          <w:color w:val="000000" w:themeColor="text1"/>
+        </w:rPr>
+      </w:pPr>
+      <w:r>
+        <w:rPr>
+          <w:rFonts w:ascii="Arial" w:hAnsi="Arial" w:cs="Arial"/>
+          <w:color w:val="000000" w:themeColor="text1"/>
+        </w:rPr>
+        <w:t>Trabajos de ampliación y mejora proyectados.</w:t>
+      </w:r>
+    </w:p>
+    <w:p>
+      <w:pPr>
+        <w:rPr>
+          <w:color w:val="000000" w:themeColor="text1"/>
+        </w:rPr>
+      </w:pPr>
+      <w:r>
+        <w:rPr>
+          <w:color w:val="000000" w:themeColor="text1"/>
+        </w:rPr>
+        <w:br w:type="page"/>
+      </w:r>
+    </w:p>
+    <w:p>
+      <w:pPr>
+        <w:spacing w:line="360" w:lineRule="auto"/>
+        <w:jc w:val="both"/>
+        <w:rPr>
+          <w:rFonts w:ascii="Arial" w:hAnsi="Arial" w:cs="Arial"/>
+          <w:color w:val="000000" w:themeColor="text1"/>
+          <w:sz w:val="32"/>
+          <w:szCs w:val="32"/>
+        </w:rPr>
+      </w:pPr>
+      <w:r>
+        <w:rPr>
+          <w:rFonts w:ascii="Arial" w:hAnsi="Arial" w:cs="Arial"/>
+          <w:color w:val="000000" w:themeColor="text1"/>
+          <w:sz w:val="32"/>
+          <w:szCs w:val="32"/>
+        </w:rPr>
         <w:lastRenderedPageBreak/>
         <w:t>CONCLUSIONES</w:t>
       </w:r>
@@ -5382,7 +8129,7 @@
         </w:rPr>
         <w:t xml:space="preserve">Smith, J. (2023). La importancia del reciclaje en la conservación del medio ambiente. Recuperado de </w:t>
       </w:r>
-      <w:hyperlink r:id="rId17">
+      <w:hyperlink r:id="rId21">
         <w:r>
           <w:rPr>
             <w:rStyle w:val="Hipervnculo"/>
@@ -5622,6 +8369,80 @@
       </w:pPr>
       <w:r>
         <w:continuationSeparator/>
+      </w:r>
+    </w:p>
+  </w:footnote>
+  <w:footnote w:id="1">
+    <w:p>
+      <w:pPr>
+        <w:pStyle w:val="Textonotapie"/>
+      </w:pPr>
+      <w:r>
+        <w:rPr>
+          <w:rStyle w:val="Refdenotaalpie"/>
+        </w:rPr>
+        <w:footnoteRef/>
+      </w:r>
+      <w:r>
+        <w:t xml:space="preserve"> </w:t>
+      </w:r>
+      <w:r>
+        <w:rPr>
+          <w:rFonts w:ascii="Arial" w:hAnsi="Arial" w:cs="Arial"/>
+          <w:sz w:val="24"/>
+          <w:szCs w:val="24"/>
+        </w:rPr>
+        <w:t xml:space="preserve">El Internet de las </w:t>
+      </w:r>
+      <w:r>
+        <w:rPr>
+          <w:rFonts w:ascii="Arial" w:hAnsi="Arial" w:cs="Arial"/>
+          <w:sz w:val="24"/>
+          <w:szCs w:val="24"/>
+        </w:rPr>
+        <w:t>c</w:t>
+      </w:r>
+      <w:r>
+        <w:rPr>
+          <w:rFonts w:ascii="Arial" w:hAnsi="Arial" w:cs="Arial"/>
+          <w:sz w:val="24"/>
+          <w:szCs w:val="24"/>
+        </w:rPr>
+        <w:t>osas (</w:t>
+      </w:r>
+      <w:proofErr w:type="spellStart"/>
+      <w:r>
+        <w:rPr>
+          <w:rFonts w:ascii="Arial" w:hAnsi="Arial" w:cs="Arial"/>
+          <w:sz w:val="24"/>
+          <w:szCs w:val="24"/>
+        </w:rPr>
+        <w:t>IoT</w:t>
+      </w:r>
+      <w:proofErr w:type="spellEnd"/>
+      <w:r>
+        <w:rPr>
+          <w:rFonts w:ascii="Arial" w:hAnsi="Arial" w:cs="Arial"/>
+          <w:sz w:val="24"/>
+          <w:szCs w:val="24"/>
+        </w:rPr>
+        <w:t xml:space="preserve">) es un concepto que se refiere a la interconexión de dispositivos físicos a través de Internet para que puedan capturar, enviar y recibir datos sin </w:t>
+      </w:r>
+      <w:r>
+        <w:rPr>
+          <w:rFonts w:ascii="Arial" w:hAnsi="Arial" w:cs="Arial"/>
+          <w:sz w:val="24"/>
+          <w:szCs w:val="24"/>
+        </w:rPr>
+        <w:t xml:space="preserve">necesidad de </w:t>
+      </w:r>
+      <w:r>
+        <w:rPr>
+          <w:rFonts w:ascii="Arial" w:hAnsi="Arial" w:cs="Arial"/>
+          <w:sz w:val="24"/>
+          <w:szCs w:val="24"/>
+        </w:rPr>
+        <w:t>intervención humana.</w:t>
       </w:r>
     </w:p>
   </w:footnote>
@@ -6193,6 +9014,119 @@
     </w:lvl>
   </w:abstractNum>
   <w:abstractNum w:abstractNumId="4" w15:restartNumberingAfterBreak="0">
+    <w:nsid w:val="34205F4D"/>
+    <w:multiLevelType w:val="hybridMultilevel"/>
+    <w:tmpl w:val="B44E9EFE"/>
+    <w:lvl w:ilvl="0" w:tplc="0C0A0003">
+      <w:start w:val="1"/>
+      <w:numFmt w:val="bullet"/>
+      <w:lvlText w:val="o"/>
+      <w:lvlJc w:val="left"/>
+      <w:pPr>
+        <w:ind w:left="720" w:hanging="360"/>
+      </w:pPr>
+      <w:rPr>
+        <w:rFonts w:ascii="Courier New" w:hAnsi="Courier New" w:cs="Courier New" w:hint="default"/>
+      </w:rPr>
+    </w:lvl>
+    <w:lvl w:ilvl="1" w:tplc="0C0A0003" w:tentative="1">
+      <w:start w:val="1"/>
+      <w:numFmt w:val="bullet"/>
+      <w:lvlText w:val="o"/>
+      <w:lvlJc w:val="left"/>
+      <w:pPr>
+        <w:ind w:left="1440" w:hanging="360"/>
+      </w:pPr>
+      <w:rPr>
+        <w:rFonts w:ascii="Courier New" w:hAnsi="Courier New" w:cs="Courier New" w:hint="default"/>
+      </w:rPr>
+    </w:lvl>
+    <w:lvl w:ilvl="2" w:tplc="0C0A0005" w:tentative="1">
+      <w:start w:val="1"/>
+      <w:numFmt w:val="bullet"/>
+      <w:lvlText w:val=""/>
+      <w:lvlJc w:val="left"/>
+      <w:pPr>
+        <w:ind w:left="2160" w:hanging="360"/>
+      </w:pPr>
+      <w:rPr>
+        <w:rFonts w:ascii="Wingdings" w:hAnsi="Wingdings" w:hint="default"/>
+      </w:rPr>
+    </w:lvl>
+    <w:lvl w:ilvl="3" w:tplc="0C0A0001" w:tentative="1">
+      <w:start w:val="1"/>
+      <w:numFmt w:val="bullet"/>
+      <w:lvlText w:val=""/>
+      <w:lvlJc w:val="left"/>
+      <w:pPr>
+        <w:ind w:left="2880" w:hanging="360"/>
+      </w:pPr>
+      <w:rPr>
+        <w:rFonts w:ascii="Symbol" w:hAnsi="Symbol" w:hint="default"/>
+      </w:rPr>
+    </w:lvl>
+    <w:lvl w:ilvl="4" w:tplc="0C0A0003" w:tentative="1">
+      <w:start w:val="1"/>
+      <w:numFmt w:val="bullet"/>
+      <w:lvlText w:val="o"/>
+      <w:lvlJc w:val="left"/>
+      <w:pPr>
+        <w:ind w:left="3600" w:hanging="360"/>
+      </w:pPr>
+      <w:rPr>
+        <w:rFonts w:ascii="Courier New" w:hAnsi="Courier New" w:cs="Courier New" w:hint="default"/>
+      </w:rPr>
+    </w:lvl>
+    <w:lvl w:ilvl="5" w:tplc="0C0A0005" w:tentative="1">
+      <w:start w:val="1"/>
+      <w:numFmt w:val="bullet"/>
+      <w:lvlText w:val=""/>
+      <w:lvlJc w:val="left"/>
+      <w:pPr>
+        <w:ind w:left="4320" w:hanging="360"/>
+      </w:pPr>
+      <w:rPr>
+        <w:rFonts w:ascii="Wingdings" w:hAnsi="Wingdings" w:hint="default"/>
+      </w:rPr>
+    </w:lvl>
+    <w:lvl w:ilvl="6" w:tplc="0C0A0001" w:tentative="1">
+      <w:start w:val="1"/>
+      <w:numFmt w:val="bullet"/>
+      <w:lvlText w:val=""/>
+      <w:lvlJc w:val="left"/>
+      <w:pPr>
+        <w:ind w:left="5040" w:hanging="360"/>
+      </w:pPr>
+      <w:rPr>
+        <w:rFonts w:ascii="Symbol" w:hAnsi="Symbol" w:hint="default"/>
+      </w:rPr>
+    </w:lvl>
+    <w:lvl w:ilvl="7" w:tplc="0C0A0003" w:tentative="1">
+      <w:start w:val="1"/>
+      <w:numFmt w:val="bullet"/>
+      <w:lvlText w:val="o"/>
+      <w:lvlJc w:val="left"/>
+      <w:pPr>
+        <w:ind w:left="5760" w:hanging="360"/>
+      </w:pPr>
+      <w:rPr>
+        <w:rFonts w:ascii="Courier New" w:hAnsi="Courier New" w:cs="Courier New" w:hint="default"/>
+      </w:rPr>
+    </w:lvl>
+    <w:lvl w:ilvl="8" w:tplc="0C0A0005" w:tentative="1">
+      <w:start w:val="1"/>
+      <w:numFmt w:val="bullet"/>
+      <w:lvlText w:val=""/>
+      <w:lvlJc w:val="left"/>
+      <w:pPr>
+        <w:ind w:left="6480" w:hanging="360"/>
+      </w:pPr>
+      <w:rPr>
+        <w:rFonts w:ascii="Wingdings" w:hAnsi="Wingdings" w:hint="default"/>
+      </w:rPr>
+    </w:lvl>
+  </w:abstractNum>
+  <w:abstractNum w:abstractNumId="5" w15:restartNumberingAfterBreak="0">
     <w:nsid w:val="48FD5768"/>
     <w:multiLevelType w:val="hybridMultilevel"/>
     <w:tmpl w:val="577CA6E2"/>
@@ -6305,7 +9239,7 @@
       </w:rPr>
     </w:lvl>
   </w:abstractNum>
-  <w:abstractNum w:abstractNumId="5" w15:restartNumberingAfterBreak="0">
+  <w:abstractNum w:abstractNumId="6" w15:restartNumberingAfterBreak="0">
     <w:nsid w:val="4B971BD5"/>
     <w:multiLevelType w:val="hybridMultilevel"/>
     <w:tmpl w:val="62D03C18"/>
@@ -6418,7 +9352,7 @@
       </w:rPr>
     </w:lvl>
   </w:abstractNum>
-  <w:abstractNum w:abstractNumId="6" w15:restartNumberingAfterBreak="0">
+  <w:abstractNum w:abstractNumId="7" w15:restartNumberingAfterBreak="0">
     <w:nsid w:val="534D08DB"/>
     <w:multiLevelType w:val="hybridMultilevel"/>
     <w:tmpl w:val="FFFFFFFF"/>
@@ -6531,7 +9465,7 @@
       </w:rPr>
     </w:lvl>
   </w:abstractNum>
-  <w:abstractNum w:abstractNumId="7" w15:restartNumberingAfterBreak="0">
+  <w:abstractNum w:abstractNumId="8" w15:restartNumberingAfterBreak="0">
     <w:nsid w:val="6A895001"/>
     <w:multiLevelType w:val="hybridMultilevel"/>
     <w:tmpl w:val="3D08CFFA"/>
@@ -6644,10 +9578,235 @@
       </w:rPr>
     </w:lvl>
   </w:abstractNum>
-  <w:abstractNum w:abstractNumId="8" w15:restartNumberingAfterBreak="0">
+  <w:abstractNum w:abstractNumId="9" w15:restartNumberingAfterBreak="0">
     <w:nsid w:val="6B881DAD"/>
     <w:multiLevelType w:val="hybridMultilevel"/>
     <w:tmpl w:val="6B08B2E0"/>
+    <w:lvl w:ilvl="0" w:tplc="0C0A000B">
+      <w:start w:val="1"/>
+      <w:numFmt w:val="bullet"/>
+      <w:lvlText w:val=""/>
+      <w:lvlJc w:val="left"/>
+      <w:pPr>
+        <w:ind w:left="720" w:hanging="360"/>
+      </w:pPr>
+      <w:rPr>
+        <w:rFonts w:ascii="Wingdings" w:hAnsi="Wingdings" w:hint="default"/>
+      </w:rPr>
+    </w:lvl>
+    <w:lvl w:ilvl="1" w:tplc="0C0A0003" w:tentative="1">
+      <w:start w:val="1"/>
+      <w:numFmt w:val="bullet"/>
+      <w:lvlText w:val="o"/>
+      <w:lvlJc w:val="left"/>
+      <w:pPr>
+        <w:ind w:left="1440" w:hanging="360"/>
+      </w:pPr>
+      <w:rPr>
+        <w:rFonts w:ascii="Courier New" w:hAnsi="Courier New" w:cs="Courier New" w:hint="default"/>
+      </w:rPr>
+    </w:lvl>
+    <w:lvl w:ilvl="2" w:tplc="0C0A0005" w:tentative="1">
+      <w:start w:val="1"/>
+      <w:numFmt w:val="bullet"/>
+      <w:lvlText w:val=""/>
+      <w:lvlJc w:val="left"/>
+      <w:pPr>
+        <w:ind w:left="2160" w:hanging="360"/>
+      </w:pPr>
+      <w:rPr>
+        <w:rFonts w:ascii="Wingdings" w:hAnsi="Wingdings" w:hint="default"/>
+      </w:rPr>
+    </w:lvl>
+    <w:lvl w:ilvl="3" w:tplc="0C0A0001" w:tentative="1">
+      <w:start w:val="1"/>
+      <w:numFmt w:val="bullet"/>
+      <w:lvlText w:val=""/>
+      <w:lvlJc w:val="left"/>
+      <w:pPr>
+        <w:ind w:left="2880" w:hanging="360"/>
+      </w:pPr>
+      <w:rPr>
+        <w:rFonts w:ascii="Symbol" w:hAnsi="Symbol" w:hint="default"/>
+      </w:rPr>
+    </w:lvl>
+    <w:lvl w:ilvl="4" w:tplc="0C0A0003" w:tentative="1">
+      <w:start w:val="1"/>
+      <w:numFmt w:val="bullet"/>
+      <w:lvlText w:val="o"/>
+      <w:lvlJc w:val="left"/>
+      <w:pPr>
+        <w:ind w:left="3600" w:hanging="360"/>
+      </w:pPr>
+      <w:rPr>
+        <w:rFonts w:ascii="Courier New" w:hAnsi="Courier New" w:cs="Courier New" w:hint="default"/>
+      </w:rPr>
+    </w:lvl>
+    <w:lvl w:ilvl="5" w:tplc="0C0A0005" w:tentative="1">
+      <w:start w:val="1"/>
+      <w:numFmt w:val="bullet"/>
+      <w:lvlText w:val=""/>
+      <w:lvlJc w:val="left"/>
+      <w:pPr>
+        <w:ind w:left="4320" w:hanging="360"/>
+      </w:pPr>
+      <w:rPr>
+        <w:rFonts w:ascii="Wingdings" w:hAnsi="Wingdings" w:hint="default"/>
+      </w:rPr>
+    </w:lvl>
+    <w:lvl w:ilvl="6" w:tplc="0C0A0001" w:tentative="1">
+      <w:start w:val="1"/>
+      <w:numFmt w:val="bullet"/>
+      <w:lvlText w:val=""/>
+      <w:lvlJc w:val="left"/>
+      <w:pPr>
+        <w:ind w:left="5040" w:hanging="360"/>
+      </w:pPr>
+      <w:rPr>
+        <w:rFonts w:ascii="Symbol" w:hAnsi="Symbol" w:hint="default"/>
+      </w:rPr>
+    </w:lvl>
+    <w:lvl w:ilvl="7" w:tplc="0C0A0003" w:tentative="1">
+      <w:start w:val="1"/>
+      <w:numFmt w:val="bullet"/>
+      <w:lvlText w:val="o"/>
+      <w:lvlJc w:val="left"/>
+      <w:pPr>
+        <w:ind w:left="5760" w:hanging="360"/>
+      </w:pPr>
+      <w:rPr>
+        <w:rFonts w:ascii="Courier New" w:hAnsi="Courier New" w:cs="Courier New" w:hint="default"/>
+      </w:rPr>
+    </w:lvl>
+    <w:lvl w:ilvl="8" w:tplc="0C0A0005" w:tentative="1">
+      <w:start w:val="1"/>
+      <w:numFmt w:val="bullet"/>
+      <w:lvlText w:val=""/>
+      <w:lvlJc w:val="left"/>
+      <w:pPr>
+        <w:ind w:left="6480" w:hanging="360"/>
+      </w:pPr>
+      <w:rPr>
+        <w:rFonts w:ascii="Wingdings" w:hAnsi="Wingdings" w:hint="default"/>
+      </w:rPr>
+    </w:lvl>
+  </w:abstractNum>
+  <w:abstractNum w:abstractNumId="10" w15:restartNumberingAfterBreak="0">
+    <w:nsid w:val="7CF50961"/>
+    <w:multiLevelType w:val="hybridMultilevel"/>
+    <w:tmpl w:val="67268292"/>
+    <w:lvl w:ilvl="0" w:tplc="0C0A0001">
+      <w:start w:val="1"/>
+      <w:numFmt w:val="bullet"/>
+      <w:lvlText w:val=""/>
+      <w:lvlJc w:val="left"/>
+      <w:pPr>
+        <w:ind w:left="720" w:hanging="360"/>
+      </w:pPr>
+      <w:rPr>
+        <w:rFonts w:ascii="Symbol" w:hAnsi="Symbol" w:hint="default"/>
+      </w:rPr>
+    </w:lvl>
+    <w:lvl w:ilvl="1" w:tplc="0C0A0003">
+      <w:start w:val="1"/>
+      <w:numFmt w:val="bullet"/>
+      <w:lvlText w:val="o"/>
+      <w:lvlJc w:val="left"/>
+      <w:pPr>
+        <w:ind w:left="1440" w:hanging="360"/>
+      </w:pPr>
+      <w:rPr>
+        <w:rFonts w:ascii="Courier New" w:hAnsi="Courier New" w:cs="Courier New" w:hint="default"/>
+      </w:rPr>
+    </w:lvl>
+    <w:lvl w:ilvl="2" w:tplc="A38004C4">
+      <w:numFmt w:val="bullet"/>
+      <w:lvlText w:val="-"/>
+      <w:lvlJc w:val="left"/>
+      <w:pPr>
+        <w:ind w:left="2160" w:hanging="360"/>
+      </w:pPr>
+      <w:rPr>
+        <w:rFonts w:ascii="Calibri" w:eastAsiaTheme="minorHAnsi" w:hAnsi="Calibri" w:cs="Calibri" w:hint="default"/>
+      </w:rPr>
+    </w:lvl>
+    <w:lvl w:ilvl="3" w:tplc="0C0A0001" w:tentative="1">
+      <w:start w:val="1"/>
+      <w:numFmt w:val="bullet"/>
+      <w:lvlText w:val=""/>
+      <w:lvlJc w:val="left"/>
+      <w:pPr>
+        <w:ind w:left="2880" w:hanging="360"/>
+      </w:pPr>
+      <w:rPr>
+        <w:rFonts w:ascii="Symbol" w:hAnsi="Symbol" w:hint="default"/>
+      </w:rPr>
+    </w:lvl>
+    <w:lvl w:ilvl="4" w:tplc="0C0A0003" w:tentative="1">
+      <w:start w:val="1"/>
+      <w:numFmt w:val="bullet"/>
+      <w:lvlText w:val="o"/>
+      <w:lvlJc w:val="left"/>
+      <w:pPr>
+        <w:ind w:left="3600" w:hanging="360"/>
+      </w:pPr>
+      <w:rPr>
+        <w:rFonts w:ascii="Courier New" w:hAnsi="Courier New" w:cs="Courier New" w:hint="default"/>
+      </w:rPr>
+    </w:lvl>
+    <w:lvl w:ilvl="5" w:tplc="0C0A0005" w:tentative="1">
+      <w:start w:val="1"/>
+      <w:numFmt w:val="bullet"/>
+      <w:lvlText w:val=""/>
+      <w:lvlJc w:val="left"/>
+      <w:pPr>
+        <w:ind w:left="4320" w:hanging="360"/>
+      </w:pPr>
+      <w:rPr>
+        <w:rFonts w:ascii="Wingdings" w:hAnsi="Wingdings" w:hint="default"/>
+      </w:rPr>
+    </w:lvl>
+    <w:lvl w:ilvl="6" w:tplc="0C0A0001" w:tentative="1">
+      <w:start w:val="1"/>
+      <w:numFmt w:val="bullet"/>
+      <w:lvlText w:val=""/>
+      <w:lvlJc w:val="left"/>
+      <w:pPr>
+        <w:ind w:left="5040" w:hanging="360"/>
+      </w:pPr>
+      <w:rPr>
+        <w:rFonts w:ascii="Symbol" w:hAnsi="Symbol" w:hint="default"/>
+      </w:rPr>
+    </w:lvl>
+    <w:lvl w:ilvl="7" w:tplc="0C0A0003" w:tentative="1">
+      <w:start w:val="1"/>
+      <w:numFmt w:val="bullet"/>
+      <w:lvlText w:val="o"/>
+      <w:lvlJc w:val="left"/>
+      <w:pPr>
+        <w:ind w:left="5760" w:hanging="360"/>
+      </w:pPr>
+      <w:rPr>
+        <w:rFonts w:ascii="Courier New" w:hAnsi="Courier New" w:cs="Courier New" w:hint="default"/>
+      </w:rPr>
+    </w:lvl>
+    <w:lvl w:ilvl="8" w:tplc="0C0A0005" w:tentative="1">
+      <w:start w:val="1"/>
+      <w:numFmt w:val="bullet"/>
+      <w:lvlText w:val=""/>
+      <w:lvlJc w:val="left"/>
+      <w:pPr>
+        <w:ind w:left="6480" w:hanging="360"/>
+      </w:pPr>
+      <w:rPr>
+        <w:rFonts w:ascii="Wingdings" w:hAnsi="Wingdings" w:hint="default"/>
+      </w:rPr>
+    </w:lvl>
+  </w:abstractNum>
+  <w:abstractNum w:abstractNumId="11" w15:restartNumberingAfterBreak="0">
+    <w:nsid w:val="7EFA17B0"/>
+    <w:multiLevelType w:val="hybridMultilevel"/>
+    <w:tmpl w:val="774AD2D4"/>
     <w:lvl w:ilvl="0" w:tplc="0C0A000B">
       <w:start w:val="1"/>
       <w:numFmt w:val="bullet"/>
@@ -6767,22 +9926,31 @@
     <w:abstractNumId w:val="2"/>
   </w:num>
   <w:num w:numId="4" w16cid:durableId="1321499160">
-    <w:abstractNumId w:val="6"/>
+    <w:abstractNumId w:val="7"/>
   </w:num>
   <w:num w:numId="5" w16cid:durableId="2031561014">
-    <w:abstractNumId w:val="4"/>
+    <w:abstractNumId w:val="5"/>
   </w:num>
   <w:num w:numId="6" w16cid:durableId="175661129">
     <w:abstractNumId w:val="3"/>
   </w:num>
   <w:num w:numId="7" w16cid:durableId="660931882">
-    <w:abstractNumId w:val="5"/>
+    <w:abstractNumId w:val="6"/>
   </w:num>
   <w:num w:numId="8" w16cid:durableId="352415293">
-    <w:abstractNumId w:val="7"/>
+    <w:abstractNumId w:val="8"/>
   </w:num>
   <w:num w:numId="9" w16cid:durableId="602225787">
-    <w:abstractNumId w:val="8"/>
+    <w:abstractNumId w:val="9"/>
+  </w:num>
+  <w:num w:numId="10" w16cid:durableId="566574630">
+    <w:abstractNumId w:val="11"/>
+  </w:num>
+  <w:num w:numId="11" w16cid:durableId="3283278">
+    <w:abstractNumId w:val="10"/>
+  </w:num>
+  <w:num w:numId="12" w16cid:durableId="767315684">
+    <w:abstractNumId w:val="4"/>
   </w:num>
 </w:numbering>
 </file>
@@ -7186,6 +10354,76 @@
     <w:name w:val="Normal"/>
     <w:qFormat/>
   </w:style>
+  <w:style w:type="paragraph" w:styleId="Ttulo1">
+    <w:name w:val="heading 1"/>
+    <w:basedOn w:val="Normal"/>
+    <w:next w:val="Normal"/>
+    <w:link w:val="Ttulo1Car"/>
+    <w:uiPriority w:val="9"/>
+    <w:qFormat/>
+    <w:rsid w:val="002C037F"/>
+    <w:pPr>
+      <w:keepNext/>
+      <w:keepLines/>
+      <w:spacing w:before="360" w:after="80"/>
+      <w:outlineLvl w:val="0"/>
+    </w:pPr>
+    <w:rPr>
+      <w:rFonts w:asciiTheme="majorHAnsi" w:eastAsiaTheme="majorEastAsia" w:hAnsiTheme="majorHAnsi" w:cstheme="majorBidi"/>
+      <w:color w:val="2F5496" w:themeColor="accent1" w:themeShade="BF"/>
+      <w:kern w:val="2"/>
+      <w:sz w:val="40"/>
+      <w:szCs w:val="40"/>
+      <w14:ligatures w14:val="standardContextual"/>
+    </w:rPr>
+  </w:style>
+  <w:style w:type="paragraph" w:styleId="Ttulo2">
+    <w:name w:val="heading 2"/>
+    <w:basedOn w:val="Normal"/>
+    <w:next w:val="Normal"/>
+    <w:link w:val="Ttulo2Car"/>
+    <w:uiPriority w:val="9"/>
+    <w:unhideWhenUsed/>
+    <w:qFormat/>
+    <w:rsid w:val="002C037F"/>
+    <w:pPr>
+      <w:keepNext/>
+      <w:keepLines/>
+      <w:spacing w:before="160" w:after="80"/>
+      <w:outlineLvl w:val="1"/>
+    </w:pPr>
+    <w:rPr>
+      <w:rFonts w:asciiTheme="majorHAnsi" w:eastAsiaTheme="majorEastAsia" w:hAnsiTheme="majorHAnsi" w:cstheme="majorBidi"/>
+      <w:color w:val="2F5496" w:themeColor="accent1" w:themeShade="BF"/>
+      <w:kern w:val="2"/>
+      <w:sz w:val="32"/>
+      <w:szCs w:val="32"/>
+      <w14:ligatures w14:val="standardContextual"/>
+    </w:rPr>
+  </w:style>
+  <w:style w:type="paragraph" w:styleId="Ttulo3">
+    <w:name w:val="heading 3"/>
+    <w:basedOn w:val="Normal"/>
+    <w:next w:val="Normal"/>
+    <w:link w:val="Ttulo3Car"/>
+    <w:uiPriority w:val="9"/>
+    <w:semiHidden/>
+    <w:unhideWhenUsed/>
+    <w:qFormat/>
+    <w:rsid w:val="00A103C4"/>
+    <w:pPr>
+      <w:keepNext/>
+      <w:keepLines/>
+      <w:spacing w:before="40" w:after="0"/>
+      <w:outlineLvl w:val="2"/>
+    </w:pPr>
+    <w:rPr>
+      <w:rFonts w:asciiTheme="majorHAnsi" w:eastAsiaTheme="majorEastAsia" w:hAnsiTheme="majorHAnsi" w:cstheme="majorBidi"/>
+      <w:color w:val="1F3763" w:themeColor="accent1" w:themeShade="7F"/>
+      <w:sz w:val="24"/>
+      <w:szCs w:val="24"/>
+    </w:rPr>
+  </w:style>
   <w:style w:type="character" w:default="1" w:styleId="Fuentedeprrafopredeter">
     <w:name w:val="Default Paragraph Font"/>
     <w:uiPriority w:val="1"/>
@@ -7321,6 +10559,111 @@
     <w:rPr>
       <w:color w:val="0563C1" w:themeColor="hyperlink"/>
       <w:u w:val="single"/>
+    </w:rPr>
+  </w:style>
+  <w:style w:type="character" w:customStyle="1" w:styleId="Ttulo1Car">
+    <w:name w:val="Título 1 Car"/>
+    <w:basedOn w:val="Fuentedeprrafopredeter"/>
+    <w:link w:val="Ttulo1"/>
+    <w:uiPriority w:val="9"/>
+    <w:rsid w:val="002C037F"/>
+    <w:rPr>
+      <w:rFonts w:asciiTheme="majorHAnsi" w:eastAsiaTheme="majorEastAsia" w:hAnsiTheme="majorHAnsi" w:cstheme="majorBidi"/>
+      <w:color w:val="2F5496" w:themeColor="accent1" w:themeShade="BF"/>
+      <w:kern w:val="2"/>
+      <w:sz w:val="40"/>
+      <w:szCs w:val="40"/>
+      <w14:ligatures w14:val="standardContextual"/>
+    </w:rPr>
+  </w:style>
+  <w:style w:type="character" w:customStyle="1" w:styleId="Ttulo2Car">
+    <w:name w:val="Título 2 Car"/>
+    <w:basedOn w:val="Fuentedeprrafopredeter"/>
+    <w:link w:val="Ttulo2"/>
+    <w:uiPriority w:val="9"/>
+    <w:rsid w:val="002C037F"/>
+    <w:rPr>
+      <w:rFonts w:asciiTheme="majorHAnsi" w:eastAsiaTheme="majorEastAsia" w:hAnsiTheme="majorHAnsi" w:cstheme="majorBidi"/>
+      <w:color w:val="2F5496" w:themeColor="accent1" w:themeShade="BF"/>
+      <w:kern w:val="2"/>
+      <w:sz w:val="32"/>
+      <w:szCs w:val="32"/>
+      <w14:ligatures w14:val="standardContextual"/>
+    </w:rPr>
+  </w:style>
+  <w:style w:type="paragraph" w:styleId="Descripcin">
+    <w:name w:val="caption"/>
+    <w:basedOn w:val="Normal"/>
+    <w:next w:val="Normal"/>
+    <w:uiPriority w:val="35"/>
+    <w:unhideWhenUsed/>
+    <w:qFormat/>
+    <w:rsid w:val="00956A85"/>
+    <w:pPr>
+      <w:spacing w:after="200" w:line="240" w:lineRule="auto"/>
+    </w:pPr>
+    <w:rPr>
+      <w:i/>
+      <w:iCs/>
+      <w:color w:val="44546A" w:themeColor="text2"/>
+      <w:sz w:val="18"/>
+      <w:szCs w:val="18"/>
+    </w:rPr>
+  </w:style>
+  <w:style w:type="character" w:customStyle="1" w:styleId="Ttulo3Car">
+    <w:name w:val="Título 3 Car"/>
+    <w:basedOn w:val="Fuentedeprrafopredeter"/>
+    <w:link w:val="Ttulo3"/>
+    <w:uiPriority w:val="9"/>
+    <w:rsid w:val="00A103C4"/>
+    <w:rPr>
+      <w:rFonts w:asciiTheme="majorHAnsi" w:eastAsiaTheme="majorEastAsia" w:hAnsiTheme="majorHAnsi" w:cstheme="majorBidi"/>
+      <w:color w:val="1F3763" w:themeColor="accent1" w:themeShade="7F"/>
+      <w:sz w:val="24"/>
+      <w:szCs w:val="24"/>
+    </w:rPr>
+  </w:style>
+  <w:style w:type="paragraph" w:styleId="Textonotapie">
+    <w:name w:val="footnote text"/>
+    <w:basedOn w:val="Normal"/>
+    <w:link w:val="TextonotapieCar"/>
+    <w:uiPriority w:val="99"/>
+    <w:semiHidden/>
+    <w:unhideWhenUsed/>
+    <w:rsid w:val="005D45FE"/>
+    <w:pPr>
+      <w:spacing w:after="0" w:line="240" w:lineRule="auto"/>
+    </w:pPr>
+    <w:rPr>
+      <w:kern w:val="2"/>
+      <w:sz w:val="20"/>
+      <w:szCs w:val="20"/>
+      <w14:ligatures w14:val="standardContextual"/>
+    </w:rPr>
+  </w:style>
+  <w:style w:type="character" w:customStyle="1" w:styleId="TextonotapieCar">
+    <w:name w:val="Texto nota pie Car"/>
+    <w:basedOn w:val="Fuentedeprrafopredeter"/>
+    <w:link w:val="Textonotapie"/>
+    <w:uiPriority w:val="99"/>
+    <w:semiHidden/>
+    <w:rsid w:val="005D45FE"/>
+    <w:rPr>
+      <w:kern w:val="2"/>
+      <w:sz w:val="20"/>
+      <w:szCs w:val="20"/>
+      <w14:ligatures w14:val="standardContextual"/>
+    </w:rPr>
+  </w:style>
+  <w:style w:type="character" w:styleId="Refdenotaalpie">
+    <w:name w:val="footnote reference"/>
+    <w:basedOn w:val="Fuentedeprrafopredeter"/>
+    <w:uiPriority w:val="99"/>
+    <w:semiHidden/>
+    <w:unhideWhenUsed/>
+    <w:rsid w:val="005D45FE"/>
+    <w:rPr>
+      <w:vertAlign w:val="superscript"/>
     </w:rPr>
   </w:style>
 </w:styles>
@@ -7588,10 +10931,6 @@
 </file>
 
 <file path=customXml/item1.xml><?xml version="1.0" encoding="utf-8"?>
-<b:Sources xmlns:b="http://schemas.openxmlformats.org/officeDocument/2006/bibliography" xmlns="http://schemas.openxmlformats.org/officeDocument/2006/bibliography" SelectedStyle="\APASixthEditionOfficeOnline.xsl" StyleName="APA" Version="6"/>
-</file>
-
-<file path=customXml/item2.xml><?xml version="1.0" encoding="utf-8"?>
 <p:properties xmlns:p="http://schemas.microsoft.com/office/2006/metadata/properties" xmlns:xsi="http://www.w3.org/2001/XMLSchema-instance" xmlns:pc="http://schemas.microsoft.com/office/infopath/2007/PartnerControls">
   <documentManagement>
     <TaxCatchAll xmlns="59390006-c430-45d0-b76a-cc9d620cdd55" xsi:nil="true"/>
@@ -7602,7 +10941,20 @@
 </p:properties>
 </file>
 
+<file path=customXml/item2.xml><?xml version="1.0" encoding="utf-8"?>
+<b:Sources xmlns:b="http://schemas.openxmlformats.org/officeDocument/2006/bibliography" xmlns="http://schemas.openxmlformats.org/officeDocument/2006/bibliography" SelectedStyle="\APASixthEditionOfficeOnline.xsl" StyleName="APA" Version="6"/>
+</file>
+
 <file path=customXml/item3.xml><?xml version="1.0" encoding="utf-8"?>
+<?mso-contentType ?>
+<FormTemplates xmlns="http://schemas.microsoft.com/sharepoint/v3/contenttype/forms">
+  <Display>DocumentLibraryForm</Display>
+  <Edit>DocumentLibraryForm</Edit>
+  <New>DocumentLibraryForm</New>
+</FormTemplates>
+</file>
+
+<file path=customXml/item4.xml><?xml version="1.0" encoding="utf-8"?>
 <ct:contentTypeSchema xmlns:ct="http://schemas.microsoft.com/office/2006/metadata/contentType" xmlns:ma="http://schemas.microsoft.com/office/2006/metadata/properties/metaAttributes" ct:_="" ma:_="" ma:contentTypeName="Documento" ma:contentTypeID="0x0101008CD8C293B1B33442A2596F7F4EB4F7DA" ma:contentTypeVersion="13" ma:contentTypeDescription="Crear nuevo documento." ma:contentTypeScope="" ma:versionID="3fff2a8d346b842f093bb3701a245707">
   <xsd:schema xmlns:xsd="http://www.w3.org/2001/XMLSchema" xmlns:xs="http://www.w3.org/2001/XMLSchema" xmlns:p="http://schemas.microsoft.com/office/2006/metadata/properties" xmlns:ns2="439adc47-72d5-4f73-991c-913beebc2c9a" xmlns:ns3="59390006-c430-45d0-b76a-cc9d620cdd55" targetNamespace="http://schemas.microsoft.com/office/2006/metadata/properties" ma:root="true" ma:fieldsID="1598023d093cbc92eb58db4e954047a9" ns2:_="" ns3:_="">
     <xsd:import namespace="439adc47-72d5-4f73-991c-913beebc2c9a"/>
@@ -7825,16 +11177,24 @@
 </ct:contentTypeSchema>
 </file>
 
-<file path=customXml/item4.xml><?xml version="1.0" encoding="utf-8"?>
-<?mso-contentType ?>
-<FormTemplates xmlns="http://schemas.microsoft.com/sharepoint/v3/contenttype/forms">
-  <Display>DocumentLibraryForm</Display>
-  <Edit>DocumentLibraryForm</Edit>
-  <New>DocumentLibraryForm</New>
-</FormTemplates>
+<file path=customXml/itemProps1.xml><?xml version="1.0" encoding="utf-8"?>
+<ds:datastoreItem xmlns:ds="http://schemas.openxmlformats.org/officeDocument/2006/customXml" ds:itemID="{BCDA797D-315A-42FB-BB9A-CCFA3A760578}">
+  <ds:schemaRefs>
+    <ds:schemaRef ds:uri="http://schemas.openxmlformats.org/package/2006/metadata/core-properties"/>
+    <ds:schemaRef ds:uri="http://schemas.microsoft.com/office/2006/metadata/properties"/>
+    <ds:schemaRef ds:uri="http://purl.org/dc/terms/"/>
+    <ds:schemaRef ds:uri="59390006-c430-45d0-b76a-cc9d620cdd55"/>
+    <ds:schemaRef ds:uri="http://www.w3.org/XML/1998/namespace"/>
+    <ds:schemaRef ds:uri="439adc47-72d5-4f73-991c-913beebc2c9a"/>
+    <ds:schemaRef ds:uri="http://schemas.microsoft.com/office/2006/documentManagement/types"/>
+    <ds:schemaRef ds:uri="http://schemas.microsoft.com/office/infopath/2007/PartnerControls"/>
+    <ds:schemaRef ds:uri="http://purl.org/dc/dcmitype/"/>
+    <ds:schemaRef ds:uri="http://purl.org/dc/elements/1.1/"/>
+  </ds:schemaRefs>
+</ds:datastoreItem>
 </file>
 
-<file path=customXml/itemProps1.xml><?xml version="1.0" encoding="utf-8"?>
+<file path=customXml/itemProps2.xml><?xml version="1.0" encoding="utf-8"?>
 <ds:datastoreItem xmlns:ds="http://schemas.openxmlformats.org/officeDocument/2006/customXml" ds:itemID="{3A253E4C-5070-4F5A-A04E-45BE8A5CCF17}">
   <ds:schemaRefs>
     <ds:schemaRef ds:uri="http://schemas.openxmlformats.org/officeDocument/2006/bibliography"/>
@@ -7842,18 +11202,15 @@
 </ds:datastoreItem>
 </file>
 
-<file path=customXml/itemProps2.xml><?xml version="1.0" encoding="utf-8"?>
-<ds:datastoreItem xmlns:ds="http://schemas.openxmlformats.org/officeDocument/2006/customXml" ds:itemID="{BCDA797D-315A-42FB-BB9A-CCFA3A760578}">
+<file path=customXml/itemProps3.xml><?xml version="1.0" encoding="utf-8"?>
+<ds:datastoreItem xmlns:ds="http://schemas.openxmlformats.org/officeDocument/2006/customXml" ds:itemID="{42E3C8EC-5B10-45B3-8E97-FBD6324B8BB9}">
   <ds:schemaRefs>
-    <ds:schemaRef ds:uri="http://schemas.microsoft.com/office/2006/metadata/properties"/>
-    <ds:schemaRef ds:uri="http://schemas.microsoft.com/office/infopath/2007/PartnerControls"/>
-    <ds:schemaRef ds:uri="59390006-c430-45d0-b76a-cc9d620cdd55"/>
-    <ds:schemaRef ds:uri="439adc47-72d5-4f73-991c-913beebc2c9a"/>
+    <ds:schemaRef ds:uri="http://schemas.microsoft.com/sharepoint/v3/contenttype/forms"/>
   </ds:schemaRefs>
 </ds:datastoreItem>
 </file>
 
-<file path=customXml/itemProps3.xml><?xml version="1.0" encoding="utf-8"?>
+<file path=customXml/itemProps4.xml><?xml version="1.0" encoding="utf-8"?>
 <ds:datastoreItem xmlns:ds="http://schemas.openxmlformats.org/officeDocument/2006/customXml" ds:itemID="{B56C9B97-3894-4B38-A6AD-295A7F0C1DBC}">
   <ds:schemaRefs>
     <ds:schemaRef ds:uri="http://schemas.microsoft.com/office/2006/metadata/contentType"/>
@@ -7870,12 +11227,4 @@
     <ds:schemaRef ds:uri="http://schemas.microsoft.com/internal/obd"/>
   </ds:schemaRefs>
 </ds:datastoreItem>
-</file>
-
-<file path=customXml/itemProps4.xml><?xml version="1.0" encoding="utf-8"?>
-<ds:datastoreItem xmlns:ds="http://schemas.openxmlformats.org/officeDocument/2006/customXml" ds:itemID="{42E3C8EC-5B10-45B3-8E97-FBD6324B8BB9}">
-  <ds:schemaRefs>
-    <ds:schemaRef ds:uri="http://schemas.microsoft.com/sharepoint/v3/contenttype/forms"/>
-  </ds:schemaRefs>
-</ds:datastoreItem>
 </file>
</xml_diff>

<commit_message>
Añadido el apartado de Tecnología y Automatización de funciones de red
</commit_message>
<xml_diff>
--- a/Memoria_TFG 2024-25_JulianMoronRidao.docx
+++ b/Memoria_TFG 2024-25_JulianMoronRidao.docx
@@ -33,7 +33,7 @@
           <w:noProof/>
         </w:rPr>
         <w:drawing>
-          <wp:inline distT="0" distB="0" distL="0" distR="0" wp14:anchorId="19882AF8" wp14:editId="01679671">
+          <wp:inline distT="0" distB="0" distL="0" distR="0" wp14:anchorId="19882AF8" wp14:editId="1F77F383">
             <wp:extent cx="3524250" cy="1771650"/>
             <wp:effectExtent l="0" t="0" r="0" b="0"/>
             <wp:docPr id="923855780" name="Imagen 923855780"/>
@@ -1087,7 +1087,7 @@
           <w:sz w:val="24"/>
           <w:szCs w:val="24"/>
         </w:rPr>
-        <w:t xml:space="preserve"> cloud. </w:t>
+        <w:t xml:space="preserve"> </w:t>
       </w:r>
       <w:proofErr w:type="spellStart"/>
       <w:r>
@@ -1097,6 +1097,26 @@
           <w:sz w:val="24"/>
           <w:szCs w:val="24"/>
         </w:rPr>
+        <w:t>cloud</w:t>
+      </w:r>
+      <w:proofErr w:type="spellEnd"/>
+      <w:r>
+        <w:rPr>
+          <w:rFonts w:ascii="Arial" w:hAnsi="Arial" w:cs="Arial"/>
+          <w:color w:val="000000" w:themeColor="text1"/>
+          <w:sz w:val="24"/>
+          <w:szCs w:val="24"/>
+        </w:rPr>
+        <w:t xml:space="preserve">. </w:t>
+      </w:r>
+      <w:proofErr w:type="spellStart"/>
+      <w:r>
+        <w:rPr>
+          <w:rFonts w:ascii="Arial" w:hAnsi="Arial" w:cs="Arial"/>
+          <w:color w:val="000000" w:themeColor="text1"/>
+          <w:sz w:val="24"/>
+          <w:szCs w:val="24"/>
+        </w:rPr>
         <w:t>Some</w:t>
       </w:r>
       <w:proofErr w:type="spellEnd"/>
@@ -1467,7 +1487,27 @@
           <w:sz w:val="24"/>
           <w:szCs w:val="24"/>
         </w:rPr>
-        <w:t xml:space="preserve"> cloud, </w:t>
+        <w:t xml:space="preserve"> </w:t>
+      </w:r>
+      <w:proofErr w:type="spellStart"/>
+      <w:r>
+        <w:rPr>
+          <w:rFonts w:ascii="Arial" w:hAnsi="Arial" w:cs="Arial"/>
+          <w:color w:val="000000" w:themeColor="text1"/>
+          <w:sz w:val="24"/>
+          <w:szCs w:val="24"/>
+        </w:rPr>
+        <w:t>cloud</w:t>
+      </w:r>
+      <w:proofErr w:type="spellEnd"/>
+      <w:r>
+        <w:rPr>
+          <w:rFonts w:ascii="Arial" w:hAnsi="Arial" w:cs="Arial"/>
+          <w:color w:val="000000" w:themeColor="text1"/>
+          <w:sz w:val="24"/>
+          <w:szCs w:val="24"/>
+        </w:rPr>
+        <w:t xml:space="preserve">, </w:t>
       </w:r>
       <w:proofErr w:type="spellStart"/>
       <w:r>
@@ -4642,6 +4682,124 @@
       </w:r>
     </w:p>
     <w:p>
+      <w:r>
+        <w:rPr>
+          <w:noProof/>
+        </w:rPr>
+        <mc:AlternateContent>
+          <mc:Choice Requires="wps">
+            <w:drawing>
+              <wp:anchor distT="0" distB="0" distL="114300" distR="114300" simplePos="0" relativeHeight="251677696" behindDoc="0" locked="0" layoutInCell="1" allowOverlap="1" wp14:anchorId="678554D3" wp14:editId="3B2C60CA">
+                <wp:simplePos x="0" y="0"/>
+                <wp:positionH relativeFrom="column">
+                  <wp:posOffset>-229870</wp:posOffset>
+                </wp:positionH>
+                <wp:positionV relativeFrom="paragraph">
+                  <wp:posOffset>3618230</wp:posOffset>
+                </wp:positionV>
+                <wp:extent cx="9348470" cy="635"/>
+                <wp:effectExtent l="0" t="0" r="0" b="0"/>
+                <wp:wrapSquare wrapText="bothSides"/>
+                <wp:docPr id="1956900379" name="Cuadro de texto 1"/>
+                <wp:cNvGraphicFramePr/>
+                <a:graphic xmlns:a="http://schemas.openxmlformats.org/drawingml/2006/main">
+                  <a:graphicData uri="http://schemas.microsoft.com/office/word/2010/wordprocessingShape">
+                    <wps:wsp>
+                      <wps:cNvSpPr txBox="1"/>
+                      <wps:spPr>
+                        <a:xfrm>
+                          <a:off x="0" y="0"/>
+                          <a:ext cx="9348470" cy="635"/>
+                        </a:xfrm>
+                        <a:prstGeom prst="rect">
+                          <a:avLst/>
+                        </a:prstGeom>
+                        <a:solidFill>
+                          <a:prstClr val="white"/>
+                        </a:solidFill>
+                        <a:ln>
+                          <a:noFill/>
+                        </a:ln>
+                      </wps:spPr>
+                      <wps:txbx>
+                        <w:txbxContent>
+                          <w:p>
+                            <w:pPr>
+                              <w:pStyle w:val="Descripcin"/>
+                              <w:rPr>
+                                <w:rFonts w:ascii="Arial" w:hAnsi="Arial" w:cs="Arial"/>
+                                <w:noProof/>
+                              </w:rPr>
+                            </w:pPr>
+                            <w:r>
+                              <w:t xml:space="preserve">Ilustración </w:t>
+                            </w:r>
+                            <w:fldSimple w:instr=" SEQ Ilustración \* ARABIC ">
+                              <w:r>
+                                <w:rPr>
+                                  <w:noProof/>
+                                </w:rPr>
+                                <w:t>1</w:t>
+                              </w:r>
+                            </w:fldSimple>
+                            <w:r>
+                              <w:t xml:space="preserve"> Diagrama SDN</w:t>
+                            </w:r>
+                          </w:p>
+                        </w:txbxContent>
+                      </wps:txbx>
+                      <wps:bodyPr rot="0" spcFirstLastPara="0" vertOverflow="overflow" horzOverflow="overflow" vert="horz" wrap="square" lIns="0" tIns="0" rIns="0" bIns="0" numCol="1" spcCol="0" rtlCol="0" fromWordArt="0" anchor="t" anchorCtr="0" forceAA="0" compatLnSpc="1">
+                        <a:prstTxWarp prst="textNoShape">
+                          <a:avLst/>
+                        </a:prstTxWarp>
+                        <a:spAutoFit/>
+                      </wps:bodyPr>
+                    </wps:wsp>
+                  </a:graphicData>
+                </a:graphic>
+              </wp:anchor>
+            </w:drawing>
+          </mc:Choice>
+          <mc:Fallback>
+            <w:pict>
+              <v:shapetype w14:anchorId="678554D3" id="_x0000_t202" coordsize="21600,21600" o:spt="202" path="m,l,21600r21600,l21600,xe">
+                <v:stroke joinstyle="miter"/>
+                <v:path gradientshapeok="t" o:connecttype="rect"/>
+              </v:shapetype>
+              <v:shape id="Cuadro de texto 1" o:spid="_x0000_s1026" type="#_x0000_t202" style="position:absolute;margin-left:-18.1pt;margin-top:284.9pt;width:736.1pt;height:.05pt;z-index:251677696;visibility:visible;mso-wrap-style:square;mso-wrap-distance-left:9pt;mso-wrap-distance-top:0;mso-wrap-distance-right:9pt;mso-wrap-distance-bottom:0;mso-position-horizontal:absolute;mso-position-horizontal-relative:text;mso-position-vertical:absolute;mso-position-vertical-relative:text;v-text-anchor:top" o:gfxdata="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" stroked="f">
+                <v:textbox style="mso-fit-shape-to-text:t" inset="0,0,0,0">
+                  <w:txbxContent>
+                    <w:p>
+                      <w:pPr>
+                        <w:pStyle w:val="Descripcin"/>
+                        <w:rPr>
+                          <w:rFonts w:ascii="Arial" w:hAnsi="Arial" w:cs="Arial"/>
+                          <w:noProof/>
+                        </w:rPr>
+                      </w:pPr>
+                      <w:r>
+                        <w:t xml:space="preserve">Ilustración </w:t>
+                      </w:r>
+                      <w:fldSimple w:instr=" SEQ Ilustración \* ARABIC ">
+                        <w:r>
+                          <w:rPr>
+                            <w:noProof/>
+                          </w:rPr>
+                          <w:t>1</w:t>
+                        </w:r>
+                      </w:fldSimple>
+                      <w:r>
+                        <w:t xml:space="preserve"> Diagrama SDN</w:t>
+                      </w:r>
+                    </w:p>
+                  </w:txbxContent>
+                </v:textbox>
+                <w10:wrap type="square"/>
+              </v:shape>
+            </w:pict>
+          </mc:Fallback>
+        </mc:AlternateContent>
+      </w:r>
       <w:r>
         <w:rPr>
           <w:rFonts w:ascii="Arial" w:hAnsi="Arial" w:cs="Arial"/>
@@ -4751,52 +4909,9 @@
         <w:jc w:val="both"/>
         <w:rPr>
           <w:rFonts w:ascii="Arial" w:hAnsi="Arial" w:cs="Arial"/>
-          <w:color w:val="000000" w:themeColor="text1"/>
-        </w:rPr>
-      </w:pPr>
-      <w:r>
-        <w:rPr>
-          <w:rFonts w:ascii="Arial" w:hAnsi="Arial" w:cs="Arial"/>
-          <w:color w:val="000000" w:themeColor="text1"/>
-        </w:rPr>
-        <w:t>Las tecnologías</w:t>
-      </w:r>
-      <w:r>
-        <w:rPr>
-          <w:rFonts w:ascii="Arial" w:hAnsi="Arial" w:cs="Arial"/>
-          <w:color w:val="000000" w:themeColor="text1"/>
-        </w:rPr>
-        <w:t xml:space="preserve"> y herramientas</w:t>
-      </w:r>
-      <w:r>
-        <w:rPr>
-          <w:rFonts w:ascii="Arial" w:hAnsi="Arial" w:cs="Arial"/>
-          <w:color w:val="000000" w:themeColor="text1"/>
-        </w:rPr>
-        <w:t xml:space="preserve"> utilizadas para </w:t>
-      </w:r>
-      <w:r>
-        <w:rPr>
-          <w:rFonts w:ascii="Arial" w:hAnsi="Arial" w:cs="Arial"/>
-          <w:color w:val="000000" w:themeColor="text1"/>
-        </w:rPr>
-        <w:t xml:space="preserve">este proyecto.  </w:t>
-      </w:r>
-      <w:r>
-        <w:rPr>
-          <w:rFonts w:ascii="Arial" w:hAnsi="Arial" w:cs="Arial"/>
-          <w:color w:val="000000" w:themeColor="text1"/>
-        </w:rPr>
-        <w:t>Por ejemplo:</w:t>
-      </w:r>
-    </w:p>
-    <w:p>
-      <w:pPr>
-        <w:spacing w:line="360" w:lineRule="auto"/>
-        <w:jc w:val="both"/>
-        <w:rPr>
-          <w:rFonts w:ascii="Arial" w:hAnsi="Arial" w:cs="Arial"/>
-          <w:color w:val="000000" w:themeColor="text1"/>
+          <w:color w:val="70AD47" w:themeColor="accent6"/>
+          <w:sz w:val="32"/>
+          <w:szCs w:val="32"/>
         </w:rPr>
       </w:pPr>
     </w:p>
@@ -4828,15 +4943,140 @@
             <w:tcW w:w="2355" w:type="dxa"/>
           </w:tcPr>
           <w:p>
+            <w:pPr>
+              <w:jc w:val="both"/>
+            </w:pPr>
             <w:r>
               <w:rPr>
                 <w:noProof/>
               </w:rPr>
+              <mc:AlternateContent>
+                <mc:Choice Requires="wps">
+                  <w:drawing>
+                    <wp:anchor distT="0" distB="0" distL="114300" distR="114300" simplePos="0" relativeHeight="251679744" behindDoc="0" locked="0" layoutInCell="1" allowOverlap="1" wp14:anchorId="7BDBEFD9" wp14:editId="315F3ED4">
+                      <wp:simplePos x="0" y="0"/>
+                      <wp:positionH relativeFrom="column">
+                        <wp:posOffset>-68580</wp:posOffset>
+                      </wp:positionH>
+                      <wp:positionV relativeFrom="paragraph">
+                        <wp:posOffset>723265</wp:posOffset>
+                      </wp:positionV>
+                      <wp:extent cx="1325880" cy="635"/>
+                      <wp:effectExtent l="0" t="0" r="7620" b="0"/>
+                      <wp:wrapSquare wrapText="bothSides"/>
+                      <wp:docPr id="819151430" name="Cuadro de texto 1"/>
+                      <wp:cNvGraphicFramePr/>
+                      <a:graphic xmlns:a="http://schemas.openxmlformats.org/drawingml/2006/main">
+                        <a:graphicData uri="http://schemas.microsoft.com/office/word/2010/wordprocessingShape">
+                          <wps:wsp>
+                            <wps:cNvSpPr txBox="1"/>
+                            <wps:spPr>
+                              <a:xfrm>
+                                <a:off x="0" y="0"/>
+                                <a:ext cx="1325880" cy="635"/>
+                              </a:xfrm>
+                              <a:prstGeom prst="rect">
+                                <a:avLst/>
+                              </a:prstGeom>
+                              <a:solidFill>
+                                <a:prstClr val="white"/>
+                              </a:solidFill>
+                              <a:ln>
+                                <a:noFill/>
+                              </a:ln>
+                            </wps:spPr>
+                            <wps:txbx>
+                              <w:txbxContent>
+                                <w:p>
+                                  <w:pPr>
+                                    <w:pStyle w:val="Descripcin"/>
+                                    <w:rPr>
+                                      <w:sz w:val="22"/>
+                                      <w:szCs w:val="22"/>
+                                    </w:rPr>
+                                  </w:pPr>
+                                  <w:r>
+                                    <w:t xml:space="preserve">Ilustración </w:t>
+                                  </w:r>
+                                  <w:fldSimple w:instr=" SEQ Ilustración \* ARABIC ">
+                                    <w:r>
+                                      <w:rPr>
+                                        <w:noProof/>
+                                      </w:rPr>
+                                      <w:t>2</w:t>
+                                    </w:r>
+                                  </w:fldSimple>
+                                  <w:r>
+                                    <w:t xml:space="preserve"> Herramienta Cisco</w:t>
+                                  </w:r>
+                                </w:p>
+                              </w:txbxContent>
+                            </wps:txbx>
+                            <wps:bodyPr rot="0" spcFirstLastPara="0" vertOverflow="overflow" horzOverflow="overflow" vert="horz" wrap="square" lIns="0" tIns="0" rIns="0" bIns="0" numCol="1" spcCol="0" rtlCol="0" fromWordArt="0" anchor="t" anchorCtr="0" forceAA="0" compatLnSpc="1">
+                              <a:prstTxWarp prst="textNoShape">
+                                <a:avLst/>
+                              </a:prstTxWarp>
+                              <a:spAutoFit/>
+                            </wps:bodyPr>
+                          </wps:wsp>
+                        </a:graphicData>
+                      </a:graphic>
+                      <wp14:sizeRelH relativeFrom="margin">
+                        <wp14:pctWidth>0</wp14:pctWidth>
+                      </wp14:sizeRelH>
+                    </wp:anchor>
+                  </w:drawing>
+                </mc:Choice>
+                <mc:Fallback>
+                  <w:pict>
+                    <v:shape w14:anchorId="7BDBEFD9" id="_x0000_s1027" type="#_x0000_t202" style="position:absolute;left:0;text-align:left;margin-left:-5.4pt;margin-top:56.95pt;width:104.4pt;height:.05pt;z-index:251679744;visibility:visible;mso-wrap-style:square;mso-width-percent:0;mso-wrap-distance-left:9pt;mso-wrap-distance-top:0;mso-wrap-distance-right:9pt;mso-wrap-distance-bottom:0;mso-position-horizontal:absolute;mso-position-horizontal-relative:text;mso-position-vertical:absolute;mso-position-vertical-relative:text;mso-width-percent:0;mso-width-relative:margin;v-text-anchor:top" o:gfxdata="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" stroked="f">
+                      <v:textbox style="mso-fit-shape-to-text:t" inset="0,0,0,0">
+                        <w:txbxContent>
+                          <w:p>
+                            <w:pPr>
+                              <w:pStyle w:val="Descripcin"/>
+                              <w:rPr>
+                                <w:sz w:val="22"/>
+                                <w:szCs w:val="22"/>
+                              </w:rPr>
+                            </w:pPr>
+                            <w:r>
+                              <w:t xml:space="preserve">Ilustración </w:t>
+                            </w:r>
+                            <w:fldSimple w:instr=" SEQ Ilustración \* ARABIC ">
+                              <w:r>
+                                <w:rPr>
+                                  <w:noProof/>
+                                </w:rPr>
+                                <w:t>2</w:t>
+                              </w:r>
+                            </w:fldSimple>
+                            <w:r>
+                              <w:t xml:space="preserve"> Herramienta Cisco</w:t>
+                            </w:r>
+                          </w:p>
+                        </w:txbxContent>
+                      </v:textbox>
+                      <w10:wrap type="square"/>
+                    </v:shape>
+                  </w:pict>
+                </mc:Fallback>
+              </mc:AlternateContent>
+            </w:r>
+            <w:r>
               <w:drawing>
-                <wp:inline distT="0" distB="0" distL="0" distR="0" wp14:anchorId="3A3FD644" wp14:editId="51F35327">
-                  <wp:extent cx="1143000" cy="1143000"/>
-                  <wp:effectExtent l="0" t="0" r="0" b="0"/>
-                  <wp:docPr id="1323503217" name="Imagen 1323503217"/>
+                <wp:anchor distT="0" distB="0" distL="114300" distR="114300" simplePos="0" relativeHeight="251675648" behindDoc="0" locked="0" layoutInCell="1" allowOverlap="1" wp14:anchorId="5445F602" wp14:editId="1A965EC1">
+                  <wp:simplePos x="0" y="0"/>
+                  <wp:positionH relativeFrom="column">
+                    <wp:posOffset>-68580</wp:posOffset>
+                  </wp:positionH>
+                  <wp:positionV relativeFrom="paragraph">
+                    <wp:posOffset>0</wp:posOffset>
+                  </wp:positionV>
+                  <wp:extent cx="1358265" cy="563245"/>
+                  <wp:effectExtent l="0" t="0" r="0" b="8255"/>
+                  <wp:wrapSquare wrapText="bothSides"/>
+                  <wp:docPr id="1214824663" name="Imagen 1"/>
                   <wp:cNvGraphicFramePr>
                     <a:graphicFrameLocks xmlns:a="http://schemas.openxmlformats.org/drawingml/2006/main" noChangeAspect="1"/>
                   </wp:cNvGraphicFramePr>
@@ -4844,7 +5084,7 @@
                     <a:graphicData uri="http://schemas.openxmlformats.org/drawingml/2006/picture">
                       <pic:pic xmlns:pic="http://schemas.openxmlformats.org/drawingml/2006/picture">
                         <pic:nvPicPr>
-                          <pic:cNvPr id="0" name=""/>
+                          <pic:cNvPr id="1214824663" name=""/>
                           <pic:cNvPicPr/>
                         </pic:nvPicPr>
                         <pic:blipFill>
@@ -4862,7 +5102,7 @@
                         <pic:spPr>
                           <a:xfrm>
                             <a:off x="0" y="0"/>
-                            <a:ext cx="1143000" cy="1143000"/>
+                            <a:ext cx="1358265" cy="563245"/>
                           </a:xfrm>
                           <a:prstGeom prst="rect">
                             <a:avLst/>
@@ -4871,7 +5111,13 @@
                       </pic:pic>
                     </a:graphicData>
                   </a:graphic>
-                </wp:inline>
+                  <wp14:sizeRelH relativeFrom="page">
+                    <wp14:pctWidth>0</wp14:pctWidth>
+                  </wp14:sizeRelH>
+                  <wp14:sizeRelV relativeFrom="page">
+                    <wp14:pctHeight>0</wp14:pctHeight>
+                  </wp14:sizeRelV>
+                </wp:anchor>
               </w:drawing>
             </w:r>
           </w:p>
@@ -4882,9 +5128,13 @@
           </w:tcPr>
           <w:p>
             <w:pPr>
+              <w:spacing w:line="360" w:lineRule="auto"/>
+              <w:jc w:val="both"/>
               <w:rPr>
                 <w:rFonts w:ascii="Arial" w:hAnsi="Arial" w:cs="Arial"/>
                 <w:color w:val="000000" w:themeColor="text1"/>
+                <w:sz w:val="24"/>
+                <w:szCs w:val="24"/>
               </w:rPr>
             </w:pPr>
             <w:r>
@@ -4893,41 +5143,170 @@
                 <w:b/>
                 <w:bCs/>
                 <w:color w:val="000000" w:themeColor="text1"/>
+                <w:sz w:val="24"/>
+                <w:szCs w:val="24"/>
               </w:rPr>
-              <w:t>Java</w:t>
+              <w:t xml:space="preserve"> </w:t>
             </w:r>
             <w:r>
               <w:rPr>
                 <w:rFonts w:ascii="Arial" w:hAnsi="Arial" w:cs="Arial"/>
+                <w:b/>
+                <w:bCs/>
                 <w:color w:val="000000" w:themeColor="text1"/>
+                <w:sz w:val="24"/>
+                <w:szCs w:val="24"/>
               </w:rPr>
-              <w:t>.</w:t>
+              <w:t>Cisco</w:t>
             </w:r>
             <w:r>
+              <w:rPr>
+                <w:sz w:val="24"/>
+                <w:szCs w:val="24"/>
+              </w:rPr>
               <w:br/>
             </w:r>
             <w:r>
               <w:rPr>
                 <w:rFonts w:ascii="Arial" w:hAnsi="Arial" w:cs="Arial"/>
                 <w:color w:val="000000" w:themeColor="text1"/>
+                <w:sz w:val="24"/>
+                <w:szCs w:val="24"/>
               </w:rPr>
-              <w:t>Descripción de la herramienta.</w:t>
+              <w:t xml:space="preserve"> </w:t>
+            </w:r>
+            <w:r>
+              <w:rPr>
+                <w:rFonts w:ascii="Arial" w:hAnsi="Arial" w:cs="Arial"/>
+                <w:color w:val="000000" w:themeColor="text1"/>
+                <w:sz w:val="24"/>
+                <w:szCs w:val="24"/>
+              </w:rPr>
+              <w:t>Cisco es una herramienta muy utilizada en la actualidad</w:t>
+            </w:r>
+            <w:r>
+              <w:rPr>
+                <w:rFonts w:ascii="Arial" w:hAnsi="Arial" w:cs="Arial"/>
+                <w:color w:val="000000" w:themeColor="text1"/>
+                <w:sz w:val="24"/>
+                <w:szCs w:val="24"/>
+              </w:rPr>
+              <w:t xml:space="preserve"> para poder crear</w:t>
+            </w:r>
+            <w:r>
+              <w:rPr>
+                <w:rFonts w:ascii="Arial" w:hAnsi="Arial" w:cs="Arial"/>
+                <w:color w:val="000000" w:themeColor="text1"/>
+                <w:sz w:val="24"/>
+                <w:szCs w:val="24"/>
+              </w:rPr>
+              <w:t xml:space="preserve"> simulaciones de </w:t>
+            </w:r>
+            <w:r>
+              <w:rPr>
+                <w:rFonts w:ascii="Arial" w:hAnsi="Arial" w:cs="Arial"/>
+                <w:color w:val="000000" w:themeColor="text1"/>
+                <w:sz w:val="24"/>
+                <w:szCs w:val="24"/>
+              </w:rPr>
+              <w:t>red</w:t>
+            </w:r>
+            <w:r>
+              <w:rPr>
+                <w:rFonts w:ascii="Arial" w:hAnsi="Arial" w:cs="Arial"/>
+                <w:color w:val="000000" w:themeColor="text1"/>
+                <w:sz w:val="24"/>
+                <w:szCs w:val="24"/>
+              </w:rPr>
+              <w:t>es informáticas, pudiendo diseñar y configurar redes virtuales.</w:t>
             </w:r>
           </w:p>
           <w:p>
             <w:pPr>
+              <w:spacing w:line="360" w:lineRule="auto"/>
+              <w:jc w:val="both"/>
               <w:rPr>
                 <w:rFonts w:ascii="Arial" w:hAnsi="Arial" w:cs="Arial"/>
                 <w:color w:val="000000" w:themeColor="text1"/>
+                <w:sz w:val="24"/>
+                <w:szCs w:val="24"/>
+              </w:rPr>
+            </w:pPr>
+          </w:p>
+          <w:p>
+            <w:pPr>
+              <w:spacing w:line="360" w:lineRule="auto"/>
+              <w:jc w:val="both"/>
+              <w:rPr>
+                <w:rFonts w:ascii="Arial" w:hAnsi="Arial" w:cs="Arial"/>
+                <w:color w:val="000000" w:themeColor="text1"/>
+                <w:sz w:val="24"/>
+                <w:szCs w:val="24"/>
               </w:rPr>
             </w:pPr>
             <w:r>
               <w:rPr>
                 <w:rFonts w:ascii="Arial" w:hAnsi="Arial" w:cs="Arial"/>
                 <w:color w:val="000000" w:themeColor="text1"/>
+                <w:sz w:val="24"/>
+                <w:szCs w:val="24"/>
               </w:rPr>
-              <w:t>Descripción del uso de la herramienta en el proyecto.</w:t>
+              <w:t xml:space="preserve"> </w:t>
             </w:r>
+            <w:r>
+              <w:rPr>
+                <w:rFonts w:ascii="Arial" w:hAnsi="Arial" w:cs="Arial"/>
+                <w:color w:val="000000" w:themeColor="text1"/>
+                <w:sz w:val="24"/>
+                <w:szCs w:val="24"/>
+              </w:rPr>
+              <w:t>En mi casa he tenido que utilizar Cisco p</w:t>
+            </w:r>
+            <w:r>
+              <w:rPr>
+                <w:rFonts w:ascii="Arial" w:hAnsi="Arial" w:cs="Arial"/>
+                <w:color w:val="000000" w:themeColor="text1"/>
+                <w:sz w:val="24"/>
+                <w:szCs w:val="24"/>
+              </w:rPr>
+              <w:t xml:space="preserve">ara la creación de un esquema que cumpla el </w:t>
+            </w:r>
+            <w:r>
+              <w:rPr>
+                <w:rFonts w:ascii="Arial" w:hAnsi="Arial" w:cs="Arial"/>
+                <w:color w:val="000000" w:themeColor="text1"/>
+                <w:sz w:val="24"/>
+                <w:szCs w:val="24"/>
+              </w:rPr>
+              <w:t>modelo de</w:t>
+            </w:r>
+            <w:r>
+              <w:rPr>
+                <w:rFonts w:ascii="Arial" w:hAnsi="Arial" w:cs="Arial"/>
+                <w:color w:val="000000" w:themeColor="text1"/>
+                <w:sz w:val="24"/>
+                <w:szCs w:val="24"/>
+              </w:rPr>
+              <w:t xml:space="preserve"> </w:t>
+            </w:r>
+            <w:r>
+              <w:rPr>
+                <w:rFonts w:ascii="Arial" w:hAnsi="Arial" w:cs="Arial"/>
+                <w:color w:val="000000" w:themeColor="text1"/>
+                <w:sz w:val="24"/>
+                <w:szCs w:val="24"/>
+              </w:rPr>
+              <w:t>una red SDN</w:t>
+            </w:r>
+          </w:p>
+          <w:p>
+            <w:pPr>
+              <w:jc w:val="both"/>
+              <w:rPr>
+                <w:rFonts w:ascii="Arial" w:hAnsi="Arial" w:cs="Arial"/>
+                <w:color w:val="000000" w:themeColor="text1"/>
+              </w:rPr>
+            </w:pPr>
           </w:p>
         </w:tc>
       </w:tr>
@@ -5318,7 +5697,7 @@
                                 <w:rPr>
                                   <w:noProof/>
                                 </w:rPr>
-                                <w:t>1</w:t>
+                                <w:t>3</w:t>
                               </w:r>
                             </w:fldSimple>
                             <w:r>
@@ -5341,11 +5720,7 @@
           </mc:Choice>
           <mc:Fallback>
             <w:pict>
-              <v:shapetype w14:anchorId="56474242" id="_x0000_t202" coordsize="21600,21600" o:spt="202" path="m,l,21600r21600,l21600,xe">
-                <v:stroke joinstyle="miter"/>
-                <v:path gradientshapeok="t" o:connecttype="rect"/>
-              </v:shapetype>
-              <v:shape id="Cuadro de texto 1" o:spid="_x0000_s1026" type="#_x0000_t202" style="position:absolute;left:0;text-align:left;margin-left:56.4pt;margin-top:216.8pt;width:295.2pt;height:.05pt;z-index:251662336;visibility:visible;mso-wrap-style:square;mso-wrap-distance-left:9pt;mso-wrap-distance-top:0;mso-wrap-distance-right:9pt;mso-wrap-distance-bottom:0;mso-position-horizontal:absolute;mso-position-horizontal-relative:text;mso-position-vertical:absolute;mso-position-vertical-relative:text;v-text-anchor:top" o:gfxdata="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" stroked="f">
+              <v:shape w14:anchorId="56474242" id="_x0000_s1028" type="#_x0000_t202" style="position:absolute;left:0;text-align:left;margin-left:56.4pt;margin-top:216.8pt;width:295.2pt;height:.05pt;z-index:251662336;visibility:visible;mso-wrap-style:square;mso-wrap-distance-left:9pt;mso-wrap-distance-top:0;mso-wrap-distance-right:9pt;mso-wrap-distance-bottom:0;mso-position-horizontal:absolute;mso-position-horizontal-relative:text;mso-position-vertical:absolute;mso-position-vertical-relative:text;v-text-anchor:top" o:gfxdata="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" stroked="f">
                 <v:textbox style="mso-fit-shape-to-text:t" inset="0,0,0,0">
                   <w:txbxContent>
                     <w:p>
@@ -5364,7 +5739,7 @@
                           <w:rPr>
                             <w:noProof/>
                           </w:rPr>
-                          <w:t>1</w:t>
+                          <w:t>3</w:t>
                         </w:r>
                       </w:fldSimple>
                       <w:r>
@@ -5807,7 +6182,7 @@
                                 <w:rPr>
                                   <w:noProof/>
                                 </w:rPr>
-                                <w:t>2</w:t>
+                                <w:t>4</w:t>
                               </w:r>
                             </w:fldSimple>
                             <w:r>
@@ -5830,7 +6205,7 @@
           </mc:Choice>
           <mc:Fallback>
             <w:pict>
-              <v:shape w14:anchorId="5171D7B1" id="_x0000_s1027" type="#_x0000_t202" style="position:absolute;left:0;text-align:left;margin-left:24.1pt;margin-top:389.6pt;width:362.85pt;height:.05pt;z-index:251666432;visibility:visible;mso-wrap-style:square;mso-wrap-distance-left:9pt;mso-wrap-distance-top:0;mso-wrap-distance-right:9pt;mso-wrap-distance-bottom:0;mso-position-horizontal:absolute;mso-position-horizontal-relative:text;mso-position-vertical:absolute;mso-position-vertical-relative:text;v-text-anchor:top" o:gfxdata="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" stroked="f">
+              <v:shape w14:anchorId="5171D7B1" id="_x0000_s1029" type="#_x0000_t202" style="position:absolute;left:0;text-align:left;margin-left:24.1pt;margin-top:389.6pt;width:362.85pt;height:.05pt;z-index:251666432;visibility:visible;mso-wrap-style:square;mso-wrap-distance-left:9pt;mso-wrap-distance-top:0;mso-wrap-distance-right:9pt;mso-wrap-distance-bottom:0;mso-position-horizontal:absolute;mso-position-horizontal-relative:text;mso-position-vertical:absolute;mso-position-vertical-relative:text;v-text-anchor:top" o:gfxdata="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" stroked="f">
                 <v:textbox style="mso-fit-shape-to-text:t" inset="0,0,0,0">
                   <w:txbxContent>
                     <w:p>
@@ -5849,7 +6224,7 @@
                           <w:rPr>
                             <w:noProof/>
                           </w:rPr>
-                          <w:t>2</w:t>
+                          <w:t>4</w:t>
                         </w:r>
                       </w:fldSimple>
                       <w:r>
@@ -8104,7 +8479,7 @@
                               <w:t xml:space="preserve">Ilustración </w:t>
                             </w:r>
                             <w:r>
-                              <w:t>3</w:t>
+                              <w:t>5</w:t>
                             </w:r>
                             <w:r>
                               <w:t xml:space="preserve"> Evolución SDN</w:t>
@@ -8126,7 +8501,7 @@
           </mc:Choice>
           <mc:Fallback>
             <w:pict>
-              <v:shape w14:anchorId="72F8B01D" id="_x0000_s1028" type="#_x0000_t202" style="position:absolute;margin-left:33pt;margin-top:215.1pt;width:425.2pt;height:.05pt;z-index:251670528;visibility:visible;mso-wrap-style:square;mso-wrap-distance-left:9pt;mso-wrap-distance-top:0;mso-wrap-distance-right:9pt;mso-wrap-distance-bottom:0;mso-position-horizontal:absolute;mso-position-horizontal-relative:text;mso-position-vertical:absolute;mso-position-vertical-relative:text;v-text-anchor:top" o:gfxdata="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" stroked="f">
+              <v:shape w14:anchorId="72F8B01D" id="_x0000_s1030" type="#_x0000_t202" style="position:absolute;margin-left:33pt;margin-top:215.1pt;width:425.2pt;height:.05pt;z-index:251670528;visibility:visible;mso-wrap-style:square;mso-wrap-distance-left:9pt;mso-wrap-distance-top:0;mso-wrap-distance-right:9pt;mso-wrap-distance-bottom:0;mso-position-horizontal:absolute;mso-position-horizontal-relative:text;mso-position-vertical:absolute;mso-position-vertical-relative:text;v-text-anchor:top" o:gfxdata="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" stroked="f">
                 <v:textbox style="mso-fit-shape-to-text:t" inset="0,0,0,0">
                   <w:txbxContent>
                     <w:p>
@@ -8140,7 +8515,7 @@
                         <w:t xml:space="preserve">Ilustración </w:t>
                       </w:r>
                       <w:r>
-                        <w:t>3</w:t>
+                        <w:t>5</w:t>
                       </w:r>
                       <w:r>
                         <w:t xml:space="preserve"> Evolución SDN</w:t>
@@ -8203,7 +8578,13 @@
                               </w:rPr>
                             </w:pPr>
                             <w:r>
-                              <w:t>Ilustración 4 Costes SDN</w:t>
+                              <w:t xml:space="preserve">Ilustración </w:t>
+                            </w:r>
+                            <w:r>
+                              <w:t>6</w:t>
+                            </w:r>
+                            <w:r>
+                              <w:t xml:space="preserve"> Costes SDN</w:t>
                             </w:r>
                           </w:p>
                         </w:txbxContent>
@@ -8222,7 +8603,7 @@
           </mc:Choice>
           <mc:Fallback>
             <w:pict>
-              <v:shape w14:anchorId="0E1DEB66" id="_x0000_s1029" type="#_x0000_t202" style="position:absolute;margin-left:0;margin-top:494pt;width:278.95pt;height:.05pt;z-index:251674624;visibility:visible;mso-wrap-style:square;mso-wrap-distance-left:9pt;mso-wrap-distance-top:0;mso-wrap-distance-right:9pt;mso-wrap-distance-bottom:0;mso-position-horizontal:center;mso-position-horizontal-relative:page;mso-position-vertical:absolute;mso-position-vertical-relative:text;v-text-anchor:top" o:gfxdata="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" stroked="f">
+              <v:shape w14:anchorId="0E1DEB66" id="_x0000_s1031" type="#_x0000_t202" style="position:absolute;margin-left:0;margin-top:494pt;width:278.95pt;height:.05pt;z-index:251674624;visibility:visible;mso-wrap-style:square;mso-wrap-distance-left:9pt;mso-wrap-distance-top:0;mso-wrap-distance-right:9pt;mso-wrap-distance-bottom:0;mso-position-horizontal:center;mso-position-horizontal-relative:page;mso-position-vertical:absolute;mso-position-vertical-relative:text;v-text-anchor:top" o:gfxdata="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" stroked="f">
                 <v:textbox style="mso-fit-shape-to-text:t" inset="0,0,0,0">
                   <w:txbxContent>
                     <w:p>
@@ -8233,7 +8614,13 @@
                         </w:rPr>
                       </w:pPr>
                       <w:r>
-                        <w:t>Ilustración 4 Costes SDN</w:t>
+                        <w:t xml:space="preserve">Ilustración </w:t>
+                      </w:r>
+                      <w:r>
+                        <w:t>6</w:t>
+                      </w:r>
+                      <w:r>
+                        <w:t xml:space="preserve"> Costes SDN</w:t>
                       </w:r>
                     </w:p>
                   </w:txbxContent>
@@ -8669,16 +9056,16 @@
         <w:rPr>
           <w:rFonts w:ascii="Arial" w:hAnsi="Arial" w:cs="Arial"/>
           <w:color w:val="70AD47" w:themeColor="accent6"/>
-          <w:sz w:val="22"/>
-          <w:szCs w:val="22"/>
-        </w:rPr>
-      </w:pPr>
-      <w:r>
-        <w:rPr>
-          <w:rFonts w:ascii="Arial" w:hAnsi="Arial" w:cs="Arial"/>
-          <w:color w:val="70AD47" w:themeColor="accent6"/>
-          <w:sz w:val="22"/>
-          <w:szCs w:val="22"/>
+          <w:sz w:val="24"/>
+          <w:szCs w:val="24"/>
+        </w:rPr>
+      </w:pPr>
+      <w:r>
+        <w:rPr>
+          <w:rFonts w:ascii="Arial" w:hAnsi="Arial" w:cs="Arial"/>
+          <w:color w:val="70AD47" w:themeColor="accent6"/>
+          <w:sz w:val="24"/>
+          <w:szCs w:val="24"/>
         </w:rPr>
         <w:t>Impacto de SDN en la latencia y el rendimiento</w:t>
       </w:r>
@@ -9499,6 +9886,1396 @@
     </w:p>
     <w:p>
       <w:pPr>
+        <w:pStyle w:val="Ttulo1"/>
+        <w:spacing w:line="360" w:lineRule="auto"/>
+        <w:jc w:val="both"/>
+        <w:rPr>
+          <w:rFonts w:ascii="Arial" w:hAnsi="Arial" w:cs="Arial"/>
+          <w:color w:val="70AD47" w:themeColor="accent6"/>
+          <w:sz w:val="24"/>
+          <w:szCs w:val="24"/>
+        </w:rPr>
+      </w:pPr>
+      <w:r>
+        <w:rPr>
+          <w:rFonts w:ascii="Arial" w:hAnsi="Arial" w:cs="Arial"/>
+          <w:color w:val="70AD47" w:themeColor="accent6"/>
+          <w:sz w:val="24"/>
+          <w:szCs w:val="24"/>
+        </w:rPr>
+        <w:t>Automatización de la red mediante SDN</w:t>
+      </w:r>
+    </w:p>
+    <w:p>
+      <w:pPr>
+        <w:pStyle w:val="Ttulo2"/>
+        <w:spacing w:line="360" w:lineRule="auto"/>
+        <w:jc w:val="both"/>
+        <w:rPr>
+          <w:rFonts w:ascii="Arial" w:hAnsi="Arial" w:cs="Arial"/>
+          <w:color w:val="70AD47" w:themeColor="accent6"/>
+          <w:sz w:val="24"/>
+          <w:szCs w:val="24"/>
+        </w:rPr>
+      </w:pPr>
+      <w:r>
+        <w:rPr>
+          <w:rFonts w:ascii="Arial" w:hAnsi="Arial" w:cs="Arial"/>
+          <w:color w:val="70AD47" w:themeColor="accent6"/>
+          <w:sz w:val="24"/>
+          <w:szCs w:val="24"/>
+        </w:rPr>
+        <w:t>¿Qué es la automatización de red?</w:t>
+      </w:r>
+    </w:p>
+    <w:p>
+      <w:pPr>
+        <w:spacing w:line="360" w:lineRule="auto"/>
+        <w:jc w:val="both"/>
+        <w:rPr>
+          <w:rFonts w:ascii="Arial" w:hAnsi="Arial" w:cs="Arial"/>
+          <w:sz w:val="24"/>
+          <w:szCs w:val="24"/>
+        </w:rPr>
+      </w:pPr>
+      <w:r>
+        <w:rPr>
+          <w:rFonts w:ascii="Arial" w:hAnsi="Arial" w:cs="Arial"/>
+          <w:sz w:val="24"/>
+          <w:szCs w:val="24"/>
+        </w:rPr>
+        <w:t xml:space="preserve">La automatización de red es ese proceso que se encarga de poder automatizar toda la configuración de red, su administración, sus pruebas necesarias, la implementación y la operación de dispositivos físicos y virtuales dentro de una red. La automatización de la red nos permite que </w:t>
+      </w:r>
+      <w:r>
+        <w:rPr>
+          <w:rFonts w:ascii="Arial" w:hAnsi="Arial" w:cs="Arial"/>
+          <w:sz w:val="24"/>
+          <w:szCs w:val="24"/>
+        </w:rPr>
+        <w:lastRenderedPageBreak/>
+        <w:t xml:space="preserve">los equipos de operaciones de red como NetOps </w:t>
+      </w:r>
+      <w:r>
+        <w:rPr>
+          <w:rStyle w:val="Refdenotaalpie"/>
+          <w:rFonts w:ascii="Arial" w:hAnsi="Arial" w:cs="Arial"/>
+          <w:sz w:val="24"/>
+          <w:szCs w:val="24"/>
+        </w:rPr>
+        <w:footnoteReference w:id="2"/>
+      </w:r>
+      <w:r>
+        <w:rPr>
+          <w:rFonts w:ascii="Arial" w:hAnsi="Arial" w:cs="Arial"/>
+          <w:sz w:val="24"/>
+          <w:szCs w:val="24"/>
+        </w:rPr>
+        <w:t xml:space="preserve"> </w:t>
+      </w:r>
+      <w:r>
+        <w:rPr>
+          <w:rFonts w:ascii="Arial" w:hAnsi="Arial" w:cs="Arial"/>
+          <w:sz w:val="24"/>
+          <w:szCs w:val="24"/>
+        </w:rPr>
+        <w:t>configuren, ajusten, protejan e integren todo la infraestructura de red y los servicios de aplicaciones que sean más rápidos que cuando los usuarios lo hacen de manera manual.</w:t>
+      </w:r>
+    </w:p>
+    <w:p>
+      <w:pPr>
+        <w:pStyle w:val="Ttulo2"/>
+        <w:spacing w:line="360" w:lineRule="auto"/>
+        <w:jc w:val="both"/>
+        <w:rPr>
+          <w:rFonts w:ascii="Arial" w:hAnsi="Arial" w:cs="Arial"/>
+          <w:color w:val="70AD47" w:themeColor="accent6"/>
+          <w:sz w:val="24"/>
+          <w:szCs w:val="24"/>
+        </w:rPr>
+      </w:pPr>
+      <w:r>
+        <w:rPr>
+          <w:rFonts w:ascii="Arial" w:hAnsi="Arial" w:cs="Arial"/>
+          <w:color w:val="70AD47" w:themeColor="accent6"/>
+          <w:sz w:val="24"/>
+          <w:szCs w:val="24"/>
+        </w:rPr>
+        <w:t>¿Cuál es la importancia de la automatización de red?</w:t>
+      </w:r>
+    </w:p>
+    <w:p>
+      <w:pPr>
+        <w:spacing w:line="360" w:lineRule="auto"/>
+        <w:jc w:val="both"/>
+        <w:rPr>
+          <w:rFonts w:ascii="Arial" w:hAnsi="Arial" w:cs="Arial"/>
+          <w:sz w:val="24"/>
+          <w:szCs w:val="24"/>
+        </w:rPr>
+      </w:pPr>
+      <w:r>
+        <w:rPr>
+          <w:rFonts w:ascii="Arial" w:hAnsi="Arial" w:cs="Arial"/>
+          <w:sz w:val="24"/>
+          <w:szCs w:val="24"/>
+        </w:rPr>
+        <w:t>Consideramos la automatización de la red como un proceso con mucha importancia ya que ayuda a mejorar la eficiencia, la seguridad, la escalabilidad y la innovación dentro de la red. Algunos de los beneficios más importantes son:</w:t>
+      </w:r>
+    </w:p>
+    <w:p>
+      <w:pPr>
+        <w:pStyle w:val="Ttulo3"/>
+        <w:numPr>
+          <w:ilvl w:val="0"/>
+          <w:numId w:val="15"/>
+        </w:numPr>
+        <w:spacing w:line="360" w:lineRule="auto"/>
+        <w:jc w:val="both"/>
+        <w:rPr>
+          <w:rFonts w:ascii="Arial" w:hAnsi="Arial" w:cs="Arial"/>
+          <w:color w:val="auto"/>
+        </w:rPr>
+      </w:pPr>
+      <w:r>
+        <w:rPr>
+          <w:rFonts w:ascii="Arial" w:hAnsi="Arial" w:cs="Arial"/>
+          <w:color w:val="70AD47" w:themeColor="accent6"/>
+          <w:u w:val="single"/>
+        </w:rPr>
+        <w:t>Eficiencia</w:t>
+      </w:r>
+      <w:r>
+        <w:rPr>
+          <w:rFonts w:ascii="Arial" w:hAnsi="Arial" w:cs="Arial"/>
+          <w:color w:val="70AD47" w:themeColor="accent6"/>
+        </w:rPr>
+        <w:t xml:space="preserve">: </w:t>
+      </w:r>
+      <w:r>
+        <w:rPr>
+          <w:rFonts w:ascii="Arial" w:hAnsi="Arial" w:cs="Arial"/>
+          <w:color w:val="auto"/>
+        </w:rPr>
+        <w:t>Consiguiendo poder reducir los tiempos y los esfuerzos necesarios para realizar tareas repetitivas y complejas, como serían el despliegue, la monitorización y el mantenimiento de la red. También minimiza los errores humanos y las inconsistencias que puedan llegar a causar problemas de rendimiento o disponibilidad de la red.</w:t>
+      </w:r>
+    </w:p>
+    <w:p>
+      <w:pPr>
+        <w:pStyle w:val="Prrafodelista"/>
+        <w:numPr>
+          <w:ilvl w:val="0"/>
+          <w:numId w:val="15"/>
+        </w:numPr>
+        <w:spacing w:line="360" w:lineRule="auto"/>
+        <w:jc w:val="both"/>
+        <w:rPr>
+          <w:rFonts w:ascii="Arial" w:hAnsi="Arial" w:cs="Arial"/>
+          <w:sz w:val="24"/>
+          <w:szCs w:val="24"/>
+        </w:rPr>
+      </w:pPr>
+      <w:r>
+        <w:rPr>
+          <w:rFonts w:ascii="Arial" w:hAnsi="Arial" w:cs="Arial"/>
+          <w:color w:val="70AD47" w:themeColor="accent6"/>
+          <w:sz w:val="24"/>
+          <w:szCs w:val="24"/>
+          <w:u w:val="single"/>
+        </w:rPr>
+        <w:t>Seguridad</w:t>
+      </w:r>
+      <w:r>
+        <w:rPr>
+          <w:rFonts w:ascii="Arial" w:hAnsi="Arial" w:cs="Arial"/>
+          <w:color w:val="70AD47" w:themeColor="accent6"/>
+          <w:sz w:val="24"/>
+          <w:szCs w:val="24"/>
+        </w:rPr>
+        <w:t xml:space="preserve">: </w:t>
+      </w:r>
+      <w:r>
+        <w:rPr>
+          <w:rFonts w:ascii="Arial" w:hAnsi="Arial" w:cs="Arial"/>
+          <w:sz w:val="24"/>
+          <w:szCs w:val="24"/>
+        </w:rPr>
+        <w:t xml:space="preserve">Permite mejorar la seguridad de la red al tener que aplicar políticas y controles consistentes para toda la infraestructura. La infraestructura de red también facilita la detección y respuesta a las posibles amenazas, al permitir una visibilidad y una auditoría completas de las actividades y todos los cambios en la red. </w:t>
+      </w:r>
+    </w:p>
+    <w:p>
+      <w:pPr>
+        <w:pStyle w:val="Prrafodelista"/>
+        <w:numPr>
+          <w:ilvl w:val="0"/>
+          <w:numId w:val="15"/>
+        </w:numPr>
+        <w:spacing w:line="360" w:lineRule="auto"/>
+        <w:jc w:val="both"/>
+        <w:rPr>
+          <w:rFonts w:ascii="Arial" w:hAnsi="Arial" w:cs="Arial"/>
+          <w:sz w:val="24"/>
+          <w:szCs w:val="24"/>
+        </w:rPr>
+      </w:pPr>
+      <w:r>
+        <w:rPr>
+          <w:rFonts w:ascii="Arial" w:hAnsi="Arial" w:cs="Arial"/>
+          <w:color w:val="70AD47" w:themeColor="accent6"/>
+          <w:sz w:val="24"/>
+          <w:szCs w:val="24"/>
+          <w:u w:val="single"/>
+        </w:rPr>
+        <w:t>Escalabilidad</w:t>
+      </w:r>
+      <w:r>
+        <w:rPr>
+          <w:rFonts w:ascii="Arial" w:hAnsi="Arial" w:cs="Arial"/>
+          <w:color w:val="70AD47" w:themeColor="accent6"/>
+          <w:sz w:val="24"/>
+          <w:szCs w:val="24"/>
+        </w:rPr>
+        <w:t xml:space="preserve">: </w:t>
+      </w:r>
+      <w:r>
+        <w:rPr>
+          <w:rFonts w:ascii="Arial" w:hAnsi="Arial" w:cs="Arial"/>
+          <w:sz w:val="24"/>
+          <w:szCs w:val="24"/>
+        </w:rPr>
+        <w:t>Puede escalar la red según las demandas del negocio, al proporcionar una mayor flexibilidad y agilidad para poder adoptarse a los cambios. Permitiendo de esta forma adaptarse también a las nuevas tecnologías.</w:t>
+      </w:r>
+    </w:p>
+    <w:p>
+      <w:pPr>
+        <w:pStyle w:val="Prrafodelista"/>
+        <w:spacing w:line="360" w:lineRule="auto"/>
+        <w:jc w:val="both"/>
+        <w:rPr>
+          <w:rFonts w:ascii="Arial" w:hAnsi="Arial" w:cs="Arial"/>
+          <w:sz w:val="24"/>
+          <w:szCs w:val="24"/>
+        </w:rPr>
+      </w:pPr>
+    </w:p>
+    <w:p>
+      <w:pPr>
+        <w:pStyle w:val="Prrafodelista"/>
+        <w:numPr>
+          <w:ilvl w:val="0"/>
+          <w:numId w:val="15"/>
+        </w:numPr>
+        <w:spacing w:line="360" w:lineRule="auto"/>
+        <w:rPr>
+          <w:rFonts w:ascii="Arial" w:hAnsi="Arial" w:cs="Arial"/>
+          <w:sz w:val="24"/>
+          <w:szCs w:val="24"/>
+        </w:rPr>
+      </w:pPr>
+      <w:r>
+        <w:rPr>
+          <w:rFonts w:ascii="Arial" w:hAnsi="Arial" w:cs="Arial"/>
+          <w:color w:val="70AD47" w:themeColor="accent6"/>
+          <w:sz w:val="24"/>
+          <w:szCs w:val="24"/>
+          <w:u w:val="single"/>
+        </w:rPr>
+        <w:lastRenderedPageBreak/>
+        <w:t>Innovación</w:t>
+      </w:r>
+      <w:r>
+        <w:rPr>
+          <w:rFonts w:ascii="Arial" w:hAnsi="Arial" w:cs="Arial"/>
+          <w:color w:val="70AD47" w:themeColor="accent6"/>
+          <w:sz w:val="24"/>
+          <w:szCs w:val="24"/>
+        </w:rPr>
+        <w:t xml:space="preserve">: </w:t>
+      </w:r>
+      <w:r>
+        <w:rPr>
+          <w:rFonts w:ascii="Arial" w:hAnsi="Arial" w:cs="Arial"/>
+          <w:sz w:val="24"/>
+          <w:szCs w:val="24"/>
+        </w:rPr>
+        <w:t>Se fomenta la innovación al poder liberar recursos humanos y financieros que se puedan dedicar a actividades más estratégicas y creativas. Haciendo posible que los equipos de NetOps puedan colaborar mejor con los equipos.</w:t>
+      </w:r>
+    </w:p>
+    <w:p>
+      <w:pPr>
+        <w:pStyle w:val="Prrafodelista"/>
+        <w:rPr>
+          <w:rFonts w:ascii="Arial" w:hAnsi="Arial" w:cs="Arial"/>
+          <w:sz w:val="24"/>
+          <w:szCs w:val="24"/>
+        </w:rPr>
+      </w:pPr>
+    </w:p>
+    <w:p>
+      <w:pPr>
+        <w:pStyle w:val="Ttulo2"/>
+        <w:spacing w:line="360" w:lineRule="auto"/>
+        <w:jc w:val="both"/>
+        <w:rPr>
+          <w:rFonts w:ascii="Arial" w:hAnsi="Arial" w:cs="Arial"/>
+          <w:color w:val="70AD47" w:themeColor="accent6"/>
+          <w:sz w:val="24"/>
+          <w:szCs w:val="24"/>
+        </w:rPr>
+      </w:pPr>
+      <w:r>
+        <w:rPr>
+          <w:rFonts w:ascii="Arial" w:hAnsi="Arial" w:cs="Arial"/>
+          <w:color w:val="70AD47" w:themeColor="accent6"/>
+          <w:sz w:val="24"/>
+          <w:szCs w:val="24"/>
+        </w:rPr>
+        <w:t>Como afectan las SDN a la automatización de la red</w:t>
+      </w:r>
+    </w:p>
+    <w:p>
+      <w:pPr>
+        <w:spacing w:line="360" w:lineRule="auto"/>
+        <w:jc w:val="both"/>
+        <w:rPr>
+          <w:rFonts w:ascii="Arial" w:hAnsi="Arial" w:cs="Arial"/>
+          <w:sz w:val="24"/>
+          <w:szCs w:val="24"/>
+        </w:rPr>
+      </w:pPr>
+      <w:r>
+        <w:rPr>
+          <w:rFonts w:ascii="Arial" w:hAnsi="Arial" w:cs="Arial"/>
+          <w:sz w:val="24"/>
+          <w:szCs w:val="24"/>
+        </w:rPr>
+        <w:t>Las</w:t>
+      </w:r>
+      <w:r>
+        <w:rPr>
+          <w:rFonts w:ascii="Arial" w:hAnsi="Arial" w:cs="Arial"/>
+          <w:sz w:val="24"/>
+          <w:szCs w:val="24"/>
+        </w:rPr>
+        <w:t xml:space="preserve"> SDN influyen de manera significativa a la hora de tener que automatizar la red de las siguientes maneras:</w:t>
+      </w:r>
+    </w:p>
+    <w:p>
+      <w:pPr>
+        <w:pStyle w:val="Prrafodelista"/>
+        <w:numPr>
+          <w:ilvl w:val="0"/>
+          <w:numId w:val="16"/>
+        </w:numPr>
+        <w:spacing w:line="360" w:lineRule="auto"/>
+        <w:jc w:val="both"/>
+        <w:rPr>
+          <w:rFonts w:ascii="Arial" w:hAnsi="Arial" w:cs="Arial"/>
+          <w:sz w:val="24"/>
+          <w:szCs w:val="24"/>
+        </w:rPr>
+      </w:pPr>
+      <w:r>
+        <w:rPr>
+          <w:rFonts w:ascii="Arial" w:hAnsi="Arial" w:cs="Arial"/>
+          <w:color w:val="70AD47" w:themeColor="accent6"/>
+          <w:sz w:val="24"/>
+          <w:szCs w:val="24"/>
+          <w:u w:val="single"/>
+        </w:rPr>
+        <w:t>Flexibilidad y escalabilidad</w:t>
+      </w:r>
+      <w:r>
+        <w:rPr>
+          <w:rFonts w:ascii="Arial" w:hAnsi="Arial" w:cs="Arial"/>
+          <w:sz w:val="24"/>
+          <w:szCs w:val="24"/>
+        </w:rPr>
+        <w:t>:</w:t>
+      </w:r>
+      <w:r>
+        <w:rPr>
+          <w:rFonts w:ascii="Arial" w:hAnsi="Arial" w:cs="Arial"/>
+          <w:sz w:val="24"/>
+          <w:szCs w:val="24"/>
+        </w:rPr>
+        <w:t xml:space="preserve"> Las SDN permiten que las empresas puedan adaptarse rápidamente a los cambios sin necesidad de tener que modificar nada del hardware. Esto se consigue mediante:</w:t>
+      </w:r>
+    </w:p>
+    <w:p>
+      <w:pPr>
+        <w:pStyle w:val="Prrafodelista"/>
+        <w:numPr>
+          <w:ilvl w:val="0"/>
+          <w:numId w:val="17"/>
+        </w:numPr>
+        <w:spacing w:line="360" w:lineRule="auto"/>
+        <w:jc w:val="both"/>
+        <w:rPr>
+          <w:rFonts w:ascii="Arial" w:hAnsi="Arial" w:cs="Arial"/>
+          <w:sz w:val="24"/>
+          <w:szCs w:val="24"/>
+        </w:rPr>
+      </w:pPr>
+      <w:r>
+        <w:rPr>
+          <w:rFonts w:ascii="Arial" w:hAnsi="Arial" w:cs="Arial"/>
+          <w:color w:val="70AD47" w:themeColor="accent6"/>
+          <w:sz w:val="24"/>
+          <w:szCs w:val="24"/>
+        </w:rPr>
+        <w:t xml:space="preserve">Separación del plano de control y el plano de datos: </w:t>
+      </w:r>
+      <w:r>
+        <w:rPr>
+          <w:rFonts w:ascii="Arial" w:hAnsi="Arial" w:cs="Arial"/>
+          <w:sz w:val="24"/>
+          <w:szCs w:val="24"/>
+        </w:rPr>
+        <w:t>Al tener centralizado el control en un software, los dispositivos de red se convierten en una serie de elementos que se limitan a solo ejecutar las instrucciones que manda el controlador.</w:t>
+      </w:r>
+    </w:p>
+    <w:p>
+      <w:pPr>
+        <w:pStyle w:val="Prrafodelista"/>
+        <w:numPr>
+          <w:ilvl w:val="0"/>
+          <w:numId w:val="17"/>
+        </w:numPr>
+        <w:spacing w:line="360" w:lineRule="auto"/>
+        <w:jc w:val="both"/>
+        <w:rPr>
+          <w:rFonts w:ascii="Arial" w:hAnsi="Arial" w:cs="Arial"/>
+          <w:sz w:val="24"/>
+          <w:szCs w:val="24"/>
+        </w:rPr>
+      </w:pPr>
+      <w:r>
+        <w:rPr>
+          <w:rFonts w:ascii="Arial" w:hAnsi="Arial" w:cs="Arial"/>
+          <w:color w:val="70AD47" w:themeColor="accent6"/>
+          <w:sz w:val="24"/>
+          <w:szCs w:val="24"/>
+        </w:rPr>
+        <w:t xml:space="preserve">Configuración dinámica: </w:t>
+      </w:r>
+      <w:r>
+        <w:rPr>
+          <w:rFonts w:ascii="Arial" w:hAnsi="Arial" w:cs="Arial"/>
+          <w:sz w:val="24"/>
+          <w:szCs w:val="24"/>
+        </w:rPr>
+        <w:t>Las políticas de red se encuentran definidas en el controlador y después se aplican de forma automática a el resto de los dispositivos.</w:t>
+      </w:r>
+    </w:p>
+    <w:p>
+      <w:pPr>
+        <w:pStyle w:val="Prrafodelista"/>
+        <w:numPr>
+          <w:ilvl w:val="0"/>
+          <w:numId w:val="17"/>
+        </w:numPr>
+        <w:spacing w:line="360" w:lineRule="auto"/>
+        <w:jc w:val="both"/>
+        <w:rPr>
+          <w:rFonts w:ascii="Arial" w:hAnsi="Arial" w:cs="Arial"/>
+          <w:sz w:val="24"/>
+          <w:szCs w:val="24"/>
+        </w:rPr>
+      </w:pPr>
+      <w:r>
+        <w:rPr>
+          <w:rFonts w:ascii="Arial" w:hAnsi="Arial" w:cs="Arial"/>
+          <w:color w:val="70AD47" w:themeColor="accent6"/>
+          <w:sz w:val="24"/>
+          <w:szCs w:val="24"/>
+        </w:rPr>
+        <w:t xml:space="preserve">Escalabilidad horizontal: </w:t>
+      </w:r>
+      <w:r>
+        <w:rPr>
+          <w:rFonts w:ascii="Arial" w:hAnsi="Arial" w:cs="Arial"/>
+          <w:sz w:val="24"/>
+          <w:szCs w:val="24"/>
+        </w:rPr>
+        <w:t>Permitiendo que se puedan agregar nuevos dispositivos o servicios a la red, debido a que el controlador de SDN los integra de forma automática según las políticas que hayamos definido.</w:t>
+      </w:r>
+    </w:p>
+    <w:p>
+      <w:pPr>
+        <w:pStyle w:val="Prrafodelista"/>
+        <w:spacing w:line="360" w:lineRule="auto"/>
+        <w:jc w:val="both"/>
+        <w:rPr>
+          <w:rFonts w:ascii="Arial" w:hAnsi="Arial" w:cs="Arial"/>
+          <w:sz w:val="24"/>
+          <w:szCs w:val="24"/>
+        </w:rPr>
+      </w:pPr>
+    </w:p>
+    <w:p>
+      <w:pPr>
+        <w:pStyle w:val="Prrafodelista"/>
+        <w:numPr>
+          <w:ilvl w:val="0"/>
+          <w:numId w:val="16"/>
+        </w:numPr>
+        <w:spacing w:line="360" w:lineRule="auto"/>
+        <w:jc w:val="both"/>
+        <w:rPr>
+          <w:rFonts w:ascii="Arial" w:hAnsi="Arial" w:cs="Arial"/>
+          <w:sz w:val="24"/>
+          <w:szCs w:val="24"/>
+        </w:rPr>
+      </w:pPr>
+      <w:r>
+        <w:rPr>
+          <w:rFonts w:ascii="Arial" w:hAnsi="Arial" w:cs="Arial"/>
+          <w:color w:val="70AD47" w:themeColor="accent6"/>
+          <w:sz w:val="24"/>
+          <w:szCs w:val="24"/>
+          <w:u w:val="single"/>
+        </w:rPr>
+        <w:t>Agilidad operativa</w:t>
+      </w:r>
+      <w:r>
+        <w:rPr>
+          <w:rFonts w:ascii="Arial" w:hAnsi="Arial" w:cs="Arial"/>
+          <w:color w:val="70AD47" w:themeColor="accent6"/>
+          <w:sz w:val="24"/>
+          <w:szCs w:val="24"/>
+        </w:rPr>
+        <w:t xml:space="preserve">: </w:t>
+      </w:r>
+      <w:r>
+        <w:rPr>
+          <w:rFonts w:ascii="Arial" w:hAnsi="Arial" w:cs="Arial"/>
+          <w:sz w:val="24"/>
+          <w:szCs w:val="24"/>
+        </w:rPr>
+        <w:t>Facilita la gestión dinámica para los sistemas, consiguiendo mejoras en la eficiencia de operación de las redes. Permitiendo:</w:t>
+      </w:r>
+    </w:p>
+    <w:p>
+      <w:pPr>
+        <w:pStyle w:val="Prrafodelista"/>
+        <w:numPr>
+          <w:ilvl w:val="0"/>
+          <w:numId w:val="18"/>
+        </w:numPr>
+        <w:spacing w:line="360" w:lineRule="auto"/>
+        <w:jc w:val="both"/>
+        <w:rPr>
+          <w:rFonts w:ascii="Arial" w:hAnsi="Arial" w:cs="Arial"/>
+          <w:sz w:val="24"/>
+          <w:szCs w:val="24"/>
+        </w:rPr>
+      </w:pPr>
+      <w:r>
+        <w:rPr>
+          <w:rFonts w:ascii="Arial" w:hAnsi="Arial" w:cs="Arial"/>
+          <w:color w:val="70AD47" w:themeColor="accent6"/>
+          <w:sz w:val="24"/>
+          <w:szCs w:val="24"/>
+        </w:rPr>
+        <w:t xml:space="preserve">Gestión centralizada: </w:t>
+      </w:r>
+      <w:r>
+        <w:rPr>
+          <w:rFonts w:ascii="Arial" w:hAnsi="Arial" w:cs="Arial"/>
+          <w:sz w:val="24"/>
+          <w:szCs w:val="24"/>
+        </w:rPr>
+        <w:t>Con el controlador SDN conseguimos proporcionar una visión global de toda la red, permitiendo que los administradores de red puedan tomar decisiones rápidas.</w:t>
+      </w:r>
+    </w:p>
+    <w:p>
+      <w:pPr>
+        <w:pStyle w:val="Prrafodelista"/>
+        <w:numPr>
+          <w:ilvl w:val="0"/>
+          <w:numId w:val="18"/>
+        </w:numPr>
+        <w:spacing w:line="360" w:lineRule="auto"/>
+        <w:jc w:val="both"/>
+        <w:rPr>
+          <w:rFonts w:ascii="Arial" w:hAnsi="Arial" w:cs="Arial"/>
+          <w:sz w:val="24"/>
+          <w:szCs w:val="24"/>
+        </w:rPr>
+      </w:pPr>
+      <w:r>
+        <w:rPr>
+          <w:rFonts w:ascii="Arial" w:hAnsi="Arial" w:cs="Arial"/>
+          <w:color w:val="70AD47" w:themeColor="accent6"/>
+          <w:sz w:val="24"/>
+          <w:szCs w:val="24"/>
+        </w:rPr>
+        <w:lastRenderedPageBreak/>
+        <w:t xml:space="preserve">Automatización de tareas: </w:t>
+      </w:r>
+      <w:r>
+        <w:rPr>
+          <w:rFonts w:ascii="Arial" w:hAnsi="Arial" w:cs="Arial"/>
+          <w:sz w:val="24"/>
+          <w:szCs w:val="24"/>
+        </w:rPr>
+        <w:t>Algunas tareas como la configuración de equipos, la implementación de políticas de seguridad o la recuperación ante posibles fallos se podrán automatizar consiguiendo así reducir errores y ahorrarnos tiempo.</w:t>
+      </w:r>
+    </w:p>
+    <w:p>
+      <w:pPr>
+        <w:pStyle w:val="Prrafodelista"/>
+        <w:spacing w:line="360" w:lineRule="auto"/>
+        <w:jc w:val="both"/>
+        <w:rPr>
+          <w:rFonts w:ascii="Arial" w:hAnsi="Arial" w:cs="Arial"/>
+          <w:sz w:val="24"/>
+          <w:szCs w:val="24"/>
+        </w:rPr>
+      </w:pPr>
+    </w:p>
+    <w:p>
+      <w:pPr>
+        <w:pStyle w:val="Prrafodelista"/>
+        <w:numPr>
+          <w:ilvl w:val="0"/>
+          <w:numId w:val="16"/>
+        </w:numPr>
+        <w:spacing w:line="360" w:lineRule="auto"/>
+        <w:jc w:val="both"/>
+        <w:rPr>
+          <w:rFonts w:ascii="Arial" w:hAnsi="Arial" w:cs="Arial"/>
+          <w:sz w:val="24"/>
+          <w:szCs w:val="24"/>
+        </w:rPr>
+      </w:pPr>
+      <w:r>
+        <w:rPr>
+          <w:rFonts w:ascii="Arial" w:hAnsi="Arial" w:cs="Arial"/>
+          <w:color w:val="70AD47" w:themeColor="accent6"/>
+          <w:sz w:val="24"/>
+          <w:szCs w:val="24"/>
+          <w:u w:val="single"/>
+        </w:rPr>
+        <w:t>Control centralizado</w:t>
+      </w:r>
+      <w:r>
+        <w:rPr>
+          <w:rFonts w:ascii="Arial" w:hAnsi="Arial" w:cs="Arial"/>
+          <w:color w:val="70AD47" w:themeColor="accent6"/>
+          <w:sz w:val="24"/>
+          <w:szCs w:val="24"/>
+        </w:rPr>
+        <w:t xml:space="preserve">: </w:t>
+      </w:r>
+      <w:r>
+        <w:rPr>
+          <w:rFonts w:ascii="Arial" w:hAnsi="Arial" w:cs="Arial"/>
+          <w:sz w:val="24"/>
+          <w:szCs w:val="24"/>
+        </w:rPr>
+        <w:t>Permite que los administradores de red puedan definir y controlar el comportamiento de los dispositivos de red mediante software, en vez de tener que configurar los equipos individualmente. Esto se consigue a través de:</w:t>
+      </w:r>
+    </w:p>
+    <w:p>
+      <w:pPr>
+        <w:pStyle w:val="Prrafodelista"/>
+        <w:numPr>
+          <w:ilvl w:val="0"/>
+          <w:numId w:val="19"/>
+        </w:numPr>
+        <w:spacing w:line="360" w:lineRule="auto"/>
+        <w:jc w:val="both"/>
+        <w:rPr>
+          <w:rFonts w:ascii="Arial" w:hAnsi="Arial" w:cs="Arial"/>
+          <w:sz w:val="24"/>
+          <w:szCs w:val="24"/>
+        </w:rPr>
+      </w:pPr>
+      <w:r>
+        <w:rPr>
+          <w:rFonts w:ascii="Arial" w:hAnsi="Arial" w:cs="Arial"/>
+          <w:color w:val="70AD47" w:themeColor="accent6"/>
+          <w:sz w:val="24"/>
+          <w:szCs w:val="24"/>
+        </w:rPr>
+        <w:t xml:space="preserve">Controlador SDN: </w:t>
+      </w:r>
+      <w:r>
+        <w:rPr>
+          <w:rFonts w:ascii="Arial" w:hAnsi="Arial" w:cs="Arial"/>
+          <w:sz w:val="24"/>
+          <w:szCs w:val="24"/>
+        </w:rPr>
+        <w:t>Se considera el cerebro de la red, ya que todo parte a través de aquí donde se toman las decisiones globales y después de implementan las políticas.</w:t>
+      </w:r>
+    </w:p>
+    <w:p>
+      <w:pPr>
+        <w:pStyle w:val="Prrafodelista"/>
+        <w:numPr>
+          <w:ilvl w:val="0"/>
+          <w:numId w:val="19"/>
+        </w:numPr>
+        <w:spacing w:line="360" w:lineRule="auto"/>
+        <w:jc w:val="both"/>
+        <w:rPr>
+          <w:rFonts w:ascii="Arial" w:hAnsi="Arial" w:cs="Arial"/>
+          <w:sz w:val="24"/>
+          <w:szCs w:val="24"/>
+        </w:rPr>
+      </w:pPr>
+      <w:r>
+        <w:rPr>
+          <w:rFonts w:ascii="Arial" w:hAnsi="Arial" w:cs="Arial"/>
+          <w:color w:val="70AD47" w:themeColor="accent6"/>
+          <w:sz w:val="24"/>
+          <w:szCs w:val="24"/>
+        </w:rPr>
+        <w:t xml:space="preserve">Visibilidad global: </w:t>
+      </w:r>
+      <w:r>
+        <w:rPr>
+          <w:rFonts w:ascii="Arial" w:hAnsi="Arial" w:cs="Arial"/>
+          <w:sz w:val="24"/>
+          <w:szCs w:val="24"/>
+        </w:rPr>
+        <w:t>El controlador de la red tiene una visión completa de la red, lo que nos permite poder facilitar las tareas de monitorización y resolución de posibles problemas.</w:t>
+      </w:r>
+    </w:p>
+    <w:p>
+      <w:pPr>
+        <w:pStyle w:val="Prrafodelista"/>
+        <w:numPr>
+          <w:ilvl w:val="0"/>
+          <w:numId w:val="19"/>
+        </w:numPr>
+        <w:spacing w:line="360" w:lineRule="auto"/>
+        <w:jc w:val="both"/>
+        <w:rPr>
+          <w:rFonts w:ascii="Arial" w:hAnsi="Arial" w:cs="Arial"/>
+          <w:sz w:val="24"/>
+          <w:szCs w:val="24"/>
+        </w:rPr>
+      </w:pPr>
+      <w:r>
+        <w:rPr>
+          <w:rFonts w:ascii="Arial" w:hAnsi="Arial" w:cs="Arial"/>
+          <w:color w:val="70AD47" w:themeColor="accent6"/>
+          <w:sz w:val="24"/>
+          <w:szCs w:val="24"/>
+        </w:rPr>
+        <w:t xml:space="preserve">Implementación de políticas: </w:t>
+      </w:r>
+      <w:r>
+        <w:rPr>
+          <w:rFonts w:ascii="Arial" w:hAnsi="Arial" w:cs="Arial"/>
+          <w:sz w:val="24"/>
+          <w:szCs w:val="24"/>
+        </w:rPr>
+        <w:t>Todas las políticas de red se consiguen aplicar de manera razonada en toda la infraestructura de la red.</w:t>
+      </w:r>
+    </w:p>
+    <w:p>
+      <w:pPr>
+        <w:pStyle w:val="Prrafodelista"/>
+        <w:spacing w:line="360" w:lineRule="auto"/>
+        <w:jc w:val="both"/>
+        <w:rPr>
+          <w:rFonts w:ascii="Arial" w:hAnsi="Arial" w:cs="Arial"/>
+          <w:sz w:val="24"/>
+          <w:szCs w:val="24"/>
+        </w:rPr>
+      </w:pPr>
+    </w:p>
+    <w:p>
+      <w:pPr>
+        <w:pStyle w:val="Prrafodelista"/>
+        <w:numPr>
+          <w:ilvl w:val="0"/>
+          <w:numId w:val="16"/>
+        </w:numPr>
+        <w:spacing w:line="360" w:lineRule="auto"/>
+        <w:jc w:val="both"/>
+        <w:rPr>
+          <w:rFonts w:ascii="Arial" w:hAnsi="Arial" w:cs="Arial"/>
+          <w:sz w:val="24"/>
+          <w:szCs w:val="24"/>
+        </w:rPr>
+      </w:pPr>
+      <w:r>
+        <w:rPr>
+          <w:rFonts w:ascii="Arial" w:hAnsi="Arial" w:cs="Arial"/>
+          <w:color w:val="70AD47" w:themeColor="accent6"/>
+          <w:sz w:val="24"/>
+          <w:szCs w:val="24"/>
+          <w:u w:val="single"/>
+        </w:rPr>
+        <w:t>Programación y automatización</w:t>
+      </w:r>
+      <w:r>
+        <w:rPr>
+          <w:rFonts w:ascii="Arial" w:hAnsi="Arial" w:cs="Arial"/>
+          <w:color w:val="70AD47" w:themeColor="accent6"/>
+          <w:sz w:val="24"/>
+          <w:szCs w:val="24"/>
+        </w:rPr>
+        <w:t xml:space="preserve">: </w:t>
+      </w:r>
+      <w:r>
+        <w:rPr>
+          <w:rFonts w:ascii="Arial" w:hAnsi="Arial" w:cs="Arial"/>
+          <w:sz w:val="24"/>
+          <w:szCs w:val="24"/>
+        </w:rPr>
+        <w:t>El uso de SDN nos permite poder programar las redes, gracias a esto podemos eliminar la necesidad de configuraciones manuales. Se podría lograr con:</w:t>
+      </w:r>
+    </w:p>
+    <w:p>
+      <w:pPr>
+        <w:pStyle w:val="Prrafodelista"/>
+        <w:numPr>
+          <w:ilvl w:val="0"/>
+          <w:numId w:val="20"/>
+        </w:numPr>
+        <w:spacing w:line="360" w:lineRule="auto"/>
+        <w:jc w:val="both"/>
+        <w:rPr>
+          <w:rFonts w:ascii="Arial" w:hAnsi="Arial" w:cs="Arial"/>
+          <w:sz w:val="24"/>
+          <w:szCs w:val="24"/>
+        </w:rPr>
+      </w:pPr>
+      <w:r>
+        <w:rPr>
+          <w:rFonts w:ascii="Arial" w:hAnsi="Arial" w:cs="Arial"/>
+          <w:color w:val="70AD47" w:themeColor="accent6"/>
+          <w:sz w:val="24"/>
+          <w:szCs w:val="24"/>
+        </w:rPr>
+        <w:t xml:space="preserve">Scripts y APIs: </w:t>
+      </w:r>
+      <w:r>
+        <w:rPr>
+          <w:rFonts w:ascii="Arial" w:hAnsi="Arial" w:cs="Arial"/>
+          <w:sz w:val="24"/>
+          <w:szCs w:val="24"/>
+        </w:rPr>
+        <w:t>SDN consigue poder utilizar interfaces de programación o scripts para automatizar las tareas de red.</w:t>
+      </w:r>
+    </w:p>
+    <w:p>
+      <w:pPr>
+        <w:pStyle w:val="Prrafodelista"/>
+        <w:numPr>
+          <w:ilvl w:val="0"/>
+          <w:numId w:val="20"/>
+        </w:numPr>
+        <w:spacing w:line="360" w:lineRule="auto"/>
+        <w:jc w:val="both"/>
+        <w:rPr>
+          <w:rFonts w:ascii="Arial" w:hAnsi="Arial" w:cs="Arial"/>
+          <w:sz w:val="24"/>
+          <w:szCs w:val="24"/>
+        </w:rPr>
+      </w:pPr>
+      <w:r>
+        <w:rPr>
+          <w:rFonts w:ascii="Arial" w:hAnsi="Arial" w:cs="Arial"/>
+          <w:color w:val="70AD47" w:themeColor="accent6"/>
+          <w:sz w:val="24"/>
+          <w:szCs w:val="24"/>
+        </w:rPr>
+        <w:t>Configuración dinámica</w:t>
+      </w:r>
+      <w:r>
+        <w:rPr>
+          <w:rFonts w:ascii="Arial" w:hAnsi="Arial" w:cs="Arial"/>
+          <w:sz w:val="24"/>
+          <w:szCs w:val="24"/>
+        </w:rPr>
+        <w:t>: Todas las configuraciones de la red, al estar definidas en el controlador, se aplican de manera automáticamente a los dispositivos de la red.</w:t>
+      </w:r>
+    </w:p>
+    <w:p>
+      <w:pPr>
+        <w:pStyle w:val="Prrafodelista"/>
+        <w:spacing w:line="360" w:lineRule="auto"/>
+        <w:jc w:val="both"/>
+        <w:rPr>
+          <w:rFonts w:ascii="Arial" w:hAnsi="Arial" w:cs="Arial"/>
+          <w:sz w:val="24"/>
+          <w:szCs w:val="24"/>
+        </w:rPr>
+      </w:pPr>
+    </w:p>
+    <w:p>
+      <w:pPr>
+        <w:pStyle w:val="Prrafodelista"/>
+        <w:numPr>
+          <w:ilvl w:val="0"/>
+          <w:numId w:val="16"/>
+        </w:numPr>
+        <w:spacing w:line="360" w:lineRule="auto"/>
+        <w:jc w:val="both"/>
+        <w:rPr>
+          <w:rFonts w:ascii="Arial" w:hAnsi="Arial" w:cs="Arial"/>
+          <w:sz w:val="24"/>
+          <w:szCs w:val="24"/>
+        </w:rPr>
+      </w:pPr>
+      <w:r>
+        <w:rPr>
+          <w:rFonts w:ascii="Arial" w:hAnsi="Arial" w:cs="Arial"/>
+          <w:color w:val="70AD47" w:themeColor="accent6"/>
+          <w:sz w:val="24"/>
+          <w:szCs w:val="24"/>
+          <w:u w:val="single"/>
+        </w:rPr>
+        <w:lastRenderedPageBreak/>
+        <w:t>Respuestas dinámicas</w:t>
+      </w:r>
+      <w:r>
+        <w:rPr>
+          <w:rFonts w:ascii="Arial" w:hAnsi="Arial" w:cs="Arial"/>
+          <w:color w:val="70AD47" w:themeColor="accent6"/>
+          <w:sz w:val="24"/>
+          <w:szCs w:val="24"/>
+        </w:rPr>
+        <w:t xml:space="preserve">: </w:t>
+      </w:r>
+      <w:r>
+        <w:rPr>
+          <w:rFonts w:ascii="Arial" w:hAnsi="Arial" w:cs="Arial"/>
+          <w:sz w:val="24"/>
+          <w:szCs w:val="24"/>
+        </w:rPr>
+        <w:t>SDN ofrece soluciones que responden de manera inmediata a las posibles necesidades de la red, lo que es un aspecto crucial para la automatización. Incluyendo:</w:t>
+      </w:r>
+    </w:p>
+    <w:p>
+      <w:pPr>
+        <w:pStyle w:val="Prrafodelista"/>
+        <w:numPr>
+          <w:ilvl w:val="0"/>
+          <w:numId w:val="21"/>
+        </w:numPr>
+        <w:spacing w:line="360" w:lineRule="auto"/>
+        <w:jc w:val="both"/>
+        <w:rPr>
+          <w:rFonts w:ascii="Arial" w:hAnsi="Arial" w:cs="Arial"/>
+          <w:sz w:val="24"/>
+          <w:szCs w:val="24"/>
+        </w:rPr>
+      </w:pPr>
+      <w:r>
+        <w:rPr>
+          <w:rFonts w:ascii="Arial" w:hAnsi="Arial" w:cs="Arial"/>
+          <w:color w:val="70AD47" w:themeColor="accent6"/>
+          <w:sz w:val="24"/>
+          <w:szCs w:val="24"/>
+        </w:rPr>
+        <w:t xml:space="preserve">Recuperación frente a fallos: </w:t>
+      </w:r>
+      <w:r>
+        <w:rPr>
+          <w:rFonts w:ascii="Arial" w:hAnsi="Arial" w:cs="Arial"/>
+          <w:sz w:val="24"/>
+          <w:szCs w:val="24"/>
+        </w:rPr>
+        <w:t>En caso de posibles fallos en algún enlace o dispositivo, SDN consigue poder redirigir automáticamente el tráfico para una ruta alternativa, reduciendo los tiempos de inactividad.</w:t>
+      </w:r>
+    </w:p>
+    <w:p>
+      <w:pPr>
+        <w:pStyle w:val="Prrafodelista"/>
+        <w:numPr>
+          <w:ilvl w:val="0"/>
+          <w:numId w:val="21"/>
+        </w:numPr>
+        <w:spacing w:line="360" w:lineRule="auto"/>
+        <w:jc w:val="both"/>
+        <w:rPr>
+          <w:rFonts w:ascii="Arial" w:hAnsi="Arial" w:cs="Arial"/>
+          <w:sz w:val="24"/>
+          <w:szCs w:val="24"/>
+        </w:rPr>
+      </w:pPr>
+      <w:r>
+        <w:rPr>
+          <w:rFonts w:ascii="Arial" w:hAnsi="Arial" w:cs="Arial"/>
+          <w:color w:val="70AD47" w:themeColor="accent6"/>
+          <w:sz w:val="24"/>
+          <w:szCs w:val="24"/>
+        </w:rPr>
+        <w:t xml:space="preserve">Optimización del tráfico: </w:t>
+      </w:r>
+      <w:r>
+        <w:rPr>
+          <w:rFonts w:ascii="Arial" w:hAnsi="Arial" w:cs="Arial"/>
+          <w:sz w:val="24"/>
+          <w:szCs w:val="24"/>
+        </w:rPr>
+        <w:t>SDN se encarga de tener que ajustar dinámicamente las rutas y prioridades que tenga el tráfico, para intentar evitar en lo posibles las congestiones y permitir mejoras en el rendimiento de la red.</w:t>
+      </w:r>
+    </w:p>
+    <w:p>
+      <w:pPr>
+        <w:pStyle w:val="Prrafodelista"/>
+        <w:numPr>
+          <w:ilvl w:val="0"/>
+          <w:numId w:val="21"/>
+        </w:numPr>
+        <w:spacing w:line="360" w:lineRule="auto"/>
+        <w:jc w:val="both"/>
+        <w:rPr>
+          <w:rFonts w:ascii="Arial" w:hAnsi="Arial" w:cs="Arial"/>
+          <w:sz w:val="24"/>
+          <w:szCs w:val="24"/>
+        </w:rPr>
+      </w:pPr>
+      <w:r>
+        <w:rPr>
+          <w:rFonts w:ascii="Arial" w:hAnsi="Arial" w:cs="Arial"/>
+          <w:color w:val="70AD47" w:themeColor="accent6"/>
+          <w:sz w:val="24"/>
+          <w:szCs w:val="24"/>
+        </w:rPr>
+        <w:t xml:space="preserve">Adaptación a posibles cambios: </w:t>
+      </w:r>
+      <w:r>
+        <w:rPr>
+          <w:rFonts w:ascii="Arial" w:hAnsi="Arial" w:cs="Arial"/>
+          <w:sz w:val="24"/>
+          <w:szCs w:val="24"/>
+        </w:rPr>
+        <w:t>Gracias a SDN conseguimos que la red pueda adaptarse de manera rápida a todos los cambios en la posible demanda o los requisitos que necesiten las aplicaciones</w:t>
+      </w:r>
+    </w:p>
+    <w:p>
+      <w:pPr>
+        <w:pStyle w:val="Ttulo2"/>
+        <w:spacing w:line="360" w:lineRule="auto"/>
+        <w:jc w:val="both"/>
+        <w:rPr>
+          <w:rFonts w:ascii="Arial" w:hAnsi="Arial" w:cs="Arial"/>
+          <w:color w:val="70AD47" w:themeColor="accent6"/>
+          <w:sz w:val="24"/>
+          <w:szCs w:val="24"/>
+        </w:rPr>
+      </w:pPr>
+      <w:r>
+        <w:rPr>
+          <w:rFonts w:ascii="Arial" w:hAnsi="Arial" w:cs="Arial"/>
+          <w:color w:val="70AD47" w:themeColor="accent6"/>
+          <w:sz w:val="24"/>
+          <w:szCs w:val="24"/>
+        </w:rPr>
+        <w:t>Herramientas para la automatización de red usando SDN</w:t>
+      </w:r>
+    </w:p>
+    <w:p>
+      <w:pPr>
+        <w:spacing w:line="360" w:lineRule="auto"/>
+        <w:jc w:val="both"/>
+        <w:rPr>
+          <w:rFonts w:ascii="Arial" w:hAnsi="Arial" w:cs="Arial"/>
+          <w:sz w:val="24"/>
+          <w:szCs w:val="24"/>
+        </w:rPr>
+      </w:pPr>
+      <w:r>
+        <w:rPr>
+          <w:rFonts w:ascii="Arial" w:hAnsi="Arial" w:cs="Arial"/>
+          <w:sz w:val="24"/>
+          <w:szCs w:val="24"/>
+        </w:rPr>
+        <w:t>Existen diversas aplicaciones encargadas</w:t>
+      </w:r>
+      <w:r>
+        <w:rPr>
+          <w:rFonts w:ascii="Arial" w:hAnsi="Arial" w:cs="Arial"/>
+          <w:sz w:val="24"/>
+          <w:szCs w:val="24"/>
+        </w:rPr>
+        <w:t xml:space="preserve"> de la automatización de red, siendo algunas de las más destacadas son Ansible, Puppet y Chef donde centran su mayor beneficio para la resolución de diferentes problemas que se presentan cuando existen múltiples cambios en la red, sobre una o varias entidades, donde existen problemas como ausencia de registros y sistemas de control o discrepancia de archivos.</w:t>
+      </w:r>
+    </w:p>
+    <w:p>
+      <w:pPr>
+        <w:spacing w:line="360" w:lineRule="auto"/>
+        <w:jc w:val="both"/>
+        <w:rPr>
+          <w:rFonts w:ascii="Arial" w:hAnsi="Arial" w:cs="Arial"/>
+          <w:sz w:val="24"/>
+          <w:szCs w:val="24"/>
+        </w:rPr>
+      </w:pPr>
+    </w:p>
+    <w:p>
+      <w:pPr>
+        <w:pStyle w:val="Ttulo3"/>
+        <w:spacing w:line="360" w:lineRule="auto"/>
+        <w:jc w:val="both"/>
+        <w:rPr>
+          <w:rFonts w:ascii="Arial" w:hAnsi="Arial" w:cs="Arial"/>
+          <w:color w:val="70AD47" w:themeColor="accent6"/>
+        </w:rPr>
+      </w:pPr>
+      <w:r>
+        <w:rPr>
+          <w:rFonts w:ascii="Arial" w:hAnsi="Arial" w:cs="Arial"/>
+          <w:color w:val="70AD47" w:themeColor="accent6"/>
+        </w:rPr>
+        <w:t>Ansible</w:t>
+      </w:r>
+    </w:p>
+    <w:p>
+      <w:pPr>
+        <w:tabs>
+          <w:tab w:val="left" w:pos="2028"/>
+        </w:tabs>
+        <w:spacing w:line="360" w:lineRule="auto"/>
+        <w:jc w:val="both"/>
+        <w:rPr>
+          <w:rFonts w:ascii="Arial" w:hAnsi="Arial" w:cs="Arial"/>
+          <w:sz w:val="24"/>
+          <w:szCs w:val="24"/>
+        </w:rPr>
+      </w:pPr>
+      <w:r>
+        <w:rPr>
+          <w:rFonts w:ascii="Arial" w:hAnsi="Arial" w:cs="Arial"/>
+          <w:sz w:val="24"/>
+          <w:szCs w:val="24"/>
+        </w:rPr>
+        <w:t>Esta aplicació</w:t>
+      </w:r>
+      <w:r>
+        <w:rPr>
+          <w:rFonts w:ascii="Arial" w:hAnsi="Arial" w:cs="Arial"/>
+          <w:sz w:val="24"/>
+          <w:szCs w:val="24"/>
+        </w:rPr>
+        <w:t>n permite el” configuration provisioning”, que hace referencia a la manera de desplegar cambios o poder aprovisionar la configuración, de forma simultánea en diversos equipos cuando se hayan realizado ya los cambios necesarios en el archivo de configuración del sistema. Algunas de las características más importantes son:</w:t>
+      </w:r>
+    </w:p>
+    <w:p>
+      <w:pPr>
+        <w:pStyle w:val="Prrafodelista"/>
+        <w:numPr>
+          <w:ilvl w:val="0"/>
+          <w:numId w:val="22"/>
+        </w:numPr>
+        <w:tabs>
+          <w:tab w:val="left" w:pos="2028"/>
+        </w:tabs>
+        <w:spacing w:line="360" w:lineRule="auto"/>
+        <w:jc w:val="both"/>
+        <w:rPr>
+          <w:rFonts w:ascii="Arial" w:hAnsi="Arial" w:cs="Arial"/>
+          <w:sz w:val="24"/>
+          <w:szCs w:val="24"/>
+        </w:rPr>
+      </w:pPr>
+      <w:r>
+        <w:rPr>
+          <w:rFonts w:ascii="Arial" w:hAnsi="Arial" w:cs="Arial"/>
+          <w:sz w:val="24"/>
+          <w:szCs w:val="24"/>
+        </w:rPr>
+        <w:lastRenderedPageBreak/>
+        <w:t>Ofrece soporte para Linux y Mac</w:t>
+      </w:r>
+    </w:p>
+    <w:p>
+      <w:pPr>
+        <w:pStyle w:val="Prrafodelista"/>
+        <w:numPr>
+          <w:ilvl w:val="0"/>
+          <w:numId w:val="22"/>
+        </w:numPr>
+        <w:tabs>
+          <w:tab w:val="left" w:pos="2028"/>
+        </w:tabs>
+        <w:spacing w:line="360" w:lineRule="auto"/>
+        <w:jc w:val="both"/>
+        <w:rPr>
+          <w:rFonts w:ascii="Arial" w:hAnsi="Arial" w:cs="Arial"/>
+          <w:sz w:val="24"/>
+          <w:szCs w:val="24"/>
+        </w:rPr>
+      </w:pPr>
+      <w:r>
+        <w:rPr>
+          <w:rFonts w:ascii="Arial" w:hAnsi="Arial" w:cs="Arial"/>
+          <w:sz w:val="24"/>
+          <w:szCs w:val="24"/>
+        </w:rPr>
+        <w:t>Es Open-source y también tiene versión de pago</w:t>
+      </w:r>
+    </w:p>
+    <w:p>
+      <w:pPr>
+        <w:pStyle w:val="Prrafodelista"/>
+        <w:numPr>
+          <w:ilvl w:val="0"/>
+          <w:numId w:val="22"/>
+        </w:numPr>
+        <w:tabs>
+          <w:tab w:val="left" w:pos="2028"/>
+        </w:tabs>
+        <w:spacing w:line="360" w:lineRule="auto"/>
+        <w:jc w:val="both"/>
+        <w:rPr>
+          <w:rFonts w:ascii="Arial" w:hAnsi="Arial" w:cs="Arial"/>
+          <w:sz w:val="24"/>
+          <w:szCs w:val="24"/>
+        </w:rPr>
+      </w:pPr>
+      <w:r>
+        <w:rPr>
+          <w:rFonts w:ascii="Arial" w:hAnsi="Arial" w:cs="Arial"/>
+          <w:sz w:val="24"/>
+          <w:szCs w:val="24"/>
+        </w:rPr>
+        <w:t>Arquitectura sin agentes, confiando en SSH o NETCONF para hacer cambios en los equipos</w:t>
+      </w:r>
+    </w:p>
+    <w:p>
+      <w:pPr>
+        <w:pStyle w:val="Prrafodelista"/>
+        <w:numPr>
+          <w:ilvl w:val="0"/>
+          <w:numId w:val="22"/>
+        </w:numPr>
+        <w:tabs>
+          <w:tab w:val="left" w:pos="2028"/>
+        </w:tabs>
+        <w:spacing w:line="360" w:lineRule="auto"/>
+        <w:jc w:val="both"/>
+        <w:rPr>
+          <w:rFonts w:ascii="Arial" w:hAnsi="Arial" w:cs="Arial"/>
+          <w:sz w:val="24"/>
+          <w:szCs w:val="24"/>
+        </w:rPr>
+      </w:pPr>
+      <w:r>
+        <w:rPr>
+          <w:rFonts w:ascii="Arial" w:hAnsi="Arial" w:cs="Arial"/>
+          <w:noProof/>
+          <w:sz w:val="24"/>
+          <w:szCs w:val="24"/>
+        </w:rPr>
+        <w:drawing>
+          <wp:anchor distT="0" distB="0" distL="114300" distR="114300" simplePos="0" relativeHeight="251681792" behindDoc="0" locked="0" layoutInCell="1" allowOverlap="1" wp14:anchorId="4FA4720D" wp14:editId="19D745AA">
+            <wp:simplePos x="0" y="0"/>
+            <wp:positionH relativeFrom="page">
+              <wp:align>center</wp:align>
+            </wp:positionH>
+            <wp:positionV relativeFrom="paragraph">
+              <wp:posOffset>598805</wp:posOffset>
+            </wp:positionV>
+            <wp:extent cx="3268345" cy="1894840"/>
+            <wp:effectExtent l="0" t="0" r="8255" b="0"/>
+            <wp:wrapSquare wrapText="bothSides"/>
+            <wp:docPr id="616283092" name="Imagen 1" descr="Logotipo, nombre de la empresa&#10;&#10;El contenido generado por IA puede ser incorrecto."/>
+            <wp:cNvGraphicFramePr>
+              <a:graphicFrameLocks xmlns:a="http://schemas.openxmlformats.org/drawingml/2006/main" noChangeAspect="1"/>
+            </wp:cNvGraphicFramePr>
+            <a:graphic xmlns:a="http://schemas.openxmlformats.org/drawingml/2006/main">
+              <a:graphicData uri="http://schemas.openxmlformats.org/drawingml/2006/picture">
+                <pic:pic xmlns:pic="http://schemas.openxmlformats.org/drawingml/2006/picture">
+                  <pic:nvPicPr>
+                    <pic:cNvPr id="616283092" name="Imagen 1" descr="Logotipo, nombre de la empresa&#10;&#10;El contenido generado por IA puede ser incorrecto."/>
+                    <pic:cNvPicPr/>
+                  </pic:nvPicPr>
+                  <pic:blipFill>
+                    <a:blip r:embed="rId21">
+                      <a:extLst>
+                        <a:ext uri="{28A0092B-C50C-407E-A947-70E740481C1C}">
+                          <a14:useLocalDpi xmlns:a14="http://schemas.microsoft.com/office/drawing/2010/main" val="0"/>
+                        </a:ext>
+                      </a:extLst>
+                    </a:blip>
+                    <a:stretch>
+                      <a:fillRect/>
+                    </a:stretch>
+                  </pic:blipFill>
+                  <pic:spPr>
+                    <a:xfrm>
+                      <a:off x="0" y="0"/>
+                      <a:ext cx="3268345" cy="1894840"/>
+                    </a:xfrm>
+                    <a:prstGeom prst="rect">
+                      <a:avLst/>
+                    </a:prstGeom>
+                  </pic:spPr>
+                </pic:pic>
+              </a:graphicData>
+            </a:graphic>
+            <wp14:sizeRelH relativeFrom="page">
+              <wp14:pctWidth>0</wp14:pctWidth>
+            </wp14:sizeRelH>
+            <wp14:sizeRelV relativeFrom="page">
+              <wp14:pctHeight>0</wp14:pctHeight>
+            </wp14:sizeRelV>
+          </wp:anchor>
+        </w:drawing>
+      </w:r>
+      <w:r>
+        <w:rPr>
+          <w:rFonts w:ascii="Arial" w:hAnsi="Arial" w:cs="Arial"/>
+          <w:sz w:val="24"/>
+          <w:szCs w:val="24"/>
+        </w:rPr>
+        <w:t xml:space="preserve">Usa un modelo </w:t>
+      </w:r>
+      <w:proofErr w:type="spellStart"/>
+      <w:r>
+        <w:rPr>
+          <w:rFonts w:ascii="Arial" w:hAnsi="Arial" w:cs="Arial"/>
+          <w:sz w:val="24"/>
+          <w:szCs w:val="24"/>
+        </w:rPr>
+        <w:t>Push</w:t>
+      </w:r>
+      <w:proofErr w:type="spellEnd"/>
+      <w:r>
+        <w:rPr>
+          <w:rFonts w:ascii="Arial" w:hAnsi="Arial" w:cs="Arial"/>
+          <w:sz w:val="24"/>
+          <w:szCs w:val="24"/>
+        </w:rPr>
+        <w:t>, donde Ansible envía la configuración a los cambios a los equipos.</w:t>
+      </w:r>
+    </w:p>
+    <w:p>
+      <w:pPr>
+        <w:tabs>
+          <w:tab w:val="left" w:pos="2028"/>
+        </w:tabs>
+        <w:spacing w:line="360" w:lineRule="auto"/>
+        <w:jc w:val="both"/>
+        <w:rPr>
+          <w:rFonts w:ascii="Arial" w:hAnsi="Arial" w:cs="Arial"/>
+          <w:sz w:val="24"/>
+          <w:szCs w:val="24"/>
+        </w:rPr>
+      </w:pPr>
+    </w:p>
+    <w:p>
+      <w:pPr>
+        <w:jc w:val="both"/>
+        <w:rPr>
+          <w:rFonts w:ascii="Arial" w:hAnsi="Arial" w:cs="Arial"/>
+          <w:sz w:val="24"/>
+          <w:szCs w:val="24"/>
+        </w:rPr>
+      </w:pPr>
+    </w:p>
+    <w:p>
+      <w:pPr>
         <w:spacing w:line="360" w:lineRule="auto"/>
         <w:jc w:val="both"/>
         <w:rPr>
@@ -9518,20 +11295,19 @@
           <w:szCs w:val="32"/>
         </w:rPr>
       </w:pPr>
-      <w:r>
+    </w:p>
+    <w:p>
+      <w:pPr>
         <w:rPr>
           <w:rFonts w:ascii="Arial" w:hAnsi="Arial" w:cs="Arial"/>
           <w:color w:val="000000" w:themeColor="text1"/>
           <w:sz w:val="32"/>
           <w:szCs w:val="32"/>
         </w:rPr>
-        <w:br w:type="page"/>
-      </w:r>
-    </w:p>
-    <w:p>
-      <w:pPr>
-        <w:spacing w:line="360" w:lineRule="auto"/>
-        <w:jc w:val="both"/>
+      </w:pPr>
+    </w:p>
+    <w:p>
+      <w:pPr>
         <w:rPr>
           <w:rFonts w:ascii="Arial" w:hAnsi="Arial" w:cs="Arial"/>
           <w:color w:val="000000" w:themeColor="text1"/>
@@ -9541,11 +11317,811 @@
       </w:pPr>
       <w:r>
         <w:rPr>
+          <w:noProof/>
+        </w:rPr>
+        <mc:AlternateContent>
+          <mc:Choice Requires="wps">
+            <w:drawing>
+              <wp:anchor distT="0" distB="0" distL="114300" distR="114300" simplePos="0" relativeHeight="251683840" behindDoc="0" locked="0" layoutInCell="1" allowOverlap="1" wp14:anchorId="79404877" wp14:editId="51AC7317">
+                <wp:simplePos x="0" y="0"/>
+                <wp:positionH relativeFrom="column">
+                  <wp:posOffset>693420</wp:posOffset>
+                </wp:positionH>
+                <wp:positionV relativeFrom="paragraph">
+                  <wp:posOffset>90805</wp:posOffset>
+                </wp:positionV>
+                <wp:extent cx="3268345" cy="635"/>
+                <wp:effectExtent l="0" t="0" r="0" b="0"/>
+                <wp:wrapSquare wrapText="bothSides"/>
+                <wp:docPr id="1229192698" name="Cuadro de texto 1"/>
+                <wp:cNvGraphicFramePr/>
+                <a:graphic xmlns:a="http://schemas.openxmlformats.org/drawingml/2006/main">
+                  <a:graphicData uri="http://schemas.microsoft.com/office/word/2010/wordprocessingShape">
+                    <wps:wsp>
+                      <wps:cNvSpPr txBox="1"/>
+                      <wps:spPr>
+                        <a:xfrm>
+                          <a:off x="0" y="0"/>
+                          <a:ext cx="3268345" cy="635"/>
+                        </a:xfrm>
+                        <a:prstGeom prst="rect">
+                          <a:avLst/>
+                        </a:prstGeom>
+                        <a:solidFill>
+                          <a:prstClr val="white"/>
+                        </a:solidFill>
+                        <a:ln>
+                          <a:noFill/>
+                        </a:ln>
+                      </wps:spPr>
+                      <wps:txbx>
+                        <w:txbxContent>
+                          <w:p>
+                            <w:pPr>
+                              <w:pStyle w:val="Descripcin"/>
+                              <w:rPr>
+                                <w:rFonts w:ascii="Arial" w:hAnsi="Arial" w:cs="Arial"/>
+                                <w:noProof/>
+                              </w:rPr>
+                            </w:pPr>
+                            <w:r>
+                              <w:t>Ilustración 7 Ansible</w:t>
+                            </w:r>
+                          </w:p>
+                        </w:txbxContent>
+                      </wps:txbx>
+                      <wps:bodyPr rot="0" spcFirstLastPara="0" vertOverflow="overflow" horzOverflow="overflow" vert="horz" wrap="square" lIns="0" tIns="0" rIns="0" bIns="0" numCol="1" spcCol="0" rtlCol="0" fromWordArt="0" anchor="t" anchorCtr="0" forceAA="0" compatLnSpc="1">
+                        <a:prstTxWarp prst="textNoShape">
+                          <a:avLst/>
+                        </a:prstTxWarp>
+                        <a:spAutoFit/>
+                      </wps:bodyPr>
+                    </wps:wsp>
+                  </a:graphicData>
+                </a:graphic>
+              </wp:anchor>
+            </w:drawing>
+          </mc:Choice>
+          <mc:Fallback>
+            <w:pict>
+              <v:shape w14:anchorId="79404877" id="_x0000_s1032" type="#_x0000_t202" style="position:absolute;margin-left:54.6pt;margin-top:7.15pt;width:257.35pt;height:.05pt;z-index:251683840;visibility:visible;mso-wrap-style:square;mso-wrap-distance-left:9pt;mso-wrap-distance-top:0;mso-wrap-distance-right:9pt;mso-wrap-distance-bottom:0;mso-position-horizontal:absolute;mso-position-horizontal-relative:text;mso-position-vertical:absolute;mso-position-vertical-relative:text;v-text-anchor:top" o:gfxdata="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" stroked="f">
+                <v:textbox style="mso-fit-shape-to-text:t" inset="0,0,0,0">
+                  <w:txbxContent>
+                    <w:p>
+                      <w:pPr>
+                        <w:pStyle w:val="Descripcin"/>
+                        <w:rPr>
+                          <w:rFonts w:ascii="Arial" w:hAnsi="Arial" w:cs="Arial"/>
+                          <w:noProof/>
+                        </w:rPr>
+                      </w:pPr>
+                      <w:r>
+                        <w:t>Ilustración 7 Ansible</w:t>
+                      </w:r>
+                    </w:p>
+                  </w:txbxContent>
+                </v:textbox>
+                <w10:wrap type="square"/>
+              </v:shape>
+            </w:pict>
+          </mc:Fallback>
+        </mc:AlternateContent>
+      </w:r>
+    </w:p>
+    <w:p>
+      <w:pPr>
+        <w:rPr>
           <w:rFonts w:ascii="Arial" w:hAnsi="Arial" w:cs="Arial"/>
           <w:color w:val="000000" w:themeColor="text1"/>
           <w:sz w:val="32"/>
           <w:szCs w:val="32"/>
         </w:rPr>
+      </w:pPr>
+    </w:p>
+    <w:p>
+      <w:pPr>
+        <w:pStyle w:val="Ttulo3"/>
+        <w:spacing w:line="360" w:lineRule="auto"/>
+        <w:jc w:val="both"/>
+        <w:rPr>
+          <w:rFonts w:ascii="Arial" w:hAnsi="Arial" w:cs="Arial"/>
+          <w:color w:val="70AD47" w:themeColor="accent6"/>
+        </w:rPr>
+      </w:pPr>
+      <w:r>
+        <w:rPr>
+          <w:rFonts w:ascii="Arial" w:hAnsi="Arial" w:cs="Arial"/>
+          <w:color w:val="70AD47" w:themeColor="accent6"/>
+        </w:rPr>
+        <w:t>Puppet</w:t>
+      </w:r>
+    </w:p>
+    <w:p>
+      <w:pPr>
+        <w:spacing w:line="360" w:lineRule="auto"/>
+        <w:jc w:val="both"/>
+        <w:rPr>
+          <w:rFonts w:ascii="Arial" w:hAnsi="Arial" w:cs="Arial"/>
+          <w:sz w:val="24"/>
+          <w:szCs w:val="24"/>
+        </w:rPr>
+      </w:pPr>
+      <w:r>
+        <w:rPr>
+          <w:rFonts w:ascii="Arial" w:hAnsi="Arial" w:cs="Arial"/>
+          <w:sz w:val="24"/>
+          <w:szCs w:val="24"/>
+        </w:rPr>
+        <w:t>Es una herramienta encargada de la automatización de configuraciones y gestión de infraestructuras, que nos permite poder administrar servidores y redes de forma centralizada.</w:t>
+      </w:r>
+      <w:r>
+        <w:rPr>
+          <w:rFonts w:ascii="Arial" w:hAnsi="Arial" w:cs="Arial"/>
+          <w:sz w:val="24"/>
+          <w:szCs w:val="24"/>
+        </w:rPr>
+        <w:t xml:space="preserve"> Se usa para instalar software, gestión de archivos o configuraciones de forma eficiente y automática. Destacan características como:</w:t>
+      </w:r>
+    </w:p>
+    <w:p>
+      <w:pPr>
+        <w:pStyle w:val="Prrafodelista"/>
+        <w:numPr>
+          <w:ilvl w:val="0"/>
+          <w:numId w:val="23"/>
+        </w:numPr>
+        <w:spacing w:line="360" w:lineRule="auto"/>
+        <w:jc w:val="both"/>
+        <w:rPr>
+          <w:rFonts w:ascii="Arial" w:hAnsi="Arial" w:cs="Arial"/>
+          <w:sz w:val="24"/>
+          <w:szCs w:val="24"/>
+        </w:rPr>
+      </w:pPr>
+      <w:r>
+        <w:rPr>
+          <w:rFonts w:ascii="Arial" w:hAnsi="Arial" w:cs="Arial"/>
+          <w:sz w:val="24"/>
+          <w:szCs w:val="24"/>
+        </w:rPr>
+        <w:t>Se puede instalar en Linux</w:t>
+      </w:r>
+    </w:p>
+    <w:p>
+      <w:pPr>
+        <w:pStyle w:val="Prrafodelista"/>
+        <w:numPr>
+          <w:ilvl w:val="0"/>
+          <w:numId w:val="23"/>
+        </w:numPr>
+        <w:spacing w:line="360" w:lineRule="auto"/>
+        <w:jc w:val="both"/>
+        <w:rPr>
+          <w:rFonts w:ascii="Arial" w:hAnsi="Arial" w:cs="Arial"/>
+          <w:sz w:val="24"/>
+          <w:szCs w:val="24"/>
+        </w:rPr>
+      </w:pPr>
+      <w:r>
+        <w:rPr>
+          <w:rFonts w:ascii="Arial" w:hAnsi="Arial" w:cs="Arial"/>
+          <w:sz w:val="24"/>
+          <w:szCs w:val="24"/>
+        </w:rPr>
+        <w:t>Ofrece una versión Open-source</w:t>
+      </w:r>
+    </w:p>
+    <w:p>
+      <w:pPr>
+        <w:pStyle w:val="Prrafodelista"/>
+        <w:numPr>
+          <w:ilvl w:val="0"/>
+          <w:numId w:val="23"/>
+        </w:numPr>
+        <w:spacing w:line="360" w:lineRule="auto"/>
+        <w:jc w:val="both"/>
+        <w:rPr>
+          <w:rFonts w:ascii="Arial" w:hAnsi="Arial" w:cs="Arial"/>
+          <w:sz w:val="24"/>
+          <w:szCs w:val="24"/>
+        </w:rPr>
+      </w:pPr>
+      <w:r>
+        <w:rPr>
+          <w:rFonts w:ascii="Arial" w:hAnsi="Arial" w:cs="Arial"/>
+          <w:sz w:val="24"/>
+          <w:szCs w:val="24"/>
+        </w:rPr>
+        <w:t>Posee una arquitectura basada en agentes, aunque también tiene una versión sin agentes conocida como Puppet Proxy</w:t>
+      </w:r>
+    </w:p>
+    <w:p>
+      <w:pPr>
+        <w:pStyle w:val="Prrafodelista"/>
+        <w:numPr>
+          <w:ilvl w:val="0"/>
+          <w:numId w:val="23"/>
+        </w:numPr>
+        <w:spacing w:line="360" w:lineRule="auto"/>
+        <w:jc w:val="both"/>
+        <w:rPr>
+          <w:rFonts w:ascii="Arial" w:hAnsi="Arial" w:cs="Arial"/>
+          <w:sz w:val="24"/>
+          <w:szCs w:val="24"/>
+        </w:rPr>
+      </w:pPr>
+      <w:r>
+        <w:rPr>
+          <w:noProof/>
+        </w:rPr>
+        <mc:AlternateContent>
+          <mc:Choice Requires="wps">
+            <w:drawing>
+              <wp:anchor distT="0" distB="0" distL="114300" distR="114300" simplePos="0" relativeHeight="251686912" behindDoc="0" locked="0" layoutInCell="1" allowOverlap="1" wp14:anchorId="6D87ECF4" wp14:editId="52107A40">
+                <wp:simplePos x="0" y="0"/>
+                <wp:positionH relativeFrom="column">
+                  <wp:posOffset>93345</wp:posOffset>
+                </wp:positionH>
+                <wp:positionV relativeFrom="paragraph">
+                  <wp:posOffset>2506980</wp:posOffset>
+                </wp:positionV>
+                <wp:extent cx="5400040" cy="635"/>
+                <wp:effectExtent l="0" t="0" r="0" b="0"/>
+                <wp:wrapSquare wrapText="bothSides"/>
+                <wp:docPr id="394499166" name="Cuadro de texto 1"/>
+                <wp:cNvGraphicFramePr/>
+                <a:graphic xmlns:a="http://schemas.openxmlformats.org/drawingml/2006/main">
+                  <a:graphicData uri="http://schemas.microsoft.com/office/word/2010/wordprocessingShape">
+                    <wps:wsp>
+                      <wps:cNvSpPr txBox="1"/>
+                      <wps:spPr>
+                        <a:xfrm>
+                          <a:off x="0" y="0"/>
+                          <a:ext cx="5400040" cy="635"/>
+                        </a:xfrm>
+                        <a:prstGeom prst="rect">
+                          <a:avLst/>
+                        </a:prstGeom>
+                        <a:solidFill>
+                          <a:prstClr val="white"/>
+                        </a:solidFill>
+                        <a:ln>
+                          <a:noFill/>
+                        </a:ln>
+                      </wps:spPr>
+                      <wps:txbx>
+                        <w:txbxContent>
+                          <w:p>
+                            <w:pPr>
+                              <w:pStyle w:val="Descripcin"/>
+                              <w:rPr>
+                                <w:rFonts w:ascii="Arial" w:hAnsi="Arial" w:cs="Arial"/>
+                              </w:rPr>
+                            </w:pPr>
+                            <w:r>
+                              <w:t xml:space="preserve">Ilustración </w:t>
+                            </w:r>
+                            <w:r>
+                              <w:t>8</w:t>
+                            </w:r>
+                            <w:r>
+                              <w:t xml:space="preserve"> Puppet</w:t>
+                            </w:r>
+                          </w:p>
+                        </w:txbxContent>
+                      </wps:txbx>
+                      <wps:bodyPr rot="0" spcFirstLastPara="0" vertOverflow="overflow" horzOverflow="overflow" vert="horz" wrap="square" lIns="0" tIns="0" rIns="0" bIns="0" numCol="1" spcCol="0" rtlCol="0" fromWordArt="0" anchor="t" anchorCtr="0" forceAA="0" compatLnSpc="1">
+                        <a:prstTxWarp prst="textNoShape">
+                          <a:avLst/>
+                        </a:prstTxWarp>
+                        <a:spAutoFit/>
+                      </wps:bodyPr>
+                    </wps:wsp>
+                  </a:graphicData>
+                </a:graphic>
+              </wp:anchor>
+            </w:drawing>
+          </mc:Choice>
+          <mc:Fallback>
+            <w:pict>
+              <v:shape w14:anchorId="6D87ECF4" id="_x0000_s1033" type="#_x0000_t202" style="position:absolute;left:0;text-align:left;margin-left:7.35pt;margin-top:197.4pt;width:425.2pt;height:.05pt;z-index:251686912;visibility:visible;mso-wrap-style:square;mso-wrap-distance-left:9pt;mso-wrap-distance-top:0;mso-wrap-distance-right:9pt;mso-wrap-distance-bottom:0;mso-position-horizontal:absolute;mso-position-horizontal-relative:text;mso-position-vertical:absolute;mso-position-vertical-relative:text;v-text-anchor:top" o:gfxdata="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" stroked="f">
+                <v:textbox style="mso-fit-shape-to-text:t" inset="0,0,0,0">
+                  <w:txbxContent>
+                    <w:p>
+                      <w:pPr>
+                        <w:pStyle w:val="Descripcin"/>
+                        <w:rPr>
+                          <w:rFonts w:ascii="Arial" w:hAnsi="Arial" w:cs="Arial"/>
+                        </w:rPr>
+                      </w:pPr>
+                      <w:r>
+                        <w:t xml:space="preserve">Ilustración </w:t>
+                      </w:r>
+                      <w:r>
+                        <w:t>8</w:t>
+                      </w:r>
+                      <w:r>
+                        <w:t xml:space="preserve"> Puppet</w:t>
+                      </w:r>
+                    </w:p>
+                  </w:txbxContent>
+                </v:textbox>
+                <w10:wrap type="square"/>
+              </v:shape>
+            </w:pict>
+          </mc:Fallback>
+        </mc:AlternateContent>
+      </w:r>
+      <w:r>
+        <w:rPr>
+          <w:rFonts w:ascii="Arial" w:hAnsi="Arial" w:cs="Arial"/>
+          <w:sz w:val="24"/>
+          <w:szCs w:val="24"/>
+        </w:rPr>
+        <w:t>Usa un lenguaje declarativo e imperativo, es decir se declara paso a paso las acciones</w:t>
+      </w:r>
+    </w:p>
+    <w:p>
+      <w:pPr>
+        <w:rPr>
+          <w:rFonts w:ascii="Arial" w:hAnsi="Arial" w:cs="Arial"/>
+          <w:color w:val="000000" w:themeColor="text1"/>
+          <w:sz w:val="32"/>
+          <w:szCs w:val="32"/>
+        </w:rPr>
+      </w:pPr>
+      <w:r>
+        <w:rPr>
+          <w:rFonts w:ascii="Arial" w:hAnsi="Arial" w:cs="Arial"/>
+          <w:noProof/>
+          <w:sz w:val="24"/>
+          <w:szCs w:val="24"/>
+        </w:rPr>
+        <w:lastRenderedPageBreak/>
+        <w:drawing>
+          <wp:anchor distT="0" distB="0" distL="114300" distR="114300" simplePos="0" relativeHeight="251685888" behindDoc="0" locked="0" layoutInCell="1" allowOverlap="1" wp14:anchorId="63231F77" wp14:editId="4DAB0561">
+            <wp:simplePos x="0" y="0"/>
+            <wp:positionH relativeFrom="page">
+              <wp:align>center</wp:align>
+            </wp:positionH>
+            <wp:positionV relativeFrom="paragraph">
+              <wp:posOffset>6350</wp:posOffset>
+            </wp:positionV>
+            <wp:extent cx="3811905" cy="1348740"/>
+            <wp:effectExtent l="0" t="0" r="0" b="3810"/>
+            <wp:wrapSquare wrapText="bothSides"/>
+            <wp:docPr id="654698047" name="Imagen 1" descr="Un dibujo con letras&#10;&#10;El contenido generado por IA puede ser incorrecto."/>
+            <wp:cNvGraphicFramePr>
+              <a:graphicFrameLocks xmlns:a="http://schemas.openxmlformats.org/drawingml/2006/main" noChangeAspect="1"/>
+            </wp:cNvGraphicFramePr>
+            <a:graphic xmlns:a="http://schemas.openxmlformats.org/drawingml/2006/main">
+              <a:graphicData uri="http://schemas.openxmlformats.org/drawingml/2006/picture">
+                <pic:pic xmlns:pic="http://schemas.openxmlformats.org/drawingml/2006/picture">
+                  <pic:nvPicPr>
+                    <pic:cNvPr id="654698047" name="Imagen 1" descr="Un dibujo con letras&#10;&#10;El contenido generado por IA puede ser incorrecto."/>
+                    <pic:cNvPicPr/>
+                  </pic:nvPicPr>
+                  <pic:blipFill>
+                    <a:blip r:embed="rId22">
+                      <a:extLst>
+                        <a:ext uri="{28A0092B-C50C-407E-A947-70E740481C1C}">
+                          <a14:useLocalDpi xmlns:a14="http://schemas.microsoft.com/office/drawing/2010/main" val="0"/>
+                        </a:ext>
+                      </a:extLst>
+                    </a:blip>
+                    <a:stretch>
+                      <a:fillRect/>
+                    </a:stretch>
+                  </pic:blipFill>
+                  <pic:spPr>
+                    <a:xfrm>
+                      <a:off x="0" y="0"/>
+                      <a:ext cx="3811905" cy="1348740"/>
+                    </a:xfrm>
+                    <a:prstGeom prst="rect">
+                      <a:avLst/>
+                    </a:prstGeom>
+                  </pic:spPr>
+                </pic:pic>
+              </a:graphicData>
+            </a:graphic>
+            <wp14:sizeRelH relativeFrom="page">
+              <wp14:pctWidth>0</wp14:pctWidth>
+            </wp14:sizeRelH>
+            <wp14:sizeRelV relativeFrom="page">
+              <wp14:pctHeight>0</wp14:pctHeight>
+            </wp14:sizeRelV>
+          </wp:anchor>
+        </w:drawing>
+      </w:r>
+    </w:p>
+    <w:p>
+      <w:pPr>
+        <w:rPr>
+          <w:rFonts w:ascii="Arial" w:hAnsi="Arial" w:cs="Arial"/>
+          <w:color w:val="000000" w:themeColor="text1"/>
+          <w:sz w:val="32"/>
+          <w:szCs w:val="32"/>
+        </w:rPr>
+      </w:pPr>
+    </w:p>
+    <w:p>
+      <w:pPr>
+        <w:rPr>
+          <w:rFonts w:ascii="Arial" w:hAnsi="Arial" w:cs="Arial"/>
+          <w:color w:val="000000" w:themeColor="text1"/>
+          <w:sz w:val="32"/>
+          <w:szCs w:val="32"/>
+        </w:rPr>
+      </w:pPr>
+    </w:p>
+    <w:p>
+      <w:pPr>
+        <w:rPr>
+          <w:rFonts w:ascii="Arial" w:hAnsi="Arial" w:cs="Arial"/>
+          <w:color w:val="000000" w:themeColor="text1"/>
+          <w:sz w:val="32"/>
+          <w:szCs w:val="32"/>
+        </w:rPr>
+      </w:pPr>
+    </w:p>
+    <w:p>
+      <w:pPr>
+        <w:rPr>
+          <w:rFonts w:ascii="Arial" w:hAnsi="Arial" w:cs="Arial"/>
+          <w:color w:val="000000" w:themeColor="text1"/>
+          <w:sz w:val="32"/>
+          <w:szCs w:val="32"/>
+        </w:rPr>
+      </w:pPr>
+    </w:p>
+    <w:p>
+      <w:pPr>
+        <w:pStyle w:val="Ttulo3"/>
+        <w:spacing w:line="360" w:lineRule="auto"/>
+        <w:jc w:val="both"/>
+        <w:rPr>
+          <w:rFonts w:ascii="Arial" w:hAnsi="Arial" w:cs="Arial"/>
+          <w:color w:val="70AD47" w:themeColor="accent6"/>
+        </w:rPr>
+      </w:pPr>
+      <w:r>
+        <w:rPr>
+          <w:rFonts w:ascii="Arial" w:hAnsi="Arial" w:cs="Arial"/>
+          <w:color w:val="70AD47" w:themeColor="accent6"/>
+        </w:rPr>
+        <w:t>Chef</w:t>
+      </w:r>
+    </w:p>
+    <w:p>
+      <w:pPr>
+        <w:spacing w:line="360" w:lineRule="auto"/>
+        <w:jc w:val="both"/>
+        <w:rPr>
+          <w:rFonts w:ascii="Arial" w:hAnsi="Arial" w:cs="Arial"/>
+          <w:sz w:val="24"/>
+          <w:szCs w:val="24"/>
+        </w:rPr>
+      </w:pPr>
+      <w:r>
+        <w:rPr>
+          <w:rFonts w:ascii="Arial" w:hAnsi="Arial" w:cs="Arial"/>
+          <w:sz w:val="24"/>
+          <w:szCs w:val="24"/>
+        </w:rPr>
+        <w:t>También es una herramienta de gestión de configuraciones, donde se usa para poder definir y administrar servidores y redes de una forma eficiente</w:t>
+      </w:r>
+      <w:r>
+        <w:rPr>
+          <w:rFonts w:ascii="Arial" w:hAnsi="Arial" w:cs="Arial"/>
+          <w:sz w:val="24"/>
+          <w:szCs w:val="24"/>
+        </w:rPr>
+        <w:t>. Actualmente está siendo muy usada gracias al aumento de las redes SDN, la gestión centralizada y el despliegue en entornos en la nube. Algunas características importantes son:</w:t>
+      </w:r>
+    </w:p>
+    <w:p>
+      <w:pPr>
+        <w:pStyle w:val="Prrafodelista"/>
+        <w:numPr>
+          <w:ilvl w:val="0"/>
+          <w:numId w:val="24"/>
+        </w:numPr>
+        <w:spacing w:line="360" w:lineRule="auto"/>
+        <w:jc w:val="both"/>
+        <w:rPr>
+          <w:rFonts w:ascii="Arial" w:hAnsi="Arial" w:cs="Arial"/>
+          <w:sz w:val="24"/>
+          <w:szCs w:val="24"/>
+        </w:rPr>
+      </w:pPr>
+      <w:r>
+        <w:rPr>
+          <w:rFonts w:ascii="Arial" w:hAnsi="Arial" w:cs="Arial"/>
+          <w:sz w:val="24"/>
+          <w:szCs w:val="24"/>
+        </w:rPr>
+        <w:t>Tiene una arquitectura cliente/servidor</w:t>
+      </w:r>
+    </w:p>
+    <w:p>
+      <w:pPr>
+        <w:pStyle w:val="Prrafodelista"/>
+        <w:numPr>
+          <w:ilvl w:val="0"/>
+          <w:numId w:val="24"/>
+        </w:numPr>
+        <w:spacing w:line="360" w:lineRule="auto"/>
+        <w:jc w:val="both"/>
+        <w:rPr>
+          <w:rFonts w:ascii="Arial" w:hAnsi="Arial" w:cs="Arial"/>
+          <w:sz w:val="24"/>
+          <w:szCs w:val="24"/>
+        </w:rPr>
+      </w:pPr>
+      <w:r>
+        <w:rPr>
+          <w:rFonts w:ascii="Arial" w:hAnsi="Arial" w:cs="Arial"/>
+          <w:sz w:val="24"/>
+          <w:szCs w:val="24"/>
+        </w:rPr>
+        <w:t>Hay una versión Chef Zero, la cuál es útil para testing inicial</w:t>
+      </w:r>
+    </w:p>
+    <w:p>
+      <w:pPr>
+        <w:pStyle w:val="Prrafodelista"/>
+        <w:numPr>
+          <w:ilvl w:val="0"/>
+          <w:numId w:val="24"/>
+        </w:numPr>
+        <w:spacing w:line="360" w:lineRule="auto"/>
+        <w:jc w:val="both"/>
+        <w:rPr>
+          <w:rFonts w:ascii="Arial" w:hAnsi="Arial" w:cs="Arial"/>
+          <w:sz w:val="24"/>
+          <w:szCs w:val="24"/>
+        </w:rPr>
+      </w:pPr>
+      <w:r>
+        <w:rPr>
+          <w:rFonts w:ascii="Arial" w:hAnsi="Arial" w:cs="Arial"/>
+          <w:sz w:val="24"/>
+          <w:szCs w:val="24"/>
+        </w:rPr>
+        <w:t>Es una arquitectura basada en agentes como Puppet</w:t>
+      </w:r>
+    </w:p>
+    <w:p>
+      <w:pPr>
+        <w:pStyle w:val="Prrafodelista"/>
+        <w:numPr>
+          <w:ilvl w:val="0"/>
+          <w:numId w:val="24"/>
+        </w:numPr>
+        <w:spacing w:line="360" w:lineRule="auto"/>
+        <w:jc w:val="both"/>
+        <w:rPr>
+          <w:rFonts w:ascii="Arial" w:hAnsi="Arial" w:cs="Arial"/>
+          <w:sz w:val="24"/>
+          <w:szCs w:val="24"/>
+        </w:rPr>
+      </w:pPr>
+      <w:r>
+        <w:rPr>
+          <w:rFonts w:ascii="Arial" w:hAnsi="Arial" w:cs="Arial"/>
+          <w:sz w:val="24"/>
+          <w:szCs w:val="24"/>
+        </w:rPr>
+        <w:t>Posee un sistema de automatización total</w:t>
+      </w:r>
+    </w:p>
+    <w:p>
+      <w:pPr>
+        <w:spacing w:line="360" w:lineRule="auto"/>
+        <w:ind w:left="360"/>
+        <w:jc w:val="both"/>
+        <w:rPr>
+          <w:rFonts w:ascii="Arial" w:hAnsi="Arial" w:cs="Arial"/>
+          <w:sz w:val="24"/>
+          <w:szCs w:val="24"/>
+        </w:rPr>
+      </w:pPr>
+      <w:r>
+        <w:rPr>
+          <w:noProof/>
+        </w:rPr>
+        <mc:AlternateContent>
+          <mc:Choice Requires="wps">
+            <w:drawing>
+              <wp:anchor distT="0" distB="0" distL="114300" distR="114300" simplePos="0" relativeHeight="251691008" behindDoc="0" locked="0" layoutInCell="1" allowOverlap="1" wp14:anchorId="6341A343" wp14:editId="0CC3BEE5">
+                <wp:simplePos x="0" y="0"/>
+                <wp:positionH relativeFrom="column">
+                  <wp:posOffset>873125</wp:posOffset>
+                </wp:positionH>
+                <wp:positionV relativeFrom="paragraph">
+                  <wp:posOffset>1536700</wp:posOffset>
+                </wp:positionV>
+                <wp:extent cx="2933700" cy="635"/>
+                <wp:effectExtent l="0" t="0" r="0" b="0"/>
+                <wp:wrapSquare wrapText="bothSides"/>
+                <wp:docPr id="1960832272" name="Cuadro de texto 1"/>
+                <wp:cNvGraphicFramePr/>
+                <a:graphic xmlns:a="http://schemas.openxmlformats.org/drawingml/2006/main">
+                  <a:graphicData uri="http://schemas.microsoft.com/office/word/2010/wordprocessingShape">
+                    <wps:wsp>
+                      <wps:cNvSpPr txBox="1"/>
+                      <wps:spPr>
+                        <a:xfrm>
+                          <a:off x="0" y="0"/>
+                          <a:ext cx="2933700" cy="635"/>
+                        </a:xfrm>
+                        <a:prstGeom prst="rect">
+                          <a:avLst/>
+                        </a:prstGeom>
+                        <a:solidFill>
+                          <a:prstClr val="white"/>
+                        </a:solidFill>
+                        <a:ln>
+                          <a:noFill/>
+                        </a:ln>
+                      </wps:spPr>
+                      <wps:txbx>
+                        <w:txbxContent>
+                          <w:p>
+                            <w:pPr>
+                              <w:pStyle w:val="Descripcin"/>
+                              <w:rPr>
+                                <w:rFonts w:ascii="Arial" w:hAnsi="Arial" w:cs="Arial"/>
+                                <w:noProof/>
+                              </w:rPr>
+                            </w:pPr>
+                            <w:r>
+                              <w:t>Ilustración 9 Chef</w:t>
+                            </w:r>
+                          </w:p>
+                        </w:txbxContent>
+                      </wps:txbx>
+                      <wps:bodyPr rot="0" spcFirstLastPara="0" vertOverflow="overflow" horzOverflow="overflow" vert="horz" wrap="square" lIns="0" tIns="0" rIns="0" bIns="0" numCol="1" spcCol="0" rtlCol="0" fromWordArt="0" anchor="t" anchorCtr="0" forceAA="0" compatLnSpc="1">
+                        <a:prstTxWarp prst="textNoShape">
+                          <a:avLst/>
+                        </a:prstTxWarp>
+                        <a:spAutoFit/>
+                      </wps:bodyPr>
+                    </wps:wsp>
+                  </a:graphicData>
+                </a:graphic>
+              </wp:anchor>
+            </w:drawing>
+          </mc:Choice>
+          <mc:Fallback>
+            <w:pict>
+              <v:shape w14:anchorId="6341A343" id="_x0000_s1034" type="#_x0000_t202" style="position:absolute;left:0;text-align:left;margin-left:68.75pt;margin-top:121pt;width:231pt;height:.05pt;z-index:251691008;visibility:visible;mso-wrap-style:square;mso-wrap-distance-left:9pt;mso-wrap-distance-top:0;mso-wrap-distance-right:9pt;mso-wrap-distance-bottom:0;mso-position-horizontal:absolute;mso-position-horizontal-relative:text;mso-position-vertical:absolute;mso-position-vertical-relative:text;v-text-anchor:top" o:gfxdata="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" stroked="f">
+                <v:textbox style="mso-fit-shape-to-text:t" inset="0,0,0,0">
+                  <w:txbxContent>
+                    <w:p>
+                      <w:pPr>
+                        <w:pStyle w:val="Descripcin"/>
+                        <w:rPr>
+                          <w:rFonts w:ascii="Arial" w:hAnsi="Arial" w:cs="Arial"/>
+                          <w:noProof/>
+                        </w:rPr>
+                      </w:pPr>
+                      <w:r>
+                        <w:t>Ilustración 9 Chef</w:t>
+                      </w:r>
+                    </w:p>
+                  </w:txbxContent>
+                </v:textbox>
+                <w10:wrap type="square"/>
+              </v:shape>
+            </w:pict>
+          </mc:Fallback>
+        </mc:AlternateContent>
+      </w:r>
+      <w:r>
+        <w:rPr>
+          <w:rFonts w:ascii="Arial" w:hAnsi="Arial" w:cs="Arial"/>
+          <w:noProof/>
+          <w:sz w:val="24"/>
+          <w:szCs w:val="24"/>
+        </w:rPr>
+        <w:drawing>
+          <wp:anchor distT="0" distB="0" distL="114300" distR="114300" simplePos="0" relativeHeight="251688960" behindDoc="0" locked="0" layoutInCell="1" allowOverlap="1" wp14:anchorId="04F0BE72" wp14:editId="68BD5A68">
+            <wp:simplePos x="0" y="0"/>
+            <wp:positionH relativeFrom="page">
+              <wp:align>center</wp:align>
+            </wp:positionH>
+            <wp:positionV relativeFrom="paragraph">
+              <wp:posOffset>7620</wp:posOffset>
+            </wp:positionV>
+            <wp:extent cx="2933700" cy="1471930"/>
+            <wp:effectExtent l="0" t="0" r="0" b="0"/>
+            <wp:wrapSquare wrapText="bothSides"/>
+            <wp:docPr id="1456955346" name="Imagen 1" descr="Logotipo, nombre de la empresa&#10;&#10;El contenido generado por IA puede ser incorrecto."/>
+            <wp:cNvGraphicFramePr>
+              <a:graphicFrameLocks xmlns:a="http://schemas.openxmlformats.org/drawingml/2006/main" noChangeAspect="1"/>
+            </wp:cNvGraphicFramePr>
+            <a:graphic xmlns:a="http://schemas.openxmlformats.org/drawingml/2006/main">
+              <a:graphicData uri="http://schemas.openxmlformats.org/drawingml/2006/picture">
+                <pic:pic xmlns:pic="http://schemas.openxmlformats.org/drawingml/2006/picture">
+                  <pic:nvPicPr>
+                    <pic:cNvPr id="1456955346" name="Imagen 1" descr="Logotipo, nombre de la empresa&#10;&#10;El contenido generado por IA puede ser incorrecto."/>
+                    <pic:cNvPicPr/>
+                  </pic:nvPicPr>
+                  <pic:blipFill>
+                    <a:blip r:embed="rId23">
+                      <a:extLst>
+                        <a:ext uri="{28A0092B-C50C-407E-A947-70E740481C1C}">
+                          <a14:useLocalDpi xmlns:a14="http://schemas.microsoft.com/office/drawing/2010/main" val="0"/>
+                        </a:ext>
+                      </a:extLst>
+                    </a:blip>
+                    <a:stretch>
+                      <a:fillRect/>
+                    </a:stretch>
+                  </pic:blipFill>
+                  <pic:spPr>
+                    <a:xfrm>
+                      <a:off x="0" y="0"/>
+                      <a:ext cx="2933700" cy="1471930"/>
+                    </a:xfrm>
+                    <a:prstGeom prst="rect">
+                      <a:avLst/>
+                    </a:prstGeom>
+                  </pic:spPr>
+                </pic:pic>
+              </a:graphicData>
+            </a:graphic>
+            <wp14:sizeRelH relativeFrom="page">
+              <wp14:pctWidth>0</wp14:pctWidth>
+            </wp14:sizeRelH>
+            <wp14:sizeRelV relativeFrom="page">
+              <wp14:pctHeight>0</wp14:pctHeight>
+            </wp14:sizeRelV>
+          </wp:anchor>
+        </w:drawing>
+      </w:r>
+    </w:p>
+    <w:p>
+      <w:pPr>
+        <w:spacing w:line="360" w:lineRule="auto"/>
+        <w:jc w:val="both"/>
+        <w:rPr>
+          <w:rFonts w:ascii="Arial" w:hAnsi="Arial" w:cs="Arial"/>
+          <w:color w:val="000000" w:themeColor="text1"/>
+          <w:sz w:val="32"/>
+          <w:szCs w:val="32"/>
+        </w:rPr>
+      </w:pPr>
+      <w:r>
+        <w:rPr>
+          <w:rFonts w:ascii="Arial" w:hAnsi="Arial" w:cs="Arial"/>
+          <w:color w:val="000000" w:themeColor="text1"/>
+          <w:sz w:val="32"/>
+          <w:szCs w:val="32"/>
+        </w:rPr>
+        <w:br w:type="page"/>
+      </w:r>
+    </w:p>
+    <w:p>
+      <w:pPr>
+        <w:spacing w:line="360" w:lineRule="auto"/>
+        <w:jc w:val="both"/>
+        <w:rPr>
+          <w:rFonts w:ascii="Arial" w:hAnsi="Arial" w:cs="Arial"/>
+          <w:color w:val="000000" w:themeColor="text1"/>
+          <w:sz w:val="32"/>
+          <w:szCs w:val="32"/>
+        </w:rPr>
+      </w:pPr>
+      <w:r>
+        <w:rPr>
+          <w:rFonts w:ascii="Arial" w:hAnsi="Arial" w:cs="Arial"/>
+          <w:color w:val="000000" w:themeColor="text1"/>
+          <w:sz w:val="32"/>
+          <w:szCs w:val="32"/>
+        </w:rPr>
         <w:lastRenderedPageBreak/>
         <w:t>TRABAJOS FUTUROS</w:t>
       </w:r>
@@ -9754,7 +12330,7 @@
         </w:rPr>
         <w:t xml:space="preserve">Smith, J. (2023). La importancia del reciclaje en la conservación del medio ambiente. Recuperado de </w:t>
       </w:r>
-      <w:hyperlink r:id="rId21">
+      <w:hyperlink r:id="rId24">
         <w:r>
           <w:rPr>
             <w:rStyle w:val="Hipervnculo"/>
@@ -9942,7 +12518,6 @@
         <w:docPartUnique/>
       </w:docPartObj>
     </w:sdtPr>
-    <w:sdtEndPr/>
     <w:sdtContent>
       <w:p>
         <w:pPr>
@@ -10001,6 +12576,7 @@
     <w:p>
       <w:pPr>
         <w:pStyle w:val="Textonotapie"/>
+        <w:jc w:val="both"/>
       </w:pPr>
       <w:r>
         <w:rPr>
@@ -10050,6 +12626,39 @@
           <w:szCs w:val="24"/>
         </w:rPr>
         <w:t>intervención humana.</w:t>
+      </w:r>
+    </w:p>
+  </w:footnote>
+  <w:footnote w:id="2">
+    <w:p>
+      <w:pPr>
+        <w:pStyle w:val="Textonotapie"/>
+        <w:jc w:val="both"/>
+      </w:pPr>
+      <w:r>
+        <w:rPr>
+          <w:rStyle w:val="Refdenotaalpie"/>
+        </w:rPr>
+        <w:footnoteRef/>
+      </w:r>
+      <w:r>
+        <w:t xml:space="preserve"> </w:t>
+      </w:r>
+      <w:r>
+        <w:rPr>
+          <w:rFonts w:ascii="Arial" w:hAnsi="Arial" w:cs="Arial"/>
+          <w:sz w:val="24"/>
+          <w:szCs w:val="24"/>
+        </w:rPr>
+        <w:t>E</w:t>
+      </w:r>
+      <w:r>
+        <w:rPr>
+          <w:rFonts w:ascii="Arial" w:hAnsi="Arial" w:cs="Arial"/>
+          <w:sz w:val="24"/>
+          <w:szCs w:val="24"/>
+        </w:rPr>
+        <w:t>s un enfoque moderno para la gestión y operación de redes, que combina automatización, virtualización y análisis avanzado para mejorar la eficiencia y fiabilidad de la infraestructura de red.</w:t>
       </w:r>
     </w:p>
   </w:footnote>
@@ -10509,6 +13118,232 @@
     </w:lvl>
   </w:abstractNum>
   <w:abstractNum w:abstractNumId="3" w15:restartNumberingAfterBreak="0">
+    <w:nsid w:val="17BE1ADA"/>
+    <w:multiLevelType w:val="hybridMultilevel"/>
+    <w:tmpl w:val="A0C2AF58"/>
+    <w:lvl w:ilvl="0" w:tplc="0C0A0001">
+      <w:start w:val="1"/>
+      <w:numFmt w:val="bullet"/>
+      <w:lvlText w:val=""/>
+      <w:lvlJc w:val="left"/>
+      <w:pPr>
+        <w:ind w:left="1440" w:hanging="360"/>
+      </w:pPr>
+      <w:rPr>
+        <w:rFonts w:ascii="Symbol" w:hAnsi="Symbol" w:hint="default"/>
+      </w:rPr>
+    </w:lvl>
+    <w:lvl w:ilvl="1" w:tplc="0C0A0003" w:tentative="1">
+      <w:start w:val="1"/>
+      <w:numFmt w:val="bullet"/>
+      <w:lvlText w:val="o"/>
+      <w:lvlJc w:val="left"/>
+      <w:pPr>
+        <w:ind w:left="2160" w:hanging="360"/>
+      </w:pPr>
+      <w:rPr>
+        <w:rFonts w:ascii="Courier New" w:hAnsi="Courier New" w:cs="Courier New" w:hint="default"/>
+      </w:rPr>
+    </w:lvl>
+    <w:lvl w:ilvl="2" w:tplc="0C0A0005" w:tentative="1">
+      <w:start w:val="1"/>
+      <w:numFmt w:val="bullet"/>
+      <w:lvlText w:val=""/>
+      <w:lvlJc w:val="left"/>
+      <w:pPr>
+        <w:ind w:left="2880" w:hanging="360"/>
+      </w:pPr>
+      <w:rPr>
+        <w:rFonts w:ascii="Wingdings" w:hAnsi="Wingdings" w:hint="default"/>
+      </w:rPr>
+    </w:lvl>
+    <w:lvl w:ilvl="3" w:tplc="0C0A0001" w:tentative="1">
+      <w:start w:val="1"/>
+      <w:numFmt w:val="bullet"/>
+      <w:lvlText w:val=""/>
+      <w:lvlJc w:val="left"/>
+      <w:pPr>
+        <w:ind w:left="3600" w:hanging="360"/>
+      </w:pPr>
+      <w:rPr>
+        <w:rFonts w:ascii="Symbol" w:hAnsi="Symbol" w:hint="default"/>
+      </w:rPr>
+    </w:lvl>
+    <w:lvl w:ilvl="4" w:tplc="0C0A0003" w:tentative="1">
+      <w:start w:val="1"/>
+      <w:numFmt w:val="bullet"/>
+      <w:lvlText w:val="o"/>
+      <w:lvlJc w:val="left"/>
+      <w:pPr>
+        <w:ind w:left="4320" w:hanging="360"/>
+      </w:pPr>
+      <w:rPr>
+        <w:rFonts w:ascii="Courier New" w:hAnsi="Courier New" w:cs="Courier New" w:hint="default"/>
+      </w:rPr>
+    </w:lvl>
+    <w:lvl w:ilvl="5" w:tplc="0C0A0005" w:tentative="1">
+      <w:start w:val="1"/>
+      <w:numFmt w:val="bullet"/>
+      <w:lvlText w:val=""/>
+      <w:lvlJc w:val="left"/>
+      <w:pPr>
+        <w:ind w:left="5040" w:hanging="360"/>
+      </w:pPr>
+      <w:rPr>
+        <w:rFonts w:ascii="Wingdings" w:hAnsi="Wingdings" w:hint="default"/>
+      </w:rPr>
+    </w:lvl>
+    <w:lvl w:ilvl="6" w:tplc="0C0A0001" w:tentative="1">
+      <w:start w:val="1"/>
+      <w:numFmt w:val="bullet"/>
+      <w:lvlText w:val=""/>
+      <w:lvlJc w:val="left"/>
+      <w:pPr>
+        <w:ind w:left="5760" w:hanging="360"/>
+      </w:pPr>
+      <w:rPr>
+        <w:rFonts w:ascii="Symbol" w:hAnsi="Symbol" w:hint="default"/>
+      </w:rPr>
+    </w:lvl>
+    <w:lvl w:ilvl="7" w:tplc="0C0A0003" w:tentative="1">
+      <w:start w:val="1"/>
+      <w:numFmt w:val="bullet"/>
+      <w:lvlText w:val="o"/>
+      <w:lvlJc w:val="left"/>
+      <w:pPr>
+        <w:ind w:left="6480" w:hanging="360"/>
+      </w:pPr>
+      <w:rPr>
+        <w:rFonts w:ascii="Courier New" w:hAnsi="Courier New" w:cs="Courier New" w:hint="default"/>
+      </w:rPr>
+    </w:lvl>
+    <w:lvl w:ilvl="8" w:tplc="0C0A0005" w:tentative="1">
+      <w:start w:val="1"/>
+      <w:numFmt w:val="bullet"/>
+      <w:lvlText w:val=""/>
+      <w:lvlJc w:val="left"/>
+      <w:pPr>
+        <w:ind w:left="7200" w:hanging="360"/>
+      </w:pPr>
+      <w:rPr>
+        <w:rFonts w:ascii="Wingdings" w:hAnsi="Wingdings" w:hint="default"/>
+      </w:rPr>
+    </w:lvl>
+  </w:abstractNum>
+  <w:abstractNum w:abstractNumId="4" w15:restartNumberingAfterBreak="0">
+    <w:nsid w:val="1E585AC0"/>
+    <w:multiLevelType w:val="hybridMultilevel"/>
+    <w:tmpl w:val="789430AA"/>
+    <w:lvl w:ilvl="0" w:tplc="0C0A0001">
+      <w:start w:val="1"/>
+      <w:numFmt w:val="bullet"/>
+      <w:lvlText w:val=""/>
+      <w:lvlJc w:val="left"/>
+      <w:pPr>
+        <w:ind w:left="1440" w:hanging="360"/>
+      </w:pPr>
+      <w:rPr>
+        <w:rFonts w:ascii="Symbol" w:hAnsi="Symbol" w:hint="default"/>
+      </w:rPr>
+    </w:lvl>
+    <w:lvl w:ilvl="1" w:tplc="0C0A0003" w:tentative="1">
+      <w:start w:val="1"/>
+      <w:numFmt w:val="bullet"/>
+      <w:lvlText w:val="o"/>
+      <w:lvlJc w:val="left"/>
+      <w:pPr>
+        <w:ind w:left="2160" w:hanging="360"/>
+      </w:pPr>
+      <w:rPr>
+        <w:rFonts w:ascii="Courier New" w:hAnsi="Courier New" w:cs="Courier New" w:hint="default"/>
+      </w:rPr>
+    </w:lvl>
+    <w:lvl w:ilvl="2" w:tplc="0C0A0005" w:tentative="1">
+      <w:start w:val="1"/>
+      <w:numFmt w:val="bullet"/>
+      <w:lvlText w:val=""/>
+      <w:lvlJc w:val="left"/>
+      <w:pPr>
+        <w:ind w:left="2880" w:hanging="360"/>
+      </w:pPr>
+      <w:rPr>
+        <w:rFonts w:ascii="Wingdings" w:hAnsi="Wingdings" w:hint="default"/>
+      </w:rPr>
+    </w:lvl>
+    <w:lvl w:ilvl="3" w:tplc="0C0A0001" w:tentative="1">
+      <w:start w:val="1"/>
+      <w:numFmt w:val="bullet"/>
+      <w:lvlText w:val=""/>
+      <w:lvlJc w:val="left"/>
+      <w:pPr>
+        <w:ind w:left="3600" w:hanging="360"/>
+      </w:pPr>
+      <w:rPr>
+        <w:rFonts w:ascii="Symbol" w:hAnsi="Symbol" w:hint="default"/>
+      </w:rPr>
+    </w:lvl>
+    <w:lvl w:ilvl="4" w:tplc="0C0A0003" w:tentative="1">
+      <w:start w:val="1"/>
+      <w:numFmt w:val="bullet"/>
+      <w:lvlText w:val="o"/>
+      <w:lvlJc w:val="left"/>
+      <w:pPr>
+        <w:ind w:left="4320" w:hanging="360"/>
+      </w:pPr>
+      <w:rPr>
+        <w:rFonts w:ascii="Courier New" w:hAnsi="Courier New" w:cs="Courier New" w:hint="default"/>
+      </w:rPr>
+    </w:lvl>
+    <w:lvl w:ilvl="5" w:tplc="0C0A0005" w:tentative="1">
+      <w:start w:val="1"/>
+      <w:numFmt w:val="bullet"/>
+      <w:lvlText w:val=""/>
+      <w:lvlJc w:val="left"/>
+      <w:pPr>
+        <w:ind w:left="5040" w:hanging="360"/>
+      </w:pPr>
+      <w:rPr>
+        <w:rFonts w:ascii="Wingdings" w:hAnsi="Wingdings" w:hint="default"/>
+      </w:rPr>
+    </w:lvl>
+    <w:lvl w:ilvl="6" w:tplc="0C0A0001" w:tentative="1">
+      <w:start w:val="1"/>
+      <w:numFmt w:val="bullet"/>
+      <w:lvlText w:val=""/>
+      <w:lvlJc w:val="left"/>
+      <w:pPr>
+        <w:ind w:left="5760" w:hanging="360"/>
+      </w:pPr>
+      <w:rPr>
+        <w:rFonts w:ascii="Symbol" w:hAnsi="Symbol" w:hint="default"/>
+      </w:rPr>
+    </w:lvl>
+    <w:lvl w:ilvl="7" w:tplc="0C0A0003" w:tentative="1">
+      <w:start w:val="1"/>
+      <w:numFmt w:val="bullet"/>
+      <w:lvlText w:val="o"/>
+      <w:lvlJc w:val="left"/>
+      <w:pPr>
+        <w:ind w:left="6480" w:hanging="360"/>
+      </w:pPr>
+      <w:rPr>
+        <w:rFonts w:ascii="Courier New" w:hAnsi="Courier New" w:cs="Courier New" w:hint="default"/>
+      </w:rPr>
+    </w:lvl>
+    <w:lvl w:ilvl="8" w:tplc="0C0A0005" w:tentative="1">
+      <w:start w:val="1"/>
+      <w:numFmt w:val="bullet"/>
+      <w:lvlText w:val=""/>
+      <w:lvlJc w:val="left"/>
+      <w:pPr>
+        <w:ind w:left="7200" w:hanging="360"/>
+      </w:pPr>
+      <w:rPr>
+        <w:rFonts w:ascii="Wingdings" w:hAnsi="Wingdings" w:hint="default"/>
+      </w:rPr>
+    </w:lvl>
+  </w:abstractNum>
+  <w:abstractNum w:abstractNumId="5" w15:restartNumberingAfterBreak="0">
     <w:nsid w:val="218E04C8"/>
     <w:multiLevelType w:val="hybridMultilevel"/>
     <w:tmpl w:val="6FD4B462"/>
@@ -10621,7 +13456,120 @@
       </w:rPr>
     </w:lvl>
   </w:abstractNum>
-  <w:abstractNum w:abstractNumId="4" w15:restartNumberingAfterBreak="0">
+  <w:abstractNum w:abstractNumId="6" w15:restartNumberingAfterBreak="0">
+    <w:nsid w:val="244366DB"/>
+    <w:multiLevelType w:val="hybridMultilevel"/>
+    <w:tmpl w:val="766A246A"/>
+    <w:lvl w:ilvl="0" w:tplc="0C0A0001">
+      <w:start w:val="1"/>
+      <w:numFmt w:val="bullet"/>
+      <w:lvlText w:val=""/>
+      <w:lvlJc w:val="left"/>
+      <w:pPr>
+        <w:ind w:left="720" w:hanging="360"/>
+      </w:pPr>
+      <w:rPr>
+        <w:rFonts w:ascii="Symbol" w:hAnsi="Symbol" w:hint="default"/>
+      </w:rPr>
+    </w:lvl>
+    <w:lvl w:ilvl="1" w:tplc="0C0A0003" w:tentative="1">
+      <w:start w:val="1"/>
+      <w:numFmt w:val="bullet"/>
+      <w:lvlText w:val="o"/>
+      <w:lvlJc w:val="left"/>
+      <w:pPr>
+        <w:ind w:left="1440" w:hanging="360"/>
+      </w:pPr>
+      <w:rPr>
+        <w:rFonts w:ascii="Courier New" w:hAnsi="Courier New" w:cs="Courier New" w:hint="default"/>
+      </w:rPr>
+    </w:lvl>
+    <w:lvl w:ilvl="2" w:tplc="0C0A0005" w:tentative="1">
+      <w:start w:val="1"/>
+      <w:numFmt w:val="bullet"/>
+      <w:lvlText w:val=""/>
+      <w:lvlJc w:val="left"/>
+      <w:pPr>
+        <w:ind w:left="2160" w:hanging="360"/>
+      </w:pPr>
+      <w:rPr>
+        <w:rFonts w:ascii="Wingdings" w:hAnsi="Wingdings" w:hint="default"/>
+      </w:rPr>
+    </w:lvl>
+    <w:lvl w:ilvl="3" w:tplc="0C0A0001" w:tentative="1">
+      <w:start w:val="1"/>
+      <w:numFmt w:val="bullet"/>
+      <w:lvlText w:val=""/>
+      <w:lvlJc w:val="left"/>
+      <w:pPr>
+        <w:ind w:left="2880" w:hanging="360"/>
+      </w:pPr>
+      <w:rPr>
+        <w:rFonts w:ascii="Symbol" w:hAnsi="Symbol" w:hint="default"/>
+      </w:rPr>
+    </w:lvl>
+    <w:lvl w:ilvl="4" w:tplc="0C0A0003" w:tentative="1">
+      <w:start w:val="1"/>
+      <w:numFmt w:val="bullet"/>
+      <w:lvlText w:val="o"/>
+      <w:lvlJc w:val="left"/>
+      <w:pPr>
+        <w:ind w:left="3600" w:hanging="360"/>
+      </w:pPr>
+      <w:rPr>
+        <w:rFonts w:ascii="Courier New" w:hAnsi="Courier New" w:cs="Courier New" w:hint="default"/>
+      </w:rPr>
+    </w:lvl>
+    <w:lvl w:ilvl="5" w:tplc="0C0A0005" w:tentative="1">
+      <w:start w:val="1"/>
+      <w:numFmt w:val="bullet"/>
+      <w:lvlText w:val=""/>
+      <w:lvlJc w:val="left"/>
+      <w:pPr>
+        <w:ind w:left="4320" w:hanging="360"/>
+      </w:pPr>
+      <w:rPr>
+        <w:rFonts w:ascii="Wingdings" w:hAnsi="Wingdings" w:hint="default"/>
+      </w:rPr>
+    </w:lvl>
+    <w:lvl w:ilvl="6" w:tplc="0C0A0001" w:tentative="1">
+      <w:start w:val="1"/>
+      <w:numFmt w:val="bullet"/>
+      <w:lvlText w:val=""/>
+      <w:lvlJc w:val="left"/>
+      <w:pPr>
+        <w:ind w:left="5040" w:hanging="360"/>
+      </w:pPr>
+      <w:rPr>
+        <w:rFonts w:ascii="Symbol" w:hAnsi="Symbol" w:hint="default"/>
+      </w:rPr>
+    </w:lvl>
+    <w:lvl w:ilvl="7" w:tplc="0C0A0003" w:tentative="1">
+      <w:start w:val="1"/>
+      <w:numFmt w:val="bullet"/>
+      <w:lvlText w:val="o"/>
+      <w:lvlJc w:val="left"/>
+      <w:pPr>
+        <w:ind w:left="5760" w:hanging="360"/>
+      </w:pPr>
+      <w:rPr>
+        <w:rFonts w:ascii="Courier New" w:hAnsi="Courier New" w:cs="Courier New" w:hint="default"/>
+      </w:rPr>
+    </w:lvl>
+    <w:lvl w:ilvl="8" w:tplc="0C0A0005" w:tentative="1">
+      <w:start w:val="1"/>
+      <w:numFmt w:val="bullet"/>
+      <w:lvlText w:val=""/>
+      <w:lvlJc w:val="left"/>
+      <w:pPr>
+        <w:ind w:left="6480" w:hanging="360"/>
+      </w:pPr>
+      <w:rPr>
+        <w:rFonts w:ascii="Wingdings" w:hAnsi="Wingdings" w:hint="default"/>
+      </w:rPr>
+    </w:lvl>
+  </w:abstractNum>
+  <w:abstractNum w:abstractNumId="7" w15:restartNumberingAfterBreak="0">
     <w:nsid w:val="2C5337AE"/>
     <w:multiLevelType w:val="hybridMultilevel"/>
     <w:tmpl w:val="F816E9B4"/>
@@ -10734,7 +13682,7 @@
       </w:rPr>
     </w:lvl>
   </w:abstractNum>
-  <w:abstractNum w:abstractNumId="5" w15:restartNumberingAfterBreak="0">
+  <w:abstractNum w:abstractNumId="8" w15:restartNumberingAfterBreak="0">
     <w:nsid w:val="34205F4D"/>
     <w:multiLevelType w:val="hybridMultilevel"/>
     <w:tmpl w:val="B44E9EFE"/>
@@ -10847,7 +13795,459 @@
       </w:rPr>
     </w:lvl>
   </w:abstractNum>
-  <w:abstractNum w:abstractNumId="6" w15:restartNumberingAfterBreak="0">
+  <w:abstractNum w:abstractNumId="9" w15:restartNumberingAfterBreak="0">
+    <w:nsid w:val="39B91C7F"/>
+    <w:multiLevelType w:val="hybridMultilevel"/>
+    <w:tmpl w:val="D4F07324"/>
+    <w:lvl w:ilvl="0" w:tplc="0C0A0001">
+      <w:start w:val="1"/>
+      <w:numFmt w:val="bullet"/>
+      <w:lvlText w:val=""/>
+      <w:lvlJc w:val="left"/>
+      <w:pPr>
+        <w:ind w:left="1440" w:hanging="360"/>
+      </w:pPr>
+      <w:rPr>
+        <w:rFonts w:ascii="Symbol" w:hAnsi="Symbol" w:hint="default"/>
+      </w:rPr>
+    </w:lvl>
+    <w:lvl w:ilvl="1" w:tplc="0C0A0003" w:tentative="1">
+      <w:start w:val="1"/>
+      <w:numFmt w:val="bullet"/>
+      <w:lvlText w:val="o"/>
+      <w:lvlJc w:val="left"/>
+      <w:pPr>
+        <w:ind w:left="2160" w:hanging="360"/>
+      </w:pPr>
+      <w:rPr>
+        <w:rFonts w:ascii="Courier New" w:hAnsi="Courier New" w:cs="Courier New" w:hint="default"/>
+      </w:rPr>
+    </w:lvl>
+    <w:lvl w:ilvl="2" w:tplc="0C0A0005" w:tentative="1">
+      <w:start w:val="1"/>
+      <w:numFmt w:val="bullet"/>
+      <w:lvlText w:val=""/>
+      <w:lvlJc w:val="left"/>
+      <w:pPr>
+        <w:ind w:left="2880" w:hanging="360"/>
+      </w:pPr>
+      <w:rPr>
+        <w:rFonts w:ascii="Wingdings" w:hAnsi="Wingdings" w:hint="default"/>
+      </w:rPr>
+    </w:lvl>
+    <w:lvl w:ilvl="3" w:tplc="0C0A0001" w:tentative="1">
+      <w:start w:val="1"/>
+      <w:numFmt w:val="bullet"/>
+      <w:lvlText w:val=""/>
+      <w:lvlJc w:val="left"/>
+      <w:pPr>
+        <w:ind w:left="3600" w:hanging="360"/>
+      </w:pPr>
+      <w:rPr>
+        <w:rFonts w:ascii="Symbol" w:hAnsi="Symbol" w:hint="default"/>
+      </w:rPr>
+    </w:lvl>
+    <w:lvl w:ilvl="4" w:tplc="0C0A0003" w:tentative="1">
+      <w:start w:val="1"/>
+      <w:numFmt w:val="bullet"/>
+      <w:lvlText w:val="o"/>
+      <w:lvlJc w:val="left"/>
+      <w:pPr>
+        <w:ind w:left="4320" w:hanging="360"/>
+      </w:pPr>
+      <w:rPr>
+        <w:rFonts w:ascii="Courier New" w:hAnsi="Courier New" w:cs="Courier New" w:hint="default"/>
+      </w:rPr>
+    </w:lvl>
+    <w:lvl w:ilvl="5" w:tplc="0C0A0005" w:tentative="1">
+      <w:start w:val="1"/>
+      <w:numFmt w:val="bullet"/>
+      <w:lvlText w:val=""/>
+      <w:lvlJc w:val="left"/>
+      <w:pPr>
+        <w:ind w:left="5040" w:hanging="360"/>
+      </w:pPr>
+      <w:rPr>
+        <w:rFonts w:ascii="Wingdings" w:hAnsi="Wingdings" w:hint="default"/>
+      </w:rPr>
+    </w:lvl>
+    <w:lvl w:ilvl="6" w:tplc="0C0A0001" w:tentative="1">
+      <w:start w:val="1"/>
+      <w:numFmt w:val="bullet"/>
+      <w:lvlText w:val=""/>
+      <w:lvlJc w:val="left"/>
+      <w:pPr>
+        <w:ind w:left="5760" w:hanging="360"/>
+      </w:pPr>
+      <w:rPr>
+        <w:rFonts w:ascii="Symbol" w:hAnsi="Symbol" w:hint="default"/>
+      </w:rPr>
+    </w:lvl>
+    <w:lvl w:ilvl="7" w:tplc="0C0A0003" w:tentative="1">
+      <w:start w:val="1"/>
+      <w:numFmt w:val="bullet"/>
+      <w:lvlText w:val="o"/>
+      <w:lvlJc w:val="left"/>
+      <w:pPr>
+        <w:ind w:left="6480" w:hanging="360"/>
+      </w:pPr>
+      <w:rPr>
+        <w:rFonts w:ascii="Courier New" w:hAnsi="Courier New" w:cs="Courier New" w:hint="default"/>
+      </w:rPr>
+    </w:lvl>
+    <w:lvl w:ilvl="8" w:tplc="0C0A0005" w:tentative="1">
+      <w:start w:val="1"/>
+      <w:numFmt w:val="bullet"/>
+      <w:lvlText w:val=""/>
+      <w:lvlJc w:val="left"/>
+      <w:pPr>
+        <w:ind w:left="7200" w:hanging="360"/>
+      </w:pPr>
+      <w:rPr>
+        <w:rFonts w:ascii="Wingdings" w:hAnsi="Wingdings" w:hint="default"/>
+      </w:rPr>
+    </w:lvl>
+  </w:abstractNum>
+  <w:abstractNum w:abstractNumId="10" w15:restartNumberingAfterBreak="0">
+    <w:nsid w:val="40BA4EA4"/>
+    <w:multiLevelType w:val="hybridMultilevel"/>
+    <w:tmpl w:val="7C9CE91C"/>
+    <w:lvl w:ilvl="0" w:tplc="0C0A0001">
+      <w:start w:val="1"/>
+      <w:numFmt w:val="bullet"/>
+      <w:lvlText w:val=""/>
+      <w:lvlJc w:val="left"/>
+      <w:pPr>
+        <w:ind w:left="1440" w:hanging="360"/>
+      </w:pPr>
+      <w:rPr>
+        <w:rFonts w:ascii="Symbol" w:hAnsi="Symbol" w:hint="default"/>
+      </w:rPr>
+    </w:lvl>
+    <w:lvl w:ilvl="1" w:tplc="0C0A0003" w:tentative="1">
+      <w:start w:val="1"/>
+      <w:numFmt w:val="bullet"/>
+      <w:lvlText w:val="o"/>
+      <w:lvlJc w:val="left"/>
+      <w:pPr>
+        <w:ind w:left="2160" w:hanging="360"/>
+      </w:pPr>
+      <w:rPr>
+        <w:rFonts w:ascii="Courier New" w:hAnsi="Courier New" w:cs="Courier New" w:hint="default"/>
+      </w:rPr>
+    </w:lvl>
+    <w:lvl w:ilvl="2" w:tplc="0C0A0005" w:tentative="1">
+      <w:start w:val="1"/>
+      <w:numFmt w:val="bullet"/>
+      <w:lvlText w:val=""/>
+      <w:lvlJc w:val="left"/>
+      <w:pPr>
+        <w:ind w:left="2880" w:hanging="360"/>
+      </w:pPr>
+      <w:rPr>
+        <w:rFonts w:ascii="Wingdings" w:hAnsi="Wingdings" w:hint="default"/>
+      </w:rPr>
+    </w:lvl>
+    <w:lvl w:ilvl="3" w:tplc="0C0A0001" w:tentative="1">
+      <w:start w:val="1"/>
+      <w:numFmt w:val="bullet"/>
+      <w:lvlText w:val=""/>
+      <w:lvlJc w:val="left"/>
+      <w:pPr>
+        <w:ind w:left="3600" w:hanging="360"/>
+      </w:pPr>
+      <w:rPr>
+        <w:rFonts w:ascii="Symbol" w:hAnsi="Symbol" w:hint="default"/>
+      </w:rPr>
+    </w:lvl>
+    <w:lvl w:ilvl="4" w:tplc="0C0A0003" w:tentative="1">
+      <w:start w:val="1"/>
+      <w:numFmt w:val="bullet"/>
+      <w:lvlText w:val="o"/>
+      <w:lvlJc w:val="left"/>
+      <w:pPr>
+        <w:ind w:left="4320" w:hanging="360"/>
+      </w:pPr>
+      <w:rPr>
+        <w:rFonts w:ascii="Courier New" w:hAnsi="Courier New" w:cs="Courier New" w:hint="default"/>
+      </w:rPr>
+    </w:lvl>
+    <w:lvl w:ilvl="5" w:tplc="0C0A0005" w:tentative="1">
+      <w:start w:val="1"/>
+      <w:numFmt w:val="bullet"/>
+      <w:lvlText w:val=""/>
+      <w:lvlJc w:val="left"/>
+      <w:pPr>
+        <w:ind w:left="5040" w:hanging="360"/>
+      </w:pPr>
+      <w:rPr>
+        <w:rFonts w:ascii="Wingdings" w:hAnsi="Wingdings" w:hint="default"/>
+      </w:rPr>
+    </w:lvl>
+    <w:lvl w:ilvl="6" w:tplc="0C0A0001" w:tentative="1">
+      <w:start w:val="1"/>
+      <w:numFmt w:val="bullet"/>
+      <w:lvlText w:val=""/>
+      <w:lvlJc w:val="left"/>
+      <w:pPr>
+        <w:ind w:left="5760" w:hanging="360"/>
+      </w:pPr>
+      <w:rPr>
+        <w:rFonts w:ascii="Symbol" w:hAnsi="Symbol" w:hint="default"/>
+      </w:rPr>
+    </w:lvl>
+    <w:lvl w:ilvl="7" w:tplc="0C0A0003" w:tentative="1">
+      <w:start w:val="1"/>
+      <w:numFmt w:val="bullet"/>
+      <w:lvlText w:val="o"/>
+      <w:lvlJc w:val="left"/>
+      <w:pPr>
+        <w:ind w:left="6480" w:hanging="360"/>
+      </w:pPr>
+      <w:rPr>
+        <w:rFonts w:ascii="Courier New" w:hAnsi="Courier New" w:cs="Courier New" w:hint="default"/>
+      </w:rPr>
+    </w:lvl>
+    <w:lvl w:ilvl="8" w:tplc="0C0A0005" w:tentative="1">
+      <w:start w:val="1"/>
+      <w:numFmt w:val="bullet"/>
+      <w:lvlText w:val=""/>
+      <w:lvlJc w:val="left"/>
+      <w:pPr>
+        <w:ind w:left="7200" w:hanging="360"/>
+      </w:pPr>
+      <w:rPr>
+        <w:rFonts w:ascii="Wingdings" w:hAnsi="Wingdings" w:hint="default"/>
+      </w:rPr>
+    </w:lvl>
+  </w:abstractNum>
+  <w:abstractNum w:abstractNumId="11" w15:restartNumberingAfterBreak="0">
+    <w:nsid w:val="43916071"/>
+    <w:multiLevelType w:val="hybridMultilevel"/>
+    <w:tmpl w:val="A6707F5A"/>
+    <w:lvl w:ilvl="0" w:tplc="0C0A000B">
+      <w:start w:val="1"/>
+      <w:numFmt w:val="bullet"/>
+      <w:lvlText w:val=""/>
+      <w:lvlJc w:val="left"/>
+      <w:pPr>
+        <w:ind w:left="720" w:hanging="360"/>
+      </w:pPr>
+      <w:rPr>
+        <w:rFonts w:ascii="Wingdings" w:hAnsi="Wingdings" w:hint="default"/>
+      </w:rPr>
+    </w:lvl>
+    <w:lvl w:ilvl="1" w:tplc="0C0A0003" w:tentative="1">
+      <w:start w:val="1"/>
+      <w:numFmt w:val="bullet"/>
+      <w:lvlText w:val="o"/>
+      <w:lvlJc w:val="left"/>
+      <w:pPr>
+        <w:ind w:left="1440" w:hanging="360"/>
+      </w:pPr>
+      <w:rPr>
+        <w:rFonts w:ascii="Courier New" w:hAnsi="Courier New" w:cs="Courier New" w:hint="default"/>
+      </w:rPr>
+    </w:lvl>
+    <w:lvl w:ilvl="2" w:tplc="0C0A0005" w:tentative="1">
+      <w:start w:val="1"/>
+      <w:numFmt w:val="bullet"/>
+      <w:lvlText w:val=""/>
+      <w:lvlJc w:val="left"/>
+      <w:pPr>
+        <w:ind w:left="2160" w:hanging="360"/>
+      </w:pPr>
+      <w:rPr>
+        <w:rFonts w:ascii="Wingdings" w:hAnsi="Wingdings" w:hint="default"/>
+      </w:rPr>
+    </w:lvl>
+    <w:lvl w:ilvl="3" w:tplc="0C0A0001" w:tentative="1">
+      <w:start w:val="1"/>
+      <w:numFmt w:val="bullet"/>
+      <w:lvlText w:val=""/>
+      <w:lvlJc w:val="left"/>
+      <w:pPr>
+        <w:ind w:left="2880" w:hanging="360"/>
+      </w:pPr>
+      <w:rPr>
+        <w:rFonts w:ascii="Symbol" w:hAnsi="Symbol" w:hint="default"/>
+      </w:rPr>
+    </w:lvl>
+    <w:lvl w:ilvl="4" w:tplc="0C0A0003" w:tentative="1">
+      <w:start w:val="1"/>
+      <w:numFmt w:val="bullet"/>
+      <w:lvlText w:val="o"/>
+      <w:lvlJc w:val="left"/>
+      <w:pPr>
+        <w:ind w:left="3600" w:hanging="360"/>
+      </w:pPr>
+      <w:rPr>
+        <w:rFonts w:ascii="Courier New" w:hAnsi="Courier New" w:cs="Courier New" w:hint="default"/>
+      </w:rPr>
+    </w:lvl>
+    <w:lvl w:ilvl="5" w:tplc="0C0A0005" w:tentative="1">
+      <w:start w:val="1"/>
+      <w:numFmt w:val="bullet"/>
+      <w:lvlText w:val=""/>
+      <w:lvlJc w:val="left"/>
+      <w:pPr>
+        <w:ind w:left="4320" w:hanging="360"/>
+      </w:pPr>
+      <w:rPr>
+        <w:rFonts w:ascii="Wingdings" w:hAnsi="Wingdings" w:hint="default"/>
+      </w:rPr>
+    </w:lvl>
+    <w:lvl w:ilvl="6" w:tplc="0C0A0001" w:tentative="1">
+      <w:start w:val="1"/>
+      <w:numFmt w:val="bullet"/>
+      <w:lvlText w:val=""/>
+      <w:lvlJc w:val="left"/>
+      <w:pPr>
+        <w:ind w:left="5040" w:hanging="360"/>
+      </w:pPr>
+      <w:rPr>
+        <w:rFonts w:ascii="Symbol" w:hAnsi="Symbol" w:hint="default"/>
+      </w:rPr>
+    </w:lvl>
+    <w:lvl w:ilvl="7" w:tplc="0C0A0003" w:tentative="1">
+      <w:start w:val="1"/>
+      <w:numFmt w:val="bullet"/>
+      <w:lvlText w:val="o"/>
+      <w:lvlJc w:val="left"/>
+      <w:pPr>
+        <w:ind w:left="5760" w:hanging="360"/>
+      </w:pPr>
+      <w:rPr>
+        <w:rFonts w:ascii="Courier New" w:hAnsi="Courier New" w:cs="Courier New" w:hint="default"/>
+      </w:rPr>
+    </w:lvl>
+    <w:lvl w:ilvl="8" w:tplc="0C0A0005" w:tentative="1">
+      <w:start w:val="1"/>
+      <w:numFmt w:val="bullet"/>
+      <w:lvlText w:val=""/>
+      <w:lvlJc w:val="left"/>
+      <w:pPr>
+        <w:ind w:left="6480" w:hanging="360"/>
+      </w:pPr>
+      <w:rPr>
+        <w:rFonts w:ascii="Wingdings" w:hAnsi="Wingdings" w:hint="default"/>
+      </w:rPr>
+    </w:lvl>
+  </w:abstractNum>
+  <w:abstractNum w:abstractNumId="12" w15:restartNumberingAfterBreak="0">
+    <w:nsid w:val="45825FC8"/>
+    <w:multiLevelType w:val="hybridMultilevel"/>
+    <w:tmpl w:val="7BE8056E"/>
+    <w:lvl w:ilvl="0" w:tplc="0C0A0001">
+      <w:start w:val="1"/>
+      <w:numFmt w:val="bullet"/>
+      <w:lvlText w:val=""/>
+      <w:lvlJc w:val="left"/>
+      <w:pPr>
+        <w:ind w:left="720" w:hanging="360"/>
+      </w:pPr>
+      <w:rPr>
+        <w:rFonts w:ascii="Symbol" w:hAnsi="Symbol" w:hint="default"/>
+      </w:rPr>
+    </w:lvl>
+    <w:lvl w:ilvl="1" w:tplc="0C0A0003" w:tentative="1">
+      <w:start w:val="1"/>
+      <w:numFmt w:val="bullet"/>
+      <w:lvlText w:val="o"/>
+      <w:lvlJc w:val="left"/>
+      <w:pPr>
+        <w:ind w:left="1440" w:hanging="360"/>
+      </w:pPr>
+      <w:rPr>
+        <w:rFonts w:ascii="Courier New" w:hAnsi="Courier New" w:cs="Courier New" w:hint="default"/>
+      </w:rPr>
+    </w:lvl>
+    <w:lvl w:ilvl="2" w:tplc="0C0A0005" w:tentative="1">
+      <w:start w:val="1"/>
+      <w:numFmt w:val="bullet"/>
+      <w:lvlText w:val=""/>
+      <w:lvlJc w:val="left"/>
+      <w:pPr>
+        <w:ind w:left="2160" w:hanging="360"/>
+      </w:pPr>
+      <w:rPr>
+        <w:rFonts w:ascii="Wingdings" w:hAnsi="Wingdings" w:hint="default"/>
+      </w:rPr>
+    </w:lvl>
+    <w:lvl w:ilvl="3" w:tplc="0C0A0001" w:tentative="1">
+      <w:start w:val="1"/>
+      <w:numFmt w:val="bullet"/>
+      <w:lvlText w:val=""/>
+      <w:lvlJc w:val="left"/>
+      <w:pPr>
+        <w:ind w:left="2880" w:hanging="360"/>
+      </w:pPr>
+      <w:rPr>
+        <w:rFonts w:ascii="Symbol" w:hAnsi="Symbol" w:hint="default"/>
+      </w:rPr>
+    </w:lvl>
+    <w:lvl w:ilvl="4" w:tplc="0C0A0003" w:tentative="1">
+      <w:start w:val="1"/>
+      <w:numFmt w:val="bullet"/>
+      <w:lvlText w:val="o"/>
+      <w:lvlJc w:val="left"/>
+      <w:pPr>
+        <w:ind w:left="3600" w:hanging="360"/>
+      </w:pPr>
+      <w:rPr>
+        <w:rFonts w:ascii="Courier New" w:hAnsi="Courier New" w:cs="Courier New" w:hint="default"/>
+      </w:rPr>
+    </w:lvl>
+    <w:lvl w:ilvl="5" w:tplc="0C0A0005" w:tentative="1">
+      <w:start w:val="1"/>
+      <w:numFmt w:val="bullet"/>
+      <w:lvlText w:val=""/>
+      <w:lvlJc w:val="left"/>
+      <w:pPr>
+        <w:ind w:left="4320" w:hanging="360"/>
+      </w:pPr>
+      <w:rPr>
+        <w:rFonts w:ascii="Wingdings" w:hAnsi="Wingdings" w:hint="default"/>
+      </w:rPr>
+    </w:lvl>
+    <w:lvl w:ilvl="6" w:tplc="0C0A0001" w:tentative="1">
+      <w:start w:val="1"/>
+      <w:numFmt w:val="bullet"/>
+      <w:lvlText w:val=""/>
+      <w:lvlJc w:val="left"/>
+      <w:pPr>
+        <w:ind w:left="5040" w:hanging="360"/>
+      </w:pPr>
+      <w:rPr>
+        <w:rFonts w:ascii="Symbol" w:hAnsi="Symbol" w:hint="default"/>
+      </w:rPr>
+    </w:lvl>
+    <w:lvl w:ilvl="7" w:tplc="0C0A0003" w:tentative="1">
+      <w:start w:val="1"/>
+      <w:numFmt w:val="bullet"/>
+      <w:lvlText w:val="o"/>
+      <w:lvlJc w:val="left"/>
+      <w:pPr>
+        <w:ind w:left="5760" w:hanging="360"/>
+      </w:pPr>
+      <w:rPr>
+        <w:rFonts w:ascii="Courier New" w:hAnsi="Courier New" w:cs="Courier New" w:hint="default"/>
+      </w:rPr>
+    </w:lvl>
+    <w:lvl w:ilvl="8" w:tplc="0C0A0005" w:tentative="1">
+      <w:start w:val="1"/>
+      <w:numFmt w:val="bullet"/>
+      <w:lvlText w:val=""/>
+      <w:lvlJc w:val="left"/>
+      <w:pPr>
+        <w:ind w:left="6480" w:hanging="360"/>
+      </w:pPr>
+      <w:rPr>
+        <w:rFonts w:ascii="Wingdings" w:hAnsi="Wingdings" w:hint="default"/>
+      </w:rPr>
+    </w:lvl>
+  </w:abstractNum>
+  <w:abstractNum w:abstractNumId="13" w15:restartNumberingAfterBreak="0">
     <w:nsid w:val="48FD5768"/>
     <w:multiLevelType w:val="hybridMultilevel"/>
     <w:tmpl w:val="577CA6E2"/>
@@ -10960,7 +14360,120 @@
       </w:rPr>
     </w:lvl>
   </w:abstractNum>
-  <w:abstractNum w:abstractNumId="7" w15:restartNumberingAfterBreak="0">
+  <w:abstractNum w:abstractNumId="14" w15:restartNumberingAfterBreak="0">
+    <w:nsid w:val="4A475A15"/>
+    <w:multiLevelType w:val="hybridMultilevel"/>
+    <w:tmpl w:val="1BD40D7C"/>
+    <w:lvl w:ilvl="0" w:tplc="0C0A0001">
+      <w:start w:val="1"/>
+      <w:numFmt w:val="bullet"/>
+      <w:lvlText w:val=""/>
+      <w:lvlJc w:val="left"/>
+      <w:pPr>
+        <w:ind w:left="720" w:hanging="360"/>
+      </w:pPr>
+      <w:rPr>
+        <w:rFonts w:ascii="Symbol" w:hAnsi="Symbol" w:hint="default"/>
+      </w:rPr>
+    </w:lvl>
+    <w:lvl w:ilvl="1" w:tplc="0C0A0003" w:tentative="1">
+      <w:start w:val="1"/>
+      <w:numFmt w:val="bullet"/>
+      <w:lvlText w:val="o"/>
+      <w:lvlJc w:val="left"/>
+      <w:pPr>
+        <w:ind w:left="1440" w:hanging="360"/>
+      </w:pPr>
+      <w:rPr>
+        <w:rFonts w:ascii="Courier New" w:hAnsi="Courier New" w:cs="Courier New" w:hint="default"/>
+      </w:rPr>
+    </w:lvl>
+    <w:lvl w:ilvl="2" w:tplc="0C0A0005" w:tentative="1">
+      <w:start w:val="1"/>
+      <w:numFmt w:val="bullet"/>
+      <w:lvlText w:val=""/>
+      <w:lvlJc w:val="left"/>
+      <w:pPr>
+        <w:ind w:left="2160" w:hanging="360"/>
+      </w:pPr>
+      <w:rPr>
+        <w:rFonts w:ascii="Wingdings" w:hAnsi="Wingdings" w:hint="default"/>
+      </w:rPr>
+    </w:lvl>
+    <w:lvl w:ilvl="3" w:tplc="0C0A0001" w:tentative="1">
+      <w:start w:val="1"/>
+      <w:numFmt w:val="bullet"/>
+      <w:lvlText w:val=""/>
+      <w:lvlJc w:val="left"/>
+      <w:pPr>
+        <w:ind w:left="2880" w:hanging="360"/>
+      </w:pPr>
+      <w:rPr>
+        <w:rFonts w:ascii="Symbol" w:hAnsi="Symbol" w:hint="default"/>
+      </w:rPr>
+    </w:lvl>
+    <w:lvl w:ilvl="4" w:tplc="0C0A0003" w:tentative="1">
+      <w:start w:val="1"/>
+      <w:numFmt w:val="bullet"/>
+      <w:lvlText w:val="o"/>
+      <w:lvlJc w:val="left"/>
+      <w:pPr>
+        <w:ind w:left="3600" w:hanging="360"/>
+      </w:pPr>
+      <w:rPr>
+        <w:rFonts w:ascii="Courier New" w:hAnsi="Courier New" w:cs="Courier New" w:hint="default"/>
+      </w:rPr>
+    </w:lvl>
+    <w:lvl w:ilvl="5" w:tplc="0C0A0005" w:tentative="1">
+      <w:start w:val="1"/>
+      <w:numFmt w:val="bullet"/>
+      <w:lvlText w:val=""/>
+      <w:lvlJc w:val="left"/>
+      <w:pPr>
+        <w:ind w:left="4320" w:hanging="360"/>
+      </w:pPr>
+      <w:rPr>
+        <w:rFonts w:ascii="Wingdings" w:hAnsi="Wingdings" w:hint="default"/>
+      </w:rPr>
+    </w:lvl>
+    <w:lvl w:ilvl="6" w:tplc="0C0A0001" w:tentative="1">
+      <w:start w:val="1"/>
+      <w:numFmt w:val="bullet"/>
+      <w:lvlText w:val=""/>
+      <w:lvlJc w:val="left"/>
+      <w:pPr>
+        <w:ind w:left="5040" w:hanging="360"/>
+      </w:pPr>
+      <w:rPr>
+        <w:rFonts w:ascii="Symbol" w:hAnsi="Symbol" w:hint="default"/>
+      </w:rPr>
+    </w:lvl>
+    <w:lvl w:ilvl="7" w:tplc="0C0A0003" w:tentative="1">
+      <w:start w:val="1"/>
+      <w:numFmt w:val="bullet"/>
+      <w:lvlText w:val="o"/>
+      <w:lvlJc w:val="left"/>
+      <w:pPr>
+        <w:ind w:left="5760" w:hanging="360"/>
+      </w:pPr>
+      <w:rPr>
+        <w:rFonts w:ascii="Courier New" w:hAnsi="Courier New" w:cs="Courier New" w:hint="default"/>
+      </w:rPr>
+    </w:lvl>
+    <w:lvl w:ilvl="8" w:tplc="0C0A0005" w:tentative="1">
+      <w:start w:val="1"/>
+      <w:numFmt w:val="bullet"/>
+      <w:lvlText w:val=""/>
+      <w:lvlJc w:val="left"/>
+      <w:pPr>
+        <w:ind w:left="6480" w:hanging="360"/>
+      </w:pPr>
+      <w:rPr>
+        <w:rFonts w:ascii="Wingdings" w:hAnsi="Wingdings" w:hint="default"/>
+      </w:rPr>
+    </w:lvl>
+  </w:abstractNum>
+  <w:abstractNum w:abstractNumId="15" w15:restartNumberingAfterBreak="0">
     <w:nsid w:val="4B971BD5"/>
     <w:multiLevelType w:val="hybridMultilevel"/>
     <w:tmpl w:val="62D03C18"/>
@@ -11073,7 +14586,7 @@
       </w:rPr>
     </w:lvl>
   </w:abstractNum>
-  <w:abstractNum w:abstractNumId="8" w15:restartNumberingAfterBreak="0">
+  <w:abstractNum w:abstractNumId="16" w15:restartNumberingAfterBreak="0">
     <w:nsid w:val="4C7C6F34"/>
     <w:multiLevelType w:val="hybridMultilevel"/>
     <w:tmpl w:val="B7DAD432"/>
@@ -11187,7 +14700,120 @@
       </w:rPr>
     </w:lvl>
   </w:abstractNum>
-  <w:abstractNum w:abstractNumId="9" w15:restartNumberingAfterBreak="0">
+  <w:abstractNum w:abstractNumId="17" w15:restartNumberingAfterBreak="0">
+    <w:nsid w:val="4DB71991"/>
+    <w:multiLevelType w:val="hybridMultilevel"/>
+    <w:tmpl w:val="08C494AA"/>
+    <w:lvl w:ilvl="0" w:tplc="0C0A0001">
+      <w:start w:val="1"/>
+      <w:numFmt w:val="bullet"/>
+      <w:lvlText w:val=""/>
+      <w:lvlJc w:val="left"/>
+      <w:pPr>
+        <w:ind w:left="1440" w:hanging="360"/>
+      </w:pPr>
+      <w:rPr>
+        <w:rFonts w:ascii="Symbol" w:hAnsi="Symbol" w:hint="default"/>
+      </w:rPr>
+    </w:lvl>
+    <w:lvl w:ilvl="1" w:tplc="0C0A0003" w:tentative="1">
+      <w:start w:val="1"/>
+      <w:numFmt w:val="bullet"/>
+      <w:lvlText w:val="o"/>
+      <w:lvlJc w:val="left"/>
+      <w:pPr>
+        <w:ind w:left="2160" w:hanging="360"/>
+      </w:pPr>
+      <w:rPr>
+        <w:rFonts w:ascii="Courier New" w:hAnsi="Courier New" w:cs="Courier New" w:hint="default"/>
+      </w:rPr>
+    </w:lvl>
+    <w:lvl w:ilvl="2" w:tplc="0C0A0005" w:tentative="1">
+      <w:start w:val="1"/>
+      <w:numFmt w:val="bullet"/>
+      <w:lvlText w:val=""/>
+      <w:lvlJc w:val="left"/>
+      <w:pPr>
+        <w:ind w:left="2880" w:hanging="360"/>
+      </w:pPr>
+      <w:rPr>
+        <w:rFonts w:ascii="Wingdings" w:hAnsi="Wingdings" w:hint="default"/>
+      </w:rPr>
+    </w:lvl>
+    <w:lvl w:ilvl="3" w:tplc="0C0A0001" w:tentative="1">
+      <w:start w:val="1"/>
+      <w:numFmt w:val="bullet"/>
+      <w:lvlText w:val=""/>
+      <w:lvlJc w:val="left"/>
+      <w:pPr>
+        <w:ind w:left="3600" w:hanging="360"/>
+      </w:pPr>
+      <w:rPr>
+        <w:rFonts w:ascii="Symbol" w:hAnsi="Symbol" w:hint="default"/>
+      </w:rPr>
+    </w:lvl>
+    <w:lvl w:ilvl="4" w:tplc="0C0A0003" w:tentative="1">
+      <w:start w:val="1"/>
+      <w:numFmt w:val="bullet"/>
+      <w:lvlText w:val="o"/>
+      <w:lvlJc w:val="left"/>
+      <w:pPr>
+        <w:ind w:left="4320" w:hanging="360"/>
+      </w:pPr>
+      <w:rPr>
+        <w:rFonts w:ascii="Courier New" w:hAnsi="Courier New" w:cs="Courier New" w:hint="default"/>
+      </w:rPr>
+    </w:lvl>
+    <w:lvl w:ilvl="5" w:tplc="0C0A0005" w:tentative="1">
+      <w:start w:val="1"/>
+      <w:numFmt w:val="bullet"/>
+      <w:lvlText w:val=""/>
+      <w:lvlJc w:val="left"/>
+      <w:pPr>
+        <w:ind w:left="5040" w:hanging="360"/>
+      </w:pPr>
+      <w:rPr>
+        <w:rFonts w:ascii="Wingdings" w:hAnsi="Wingdings" w:hint="default"/>
+      </w:rPr>
+    </w:lvl>
+    <w:lvl w:ilvl="6" w:tplc="0C0A0001" w:tentative="1">
+      <w:start w:val="1"/>
+      <w:numFmt w:val="bullet"/>
+      <w:lvlText w:val=""/>
+      <w:lvlJc w:val="left"/>
+      <w:pPr>
+        <w:ind w:left="5760" w:hanging="360"/>
+      </w:pPr>
+      <w:rPr>
+        <w:rFonts w:ascii="Symbol" w:hAnsi="Symbol" w:hint="default"/>
+      </w:rPr>
+    </w:lvl>
+    <w:lvl w:ilvl="7" w:tplc="0C0A0003" w:tentative="1">
+      <w:start w:val="1"/>
+      <w:numFmt w:val="bullet"/>
+      <w:lvlText w:val="o"/>
+      <w:lvlJc w:val="left"/>
+      <w:pPr>
+        <w:ind w:left="6480" w:hanging="360"/>
+      </w:pPr>
+      <w:rPr>
+        <w:rFonts w:ascii="Courier New" w:hAnsi="Courier New" w:cs="Courier New" w:hint="default"/>
+      </w:rPr>
+    </w:lvl>
+    <w:lvl w:ilvl="8" w:tplc="0C0A0005" w:tentative="1">
+      <w:start w:val="1"/>
+      <w:numFmt w:val="bullet"/>
+      <w:lvlText w:val=""/>
+      <w:lvlJc w:val="left"/>
+      <w:pPr>
+        <w:ind w:left="7200" w:hanging="360"/>
+      </w:pPr>
+      <w:rPr>
+        <w:rFonts w:ascii="Wingdings" w:hAnsi="Wingdings" w:hint="default"/>
+      </w:rPr>
+    </w:lvl>
+  </w:abstractNum>
+  <w:abstractNum w:abstractNumId="18" w15:restartNumberingAfterBreak="0">
     <w:nsid w:val="534D08DB"/>
     <w:multiLevelType w:val="hybridMultilevel"/>
     <w:tmpl w:val="FFFFFFFF"/>
@@ -11300,7 +14926,120 @@
       </w:rPr>
     </w:lvl>
   </w:abstractNum>
-  <w:abstractNum w:abstractNumId="10" w15:restartNumberingAfterBreak="0">
+  <w:abstractNum w:abstractNumId="19" w15:restartNumberingAfterBreak="0">
+    <w:nsid w:val="5D9A18BE"/>
+    <w:multiLevelType w:val="hybridMultilevel"/>
+    <w:tmpl w:val="5DC485AC"/>
+    <w:lvl w:ilvl="0" w:tplc="0C0A000B">
+      <w:start w:val="1"/>
+      <w:numFmt w:val="bullet"/>
+      <w:lvlText w:val=""/>
+      <w:lvlJc w:val="left"/>
+      <w:pPr>
+        <w:ind w:left="720" w:hanging="360"/>
+      </w:pPr>
+      <w:rPr>
+        <w:rFonts w:ascii="Wingdings" w:hAnsi="Wingdings" w:hint="default"/>
+      </w:rPr>
+    </w:lvl>
+    <w:lvl w:ilvl="1" w:tplc="0C0A0003" w:tentative="1">
+      <w:start w:val="1"/>
+      <w:numFmt w:val="bullet"/>
+      <w:lvlText w:val="o"/>
+      <w:lvlJc w:val="left"/>
+      <w:pPr>
+        <w:ind w:left="1440" w:hanging="360"/>
+      </w:pPr>
+      <w:rPr>
+        <w:rFonts w:ascii="Courier New" w:hAnsi="Courier New" w:cs="Courier New" w:hint="default"/>
+      </w:rPr>
+    </w:lvl>
+    <w:lvl w:ilvl="2" w:tplc="0C0A0005" w:tentative="1">
+      <w:start w:val="1"/>
+      <w:numFmt w:val="bullet"/>
+      <w:lvlText w:val=""/>
+      <w:lvlJc w:val="left"/>
+      <w:pPr>
+        <w:ind w:left="2160" w:hanging="360"/>
+      </w:pPr>
+      <w:rPr>
+        <w:rFonts w:ascii="Wingdings" w:hAnsi="Wingdings" w:hint="default"/>
+      </w:rPr>
+    </w:lvl>
+    <w:lvl w:ilvl="3" w:tplc="0C0A0001" w:tentative="1">
+      <w:start w:val="1"/>
+      <w:numFmt w:val="bullet"/>
+      <w:lvlText w:val=""/>
+      <w:lvlJc w:val="left"/>
+      <w:pPr>
+        <w:ind w:left="2880" w:hanging="360"/>
+      </w:pPr>
+      <w:rPr>
+        <w:rFonts w:ascii="Symbol" w:hAnsi="Symbol" w:hint="default"/>
+      </w:rPr>
+    </w:lvl>
+    <w:lvl w:ilvl="4" w:tplc="0C0A0003" w:tentative="1">
+      <w:start w:val="1"/>
+      <w:numFmt w:val="bullet"/>
+      <w:lvlText w:val="o"/>
+      <w:lvlJc w:val="left"/>
+      <w:pPr>
+        <w:ind w:left="3600" w:hanging="360"/>
+      </w:pPr>
+      <w:rPr>
+        <w:rFonts w:ascii="Courier New" w:hAnsi="Courier New" w:cs="Courier New" w:hint="default"/>
+      </w:rPr>
+    </w:lvl>
+    <w:lvl w:ilvl="5" w:tplc="0C0A0005" w:tentative="1">
+      <w:start w:val="1"/>
+      <w:numFmt w:val="bullet"/>
+      <w:lvlText w:val=""/>
+      <w:lvlJc w:val="left"/>
+      <w:pPr>
+        <w:ind w:left="4320" w:hanging="360"/>
+      </w:pPr>
+      <w:rPr>
+        <w:rFonts w:ascii="Wingdings" w:hAnsi="Wingdings" w:hint="default"/>
+      </w:rPr>
+    </w:lvl>
+    <w:lvl w:ilvl="6" w:tplc="0C0A0001" w:tentative="1">
+      <w:start w:val="1"/>
+      <w:numFmt w:val="bullet"/>
+      <w:lvlText w:val=""/>
+      <w:lvlJc w:val="left"/>
+      <w:pPr>
+        <w:ind w:left="5040" w:hanging="360"/>
+      </w:pPr>
+      <w:rPr>
+        <w:rFonts w:ascii="Symbol" w:hAnsi="Symbol" w:hint="default"/>
+      </w:rPr>
+    </w:lvl>
+    <w:lvl w:ilvl="7" w:tplc="0C0A0003" w:tentative="1">
+      <w:start w:val="1"/>
+      <w:numFmt w:val="bullet"/>
+      <w:lvlText w:val="o"/>
+      <w:lvlJc w:val="left"/>
+      <w:pPr>
+        <w:ind w:left="5760" w:hanging="360"/>
+      </w:pPr>
+      <w:rPr>
+        <w:rFonts w:ascii="Courier New" w:hAnsi="Courier New" w:cs="Courier New" w:hint="default"/>
+      </w:rPr>
+    </w:lvl>
+    <w:lvl w:ilvl="8" w:tplc="0C0A0005" w:tentative="1">
+      <w:start w:val="1"/>
+      <w:numFmt w:val="bullet"/>
+      <w:lvlText w:val=""/>
+      <w:lvlJc w:val="left"/>
+      <w:pPr>
+        <w:ind w:left="6480" w:hanging="360"/>
+      </w:pPr>
+      <w:rPr>
+        <w:rFonts w:ascii="Wingdings" w:hAnsi="Wingdings" w:hint="default"/>
+      </w:rPr>
+    </w:lvl>
+  </w:abstractNum>
+  <w:abstractNum w:abstractNumId="20" w15:restartNumberingAfterBreak="0">
     <w:nsid w:val="6A895001"/>
     <w:multiLevelType w:val="hybridMultilevel"/>
     <w:tmpl w:val="3D08CFFA"/>
@@ -11413,7 +15152,7 @@
       </w:rPr>
     </w:lvl>
   </w:abstractNum>
-  <w:abstractNum w:abstractNumId="11" w15:restartNumberingAfterBreak="0">
+  <w:abstractNum w:abstractNumId="21" w15:restartNumberingAfterBreak="0">
     <w:nsid w:val="6B881DAD"/>
     <w:multiLevelType w:val="hybridMultilevel"/>
     <w:tmpl w:val="6B08B2E0"/>
@@ -11526,7 +15265,7 @@
       </w:rPr>
     </w:lvl>
   </w:abstractNum>
-  <w:abstractNum w:abstractNumId="12" w15:restartNumberingAfterBreak="0">
+  <w:abstractNum w:abstractNumId="22" w15:restartNumberingAfterBreak="0">
     <w:nsid w:val="7CF50961"/>
     <w:multiLevelType w:val="hybridMultilevel"/>
     <w:tmpl w:val="EE68BAE2"/>
@@ -11640,7 +15379,7 @@
       </w:rPr>
     </w:lvl>
   </w:abstractNum>
-  <w:abstractNum w:abstractNumId="13" w15:restartNumberingAfterBreak="0">
+  <w:abstractNum w:abstractNumId="23" w15:restartNumberingAfterBreak="0">
     <w:nsid w:val="7EFA17B0"/>
     <w:multiLevelType w:val="hybridMultilevel"/>
     <w:tmpl w:val="774AD2D4"/>
@@ -11760,40 +15499,70 @@
     <w:abstractNumId w:val="2"/>
   </w:num>
   <w:num w:numId="3" w16cid:durableId="1244948615">
-    <w:abstractNumId w:val="3"/>
+    <w:abstractNumId w:val="5"/>
   </w:num>
   <w:num w:numId="4" w16cid:durableId="1321499160">
-    <w:abstractNumId w:val="9"/>
+    <w:abstractNumId w:val="18"/>
   </w:num>
   <w:num w:numId="5" w16cid:durableId="2031561014">
-    <w:abstractNumId w:val="6"/>
+    <w:abstractNumId w:val="13"/>
   </w:num>
   <w:num w:numId="6" w16cid:durableId="175661129">
-    <w:abstractNumId w:val="4"/>
+    <w:abstractNumId w:val="7"/>
   </w:num>
   <w:num w:numId="7" w16cid:durableId="660931882">
-    <w:abstractNumId w:val="7"/>
+    <w:abstractNumId w:val="15"/>
   </w:num>
   <w:num w:numId="8" w16cid:durableId="352415293">
-    <w:abstractNumId w:val="10"/>
+    <w:abstractNumId w:val="20"/>
   </w:num>
   <w:num w:numId="9" w16cid:durableId="602225787">
-    <w:abstractNumId w:val="11"/>
+    <w:abstractNumId w:val="21"/>
   </w:num>
   <w:num w:numId="10" w16cid:durableId="566574630">
-    <w:abstractNumId w:val="13"/>
+    <w:abstractNumId w:val="23"/>
   </w:num>
   <w:num w:numId="11" w16cid:durableId="3283278">
-    <w:abstractNumId w:val="12"/>
+    <w:abstractNumId w:val="22"/>
   </w:num>
   <w:num w:numId="12" w16cid:durableId="767315684">
-    <w:abstractNumId w:val="5"/>
+    <w:abstractNumId w:val="8"/>
   </w:num>
   <w:num w:numId="13" w16cid:durableId="97720991">
     <w:abstractNumId w:val="0"/>
   </w:num>
   <w:num w:numId="14" w16cid:durableId="971444630">
-    <w:abstractNumId w:val="8"/>
+    <w:abstractNumId w:val="16"/>
+  </w:num>
+  <w:num w:numId="15" w16cid:durableId="363098218">
+    <w:abstractNumId w:val="19"/>
+  </w:num>
+  <w:num w:numId="16" w16cid:durableId="1352995318">
+    <w:abstractNumId w:val="11"/>
+  </w:num>
+  <w:num w:numId="17" w16cid:durableId="2143765038">
+    <w:abstractNumId w:val="3"/>
+  </w:num>
+  <w:num w:numId="18" w16cid:durableId="259797632">
+    <w:abstractNumId w:val="4"/>
+  </w:num>
+  <w:num w:numId="19" w16cid:durableId="453789345">
+    <w:abstractNumId w:val="17"/>
+  </w:num>
+  <w:num w:numId="20" w16cid:durableId="1428572799">
+    <w:abstractNumId w:val="9"/>
+  </w:num>
+  <w:num w:numId="21" w16cid:durableId="1855727115">
+    <w:abstractNumId w:val="10"/>
+  </w:num>
+  <w:num w:numId="22" w16cid:durableId="1773236972">
+    <w:abstractNumId w:val="6"/>
+  </w:num>
+  <w:num w:numId="23" w16cid:durableId="850531460">
+    <w:abstractNumId w:val="12"/>
+  </w:num>
+  <w:num w:numId="24" w16cid:durableId="1465810357">
+    <w:abstractNumId w:val="14"/>
   </w:num>
 </w:numbering>
 </file>
@@ -12773,6 +16542,15 @@
 </file>
 
 <file path=customXml/item1.xml><?xml version="1.0" encoding="utf-8"?>
+<?mso-contentType ?>
+<FormTemplates xmlns="http://schemas.microsoft.com/sharepoint/v3/contenttype/forms">
+  <Display>DocumentLibraryForm</Display>
+  <Edit>DocumentLibraryForm</Edit>
+  <New>DocumentLibraryForm</New>
+</FormTemplates>
+</file>
+
+<file path=customXml/item2.xml><?xml version="1.0" encoding="utf-8"?>
 <ct:contentTypeSchema xmlns:ct="http://schemas.microsoft.com/office/2006/metadata/contentType" xmlns:ma="http://schemas.microsoft.com/office/2006/metadata/properties/metaAttributes" ct:_="" ma:_="" ma:contentTypeName="Documento" ma:contentTypeID="0x0101008CD8C293B1B33442A2596F7F4EB4F7DA" ma:contentTypeVersion="13" ma:contentTypeDescription="Crear nuevo documento." ma:contentTypeScope="" ma:versionID="3fff2a8d346b842f093bb3701a245707">
   <xsd:schema xmlns:xsd="http://www.w3.org/2001/XMLSchema" xmlns:xs="http://www.w3.org/2001/XMLSchema" xmlns:p="http://schemas.microsoft.com/office/2006/metadata/properties" xmlns:ns2="439adc47-72d5-4f73-991c-913beebc2c9a" xmlns:ns3="59390006-c430-45d0-b76a-cc9d620cdd55" targetNamespace="http://schemas.microsoft.com/office/2006/metadata/properties" ma:root="true" ma:fieldsID="1598023d093cbc92eb58db4e954047a9" ns2:_="" ns3:_="">
     <xsd:import namespace="439adc47-72d5-4f73-991c-913beebc2c9a"/>
@@ -12995,20 +16773,7 @@
 </ct:contentTypeSchema>
 </file>
 
-<file path=customXml/item2.xml><?xml version="1.0" encoding="utf-8"?>
-<?mso-contentType ?>
-<FormTemplates xmlns="http://schemas.microsoft.com/sharepoint/v3/contenttype/forms">
-  <Display>DocumentLibraryForm</Display>
-  <Edit>DocumentLibraryForm</Edit>
-  <New>DocumentLibraryForm</New>
-</FormTemplates>
-</file>
-
 <file path=customXml/item3.xml><?xml version="1.0" encoding="utf-8"?>
-<b:Sources xmlns:b="http://schemas.openxmlformats.org/officeDocument/2006/bibliography" xmlns="http://schemas.openxmlformats.org/officeDocument/2006/bibliography" SelectedStyle="\APASixthEditionOfficeOnline.xsl" StyleName="APA" Version="6"/>
-</file>
-
-<file path=customXml/item4.xml><?xml version="1.0" encoding="utf-8"?>
 <p:properties xmlns:p="http://schemas.microsoft.com/office/2006/metadata/properties" xmlns:xsi="http://www.w3.org/2001/XMLSchema-instance" xmlns:pc="http://schemas.microsoft.com/office/infopath/2007/PartnerControls">
   <documentManagement>
     <TaxCatchAll xmlns="59390006-c430-45d0-b76a-cc9d620cdd55" xsi:nil="true"/>
@@ -13019,7 +16784,19 @@
 </p:properties>
 </file>
 
+<file path=customXml/item4.xml><?xml version="1.0" encoding="utf-8"?>
+<b:Sources xmlns:b="http://schemas.openxmlformats.org/officeDocument/2006/bibliography" xmlns="http://schemas.openxmlformats.org/officeDocument/2006/bibliography" SelectedStyle="\APASixthEditionOfficeOnline.xsl" StyleName="APA" Version="6"/>
+</file>
+
 <file path=customXml/itemProps1.xml><?xml version="1.0" encoding="utf-8"?>
+<ds:datastoreItem xmlns:ds="http://schemas.openxmlformats.org/officeDocument/2006/customXml" ds:itemID="{42E3C8EC-5B10-45B3-8E97-FBD6324B8BB9}">
+  <ds:schemaRefs>
+    <ds:schemaRef ds:uri="http://schemas.microsoft.com/sharepoint/v3/contenttype/forms"/>
+  </ds:schemaRefs>
+</ds:datastoreItem>
+</file>
+
+<file path=customXml/itemProps2.xml><?xml version="1.0" encoding="utf-8"?>
 <ds:datastoreItem xmlns:ds="http://schemas.openxmlformats.org/officeDocument/2006/customXml" ds:itemID="{B56C9B97-3894-4B38-A6AD-295A7F0C1DBC}">
   <ds:schemaRefs>
     <ds:schemaRef ds:uri="http://schemas.microsoft.com/office/2006/metadata/contentType"/>
@@ -13038,35 +16815,21 @@
 </ds:datastoreItem>
 </file>
 
-<file path=customXml/itemProps2.xml><?xml version="1.0" encoding="utf-8"?>
-<ds:datastoreItem xmlns:ds="http://schemas.openxmlformats.org/officeDocument/2006/customXml" ds:itemID="{42E3C8EC-5B10-45B3-8E97-FBD6324B8BB9}">
+<file path=customXml/itemProps3.xml><?xml version="1.0" encoding="utf-8"?>
+<ds:datastoreItem xmlns:ds="http://schemas.openxmlformats.org/officeDocument/2006/customXml" ds:itemID="{BCDA797D-315A-42FB-BB9A-CCFA3A760578}">
   <ds:schemaRefs>
-    <ds:schemaRef ds:uri="http://schemas.microsoft.com/sharepoint/v3/contenttype/forms"/>
+    <ds:schemaRef ds:uri="http://schemas.microsoft.com/office/2006/metadata/properties"/>
+    <ds:schemaRef ds:uri="http://schemas.microsoft.com/office/infopath/2007/PartnerControls"/>
+    <ds:schemaRef ds:uri="59390006-c430-45d0-b76a-cc9d620cdd55"/>
+    <ds:schemaRef ds:uri="439adc47-72d5-4f73-991c-913beebc2c9a"/>
   </ds:schemaRefs>
 </ds:datastoreItem>
 </file>
 
-<file path=customXml/itemProps3.xml><?xml version="1.0" encoding="utf-8"?>
+<file path=customXml/itemProps4.xml><?xml version="1.0" encoding="utf-8"?>
 <ds:datastoreItem xmlns:ds="http://schemas.openxmlformats.org/officeDocument/2006/customXml" ds:itemID="{3A253E4C-5070-4F5A-A04E-45BE8A5CCF17}">
   <ds:schemaRefs>
     <ds:schemaRef ds:uri="http://schemas.openxmlformats.org/officeDocument/2006/bibliography"/>
   </ds:schemaRefs>
 </ds:datastoreItem>
-</file>
-
-<file path=customXml/itemProps4.xml><?xml version="1.0" encoding="utf-8"?>
-<ds:datastoreItem xmlns:ds="http://schemas.openxmlformats.org/officeDocument/2006/customXml" ds:itemID="{BCDA797D-315A-42FB-BB9A-CCFA3A760578}">
-  <ds:schemaRefs>
-    <ds:schemaRef ds:uri="http://schemas.openxmlformats.org/package/2006/metadata/core-properties"/>
-    <ds:schemaRef ds:uri="http://schemas.microsoft.com/office/2006/metadata/properties"/>
-    <ds:schemaRef ds:uri="http://purl.org/dc/terms/"/>
-    <ds:schemaRef ds:uri="59390006-c430-45d0-b76a-cc9d620cdd55"/>
-    <ds:schemaRef ds:uri="http://www.w3.org/XML/1998/namespace"/>
-    <ds:schemaRef ds:uri="439adc47-72d5-4f73-991c-913beebc2c9a"/>
-    <ds:schemaRef ds:uri="http://schemas.microsoft.com/office/2006/documentManagement/types"/>
-    <ds:schemaRef ds:uri="http://schemas.microsoft.com/office/infopath/2007/PartnerControls"/>
-    <ds:schemaRef ds:uri="http://purl.org/dc/dcmitype/"/>
-    <ds:schemaRef ds:uri="http://purl.org/dc/elements/1.1/"/>
-  </ds:schemaRefs>
-</ds:datastoreItem>
 </file>
</xml_diff>

<commit_message>
Estamos avanzado varias partes, dentro del apartado de "Importancia de la seguridad en redes SDN"
</commit_message>
<xml_diff>
--- a/Memoria_TFG 2024-25_JulianMoronRidao.docx
+++ b/Memoria_TFG 2024-25_JulianMoronRidao.docx
@@ -33,7 +33,7 @@
           <w:noProof/>
         </w:rPr>
         <w:drawing>
-          <wp:inline distT="0" distB="0" distL="0" distR="0" wp14:anchorId="19882AF8" wp14:editId="464A8971">
+          <wp:inline distT="0" distB="0" distL="0" distR="0" wp14:anchorId="19882AF8" wp14:editId="5143DA85">
             <wp:extent cx="3524250" cy="1771650"/>
             <wp:effectExtent l="0" t="0" r="0" b="0"/>
             <wp:docPr id="923855780" name="Imagen 923855780"/>
@@ -370,6 +370,13 @@
     </w:p>
     <w:sdt>
       <w:sdtPr>
+        <w:rPr>
+          <w:rFonts w:asciiTheme="minorHAnsi" w:eastAsiaTheme="minorHAnsi" w:hAnsiTheme="minorHAnsi" w:cstheme="minorBidi"/>
+          <w:color w:val="auto"/>
+          <w:sz w:val="22"/>
+          <w:szCs w:val="22"/>
+          <w:lang w:eastAsia="en-US"/>
+        </w:rPr>
         <w:id w:val="1668980625"/>
         <w:docPartObj>
           <w:docPartGallery w:val="Table of Contents"/>
@@ -378,13 +385,8 @@
       </w:sdtPr>
       <w:sdtEndPr>
         <w:rPr>
-          <w:rFonts w:asciiTheme="minorHAnsi" w:eastAsiaTheme="minorHAnsi" w:hAnsiTheme="minorHAnsi" w:cstheme="minorBidi"/>
           <w:b/>
           <w:bCs/>
-          <w:color w:val="auto"/>
-          <w:sz w:val="22"/>
-          <w:szCs w:val="22"/>
-          <w:lang w:eastAsia="en-US"/>
         </w:rPr>
       </w:sdtEndPr>
       <w:sdtContent>
@@ -3882,7 +3884,23 @@
           <w:rFonts w:ascii="Arial" w:hAnsi="Arial" w:cs="Arial"/>
           <w:color w:val="000000" w:themeColor="text1"/>
         </w:rPr>
-        <w:t>R01F02 -  El usuario debe introducir nombre y clave para poder entrar</w:t>
+        <w:t xml:space="preserve">R01F02 </w:t>
+      </w:r>
+      <w:proofErr w:type="gramStart"/>
+      <w:r>
+        <w:rPr>
+          <w:rFonts w:ascii="Arial" w:hAnsi="Arial" w:cs="Arial"/>
+          <w:color w:val="000000" w:themeColor="text1"/>
+        </w:rPr>
+        <w:t>-  El</w:t>
+      </w:r>
+      <w:proofErr w:type="gramEnd"/>
+      <w:r>
+        <w:rPr>
+          <w:rFonts w:ascii="Arial" w:hAnsi="Arial" w:cs="Arial"/>
+          <w:color w:val="000000" w:themeColor="text1"/>
+        </w:rPr>
+        <w:t xml:space="preserve"> usuario debe introducir nombre y clave para poder entrar</w:t>
       </w:r>
     </w:p>
     <w:p>
@@ -4725,27 +4743,14 @@
                             <w:r>
                               <w:t xml:space="preserve">Ilustración </w:t>
                             </w:r>
-                            <w:r>
-                              <w:fldChar w:fldCharType="begin"/>
-                            </w:r>
-                            <w:r>
-                              <w:instrText xml:space="preserve"> SEQ Ilustración \* ARABIC </w:instrText>
-                            </w:r>
-                            <w:r>
-                              <w:fldChar w:fldCharType="separate"/>
-                            </w:r>
-                            <w:r>
-                              <w:rPr>
-                                <w:noProof/>
-                              </w:rPr>
-                              <w:t>1</w:t>
-                            </w:r>
-                            <w:r>
-                              <w:rPr>
-                                <w:noProof/>
-                              </w:rPr>
-                              <w:fldChar w:fldCharType="end"/>
-                            </w:r>
+                            <w:fldSimple w:instr=" SEQ Ilustración \* ARABIC ">
+                              <w:r>
+                                <w:rPr>
+                                  <w:noProof/>
+                                </w:rPr>
+                                <w:t>1</w:t>
+                              </w:r>
+                            </w:fldSimple>
                             <w:r>
                               <w:t xml:space="preserve"> Diagrama SDN</w:t>
                             </w:r>
@@ -4784,27 +4789,14 @@
                       <w:r>
                         <w:t xml:space="preserve">Ilustración </w:t>
                       </w:r>
-                      <w:r>
-                        <w:fldChar w:fldCharType="begin"/>
-                      </w:r>
-                      <w:r>
-                        <w:instrText xml:space="preserve"> SEQ Ilustración \* ARABIC </w:instrText>
-                      </w:r>
-                      <w:r>
-                        <w:fldChar w:fldCharType="separate"/>
-                      </w:r>
-                      <w:r>
-                        <w:rPr>
-                          <w:noProof/>
-                        </w:rPr>
-                        <w:t>1</w:t>
-                      </w:r>
-                      <w:r>
-                        <w:rPr>
-                          <w:noProof/>
-                        </w:rPr>
-                        <w:fldChar w:fldCharType="end"/>
-                      </w:r>
+                      <w:fldSimple w:instr=" SEQ Ilustración \* ARABIC ">
+                        <w:r>
+                          <w:rPr>
+                            <w:noProof/>
+                          </w:rPr>
+                          <w:t>1</w:t>
+                        </w:r>
+                      </w:fldSimple>
                       <w:r>
                         <w:t xml:space="preserve"> Diagrama SDN</w:t>
                       </w:r>
@@ -5015,27 +5007,14 @@
                                   <w:r>
                                     <w:t xml:space="preserve">Ilustración </w:t>
                                   </w:r>
-                                  <w:r>
-                                    <w:fldChar w:fldCharType="begin"/>
-                                  </w:r>
-                                  <w:r>
-                                    <w:instrText xml:space="preserve"> SEQ Ilustración \* ARABIC </w:instrText>
-                                  </w:r>
-                                  <w:r>
-                                    <w:fldChar w:fldCharType="separate"/>
-                                  </w:r>
-                                  <w:r>
-                                    <w:rPr>
-                                      <w:noProof/>
-                                    </w:rPr>
-                                    <w:t>2</w:t>
-                                  </w:r>
-                                  <w:r>
-                                    <w:rPr>
-                                      <w:noProof/>
-                                    </w:rPr>
-                                    <w:fldChar w:fldCharType="end"/>
-                                  </w:r>
+                                  <w:fldSimple w:instr=" SEQ Ilustración \* ARABIC ">
+                                    <w:r>
+                                      <w:rPr>
+                                        <w:noProof/>
+                                      </w:rPr>
+                                      <w:t>2</w:t>
+                                    </w:r>
+                                  </w:fldSimple>
                                   <w:r>
                                     <w:t xml:space="preserve"> Herramienta Cisco</w:t>
                                   </w:r>
@@ -5073,27 +5052,14 @@
                             <w:r>
                               <w:t xml:space="preserve">Ilustración </w:t>
                             </w:r>
-                            <w:r>
-                              <w:fldChar w:fldCharType="begin"/>
-                            </w:r>
-                            <w:r>
-                              <w:instrText xml:space="preserve"> SEQ Ilustración \* ARABIC </w:instrText>
-                            </w:r>
-                            <w:r>
-                              <w:fldChar w:fldCharType="separate"/>
-                            </w:r>
-                            <w:r>
-                              <w:rPr>
-                                <w:noProof/>
-                              </w:rPr>
-                              <w:t>2</w:t>
-                            </w:r>
-                            <w:r>
-                              <w:rPr>
-                                <w:noProof/>
-                              </w:rPr>
-                              <w:fldChar w:fldCharType="end"/>
-                            </w:r>
+                            <w:fldSimple w:instr=" SEQ Ilustración \* ARABIC ">
+                              <w:r>
+                                <w:rPr>
+                                  <w:noProof/>
+                                </w:rPr>
+                                <w:t>2</w:t>
+                              </w:r>
+                            </w:fldSimple>
                             <w:r>
                               <w:t xml:space="preserve"> Herramienta Cisco</w:t>
                             </w:r>
@@ -5111,7 +5077,7 @@
                 <w:noProof/>
               </w:rPr>
               <w:drawing>
-                <wp:anchor distT="0" distB="0" distL="114300" distR="114300" simplePos="0" relativeHeight="251675648" behindDoc="0" locked="0" layoutInCell="1" allowOverlap="1" wp14:anchorId="5445F602" wp14:editId="10D49450">
+                <wp:anchor distT="0" distB="0" distL="114300" distR="114300" simplePos="0" relativeHeight="251675648" behindDoc="0" locked="0" layoutInCell="1" allowOverlap="1" wp14:anchorId="5445F602" wp14:editId="0CA28137">
                   <wp:simplePos x="0" y="0"/>
                   <wp:positionH relativeFrom="column">
                     <wp:posOffset>-68580</wp:posOffset>
@@ -5415,7 +5381,23 @@
           <w:rFonts w:ascii="Arial" w:hAnsi="Arial" w:cs="Arial"/>
           <w:color w:val="000000" w:themeColor="text1"/>
         </w:rPr>
-        <w:t xml:space="preserve"> y justificación de la misma.</w:t>
+        <w:t xml:space="preserve"> y justificación de </w:t>
+      </w:r>
+      <w:proofErr w:type="gramStart"/>
+      <w:r>
+        <w:rPr>
+          <w:rFonts w:ascii="Arial" w:hAnsi="Arial" w:cs="Arial"/>
+          <w:color w:val="000000" w:themeColor="text1"/>
+        </w:rPr>
+        <w:t>la misma</w:t>
+      </w:r>
+      <w:proofErr w:type="gramEnd"/>
+      <w:r>
+        <w:rPr>
+          <w:rFonts w:ascii="Arial" w:hAnsi="Arial" w:cs="Arial"/>
+          <w:color w:val="000000" w:themeColor="text1"/>
+        </w:rPr>
+        <w:t>.</w:t>
       </w:r>
     </w:p>
     <w:p>
@@ -5804,27 +5786,14 @@
                             <w:r>
                               <w:t xml:space="preserve">Ilustración </w:t>
                             </w:r>
-                            <w:r>
-                              <w:fldChar w:fldCharType="begin"/>
-                            </w:r>
-                            <w:r>
-                              <w:instrText xml:space="preserve"> SEQ Ilustración \* ARABIC </w:instrText>
-                            </w:r>
-                            <w:r>
-                              <w:fldChar w:fldCharType="separate"/>
-                            </w:r>
-                            <w:r>
-                              <w:rPr>
-                                <w:noProof/>
-                              </w:rPr>
-                              <w:t>3</w:t>
-                            </w:r>
-                            <w:r>
-                              <w:rPr>
-                                <w:noProof/>
-                              </w:rPr>
-                              <w:fldChar w:fldCharType="end"/>
-                            </w:r>
+                            <w:fldSimple w:instr=" SEQ Ilustración \* ARABIC ">
+                              <w:r>
+                                <w:rPr>
+                                  <w:noProof/>
+                                </w:rPr>
+                                <w:t>3</w:t>
+                              </w:r>
+                            </w:fldSimple>
                             <w:r>
                               <w:t xml:space="preserve"> Ejemplo SDN</w:t>
                             </w:r>
@@ -5859,27 +5828,14 @@
                       <w:r>
                         <w:t xml:space="preserve">Ilustración </w:t>
                       </w:r>
-                      <w:r>
-                        <w:fldChar w:fldCharType="begin"/>
-                      </w:r>
-                      <w:r>
-                        <w:instrText xml:space="preserve"> SEQ Ilustración \* ARABIC </w:instrText>
-                      </w:r>
-                      <w:r>
-                        <w:fldChar w:fldCharType="separate"/>
-                      </w:r>
-                      <w:r>
-                        <w:rPr>
-                          <w:noProof/>
-                        </w:rPr>
-                        <w:t>3</w:t>
-                      </w:r>
-                      <w:r>
-                        <w:rPr>
-                          <w:noProof/>
-                        </w:rPr>
-                        <w:fldChar w:fldCharType="end"/>
-                      </w:r>
+                      <w:fldSimple w:instr=" SEQ Ilustración \* ARABIC ">
+                        <w:r>
+                          <w:rPr>
+                            <w:noProof/>
+                          </w:rPr>
+                          <w:t>3</w:t>
+                        </w:r>
+                      </w:fldSimple>
                       <w:r>
                         <w:t xml:space="preserve"> Ejemplo SDN</w:t>
                       </w:r>
@@ -6268,6 +6224,7 @@
         <w:rPr>
           <w:rStyle w:val="Ttulo3Car"/>
           <w:rFonts w:ascii="Arial" w:hAnsi="Arial" w:cs="Arial"/>
+          <w:noProof/>
           <w:color w:val="70AD47" w:themeColor="accent6"/>
         </w:rPr>
         <mc:AlternateContent>
@@ -6318,27 +6275,14 @@
                             <w:r>
                               <w:t xml:space="preserve">Ilustración </w:t>
                             </w:r>
-                            <w:r>
-                              <w:fldChar w:fldCharType="begin"/>
-                            </w:r>
-                            <w:r>
-                              <w:instrText xml:space="preserve"> SEQ Ilustración \* ARABIC </w:instrText>
-                            </w:r>
-                            <w:r>
-                              <w:fldChar w:fldCharType="separate"/>
-                            </w:r>
-                            <w:r>
-                              <w:rPr>
-                                <w:noProof/>
-                              </w:rPr>
-                              <w:t>4</w:t>
-                            </w:r>
-                            <w:r>
-                              <w:rPr>
-                                <w:noProof/>
-                              </w:rPr>
-                              <w:fldChar w:fldCharType="end"/>
-                            </w:r>
+                            <w:fldSimple w:instr=" SEQ Ilustración \* ARABIC ">
+                              <w:r>
+                                <w:rPr>
+                                  <w:noProof/>
+                                </w:rPr>
+                                <w:t>4</w:t>
+                              </w:r>
+                            </w:fldSimple>
                             <w:r>
                               <w:t xml:space="preserve"> Arquitectura SDN</w:t>
                             </w:r>
@@ -6373,27 +6317,14 @@
                       <w:r>
                         <w:t xml:space="preserve">Ilustración </w:t>
                       </w:r>
-                      <w:r>
-                        <w:fldChar w:fldCharType="begin"/>
-                      </w:r>
-                      <w:r>
-                        <w:instrText xml:space="preserve"> SEQ Ilustración \* ARABIC </w:instrText>
-                      </w:r>
-                      <w:r>
-                        <w:fldChar w:fldCharType="separate"/>
-                      </w:r>
-                      <w:r>
-                        <w:rPr>
-                          <w:noProof/>
-                        </w:rPr>
-                        <w:t>4</w:t>
-                      </w:r>
-                      <w:r>
-                        <w:rPr>
-                          <w:noProof/>
-                        </w:rPr>
-                        <w:fldChar w:fldCharType="end"/>
-                      </w:r>
+                      <w:fldSimple w:instr=" SEQ Ilustración \* ARABIC ">
+                        <w:r>
+                          <w:rPr>
+                            <w:noProof/>
+                          </w:rPr>
+                          <w:t>4</w:t>
+                        </w:r>
+                      </w:fldSimple>
                       <w:r>
                         <w:t xml:space="preserve"> Arquitectura SDN</w:t>
                       </w:r>
@@ -6410,6 +6341,7 @@
         <w:rPr>
           <w:rStyle w:val="Ttulo3Car"/>
           <w:rFonts w:ascii="Arial" w:hAnsi="Arial" w:cs="Arial"/>
+          <w:noProof/>
           <w:color w:val="70AD47" w:themeColor="accent6"/>
         </w:rPr>
         <w:drawing>
@@ -7992,9 +7924,9 @@
           <w:szCs w:val="24"/>
         </w:rPr>
       </w:pPr>
-      <w:bookmarkStart w:id="45" w:name="_Toc192236454"/>
-      <w:bookmarkStart w:id="46" w:name="_Toc192238285"/>
-      <w:bookmarkStart w:id="47" w:name="_Toc192239306"/>
+      <w:bookmarkStart w:id="45" w:name="_Toc192238285"/>
+      <w:bookmarkStart w:id="46" w:name="_Toc192239306"/>
+      <w:bookmarkStart w:id="47" w:name="_Toc192236454"/>
       <w:r>
         <w:rPr>
           <w:rStyle w:val="Ttulo2Car"/>
@@ -8005,18 +7937,18 @@
         </w:rPr>
         <w:t>Características de las SDN</w:t>
       </w:r>
+      <w:bookmarkEnd w:id="45"/>
       <w:bookmarkEnd w:id="46"/>
+      <w:r>
+        <w:rPr>
+          <w:rFonts w:ascii="Arial" w:hAnsi="Arial" w:cs="Arial"/>
+          <w:color w:val="70AD47" w:themeColor="accent6"/>
+          <w:sz w:val="24"/>
+          <w:szCs w:val="24"/>
+        </w:rPr>
+        <w:t>:</w:t>
+      </w:r>
       <w:bookmarkEnd w:id="47"/>
-      <w:r>
-        <w:rPr>
-          <w:rFonts w:ascii="Arial" w:hAnsi="Arial" w:cs="Arial"/>
-          <w:color w:val="70AD47" w:themeColor="accent6"/>
-          <w:sz w:val="24"/>
-          <w:szCs w:val="24"/>
-        </w:rPr>
-        <w:t>:</w:t>
-      </w:r>
-      <w:bookmarkEnd w:id="45"/>
     </w:p>
     <w:p>
       <w:pPr>
@@ -12815,13 +12747,7 @@
                               </w:rPr>
                             </w:pPr>
                             <w:r>
-                              <w:t xml:space="preserve">Ilustración </w:t>
-                            </w:r>
-                            <w:r>
-                              <w:t>10</w:t>
-                            </w:r>
-                            <w:r>
-                              <w:t xml:space="preserve"> Infraestructura NFV</w:t>
+                              <w:t>Ilustración 10 Infraestructura NFV</w:t>
                             </w:r>
                           </w:p>
                         </w:txbxContent>
@@ -12851,13 +12777,7 @@
                         </w:rPr>
                       </w:pPr>
                       <w:r>
-                        <w:t xml:space="preserve">Ilustración </w:t>
-                      </w:r>
-                      <w:r>
-                        <w:t>10</w:t>
-                      </w:r>
-                      <w:r>
-                        <w:t xml:space="preserve"> Infraestructura NFV</w:t>
+                        <w:t>Ilustración 10 Infraestructura NFV</w:t>
                       </w:r>
                     </w:p>
                   </w:txbxContent>
@@ -13013,7 +12933,25 @@
           <w:sz w:val="24"/>
           <w:szCs w:val="24"/>
         </w:rPr>
-        <w:t xml:space="preserve"> Los entornos NFV suelen tener que requerir herramientas de monitorización más complejas para controlar las distintas máquinas virtuales, las funciones y el tráfico que circula por la red. Las funciones virtualizadas también están más expuestas a los ciberataques y al malware que el hardware físico </w:t>
+        <w:t xml:space="preserve"> Los entornos NFV suelen tener que requerir herramientas de monitorización más complejas para controlar las distintas máquinas virtuales, las funciones y el tráfico que circula por la red. Las funciones virtualizadas también están más expuestas a los ciberataques y al </w:t>
+      </w:r>
+      <w:proofErr w:type="gramStart"/>
+      <w:r>
+        <w:rPr>
+          <w:rFonts w:ascii="Arial" w:hAnsi="Arial" w:cs="Arial"/>
+          <w:sz w:val="24"/>
+          <w:szCs w:val="24"/>
+        </w:rPr>
+        <w:t>malware</w:t>
+      </w:r>
+      <w:proofErr w:type="gramEnd"/>
+      <w:r>
+        <w:rPr>
+          <w:rFonts w:ascii="Arial" w:hAnsi="Arial" w:cs="Arial"/>
+          <w:sz w:val="24"/>
+          <w:szCs w:val="24"/>
+        </w:rPr>
+        <w:t xml:space="preserve"> que el hardware físico </w:t>
       </w:r>
       <w:r>
         <w:rPr>
@@ -13341,7 +13279,43 @@
           <w:sz w:val="24"/>
           <w:szCs w:val="24"/>
         </w:rPr>
-        <w:t>En el modelo NFV, es difícil poder contener y aislar el malware. Es fácil que el malware se desplace entre los componentes y los dañe.</w:t>
+        <w:t xml:space="preserve">En el modelo NFV, es difícil poder contener y aislar el </w:t>
+      </w:r>
+      <w:proofErr w:type="gramStart"/>
+      <w:r>
+        <w:rPr>
+          <w:rFonts w:ascii="Arial" w:hAnsi="Arial" w:cs="Arial"/>
+          <w:sz w:val="24"/>
+          <w:szCs w:val="24"/>
+        </w:rPr>
+        <w:t>malware</w:t>
+      </w:r>
+      <w:proofErr w:type="gramEnd"/>
+      <w:r>
+        <w:rPr>
+          <w:rFonts w:ascii="Arial" w:hAnsi="Arial" w:cs="Arial"/>
+          <w:sz w:val="24"/>
+          <w:szCs w:val="24"/>
+        </w:rPr>
+        <w:t xml:space="preserve">. Es fácil que el </w:t>
+      </w:r>
+      <w:proofErr w:type="gramStart"/>
+      <w:r>
+        <w:rPr>
+          <w:rFonts w:ascii="Arial" w:hAnsi="Arial" w:cs="Arial"/>
+          <w:sz w:val="24"/>
+          <w:szCs w:val="24"/>
+        </w:rPr>
+        <w:t>malware</w:t>
+      </w:r>
+      <w:proofErr w:type="gramEnd"/>
+      <w:r>
+        <w:rPr>
+          <w:rFonts w:ascii="Arial" w:hAnsi="Arial" w:cs="Arial"/>
+          <w:sz w:val="24"/>
+          <w:szCs w:val="24"/>
+        </w:rPr>
+        <w:t xml:space="preserve"> se desplace entre los componentes y los dañe.</w:t>
       </w:r>
     </w:p>
     <w:p>
@@ -13770,17 +13744,39 @@
           <w:szCs w:val="24"/>
         </w:rPr>
         <w:lastRenderedPageBreak/>
-        <w:t xml:space="preserve">Seguridad en </w:t>
-      </w:r>
-      <w:r>
+        <w:t>Importancia de la seguridad en redes definidas por software</w:t>
+      </w:r>
+    </w:p>
+    <w:p>
+      <w:pPr>
+        <w:spacing w:line="360" w:lineRule="auto"/>
+        <w:jc w:val="both"/>
+        <w:rPr>
+          <w:rFonts w:ascii="Arial" w:hAnsi="Arial" w:cs="Arial"/>
+          <w:sz w:val="24"/>
+          <w:szCs w:val="24"/>
+        </w:rPr>
+      </w:pPr>
+      <w:r>
+        <w:rPr>
+          <w:rFonts w:ascii="Arial" w:hAnsi="Arial" w:cs="Arial"/>
+          <w:sz w:val="24"/>
+          <w:szCs w:val="24"/>
+        </w:rPr>
+        <w:t xml:space="preserve">La gran transición a las redes SDN consiguió poder traer grandes beneficios, pero también introdujo nuevos desafíos relacionados con la seguridad. La naturaleza centralizada del control en SDN puede ser un objetivo bastante atractivo para los atacantes, quienes podrían llegar a aprovecharse de las vulnerabilidades para comprometer toda la red y exponerla a ciertos peligros y vulnerabilidades. Por ello, la seguridad en redes SDN debe ser una prioridad desde el diseño hasta su implementación. Además, debemos saber que uno de los mayores beneficios de SDN es su capacidad para poder implementar políticas de seguridad de una manera rápida y eficiente. Al tener todo el control centralizado, las políticas pueden ser aplicadas de manera uniforme en toda la red, reduciendo así la posibilidad de configuraciones erróneas que podrían ser explotadas por los atacantes. También SDN nos permite obtener una mejor visibilidad del tráfico de red, facilitando la detección anticipada de las actividades sospechosas. </w:t>
+      </w:r>
+    </w:p>
+    <w:p>
+      <w:pPr>
+        <w:pStyle w:val="Ttulo2"/>
+        <w:jc w:val="both"/>
         <w:rPr>
           <w:rFonts w:ascii="Arial" w:hAnsi="Arial" w:cs="Arial"/>
           <w:color w:val="70AD47" w:themeColor="accent6"/>
           <w:sz w:val="24"/>
           <w:szCs w:val="24"/>
         </w:rPr>
-        <w:t>r</w:t>
-      </w:r>
+      </w:pPr>
       <w:r>
         <w:rPr>
           <w:rFonts w:ascii="Arial" w:hAnsi="Arial" w:cs="Arial"/>
@@ -13788,17 +13784,224 @@
           <w:sz w:val="24"/>
           <w:szCs w:val="24"/>
         </w:rPr>
-        <w:t xml:space="preserve">edes </w:t>
-      </w:r>
-      <w:r>
+        <w:t>¿Cómo podemos mejorar la seguridad de las SDN?</w:t>
+      </w:r>
+    </w:p>
+    <w:p>
+      <w:pPr>
+        <w:spacing w:line="360" w:lineRule="auto"/>
+        <w:jc w:val="both"/>
+        <w:rPr>
+          <w:rFonts w:ascii="Arial" w:hAnsi="Arial" w:cs="Arial"/>
+          <w:sz w:val="24"/>
+          <w:szCs w:val="24"/>
+        </w:rPr>
+      </w:pPr>
+      <w:r>
+        <w:rPr>
+          <w:rFonts w:ascii="Arial" w:hAnsi="Arial" w:cs="Arial"/>
+          <w:sz w:val="24"/>
+          <w:szCs w:val="24"/>
+        </w:rPr>
+        <w:t xml:space="preserve">Hay diferentes métodos </w:t>
+      </w:r>
+      <w:r>
+        <w:rPr>
+          <w:rFonts w:ascii="Arial" w:hAnsi="Arial" w:cs="Arial"/>
+          <w:sz w:val="24"/>
+          <w:szCs w:val="24"/>
+        </w:rPr>
+        <w:t>con lo que podemos lograr una seguridad más eficiente, entre los más usados estarían:</w:t>
+      </w:r>
+    </w:p>
+    <w:p>
+      <w:pPr>
+        <w:pStyle w:val="Prrafodelista"/>
+        <w:numPr>
+          <w:ilvl w:val="0"/>
+          <w:numId w:val="47"/>
+        </w:numPr>
+        <w:spacing w:line="360" w:lineRule="auto"/>
+        <w:jc w:val="both"/>
+        <w:rPr>
+          <w:rFonts w:ascii="Arial" w:hAnsi="Arial" w:cs="Arial"/>
+          <w:sz w:val="24"/>
+          <w:szCs w:val="24"/>
+        </w:rPr>
+      </w:pPr>
+      <w:r>
+        <w:rPr>
+          <w:rFonts w:ascii="Arial" w:hAnsi="Arial" w:cs="Arial"/>
+          <w:sz w:val="24"/>
+          <w:szCs w:val="24"/>
+          <w:u w:val="single"/>
+        </w:rPr>
+        <w:t>Monitoreo y análisis del tráfico</w:t>
+      </w:r>
+      <w:r>
+        <w:rPr>
+          <w:rFonts w:ascii="Arial" w:hAnsi="Arial" w:cs="Arial"/>
+          <w:sz w:val="24"/>
+          <w:szCs w:val="24"/>
+        </w:rPr>
+        <w:t>: Hacer uso de un monitoreo continuo del tráfico de la red es crucial para poder identificar y reducir las amenazas de seguridad. Las herramientas de análisis de tráfico pueden ser utilizadas para detectar patrones inusuales que podrían indicar una violación de seguridad. Además, hay que tener en cuenta que la implementación de sistemas de detección de intrusiones (IDS) pueden ayudarnos a identificar y responder de una manera rápida a las actividades detectadas como maliciosas.</w:t>
+      </w:r>
+    </w:p>
+    <w:p>
+      <w:pPr>
+        <w:pStyle w:val="Prrafodelista"/>
+        <w:spacing w:line="360" w:lineRule="auto"/>
+        <w:jc w:val="both"/>
+        <w:rPr>
+          <w:rFonts w:ascii="Arial" w:hAnsi="Arial" w:cs="Arial"/>
+          <w:sz w:val="24"/>
+          <w:szCs w:val="24"/>
+        </w:rPr>
+      </w:pPr>
+    </w:p>
+    <w:p>
+      <w:pPr>
+        <w:pStyle w:val="Prrafodelista"/>
+        <w:numPr>
+          <w:ilvl w:val="0"/>
+          <w:numId w:val="47"/>
+        </w:numPr>
+        <w:spacing w:line="360" w:lineRule="auto"/>
+        <w:jc w:val="both"/>
+        <w:rPr>
+          <w:rFonts w:ascii="Arial" w:hAnsi="Arial" w:cs="Arial"/>
+          <w:sz w:val="24"/>
+          <w:szCs w:val="24"/>
+        </w:rPr>
+      </w:pPr>
+      <w:r>
+        <w:rPr>
+          <w:rFonts w:ascii="Arial" w:hAnsi="Arial" w:cs="Arial"/>
+          <w:sz w:val="24"/>
+          <w:szCs w:val="24"/>
+          <w:u w:val="single"/>
+        </w:rPr>
+        <w:lastRenderedPageBreak/>
+        <w:t>Uso de cifrado</w:t>
+      </w:r>
+      <w:r>
+        <w:rPr>
+          <w:rFonts w:ascii="Arial" w:hAnsi="Arial" w:cs="Arial"/>
+          <w:sz w:val="24"/>
+          <w:szCs w:val="24"/>
+        </w:rPr>
+        <w:t>: El cifrado es una herramienta muy esencial a la hora de tener que proteger la comunicación entre los diferentes componentes de SDN. Existen protocolos como SSL/TLS que deben ser utilizados para cifrar todo el tráfico entre el controlador y los dispositivos de red, pudiendo así asegurar que los datos no sean interceptados o modificados por los atacantes cuando se encuentran en transmisión.</w:t>
+      </w:r>
+    </w:p>
+    <w:p>
+      <w:pPr>
+        <w:pStyle w:val="Prrafodelista"/>
+        <w:spacing w:line="360" w:lineRule="auto"/>
+        <w:jc w:val="both"/>
+        <w:rPr>
+          <w:rFonts w:ascii="Arial" w:hAnsi="Arial" w:cs="Arial"/>
+          <w:sz w:val="24"/>
+          <w:szCs w:val="24"/>
+        </w:rPr>
+      </w:pPr>
+    </w:p>
+    <w:p>
+      <w:pPr>
+        <w:pStyle w:val="Prrafodelista"/>
+        <w:numPr>
+          <w:ilvl w:val="0"/>
+          <w:numId w:val="47"/>
+        </w:numPr>
+        <w:spacing w:line="360" w:lineRule="auto"/>
+        <w:jc w:val="both"/>
+        <w:rPr>
+          <w:rFonts w:ascii="Arial" w:hAnsi="Arial" w:cs="Arial"/>
+          <w:sz w:val="24"/>
+          <w:szCs w:val="24"/>
+        </w:rPr>
+      </w:pPr>
+      <w:r>
+        <w:rPr>
+          <w:rFonts w:ascii="Arial" w:hAnsi="Arial" w:cs="Arial"/>
+          <w:sz w:val="24"/>
+          <w:szCs w:val="24"/>
+          <w:u w:val="single"/>
+        </w:rPr>
+        <w:t>Implementación de autenticación y autorización</w:t>
+      </w:r>
+      <w:r>
+        <w:rPr>
+          <w:rFonts w:ascii="Arial" w:hAnsi="Arial" w:cs="Arial"/>
+          <w:sz w:val="24"/>
+          <w:szCs w:val="24"/>
+        </w:rPr>
+        <w:t>: La seguridad en redes SDN empieza desde tener una autenticación sólida y una autorización. Actualmente las empresas deben utilizar protocolos de autenticación que sean robustos como lo son RADIUS o TACACS, con los que conseguimos poder garantizar que solo los usuarios autorizados puedan acceder al controlador SDN. Además de que es crucial tener que implementar también políticas de autorización que sean estrictas para limitar los privilegios de los usuarios según sus roles.</w:t>
+      </w:r>
+    </w:p>
+    <w:p>
+      <w:pPr>
+        <w:pStyle w:val="Prrafodelista"/>
+        <w:rPr>
+          <w:rFonts w:ascii="Arial" w:hAnsi="Arial" w:cs="Arial"/>
+          <w:sz w:val="24"/>
+          <w:szCs w:val="24"/>
+        </w:rPr>
+      </w:pPr>
+    </w:p>
+    <w:p>
+      <w:pPr>
+        <w:pStyle w:val="Prrafodelista"/>
+        <w:numPr>
+          <w:ilvl w:val="0"/>
+          <w:numId w:val="47"/>
+        </w:numPr>
+        <w:spacing w:line="360" w:lineRule="auto"/>
+        <w:jc w:val="both"/>
+        <w:rPr>
+          <w:rFonts w:ascii="Arial" w:hAnsi="Arial" w:cs="Arial"/>
+          <w:sz w:val="24"/>
+          <w:szCs w:val="24"/>
+        </w:rPr>
+      </w:pPr>
+      <w:r>
+        <w:rPr>
+          <w:rFonts w:ascii="Arial" w:hAnsi="Arial" w:cs="Arial"/>
+          <w:sz w:val="24"/>
+          <w:szCs w:val="24"/>
+          <w:u w:val="single"/>
+        </w:rPr>
+        <w:t>Segmentación de redes</w:t>
+      </w:r>
+      <w:r>
+        <w:rPr>
+          <w:rFonts w:ascii="Arial" w:hAnsi="Arial" w:cs="Arial"/>
+          <w:sz w:val="24"/>
+          <w:szCs w:val="24"/>
+        </w:rPr>
+        <w:t xml:space="preserve">: Esta es una práctica efectiva para poder limitar el impacto de un ataque. Al tener que dividir la red en diferentes segmentos más pequeños, se puede contener el acceso no autorizado y minimizar la posible propagación de amenazas. En los entornos SDN, la segmentación de redes puede conseguirse de forma dinámica, pudiendo así adaptarse rápidamente a las amenazas que surjan. </w:t>
+      </w:r>
+    </w:p>
+    <w:p>
+      <w:pPr>
+        <w:pStyle w:val="Prrafodelista"/>
+        <w:rPr>
+          <w:rFonts w:ascii="Arial" w:hAnsi="Arial" w:cs="Arial"/>
+          <w:sz w:val="24"/>
+          <w:szCs w:val="24"/>
+        </w:rPr>
+      </w:pPr>
+    </w:p>
+    <w:p>
+      <w:pPr>
+        <w:pStyle w:val="Ttulo2"/>
+        <w:jc w:val="both"/>
         <w:rPr>
           <w:rFonts w:ascii="Arial" w:hAnsi="Arial" w:cs="Arial"/>
           <w:color w:val="70AD47" w:themeColor="accent6"/>
           <w:sz w:val="24"/>
           <w:szCs w:val="24"/>
         </w:rPr>
-        <w:t>d</w:t>
-      </w:r>
+      </w:pPr>
       <w:r>
         <w:rPr>
           <w:rFonts w:ascii="Arial" w:hAnsi="Arial" w:cs="Arial"/>
@@ -13806,17 +14009,117 @@
           <w:sz w:val="24"/>
           <w:szCs w:val="24"/>
         </w:rPr>
-        <w:t xml:space="preserve">efinidas por </w:t>
-      </w:r>
-      <w:r>
+        <w:t>Retos comunes de la seguridad en la SDN</w:t>
+      </w:r>
+    </w:p>
+    <w:p>
+      <w:pPr>
+        <w:pStyle w:val="Prrafodelista"/>
+        <w:numPr>
+          <w:ilvl w:val="0"/>
+          <w:numId w:val="47"/>
+        </w:numPr>
+        <w:spacing w:line="360" w:lineRule="auto"/>
+        <w:jc w:val="both"/>
+        <w:rPr>
+          <w:rFonts w:ascii="Arial" w:hAnsi="Arial" w:cs="Arial"/>
+          <w:sz w:val="24"/>
+          <w:szCs w:val="24"/>
+        </w:rPr>
+      </w:pPr>
+      <w:r>
+        <w:rPr>
+          <w:rFonts w:ascii="Arial" w:hAnsi="Arial" w:cs="Arial"/>
+          <w:sz w:val="24"/>
+          <w:szCs w:val="24"/>
+          <w:u w:val="single"/>
+        </w:rPr>
+        <w:t>Integración con infraestructuras legadas</w:t>
+      </w:r>
+      <w:r>
+        <w:rPr>
+          <w:rFonts w:ascii="Arial" w:hAnsi="Arial" w:cs="Arial"/>
+          <w:sz w:val="24"/>
+          <w:szCs w:val="24"/>
+        </w:rPr>
+        <w:t xml:space="preserve">: La integración de SDN con infraestructuras de red legadas puede llegar a presentar desafíos de compatibilidad y seguridad. Ya que es esencial planificar </w:t>
+      </w:r>
+      <w:r>
+        <w:rPr>
+          <w:rFonts w:ascii="Arial" w:hAnsi="Arial" w:cs="Arial"/>
+          <w:sz w:val="24"/>
+          <w:szCs w:val="24"/>
+        </w:rPr>
+        <w:lastRenderedPageBreak/>
+        <w:t>cuidadosamente la transición a SDN para garantizar una integración fluida y segura que no comprometa a la infraestructura existente.</w:t>
+      </w:r>
+    </w:p>
+    <w:p>
+      <w:pPr>
+        <w:pStyle w:val="Prrafodelista"/>
+        <w:spacing w:line="360" w:lineRule="auto"/>
+        <w:jc w:val="both"/>
+        <w:rPr>
+          <w:rFonts w:ascii="Arial" w:hAnsi="Arial" w:cs="Arial"/>
+          <w:sz w:val="24"/>
+          <w:szCs w:val="24"/>
+        </w:rPr>
+      </w:pPr>
+    </w:p>
+    <w:p>
+      <w:pPr>
+        <w:pStyle w:val="Prrafodelista"/>
+        <w:numPr>
+          <w:ilvl w:val="0"/>
+          <w:numId w:val="47"/>
+        </w:numPr>
+        <w:spacing w:line="360" w:lineRule="auto"/>
+        <w:jc w:val="both"/>
+        <w:rPr>
+          <w:rFonts w:ascii="Arial" w:hAnsi="Arial" w:cs="Arial"/>
+          <w:sz w:val="24"/>
+          <w:szCs w:val="24"/>
+        </w:rPr>
+      </w:pPr>
+      <w:r>
+        <w:rPr>
+          <w:rFonts w:ascii="Arial" w:hAnsi="Arial" w:cs="Arial"/>
+          <w:sz w:val="24"/>
+          <w:szCs w:val="24"/>
+          <w:u w:val="single"/>
+        </w:rPr>
+        <w:t>Complejidad para la gestión de políticas</w:t>
+      </w:r>
+      <w:r>
+        <w:rPr>
+          <w:rFonts w:ascii="Arial" w:hAnsi="Arial" w:cs="Arial"/>
+          <w:sz w:val="24"/>
+          <w:szCs w:val="24"/>
+        </w:rPr>
+        <w:t>: A medida que las redes se van volviendo más complejas, la gestión de políticas de seguridad puede convertirse en un desafío. Las organizaciones deben poder asegurarse de que sus políticas de seguridad sean claras, consistentes y fáciles a la hora de gestionarlas para evitar configuraciones erróneas que podrían ser explotadas.</w:t>
+      </w:r>
+    </w:p>
+    <w:p>
+      <w:pPr>
+        <w:pStyle w:val="Prrafodelista"/>
+        <w:rPr>
+          <w:rFonts w:ascii="Arial" w:hAnsi="Arial" w:cs="Arial"/>
+          <w:sz w:val="24"/>
+          <w:szCs w:val="24"/>
+        </w:rPr>
+      </w:pPr>
+    </w:p>
+    <w:p>
+      <w:pPr>
+        <w:pStyle w:val="Ttulo2"/>
+        <w:jc w:val="both"/>
         <w:rPr>
           <w:rFonts w:ascii="Arial" w:hAnsi="Arial" w:cs="Arial"/>
           <w:color w:val="70AD47" w:themeColor="accent6"/>
           <w:sz w:val="24"/>
           <w:szCs w:val="24"/>
         </w:rPr>
-        <w:t>s</w:t>
-      </w:r>
+      </w:pPr>
       <w:r>
         <w:rPr>
           <w:rFonts w:ascii="Arial" w:hAnsi="Arial" w:cs="Arial"/>
@@ -13824,9 +14127,21 @@
           <w:sz w:val="24"/>
           <w:szCs w:val="24"/>
         </w:rPr>
-        <w:t>oftware</w:t>
-      </w:r>
-    </w:p>
+        <w:t>Herramientas para aumentar la seguridad en SDN</w:t>
+      </w:r>
+    </w:p>
+    <w:p>
+      <w:pPr>
+        <w:pStyle w:val="Prrafodelista"/>
+        <w:rPr>
+          <w:rFonts w:ascii="Arial" w:hAnsi="Arial" w:cs="Arial"/>
+          <w:sz w:val="24"/>
+          <w:szCs w:val="24"/>
+        </w:rPr>
+      </w:pPr>
+    </w:p>
+    <w:p/>
+    <w:p/>
     <w:p>
       <w:pPr>
         <w:pStyle w:val="Ttulo1"/>
@@ -14351,25 +14666,7 @@
           <w:sz w:val="24"/>
           <w:szCs w:val="24"/>
         </w:rPr>
-        <w:t>osas (</w:t>
-      </w:r>
-      <w:proofErr w:type="spellStart"/>
-      <w:r>
-        <w:rPr>
-          <w:rFonts w:ascii="Arial" w:hAnsi="Arial" w:cs="Arial"/>
-          <w:sz w:val="24"/>
-          <w:szCs w:val="24"/>
-        </w:rPr>
-        <w:t>IoT</w:t>
-      </w:r>
-      <w:proofErr w:type="spellEnd"/>
-      <w:r>
-        <w:rPr>
-          <w:rFonts w:ascii="Arial" w:hAnsi="Arial" w:cs="Arial"/>
-          <w:sz w:val="24"/>
-          <w:szCs w:val="24"/>
-        </w:rPr>
-        <w:t xml:space="preserve">) es un concepto que se refiere a la interconexión de dispositivos físicos a través de Internet para que puedan capturar, enviar y recibir datos sin </w:t>
+        <w:t xml:space="preserve">osas (IoT) es un concepto que se refiere a la interconexión de dispositivos físicos a través de Internet para que puedan capturar, enviar y recibir datos sin </w:t>
       </w:r>
       <w:r>
         <w:rPr>
@@ -18622,6 +18919,119 @@
     </w:lvl>
   </w:abstractNum>
   <w:abstractNum w:abstractNumId="39" w15:restartNumberingAfterBreak="0">
+    <w:nsid w:val="6B990B5C"/>
+    <w:multiLevelType w:val="hybridMultilevel"/>
+    <w:tmpl w:val="20A49A82"/>
+    <w:lvl w:ilvl="0" w:tplc="0C0A000B">
+      <w:start w:val="1"/>
+      <w:numFmt w:val="bullet"/>
+      <w:lvlText w:val=""/>
+      <w:lvlJc w:val="left"/>
+      <w:pPr>
+        <w:ind w:left="720" w:hanging="360"/>
+      </w:pPr>
+      <w:rPr>
+        <w:rFonts w:ascii="Wingdings" w:hAnsi="Wingdings" w:hint="default"/>
+      </w:rPr>
+    </w:lvl>
+    <w:lvl w:ilvl="1" w:tplc="0C0A0003" w:tentative="1">
+      <w:start w:val="1"/>
+      <w:numFmt w:val="bullet"/>
+      <w:lvlText w:val="o"/>
+      <w:lvlJc w:val="left"/>
+      <w:pPr>
+        <w:ind w:left="1440" w:hanging="360"/>
+      </w:pPr>
+      <w:rPr>
+        <w:rFonts w:ascii="Courier New" w:hAnsi="Courier New" w:cs="Courier New" w:hint="default"/>
+      </w:rPr>
+    </w:lvl>
+    <w:lvl w:ilvl="2" w:tplc="0C0A0005" w:tentative="1">
+      <w:start w:val="1"/>
+      <w:numFmt w:val="bullet"/>
+      <w:lvlText w:val=""/>
+      <w:lvlJc w:val="left"/>
+      <w:pPr>
+        <w:ind w:left="2160" w:hanging="360"/>
+      </w:pPr>
+      <w:rPr>
+        <w:rFonts w:ascii="Wingdings" w:hAnsi="Wingdings" w:hint="default"/>
+      </w:rPr>
+    </w:lvl>
+    <w:lvl w:ilvl="3" w:tplc="0C0A0001" w:tentative="1">
+      <w:start w:val="1"/>
+      <w:numFmt w:val="bullet"/>
+      <w:lvlText w:val=""/>
+      <w:lvlJc w:val="left"/>
+      <w:pPr>
+        <w:ind w:left="2880" w:hanging="360"/>
+      </w:pPr>
+      <w:rPr>
+        <w:rFonts w:ascii="Symbol" w:hAnsi="Symbol" w:hint="default"/>
+      </w:rPr>
+    </w:lvl>
+    <w:lvl w:ilvl="4" w:tplc="0C0A0003" w:tentative="1">
+      <w:start w:val="1"/>
+      <w:numFmt w:val="bullet"/>
+      <w:lvlText w:val="o"/>
+      <w:lvlJc w:val="left"/>
+      <w:pPr>
+        <w:ind w:left="3600" w:hanging="360"/>
+      </w:pPr>
+      <w:rPr>
+        <w:rFonts w:ascii="Courier New" w:hAnsi="Courier New" w:cs="Courier New" w:hint="default"/>
+      </w:rPr>
+    </w:lvl>
+    <w:lvl w:ilvl="5" w:tplc="0C0A0005" w:tentative="1">
+      <w:start w:val="1"/>
+      <w:numFmt w:val="bullet"/>
+      <w:lvlText w:val=""/>
+      <w:lvlJc w:val="left"/>
+      <w:pPr>
+        <w:ind w:left="4320" w:hanging="360"/>
+      </w:pPr>
+      <w:rPr>
+        <w:rFonts w:ascii="Wingdings" w:hAnsi="Wingdings" w:hint="default"/>
+      </w:rPr>
+    </w:lvl>
+    <w:lvl w:ilvl="6" w:tplc="0C0A0001" w:tentative="1">
+      <w:start w:val="1"/>
+      <w:numFmt w:val="bullet"/>
+      <w:lvlText w:val=""/>
+      <w:lvlJc w:val="left"/>
+      <w:pPr>
+        <w:ind w:left="5040" w:hanging="360"/>
+      </w:pPr>
+      <w:rPr>
+        <w:rFonts w:ascii="Symbol" w:hAnsi="Symbol" w:hint="default"/>
+      </w:rPr>
+    </w:lvl>
+    <w:lvl w:ilvl="7" w:tplc="0C0A0003" w:tentative="1">
+      <w:start w:val="1"/>
+      <w:numFmt w:val="bullet"/>
+      <w:lvlText w:val="o"/>
+      <w:lvlJc w:val="left"/>
+      <w:pPr>
+        <w:ind w:left="5760" w:hanging="360"/>
+      </w:pPr>
+      <w:rPr>
+        <w:rFonts w:ascii="Courier New" w:hAnsi="Courier New" w:cs="Courier New" w:hint="default"/>
+      </w:rPr>
+    </w:lvl>
+    <w:lvl w:ilvl="8" w:tplc="0C0A0005" w:tentative="1">
+      <w:start w:val="1"/>
+      <w:numFmt w:val="bullet"/>
+      <w:lvlText w:val=""/>
+      <w:lvlJc w:val="left"/>
+      <w:pPr>
+        <w:ind w:left="6480" w:hanging="360"/>
+      </w:pPr>
+      <w:rPr>
+        <w:rFonts w:ascii="Wingdings" w:hAnsi="Wingdings" w:hint="default"/>
+      </w:rPr>
+    </w:lvl>
+  </w:abstractNum>
+  <w:abstractNum w:abstractNumId="40" w15:restartNumberingAfterBreak="0">
     <w:nsid w:val="6C095144"/>
     <w:multiLevelType w:val="hybridMultilevel"/>
     <w:tmpl w:val="B314AD00"/>
@@ -18707,7 +19117,7 @@
       </w:pPr>
     </w:lvl>
   </w:abstractNum>
-  <w:abstractNum w:abstractNumId="40" w15:restartNumberingAfterBreak="0">
+  <w:abstractNum w:abstractNumId="41" w15:restartNumberingAfterBreak="0">
     <w:nsid w:val="6D3E33C6"/>
     <w:multiLevelType w:val="multilevel"/>
     <w:tmpl w:val="6A62BB1E"/>
@@ -18793,7 +19203,7 @@
       </w:pPr>
     </w:lvl>
   </w:abstractNum>
-  <w:abstractNum w:abstractNumId="41" w15:restartNumberingAfterBreak="0">
+  <w:abstractNum w:abstractNumId="42" w15:restartNumberingAfterBreak="0">
     <w:nsid w:val="71EA6043"/>
     <w:multiLevelType w:val="multilevel"/>
     <w:tmpl w:val="0C0A001F"/>
@@ -18879,7 +19289,7 @@
       </w:pPr>
     </w:lvl>
   </w:abstractNum>
-  <w:abstractNum w:abstractNumId="42" w15:restartNumberingAfterBreak="0">
+  <w:abstractNum w:abstractNumId="43" w15:restartNumberingAfterBreak="0">
     <w:nsid w:val="788D075D"/>
     <w:multiLevelType w:val="multilevel"/>
     <w:tmpl w:val="0C0A001F"/>
@@ -18965,7 +19375,7 @@
       </w:pPr>
     </w:lvl>
   </w:abstractNum>
-  <w:abstractNum w:abstractNumId="43" w15:restartNumberingAfterBreak="0">
+  <w:abstractNum w:abstractNumId="44" w15:restartNumberingAfterBreak="0">
     <w:nsid w:val="7CA92FA3"/>
     <w:multiLevelType w:val="hybridMultilevel"/>
     <w:tmpl w:val="6950BF26"/>
@@ -19078,7 +19488,7 @@
       </w:rPr>
     </w:lvl>
   </w:abstractNum>
-  <w:abstractNum w:abstractNumId="44" w15:restartNumberingAfterBreak="0">
+  <w:abstractNum w:abstractNumId="45" w15:restartNumberingAfterBreak="0">
     <w:nsid w:val="7CF50961"/>
     <w:multiLevelType w:val="hybridMultilevel"/>
     <w:tmpl w:val="EE68BAE2"/>
@@ -19192,7 +19602,7 @@
       </w:rPr>
     </w:lvl>
   </w:abstractNum>
-  <w:abstractNum w:abstractNumId="45" w15:restartNumberingAfterBreak="0">
+  <w:abstractNum w:abstractNumId="46" w15:restartNumberingAfterBreak="0">
     <w:nsid w:val="7EFA17B0"/>
     <w:multiLevelType w:val="hybridMultilevel"/>
     <w:tmpl w:val="774AD2D4"/>
@@ -19333,10 +19743,10 @@
     <w:abstractNumId w:val="38"/>
   </w:num>
   <w:num w:numId="10" w16cid:durableId="566574630">
-    <w:abstractNumId w:val="45"/>
+    <w:abstractNumId w:val="46"/>
   </w:num>
   <w:num w:numId="11" w16cid:durableId="3283278">
-    <w:abstractNumId w:val="44"/>
+    <w:abstractNumId w:val="45"/>
   </w:num>
   <w:num w:numId="12" w16cid:durableId="767315684">
     <w:abstractNumId w:val="20"/>
@@ -19387,7 +19797,7 @@
     <w:abstractNumId w:val="17"/>
   </w:num>
   <w:num w:numId="28" w16cid:durableId="1393116220">
-    <w:abstractNumId w:val="43"/>
+    <w:abstractNumId w:val="44"/>
   </w:num>
   <w:num w:numId="29" w16cid:durableId="2091391175">
     <w:abstractNumId w:val="31"/>
@@ -19423,25 +19833,28 @@
     <w:abstractNumId w:val="18"/>
   </w:num>
   <w:num w:numId="40" w16cid:durableId="1540631760">
-    <w:abstractNumId w:val="40"/>
+    <w:abstractNumId w:val="41"/>
   </w:num>
   <w:num w:numId="41" w16cid:durableId="71859796">
     <w:abstractNumId w:val="23"/>
   </w:num>
   <w:num w:numId="42" w16cid:durableId="56364291">
-    <w:abstractNumId w:val="39"/>
+    <w:abstractNumId w:val="40"/>
   </w:num>
   <w:num w:numId="43" w16cid:durableId="1019814943">
     <w:abstractNumId w:val="36"/>
   </w:num>
   <w:num w:numId="44" w16cid:durableId="631442985">
-    <w:abstractNumId w:val="42"/>
+    <w:abstractNumId w:val="43"/>
   </w:num>
   <w:num w:numId="45" w16cid:durableId="426583383">
     <w:abstractNumId w:val="19"/>
   </w:num>
   <w:num w:numId="46" w16cid:durableId="1491746539">
-    <w:abstractNumId w:val="41"/>
+    <w:abstractNumId w:val="42"/>
+  </w:num>
+  <w:num w:numId="47" w16cid:durableId="292515900">
+    <w:abstractNumId w:val="39"/>
   </w:num>
 </w:numbering>
 </file>
@@ -19959,6 +20372,7 @@
   <w:style w:type="character" w:default="1" w:styleId="Fuentedeprrafopredeter">
     <w:name w:val="Default Paragraph Font"/>
     <w:uiPriority w:val="1"/>
+    <w:semiHidden/>
     <w:unhideWhenUsed/>
   </w:style>
   <w:style w:type="table" w:default="1" w:styleId="Tablanormal">
@@ -20551,17 +20965,6 @@
 </file>
 
 <file path=customXml/item1.xml><?xml version="1.0" encoding="utf-8"?>
-<p:properties xmlns:p="http://schemas.microsoft.com/office/2006/metadata/properties" xmlns:xsi="http://www.w3.org/2001/XMLSchema-instance" xmlns:pc="http://schemas.microsoft.com/office/infopath/2007/PartnerControls">
-  <documentManagement>
-    <TaxCatchAll xmlns="59390006-c430-45d0-b76a-cc9d620cdd55" xsi:nil="true"/>
-    <lcf76f155ced4ddcb4097134ff3c332f xmlns="439adc47-72d5-4f73-991c-913beebc2c9a">
-      <Terms xmlns="http://schemas.microsoft.com/office/infopath/2007/PartnerControls"/>
-    </lcf76f155ced4ddcb4097134ff3c332f>
-  </documentManagement>
-</p:properties>
-</file>
-
-<file path=customXml/item2.xml><?xml version="1.0" encoding="utf-8"?>
 <ct:contentTypeSchema xmlns:ct="http://schemas.microsoft.com/office/2006/metadata/contentType" xmlns:ma="http://schemas.microsoft.com/office/2006/metadata/properties/metaAttributes" ct:_="" ma:_="" ma:contentTypeName="Documento" ma:contentTypeID="0x0101008CD8C293B1B33442A2596F7F4EB4F7DA" ma:contentTypeVersion="13" ma:contentTypeDescription="Crear nuevo documento." ma:contentTypeScope="" ma:versionID="3fff2a8d346b842f093bb3701a245707">
   <xsd:schema xmlns:xsd="http://www.w3.org/2001/XMLSchema" xmlns:xs="http://www.w3.org/2001/XMLSchema" xmlns:p="http://schemas.microsoft.com/office/2006/metadata/properties" xmlns:ns2="439adc47-72d5-4f73-991c-913beebc2c9a" xmlns:ns3="59390006-c430-45d0-b76a-cc9d620cdd55" targetNamespace="http://schemas.microsoft.com/office/2006/metadata/properties" ma:root="true" ma:fieldsID="1598023d093cbc92eb58db4e954047a9" ns2:_="" ns3:_="">
     <xsd:import namespace="439adc47-72d5-4f73-991c-913beebc2c9a"/>
@@ -20784,7 +21187,22 @@
 </ct:contentTypeSchema>
 </file>
 
+<file path=customXml/item2.xml><?xml version="1.0" encoding="utf-8"?>
+<p:properties xmlns:p="http://schemas.microsoft.com/office/2006/metadata/properties" xmlns:xsi="http://www.w3.org/2001/XMLSchema-instance" xmlns:pc="http://schemas.microsoft.com/office/infopath/2007/PartnerControls">
+  <documentManagement>
+    <TaxCatchAll xmlns="59390006-c430-45d0-b76a-cc9d620cdd55" xsi:nil="true"/>
+    <lcf76f155ced4ddcb4097134ff3c332f xmlns="439adc47-72d5-4f73-991c-913beebc2c9a">
+      <Terms xmlns="http://schemas.microsoft.com/office/infopath/2007/PartnerControls"/>
+    </lcf76f155ced4ddcb4097134ff3c332f>
+  </documentManagement>
+</p:properties>
+</file>
+
 <file path=customXml/item3.xml><?xml version="1.0" encoding="utf-8"?>
+<b:Sources xmlns:b="http://schemas.openxmlformats.org/officeDocument/2006/bibliography" xmlns="http://schemas.openxmlformats.org/officeDocument/2006/bibliography" SelectedStyle="\APASixthEditionOfficeOnline.xsl" StyleName="APA" Version="6"/>
+</file>
+
+<file path=customXml/item4.xml><?xml version="1.0" encoding="utf-8"?>
 <?mso-contentType ?>
 <FormTemplates xmlns="http://schemas.microsoft.com/sharepoint/v3/contenttype/forms">
   <Display>DocumentLibraryForm</Display>
@@ -20793,22 +21211,7 @@
 </FormTemplates>
 </file>
 
-<file path=customXml/item4.xml><?xml version="1.0" encoding="utf-8"?>
-<b:Sources xmlns:b="http://schemas.openxmlformats.org/officeDocument/2006/bibliography" xmlns="http://schemas.openxmlformats.org/officeDocument/2006/bibliography" SelectedStyle="\APASixthEditionOfficeOnline.xsl" StyleName="APA" Version="6"/>
-</file>
-
 <file path=customXml/itemProps1.xml><?xml version="1.0" encoding="utf-8"?>
-<ds:datastoreItem xmlns:ds="http://schemas.openxmlformats.org/officeDocument/2006/customXml" ds:itemID="{BCDA797D-315A-42FB-BB9A-CCFA3A760578}">
-  <ds:schemaRefs>
-    <ds:schemaRef ds:uri="http://schemas.microsoft.com/office/2006/metadata/properties"/>
-    <ds:schemaRef ds:uri="http://schemas.microsoft.com/office/infopath/2007/PartnerControls"/>
-    <ds:schemaRef ds:uri="59390006-c430-45d0-b76a-cc9d620cdd55"/>
-    <ds:schemaRef ds:uri="439adc47-72d5-4f73-991c-913beebc2c9a"/>
-  </ds:schemaRefs>
-</ds:datastoreItem>
-</file>
-
-<file path=customXml/itemProps2.xml><?xml version="1.0" encoding="utf-8"?>
 <ds:datastoreItem xmlns:ds="http://schemas.openxmlformats.org/officeDocument/2006/customXml" ds:itemID="{B56C9B97-3894-4B38-A6AD-295A7F0C1DBC}">
   <ds:schemaRefs>
     <ds:schemaRef ds:uri="http://schemas.microsoft.com/office/2006/metadata/contentType"/>
@@ -20827,18 +21230,29 @@
 </ds:datastoreItem>
 </file>
 
+<file path=customXml/itemProps2.xml><?xml version="1.0" encoding="utf-8"?>
+<ds:datastoreItem xmlns:ds="http://schemas.openxmlformats.org/officeDocument/2006/customXml" ds:itemID="{BCDA797D-315A-42FB-BB9A-CCFA3A760578}">
+  <ds:schemaRefs>
+    <ds:schemaRef ds:uri="http://schemas.microsoft.com/office/2006/metadata/properties"/>
+    <ds:schemaRef ds:uri="http://schemas.microsoft.com/office/infopath/2007/PartnerControls"/>
+    <ds:schemaRef ds:uri="59390006-c430-45d0-b76a-cc9d620cdd55"/>
+    <ds:schemaRef ds:uri="439adc47-72d5-4f73-991c-913beebc2c9a"/>
+  </ds:schemaRefs>
+</ds:datastoreItem>
+</file>
+
 <file path=customXml/itemProps3.xml><?xml version="1.0" encoding="utf-8"?>
+<ds:datastoreItem xmlns:ds="http://schemas.openxmlformats.org/officeDocument/2006/customXml" ds:itemID="{3A253E4C-5070-4F5A-A04E-45BE8A5CCF17}">
+  <ds:schemaRefs>
+    <ds:schemaRef ds:uri="http://schemas.openxmlformats.org/officeDocument/2006/bibliography"/>
+  </ds:schemaRefs>
+</ds:datastoreItem>
+</file>
+
+<file path=customXml/itemProps4.xml><?xml version="1.0" encoding="utf-8"?>
 <ds:datastoreItem xmlns:ds="http://schemas.openxmlformats.org/officeDocument/2006/customXml" ds:itemID="{42E3C8EC-5B10-45B3-8E97-FBD6324B8BB9}">
   <ds:schemaRefs>
     <ds:schemaRef ds:uri="http://schemas.microsoft.com/sharepoint/v3/contenttype/forms"/>
   </ds:schemaRefs>
 </ds:datastoreItem>
-</file>
-
-<file path=customXml/itemProps4.xml><?xml version="1.0" encoding="utf-8"?>
-<ds:datastoreItem xmlns:ds="http://schemas.openxmlformats.org/officeDocument/2006/customXml" ds:itemID="{3A253E4C-5070-4F5A-A04E-45BE8A5CCF17}">
-  <ds:schemaRefs>
-    <ds:schemaRef ds:uri="http://schemas.openxmlformats.org/officeDocument/2006/bibliography"/>
-  </ds:schemaRefs>
-</ds:datastoreItem>
 </file>
</xml_diff>

<commit_message>
Apartado de seguridad en redes SDN terminado
</commit_message>
<xml_diff>
--- a/Memoria_TFG 2024-25_JulianMoronRidao.docx
+++ b/Memoria_TFG 2024-25_JulianMoronRidao.docx
@@ -33,7 +33,7 @@
           <w:noProof/>
         </w:rPr>
         <w:drawing>
-          <wp:inline distT="0" distB="0" distL="0" distR="0" wp14:anchorId="19882AF8" wp14:editId="5143DA85">
+          <wp:inline distT="0" distB="0" distL="0" distR="0" wp14:anchorId="19882AF8" wp14:editId="31EF9E4E">
             <wp:extent cx="3524250" cy="1771650"/>
             <wp:effectExtent l="0" t="0" r="0" b="0"/>
             <wp:docPr id="923855780" name="Imagen 923855780"/>
@@ -5077,7 +5077,7 @@
                 <w:noProof/>
               </w:rPr>
               <w:drawing>
-                <wp:anchor distT="0" distB="0" distL="114300" distR="114300" simplePos="0" relativeHeight="251675648" behindDoc="0" locked="0" layoutInCell="1" allowOverlap="1" wp14:anchorId="5445F602" wp14:editId="0CA28137">
+                <wp:anchor distT="0" distB="0" distL="114300" distR="114300" simplePos="0" relativeHeight="251675648" behindDoc="0" locked="0" layoutInCell="1" allowOverlap="1" wp14:anchorId="5445F602" wp14:editId="78B0CE84">
                   <wp:simplePos x="0" y="0"/>
                   <wp:positionH relativeFrom="column">
                     <wp:posOffset>-68580</wp:posOffset>
@@ -13279,43 +13279,7 @@
           <w:sz w:val="24"/>
           <w:szCs w:val="24"/>
         </w:rPr>
-        <w:t xml:space="preserve">En el modelo NFV, es difícil poder contener y aislar el </w:t>
-      </w:r>
-      <w:proofErr w:type="gramStart"/>
-      <w:r>
-        <w:rPr>
-          <w:rFonts w:ascii="Arial" w:hAnsi="Arial" w:cs="Arial"/>
-          <w:sz w:val="24"/>
-          <w:szCs w:val="24"/>
-        </w:rPr>
-        <w:t>malware</w:t>
-      </w:r>
-      <w:proofErr w:type="gramEnd"/>
-      <w:r>
-        <w:rPr>
-          <w:rFonts w:ascii="Arial" w:hAnsi="Arial" w:cs="Arial"/>
-          <w:sz w:val="24"/>
-          <w:szCs w:val="24"/>
-        </w:rPr>
-        <w:t xml:space="preserve">. Es fácil que el </w:t>
-      </w:r>
-      <w:proofErr w:type="gramStart"/>
-      <w:r>
-        <w:rPr>
-          <w:rFonts w:ascii="Arial" w:hAnsi="Arial" w:cs="Arial"/>
-          <w:sz w:val="24"/>
-          <w:szCs w:val="24"/>
-        </w:rPr>
-        <w:t>malware</w:t>
-      </w:r>
-      <w:proofErr w:type="gramEnd"/>
-      <w:r>
-        <w:rPr>
-          <w:rFonts w:ascii="Arial" w:hAnsi="Arial" w:cs="Arial"/>
-          <w:sz w:val="24"/>
-          <w:szCs w:val="24"/>
-        </w:rPr>
-        <w:t xml:space="preserve"> se desplace entre los componentes y los dañe.</w:t>
+        <w:t>En el modelo NFV, es difícil poder contener y aislar el malware. Es fácil que el malware se desplace entre los componentes y los dañe.</w:t>
       </w:r>
     </w:p>
     <w:p>
@@ -14112,6 +14076,7 @@
     <w:p>
       <w:pPr>
         <w:pStyle w:val="Ttulo2"/>
+        <w:spacing w:line="360" w:lineRule="auto"/>
         <w:jc w:val="both"/>
         <w:rPr>
           <w:rFonts w:ascii="Arial" w:hAnsi="Arial" w:cs="Arial"/>
@@ -14133,6 +14098,1162 @@
     <w:p>
       <w:pPr>
         <w:pStyle w:val="Prrafodelista"/>
+        <w:numPr>
+          <w:ilvl w:val="0"/>
+          <w:numId w:val="47"/>
+        </w:numPr>
+        <w:spacing w:line="360" w:lineRule="auto"/>
+        <w:jc w:val="both"/>
+        <w:rPr>
+          <w:rFonts w:ascii="Arial" w:hAnsi="Arial" w:cs="Arial"/>
+          <w:sz w:val="24"/>
+          <w:szCs w:val="24"/>
+        </w:rPr>
+      </w:pPr>
+      <w:r>
+        <w:rPr>
+          <w:rFonts w:ascii="Arial" w:hAnsi="Arial" w:cs="Arial"/>
+          <w:sz w:val="24"/>
+          <w:szCs w:val="24"/>
+        </w:rPr>
+        <w:t>Soluciones de seguridad de confianza cero: Las arquitecturas de confianza cero están ganando una gran popularidad al ser utilizadas como un enfoque efectivo para poder mejorar la seguridad de las SDN. Este modelo consta del principio de no confiar en nada dentro o fuera de la red por defecto y verifica continuamente cada solicitud de acceso. Si llegamos a implementar una arquitectura de confianza cero se puede conseguir ayudar a reducir significativamente el riesgo de los accesos no autorizados y violaciones de seguridad.</w:t>
+      </w:r>
+    </w:p>
+    <w:p>
+      <w:pPr>
+        <w:pStyle w:val="Prrafodelista"/>
+        <w:spacing w:line="360" w:lineRule="auto"/>
+        <w:jc w:val="both"/>
+        <w:rPr>
+          <w:rFonts w:ascii="Arial" w:hAnsi="Arial" w:cs="Arial"/>
+          <w:sz w:val="24"/>
+          <w:szCs w:val="24"/>
+        </w:rPr>
+      </w:pPr>
+    </w:p>
+    <w:p>
+      <w:pPr>
+        <w:pStyle w:val="Prrafodelista"/>
+        <w:numPr>
+          <w:ilvl w:val="0"/>
+          <w:numId w:val="47"/>
+        </w:numPr>
+        <w:spacing w:line="360" w:lineRule="auto"/>
+        <w:jc w:val="both"/>
+        <w:rPr>
+          <w:rFonts w:ascii="Arial" w:hAnsi="Arial" w:cs="Arial"/>
+          <w:sz w:val="24"/>
+          <w:szCs w:val="24"/>
+        </w:rPr>
+      </w:pPr>
+      <w:r>
+        <w:rPr>
+          <w:rFonts w:ascii="Arial" w:hAnsi="Arial" w:cs="Arial"/>
+          <w:sz w:val="24"/>
+          <w:szCs w:val="24"/>
+        </w:rPr>
+        <w:t>Firewalls definidos por software: Son una herramienta muy poderosa para la seguridad de las redes SDN. Este tipo de firewalls nos permiten tener un control granular del tráfico de la red, asegurando que solo el tráfico autorizado pueda atravesar la red. Además, su implementación puede ser automatizada para poder adaptarse rápidamente a las amenazas.</w:t>
+      </w:r>
+    </w:p>
+    <w:p>
+      <w:pPr>
+        <w:pStyle w:val="Prrafodelista"/>
+        <w:spacing w:line="360" w:lineRule="auto"/>
+        <w:jc w:val="both"/>
+        <w:rPr>
+          <w:rFonts w:ascii="Arial" w:hAnsi="Arial" w:cs="Arial"/>
+          <w:sz w:val="24"/>
+          <w:szCs w:val="24"/>
+        </w:rPr>
+      </w:pPr>
+    </w:p>
+    <w:p>
+      <w:pPr>
+        <w:pStyle w:val="Prrafodelista"/>
+        <w:numPr>
+          <w:ilvl w:val="0"/>
+          <w:numId w:val="47"/>
+        </w:numPr>
+        <w:spacing w:line="360" w:lineRule="auto"/>
+        <w:jc w:val="both"/>
+        <w:rPr>
+          <w:rFonts w:ascii="Arial" w:hAnsi="Arial" w:cs="Arial"/>
+          <w:sz w:val="24"/>
+          <w:szCs w:val="24"/>
+        </w:rPr>
+      </w:pPr>
+      <w:r>
+        <w:rPr>
+          <w:rFonts w:ascii="Arial" w:hAnsi="Arial" w:cs="Arial"/>
+          <w:sz w:val="24"/>
+          <w:szCs w:val="24"/>
+        </w:rPr>
+        <w:t xml:space="preserve">Uso de inteligencia artificial: Juega un papel crucial en la mejora de la seguridad de este tipo de redes. Esta tecnología puede usarse para analizar grandes volúmenes de datos, identificar patrones </w:t>
+      </w:r>
+      <w:r>
+        <w:rPr>
+          <w:rFonts w:ascii="Arial" w:hAnsi="Arial" w:cs="Arial"/>
+          <w:sz w:val="24"/>
+          <w:szCs w:val="24"/>
+        </w:rPr>
+        <w:lastRenderedPageBreak/>
+        <w:t>sospechosos y poder predecir amenazas potenciales antes de que lleguen a ocurrir. Al tener que integrarlas en el sistema de seguridad de las SDN, las empresas pueden mejorar significativamente su capacidad de respuesta ante amenazas.</w:t>
+      </w:r>
+    </w:p>
+    <w:p>
+      <w:pPr>
+        <w:pStyle w:val="Prrafodelista"/>
+        <w:rPr>
+          <w:rFonts w:ascii="Arial" w:hAnsi="Arial" w:cs="Arial"/>
+          <w:sz w:val="24"/>
+          <w:szCs w:val="24"/>
+        </w:rPr>
+      </w:pPr>
+    </w:p>
+    <w:p>
+      <w:pPr>
+        <w:pStyle w:val="Ttulo1"/>
+        <w:spacing w:line="360" w:lineRule="auto"/>
+        <w:jc w:val="both"/>
+        <w:rPr>
+          <w:rFonts w:ascii="Arial" w:hAnsi="Arial" w:cs="Arial"/>
+          <w:color w:val="70AD47" w:themeColor="accent6"/>
+          <w:sz w:val="24"/>
+          <w:szCs w:val="24"/>
+        </w:rPr>
+      </w:pPr>
+      <w:r>
+        <w:rPr>
+          <w:rFonts w:ascii="Arial" w:hAnsi="Arial" w:cs="Arial"/>
+          <w:color w:val="70AD47" w:themeColor="accent6"/>
+          <w:sz w:val="24"/>
+          <w:szCs w:val="24"/>
+        </w:rPr>
+        <w:t>Ciberseguridad en SDN</w:t>
+      </w:r>
+    </w:p>
+    <w:p>
+      <w:pPr>
+        <w:spacing w:line="360" w:lineRule="auto"/>
+        <w:jc w:val="both"/>
+        <w:rPr>
+          <w:rFonts w:ascii="Arial" w:hAnsi="Arial" w:cs="Arial"/>
+          <w:sz w:val="24"/>
+          <w:szCs w:val="24"/>
+        </w:rPr>
+      </w:pPr>
+      <w:r>
+        <w:rPr>
+          <w:rFonts w:ascii="Arial" w:hAnsi="Arial" w:cs="Arial"/>
+          <w:sz w:val="24"/>
+          <w:szCs w:val="24"/>
+        </w:rPr>
+        <w:t>La ciberseguridad dentro de las SDN consta de 5 pilares básicos, que son: confidencialidad, disponibilidad de la información, autenticación, no repudio e integridad. Los profesionales que trabajan con este tipo de redes deben ser capaces de proteger los datos y los terminales, además de poder realizar comunicaciones a través de una red protegida. La ciberseguridad en las redes SDN tiene un potencial tremendo a nivel de uso de la red. Por este motivo, se comienzan a crear procesos inteligentes de detección de intrusos, sistemas de prevención para las intrusiones y un análisis programado de la propia red. Los sistemas podrán alcanzar un nivel muy alto de robustez frente a los ataques de los ciberdelincuentes en muy poco tiempo y ahí estaremos nosotros para poder ofrecer el mejor servicio.</w:t>
+      </w:r>
+    </w:p>
+    <w:p>
+      <w:pPr>
+        <w:spacing w:line="360" w:lineRule="auto"/>
+        <w:jc w:val="both"/>
+        <w:rPr>
+          <w:rFonts w:ascii="Arial" w:hAnsi="Arial" w:cs="Arial"/>
+          <w:color w:val="70AD47" w:themeColor="accent6"/>
+          <w:sz w:val="24"/>
+          <w:szCs w:val="24"/>
+        </w:rPr>
+      </w:pPr>
+      <w:r>
+        <w:rPr>
+          <w:rFonts w:ascii="Arial" w:hAnsi="Arial" w:cs="Arial"/>
+          <w:color w:val="70AD47" w:themeColor="accent6"/>
+          <w:sz w:val="24"/>
+          <w:szCs w:val="24"/>
+        </w:rPr>
+        <w:t>Implementación de medidas de seguridad</w:t>
+      </w:r>
+      <w:r>
+        <w:rPr>
+          <w:rFonts w:ascii="Arial" w:hAnsi="Arial" w:cs="Arial"/>
+          <w:color w:val="70AD47" w:themeColor="accent6"/>
+          <w:sz w:val="24"/>
+          <w:szCs w:val="24"/>
+        </w:rPr>
+        <w:t xml:space="preserve"> en SDN</w:t>
+      </w:r>
+    </w:p>
+    <w:tbl>
+      <w:tblPr>
+        <w:tblStyle w:val="Tablaconcuadrcula"/>
+        <w:tblW w:w="0" w:type="auto"/>
+        <w:tblInd w:w="-147" w:type="dxa"/>
+        <w:tblLook w:val="04A0" w:firstRow="1" w:lastRow="0" w:firstColumn="1" w:lastColumn="0" w:noHBand="0" w:noVBand="1"/>
+      </w:tblPr>
+      <w:tblGrid>
+        <w:gridCol w:w="2639"/>
+        <w:gridCol w:w="2373"/>
+        <w:gridCol w:w="2927"/>
+      </w:tblGrid>
+      <w:tr>
+        <w:tc>
+          <w:tcPr>
+            <w:tcW w:w="2639" w:type="dxa"/>
+          </w:tcPr>
+          <w:p>
+            <w:pPr>
+              <w:spacing w:line="360" w:lineRule="auto"/>
+              <w:jc w:val="center"/>
+              <w:rPr>
+                <w:rFonts w:ascii="Arial" w:hAnsi="Arial" w:cs="Arial"/>
+                <w:color w:val="70AD47" w:themeColor="accent6"/>
+                <w:sz w:val="24"/>
+                <w:szCs w:val="24"/>
+              </w:rPr>
+            </w:pPr>
+            <w:r>
+              <w:rPr>
+                <w:rFonts w:ascii="Arial" w:hAnsi="Arial" w:cs="Arial"/>
+                <w:sz w:val="24"/>
+                <w:szCs w:val="24"/>
+              </w:rPr>
+              <w:t>Medida de seguridad</w:t>
+            </w:r>
+          </w:p>
+        </w:tc>
+        <w:tc>
+          <w:tcPr>
+            <w:tcW w:w="2373" w:type="dxa"/>
+          </w:tcPr>
+          <w:p>
+            <w:pPr>
+              <w:spacing w:line="360" w:lineRule="auto"/>
+              <w:jc w:val="center"/>
+              <w:rPr>
+                <w:rFonts w:ascii="Arial" w:hAnsi="Arial" w:cs="Arial"/>
+                <w:color w:val="70AD47" w:themeColor="accent6"/>
+                <w:sz w:val="24"/>
+                <w:szCs w:val="24"/>
+              </w:rPr>
+            </w:pPr>
+            <w:r>
+              <w:rPr>
+                <w:rFonts w:ascii="Arial" w:hAnsi="Arial" w:cs="Arial"/>
+                <w:sz w:val="24"/>
+                <w:szCs w:val="24"/>
+              </w:rPr>
+              <w:t>Reducción del riesgo</w:t>
+            </w:r>
+          </w:p>
+        </w:tc>
+        <w:tc>
+          <w:tcPr>
+            <w:tcW w:w="2927" w:type="dxa"/>
+          </w:tcPr>
+          <w:p>
+            <w:pPr>
+              <w:spacing w:line="360" w:lineRule="auto"/>
+              <w:jc w:val="center"/>
+              <w:rPr>
+                <w:rFonts w:ascii="Arial" w:hAnsi="Arial" w:cs="Arial"/>
+                <w:color w:val="70AD47" w:themeColor="accent6"/>
+                <w:sz w:val="24"/>
+                <w:szCs w:val="24"/>
+              </w:rPr>
+            </w:pPr>
+            <w:r>
+              <w:rPr>
+                <w:rFonts w:ascii="Arial" w:hAnsi="Arial" w:cs="Arial"/>
+                <w:sz w:val="24"/>
+                <w:szCs w:val="24"/>
+              </w:rPr>
+              <w:t>Mejora del tiempo de respuesta</w:t>
+            </w:r>
+          </w:p>
+        </w:tc>
+      </w:tr>
+      <w:tr>
+        <w:tc>
+          <w:tcPr>
+            <w:tcW w:w="2639" w:type="dxa"/>
+          </w:tcPr>
+          <w:p>
+            <w:pPr>
+              <w:spacing w:line="360" w:lineRule="auto"/>
+              <w:jc w:val="both"/>
+              <w:rPr>
+                <w:rFonts w:ascii="Arial" w:hAnsi="Arial" w:cs="Arial"/>
+                <w:color w:val="70AD47" w:themeColor="accent6"/>
+                <w:sz w:val="24"/>
+                <w:szCs w:val="24"/>
+              </w:rPr>
+            </w:pPr>
+            <w:r>
+              <w:rPr>
+                <w:rFonts w:ascii="Arial" w:hAnsi="Arial" w:cs="Arial"/>
+                <w:color w:val="000000" w:themeColor="text1"/>
+                <w:sz w:val="24"/>
+                <w:szCs w:val="24"/>
+              </w:rPr>
+              <w:t>Uso</w:t>
+            </w:r>
+            <w:r>
+              <w:rPr>
+                <w:rFonts w:ascii="Arial" w:hAnsi="Arial" w:cs="Arial"/>
+                <w:color w:val="000000" w:themeColor="text1"/>
+                <w:sz w:val="24"/>
+                <w:szCs w:val="24"/>
+              </w:rPr>
+              <w:t xml:space="preserve"> de cifrado</w:t>
+            </w:r>
+          </w:p>
+        </w:tc>
+        <w:tc>
+          <w:tcPr>
+            <w:tcW w:w="2373" w:type="dxa"/>
+          </w:tcPr>
+          <w:p>
+            <w:pPr>
+              <w:spacing w:line="360" w:lineRule="auto"/>
+              <w:jc w:val="center"/>
+              <w:rPr>
+                <w:rFonts w:ascii="Arial" w:hAnsi="Arial" w:cs="Arial"/>
+                <w:color w:val="000000" w:themeColor="text1"/>
+                <w:sz w:val="24"/>
+                <w:szCs w:val="24"/>
+              </w:rPr>
+            </w:pPr>
+            <w:r>
+              <w:rPr>
+                <w:rFonts w:ascii="Arial" w:hAnsi="Arial" w:cs="Arial"/>
+                <w:color w:val="000000" w:themeColor="text1"/>
+                <w:sz w:val="24"/>
+                <w:szCs w:val="24"/>
+              </w:rPr>
+              <w:t>90%</w:t>
+            </w:r>
+          </w:p>
+        </w:tc>
+        <w:tc>
+          <w:tcPr>
+            <w:tcW w:w="2927" w:type="dxa"/>
+          </w:tcPr>
+          <w:p>
+            <w:pPr>
+              <w:spacing w:line="360" w:lineRule="auto"/>
+              <w:jc w:val="center"/>
+              <w:rPr>
+                <w:rFonts w:ascii="Arial" w:hAnsi="Arial" w:cs="Arial"/>
+                <w:color w:val="000000" w:themeColor="text1"/>
+                <w:sz w:val="24"/>
+                <w:szCs w:val="24"/>
+              </w:rPr>
+            </w:pPr>
+            <w:r>
+              <w:rPr>
+                <w:rFonts w:ascii="Arial" w:hAnsi="Arial" w:cs="Arial"/>
+                <w:color w:val="000000" w:themeColor="text1"/>
+                <w:sz w:val="24"/>
+                <w:szCs w:val="24"/>
+              </w:rPr>
+              <w:t>70%</w:t>
+            </w:r>
+          </w:p>
+        </w:tc>
+      </w:tr>
+      <w:tr>
+        <w:tc>
+          <w:tcPr>
+            <w:tcW w:w="2639" w:type="dxa"/>
+          </w:tcPr>
+          <w:p>
+            <w:pPr>
+              <w:spacing w:line="360" w:lineRule="auto"/>
+              <w:jc w:val="both"/>
+              <w:rPr>
+                <w:rFonts w:ascii="Arial" w:hAnsi="Arial" w:cs="Arial"/>
+                <w:color w:val="70AD47" w:themeColor="accent6"/>
+                <w:sz w:val="24"/>
+                <w:szCs w:val="24"/>
+              </w:rPr>
+            </w:pPr>
+            <w:r>
+              <w:rPr>
+                <w:rFonts w:ascii="Arial" w:hAnsi="Arial" w:cs="Arial"/>
+                <w:color w:val="000000" w:themeColor="text1"/>
+                <w:sz w:val="24"/>
+                <w:szCs w:val="24"/>
+              </w:rPr>
+              <w:t>Segmentación de la red</w:t>
+            </w:r>
+          </w:p>
+        </w:tc>
+        <w:tc>
+          <w:tcPr>
+            <w:tcW w:w="2373" w:type="dxa"/>
+          </w:tcPr>
+          <w:p>
+            <w:pPr>
+              <w:spacing w:line="360" w:lineRule="auto"/>
+              <w:jc w:val="center"/>
+              <w:rPr>
+                <w:rFonts w:ascii="Arial" w:hAnsi="Arial" w:cs="Arial"/>
+                <w:color w:val="000000" w:themeColor="text1"/>
+                <w:sz w:val="24"/>
+                <w:szCs w:val="24"/>
+              </w:rPr>
+            </w:pPr>
+            <w:r>
+              <w:rPr>
+                <w:rFonts w:ascii="Arial" w:hAnsi="Arial" w:cs="Arial"/>
+                <w:color w:val="000000" w:themeColor="text1"/>
+                <w:sz w:val="24"/>
+                <w:szCs w:val="24"/>
+              </w:rPr>
+              <w:t>70%</w:t>
+            </w:r>
+          </w:p>
+        </w:tc>
+        <w:tc>
+          <w:tcPr>
+            <w:tcW w:w="2927" w:type="dxa"/>
+          </w:tcPr>
+          <w:p>
+            <w:pPr>
+              <w:spacing w:line="360" w:lineRule="auto"/>
+              <w:jc w:val="center"/>
+              <w:rPr>
+                <w:rFonts w:ascii="Arial" w:hAnsi="Arial" w:cs="Arial"/>
+                <w:color w:val="000000" w:themeColor="text1"/>
+                <w:sz w:val="24"/>
+                <w:szCs w:val="24"/>
+              </w:rPr>
+            </w:pPr>
+            <w:r>
+              <w:rPr>
+                <w:rFonts w:ascii="Arial" w:hAnsi="Arial" w:cs="Arial"/>
+                <w:color w:val="000000" w:themeColor="text1"/>
+                <w:sz w:val="24"/>
+                <w:szCs w:val="24"/>
+              </w:rPr>
+              <w:t>65%</w:t>
+            </w:r>
+          </w:p>
+        </w:tc>
+      </w:tr>
+      <w:tr>
+        <w:tc>
+          <w:tcPr>
+            <w:tcW w:w="2639" w:type="dxa"/>
+          </w:tcPr>
+          <w:p>
+            <w:pPr>
+              <w:spacing w:line="360" w:lineRule="auto"/>
+              <w:jc w:val="both"/>
+              <w:rPr>
+                <w:rFonts w:ascii="Arial" w:hAnsi="Arial" w:cs="Arial"/>
+                <w:color w:val="70AD47" w:themeColor="accent6"/>
+                <w:sz w:val="24"/>
+                <w:szCs w:val="24"/>
+              </w:rPr>
+            </w:pPr>
+            <w:r>
+              <w:rPr>
+                <w:rFonts w:ascii="Arial" w:hAnsi="Arial" w:cs="Arial"/>
+                <w:color w:val="000000" w:themeColor="text1"/>
+                <w:sz w:val="24"/>
+                <w:szCs w:val="24"/>
+              </w:rPr>
+              <w:t>Monitoreo del tráfico</w:t>
+            </w:r>
+          </w:p>
+        </w:tc>
+        <w:tc>
+          <w:tcPr>
+            <w:tcW w:w="2373" w:type="dxa"/>
+          </w:tcPr>
+          <w:p>
+            <w:pPr>
+              <w:spacing w:line="360" w:lineRule="auto"/>
+              <w:jc w:val="center"/>
+              <w:rPr>
+                <w:rFonts w:ascii="Arial" w:hAnsi="Arial" w:cs="Arial"/>
+                <w:color w:val="000000" w:themeColor="text1"/>
+                <w:sz w:val="24"/>
+                <w:szCs w:val="24"/>
+              </w:rPr>
+            </w:pPr>
+            <w:r>
+              <w:rPr>
+                <w:rFonts w:ascii="Arial" w:hAnsi="Arial" w:cs="Arial"/>
+                <w:color w:val="000000" w:themeColor="text1"/>
+                <w:sz w:val="24"/>
+                <w:szCs w:val="24"/>
+              </w:rPr>
+              <w:t>80%</w:t>
+            </w:r>
+          </w:p>
+        </w:tc>
+        <w:tc>
+          <w:tcPr>
+            <w:tcW w:w="2927" w:type="dxa"/>
+          </w:tcPr>
+          <w:p>
+            <w:pPr>
+              <w:spacing w:line="360" w:lineRule="auto"/>
+              <w:jc w:val="center"/>
+              <w:rPr>
+                <w:rFonts w:ascii="Arial" w:hAnsi="Arial" w:cs="Arial"/>
+                <w:color w:val="000000" w:themeColor="text1"/>
+                <w:sz w:val="24"/>
+                <w:szCs w:val="24"/>
+              </w:rPr>
+            </w:pPr>
+            <w:r>
+              <w:rPr>
+                <w:rFonts w:ascii="Arial" w:hAnsi="Arial" w:cs="Arial"/>
+                <w:color w:val="000000" w:themeColor="text1"/>
+                <w:sz w:val="24"/>
+                <w:szCs w:val="24"/>
+              </w:rPr>
+              <w:t>55%</w:t>
+            </w:r>
+          </w:p>
+        </w:tc>
+      </w:tr>
+      <w:tr>
+        <w:tc>
+          <w:tcPr>
+            <w:tcW w:w="2639" w:type="dxa"/>
+          </w:tcPr>
+          <w:p>
+            <w:pPr>
+              <w:spacing w:line="360" w:lineRule="auto"/>
+              <w:jc w:val="both"/>
+              <w:rPr>
+                <w:rFonts w:ascii="Arial" w:hAnsi="Arial" w:cs="Arial"/>
+                <w:color w:val="000000" w:themeColor="text1"/>
+                <w:sz w:val="24"/>
+                <w:szCs w:val="24"/>
+              </w:rPr>
+            </w:pPr>
+            <w:r>
+              <w:rPr>
+                <w:rFonts w:ascii="Arial" w:hAnsi="Arial" w:cs="Arial"/>
+                <w:color w:val="000000" w:themeColor="text1"/>
+                <w:sz w:val="24"/>
+                <w:szCs w:val="24"/>
+              </w:rPr>
+              <w:t>Autenticación y autorización</w:t>
+            </w:r>
+          </w:p>
+        </w:tc>
+        <w:tc>
+          <w:tcPr>
+            <w:tcW w:w="2373" w:type="dxa"/>
+          </w:tcPr>
+          <w:p>
+            <w:pPr>
+              <w:spacing w:line="360" w:lineRule="auto"/>
+              <w:jc w:val="center"/>
+              <w:rPr>
+                <w:rFonts w:ascii="Arial" w:hAnsi="Arial" w:cs="Arial"/>
+                <w:color w:val="000000" w:themeColor="text1"/>
+                <w:sz w:val="24"/>
+                <w:szCs w:val="24"/>
+              </w:rPr>
+            </w:pPr>
+            <w:r>
+              <w:rPr>
+                <w:rFonts w:ascii="Arial" w:hAnsi="Arial" w:cs="Arial"/>
+                <w:color w:val="000000" w:themeColor="text1"/>
+                <w:sz w:val="24"/>
+                <w:szCs w:val="24"/>
+              </w:rPr>
+              <w:t>75%</w:t>
+            </w:r>
+          </w:p>
+        </w:tc>
+        <w:tc>
+          <w:tcPr>
+            <w:tcW w:w="2927" w:type="dxa"/>
+          </w:tcPr>
+          <w:p>
+            <w:pPr>
+              <w:spacing w:line="360" w:lineRule="auto"/>
+              <w:jc w:val="center"/>
+              <w:rPr>
+                <w:rFonts w:ascii="Arial" w:hAnsi="Arial" w:cs="Arial"/>
+                <w:color w:val="000000" w:themeColor="text1"/>
+                <w:sz w:val="24"/>
+                <w:szCs w:val="24"/>
+              </w:rPr>
+            </w:pPr>
+            <w:r>
+              <w:rPr>
+                <w:rFonts w:ascii="Arial" w:hAnsi="Arial" w:cs="Arial"/>
+                <w:color w:val="000000" w:themeColor="text1"/>
+                <w:sz w:val="24"/>
+                <w:szCs w:val="24"/>
+              </w:rPr>
+              <w:t>63%</w:t>
+            </w:r>
+          </w:p>
+        </w:tc>
+      </w:tr>
+      <w:tr>
+        <w:tc>
+          <w:tcPr>
+            <w:tcW w:w="2639" w:type="dxa"/>
+          </w:tcPr>
+          <w:p>
+            <w:pPr>
+              <w:spacing w:line="360" w:lineRule="auto"/>
+              <w:jc w:val="both"/>
+              <w:rPr>
+                <w:rFonts w:ascii="Arial" w:hAnsi="Arial" w:cs="Arial"/>
+                <w:color w:val="000000" w:themeColor="text1"/>
+                <w:sz w:val="24"/>
+                <w:szCs w:val="24"/>
+              </w:rPr>
+            </w:pPr>
+            <w:r>
+              <w:rPr>
+                <w:rFonts w:ascii="Arial" w:hAnsi="Arial" w:cs="Arial"/>
+                <w:color w:val="000000" w:themeColor="text1"/>
+                <w:sz w:val="24"/>
+                <w:szCs w:val="24"/>
+              </w:rPr>
+              <w:t>Firewalls definidos por software</w:t>
+            </w:r>
+          </w:p>
+        </w:tc>
+        <w:tc>
+          <w:tcPr>
+            <w:tcW w:w="2373" w:type="dxa"/>
+          </w:tcPr>
+          <w:p>
+            <w:pPr>
+              <w:spacing w:line="360" w:lineRule="auto"/>
+              <w:jc w:val="center"/>
+              <w:rPr>
+                <w:rFonts w:ascii="Arial" w:hAnsi="Arial" w:cs="Arial"/>
+                <w:color w:val="000000" w:themeColor="text1"/>
+                <w:sz w:val="24"/>
+                <w:szCs w:val="24"/>
+              </w:rPr>
+            </w:pPr>
+            <w:r>
+              <w:rPr>
+                <w:rFonts w:ascii="Arial" w:hAnsi="Arial" w:cs="Arial"/>
+                <w:color w:val="000000" w:themeColor="text1"/>
+                <w:sz w:val="24"/>
+                <w:szCs w:val="24"/>
+              </w:rPr>
+              <w:t>86%</w:t>
+            </w:r>
+          </w:p>
+        </w:tc>
+        <w:tc>
+          <w:tcPr>
+            <w:tcW w:w="2927" w:type="dxa"/>
+          </w:tcPr>
+          <w:p>
+            <w:pPr>
+              <w:spacing w:line="360" w:lineRule="auto"/>
+              <w:jc w:val="center"/>
+              <w:rPr>
+                <w:rFonts w:ascii="Arial" w:hAnsi="Arial" w:cs="Arial"/>
+                <w:color w:val="000000" w:themeColor="text1"/>
+                <w:sz w:val="24"/>
+                <w:szCs w:val="24"/>
+              </w:rPr>
+            </w:pPr>
+            <w:r>
+              <w:rPr>
+                <w:rFonts w:ascii="Arial" w:hAnsi="Arial" w:cs="Arial"/>
+                <w:color w:val="000000" w:themeColor="text1"/>
+                <w:sz w:val="24"/>
+                <w:szCs w:val="24"/>
+              </w:rPr>
+              <w:t>74%</w:t>
+            </w:r>
+          </w:p>
+        </w:tc>
+      </w:tr>
+    </w:tbl>
+    <w:p>
+      <w:pPr>
+        <w:spacing w:line="360" w:lineRule="auto"/>
+        <w:ind w:left="708"/>
+        <w:jc w:val="both"/>
+        <w:rPr>
+          <w:rFonts w:ascii="Arial" w:hAnsi="Arial" w:cs="Arial"/>
+          <w:color w:val="70AD47" w:themeColor="accent6"/>
+          <w:sz w:val="24"/>
+          <w:szCs w:val="24"/>
+        </w:rPr>
+      </w:pPr>
+    </w:p>
+    <w:p>
+      <w:pPr>
+        <w:rPr>
+          <w:rFonts w:ascii="Arial" w:hAnsi="Arial" w:cs="Arial"/>
+          <w:color w:val="70AD47" w:themeColor="accent6"/>
+          <w:sz w:val="24"/>
+          <w:szCs w:val="24"/>
+        </w:rPr>
+      </w:pPr>
+      <w:r>
+        <w:rPr>
+          <w:rFonts w:ascii="Arial" w:hAnsi="Arial" w:cs="Arial"/>
+          <w:color w:val="70AD47" w:themeColor="accent6"/>
+          <w:sz w:val="24"/>
+          <w:szCs w:val="24"/>
+        </w:rPr>
+        <w:t>Resultados de seguridad en SDN</w:t>
+      </w:r>
+    </w:p>
+    <w:tbl>
+      <w:tblPr>
+        <w:tblStyle w:val="Tablaconcuadrcula"/>
+        <w:tblW w:w="8359" w:type="dxa"/>
+        <w:tblLook w:val="04A0" w:firstRow="1" w:lastRow="0" w:firstColumn="1" w:lastColumn="0" w:noHBand="0" w:noVBand="1"/>
+      </w:tblPr>
+      <w:tblGrid>
+        <w:gridCol w:w="2608"/>
+        <w:gridCol w:w="2687"/>
+        <w:gridCol w:w="3064"/>
+      </w:tblGrid>
+      <w:tr>
+        <w:tc>
+          <w:tcPr>
+            <w:tcW w:w="2608" w:type="dxa"/>
+          </w:tcPr>
+          <w:p>
+            <w:pPr>
+              <w:jc w:val="center"/>
+              <w:rPr>
+                <w:rFonts w:ascii="Arial" w:hAnsi="Arial" w:cs="Arial"/>
+                <w:sz w:val="24"/>
+                <w:szCs w:val="24"/>
+              </w:rPr>
+            </w:pPr>
+            <w:r>
+              <w:rPr>
+                <w:rFonts w:ascii="Arial" w:hAnsi="Arial" w:cs="Arial"/>
+                <w:sz w:val="24"/>
+                <w:szCs w:val="24"/>
+              </w:rPr>
+              <w:t>Objetivo</w:t>
+            </w:r>
+          </w:p>
+        </w:tc>
+        <w:tc>
+          <w:tcPr>
+            <w:tcW w:w="2687" w:type="dxa"/>
+          </w:tcPr>
+          <w:p>
+            <w:pPr>
+              <w:jc w:val="center"/>
+              <w:rPr>
+                <w:rFonts w:ascii="Arial" w:hAnsi="Arial" w:cs="Arial"/>
+                <w:sz w:val="24"/>
+                <w:szCs w:val="24"/>
+              </w:rPr>
+            </w:pPr>
+            <w:r>
+              <w:rPr>
+                <w:rFonts w:ascii="Arial" w:hAnsi="Arial" w:cs="Arial"/>
+                <w:sz w:val="24"/>
+                <w:szCs w:val="24"/>
+              </w:rPr>
+              <w:t xml:space="preserve">Antes de </w:t>
+            </w:r>
+            <w:r>
+              <w:rPr>
+                <w:rFonts w:ascii="Arial" w:hAnsi="Arial" w:cs="Arial"/>
+                <w:sz w:val="24"/>
+                <w:szCs w:val="24"/>
+              </w:rPr>
+              <w:t>implementar</w:t>
+            </w:r>
+            <w:r>
+              <w:rPr>
+                <w:rFonts w:ascii="Arial" w:hAnsi="Arial" w:cs="Arial"/>
+                <w:sz w:val="24"/>
+                <w:szCs w:val="24"/>
+              </w:rPr>
+              <w:t xml:space="preserve"> seguridad</w:t>
+            </w:r>
+            <w:r>
+              <w:rPr>
+                <w:rFonts w:ascii="Arial" w:hAnsi="Arial" w:cs="Arial"/>
+                <w:sz w:val="24"/>
+                <w:szCs w:val="24"/>
+              </w:rPr>
+              <w:t xml:space="preserve"> en SDN</w:t>
+            </w:r>
+          </w:p>
+        </w:tc>
+        <w:tc>
+          <w:tcPr>
+            <w:tcW w:w="3064" w:type="dxa"/>
+          </w:tcPr>
+          <w:p>
+            <w:pPr>
+              <w:jc w:val="center"/>
+              <w:rPr>
+                <w:rFonts w:ascii="Arial" w:hAnsi="Arial" w:cs="Arial"/>
+                <w:sz w:val="24"/>
+                <w:szCs w:val="24"/>
+              </w:rPr>
+            </w:pPr>
+            <w:r>
+              <w:rPr>
+                <w:rFonts w:ascii="Arial" w:hAnsi="Arial" w:cs="Arial"/>
+                <w:sz w:val="24"/>
+                <w:szCs w:val="24"/>
+              </w:rPr>
+              <w:t>Después de implementar seguridad en SDN</w:t>
+            </w:r>
+          </w:p>
+        </w:tc>
+      </w:tr>
+      <w:tr>
+        <w:tc>
+          <w:tcPr>
+            <w:tcW w:w="2608" w:type="dxa"/>
+          </w:tcPr>
+          <w:p>
+            <w:pPr>
+              <w:rPr>
+                <w:rFonts w:ascii="Arial" w:hAnsi="Arial" w:cs="Arial"/>
+                <w:sz w:val="24"/>
+                <w:szCs w:val="24"/>
+              </w:rPr>
+            </w:pPr>
+            <w:r>
+              <w:rPr>
+                <w:rFonts w:ascii="Arial" w:hAnsi="Arial" w:cs="Arial"/>
+                <w:sz w:val="24"/>
+                <w:szCs w:val="24"/>
+              </w:rPr>
+              <w:t>Reducción del tráfico malicioso</w:t>
+            </w:r>
+          </w:p>
+        </w:tc>
+        <w:tc>
+          <w:tcPr>
+            <w:tcW w:w="2687" w:type="dxa"/>
+          </w:tcPr>
+          <w:p>
+            <w:pPr>
+              <w:rPr>
+                <w:rFonts w:ascii="Arial" w:hAnsi="Arial" w:cs="Arial"/>
+                <w:sz w:val="24"/>
+                <w:szCs w:val="24"/>
+              </w:rPr>
+            </w:pPr>
+            <w:r>
+              <w:rPr>
+                <w:rFonts w:ascii="Arial" w:hAnsi="Arial" w:cs="Arial"/>
+                <w:sz w:val="24"/>
+                <w:szCs w:val="24"/>
+              </w:rPr>
+              <w:t>35%</w:t>
+            </w:r>
+          </w:p>
+        </w:tc>
+        <w:tc>
+          <w:tcPr>
+            <w:tcW w:w="3064" w:type="dxa"/>
+          </w:tcPr>
+          <w:p>
+            <w:pPr>
+              <w:rPr>
+                <w:rFonts w:ascii="Arial" w:hAnsi="Arial" w:cs="Arial"/>
+                <w:sz w:val="24"/>
+                <w:szCs w:val="24"/>
+              </w:rPr>
+            </w:pPr>
+            <w:r>
+              <w:rPr>
+                <w:rFonts w:ascii="Arial" w:hAnsi="Arial" w:cs="Arial"/>
+                <w:sz w:val="24"/>
+                <w:szCs w:val="24"/>
+              </w:rPr>
+              <w:t>85%</w:t>
+            </w:r>
+          </w:p>
+        </w:tc>
+      </w:tr>
+      <w:tr>
+        <w:tc>
+          <w:tcPr>
+            <w:tcW w:w="2608" w:type="dxa"/>
+          </w:tcPr>
+          <w:p>
+            <w:pPr>
+              <w:rPr>
+                <w:rFonts w:ascii="Arial" w:hAnsi="Arial" w:cs="Arial"/>
+                <w:sz w:val="24"/>
+                <w:szCs w:val="24"/>
+              </w:rPr>
+            </w:pPr>
+            <w:r>
+              <w:rPr>
+                <w:rFonts w:ascii="Arial" w:hAnsi="Arial" w:cs="Arial"/>
+                <w:sz w:val="24"/>
+                <w:szCs w:val="24"/>
+              </w:rPr>
+              <w:t>Efectividad de los di</w:t>
+            </w:r>
+          </w:p>
+          <w:p>
+            <w:pPr>
+              <w:rPr>
+                <w:rFonts w:ascii="Arial" w:hAnsi="Arial" w:cs="Arial"/>
+                <w:sz w:val="24"/>
+                <w:szCs w:val="24"/>
+              </w:rPr>
+            </w:pPr>
+          </w:p>
+          <w:p>
+            <w:pPr>
+              <w:rPr>
+                <w:rFonts w:ascii="Arial" w:hAnsi="Arial" w:cs="Arial"/>
+                <w:sz w:val="24"/>
+                <w:szCs w:val="24"/>
+              </w:rPr>
+            </w:pPr>
+            <w:r>
+              <w:rPr>
+                <w:rFonts w:ascii="Arial" w:hAnsi="Arial" w:cs="Arial"/>
+                <w:sz w:val="24"/>
+                <w:szCs w:val="24"/>
+              </w:rPr>
+              <w:t>firewall</w:t>
+            </w:r>
+          </w:p>
+        </w:tc>
+        <w:tc>
+          <w:tcPr>
+            <w:tcW w:w="2687" w:type="dxa"/>
+          </w:tcPr>
+          <w:p>
+            <w:pPr>
+              <w:rPr>
+                <w:rFonts w:ascii="Arial" w:hAnsi="Arial" w:cs="Arial"/>
+                <w:sz w:val="24"/>
+                <w:szCs w:val="24"/>
+              </w:rPr>
+            </w:pPr>
+            <w:r>
+              <w:rPr>
+                <w:rFonts w:ascii="Arial" w:hAnsi="Arial" w:cs="Arial"/>
+                <w:sz w:val="24"/>
+                <w:szCs w:val="24"/>
+              </w:rPr>
+              <w:t>55%</w:t>
+            </w:r>
+          </w:p>
+        </w:tc>
+        <w:tc>
+          <w:tcPr>
+            <w:tcW w:w="3064" w:type="dxa"/>
+          </w:tcPr>
+          <w:p>
+            <w:pPr>
+              <w:rPr>
+                <w:rFonts w:ascii="Arial" w:hAnsi="Arial" w:cs="Arial"/>
+                <w:sz w:val="24"/>
+                <w:szCs w:val="24"/>
+              </w:rPr>
+            </w:pPr>
+            <w:r>
+              <w:rPr>
+                <w:rFonts w:ascii="Arial" w:hAnsi="Arial" w:cs="Arial"/>
+                <w:sz w:val="24"/>
+                <w:szCs w:val="24"/>
+              </w:rPr>
+              <w:t>94%</w:t>
+            </w:r>
+          </w:p>
+        </w:tc>
+      </w:tr>
+      <w:tr>
+        <w:tc>
+          <w:tcPr>
+            <w:tcW w:w="2608" w:type="dxa"/>
+          </w:tcPr>
+          <w:p>
+            <w:pPr>
+              <w:rPr>
+                <w:rFonts w:ascii="Arial" w:hAnsi="Arial" w:cs="Arial"/>
+                <w:sz w:val="24"/>
+                <w:szCs w:val="24"/>
+              </w:rPr>
+            </w:pPr>
+            <w:r>
+              <w:rPr>
+                <w:rFonts w:ascii="Arial" w:hAnsi="Arial" w:cs="Arial"/>
+                <w:sz w:val="24"/>
+                <w:szCs w:val="24"/>
+              </w:rPr>
+              <w:t>Tiempo de detección de ataques</w:t>
+            </w:r>
+          </w:p>
+        </w:tc>
+        <w:tc>
+          <w:tcPr>
+            <w:tcW w:w="2687" w:type="dxa"/>
+          </w:tcPr>
+          <w:p>
+            <w:pPr>
+              <w:rPr>
+                <w:rFonts w:ascii="Arial" w:hAnsi="Arial" w:cs="Arial"/>
+                <w:sz w:val="24"/>
+                <w:szCs w:val="24"/>
+              </w:rPr>
+            </w:pPr>
+            <w:r>
+              <w:rPr>
+                <w:rFonts w:ascii="Arial" w:hAnsi="Arial" w:cs="Arial"/>
+                <w:sz w:val="24"/>
+                <w:szCs w:val="24"/>
+              </w:rPr>
+              <w:t>De 2 a 3 horas</w:t>
+            </w:r>
+          </w:p>
+        </w:tc>
+        <w:tc>
+          <w:tcPr>
+            <w:tcW w:w="3064" w:type="dxa"/>
+          </w:tcPr>
+          <w:p>
+            <w:pPr>
+              <w:rPr>
+                <w:rFonts w:ascii="Arial" w:hAnsi="Arial" w:cs="Arial"/>
+                <w:sz w:val="24"/>
+                <w:szCs w:val="24"/>
+              </w:rPr>
+            </w:pPr>
+            <w:r>
+              <w:rPr>
+                <w:rFonts w:ascii="Arial" w:hAnsi="Arial" w:cs="Arial"/>
+                <w:sz w:val="24"/>
+                <w:szCs w:val="24"/>
+              </w:rPr>
+              <w:t>Menos de 5 minutos</w:t>
+            </w:r>
+          </w:p>
+        </w:tc>
+      </w:tr>
+      <w:tr>
+        <w:tc>
+          <w:tcPr>
+            <w:tcW w:w="2608" w:type="dxa"/>
+          </w:tcPr>
+          <w:p>
+            <w:pPr>
+              <w:rPr>
+                <w:rFonts w:ascii="Arial" w:hAnsi="Arial" w:cs="Arial"/>
+                <w:sz w:val="24"/>
+                <w:szCs w:val="24"/>
+              </w:rPr>
+            </w:pPr>
+            <w:r>
+              <w:rPr>
+                <w:rFonts w:ascii="Arial" w:hAnsi="Arial" w:cs="Arial"/>
+                <w:sz w:val="24"/>
+                <w:szCs w:val="24"/>
+              </w:rPr>
+              <w:t>Costos de mitigación de ataques</w:t>
+            </w:r>
+          </w:p>
+        </w:tc>
+        <w:tc>
+          <w:tcPr>
+            <w:tcW w:w="2687" w:type="dxa"/>
+          </w:tcPr>
+          <w:p>
+            <w:pPr>
+              <w:rPr>
+                <w:rFonts w:ascii="Arial" w:hAnsi="Arial" w:cs="Arial"/>
+                <w:sz w:val="24"/>
+                <w:szCs w:val="24"/>
+              </w:rPr>
+            </w:pPr>
+            <w:r>
+              <w:rPr>
+                <w:rFonts w:ascii="Arial" w:hAnsi="Arial" w:cs="Arial"/>
+                <w:sz w:val="24"/>
+                <w:szCs w:val="24"/>
+              </w:rPr>
+              <w:t>Alto</w:t>
+            </w:r>
+          </w:p>
+        </w:tc>
+        <w:tc>
+          <w:tcPr>
+            <w:tcW w:w="3064" w:type="dxa"/>
+          </w:tcPr>
+          <w:p>
+            <w:pPr>
+              <w:rPr>
+                <w:rFonts w:ascii="Arial" w:hAnsi="Arial" w:cs="Arial"/>
+                <w:sz w:val="24"/>
+                <w:szCs w:val="24"/>
+              </w:rPr>
+            </w:pPr>
+            <w:r>
+              <w:rPr>
+                <w:rFonts w:ascii="Arial" w:hAnsi="Arial" w:cs="Arial"/>
+                <w:sz w:val="24"/>
+                <w:szCs w:val="24"/>
+              </w:rPr>
+              <w:t>Bajo</w:t>
+            </w:r>
+          </w:p>
+        </w:tc>
+      </w:tr>
+    </w:tbl>
+    <w:p>
+      <w:pPr>
+        <w:spacing w:line="360" w:lineRule="auto"/>
+        <w:jc w:val="both"/>
+        <w:rPr>
+          <w:rFonts w:ascii="Arial" w:hAnsi="Arial" w:cs="Arial"/>
+          <w:sz w:val="24"/>
+          <w:szCs w:val="24"/>
+        </w:rPr>
+      </w:pPr>
+    </w:p>
+    <w:p>
+      <w:pPr>
+        <w:spacing w:line="360" w:lineRule="auto"/>
+        <w:jc w:val="both"/>
+        <w:rPr>
+          <w:rFonts w:ascii="Arial" w:hAnsi="Arial" w:cs="Arial"/>
+          <w:sz w:val="24"/>
+          <w:szCs w:val="24"/>
+        </w:rPr>
+      </w:pPr>
+    </w:p>
+    <w:p/>
+    <w:p>
+      <w:pPr>
+        <w:spacing w:line="360" w:lineRule="auto"/>
+        <w:jc w:val="both"/>
+        <w:rPr>
+          <w:rFonts w:ascii="Arial" w:hAnsi="Arial" w:cs="Arial"/>
+          <w:sz w:val="24"/>
+          <w:szCs w:val="24"/>
+        </w:rPr>
+      </w:pPr>
+    </w:p>
+    <w:p>
+      <w:pPr>
+        <w:jc w:val="both"/>
         <w:rPr>
           <w:rFonts w:ascii="Arial" w:hAnsi="Arial" w:cs="Arial"/>
           <w:sz w:val="24"/>
@@ -14575,6 +15696,7 @@
         <w:docPartUnique/>
       </w:docPartObj>
     </w:sdtPr>
+    <w:sdtEndPr/>
     <w:sdtContent>
       <w:p>
         <w:pPr>
@@ -20965,6 +22087,21 @@
 </file>
 
 <file path=customXml/item1.xml><?xml version="1.0" encoding="utf-8"?>
+<b:Sources xmlns:b="http://schemas.openxmlformats.org/officeDocument/2006/bibliography" xmlns="http://schemas.openxmlformats.org/officeDocument/2006/bibliography" SelectedStyle="\APASixthEditionOfficeOnline.xsl" StyleName="APA" Version="6"/>
+</file>
+
+<file path=customXml/item2.xml><?xml version="1.0" encoding="utf-8"?>
+<p:properties xmlns:p="http://schemas.microsoft.com/office/2006/metadata/properties" xmlns:xsi="http://www.w3.org/2001/XMLSchema-instance" xmlns:pc="http://schemas.microsoft.com/office/infopath/2007/PartnerControls">
+  <documentManagement>
+    <TaxCatchAll xmlns="59390006-c430-45d0-b76a-cc9d620cdd55" xsi:nil="true"/>
+    <lcf76f155ced4ddcb4097134ff3c332f xmlns="439adc47-72d5-4f73-991c-913beebc2c9a">
+      <Terms xmlns="http://schemas.microsoft.com/office/infopath/2007/PartnerControls"/>
+    </lcf76f155ced4ddcb4097134ff3c332f>
+  </documentManagement>
+</p:properties>
+</file>
+
+<file path=customXml/item3.xml><?xml version="1.0" encoding="utf-8"?>
 <ct:contentTypeSchema xmlns:ct="http://schemas.microsoft.com/office/2006/metadata/contentType" xmlns:ma="http://schemas.microsoft.com/office/2006/metadata/properties/metaAttributes" ct:_="" ma:_="" ma:contentTypeName="Documento" ma:contentTypeID="0x0101008CD8C293B1B33442A2596F7F4EB4F7DA" ma:contentTypeVersion="13" ma:contentTypeDescription="Crear nuevo documento." ma:contentTypeScope="" ma:versionID="3fff2a8d346b842f093bb3701a245707">
   <xsd:schema xmlns:xsd="http://www.w3.org/2001/XMLSchema" xmlns:xs="http://www.w3.org/2001/XMLSchema" xmlns:p="http://schemas.microsoft.com/office/2006/metadata/properties" xmlns:ns2="439adc47-72d5-4f73-991c-913beebc2c9a" xmlns:ns3="59390006-c430-45d0-b76a-cc9d620cdd55" targetNamespace="http://schemas.microsoft.com/office/2006/metadata/properties" ma:root="true" ma:fieldsID="1598023d093cbc92eb58db4e954047a9" ns2:_="" ns3:_="">
     <xsd:import namespace="439adc47-72d5-4f73-991c-913beebc2c9a"/>
@@ -21187,21 +22324,6 @@
 </ct:contentTypeSchema>
 </file>
 
-<file path=customXml/item2.xml><?xml version="1.0" encoding="utf-8"?>
-<p:properties xmlns:p="http://schemas.microsoft.com/office/2006/metadata/properties" xmlns:xsi="http://www.w3.org/2001/XMLSchema-instance" xmlns:pc="http://schemas.microsoft.com/office/infopath/2007/PartnerControls">
-  <documentManagement>
-    <TaxCatchAll xmlns="59390006-c430-45d0-b76a-cc9d620cdd55" xsi:nil="true"/>
-    <lcf76f155ced4ddcb4097134ff3c332f xmlns="439adc47-72d5-4f73-991c-913beebc2c9a">
-      <Terms xmlns="http://schemas.microsoft.com/office/infopath/2007/PartnerControls"/>
-    </lcf76f155ced4ddcb4097134ff3c332f>
-  </documentManagement>
-</p:properties>
-</file>
-
-<file path=customXml/item3.xml><?xml version="1.0" encoding="utf-8"?>
-<b:Sources xmlns:b="http://schemas.openxmlformats.org/officeDocument/2006/bibliography" xmlns="http://schemas.openxmlformats.org/officeDocument/2006/bibliography" SelectedStyle="\APASixthEditionOfficeOnline.xsl" StyleName="APA" Version="6"/>
-</file>
-
 <file path=customXml/item4.xml><?xml version="1.0" encoding="utf-8"?>
 <?mso-contentType ?>
 <FormTemplates xmlns="http://schemas.microsoft.com/sharepoint/v3/contenttype/forms">
@@ -21212,6 +22334,31 @@
 </file>
 
 <file path=customXml/itemProps1.xml><?xml version="1.0" encoding="utf-8"?>
+<ds:datastoreItem xmlns:ds="http://schemas.openxmlformats.org/officeDocument/2006/customXml" ds:itemID="{3A253E4C-5070-4F5A-A04E-45BE8A5CCF17}">
+  <ds:schemaRefs>
+    <ds:schemaRef ds:uri="http://schemas.openxmlformats.org/officeDocument/2006/bibliography"/>
+  </ds:schemaRefs>
+</ds:datastoreItem>
+</file>
+
+<file path=customXml/itemProps2.xml><?xml version="1.0" encoding="utf-8"?>
+<ds:datastoreItem xmlns:ds="http://schemas.openxmlformats.org/officeDocument/2006/customXml" ds:itemID="{BCDA797D-315A-42FB-BB9A-CCFA3A760578}">
+  <ds:schemaRefs>
+    <ds:schemaRef ds:uri="http://schemas.microsoft.com/office/2006/metadata/properties"/>
+    <ds:schemaRef ds:uri="http://www.w3.org/XML/1998/namespace"/>
+    <ds:schemaRef ds:uri="http://purl.org/dc/terms/"/>
+    <ds:schemaRef ds:uri="http://schemas.microsoft.com/office/2006/documentManagement/types"/>
+    <ds:schemaRef ds:uri="http://purl.org/dc/elements/1.1/"/>
+    <ds:schemaRef ds:uri="http://purl.org/dc/dcmitype/"/>
+    <ds:schemaRef ds:uri="http://schemas.microsoft.com/office/infopath/2007/PartnerControls"/>
+    <ds:schemaRef ds:uri="http://schemas.openxmlformats.org/package/2006/metadata/core-properties"/>
+    <ds:schemaRef ds:uri="59390006-c430-45d0-b76a-cc9d620cdd55"/>
+    <ds:schemaRef ds:uri="439adc47-72d5-4f73-991c-913beebc2c9a"/>
+  </ds:schemaRefs>
+</ds:datastoreItem>
+</file>
+
+<file path=customXml/itemProps3.xml><?xml version="1.0" encoding="utf-8"?>
 <ds:datastoreItem xmlns:ds="http://schemas.openxmlformats.org/officeDocument/2006/customXml" ds:itemID="{B56C9B97-3894-4B38-A6AD-295A7F0C1DBC}">
   <ds:schemaRefs>
     <ds:schemaRef ds:uri="http://schemas.microsoft.com/office/2006/metadata/contentType"/>
@@ -21230,25 +22377,6 @@
 </ds:datastoreItem>
 </file>
 
-<file path=customXml/itemProps2.xml><?xml version="1.0" encoding="utf-8"?>
-<ds:datastoreItem xmlns:ds="http://schemas.openxmlformats.org/officeDocument/2006/customXml" ds:itemID="{BCDA797D-315A-42FB-BB9A-CCFA3A760578}">
-  <ds:schemaRefs>
-    <ds:schemaRef ds:uri="http://schemas.microsoft.com/office/2006/metadata/properties"/>
-    <ds:schemaRef ds:uri="http://schemas.microsoft.com/office/infopath/2007/PartnerControls"/>
-    <ds:schemaRef ds:uri="59390006-c430-45d0-b76a-cc9d620cdd55"/>
-    <ds:schemaRef ds:uri="439adc47-72d5-4f73-991c-913beebc2c9a"/>
-  </ds:schemaRefs>
-</ds:datastoreItem>
-</file>
-
-<file path=customXml/itemProps3.xml><?xml version="1.0" encoding="utf-8"?>
-<ds:datastoreItem xmlns:ds="http://schemas.openxmlformats.org/officeDocument/2006/customXml" ds:itemID="{3A253E4C-5070-4F5A-A04E-45BE8A5CCF17}">
-  <ds:schemaRefs>
-    <ds:schemaRef ds:uri="http://schemas.openxmlformats.org/officeDocument/2006/bibliography"/>
-  </ds:schemaRefs>
-</ds:datastoreItem>
-</file>
-
 <file path=customXml/itemProps4.xml><?xml version="1.0" encoding="utf-8"?>
 <ds:datastoreItem xmlns:ds="http://schemas.openxmlformats.org/officeDocument/2006/customXml" ds:itemID="{42E3C8EC-5B10-45B3-8E97-FBD6324B8BB9}">
   <ds:schemaRefs>

</xml_diff>

<commit_message>
Avanzando cambios en el apartado de "Vulnerabilidades dentro de las SDN"
</commit_message>
<xml_diff>
--- a/Memoria_TFG 2024-25_JulianMoronRidao.docx
+++ b/Memoria_TFG 2024-25_JulianMoronRidao.docx
@@ -33,7 +33,7 @@
           <w:noProof/>
         </w:rPr>
         <w:drawing>
-          <wp:inline distT="0" distB="0" distL="0" distR="0" wp14:anchorId="19882AF8" wp14:editId="31EF9E4E">
+          <wp:inline distT="0" distB="0" distL="0" distR="0" wp14:anchorId="19882AF8" wp14:editId="07C981C5">
             <wp:extent cx="3524250" cy="1771650"/>
             <wp:effectExtent l="0" t="0" r="0" b="0"/>
             <wp:docPr id="923855780" name="Imagen 923855780"/>
@@ -5077,7 +5077,7 @@
                 <w:noProof/>
               </w:rPr>
               <w:drawing>
-                <wp:anchor distT="0" distB="0" distL="114300" distR="114300" simplePos="0" relativeHeight="251675648" behindDoc="0" locked="0" layoutInCell="1" allowOverlap="1" wp14:anchorId="5445F602" wp14:editId="78B0CE84">
+                <wp:anchor distT="0" distB="0" distL="114300" distR="114300" simplePos="0" relativeHeight="251675648" behindDoc="0" locked="0" layoutInCell="1" allowOverlap="1" wp14:anchorId="5445F602" wp14:editId="24F28AF4">
                   <wp:simplePos x="0" y="0"/>
                   <wp:positionH relativeFrom="column">
                     <wp:posOffset>-68580</wp:posOffset>
@@ -15005,17 +15005,8 @@
                 <w:sz w:val="24"/>
                 <w:szCs w:val="24"/>
               </w:rPr>
-              <w:t>Efectividad de los di</w:t>
+              <w:t>Efectividad de los</w:t>
             </w:r>
-          </w:p>
-          <w:p>
-            <w:pPr>
-              <w:rPr>
-                <w:rFonts w:ascii="Arial" w:hAnsi="Arial" w:cs="Arial"/>
-                <w:sz w:val="24"/>
-                <w:szCs w:val="24"/>
-              </w:rPr>
-            </w:pPr>
           </w:p>
           <w:p>
             <w:pPr>
@@ -15230,6 +15221,249 @@
     </w:p>
     <w:p>
       <w:pPr>
+        <w:pStyle w:val="Ttulo1"/>
+        <w:spacing w:line="360" w:lineRule="auto"/>
+        <w:jc w:val="both"/>
+        <w:rPr>
+          <w:rFonts w:ascii="Arial" w:hAnsi="Arial" w:cs="Arial"/>
+          <w:color w:val="70AD47" w:themeColor="accent6"/>
+          <w:sz w:val="24"/>
+          <w:szCs w:val="24"/>
+        </w:rPr>
+      </w:pPr>
+      <w:r>
+        <w:rPr>
+          <w:rFonts w:ascii="Arial" w:hAnsi="Arial" w:cs="Arial"/>
+          <w:color w:val="70AD47" w:themeColor="accent6"/>
+          <w:sz w:val="24"/>
+          <w:szCs w:val="24"/>
+        </w:rPr>
+        <w:t xml:space="preserve">Vulnerabilidades dentro de las </w:t>
+      </w:r>
+      <w:r>
+        <w:rPr>
+          <w:rFonts w:ascii="Arial" w:hAnsi="Arial" w:cs="Arial"/>
+          <w:color w:val="70AD47" w:themeColor="accent6"/>
+          <w:sz w:val="24"/>
+          <w:szCs w:val="24"/>
+        </w:rPr>
+        <w:t>SDN</w:t>
+      </w:r>
+    </w:p>
+    <w:p>
+      <w:pPr>
+        <w:spacing w:line="360" w:lineRule="auto"/>
+        <w:jc w:val="both"/>
+        <w:rPr>
+          <w:rFonts w:ascii="Arial" w:hAnsi="Arial" w:cs="Arial"/>
+          <w:sz w:val="24"/>
+          <w:szCs w:val="24"/>
+        </w:rPr>
+      </w:pPr>
+      <w:r>
+        <w:rPr>
+          <w:rFonts w:ascii="Arial" w:hAnsi="Arial" w:cs="Arial"/>
+          <w:sz w:val="24"/>
+          <w:szCs w:val="24"/>
+        </w:rPr>
+        <w:t>Las redes</w:t>
+      </w:r>
+      <w:r>
+        <w:rPr>
+          <w:rFonts w:ascii="Arial" w:hAnsi="Arial" w:cs="Arial"/>
+          <w:sz w:val="24"/>
+          <w:szCs w:val="24"/>
+        </w:rPr>
+        <w:t xml:space="preserve"> SDN han conseguido revolucionar las infraestructuras de red, al conseguir poder reparar el plano de control del plano de datos, permitiendo gracias a esto poder tener una gestión centralizada. Sin embargo, debemos saber que este nuevo tipo de redes permite nuevas vulnerabilidades que debemos saber resolverlas para conseguir una red segura. Las vulnerabilidades dentro de las SDN se encuentran en varios niveles de sus infraestructuras. Donde podrían ser problemas de accesos no autorizados a controladores, fallos en las APIs... Es muy importante entender estos tipos de vulnerabilidades y cómo pueden afectar a nuestro sistema.</w:t>
+      </w:r>
+    </w:p>
+    <w:p>
+      <w:pPr>
+        <w:spacing w:line="360" w:lineRule="auto"/>
+        <w:jc w:val="both"/>
+        <w:rPr>
+          <w:rFonts w:ascii="Arial" w:hAnsi="Arial" w:cs="Arial"/>
+          <w:color w:val="70AD47" w:themeColor="accent6"/>
+          <w:sz w:val="24"/>
+          <w:szCs w:val="24"/>
+        </w:rPr>
+      </w:pPr>
+      <w:r>
+        <w:rPr>
+          <w:rFonts w:ascii="Arial" w:hAnsi="Arial" w:cs="Arial"/>
+          <w:color w:val="70AD47" w:themeColor="accent6"/>
+          <w:sz w:val="24"/>
+          <w:szCs w:val="24"/>
+        </w:rPr>
+        <w:t>Tipos de vulnerabilidades</w:t>
+      </w:r>
+    </w:p>
+    <w:p>
+      <w:pPr>
+        <w:spacing w:line="360" w:lineRule="auto"/>
+        <w:jc w:val="both"/>
+        <w:rPr>
+          <w:rFonts w:ascii="Arial" w:hAnsi="Arial" w:cs="Arial"/>
+          <w:color w:val="000000" w:themeColor="text1"/>
+          <w:sz w:val="24"/>
+          <w:szCs w:val="24"/>
+        </w:rPr>
+      </w:pPr>
+      <w:r>
+        <w:rPr>
+          <w:rFonts w:ascii="Arial" w:hAnsi="Arial" w:cs="Arial"/>
+          <w:color w:val="000000" w:themeColor="text1"/>
+          <w:sz w:val="24"/>
+          <w:szCs w:val="24"/>
+        </w:rPr>
+        <w:t>Las principales vulnerabilidades actuales para las SDN incluyen:</w:t>
+      </w:r>
+    </w:p>
+    <w:p>
+      <w:pPr>
+        <w:pStyle w:val="Prrafodelista"/>
+        <w:numPr>
+          <w:ilvl w:val="0"/>
+          <w:numId w:val="48"/>
+        </w:numPr>
+        <w:spacing w:line="360" w:lineRule="auto"/>
+        <w:jc w:val="both"/>
+        <w:rPr>
+          <w:rFonts w:ascii="Arial" w:hAnsi="Arial" w:cs="Arial"/>
+          <w:color w:val="000000" w:themeColor="text1"/>
+          <w:sz w:val="24"/>
+          <w:szCs w:val="24"/>
+        </w:rPr>
+      </w:pPr>
+      <w:r>
+        <w:rPr>
+          <w:rFonts w:ascii="Arial" w:hAnsi="Arial" w:cs="Arial"/>
+          <w:color w:val="000000" w:themeColor="text1"/>
+          <w:sz w:val="24"/>
+          <w:szCs w:val="24"/>
+        </w:rPr>
+        <w:t>Explotación de APIs:</w:t>
+      </w:r>
+      <w:r>
+        <w:rPr>
+          <w:rFonts w:ascii="Arial" w:hAnsi="Arial" w:cs="Arial"/>
+          <w:color w:val="000000" w:themeColor="text1"/>
+          <w:sz w:val="24"/>
+          <w:szCs w:val="24"/>
+        </w:rPr>
+        <w:t xml:space="preserve"> Es importante saber, que las interfaces de programación que usamos podrían llegar a ser vulnerables a ataques externos sino están bien protegidas.</w:t>
+      </w:r>
+    </w:p>
+    <w:p>
+      <w:pPr>
+        <w:pStyle w:val="Prrafodelista"/>
+        <w:spacing w:line="360" w:lineRule="auto"/>
+        <w:jc w:val="both"/>
+        <w:rPr>
+          <w:rFonts w:ascii="Arial" w:hAnsi="Arial" w:cs="Arial"/>
+          <w:color w:val="000000" w:themeColor="text1"/>
+          <w:sz w:val="24"/>
+          <w:szCs w:val="24"/>
+        </w:rPr>
+      </w:pPr>
+    </w:p>
+    <w:p>
+      <w:pPr>
+        <w:pStyle w:val="Prrafodelista"/>
+        <w:numPr>
+          <w:ilvl w:val="0"/>
+          <w:numId w:val="48"/>
+        </w:numPr>
+        <w:spacing w:line="360" w:lineRule="auto"/>
+        <w:jc w:val="both"/>
+        <w:rPr>
+          <w:rFonts w:ascii="Arial" w:hAnsi="Arial" w:cs="Arial"/>
+          <w:color w:val="000000" w:themeColor="text1"/>
+          <w:sz w:val="24"/>
+          <w:szCs w:val="24"/>
+        </w:rPr>
+      </w:pPr>
+      <w:r>
+        <w:rPr>
+          <w:rFonts w:ascii="Arial" w:hAnsi="Arial" w:cs="Arial"/>
+          <w:color w:val="000000" w:themeColor="text1"/>
+          <w:sz w:val="24"/>
+          <w:szCs w:val="24"/>
+        </w:rPr>
+        <w:t xml:space="preserve">Accesos no autorizados: Una de las más importantes, </w:t>
+      </w:r>
+      <w:r>
+        <w:rPr>
+          <w:rFonts w:ascii="Arial" w:hAnsi="Arial" w:cs="Arial"/>
+          <w:color w:val="000000" w:themeColor="text1"/>
+          <w:sz w:val="24"/>
+          <w:szCs w:val="24"/>
+        </w:rPr>
+        <w:t>ya que,</w:t>
+      </w:r>
+      <w:r>
+        <w:rPr>
+          <w:rFonts w:ascii="Arial" w:hAnsi="Arial" w:cs="Arial"/>
+          <w:color w:val="000000" w:themeColor="text1"/>
+          <w:sz w:val="24"/>
+          <w:szCs w:val="24"/>
+        </w:rPr>
+        <w:t xml:space="preserve"> si los atacantes consiguen cualquier tipo de acceso a nuestro sistema, </w:t>
+      </w:r>
+      <w:r>
+        <w:rPr>
+          <w:rFonts w:ascii="Arial" w:hAnsi="Arial" w:cs="Arial"/>
+          <w:color w:val="000000" w:themeColor="text1"/>
+          <w:sz w:val="24"/>
+          <w:szCs w:val="24"/>
+        </w:rPr>
+        <w:lastRenderedPageBreak/>
+        <w:t>podrían empezar a cambiar políticas de red incluso poder acceder a datos importantes.</w:t>
+      </w:r>
+    </w:p>
+    <w:p>
+      <w:pPr>
+        <w:pStyle w:val="Prrafodelista"/>
+        <w:spacing w:line="360" w:lineRule="auto"/>
+        <w:jc w:val="both"/>
+        <w:rPr>
+          <w:rFonts w:ascii="Arial" w:hAnsi="Arial" w:cs="Arial"/>
+          <w:color w:val="000000" w:themeColor="text1"/>
+          <w:sz w:val="24"/>
+          <w:szCs w:val="24"/>
+        </w:rPr>
+      </w:pPr>
+    </w:p>
+    <w:p>
+      <w:pPr>
+        <w:pStyle w:val="Prrafodelista"/>
+        <w:numPr>
+          <w:ilvl w:val="0"/>
+          <w:numId w:val="48"/>
+        </w:numPr>
+        <w:spacing w:line="360" w:lineRule="auto"/>
+        <w:jc w:val="both"/>
+        <w:rPr>
+          <w:rFonts w:ascii="Arial" w:hAnsi="Arial" w:cs="Arial"/>
+          <w:color w:val="000000" w:themeColor="text1"/>
+          <w:sz w:val="24"/>
+          <w:szCs w:val="24"/>
+        </w:rPr>
+      </w:pPr>
+      <w:r>
+        <w:rPr>
+          <w:rFonts w:ascii="Arial" w:hAnsi="Arial" w:cs="Arial"/>
+          <w:color w:val="000000" w:themeColor="text1"/>
+          <w:sz w:val="24"/>
+          <w:szCs w:val="24"/>
+        </w:rPr>
+        <w:t>Fallos en la configuración: Esto puede ocurrir, ya que, si realizamos sin darnos cuenta una mala configuración, podemos dejar a la red expuesta a posibles ataques que comprometan su seguridad e integridad.</w:t>
+      </w:r>
+    </w:p>
+    <w:p/>
+    <w:p/>
+    <w:p>
+      <w:pPr>
         <w:spacing w:line="360" w:lineRule="auto"/>
         <w:jc w:val="both"/>
         <w:rPr>
@@ -19616,6 +19850,119 @@
     </w:lvl>
   </w:abstractNum>
   <w:abstractNum w:abstractNumId="35" w15:restartNumberingAfterBreak="0">
+    <w:nsid w:val="5B7E3213"/>
+    <w:multiLevelType w:val="hybridMultilevel"/>
+    <w:tmpl w:val="8C46DAFE"/>
+    <w:lvl w:ilvl="0" w:tplc="0C0A000B">
+      <w:start w:val="1"/>
+      <w:numFmt w:val="bullet"/>
+      <w:lvlText w:val=""/>
+      <w:lvlJc w:val="left"/>
+      <w:pPr>
+        <w:ind w:left="720" w:hanging="360"/>
+      </w:pPr>
+      <w:rPr>
+        <w:rFonts w:ascii="Wingdings" w:hAnsi="Wingdings" w:hint="default"/>
+      </w:rPr>
+    </w:lvl>
+    <w:lvl w:ilvl="1" w:tplc="0C0A0003" w:tentative="1">
+      <w:start w:val="1"/>
+      <w:numFmt w:val="bullet"/>
+      <w:lvlText w:val="o"/>
+      <w:lvlJc w:val="left"/>
+      <w:pPr>
+        <w:ind w:left="1440" w:hanging="360"/>
+      </w:pPr>
+      <w:rPr>
+        <w:rFonts w:ascii="Courier New" w:hAnsi="Courier New" w:cs="Courier New" w:hint="default"/>
+      </w:rPr>
+    </w:lvl>
+    <w:lvl w:ilvl="2" w:tplc="0C0A0005" w:tentative="1">
+      <w:start w:val="1"/>
+      <w:numFmt w:val="bullet"/>
+      <w:lvlText w:val=""/>
+      <w:lvlJc w:val="left"/>
+      <w:pPr>
+        <w:ind w:left="2160" w:hanging="360"/>
+      </w:pPr>
+      <w:rPr>
+        <w:rFonts w:ascii="Wingdings" w:hAnsi="Wingdings" w:hint="default"/>
+      </w:rPr>
+    </w:lvl>
+    <w:lvl w:ilvl="3" w:tplc="0C0A0001" w:tentative="1">
+      <w:start w:val="1"/>
+      <w:numFmt w:val="bullet"/>
+      <w:lvlText w:val=""/>
+      <w:lvlJc w:val="left"/>
+      <w:pPr>
+        <w:ind w:left="2880" w:hanging="360"/>
+      </w:pPr>
+      <w:rPr>
+        <w:rFonts w:ascii="Symbol" w:hAnsi="Symbol" w:hint="default"/>
+      </w:rPr>
+    </w:lvl>
+    <w:lvl w:ilvl="4" w:tplc="0C0A0003" w:tentative="1">
+      <w:start w:val="1"/>
+      <w:numFmt w:val="bullet"/>
+      <w:lvlText w:val="o"/>
+      <w:lvlJc w:val="left"/>
+      <w:pPr>
+        <w:ind w:left="3600" w:hanging="360"/>
+      </w:pPr>
+      <w:rPr>
+        <w:rFonts w:ascii="Courier New" w:hAnsi="Courier New" w:cs="Courier New" w:hint="default"/>
+      </w:rPr>
+    </w:lvl>
+    <w:lvl w:ilvl="5" w:tplc="0C0A0005" w:tentative="1">
+      <w:start w:val="1"/>
+      <w:numFmt w:val="bullet"/>
+      <w:lvlText w:val=""/>
+      <w:lvlJc w:val="left"/>
+      <w:pPr>
+        <w:ind w:left="4320" w:hanging="360"/>
+      </w:pPr>
+      <w:rPr>
+        <w:rFonts w:ascii="Wingdings" w:hAnsi="Wingdings" w:hint="default"/>
+      </w:rPr>
+    </w:lvl>
+    <w:lvl w:ilvl="6" w:tplc="0C0A0001" w:tentative="1">
+      <w:start w:val="1"/>
+      <w:numFmt w:val="bullet"/>
+      <w:lvlText w:val=""/>
+      <w:lvlJc w:val="left"/>
+      <w:pPr>
+        <w:ind w:left="5040" w:hanging="360"/>
+      </w:pPr>
+      <w:rPr>
+        <w:rFonts w:ascii="Symbol" w:hAnsi="Symbol" w:hint="default"/>
+      </w:rPr>
+    </w:lvl>
+    <w:lvl w:ilvl="7" w:tplc="0C0A0003" w:tentative="1">
+      <w:start w:val="1"/>
+      <w:numFmt w:val="bullet"/>
+      <w:lvlText w:val="o"/>
+      <w:lvlJc w:val="left"/>
+      <w:pPr>
+        <w:ind w:left="5760" w:hanging="360"/>
+      </w:pPr>
+      <w:rPr>
+        <w:rFonts w:ascii="Courier New" w:hAnsi="Courier New" w:cs="Courier New" w:hint="default"/>
+      </w:rPr>
+    </w:lvl>
+    <w:lvl w:ilvl="8" w:tplc="0C0A0005" w:tentative="1">
+      <w:start w:val="1"/>
+      <w:numFmt w:val="bullet"/>
+      <w:lvlText w:val=""/>
+      <w:lvlJc w:val="left"/>
+      <w:pPr>
+        <w:ind w:left="6480" w:hanging="360"/>
+      </w:pPr>
+      <w:rPr>
+        <w:rFonts w:ascii="Wingdings" w:hAnsi="Wingdings" w:hint="default"/>
+      </w:rPr>
+    </w:lvl>
+  </w:abstractNum>
+  <w:abstractNum w:abstractNumId="36" w15:restartNumberingAfterBreak="0">
     <w:nsid w:val="5D9A18BE"/>
     <w:multiLevelType w:val="hybridMultilevel"/>
     <w:tmpl w:val="5DC485AC"/>
@@ -19728,7 +20075,7 @@
       </w:rPr>
     </w:lvl>
   </w:abstractNum>
-  <w:abstractNum w:abstractNumId="36" w15:restartNumberingAfterBreak="0">
+  <w:abstractNum w:abstractNumId="37" w15:restartNumberingAfterBreak="0">
     <w:nsid w:val="68776831"/>
     <w:multiLevelType w:val="multilevel"/>
     <w:tmpl w:val="0C0A001F"/>
@@ -19814,7 +20161,7 @@
       </w:pPr>
     </w:lvl>
   </w:abstractNum>
-  <w:abstractNum w:abstractNumId="37" w15:restartNumberingAfterBreak="0">
+  <w:abstractNum w:abstractNumId="38" w15:restartNumberingAfterBreak="0">
     <w:nsid w:val="6A895001"/>
     <w:multiLevelType w:val="hybridMultilevel"/>
     <w:tmpl w:val="3D08CFFA"/>
@@ -19927,7 +20274,7 @@
       </w:rPr>
     </w:lvl>
   </w:abstractNum>
-  <w:abstractNum w:abstractNumId="38" w15:restartNumberingAfterBreak="0">
+  <w:abstractNum w:abstractNumId="39" w15:restartNumberingAfterBreak="0">
     <w:nsid w:val="6B881DAD"/>
     <w:multiLevelType w:val="hybridMultilevel"/>
     <w:tmpl w:val="6B08B2E0"/>
@@ -20040,7 +20387,7 @@
       </w:rPr>
     </w:lvl>
   </w:abstractNum>
-  <w:abstractNum w:abstractNumId="39" w15:restartNumberingAfterBreak="0">
+  <w:abstractNum w:abstractNumId="40" w15:restartNumberingAfterBreak="0">
     <w:nsid w:val="6B990B5C"/>
     <w:multiLevelType w:val="hybridMultilevel"/>
     <w:tmpl w:val="20A49A82"/>
@@ -20153,7 +20500,7 @@
       </w:rPr>
     </w:lvl>
   </w:abstractNum>
-  <w:abstractNum w:abstractNumId="40" w15:restartNumberingAfterBreak="0">
+  <w:abstractNum w:abstractNumId="41" w15:restartNumberingAfterBreak="0">
     <w:nsid w:val="6C095144"/>
     <w:multiLevelType w:val="hybridMultilevel"/>
     <w:tmpl w:val="B314AD00"/>
@@ -20239,7 +20586,7 @@
       </w:pPr>
     </w:lvl>
   </w:abstractNum>
-  <w:abstractNum w:abstractNumId="41" w15:restartNumberingAfterBreak="0">
+  <w:abstractNum w:abstractNumId="42" w15:restartNumberingAfterBreak="0">
     <w:nsid w:val="6D3E33C6"/>
     <w:multiLevelType w:val="multilevel"/>
     <w:tmpl w:val="6A62BB1E"/>
@@ -20325,7 +20672,7 @@
       </w:pPr>
     </w:lvl>
   </w:abstractNum>
-  <w:abstractNum w:abstractNumId="42" w15:restartNumberingAfterBreak="0">
+  <w:abstractNum w:abstractNumId="43" w15:restartNumberingAfterBreak="0">
     <w:nsid w:val="71EA6043"/>
     <w:multiLevelType w:val="multilevel"/>
     <w:tmpl w:val="0C0A001F"/>
@@ -20411,7 +20758,7 @@
       </w:pPr>
     </w:lvl>
   </w:abstractNum>
-  <w:abstractNum w:abstractNumId="43" w15:restartNumberingAfterBreak="0">
+  <w:abstractNum w:abstractNumId="44" w15:restartNumberingAfterBreak="0">
     <w:nsid w:val="788D075D"/>
     <w:multiLevelType w:val="multilevel"/>
     <w:tmpl w:val="0C0A001F"/>
@@ -20497,7 +20844,7 @@
       </w:pPr>
     </w:lvl>
   </w:abstractNum>
-  <w:abstractNum w:abstractNumId="44" w15:restartNumberingAfterBreak="0">
+  <w:abstractNum w:abstractNumId="45" w15:restartNumberingAfterBreak="0">
     <w:nsid w:val="7CA92FA3"/>
     <w:multiLevelType w:val="hybridMultilevel"/>
     <w:tmpl w:val="6950BF26"/>
@@ -20610,7 +20957,7 @@
       </w:rPr>
     </w:lvl>
   </w:abstractNum>
-  <w:abstractNum w:abstractNumId="45" w15:restartNumberingAfterBreak="0">
+  <w:abstractNum w:abstractNumId="46" w15:restartNumberingAfterBreak="0">
     <w:nsid w:val="7CF50961"/>
     <w:multiLevelType w:val="hybridMultilevel"/>
     <w:tmpl w:val="EE68BAE2"/>
@@ -20724,7 +21071,7 @@
       </w:rPr>
     </w:lvl>
   </w:abstractNum>
-  <w:abstractNum w:abstractNumId="46" w15:restartNumberingAfterBreak="0">
+  <w:abstractNum w:abstractNumId="47" w15:restartNumberingAfterBreak="0">
     <w:nsid w:val="7EFA17B0"/>
     <w:multiLevelType w:val="hybridMultilevel"/>
     <w:tmpl w:val="774AD2D4"/>
@@ -20859,16 +21206,16 @@
     <w:abstractNumId w:val="28"/>
   </w:num>
   <w:num w:numId="8" w16cid:durableId="352415293">
-    <w:abstractNumId w:val="37"/>
+    <w:abstractNumId w:val="38"/>
   </w:num>
   <w:num w:numId="9" w16cid:durableId="602225787">
-    <w:abstractNumId w:val="38"/>
+    <w:abstractNumId w:val="39"/>
   </w:num>
   <w:num w:numId="10" w16cid:durableId="566574630">
-    <w:abstractNumId w:val="46"/>
+    <w:abstractNumId w:val="47"/>
   </w:num>
   <w:num w:numId="11" w16cid:durableId="3283278">
-    <w:abstractNumId w:val="45"/>
+    <w:abstractNumId w:val="46"/>
   </w:num>
   <w:num w:numId="12" w16cid:durableId="767315684">
     <w:abstractNumId w:val="20"/>
@@ -20880,7 +21227,7 @@
     <w:abstractNumId w:val="29"/>
   </w:num>
   <w:num w:numId="15" w16cid:durableId="363098218">
-    <w:abstractNumId w:val="35"/>
+    <w:abstractNumId w:val="36"/>
   </w:num>
   <w:num w:numId="16" w16cid:durableId="1352995318">
     <w:abstractNumId w:val="24"/>
@@ -20919,7 +21266,7 @@
     <w:abstractNumId w:val="17"/>
   </w:num>
   <w:num w:numId="28" w16cid:durableId="1393116220">
-    <w:abstractNumId w:val="44"/>
+    <w:abstractNumId w:val="45"/>
   </w:num>
   <w:num w:numId="29" w16cid:durableId="2091391175">
     <w:abstractNumId w:val="31"/>
@@ -20955,28 +21302,31 @@
     <w:abstractNumId w:val="18"/>
   </w:num>
   <w:num w:numId="40" w16cid:durableId="1540631760">
-    <w:abstractNumId w:val="41"/>
+    <w:abstractNumId w:val="42"/>
   </w:num>
   <w:num w:numId="41" w16cid:durableId="71859796">
     <w:abstractNumId w:val="23"/>
   </w:num>
   <w:num w:numId="42" w16cid:durableId="56364291">
-    <w:abstractNumId w:val="40"/>
+    <w:abstractNumId w:val="41"/>
   </w:num>
   <w:num w:numId="43" w16cid:durableId="1019814943">
-    <w:abstractNumId w:val="36"/>
+    <w:abstractNumId w:val="37"/>
   </w:num>
   <w:num w:numId="44" w16cid:durableId="631442985">
-    <w:abstractNumId w:val="43"/>
+    <w:abstractNumId w:val="44"/>
   </w:num>
   <w:num w:numId="45" w16cid:durableId="426583383">
     <w:abstractNumId w:val="19"/>
   </w:num>
   <w:num w:numId="46" w16cid:durableId="1491746539">
-    <w:abstractNumId w:val="42"/>
+    <w:abstractNumId w:val="43"/>
   </w:num>
   <w:num w:numId="47" w16cid:durableId="292515900">
-    <w:abstractNumId w:val="39"/>
+    <w:abstractNumId w:val="40"/>
+  </w:num>
+  <w:num w:numId="48" w16cid:durableId="2051303456">
+    <w:abstractNumId w:val="35"/>
   </w:num>
 </w:numbering>
 </file>
@@ -22087,10 +22437,6 @@
 </file>
 
 <file path=customXml/item1.xml><?xml version="1.0" encoding="utf-8"?>
-<b:Sources xmlns:b="http://schemas.openxmlformats.org/officeDocument/2006/bibliography" xmlns="http://schemas.openxmlformats.org/officeDocument/2006/bibliography" SelectedStyle="\APASixthEditionOfficeOnline.xsl" StyleName="APA" Version="6"/>
-</file>
-
-<file path=customXml/item2.xml><?xml version="1.0" encoding="utf-8"?>
 <p:properties xmlns:p="http://schemas.microsoft.com/office/2006/metadata/properties" xmlns:xsi="http://www.w3.org/2001/XMLSchema-instance" xmlns:pc="http://schemas.microsoft.com/office/infopath/2007/PartnerControls">
   <documentManagement>
     <TaxCatchAll xmlns="59390006-c430-45d0-b76a-cc9d620cdd55" xsi:nil="true"/>
@@ -22101,7 +22447,20 @@
 </p:properties>
 </file>
 
+<file path=customXml/item2.xml><?xml version="1.0" encoding="utf-8"?>
+<b:Sources xmlns:b="http://schemas.openxmlformats.org/officeDocument/2006/bibliography" xmlns="http://schemas.openxmlformats.org/officeDocument/2006/bibliography" SelectedStyle="\APASixthEditionOfficeOnline.xsl" StyleName="APA" Version="6"/>
+</file>
+
 <file path=customXml/item3.xml><?xml version="1.0" encoding="utf-8"?>
+<?mso-contentType ?>
+<FormTemplates xmlns="http://schemas.microsoft.com/sharepoint/v3/contenttype/forms">
+  <Display>DocumentLibraryForm</Display>
+  <Edit>DocumentLibraryForm</Edit>
+  <New>DocumentLibraryForm</New>
+</FormTemplates>
+</file>
+
+<file path=customXml/item4.xml><?xml version="1.0" encoding="utf-8"?>
 <ct:contentTypeSchema xmlns:ct="http://schemas.microsoft.com/office/2006/metadata/contentType" xmlns:ma="http://schemas.microsoft.com/office/2006/metadata/properties/metaAttributes" ct:_="" ma:_="" ma:contentTypeName="Documento" ma:contentTypeID="0x0101008CD8C293B1B33442A2596F7F4EB4F7DA" ma:contentTypeVersion="13" ma:contentTypeDescription="Crear nuevo documento." ma:contentTypeScope="" ma:versionID="3fff2a8d346b842f093bb3701a245707">
   <xsd:schema xmlns:xsd="http://www.w3.org/2001/XMLSchema" xmlns:xs="http://www.w3.org/2001/XMLSchema" xmlns:p="http://schemas.microsoft.com/office/2006/metadata/properties" xmlns:ns2="439adc47-72d5-4f73-991c-913beebc2c9a" xmlns:ns3="59390006-c430-45d0-b76a-cc9d620cdd55" targetNamespace="http://schemas.microsoft.com/office/2006/metadata/properties" ma:root="true" ma:fieldsID="1598023d093cbc92eb58db4e954047a9" ns2:_="" ns3:_="">
     <xsd:import namespace="439adc47-72d5-4f73-991c-913beebc2c9a"/>
@@ -22324,24 +22683,7 @@
 </ct:contentTypeSchema>
 </file>
 
-<file path=customXml/item4.xml><?xml version="1.0" encoding="utf-8"?>
-<?mso-contentType ?>
-<FormTemplates xmlns="http://schemas.microsoft.com/sharepoint/v3/contenttype/forms">
-  <Display>DocumentLibraryForm</Display>
-  <Edit>DocumentLibraryForm</Edit>
-  <New>DocumentLibraryForm</New>
-</FormTemplates>
-</file>
-
 <file path=customXml/itemProps1.xml><?xml version="1.0" encoding="utf-8"?>
-<ds:datastoreItem xmlns:ds="http://schemas.openxmlformats.org/officeDocument/2006/customXml" ds:itemID="{3A253E4C-5070-4F5A-A04E-45BE8A5CCF17}">
-  <ds:schemaRefs>
-    <ds:schemaRef ds:uri="http://schemas.openxmlformats.org/officeDocument/2006/bibliography"/>
-  </ds:schemaRefs>
-</ds:datastoreItem>
-</file>
-
-<file path=customXml/itemProps2.xml><?xml version="1.0" encoding="utf-8"?>
 <ds:datastoreItem xmlns:ds="http://schemas.openxmlformats.org/officeDocument/2006/customXml" ds:itemID="{BCDA797D-315A-42FB-BB9A-CCFA3A760578}">
   <ds:schemaRefs>
     <ds:schemaRef ds:uri="http://schemas.microsoft.com/office/2006/metadata/properties"/>
@@ -22358,7 +22700,23 @@
 </ds:datastoreItem>
 </file>
 
+<file path=customXml/itemProps2.xml><?xml version="1.0" encoding="utf-8"?>
+<ds:datastoreItem xmlns:ds="http://schemas.openxmlformats.org/officeDocument/2006/customXml" ds:itemID="{3A253E4C-5070-4F5A-A04E-45BE8A5CCF17}">
+  <ds:schemaRefs>
+    <ds:schemaRef ds:uri="http://schemas.openxmlformats.org/officeDocument/2006/bibliography"/>
+  </ds:schemaRefs>
+</ds:datastoreItem>
+</file>
+
 <file path=customXml/itemProps3.xml><?xml version="1.0" encoding="utf-8"?>
+<ds:datastoreItem xmlns:ds="http://schemas.openxmlformats.org/officeDocument/2006/customXml" ds:itemID="{42E3C8EC-5B10-45B3-8E97-FBD6324B8BB9}">
+  <ds:schemaRefs>
+    <ds:schemaRef ds:uri="http://schemas.microsoft.com/sharepoint/v3/contenttype/forms"/>
+  </ds:schemaRefs>
+</ds:datastoreItem>
+</file>
+
+<file path=customXml/itemProps4.xml><?xml version="1.0" encoding="utf-8"?>
 <ds:datastoreItem xmlns:ds="http://schemas.openxmlformats.org/officeDocument/2006/customXml" ds:itemID="{B56C9B97-3894-4B38-A6AD-295A7F0C1DBC}">
   <ds:schemaRefs>
     <ds:schemaRef ds:uri="http://schemas.microsoft.com/office/2006/metadata/contentType"/>
@@ -22375,12 +22733,4 @@
     <ds:schemaRef ds:uri="http://schemas.microsoft.com/internal/obd"/>
   </ds:schemaRefs>
 </ds:datastoreItem>
-</file>
-
-<file path=customXml/itemProps4.xml><?xml version="1.0" encoding="utf-8"?>
-<ds:datastoreItem xmlns:ds="http://schemas.openxmlformats.org/officeDocument/2006/customXml" ds:itemID="{42E3C8EC-5B10-45B3-8E97-FBD6324B8BB9}">
-  <ds:schemaRefs>
-    <ds:schemaRef ds:uri="http://schemas.microsoft.com/sharepoint/v3/contenttype/forms"/>
-  </ds:schemaRefs>
-</ds:datastoreItem>
 </file>
</xml_diff>

<commit_message>
Terminada la parte de las vulnerabilidades en redes SDN  y también hemos empezado la investigación del siguiente apartado
</commit_message>
<xml_diff>
--- a/Memoria_TFG 2024-25_JulianMoronRidao.docx
+++ b/Memoria_TFG 2024-25_JulianMoronRidao.docx
@@ -33,7 +33,7 @@
           <w:noProof/>
         </w:rPr>
         <w:drawing>
-          <wp:inline distT="0" distB="0" distL="0" distR="0" wp14:anchorId="19882AF8" wp14:editId="07C981C5">
+          <wp:inline distT="0" distB="0" distL="0" distR="0" wp14:anchorId="19882AF8" wp14:editId="33E47D39">
             <wp:extent cx="3524250" cy="1771650"/>
             <wp:effectExtent l="0" t="0" r="0" b="0"/>
             <wp:docPr id="923855780" name="Imagen 923855780"/>
@@ -578,6 +578,15 @@
           <w:szCs w:val="24"/>
         </w:rPr>
       </w:pPr>
+      <w:r>
+        <w:rPr>
+          <w:rFonts w:ascii="Arial" w:hAnsi="Arial" w:cs="Arial"/>
+          <w:color w:val="000000" w:themeColor="text1"/>
+          <w:sz w:val="24"/>
+          <w:szCs w:val="24"/>
+        </w:rPr>
+        <w:t xml:space="preserve">The </w:t>
+      </w:r>
       <w:proofErr w:type="spellStart"/>
       <w:r>
         <w:rPr>
@@ -586,7 +595,7 @@
           <w:sz w:val="24"/>
           <w:szCs w:val="24"/>
         </w:rPr>
-        <w:t>The</w:t>
+        <w:t>main</w:t>
       </w:r>
       <w:proofErr w:type="spellEnd"/>
       <w:r>
@@ -606,6 +615,306 @@
           <w:sz w:val="24"/>
           <w:szCs w:val="24"/>
         </w:rPr>
+        <w:t>objective</w:t>
+      </w:r>
+      <w:proofErr w:type="spellEnd"/>
+      <w:r>
+        <w:rPr>
+          <w:rFonts w:ascii="Arial" w:hAnsi="Arial" w:cs="Arial"/>
+          <w:color w:val="000000" w:themeColor="text1"/>
+          <w:sz w:val="24"/>
+          <w:szCs w:val="24"/>
+        </w:rPr>
+        <w:t xml:space="preserve"> </w:t>
+      </w:r>
+      <w:proofErr w:type="spellStart"/>
+      <w:r>
+        <w:rPr>
+          <w:rFonts w:ascii="Arial" w:hAnsi="Arial" w:cs="Arial"/>
+          <w:color w:val="000000" w:themeColor="text1"/>
+          <w:sz w:val="24"/>
+          <w:szCs w:val="24"/>
+        </w:rPr>
+        <w:t>of</w:t>
+      </w:r>
+      <w:proofErr w:type="spellEnd"/>
+      <w:r>
+        <w:rPr>
+          <w:rFonts w:ascii="Arial" w:hAnsi="Arial" w:cs="Arial"/>
+          <w:color w:val="000000" w:themeColor="text1"/>
+          <w:sz w:val="24"/>
+          <w:szCs w:val="24"/>
+        </w:rPr>
+        <w:t xml:space="preserve"> </w:t>
+      </w:r>
+      <w:proofErr w:type="spellStart"/>
+      <w:r>
+        <w:rPr>
+          <w:rFonts w:ascii="Arial" w:hAnsi="Arial" w:cs="Arial"/>
+          <w:color w:val="000000" w:themeColor="text1"/>
+          <w:sz w:val="24"/>
+          <w:szCs w:val="24"/>
+        </w:rPr>
+        <w:t>this</w:t>
+      </w:r>
+      <w:proofErr w:type="spellEnd"/>
+      <w:r>
+        <w:rPr>
+          <w:rFonts w:ascii="Arial" w:hAnsi="Arial" w:cs="Arial"/>
+          <w:color w:val="000000" w:themeColor="text1"/>
+          <w:sz w:val="24"/>
+          <w:szCs w:val="24"/>
+        </w:rPr>
+        <w:t xml:space="preserve"> </w:t>
+      </w:r>
+      <w:proofErr w:type="spellStart"/>
+      <w:r>
+        <w:rPr>
+          <w:rFonts w:ascii="Arial" w:hAnsi="Arial" w:cs="Arial"/>
+          <w:color w:val="000000" w:themeColor="text1"/>
+          <w:sz w:val="24"/>
+          <w:szCs w:val="24"/>
+        </w:rPr>
+        <w:t>project</w:t>
+      </w:r>
+      <w:proofErr w:type="spellEnd"/>
+      <w:r>
+        <w:rPr>
+          <w:rFonts w:ascii="Arial" w:hAnsi="Arial" w:cs="Arial"/>
+          <w:color w:val="000000" w:themeColor="text1"/>
+          <w:sz w:val="24"/>
+          <w:szCs w:val="24"/>
+        </w:rPr>
+        <w:t xml:space="preserve"> </w:t>
+      </w:r>
+      <w:proofErr w:type="spellStart"/>
+      <w:r>
+        <w:rPr>
+          <w:rFonts w:ascii="Arial" w:hAnsi="Arial" w:cs="Arial"/>
+          <w:color w:val="000000" w:themeColor="text1"/>
+          <w:sz w:val="24"/>
+          <w:szCs w:val="24"/>
+        </w:rPr>
+        <w:t>will</w:t>
+      </w:r>
+      <w:proofErr w:type="spellEnd"/>
+      <w:r>
+        <w:rPr>
+          <w:rFonts w:ascii="Arial" w:hAnsi="Arial" w:cs="Arial"/>
+          <w:color w:val="000000" w:themeColor="text1"/>
+          <w:sz w:val="24"/>
+          <w:szCs w:val="24"/>
+        </w:rPr>
+        <w:t xml:space="preserve"> be </w:t>
+      </w:r>
+      <w:proofErr w:type="spellStart"/>
+      <w:r>
+        <w:rPr>
+          <w:rFonts w:ascii="Arial" w:hAnsi="Arial" w:cs="Arial"/>
+          <w:color w:val="000000" w:themeColor="text1"/>
+          <w:sz w:val="24"/>
+          <w:szCs w:val="24"/>
+        </w:rPr>
+        <w:t>to</w:t>
+      </w:r>
+      <w:proofErr w:type="spellEnd"/>
+      <w:r>
+        <w:rPr>
+          <w:rFonts w:ascii="Arial" w:hAnsi="Arial" w:cs="Arial"/>
+          <w:color w:val="000000" w:themeColor="text1"/>
+          <w:sz w:val="24"/>
+          <w:szCs w:val="24"/>
+        </w:rPr>
+        <w:t xml:space="preserve"> </w:t>
+      </w:r>
+      <w:proofErr w:type="spellStart"/>
+      <w:r>
+        <w:rPr>
+          <w:rFonts w:ascii="Arial" w:hAnsi="Arial" w:cs="Arial"/>
+          <w:color w:val="000000" w:themeColor="text1"/>
+          <w:sz w:val="24"/>
+          <w:szCs w:val="24"/>
+        </w:rPr>
+        <w:t>carry</w:t>
+      </w:r>
+      <w:proofErr w:type="spellEnd"/>
+      <w:r>
+        <w:rPr>
+          <w:rFonts w:ascii="Arial" w:hAnsi="Arial" w:cs="Arial"/>
+          <w:color w:val="000000" w:themeColor="text1"/>
+          <w:sz w:val="24"/>
+          <w:szCs w:val="24"/>
+        </w:rPr>
+        <w:t xml:space="preserve"> </w:t>
+      </w:r>
+      <w:proofErr w:type="spellStart"/>
+      <w:r>
+        <w:rPr>
+          <w:rFonts w:ascii="Arial" w:hAnsi="Arial" w:cs="Arial"/>
+          <w:color w:val="000000" w:themeColor="text1"/>
+          <w:sz w:val="24"/>
+          <w:szCs w:val="24"/>
+        </w:rPr>
+        <w:t>out</w:t>
+      </w:r>
+      <w:proofErr w:type="spellEnd"/>
+      <w:r>
+        <w:rPr>
+          <w:rFonts w:ascii="Arial" w:hAnsi="Arial" w:cs="Arial"/>
+          <w:color w:val="000000" w:themeColor="text1"/>
+          <w:sz w:val="24"/>
+          <w:szCs w:val="24"/>
+        </w:rPr>
+        <w:t xml:space="preserve"> </w:t>
+      </w:r>
+      <w:proofErr w:type="spellStart"/>
+      <w:r>
+        <w:rPr>
+          <w:rFonts w:ascii="Arial" w:hAnsi="Arial" w:cs="Arial"/>
+          <w:color w:val="000000" w:themeColor="text1"/>
+          <w:sz w:val="24"/>
+          <w:szCs w:val="24"/>
+        </w:rPr>
+        <w:t>research</w:t>
+      </w:r>
+      <w:proofErr w:type="spellEnd"/>
+      <w:r>
+        <w:rPr>
+          <w:rFonts w:ascii="Arial" w:hAnsi="Arial" w:cs="Arial"/>
+          <w:color w:val="000000" w:themeColor="text1"/>
+          <w:sz w:val="24"/>
+          <w:szCs w:val="24"/>
+        </w:rPr>
+        <w:t xml:space="preserve"> </w:t>
+      </w:r>
+      <w:proofErr w:type="spellStart"/>
+      <w:r>
+        <w:rPr>
+          <w:rFonts w:ascii="Arial" w:hAnsi="Arial" w:cs="Arial"/>
+          <w:color w:val="000000" w:themeColor="text1"/>
+          <w:sz w:val="24"/>
+          <w:szCs w:val="24"/>
+        </w:rPr>
+        <w:t>on</w:t>
+      </w:r>
+      <w:proofErr w:type="spellEnd"/>
+      <w:r>
+        <w:rPr>
+          <w:rFonts w:ascii="Arial" w:hAnsi="Arial" w:cs="Arial"/>
+          <w:color w:val="000000" w:themeColor="text1"/>
+          <w:sz w:val="24"/>
+          <w:szCs w:val="24"/>
+        </w:rPr>
+        <w:t xml:space="preserve"> software-</w:t>
+      </w:r>
+      <w:proofErr w:type="spellStart"/>
+      <w:r>
+        <w:rPr>
+          <w:rFonts w:ascii="Arial" w:hAnsi="Arial" w:cs="Arial"/>
+          <w:color w:val="000000" w:themeColor="text1"/>
+          <w:sz w:val="24"/>
+          <w:szCs w:val="24"/>
+        </w:rPr>
+        <w:t>defined</w:t>
+      </w:r>
+      <w:proofErr w:type="spellEnd"/>
+      <w:r>
+        <w:rPr>
+          <w:rFonts w:ascii="Arial" w:hAnsi="Arial" w:cs="Arial"/>
+          <w:color w:val="000000" w:themeColor="text1"/>
+          <w:sz w:val="24"/>
+          <w:szCs w:val="24"/>
+        </w:rPr>
+        <w:t xml:space="preserve"> </w:t>
+      </w:r>
+      <w:proofErr w:type="spellStart"/>
+      <w:r>
+        <w:rPr>
+          <w:rFonts w:ascii="Arial" w:hAnsi="Arial" w:cs="Arial"/>
+          <w:color w:val="000000" w:themeColor="text1"/>
+          <w:sz w:val="24"/>
+          <w:szCs w:val="24"/>
+        </w:rPr>
+        <w:t>networks</w:t>
+      </w:r>
+      <w:proofErr w:type="spellEnd"/>
+      <w:r>
+        <w:rPr>
+          <w:rFonts w:ascii="Arial" w:hAnsi="Arial" w:cs="Arial"/>
+          <w:color w:val="000000" w:themeColor="text1"/>
+          <w:sz w:val="24"/>
+          <w:szCs w:val="24"/>
+        </w:rPr>
+        <w:t xml:space="preserve">, </w:t>
+      </w:r>
+      <w:proofErr w:type="spellStart"/>
+      <w:r>
+        <w:rPr>
+          <w:rFonts w:ascii="Arial" w:hAnsi="Arial" w:cs="Arial"/>
+          <w:color w:val="000000" w:themeColor="text1"/>
+          <w:sz w:val="24"/>
+          <w:szCs w:val="24"/>
+        </w:rPr>
+        <w:t>which</w:t>
+      </w:r>
+      <w:proofErr w:type="spellEnd"/>
+      <w:r>
+        <w:rPr>
+          <w:rFonts w:ascii="Arial" w:hAnsi="Arial" w:cs="Arial"/>
+          <w:color w:val="000000" w:themeColor="text1"/>
+          <w:sz w:val="24"/>
+          <w:szCs w:val="24"/>
+        </w:rPr>
+        <w:t xml:space="preserve"> </w:t>
+      </w:r>
+      <w:proofErr w:type="spellStart"/>
+      <w:r>
+        <w:rPr>
+          <w:rFonts w:ascii="Arial" w:hAnsi="Arial" w:cs="Arial"/>
+          <w:color w:val="000000" w:themeColor="text1"/>
+          <w:sz w:val="24"/>
+          <w:szCs w:val="24"/>
+        </w:rPr>
+        <w:t>is</w:t>
+      </w:r>
+      <w:proofErr w:type="spellEnd"/>
+      <w:r>
+        <w:rPr>
+          <w:rFonts w:ascii="Arial" w:hAnsi="Arial" w:cs="Arial"/>
+          <w:color w:val="000000" w:themeColor="text1"/>
+          <w:sz w:val="24"/>
+          <w:szCs w:val="24"/>
+        </w:rPr>
+        <w:t xml:space="preserve"> </w:t>
+      </w:r>
+      <w:proofErr w:type="spellStart"/>
+      <w:r>
+        <w:rPr>
+          <w:rFonts w:ascii="Arial" w:hAnsi="Arial" w:cs="Arial"/>
+          <w:color w:val="000000" w:themeColor="text1"/>
+          <w:sz w:val="24"/>
+          <w:szCs w:val="24"/>
+        </w:rPr>
+        <w:t>our</w:t>
+      </w:r>
+      <w:proofErr w:type="spellEnd"/>
+      <w:r>
+        <w:rPr>
+          <w:rFonts w:ascii="Arial" w:hAnsi="Arial" w:cs="Arial"/>
+          <w:color w:val="000000" w:themeColor="text1"/>
+          <w:sz w:val="24"/>
+          <w:szCs w:val="24"/>
+        </w:rPr>
+        <w:t xml:space="preserve"> </w:t>
+      </w:r>
+      <w:proofErr w:type="spellStart"/>
+      <w:r>
+        <w:rPr>
+          <w:rFonts w:ascii="Arial" w:hAnsi="Arial" w:cs="Arial"/>
+          <w:color w:val="000000" w:themeColor="text1"/>
+          <w:sz w:val="24"/>
+          <w:szCs w:val="24"/>
+        </w:rPr>
         <w:t>main</w:t>
       </w:r>
       <w:proofErr w:type="spellEnd"/>
@@ -626,7 +935,7 @@
           <w:sz w:val="24"/>
           <w:szCs w:val="24"/>
         </w:rPr>
-        <w:t>objective</w:t>
+        <w:t>topic</w:t>
       </w:r>
       <w:proofErr w:type="spellEnd"/>
       <w:r>
@@ -636,6 +945,26 @@
           <w:sz w:val="24"/>
           <w:szCs w:val="24"/>
         </w:rPr>
+        <w:t xml:space="preserve">, and </w:t>
+      </w:r>
+      <w:proofErr w:type="spellStart"/>
+      <w:r>
+        <w:rPr>
+          <w:rFonts w:ascii="Arial" w:hAnsi="Arial" w:cs="Arial"/>
+          <w:color w:val="000000" w:themeColor="text1"/>
+          <w:sz w:val="24"/>
+          <w:szCs w:val="24"/>
+        </w:rPr>
+        <w:t>then</w:t>
+      </w:r>
+      <w:proofErr w:type="spellEnd"/>
+      <w:r>
+        <w:rPr>
+          <w:rFonts w:ascii="Arial" w:hAnsi="Arial" w:cs="Arial"/>
+          <w:color w:val="000000" w:themeColor="text1"/>
+          <w:sz w:val="24"/>
+          <w:szCs w:val="24"/>
+        </w:rPr>
         <w:t xml:space="preserve"> </w:t>
       </w:r>
       <w:proofErr w:type="spellStart"/>
@@ -646,6 +975,166 @@
           <w:sz w:val="24"/>
           <w:szCs w:val="24"/>
         </w:rPr>
+        <w:t>focus</w:t>
+      </w:r>
+      <w:proofErr w:type="spellEnd"/>
+      <w:r>
+        <w:rPr>
+          <w:rFonts w:ascii="Arial" w:hAnsi="Arial" w:cs="Arial"/>
+          <w:color w:val="000000" w:themeColor="text1"/>
+          <w:sz w:val="24"/>
+          <w:szCs w:val="24"/>
+        </w:rPr>
+        <w:t xml:space="preserve"> </w:t>
+      </w:r>
+      <w:proofErr w:type="spellStart"/>
+      <w:r>
+        <w:rPr>
+          <w:rFonts w:ascii="Arial" w:hAnsi="Arial" w:cs="Arial"/>
+          <w:color w:val="000000" w:themeColor="text1"/>
+          <w:sz w:val="24"/>
+          <w:szCs w:val="24"/>
+        </w:rPr>
+        <w:t>on</w:t>
+      </w:r>
+      <w:proofErr w:type="spellEnd"/>
+      <w:r>
+        <w:rPr>
+          <w:rFonts w:ascii="Arial" w:hAnsi="Arial" w:cs="Arial"/>
+          <w:color w:val="000000" w:themeColor="text1"/>
+          <w:sz w:val="24"/>
+          <w:szCs w:val="24"/>
+        </w:rPr>
+        <w:t xml:space="preserve"> </w:t>
+      </w:r>
+      <w:proofErr w:type="spellStart"/>
+      <w:r>
+        <w:rPr>
+          <w:rFonts w:ascii="Arial" w:hAnsi="Arial" w:cs="Arial"/>
+          <w:color w:val="000000" w:themeColor="text1"/>
+          <w:sz w:val="24"/>
+          <w:szCs w:val="24"/>
+        </w:rPr>
+        <w:t>their</w:t>
+      </w:r>
+      <w:proofErr w:type="spellEnd"/>
+      <w:r>
+        <w:rPr>
+          <w:rFonts w:ascii="Arial" w:hAnsi="Arial" w:cs="Arial"/>
+          <w:color w:val="000000" w:themeColor="text1"/>
+          <w:sz w:val="24"/>
+          <w:szCs w:val="24"/>
+        </w:rPr>
+        <w:t xml:space="preserve"> use, </w:t>
+      </w:r>
+      <w:proofErr w:type="spellStart"/>
+      <w:r>
+        <w:rPr>
+          <w:rFonts w:ascii="Arial" w:hAnsi="Arial" w:cs="Arial"/>
+          <w:color w:val="000000" w:themeColor="text1"/>
+          <w:sz w:val="24"/>
+          <w:szCs w:val="24"/>
+        </w:rPr>
+        <w:t>applications</w:t>
+      </w:r>
+      <w:proofErr w:type="spellEnd"/>
+      <w:r>
+        <w:rPr>
+          <w:rFonts w:ascii="Arial" w:hAnsi="Arial" w:cs="Arial"/>
+          <w:color w:val="000000" w:themeColor="text1"/>
+          <w:sz w:val="24"/>
+          <w:szCs w:val="24"/>
+        </w:rPr>
+        <w:t xml:space="preserve">, </w:t>
+      </w:r>
+      <w:proofErr w:type="spellStart"/>
+      <w:r>
+        <w:rPr>
+          <w:rFonts w:ascii="Arial" w:hAnsi="Arial" w:cs="Arial"/>
+          <w:color w:val="000000" w:themeColor="text1"/>
+          <w:sz w:val="24"/>
+          <w:szCs w:val="24"/>
+        </w:rPr>
+        <w:t>relevant</w:t>
+      </w:r>
+      <w:proofErr w:type="spellEnd"/>
+      <w:r>
+        <w:rPr>
+          <w:rFonts w:ascii="Arial" w:hAnsi="Arial" w:cs="Arial"/>
+          <w:color w:val="000000" w:themeColor="text1"/>
+          <w:sz w:val="24"/>
+          <w:szCs w:val="24"/>
+        </w:rPr>
+        <w:t xml:space="preserve"> </w:t>
+      </w:r>
+      <w:proofErr w:type="spellStart"/>
+      <w:r>
+        <w:rPr>
+          <w:rFonts w:ascii="Arial" w:hAnsi="Arial" w:cs="Arial"/>
+          <w:color w:val="000000" w:themeColor="text1"/>
+          <w:sz w:val="24"/>
+          <w:szCs w:val="24"/>
+        </w:rPr>
+        <w:t>functions</w:t>
+      </w:r>
+      <w:proofErr w:type="spellEnd"/>
+      <w:r>
+        <w:rPr>
+          <w:rFonts w:ascii="Arial" w:hAnsi="Arial" w:cs="Arial"/>
+          <w:color w:val="000000" w:themeColor="text1"/>
+          <w:sz w:val="24"/>
+          <w:szCs w:val="24"/>
+        </w:rPr>
+        <w:t xml:space="preserve">, etc. </w:t>
+      </w:r>
+      <w:proofErr w:type="spellStart"/>
+      <w:r>
+        <w:rPr>
+          <w:rFonts w:ascii="Arial" w:hAnsi="Arial" w:cs="Arial"/>
+          <w:color w:val="000000" w:themeColor="text1"/>
+          <w:sz w:val="24"/>
+          <w:szCs w:val="24"/>
+        </w:rPr>
+        <w:t>for</w:t>
+      </w:r>
+      <w:proofErr w:type="spellEnd"/>
+      <w:r>
+        <w:rPr>
+          <w:rFonts w:ascii="Arial" w:hAnsi="Arial" w:cs="Arial"/>
+          <w:color w:val="000000" w:themeColor="text1"/>
+          <w:sz w:val="24"/>
+          <w:szCs w:val="24"/>
+        </w:rPr>
+        <w:t xml:space="preserve"> data centers and the cloud. </w:t>
+      </w:r>
+      <w:proofErr w:type="spellStart"/>
+      <w:r>
+        <w:rPr>
+          <w:rFonts w:ascii="Arial" w:hAnsi="Arial" w:cs="Arial"/>
+          <w:color w:val="000000" w:themeColor="text1"/>
+          <w:sz w:val="24"/>
+          <w:szCs w:val="24"/>
+        </w:rPr>
+        <w:t>Some</w:t>
+      </w:r>
+      <w:proofErr w:type="spellEnd"/>
+      <w:r>
+        <w:rPr>
+          <w:rFonts w:ascii="Arial" w:hAnsi="Arial" w:cs="Arial"/>
+          <w:color w:val="000000" w:themeColor="text1"/>
+          <w:sz w:val="24"/>
+          <w:szCs w:val="24"/>
+        </w:rPr>
+        <w:t xml:space="preserve"> </w:t>
+      </w:r>
+      <w:proofErr w:type="spellStart"/>
+      <w:r>
+        <w:rPr>
+          <w:rFonts w:ascii="Arial" w:hAnsi="Arial" w:cs="Arial"/>
+          <w:color w:val="000000" w:themeColor="text1"/>
+          <w:sz w:val="24"/>
+          <w:szCs w:val="24"/>
+        </w:rPr>
         <w:t>of</w:t>
       </w:r>
       <w:proofErr w:type="spellEnd"/>
@@ -656,6 +1145,26 @@
           <w:sz w:val="24"/>
           <w:szCs w:val="24"/>
         </w:rPr>
+        <w:t xml:space="preserve"> the </w:t>
+      </w:r>
+      <w:proofErr w:type="spellStart"/>
+      <w:r>
+        <w:rPr>
+          <w:rFonts w:ascii="Arial" w:hAnsi="Arial" w:cs="Arial"/>
+          <w:color w:val="000000" w:themeColor="text1"/>
+          <w:sz w:val="24"/>
+          <w:szCs w:val="24"/>
+        </w:rPr>
+        <w:t>sections</w:t>
+      </w:r>
+      <w:proofErr w:type="spellEnd"/>
+      <w:r>
+        <w:rPr>
+          <w:rFonts w:ascii="Arial" w:hAnsi="Arial" w:cs="Arial"/>
+          <w:color w:val="000000" w:themeColor="text1"/>
+          <w:sz w:val="24"/>
+          <w:szCs w:val="24"/>
+        </w:rPr>
         <w:t xml:space="preserve"> </w:t>
       </w:r>
       <w:proofErr w:type="spellStart"/>
@@ -666,6 +1175,306 @@
           <w:sz w:val="24"/>
           <w:szCs w:val="24"/>
         </w:rPr>
+        <w:t>that</w:t>
+      </w:r>
+      <w:proofErr w:type="spellEnd"/>
+      <w:r>
+        <w:rPr>
+          <w:rFonts w:ascii="Arial" w:hAnsi="Arial" w:cs="Arial"/>
+          <w:color w:val="000000" w:themeColor="text1"/>
+          <w:sz w:val="24"/>
+          <w:szCs w:val="24"/>
+        </w:rPr>
+        <w:t xml:space="preserve"> </w:t>
+      </w:r>
+      <w:proofErr w:type="spellStart"/>
+      <w:r>
+        <w:rPr>
+          <w:rFonts w:ascii="Arial" w:hAnsi="Arial" w:cs="Arial"/>
+          <w:color w:val="000000" w:themeColor="text1"/>
+          <w:sz w:val="24"/>
+          <w:szCs w:val="24"/>
+        </w:rPr>
+        <w:t>we</w:t>
+      </w:r>
+      <w:proofErr w:type="spellEnd"/>
+      <w:r>
+        <w:rPr>
+          <w:rFonts w:ascii="Arial" w:hAnsi="Arial" w:cs="Arial"/>
+          <w:color w:val="000000" w:themeColor="text1"/>
+          <w:sz w:val="24"/>
+          <w:szCs w:val="24"/>
+        </w:rPr>
+        <w:t xml:space="preserve"> </w:t>
+      </w:r>
+      <w:proofErr w:type="spellStart"/>
+      <w:r>
+        <w:rPr>
+          <w:rFonts w:ascii="Arial" w:hAnsi="Arial" w:cs="Arial"/>
+          <w:color w:val="000000" w:themeColor="text1"/>
+          <w:sz w:val="24"/>
+          <w:szCs w:val="24"/>
+        </w:rPr>
+        <w:t>will</w:t>
+      </w:r>
+      <w:proofErr w:type="spellEnd"/>
+      <w:r>
+        <w:rPr>
+          <w:rFonts w:ascii="Arial" w:hAnsi="Arial" w:cs="Arial"/>
+          <w:color w:val="000000" w:themeColor="text1"/>
+          <w:sz w:val="24"/>
+          <w:szCs w:val="24"/>
+        </w:rPr>
+        <w:t xml:space="preserve"> </w:t>
+      </w:r>
+      <w:proofErr w:type="spellStart"/>
+      <w:r>
+        <w:rPr>
+          <w:rFonts w:ascii="Arial" w:hAnsi="Arial" w:cs="Arial"/>
+          <w:color w:val="000000" w:themeColor="text1"/>
+          <w:sz w:val="24"/>
+          <w:szCs w:val="24"/>
+        </w:rPr>
+        <w:t>cover</w:t>
+      </w:r>
+      <w:proofErr w:type="spellEnd"/>
+      <w:r>
+        <w:rPr>
+          <w:rFonts w:ascii="Arial" w:hAnsi="Arial" w:cs="Arial"/>
+          <w:color w:val="000000" w:themeColor="text1"/>
+          <w:sz w:val="24"/>
+          <w:szCs w:val="24"/>
+        </w:rPr>
+        <w:t xml:space="preserve"> </w:t>
+      </w:r>
+      <w:proofErr w:type="spellStart"/>
+      <w:r>
+        <w:rPr>
+          <w:rFonts w:ascii="Arial" w:hAnsi="Arial" w:cs="Arial"/>
+          <w:color w:val="000000" w:themeColor="text1"/>
+          <w:sz w:val="24"/>
+          <w:szCs w:val="24"/>
+        </w:rPr>
+        <w:t>consist</w:t>
+      </w:r>
+      <w:proofErr w:type="spellEnd"/>
+      <w:r>
+        <w:rPr>
+          <w:rFonts w:ascii="Arial" w:hAnsi="Arial" w:cs="Arial"/>
+          <w:color w:val="000000" w:themeColor="text1"/>
+          <w:sz w:val="24"/>
+          <w:szCs w:val="24"/>
+        </w:rPr>
+        <w:t xml:space="preserve"> </w:t>
+      </w:r>
+      <w:proofErr w:type="spellStart"/>
+      <w:r>
+        <w:rPr>
+          <w:rFonts w:ascii="Arial" w:hAnsi="Arial" w:cs="Arial"/>
+          <w:color w:val="000000" w:themeColor="text1"/>
+          <w:sz w:val="24"/>
+          <w:szCs w:val="24"/>
+        </w:rPr>
+        <w:t>of</w:t>
+      </w:r>
+      <w:proofErr w:type="spellEnd"/>
+      <w:r>
+        <w:rPr>
+          <w:rFonts w:ascii="Arial" w:hAnsi="Arial" w:cs="Arial"/>
+          <w:color w:val="000000" w:themeColor="text1"/>
+          <w:sz w:val="24"/>
+          <w:szCs w:val="24"/>
+        </w:rPr>
+        <w:t xml:space="preserve"> the </w:t>
+      </w:r>
+      <w:proofErr w:type="spellStart"/>
+      <w:r>
+        <w:rPr>
+          <w:rFonts w:ascii="Arial" w:hAnsi="Arial" w:cs="Arial"/>
+          <w:color w:val="000000" w:themeColor="text1"/>
+          <w:sz w:val="24"/>
+          <w:szCs w:val="24"/>
+        </w:rPr>
+        <w:t>fundamentals</w:t>
+      </w:r>
+      <w:proofErr w:type="spellEnd"/>
+      <w:r>
+        <w:rPr>
+          <w:rFonts w:ascii="Arial" w:hAnsi="Arial" w:cs="Arial"/>
+          <w:color w:val="000000" w:themeColor="text1"/>
+          <w:sz w:val="24"/>
+          <w:szCs w:val="24"/>
+        </w:rPr>
+        <w:t xml:space="preserve"> </w:t>
+      </w:r>
+      <w:proofErr w:type="spellStart"/>
+      <w:r>
+        <w:rPr>
+          <w:rFonts w:ascii="Arial" w:hAnsi="Arial" w:cs="Arial"/>
+          <w:color w:val="000000" w:themeColor="text1"/>
+          <w:sz w:val="24"/>
+          <w:szCs w:val="24"/>
+        </w:rPr>
+        <w:t>of</w:t>
+      </w:r>
+      <w:proofErr w:type="spellEnd"/>
+      <w:r>
+        <w:rPr>
+          <w:rFonts w:ascii="Arial" w:hAnsi="Arial" w:cs="Arial"/>
+          <w:color w:val="000000" w:themeColor="text1"/>
+          <w:sz w:val="24"/>
+          <w:szCs w:val="24"/>
+        </w:rPr>
+        <w:t xml:space="preserve"> software-</w:t>
+      </w:r>
+      <w:proofErr w:type="spellStart"/>
+      <w:r>
+        <w:rPr>
+          <w:rFonts w:ascii="Arial" w:hAnsi="Arial" w:cs="Arial"/>
+          <w:color w:val="000000" w:themeColor="text1"/>
+          <w:sz w:val="24"/>
+          <w:szCs w:val="24"/>
+        </w:rPr>
+        <w:t>defined</w:t>
+      </w:r>
+      <w:proofErr w:type="spellEnd"/>
+      <w:r>
+        <w:rPr>
+          <w:rFonts w:ascii="Arial" w:hAnsi="Arial" w:cs="Arial"/>
+          <w:color w:val="000000" w:themeColor="text1"/>
+          <w:sz w:val="24"/>
+          <w:szCs w:val="24"/>
+        </w:rPr>
+        <w:t xml:space="preserve"> </w:t>
+      </w:r>
+      <w:proofErr w:type="spellStart"/>
+      <w:r>
+        <w:rPr>
+          <w:rFonts w:ascii="Arial" w:hAnsi="Arial" w:cs="Arial"/>
+          <w:color w:val="000000" w:themeColor="text1"/>
+          <w:sz w:val="24"/>
+          <w:szCs w:val="24"/>
+        </w:rPr>
+        <w:t>networks</w:t>
+      </w:r>
+      <w:proofErr w:type="spellEnd"/>
+      <w:r>
+        <w:rPr>
+          <w:rFonts w:ascii="Arial" w:hAnsi="Arial" w:cs="Arial"/>
+          <w:color w:val="000000" w:themeColor="text1"/>
+          <w:sz w:val="24"/>
+          <w:szCs w:val="24"/>
+        </w:rPr>
+        <w:t xml:space="preserve">, </w:t>
+      </w:r>
+      <w:proofErr w:type="spellStart"/>
+      <w:r>
+        <w:rPr>
+          <w:rFonts w:ascii="Arial" w:hAnsi="Arial" w:cs="Arial"/>
+          <w:color w:val="000000" w:themeColor="text1"/>
+          <w:sz w:val="24"/>
+          <w:szCs w:val="24"/>
+        </w:rPr>
+        <w:t>their</w:t>
+      </w:r>
+      <w:proofErr w:type="spellEnd"/>
+      <w:r>
+        <w:rPr>
+          <w:rFonts w:ascii="Arial" w:hAnsi="Arial" w:cs="Arial"/>
+          <w:color w:val="000000" w:themeColor="text1"/>
+          <w:sz w:val="24"/>
+          <w:szCs w:val="24"/>
+        </w:rPr>
+        <w:t xml:space="preserve"> </w:t>
+      </w:r>
+      <w:proofErr w:type="spellStart"/>
+      <w:r>
+        <w:rPr>
+          <w:rFonts w:ascii="Arial" w:hAnsi="Arial" w:cs="Arial"/>
+          <w:color w:val="000000" w:themeColor="text1"/>
+          <w:sz w:val="24"/>
+          <w:szCs w:val="24"/>
+        </w:rPr>
+        <w:t>impact</w:t>
+      </w:r>
+      <w:proofErr w:type="spellEnd"/>
+      <w:r>
+        <w:rPr>
+          <w:rFonts w:ascii="Arial" w:hAnsi="Arial" w:cs="Arial"/>
+          <w:color w:val="000000" w:themeColor="text1"/>
+          <w:sz w:val="24"/>
+          <w:szCs w:val="24"/>
+        </w:rPr>
+        <w:t xml:space="preserve"> </w:t>
+      </w:r>
+      <w:proofErr w:type="spellStart"/>
+      <w:r>
+        <w:rPr>
+          <w:rFonts w:ascii="Arial" w:hAnsi="Arial" w:cs="Arial"/>
+          <w:color w:val="000000" w:themeColor="text1"/>
+          <w:sz w:val="24"/>
+          <w:szCs w:val="24"/>
+        </w:rPr>
+        <w:t>on</w:t>
+      </w:r>
+      <w:proofErr w:type="spellEnd"/>
+      <w:r>
+        <w:rPr>
+          <w:rFonts w:ascii="Arial" w:hAnsi="Arial" w:cs="Arial"/>
+          <w:color w:val="000000" w:themeColor="text1"/>
+          <w:sz w:val="24"/>
+          <w:szCs w:val="24"/>
+        </w:rPr>
+        <w:t xml:space="preserve"> data centers and the cloud, </w:t>
+      </w:r>
+      <w:proofErr w:type="spellStart"/>
+      <w:r>
+        <w:rPr>
+          <w:rFonts w:ascii="Arial" w:hAnsi="Arial" w:cs="Arial"/>
+          <w:color w:val="000000" w:themeColor="text1"/>
+          <w:sz w:val="24"/>
+          <w:szCs w:val="24"/>
+        </w:rPr>
+        <w:t>limitations</w:t>
+      </w:r>
+      <w:proofErr w:type="spellEnd"/>
+      <w:r>
+        <w:rPr>
+          <w:rFonts w:ascii="Arial" w:hAnsi="Arial" w:cs="Arial"/>
+          <w:color w:val="000000" w:themeColor="text1"/>
+          <w:sz w:val="24"/>
+          <w:szCs w:val="24"/>
+        </w:rPr>
+        <w:t xml:space="preserve"> </w:t>
+      </w:r>
+      <w:proofErr w:type="spellStart"/>
+      <w:r>
+        <w:rPr>
+          <w:rFonts w:ascii="Arial" w:hAnsi="Arial" w:cs="Arial"/>
+          <w:color w:val="000000" w:themeColor="text1"/>
+          <w:sz w:val="24"/>
+          <w:szCs w:val="24"/>
+        </w:rPr>
+        <w:t>of</w:t>
+      </w:r>
+      <w:proofErr w:type="spellEnd"/>
+      <w:r>
+        <w:rPr>
+          <w:rFonts w:ascii="Arial" w:hAnsi="Arial" w:cs="Arial"/>
+          <w:color w:val="000000" w:themeColor="text1"/>
+          <w:sz w:val="24"/>
+          <w:szCs w:val="24"/>
+        </w:rPr>
+        <w:t xml:space="preserve"> </w:t>
+      </w:r>
+      <w:proofErr w:type="spellStart"/>
+      <w:r>
+        <w:rPr>
+          <w:rFonts w:ascii="Arial" w:hAnsi="Arial" w:cs="Arial"/>
+          <w:color w:val="000000" w:themeColor="text1"/>
+          <w:sz w:val="24"/>
+          <w:szCs w:val="24"/>
+        </w:rPr>
         <w:t>this</w:t>
       </w:r>
       <w:proofErr w:type="spellEnd"/>
@@ -686,7 +1495,7 @@
           <w:sz w:val="24"/>
           <w:szCs w:val="24"/>
         </w:rPr>
-        <w:t>project</w:t>
+        <w:t>type</w:t>
       </w:r>
       <w:proofErr w:type="spellEnd"/>
       <w:r>
@@ -706,7 +1515,7 @@
           <w:sz w:val="24"/>
           <w:szCs w:val="24"/>
         </w:rPr>
-        <w:t>will</w:t>
+        <w:t>of</w:t>
       </w:r>
       <w:proofErr w:type="spellEnd"/>
       <w:r>
@@ -716,7 +1525,7 @@
           <w:sz w:val="24"/>
           <w:szCs w:val="24"/>
         </w:rPr>
-        <w:t xml:space="preserve"> be </w:t>
+        <w:t xml:space="preserve"> </w:t>
       </w:r>
       <w:proofErr w:type="spellStart"/>
       <w:r>
@@ -726,7 +1535,7 @@
           <w:sz w:val="24"/>
           <w:szCs w:val="24"/>
         </w:rPr>
-        <w:t>to</w:t>
+        <w:t>networks</w:t>
       </w:r>
       <w:proofErr w:type="spellEnd"/>
       <w:r>
@@ -736,6 +1545,26 @@
           <w:sz w:val="24"/>
           <w:szCs w:val="24"/>
         </w:rPr>
+        <w:t xml:space="preserve">, </w:t>
+      </w:r>
+      <w:proofErr w:type="spellStart"/>
+      <w:r>
+        <w:rPr>
+          <w:rFonts w:ascii="Arial" w:hAnsi="Arial" w:cs="Arial"/>
+          <w:color w:val="000000" w:themeColor="text1"/>
+          <w:sz w:val="24"/>
+          <w:szCs w:val="24"/>
+        </w:rPr>
+        <w:t>analysis</w:t>
+      </w:r>
+      <w:proofErr w:type="spellEnd"/>
+      <w:r>
+        <w:rPr>
+          <w:rFonts w:ascii="Arial" w:hAnsi="Arial" w:cs="Arial"/>
+          <w:color w:val="000000" w:themeColor="text1"/>
+          <w:sz w:val="24"/>
+          <w:szCs w:val="24"/>
+        </w:rPr>
         <w:t xml:space="preserve"> </w:t>
       </w:r>
       <w:proofErr w:type="spellStart"/>
@@ -746,7 +1575,7 @@
           <w:sz w:val="24"/>
           <w:szCs w:val="24"/>
         </w:rPr>
-        <w:t>carry</w:t>
+        <w:t>of</w:t>
       </w:r>
       <w:proofErr w:type="spellEnd"/>
       <w:r>
@@ -756,7 +1585,7 @@
           <w:sz w:val="24"/>
           <w:szCs w:val="24"/>
         </w:rPr>
-        <w:t xml:space="preserve"> </w:t>
+        <w:t xml:space="preserve"> case </w:t>
       </w:r>
       <w:proofErr w:type="spellStart"/>
       <w:r>
@@ -766,7 +1595,7 @@
           <w:sz w:val="24"/>
           <w:szCs w:val="24"/>
         </w:rPr>
-        <w:t>out</w:t>
+        <w:t>studies</w:t>
       </w:r>
       <w:proofErr w:type="spellEnd"/>
       <w:r>
@@ -776,7 +1605,7 @@
           <w:sz w:val="24"/>
           <w:szCs w:val="24"/>
         </w:rPr>
-        <w:t xml:space="preserve"> </w:t>
+        <w:t xml:space="preserve">, </w:t>
       </w:r>
       <w:proofErr w:type="spellStart"/>
       <w:r>
@@ -786,7 +1615,7 @@
           <w:sz w:val="24"/>
           <w:szCs w:val="24"/>
         </w:rPr>
-        <w:t>research</w:t>
+        <w:t>integration</w:t>
       </w:r>
       <w:proofErr w:type="spellEnd"/>
       <w:r>
@@ -796,7 +1625,7 @@
           <w:sz w:val="24"/>
           <w:szCs w:val="24"/>
         </w:rPr>
-        <w:t xml:space="preserve"> </w:t>
+        <w:t xml:space="preserve"> in 5G </w:t>
       </w:r>
       <w:proofErr w:type="spellStart"/>
       <w:r>
@@ -806,7 +1635,7 @@
           <w:sz w:val="24"/>
           <w:szCs w:val="24"/>
         </w:rPr>
-        <w:t>on</w:t>
+        <w:t>networks</w:t>
       </w:r>
       <w:proofErr w:type="spellEnd"/>
       <w:r>
@@ -816,947 +1645,7 @@
           <w:sz w:val="24"/>
           <w:szCs w:val="24"/>
         </w:rPr>
-        <w:t xml:space="preserve"> software-</w:t>
-      </w:r>
-      <w:proofErr w:type="spellStart"/>
-      <w:r>
-        <w:rPr>
-          <w:rFonts w:ascii="Arial" w:hAnsi="Arial" w:cs="Arial"/>
-          <w:color w:val="000000" w:themeColor="text1"/>
-          <w:sz w:val="24"/>
-          <w:szCs w:val="24"/>
-        </w:rPr>
-        <w:t>defined</w:t>
-      </w:r>
-      <w:proofErr w:type="spellEnd"/>
-      <w:r>
-        <w:rPr>
-          <w:rFonts w:ascii="Arial" w:hAnsi="Arial" w:cs="Arial"/>
-          <w:color w:val="000000" w:themeColor="text1"/>
-          <w:sz w:val="24"/>
-          <w:szCs w:val="24"/>
-        </w:rPr>
-        <w:t xml:space="preserve"> </w:t>
-      </w:r>
-      <w:proofErr w:type="spellStart"/>
-      <w:r>
-        <w:rPr>
-          <w:rFonts w:ascii="Arial" w:hAnsi="Arial" w:cs="Arial"/>
-          <w:color w:val="000000" w:themeColor="text1"/>
-          <w:sz w:val="24"/>
-          <w:szCs w:val="24"/>
-        </w:rPr>
-        <w:t>networks</w:t>
-      </w:r>
-      <w:proofErr w:type="spellEnd"/>
-      <w:r>
-        <w:rPr>
-          <w:rFonts w:ascii="Arial" w:hAnsi="Arial" w:cs="Arial"/>
-          <w:color w:val="000000" w:themeColor="text1"/>
-          <w:sz w:val="24"/>
-          <w:szCs w:val="24"/>
-        </w:rPr>
-        <w:t xml:space="preserve">, </w:t>
-      </w:r>
-      <w:proofErr w:type="spellStart"/>
-      <w:r>
-        <w:rPr>
-          <w:rFonts w:ascii="Arial" w:hAnsi="Arial" w:cs="Arial"/>
-          <w:color w:val="000000" w:themeColor="text1"/>
-          <w:sz w:val="24"/>
-          <w:szCs w:val="24"/>
-        </w:rPr>
-        <w:t>which</w:t>
-      </w:r>
-      <w:proofErr w:type="spellEnd"/>
-      <w:r>
-        <w:rPr>
-          <w:rFonts w:ascii="Arial" w:hAnsi="Arial" w:cs="Arial"/>
-          <w:color w:val="000000" w:themeColor="text1"/>
-          <w:sz w:val="24"/>
-          <w:szCs w:val="24"/>
-        </w:rPr>
-        <w:t xml:space="preserve"> </w:t>
-      </w:r>
-      <w:proofErr w:type="spellStart"/>
-      <w:r>
-        <w:rPr>
-          <w:rFonts w:ascii="Arial" w:hAnsi="Arial" w:cs="Arial"/>
-          <w:color w:val="000000" w:themeColor="text1"/>
-          <w:sz w:val="24"/>
-          <w:szCs w:val="24"/>
-        </w:rPr>
-        <w:t>is</w:t>
-      </w:r>
-      <w:proofErr w:type="spellEnd"/>
-      <w:r>
-        <w:rPr>
-          <w:rFonts w:ascii="Arial" w:hAnsi="Arial" w:cs="Arial"/>
-          <w:color w:val="000000" w:themeColor="text1"/>
-          <w:sz w:val="24"/>
-          <w:szCs w:val="24"/>
-        </w:rPr>
-        <w:t xml:space="preserve"> </w:t>
-      </w:r>
-      <w:proofErr w:type="spellStart"/>
-      <w:r>
-        <w:rPr>
-          <w:rFonts w:ascii="Arial" w:hAnsi="Arial" w:cs="Arial"/>
-          <w:color w:val="000000" w:themeColor="text1"/>
-          <w:sz w:val="24"/>
-          <w:szCs w:val="24"/>
-        </w:rPr>
-        <w:t>our</w:t>
-      </w:r>
-      <w:proofErr w:type="spellEnd"/>
-      <w:r>
-        <w:rPr>
-          <w:rFonts w:ascii="Arial" w:hAnsi="Arial" w:cs="Arial"/>
-          <w:color w:val="000000" w:themeColor="text1"/>
-          <w:sz w:val="24"/>
-          <w:szCs w:val="24"/>
-        </w:rPr>
-        <w:t xml:space="preserve"> </w:t>
-      </w:r>
-      <w:proofErr w:type="spellStart"/>
-      <w:r>
-        <w:rPr>
-          <w:rFonts w:ascii="Arial" w:hAnsi="Arial" w:cs="Arial"/>
-          <w:color w:val="000000" w:themeColor="text1"/>
-          <w:sz w:val="24"/>
-          <w:szCs w:val="24"/>
-        </w:rPr>
-        <w:t>main</w:t>
-      </w:r>
-      <w:proofErr w:type="spellEnd"/>
-      <w:r>
-        <w:rPr>
-          <w:rFonts w:ascii="Arial" w:hAnsi="Arial" w:cs="Arial"/>
-          <w:color w:val="000000" w:themeColor="text1"/>
-          <w:sz w:val="24"/>
-          <w:szCs w:val="24"/>
-        </w:rPr>
-        <w:t xml:space="preserve"> </w:t>
-      </w:r>
-      <w:proofErr w:type="spellStart"/>
-      <w:r>
-        <w:rPr>
-          <w:rFonts w:ascii="Arial" w:hAnsi="Arial" w:cs="Arial"/>
-          <w:color w:val="000000" w:themeColor="text1"/>
-          <w:sz w:val="24"/>
-          <w:szCs w:val="24"/>
-        </w:rPr>
-        <w:t>topic</w:t>
-      </w:r>
-      <w:proofErr w:type="spellEnd"/>
-      <w:r>
-        <w:rPr>
-          <w:rFonts w:ascii="Arial" w:hAnsi="Arial" w:cs="Arial"/>
-          <w:color w:val="000000" w:themeColor="text1"/>
-          <w:sz w:val="24"/>
-          <w:szCs w:val="24"/>
-        </w:rPr>
-        <w:t xml:space="preserve">, and </w:t>
-      </w:r>
-      <w:proofErr w:type="spellStart"/>
-      <w:r>
-        <w:rPr>
-          <w:rFonts w:ascii="Arial" w:hAnsi="Arial" w:cs="Arial"/>
-          <w:color w:val="000000" w:themeColor="text1"/>
-          <w:sz w:val="24"/>
-          <w:szCs w:val="24"/>
-        </w:rPr>
-        <w:t>then</w:t>
-      </w:r>
-      <w:proofErr w:type="spellEnd"/>
-      <w:r>
-        <w:rPr>
-          <w:rFonts w:ascii="Arial" w:hAnsi="Arial" w:cs="Arial"/>
-          <w:color w:val="000000" w:themeColor="text1"/>
-          <w:sz w:val="24"/>
-          <w:szCs w:val="24"/>
-        </w:rPr>
-        <w:t xml:space="preserve"> </w:t>
-      </w:r>
-      <w:proofErr w:type="spellStart"/>
-      <w:r>
-        <w:rPr>
-          <w:rFonts w:ascii="Arial" w:hAnsi="Arial" w:cs="Arial"/>
-          <w:color w:val="000000" w:themeColor="text1"/>
-          <w:sz w:val="24"/>
-          <w:szCs w:val="24"/>
-        </w:rPr>
-        <w:t>focus</w:t>
-      </w:r>
-      <w:proofErr w:type="spellEnd"/>
-      <w:r>
-        <w:rPr>
-          <w:rFonts w:ascii="Arial" w:hAnsi="Arial" w:cs="Arial"/>
-          <w:color w:val="000000" w:themeColor="text1"/>
-          <w:sz w:val="24"/>
-          <w:szCs w:val="24"/>
-        </w:rPr>
-        <w:t xml:space="preserve"> </w:t>
-      </w:r>
-      <w:proofErr w:type="spellStart"/>
-      <w:r>
-        <w:rPr>
-          <w:rFonts w:ascii="Arial" w:hAnsi="Arial" w:cs="Arial"/>
-          <w:color w:val="000000" w:themeColor="text1"/>
-          <w:sz w:val="24"/>
-          <w:szCs w:val="24"/>
-        </w:rPr>
-        <w:t>on</w:t>
-      </w:r>
-      <w:proofErr w:type="spellEnd"/>
-      <w:r>
-        <w:rPr>
-          <w:rFonts w:ascii="Arial" w:hAnsi="Arial" w:cs="Arial"/>
-          <w:color w:val="000000" w:themeColor="text1"/>
-          <w:sz w:val="24"/>
-          <w:szCs w:val="24"/>
-        </w:rPr>
-        <w:t xml:space="preserve"> </w:t>
-      </w:r>
-      <w:proofErr w:type="spellStart"/>
-      <w:r>
-        <w:rPr>
-          <w:rFonts w:ascii="Arial" w:hAnsi="Arial" w:cs="Arial"/>
-          <w:color w:val="000000" w:themeColor="text1"/>
-          <w:sz w:val="24"/>
-          <w:szCs w:val="24"/>
-        </w:rPr>
-        <w:t>their</w:t>
-      </w:r>
-      <w:proofErr w:type="spellEnd"/>
-      <w:r>
-        <w:rPr>
-          <w:rFonts w:ascii="Arial" w:hAnsi="Arial" w:cs="Arial"/>
-          <w:color w:val="000000" w:themeColor="text1"/>
-          <w:sz w:val="24"/>
-          <w:szCs w:val="24"/>
-        </w:rPr>
-        <w:t xml:space="preserve"> use, </w:t>
-      </w:r>
-      <w:proofErr w:type="spellStart"/>
-      <w:r>
-        <w:rPr>
-          <w:rFonts w:ascii="Arial" w:hAnsi="Arial" w:cs="Arial"/>
-          <w:color w:val="000000" w:themeColor="text1"/>
-          <w:sz w:val="24"/>
-          <w:szCs w:val="24"/>
-        </w:rPr>
-        <w:t>applications</w:t>
-      </w:r>
-      <w:proofErr w:type="spellEnd"/>
-      <w:r>
-        <w:rPr>
-          <w:rFonts w:ascii="Arial" w:hAnsi="Arial" w:cs="Arial"/>
-          <w:color w:val="000000" w:themeColor="text1"/>
-          <w:sz w:val="24"/>
-          <w:szCs w:val="24"/>
-        </w:rPr>
-        <w:t xml:space="preserve">, </w:t>
-      </w:r>
-      <w:proofErr w:type="spellStart"/>
-      <w:r>
-        <w:rPr>
-          <w:rFonts w:ascii="Arial" w:hAnsi="Arial" w:cs="Arial"/>
-          <w:color w:val="000000" w:themeColor="text1"/>
-          <w:sz w:val="24"/>
-          <w:szCs w:val="24"/>
-        </w:rPr>
-        <w:t>relevant</w:t>
-      </w:r>
-      <w:proofErr w:type="spellEnd"/>
-      <w:r>
-        <w:rPr>
-          <w:rFonts w:ascii="Arial" w:hAnsi="Arial" w:cs="Arial"/>
-          <w:color w:val="000000" w:themeColor="text1"/>
-          <w:sz w:val="24"/>
-          <w:szCs w:val="24"/>
-        </w:rPr>
-        <w:t xml:space="preserve"> </w:t>
-      </w:r>
-      <w:proofErr w:type="spellStart"/>
-      <w:r>
-        <w:rPr>
-          <w:rFonts w:ascii="Arial" w:hAnsi="Arial" w:cs="Arial"/>
-          <w:color w:val="000000" w:themeColor="text1"/>
-          <w:sz w:val="24"/>
-          <w:szCs w:val="24"/>
-        </w:rPr>
-        <w:t>functions</w:t>
-      </w:r>
-      <w:proofErr w:type="spellEnd"/>
-      <w:r>
-        <w:rPr>
-          <w:rFonts w:ascii="Arial" w:hAnsi="Arial" w:cs="Arial"/>
-          <w:color w:val="000000" w:themeColor="text1"/>
-          <w:sz w:val="24"/>
-          <w:szCs w:val="24"/>
-        </w:rPr>
-        <w:t xml:space="preserve">, etc. </w:t>
-      </w:r>
-      <w:proofErr w:type="spellStart"/>
-      <w:r>
-        <w:rPr>
-          <w:rFonts w:ascii="Arial" w:hAnsi="Arial" w:cs="Arial"/>
-          <w:color w:val="000000" w:themeColor="text1"/>
-          <w:sz w:val="24"/>
-          <w:szCs w:val="24"/>
-        </w:rPr>
-        <w:t>for</w:t>
-      </w:r>
-      <w:proofErr w:type="spellEnd"/>
-      <w:r>
-        <w:rPr>
-          <w:rFonts w:ascii="Arial" w:hAnsi="Arial" w:cs="Arial"/>
-          <w:color w:val="000000" w:themeColor="text1"/>
-          <w:sz w:val="24"/>
-          <w:szCs w:val="24"/>
-        </w:rPr>
-        <w:t xml:space="preserve"> data centers and </w:t>
-      </w:r>
-      <w:proofErr w:type="spellStart"/>
-      <w:r>
-        <w:rPr>
-          <w:rFonts w:ascii="Arial" w:hAnsi="Arial" w:cs="Arial"/>
-          <w:color w:val="000000" w:themeColor="text1"/>
-          <w:sz w:val="24"/>
-          <w:szCs w:val="24"/>
-        </w:rPr>
-        <w:t>the</w:t>
-      </w:r>
-      <w:proofErr w:type="spellEnd"/>
-      <w:r>
-        <w:rPr>
-          <w:rFonts w:ascii="Arial" w:hAnsi="Arial" w:cs="Arial"/>
-          <w:color w:val="000000" w:themeColor="text1"/>
-          <w:sz w:val="24"/>
-          <w:szCs w:val="24"/>
-        </w:rPr>
-        <w:t xml:space="preserve"> cloud. </w:t>
-      </w:r>
-      <w:proofErr w:type="spellStart"/>
-      <w:r>
-        <w:rPr>
-          <w:rFonts w:ascii="Arial" w:hAnsi="Arial" w:cs="Arial"/>
-          <w:color w:val="000000" w:themeColor="text1"/>
-          <w:sz w:val="24"/>
-          <w:szCs w:val="24"/>
-        </w:rPr>
-        <w:t>Some</w:t>
-      </w:r>
-      <w:proofErr w:type="spellEnd"/>
-      <w:r>
-        <w:rPr>
-          <w:rFonts w:ascii="Arial" w:hAnsi="Arial" w:cs="Arial"/>
-          <w:color w:val="000000" w:themeColor="text1"/>
-          <w:sz w:val="24"/>
-          <w:szCs w:val="24"/>
-        </w:rPr>
-        <w:t xml:space="preserve"> </w:t>
-      </w:r>
-      <w:proofErr w:type="spellStart"/>
-      <w:r>
-        <w:rPr>
-          <w:rFonts w:ascii="Arial" w:hAnsi="Arial" w:cs="Arial"/>
-          <w:color w:val="000000" w:themeColor="text1"/>
-          <w:sz w:val="24"/>
-          <w:szCs w:val="24"/>
-        </w:rPr>
-        <w:t>of</w:t>
-      </w:r>
-      <w:proofErr w:type="spellEnd"/>
-      <w:r>
-        <w:rPr>
-          <w:rFonts w:ascii="Arial" w:hAnsi="Arial" w:cs="Arial"/>
-          <w:color w:val="000000" w:themeColor="text1"/>
-          <w:sz w:val="24"/>
-          <w:szCs w:val="24"/>
-        </w:rPr>
-        <w:t xml:space="preserve"> </w:t>
-      </w:r>
-      <w:proofErr w:type="spellStart"/>
-      <w:r>
-        <w:rPr>
-          <w:rFonts w:ascii="Arial" w:hAnsi="Arial" w:cs="Arial"/>
-          <w:color w:val="000000" w:themeColor="text1"/>
-          <w:sz w:val="24"/>
-          <w:szCs w:val="24"/>
-        </w:rPr>
-        <w:t>the</w:t>
-      </w:r>
-      <w:proofErr w:type="spellEnd"/>
-      <w:r>
-        <w:rPr>
-          <w:rFonts w:ascii="Arial" w:hAnsi="Arial" w:cs="Arial"/>
-          <w:color w:val="000000" w:themeColor="text1"/>
-          <w:sz w:val="24"/>
-          <w:szCs w:val="24"/>
-        </w:rPr>
-        <w:t xml:space="preserve"> </w:t>
-      </w:r>
-      <w:proofErr w:type="spellStart"/>
-      <w:r>
-        <w:rPr>
-          <w:rFonts w:ascii="Arial" w:hAnsi="Arial" w:cs="Arial"/>
-          <w:color w:val="000000" w:themeColor="text1"/>
-          <w:sz w:val="24"/>
-          <w:szCs w:val="24"/>
-        </w:rPr>
-        <w:t>sections</w:t>
-      </w:r>
-      <w:proofErr w:type="spellEnd"/>
-      <w:r>
-        <w:rPr>
-          <w:rFonts w:ascii="Arial" w:hAnsi="Arial" w:cs="Arial"/>
-          <w:color w:val="000000" w:themeColor="text1"/>
-          <w:sz w:val="24"/>
-          <w:szCs w:val="24"/>
-        </w:rPr>
-        <w:t xml:space="preserve"> </w:t>
-      </w:r>
-      <w:proofErr w:type="spellStart"/>
-      <w:r>
-        <w:rPr>
-          <w:rFonts w:ascii="Arial" w:hAnsi="Arial" w:cs="Arial"/>
-          <w:color w:val="000000" w:themeColor="text1"/>
-          <w:sz w:val="24"/>
-          <w:szCs w:val="24"/>
-        </w:rPr>
-        <w:t>that</w:t>
-      </w:r>
-      <w:proofErr w:type="spellEnd"/>
-      <w:r>
-        <w:rPr>
-          <w:rFonts w:ascii="Arial" w:hAnsi="Arial" w:cs="Arial"/>
-          <w:color w:val="000000" w:themeColor="text1"/>
-          <w:sz w:val="24"/>
-          <w:szCs w:val="24"/>
-        </w:rPr>
-        <w:t xml:space="preserve"> </w:t>
-      </w:r>
-      <w:proofErr w:type="spellStart"/>
-      <w:r>
-        <w:rPr>
-          <w:rFonts w:ascii="Arial" w:hAnsi="Arial" w:cs="Arial"/>
-          <w:color w:val="000000" w:themeColor="text1"/>
-          <w:sz w:val="24"/>
-          <w:szCs w:val="24"/>
-        </w:rPr>
-        <w:t>we</w:t>
-      </w:r>
-      <w:proofErr w:type="spellEnd"/>
-      <w:r>
-        <w:rPr>
-          <w:rFonts w:ascii="Arial" w:hAnsi="Arial" w:cs="Arial"/>
-          <w:color w:val="000000" w:themeColor="text1"/>
-          <w:sz w:val="24"/>
-          <w:szCs w:val="24"/>
-        </w:rPr>
-        <w:t xml:space="preserve"> </w:t>
-      </w:r>
-      <w:proofErr w:type="spellStart"/>
-      <w:r>
-        <w:rPr>
-          <w:rFonts w:ascii="Arial" w:hAnsi="Arial" w:cs="Arial"/>
-          <w:color w:val="000000" w:themeColor="text1"/>
-          <w:sz w:val="24"/>
-          <w:szCs w:val="24"/>
-        </w:rPr>
-        <w:t>will</w:t>
-      </w:r>
-      <w:proofErr w:type="spellEnd"/>
-      <w:r>
-        <w:rPr>
-          <w:rFonts w:ascii="Arial" w:hAnsi="Arial" w:cs="Arial"/>
-          <w:color w:val="000000" w:themeColor="text1"/>
-          <w:sz w:val="24"/>
-          <w:szCs w:val="24"/>
-        </w:rPr>
-        <w:t xml:space="preserve"> </w:t>
-      </w:r>
-      <w:proofErr w:type="spellStart"/>
-      <w:r>
-        <w:rPr>
-          <w:rFonts w:ascii="Arial" w:hAnsi="Arial" w:cs="Arial"/>
-          <w:color w:val="000000" w:themeColor="text1"/>
-          <w:sz w:val="24"/>
-          <w:szCs w:val="24"/>
-        </w:rPr>
-        <w:t>cover</w:t>
-      </w:r>
-      <w:proofErr w:type="spellEnd"/>
-      <w:r>
-        <w:rPr>
-          <w:rFonts w:ascii="Arial" w:hAnsi="Arial" w:cs="Arial"/>
-          <w:color w:val="000000" w:themeColor="text1"/>
-          <w:sz w:val="24"/>
-          <w:szCs w:val="24"/>
-        </w:rPr>
-        <w:t xml:space="preserve"> </w:t>
-      </w:r>
-      <w:proofErr w:type="spellStart"/>
-      <w:r>
-        <w:rPr>
-          <w:rFonts w:ascii="Arial" w:hAnsi="Arial" w:cs="Arial"/>
-          <w:color w:val="000000" w:themeColor="text1"/>
-          <w:sz w:val="24"/>
-          <w:szCs w:val="24"/>
-        </w:rPr>
-        <w:t>consist</w:t>
-      </w:r>
-      <w:proofErr w:type="spellEnd"/>
-      <w:r>
-        <w:rPr>
-          <w:rFonts w:ascii="Arial" w:hAnsi="Arial" w:cs="Arial"/>
-          <w:color w:val="000000" w:themeColor="text1"/>
-          <w:sz w:val="24"/>
-          <w:szCs w:val="24"/>
-        </w:rPr>
-        <w:t xml:space="preserve"> </w:t>
-      </w:r>
-      <w:proofErr w:type="spellStart"/>
-      <w:r>
-        <w:rPr>
-          <w:rFonts w:ascii="Arial" w:hAnsi="Arial" w:cs="Arial"/>
-          <w:color w:val="000000" w:themeColor="text1"/>
-          <w:sz w:val="24"/>
-          <w:szCs w:val="24"/>
-        </w:rPr>
-        <w:t>of</w:t>
-      </w:r>
-      <w:proofErr w:type="spellEnd"/>
-      <w:r>
-        <w:rPr>
-          <w:rFonts w:ascii="Arial" w:hAnsi="Arial" w:cs="Arial"/>
-          <w:color w:val="000000" w:themeColor="text1"/>
-          <w:sz w:val="24"/>
-          <w:szCs w:val="24"/>
-        </w:rPr>
-        <w:t xml:space="preserve"> </w:t>
-      </w:r>
-      <w:proofErr w:type="spellStart"/>
-      <w:r>
-        <w:rPr>
-          <w:rFonts w:ascii="Arial" w:hAnsi="Arial" w:cs="Arial"/>
-          <w:color w:val="000000" w:themeColor="text1"/>
-          <w:sz w:val="24"/>
-          <w:szCs w:val="24"/>
-        </w:rPr>
-        <w:t>the</w:t>
-      </w:r>
-      <w:proofErr w:type="spellEnd"/>
-      <w:r>
-        <w:rPr>
-          <w:rFonts w:ascii="Arial" w:hAnsi="Arial" w:cs="Arial"/>
-          <w:color w:val="000000" w:themeColor="text1"/>
-          <w:sz w:val="24"/>
-          <w:szCs w:val="24"/>
-        </w:rPr>
-        <w:t xml:space="preserve"> </w:t>
-      </w:r>
-      <w:proofErr w:type="spellStart"/>
-      <w:r>
-        <w:rPr>
-          <w:rFonts w:ascii="Arial" w:hAnsi="Arial" w:cs="Arial"/>
-          <w:color w:val="000000" w:themeColor="text1"/>
-          <w:sz w:val="24"/>
-          <w:szCs w:val="24"/>
-        </w:rPr>
-        <w:t>fundamentals</w:t>
-      </w:r>
-      <w:proofErr w:type="spellEnd"/>
-      <w:r>
-        <w:rPr>
-          <w:rFonts w:ascii="Arial" w:hAnsi="Arial" w:cs="Arial"/>
-          <w:color w:val="000000" w:themeColor="text1"/>
-          <w:sz w:val="24"/>
-          <w:szCs w:val="24"/>
-        </w:rPr>
-        <w:t xml:space="preserve"> </w:t>
-      </w:r>
-      <w:proofErr w:type="spellStart"/>
-      <w:r>
-        <w:rPr>
-          <w:rFonts w:ascii="Arial" w:hAnsi="Arial" w:cs="Arial"/>
-          <w:color w:val="000000" w:themeColor="text1"/>
-          <w:sz w:val="24"/>
-          <w:szCs w:val="24"/>
-        </w:rPr>
-        <w:t>of</w:t>
-      </w:r>
-      <w:proofErr w:type="spellEnd"/>
-      <w:r>
-        <w:rPr>
-          <w:rFonts w:ascii="Arial" w:hAnsi="Arial" w:cs="Arial"/>
-          <w:color w:val="000000" w:themeColor="text1"/>
-          <w:sz w:val="24"/>
-          <w:szCs w:val="24"/>
-        </w:rPr>
-        <w:t xml:space="preserve"> software-</w:t>
-      </w:r>
-      <w:proofErr w:type="spellStart"/>
-      <w:r>
-        <w:rPr>
-          <w:rFonts w:ascii="Arial" w:hAnsi="Arial" w:cs="Arial"/>
-          <w:color w:val="000000" w:themeColor="text1"/>
-          <w:sz w:val="24"/>
-          <w:szCs w:val="24"/>
-        </w:rPr>
-        <w:t>defined</w:t>
-      </w:r>
-      <w:proofErr w:type="spellEnd"/>
-      <w:r>
-        <w:rPr>
-          <w:rFonts w:ascii="Arial" w:hAnsi="Arial" w:cs="Arial"/>
-          <w:color w:val="000000" w:themeColor="text1"/>
-          <w:sz w:val="24"/>
-          <w:szCs w:val="24"/>
-        </w:rPr>
-        <w:t xml:space="preserve"> </w:t>
-      </w:r>
-      <w:proofErr w:type="spellStart"/>
-      <w:r>
-        <w:rPr>
-          <w:rFonts w:ascii="Arial" w:hAnsi="Arial" w:cs="Arial"/>
-          <w:color w:val="000000" w:themeColor="text1"/>
-          <w:sz w:val="24"/>
-          <w:szCs w:val="24"/>
-        </w:rPr>
-        <w:t>networks</w:t>
-      </w:r>
-      <w:proofErr w:type="spellEnd"/>
-      <w:r>
-        <w:rPr>
-          <w:rFonts w:ascii="Arial" w:hAnsi="Arial" w:cs="Arial"/>
-          <w:color w:val="000000" w:themeColor="text1"/>
-          <w:sz w:val="24"/>
-          <w:szCs w:val="24"/>
-        </w:rPr>
-        <w:t xml:space="preserve">, </w:t>
-      </w:r>
-      <w:proofErr w:type="spellStart"/>
-      <w:r>
-        <w:rPr>
-          <w:rFonts w:ascii="Arial" w:hAnsi="Arial" w:cs="Arial"/>
-          <w:color w:val="000000" w:themeColor="text1"/>
-          <w:sz w:val="24"/>
-          <w:szCs w:val="24"/>
-        </w:rPr>
-        <w:t>their</w:t>
-      </w:r>
-      <w:proofErr w:type="spellEnd"/>
-      <w:r>
-        <w:rPr>
-          <w:rFonts w:ascii="Arial" w:hAnsi="Arial" w:cs="Arial"/>
-          <w:color w:val="000000" w:themeColor="text1"/>
-          <w:sz w:val="24"/>
-          <w:szCs w:val="24"/>
-        </w:rPr>
-        <w:t xml:space="preserve"> </w:t>
-      </w:r>
-      <w:proofErr w:type="spellStart"/>
-      <w:r>
-        <w:rPr>
-          <w:rFonts w:ascii="Arial" w:hAnsi="Arial" w:cs="Arial"/>
-          <w:color w:val="000000" w:themeColor="text1"/>
-          <w:sz w:val="24"/>
-          <w:szCs w:val="24"/>
-        </w:rPr>
-        <w:t>impact</w:t>
-      </w:r>
-      <w:proofErr w:type="spellEnd"/>
-      <w:r>
-        <w:rPr>
-          <w:rFonts w:ascii="Arial" w:hAnsi="Arial" w:cs="Arial"/>
-          <w:color w:val="000000" w:themeColor="text1"/>
-          <w:sz w:val="24"/>
-          <w:szCs w:val="24"/>
-        </w:rPr>
-        <w:t xml:space="preserve"> </w:t>
-      </w:r>
-      <w:proofErr w:type="spellStart"/>
-      <w:r>
-        <w:rPr>
-          <w:rFonts w:ascii="Arial" w:hAnsi="Arial" w:cs="Arial"/>
-          <w:color w:val="000000" w:themeColor="text1"/>
-          <w:sz w:val="24"/>
-          <w:szCs w:val="24"/>
-        </w:rPr>
-        <w:t>on</w:t>
-      </w:r>
-      <w:proofErr w:type="spellEnd"/>
-      <w:r>
-        <w:rPr>
-          <w:rFonts w:ascii="Arial" w:hAnsi="Arial" w:cs="Arial"/>
-          <w:color w:val="000000" w:themeColor="text1"/>
-          <w:sz w:val="24"/>
-          <w:szCs w:val="24"/>
-        </w:rPr>
-        <w:t xml:space="preserve"> data centers and </w:t>
-      </w:r>
-      <w:proofErr w:type="spellStart"/>
-      <w:r>
-        <w:rPr>
-          <w:rFonts w:ascii="Arial" w:hAnsi="Arial" w:cs="Arial"/>
-          <w:color w:val="000000" w:themeColor="text1"/>
-          <w:sz w:val="24"/>
-          <w:szCs w:val="24"/>
-        </w:rPr>
-        <w:t>the</w:t>
-      </w:r>
-      <w:proofErr w:type="spellEnd"/>
-      <w:r>
-        <w:rPr>
-          <w:rFonts w:ascii="Arial" w:hAnsi="Arial" w:cs="Arial"/>
-          <w:color w:val="000000" w:themeColor="text1"/>
-          <w:sz w:val="24"/>
-          <w:szCs w:val="24"/>
-        </w:rPr>
-        <w:t xml:space="preserve"> cloud, </w:t>
-      </w:r>
-      <w:proofErr w:type="spellStart"/>
-      <w:r>
-        <w:rPr>
-          <w:rFonts w:ascii="Arial" w:hAnsi="Arial" w:cs="Arial"/>
-          <w:color w:val="000000" w:themeColor="text1"/>
-          <w:sz w:val="24"/>
-          <w:szCs w:val="24"/>
-        </w:rPr>
-        <w:t>limitations</w:t>
-      </w:r>
-      <w:proofErr w:type="spellEnd"/>
-      <w:r>
-        <w:rPr>
-          <w:rFonts w:ascii="Arial" w:hAnsi="Arial" w:cs="Arial"/>
-          <w:color w:val="000000" w:themeColor="text1"/>
-          <w:sz w:val="24"/>
-          <w:szCs w:val="24"/>
-        </w:rPr>
-        <w:t xml:space="preserve"> </w:t>
-      </w:r>
-      <w:proofErr w:type="spellStart"/>
-      <w:r>
-        <w:rPr>
-          <w:rFonts w:ascii="Arial" w:hAnsi="Arial" w:cs="Arial"/>
-          <w:color w:val="000000" w:themeColor="text1"/>
-          <w:sz w:val="24"/>
-          <w:szCs w:val="24"/>
-        </w:rPr>
-        <w:t>of</w:t>
-      </w:r>
-      <w:proofErr w:type="spellEnd"/>
-      <w:r>
-        <w:rPr>
-          <w:rFonts w:ascii="Arial" w:hAnsi="Arial" w:cs="Arial"/>
-          <w:color w:val="000000" w:themeColor="text1"/>
-          <w:sz w:val="24"/>
-          <w:szCs w:val="24"/>
-        </w:rPr>
-        <w:t xml:space="preserve"> </w:t>
-      </w:r>
-      <w:proofErr w:type="spellStart"/>
-      <w:r>
-        <w:rPr>
-          <w:rFonts w:ascii="Arial" w:hAnsi="Arial" w:cs="Arial"/>
-          <w:color w:val="000000" w:themeColor="text1"/>
-          <w:sz w:val="24"/>
-          <w:szCs w:val="24"/>
-        </w:rPr>
-        <w:t>this</w:t>
-      </w:r>
-      <w:proofErr w:type="spellEnd"/>
-      <w:r>
-        <w:rPr>
-          <w:rFonts w:ascii="Arial" w:hAnsi="Arial" w:cs="Arial"/>
-          <w:color w:val="000000" w:themeColor="text1"/>
-          <w:sz w:val="24"/>
-          <w:szCs w:val="24"/>
-        </w:rPr>
-        <w:t xml:space="preserve"> </w:t>
-      </w:r>
-      <w:proofErr w:type="spellStart"/>
-      <w:r>
-        <w:rPr>
-          <w:rFonts w:ascii="Arial" w:hAnsi="Arial" w:cs="Arial"/>
-          <w:color w:val="000000" w:themeColor="text1"/>
-          <w:sz w:val="24"/>
-          <w:szCs w:val="24"/>
-        </w:rPr>
-        <w:t>type</w:t>
-      </w:r>
-      <w:proofErr w:type="spellEnd"/>
-      <w:r>
-        <w:rPr>
-          <w:rFonts w:ascii="Arial" w:hAnsi="Arial" w:cs="Arial"/>
-          <w:color w:val="000000" w:themeColor="text1"/>
-          <w:sz w:val="24"/>
-          <w:szCs w:val="24"/>
-        </w:rPr>
-        <w:t xml:space="preserve"> </w:t>
-      </w:r>
-      <w:proofErr w:type="spellStart"/>
-      <w:r>
-        <w:rPr>
-          <w:rFonts w:ascii="Arial" w:hAnsi="Arial" w:cs="Arial"/>
-          <w:color w:val="000000" w:themeColor="text1"/>
-          <w:sz w:val="24"/>
-          <w:szCs w:val="24"/>
-        </w:rPr>
-        <w:t>of</w:t>
-      </w:r>
-      <w:proofErr w:type="spellEnd"/>
-      <w:r>
-        <w:rPr>
-          <w:rFonts w:ascii="Arial" w:hAnsi="Arial" w:cs="Arial"/>
-          <w:color w:val="000000" w:themeColor="text1"/>
-          <w:sz w:val="24"/>
-          <w:szCs w:val="24"/>
-        </w:rPr>
-        <w:t xml:space="preserve"> </w:t>
-      </w:r>
-      <w:proofErr w:type="spellStart"/>
-      <w:r>
-        <w:rPr>
-          <w:rFonts w:ascii="Arial" w:hAnsi="Arial" w:cs="Arial"/>
-          <w:color w:val="000000" w:themeColor="text1"/>
-          <w:sz w:val="24"/>
-          <w:szCs w:val="24"/>
-        </w:rPr>
-        <w:t>networks</w:t>
-      </w:r>
-      <w:proofErr w:type="spellEnd"/>
-      <w:r>
-        <w:rPr>
-          <w:rFonts w:ascii="Arial" w:hAnsi="Arial" w:cs="Arial"/>
-          <w:color w:val="000000" w:themeColor="text1"/>
-          <w:sz w:val="24"/>
-          <w:szCs w:val="24"/>
-        </w:rPr>
-        <w:t xml:space="preserve">, </w:t>
-      </w:r>
-      <w:proofErr w:type="spellStart"/>
-      <w:r>
-        <w:rPr>
-          <w:rFonts w:ascii="Arial" w:hAnsi="Arial" w:cs="Arial"/>
-          <w:color w:val="000000" w:themeColor="text1"/>
-          <w:sz w:val="24"/>
-          <w:szCs w:val="24"/>
-        </w:rPr>
-        <w:t>analysis</w:t>
-      </w:r>
-      <w:proofErr w:type="spellEnd"/>
-      <w:r>
-        <w:rPr>
-          <w:rFonts w:ascii="Arial" w:hAnsi="Arial" w:cs="Arial"/>
-          <w:color w:val="000000" w:themeColor="text1"/>
-          <w:sz w:val="24"/>
-          <w:szCs w:val="24"/>
-        </w:rPr>
-        <w:t xml:space="preserve"> </w:t>
-      </w:r>
-      <w:proofErr w:type="spellStart"/>
-      <w:r>
-        <w:rPr>
-          <w:rFonts w:ascii="Arial" w:hAnsi="Arial" w:cs="Arial"/>
-          <w:color w:val="000000" w:themeColor="text1"/>
-          <w:sz w:val="24"/>
-          <w:szCs w:val="24"/>
-        </w:rPr>
-        <w:t>of</w:t>
-      </w:r>
-      <w:proofErr w:type="spellEnd"/>
-      <w:r>
-        <w:rPr>
-          <w:rFonts w:ascii="Arial" w:hAnsi="Arial" w:cs="Arial"/>
-          <w:color w:val="000000" w:themeColor="text1"/>
-          <w:sz w:val="24"/>
-          <w:szCs w:val="24"/>
-        </w:rPr>
-        <w:t xml:space="preserve"> case </w:t>
-      </w:r>
-      <w:proofErr w:type="spellStart"/>
-      <w:r>
-        <w:rPr>
-          <w:rFonts w:ascii="Arial" w:hAnsi="Arial" w:cs="Arial"/>
-          <w:color w:val="000000" w:themeColor="text1"/>
-          <w:sz w:val="24"/>
-          <w:szCs w:val="24"/>
-        </w:rPr>
-        <w:t>studies</w:t>
-      </w:r>
-      <w:proofErr w:type="spellEnd"/>
-      <w:r>
-        <w:rPr>
-          <w:rFonts w:ascii="Arial" w:hAnsi="Arial" w:cs="Arial"/>
-          <w:color w:val="000000" w:themeColor="text1"/>
-          <w:sz w:val="24"/>
-          <w:szCs w:val="24"/>
-        </w:rPr>
-        <w:t xml:space="preserve">, </w:t>
-      </w:r>
-      <w:proofErr w:type="spellStart"/>
-      <w:r>
-        <w:rPr>
-          <w:rFonts w:ascii="Arial" w:hAnsi="Arial" w:cs="Arial"/>
-          <w:color w:val="000000" w:themeColor="text1"/>
-          <w:sz w:val="24"/>
-          <w:szCs w:val="24"/>
-        </w:rPr>
-        <w:t>integration</w:t>
-      </w:r>
-      <w:proofErr w:type="spellEnd"/>
-      <w:r>
-        <w:rPr>
-          <w:rFonts w:ascii="Arial" w:hAnsi="Arial" w:cs="Arial"/>
-          <w:color w:val="000000" w:themeColor="text1"/>
-          <w:sz w:val="24"/>
-          <w:szCs w:val="24"/>
-        </w:rPr>
-        <w:t xml:space="preserve"> in 5G </w:t>
-      </w:r>
-      <w:proofErr w:type="spellStart"/>
-      <w:r>
-        <w:rPr>
-          <w:rFonts w:ascii="Arial" w:hAnsi="Arial" w:cs="Arial"/>
-          <w:color w:val="000000" w:themeColor="text1"/>
-          <w:sz w:val="24"/>
-          <w:szCs w:val="24"/>
-        </w:rPr>
-        <w:t>networks</w:t>
-      </w:r>
-      <w:proofErr w:type="spellEnd"/>
-      <w:r>
-        <w:rPr>
-          <w:rFonts w:ascii="Arial" w:hAnsi="Arial" w:cs="Arial"/>
-          <w:color w:val="000000" w:themeColor="text1"/>
-          <w:sz w:val="24"/>
-          <w:szCs w:val="24"/>
-        </w:rPr>
-        <w:t xml:space="preserve">, </w:t>
-      </w:r>
-      <w:proofErr w:type="spellStart"/>
-      <w:r>
-        <w:rPr>
-          <w:rFonts w:ascii="Arial" w:hAnsi="Arial" w:cs="Arial"/>
-          <w:color w:val="000000" w:themeColor="text1"/>
-          <w:sz w:val="24"/>
-          <w:szCs w:val="24"/>
-        </w:rPr>
-        <w:t>the</w:t>
-      </w:r>
-      <w:proofErr w:type="spellEnd"/>
-      <w:r>
-        <w:rPr>
-          <w:rFonts w:ascii="Arial" w:hAnsi="Arial" w:cs="Arial"/>
-          <w:color w:val="000000" w:themeColor="text1"/>
-          <w:sz w:val="24"/>
-          <w:szCs w:val="24"/>
-        </w:rPr>
-        <w:t xml:space="preserve"> future </w:t>
+        <w:t xml:space="preserve">, the future </w:t>
       </w:r>
       <w:proofErr w:type="spellStart"/>
       <w:r>
@@ -5077,7 +4966,7 @@
                 <w:noProof/>
               </w:rPr>
               <w:drawing>
-                <wp:anchor distT="0" distB="0" distL="114300" distR="114300" simplePos="0" relativeHeight="251675648" behindDoc="0" locked="0" layoutInCell="1" allowOverlap="1" wp14:anchorId="5445F602" wp14:editId="24F28AF4">
+                <wp:anchor distT="0" distB="0" distL="114300" distR="114300" simplePos="0" relativeHeight="251675648" behindDoc="0" locked="0" layoutInCell="1" allowOverlap="1" wp14:anchorId="5445F602" wp14:editId="6113139E">
                   <wp:simplePos x="0" y="0"/>
                   <wp:positionH relativeFrom="column">
                     <wp:posOffset>-68580</wp:posOffset>
@@ -15390,25 +15279,7 @@
           <w:sz w:val="24"/>
           <w:szCs w:val="24"/>
         </w:rPr>
-        <w:t xml:space="preserve">Accesos no autorizados: Una de las más importantes, </w:t>
-      </w:r>
-      <w:r>
-        <w:rPr>
-          <w:rFonts w:ascii="Arial" w:hAnsi="Arial" w:cs="Arial"/>
-          <w:color w:val="000000" w:themeColor="text1"/>
-          <w:sz w:val="24"/>
-          <w:szCs w:val="24"/>
-        </w:rPr>
-        <w:t>ya que,</w:t>
-      </w:r>
-      <w:r>
-        <w:rPr>
-          <w:rFonts w:ascii="Arial" w:hAnsi="Arial" w:cs="Arial"/>
-          <w:color w:val="000000" w:themeColor="text1"/>
-          <w:sz w:val="24"/>
-          <w:szCs w:val="24"/>
-        </w:rPr>
-        <w:t xml:space="preserve"> si los atacantes consiguen cualquier tipo de acceso a nuestro sistema, </w:t>
+        <w:t xml:space="preserve">Accesos no autorizados: Una de las más importantes, ya que, si los atacantes consiguen cualquier tipo de acceso a nuestro sistema, </w:t>
       </w:r>
       <w:r>
         <w:rPr>
@@ -15459,6 +15330,285 @@
         </w:rPr>
         <w:t>Fallos en la configuración: Esto puede ocurrir, ya que, si realizamos sin darnos cuenta una mala configuración, podemos dejar a la red expuesta a posibles ataques que comprometan su seguridad e integridad.</w:t>
       </w:r>
+    </w:p>
+    <w:p>
+      <w:pPr>
+        <w:pStyle w:val="Prrafodelista"/>
+        <w:rPr>
+          <w:rFonts w:ascii="Arial" w:hAnsi="Arial" w:cs="Arial"/>
+          <w:color w:val="000000" w:themeColor="text1"/>
+          <w:sz w:val="24"/>
+          <w:szCs w:val="24"/>
+        </w:rPr>
+      </w:pPr>
+    </w:p>
+    <w:p>
+      <w:pPr>
+        <w:spacing w:line="360" w:lineRule="auto"/>
+        <w:jc w:val="both"/>
+        <w:rPr>
+          <w:rFonts w:ascii="Arial" w:hAnsi="Arial" w:cs="Arial"/>
+          <w:color w:val="70AD47" w:themeColor="accent6"/>
+          <w:sz w:val="24"/>
+          <w:szCs w:val="24"/>
+        </w:rPr>
+      </w:pPr>
+      <w:r>
+        <w:rPr>
+          <w:rFonts w:ascii="Arial" w:hAnsi="Arial" w:cs="Arial"/>
+          <w:color w:val="70AD47" w:themeColor="accent6"/>
+          <w:sz w:val="24"/>
+          <w:szCs w:val="24"/>
+        </w:rPr>
+        <w:t>Amenazas para las SDN</w:t>
+      </w:r>
+    </w:p>
+    <w:p>
+      <w:pPr>
+        <w:pStyle w:val="Prrafodelista"/>
+        <w:numPr>
+          <w:ilvl w:val="0"/>
+          <w:numId w:val="49"/>
+        </w:numPr>
+        <w:spacing w:line="360" w:lineRule="auto"/>
+        <w:jc w:val="both"/>
+        <w:rPr>
+          <w:rFonts w:ascii="Arial" w:hAnsi="Arial" w:cs="Arial"/>
+          <w:color w:val="000000" w:themeColor="text1"/>
+          <w:sz w:val="24"/>
+          <w:szCs w:val="24"/>
+        </w:rPr>
+      </w:pPr>
+      <w:r>
+        <w:rPr>
+          <w:rFonts w:ascii="Arial" w:hAnsi="Arial" w:cs="Arial"/>
+          <w:color w:val="000000" w:themeColor="text1"/>
+          <w:sz w:val="24"/>
+          <w:szCs w:val="24"/>
+        </w:rPr>
+        <w:t>Ataque de denegación de servicios (DoS)</w:t>
+      </w:r>
+      <w:r>
+        <w:rPr>
+          <w:rFonts w:ascii="Arial" w:hAnsi="Arial" w:cs="Arial"/>
+          <w:color w:val="000000" w:themeColor="text1"/>
+          <w:sz w:val="24"/>
+          <w:szCs w:val="24"/>
+        </w:rPr>
+        <w:t>: La seguridad de las redes SDN se enfrenta a un gran desafío, que es la vulnerabilidad que recibe el controlador frente a los ataques DoS. Donde el controlador, al tener que centralizar todo el control de la red, se vuelve el objetivo para los ataques. Los atacantes lo que intentarán lograr es intentar saturar el controlador con tráfico maliciosa, hasta dejarlo por completo fuera de servicio.</w:t>
+      </w:r>
+    </w:p>
+    <w:p>
+      <w:pPr>
+        <w:pStyle w:val="Prrafodelista"/>
+        <w:spacing w:line="360" w:lineRule="auto"/>
+        <w:jc w:val="both"/>
+        <w:rPr>
+          <w:rFonts w:ascii="Arial" w:hAnsi="Arial" w:cs="Arial"/>
+          <w:color w:val="000000" w:themeColor="text1"/>
+          <w:sz w:val="24"/>
+          <w:szCs w:val="24"/>
+        </w:rPr>
+      </w:pPr>
+    </w:p>
+    <w:p>
+      <w:pPr>
+        <w:pStyle w:val="Prrafodelista"/>
+        <w:numPr>
+          <w:ilvl w:val="0"/>
+          <w:numId w:val="49"/>
+        </w:numPr>
+        <w:spacing w:line="360" w:lineRule="auto"/>
+        <w:jc w:val="both"/>
+        <w:rPr>
+          <w:rFonts w:ascii="Arial" w:hAnsi="Arial" w:cs="Arial"/>
+          <w:color w:val="000000" w:themeColor="text1"/>
+          <w:sz w:val="24"/>
+          <w:szCs w:val="24"/>
+        </w:rPr>
+      </w:pPr>
+      <w:r>
+        <w:rPr>
+          <w:rFonts w:ascii="Arial" w:hAnsi="Arial" w:cs="Arial"/>
+          <w:color w:val="000000" w:themeColor="text1"/>
+          <w:sz w:val="24"/>
+          <w:szCs w:val="24"/>
+        </w:rPr>
+        <w:t>Interceptación de comunicaciones (Man in the Middle): Lo primero que debemos saber esque la comunicación entre los dispositivos de la red y el controlador es muy importante. Por lo tanto, sino protegemos a el controlador lo suficiente, un atacante podría lograr interceptar los mensajes, para después modificarlos, alterando así el comportamiento de nuestra red sin ser detectado.</w:t>
+      </w:r>
+    </w:p>
+    <w:p>
+      <w:pPr>
+        <w:pStyle w:val="Prrafodelista"/>
+        <w:spacing w:line="360" w:lineRule="auto"/>
+        <w:jc w:val="both"/>
+        <w:rPr>
+          <w:rFonts w:ascii="Arial" w:hAnsi="Arial" w:cs="Arial"/>
+          <w:color w:val="000000" w:themeColor="text1"/>
+          <w:sz w:val="24"/>
+          <w:szCs w:val="24"/>
+        </w:rPr>
+      </w:pPr>
+    </w:p>
+    <w:p>
+      <w:pPr>
+        <w:pStyle w:val="Prrafodelista"/>
+        <w:numPr>
+          <w:ilvl w:val="0"/>
+          <w:numId w:val="49"/>
+        </w:numPr>
+        <w:spacing w:line="360" w:lineRule="auto"/>
+        <w:jc w:val="both"/>
+        <w:rPr>
+          <w:rFonts w:ascii="Arial" w:hAnsi="Arial" w:cs="Arial"/>
+          <w:color w:val="000000" w:themeColor="text1"/>
+          <w:sz w:val="24"/>
+          <w:szCs w:val="24"/>
+        </w:rPr>
+      </w:pPr>
+      <w:r>
+        <w:rPr>
+          <w:rFonts w:ascii="Arial" w:hAnsi="Arial" w:cs="Arial"/>
+          <w:color w:val="000000" w:themeColor="text1"/>
+          <w:sz w:val="24"/>
+          <w:szCs w:val="24"/>
+        </w:rPr>
+        <w:t xml:space="preserve">Accesos no autorizados: Gracias a la centralización y automatización en las redes SDN, esto permite poder facilitar el acceso no autorizado a recursos críticos del sistema. Donde los atacantes podrán usar vulnerabilidades en la infraestructura SDN para poder obtener privilegios elevados, para facilitar el avance de sus ataques. Comprometiendo de esta forma la seguridad de toda la </w:t>
+      </w:r>
+      <w:r>
+        <w:rPr>
+          <w:rFonts w:ascii="Arial" w:hAnsi="Arial" w:cs="Arial"/>
+          <w:color w:val="000000" w:themeColor="text1"/>
+          <w:sz w:val="24"/>
+          <w:szCs w:val="24"/>
+        </w:rPr>
+        <w:lastRenderedPageBreak/>
+        <w:t>red. Para hacer frente a estas amenazas es esencial una estrategia de seguridad que sea sólida.</w:t>
+      </w:r>
+    </w:p>
+    <w:p>
+      <w:pPr>
+        <w:pStyle w:val="Prrafodelista"/>
+        <w:spacing w:line="360" w:lineRule="auto"/>
+        <w:jc w:val="both"/>
+        <w:rPr>
+          <w:rFonts w:ascii="Arial" w:hAnsi="Arial" w:cs="Arial"/>
+          <w:color w:val="000000" w:themeColor="text1"/>
+          <w:sz w:val="24"/>
+          <w:szCs w:val="24"/>
+        </w:rPr>
+      </w:pPr>
+    </w:p>
+    <w:p>
+      <w:pPr>
+        <w:pStyle w:val="Prrafodelista"/>
+        <w:numPr>
+          <w:ilvl w:val="0"/>
+          <w:numId w:val="49"/>
+        </w:numPr>
+        <w:spacing w:line="360" w:lineRule="auto"/>
+        <w:jc w:val="both"/>
+        <w:rPr>
+          <w:rFonts w:ascii="Arial" w:hAnsi="Arial" w:cs="Arial"/>
+          <w:color w:val="000000" w:themeColor="text1"/>
+          <w:sz w:val="24"/>
+          <w:szCs w:val="24"/>
+        </w:rPr>
+      </w:pPr>
+      <w:r>
+        <w:rPr>
+          <w:rFonts w:ascii="Arial" w:hAnsi="Arial" w:cs="Arial"/>
+          <w:color w:val="000000" w:themeColor="text1"/>
+          <w:sz w:val="24"/>
+          <w:szCs w:val="24"/>
+        </w:rPr>
+        <w:t>Ataques al controlador: El controlador SDN, es considerado como el cerebro de toda la red, ya que es el encargado de tener que gestionar y configurar los equipos de la red. Debido a esta centralización, se convierte en un objetivo atractivo para los atacantes. Si se realiza un ataque exitoso al controlador, se puede llegar a ver toda la red comprometida, permitiendo así la manipulación del tráfico, interrupción de servicios y la exposición de datos considerados sensibles.</w:t>
+      </w:r>
+    </w:p>
+    <w:p>
+      <w:pPr>
+        <w:pStyle w:val="Prrafodelista"/>
+        <w:spacing w:line="360" w:lineRule="auto"/>
+        <w:jc w:val="both"/>
+        <w:rPr>
+          <w:rFonts w:ascii="Arial" w:hAnsi="Arial" w:cs="Arial"/>
+          <w:color w:val="000000" w:themeColor="text1"/>
+          <w:sz w:val="24"/>
+          <w:szCs w:val="24"/>
+        </w:rPr>
+      </w:pPr>
+    </w:p>
+    <w:p>
+      <w:pPr>
+        <w:pStyle w:val="Prrafodelista"/>
+        <w:numPr>
+          <w:ilvl w:val="0"/>
+          <w:numId w:val="49"/>
+        </w:numPr>
+        <w:spacing w:line="360" w:lineRule="auto"/>
+        <w:jc w:val="both"/>
+        <w:rPr>
+          <w:rFonts w:ascii="Arial" w:hAnsi="Arial" w:cs="Arial"/>
+          <w:color w:val="000000" w:themeColor="text1"/>
+          <w:sz w:val="24"/>
+          <w:szCs w:val="24"/>
+        </w:rPr>
+      </w:pPr>
+      <w:r>
+        <w:rPr>
+          <w:rFonts w:ascii="Arial" w:hAnsi="Arial" w:cs="Arial"/>
+          <w:color w:val="000000" w:themeColor="text1"/>
+          <w:sz w:val="24"/>
+          <w:szCs w:val="24"/>
+        </w:rPr>
+        <w:t>Manipulación del tráfico y suplantación: Las SDN también se encuentran presentes dentro de los riesgos de manipulación del tráfico de la red. Pudiendo conseguirse gracias a la suplantación de identidades o modificaciones de flujos de datos. Esto permite que los atacantes puedan lograr interceptar y alterar el tráfico, redirigiéndolo a destinos no autorizados, comprometiendo de esta forma la integridad de los datos.</w:t>
+      </w:r>
+    </w:p>
+    <w:p>
+      <w:pPr>
+        <w:pStyle w:val="Prrafodelista"/>
+        <w:rPr>
+          <w:rFonts w:ascii="Arial" w:hAnsi="Arial" w:cs="Arial"/>
+          <w:color w:val="000000" w:themeColor="text1"/>
+          <w:sz w:val="24"/>
+          <w:szCs w:val="24"/>
+        </w:rPr>
+      </w:pPr>
+    </w:p>
+    <w:p>
+      <w:pPr>
+        <w:spacing w:line="360" w:lineRule="auto"/>
+        <w:jc w:val="both"/>
+        <w:rPr>
+          <w:rFonts w:ascii="Arial" w:hAnsi="Arial" w:cs="Arial"/>
+          <w:color w:val="000000" w:themeColor="text1"/>
+          <w:sz w:val="24"/>
+          <w:szCs w:val="24"/>
+        </w:rPr>
+      </w:pPr>
+    </w:p>
+    <w:p>
+      <w:pPr>
+        <w:jc w:val="both"/>
+        <w:rPr>
+          <w:rFonts w:ascii="Arial" w:hAnsi="Arial" w:cs="Arial"/>
+          <w:color w:val="70AD47" w:themeColor="accent6"/>
+          <w:sz w:val="24"/>
+          <w:szCs w:val="24"/>
+        </w:rPr>
+      </w:pPr>
+    </w:p>
+    <w:p>
+      <w:pPr>
+        <w:spacing w:line="360" w:lineRule="auto"/>
+        <w:jc w:val="both"/>
+        <w:rPr>
+          <w:rFonts w:ascii="Arial" w:hAnsi="Arial" w:cs="Arial"/>
+          <w:color w:val="000000" w:themeColor="text1"/>
+          <w:sz w:val="24"/>
+          <w:szCs w:val="24"/>
+        </w:rPr>
+      </w:pPr>
     </w:p>
     <w:p/>
     <w:p/>
@@ -15930,7 +16080,6 @@
         <w:docPartUnique/>
       </w:docPartObj>
     </w:sdtPr>
-    <w:sdtEndPr/>
     <w:sdtContent>
       <w:p>
         <w:pPr>
@@ -20759,6 +20908,119 @@
     </w:lvl>
   </w:abstractNum>
   <w:abstractNum w:abstractNumId="44" w15:restartNumberingAfterBreak="0">
+    <w:nsid w:val="73D46F69"/>
+    <w:multiLevelType w:val="hybridMultilevel"/>
+    <w:tmpl w:val="C2C82AE8"/>
+    <w:lvl w:ilvl="0" w:tplc="0C0A000B">
+      <w:start w:val="1"/>
+      <w:numFmt w:val="bullet"/>
+      <w:lvlText w:val=""/>
+      <w:lvlJc w:val="left"/>
+      <w:pPr>
+        <w:ind w:left="720" w:hanging="360"/>
+      </w:pPr>
+      <w:rPr>
+        <w:rFonts w:ascii="Wingdings" w:hAnsi="Wingdings" w:hint="default"/>
+      </w:rPr>
+    </w:lvl>
+    <w:lvl w:ilvl="1" w:tplc="0C0A0003" w:tentative="1">
+      <w:start w:val="1"/>
+      <w:numFmt w:val="bullet"/>
+      <w:lvlText w:val="o"/>
+      <w:lvlJc w:val="left"/>
+      <w:pPr>
+        <w:ind w:left="1440" w:hanging="360"/>
+      </w:pPr>
+      <w:rPr>
+        <w:rFonts w:ascii="Courier New" w:hAnsi="Courier New" w:cs="Courier New" w:hint="default"/>
+      </w:rPr>
+    </w:lvl>
+    <w:lvl w:ilvl="2" w:tplc="0C0A0005" w:tentative="1">
+      <w:start w:val="1"/>
+      <w:numFmt w:val="bullet"/>
+      <w:lvlText w:val=""/>
+      <w:lvlJc w:val="left"/>
+      <w:pPr>
+        <w:ind w:left="2160" w:hanging="360"/>
+      </w:pPr>
+      <w:rPr>
+        <w:rFonts w:ascii="Wingdings" w:hAnsi="Wingdings" w:hint="default"/>
+      </w:rPr>
+    </w:lvl>
+    <w:lvl w:ilvl="3" w:tplc="0C0A0001" w:tentative="1">
+      <w:start w:val="1"/>
+      <w:numFmt w:val="bullet"/>
+      <w:lvlText w:val=""/>
+      <w:lvlJc w:val="left"/>
+      <w:pPr>
+        <w:ind w:left="2880" w:hanging="360"/>
+      </w:pPr>
+      <w:rPr>
+        <w:rFonts w:ascii="Symbol" w:hAnsi="Symbol" w:hint="default"/>
+      </w:rPr>
+    </w:lvl>
+    <w:lvl w:ilvl="4" w:tplc="0C0A0003" w:tentative="1">
+      <w:start w:val="1"/>
+      <w:numFmt w:val="bullet"/>
+      <w:lvlText w:val="o"/>
+      <w:lvlJc w:val="left"/>
+      <w:pPr>
+        <w:ind w:left="3600" w:hanging="360"/>
+      </w:pPr>
+      <w:rPr>
+        <w:rFonts w:ascii="Courier New" w:hAnsi="Courier New" w:cs="Courier New" w:hint="default"/>
+      </w:rPr>
+    </w:lvl>
+    <w:lvl w:ilvl="5" w:tplc="0C0A0005" w:tentative="1">
+      <w:start w:val="1"/>
+      <w:numFmt w:val="bullet"/>
+      <w:lvlText w:val=""/>
+      <w:lvlJc w:val="left"/>
+      <w:pPr>
+        <w:ind w:left="4320" w:hanging="360"/>
+      </w:pPr>
+      <w:rPr>
+        <w:rFonts w:ascii="Wingdings" w:hAnsi="Wingdings" w:hint="default"/>
+      </w:rPr>
+    </w:lvl>
+    <w:lvl w:ilvl="6" w:tplc="0C0A0001" w:tentative="1">
+      <w:start w:val="1"/>
+      <w:numFmt w:val="bullet"/>
+      <w:lvlText w:val=""/>
+      <w:lvlJc w:val="left"/>
+      <w:pPr>
+        <w:ind w:left="5040" w:hanging="360"/>
+      </w:pPr>
+      <w:rPr>
+        <w:rFonts w:ascii="Symbol" w:hAnsi="Symbol" w:hint="default"/>
+      </w:rPr>
+    </w:lvl>
+    <w:lvl w:ilvl="7" w:tplc="0C0A0003" w:tentative="1">
+      <w:start w:val="1"/>
+      <w:numFmt w:val="bullet"/>
+      <w:lvlText w:val="o"/>
+      <w:lvlJc w:val="left"/>
+      <w:pPr>
+        <w:ind w:left="5760" w:hanging="360"/>
+      </w:pPr>
+      <w:rPr>
+        <w:rFonts w:ascii="Courier New" w:hAnsi="Courier New" w:cs="Courier New" w:hint="default"/>
+      </w:rPr>
+    </w:lvl>
+    <w:lvl w:ilvl="8" w:tplc="0C0A0005" w:tentative="1">
+      <w:start w:val="1"/>
+      <w:numFmt w:val="bullet"/>
+      <w:lvlText w:val=""/>
+      <w:lvlJc w:val="left"/>
+      <w:pPr>
+        <w:ind w:left="6480" w:hanging="360"/>
+      </w:pPr>
+      <w:rPr>
+        <w:rFonts w:ascii="Wingdings" w:hAnsi="Wingdings" w:hint="default"/>
+      </w:rPr>
+    </w:lvl>
+  </w:abstractNum>
+  <w:abstractNum w:abstractNumId="45" w15:restartNumberingAfterBreak="0">
     <w:nsid w:val="788D075D"/>
     <w:multiLevelType w:val="multilevel"/>
     <w:tmpl w:val="0C0A001F"/>
@@ -20844,7 +21106,7 @@
       </w:pPr>
     </w:lvl>
   </w:abstractNum>
-  <w:abstractNum w:abstractNumId="45" w15:restartNumberingAfterBreak="0">
+  <w:abstractNum w:abstractNumId="46" w15:restartNumberingAfterBreak="0">
     <w:nsid w:val="7CA92FA3"/>
     <w:multiLevelType w:val="hybridMultilevel"/>
     <w:tmpl w:val="6950BF26"/>
@@ -20957,7 +21219,7 @@
       </w:rPr>
     </w:lvl>
   </w:abstractNum>
-  <w:abstractNum w:abstractNumId="46" w15:restartNumberingAfterBreak="0">
+  <w:abstractNum w:abstractNumId="47" w15:restartNumberingAfterBreak="0">
     <w:nsid w:val="7CF50961"/>
     <w:multiLevelType w:val="hybridMultilevel"/>
     <w:tmpl w:val="EE68BAE2"/>
@@ -21071,7 +21333,7 @@
       </w:rPr>
     </w:lvl>
   </w:abstractNum>
-  <w:abstractNum w:abstractNumId="47" w15:restartNumberingAfterBreak="0">
+  <w:abstractNum w:abstractNumId="48" w15:restartNumberingAfterBreak="0">
     <w:nsid w:val="7EFA17B0"/>
     <w:multiLevelType w:val="hybridMultilevel"/>
     <w:tmpl w:val="774AD2D4"/>
@@ -21212,10 +21474,10 @@
     <w:abstractNumId w:val="39"/>
   </w:num>
   <w:num w:numId="10" w16cid:durableId="566574630">
-    <w:abstractNumId w:val="47"/>
+    <w:abstractNumId w:val="48"/>
   </w:num>
   <w:num w:numId="11" w16cid:durableId="3283278">
-    <w:abstractNumId w:val="46"/>
+    <w:abstractNumId w:val="47"/>
   </w:num>
   <w:num w:numId="12" w16cid:durableId="767315684">
     <w:abstractNumId w:val="20"/>
@@ -21266,7 +21528,7 @@
     <w:abstractNumId w:val="17"/>
   </w:num>
   <w:num w:numId="28" w16cid:durableId="1393116220">
-    <w:abstractNumId w:val="45"/>
+    <w:abstractNumId w:val="46"/>
   </w:num>
   <w:num w:numId="29" w16cid:durableId="2091391175">
     <w:abstractNumId w:val="31"/>
@@ -21314,7 +21576,7 @@
     <w:abstractNumId w:val="37"/>
   </w:num>
   <w:num w:numId="44" w16cid:durableId="631442985">
-    <w:abstractNumId w:val="44"/>
+    <w:abstractNumId w:val="45"/>
   </w:num>
   <w:num w:numId="45" w16cid:durableId="426583383">
     <w:abstractNumId w:val="19"/>
@@ -21327,6 +21589,9 @@
   </w:num>
   <w:num w:numId="48" w16cid:durableId="2051303456">
     <w:abstractNumId w:val="35"/>
+  </w:num>
+  <w:num w:numId="49" w16cid:durableId="995063501">
+    <w:abstractNumId w:val="44"/>
   </w:num>
 </w:numbering>
 </file>
@@ -22448,19 +22713,6 @@
 </file>
 
 <file path=customXml/item2.xml><?xml version="1.0" encoding="utf-8"?>
-<b:Sources xmlns:b="http://schemas.openxmlformats.org/officeDocument/2006/bibliography" xmlns="http://schemas.openxmlformats.org/officeDocument/2006/bibliography" SelectedStyle="\APASixthEditionOfficeOnline.xsl" StyleName="APA" Version="6"/>
-</file>
-
-<file path=customXml/item3.xml><?xml version="1.0" encoding="utf-8"?>
-<?mso-contentType ?>
-<FormTemplates xmlns="http://schemas.microsoft.com/sharepoint/v3/contenttype/forms">
-  <Display>DocumentLibraryForm</Display>
-  <Edit>DocumentLibraryForm</Edit>
-  <New>DocumentLibraryForm</New>
-</FormTemplates>
-</file>
-
-<file path=customXml/item4.xml><?xml version="1.0" encoding="utf-8"?>
 <ct:contentTypeSchema xmlns:ct="http://schemas.microsoft.com/office/2006/metadata/contentType" xmlns:ma="http://schemas.microsoft.com/office/2006/metadata/properties/metaAttributes" ct:_="" ma:_="" ma:contentTypeName="Documento" ma:contentTypeID="0x0101008CD8C293B1B33442A2596F7F4EB4F7DA" ma:contentTypeVersion="13" ma:contentTypeDescription="Crear nuevo documento." ma:contentTypeScope="" ma:versionID="3fff2a8d346b842f093bb3701a245707">
   <xsd:schema xmlns:xsd="http://www.w3.org/2001/XMLSchema" xmlns:xs="http://www.w3.org/2001/XMLSchema" xmlns:p="http://schemas.microsoft.com/office/2006/metadata/properties" xmlns:ns2="439adc47-72d5-4f73-991c-913beebc2c9a" xmlns:ns3="59390006-c430-45d0-b76a-cc9d620cdd55" targetNamespace="http://schemas.microsoft.com/office/2006/metadata/properties" ma:root="true" ma:fieldsID="1598023d093cbc92eb58db4e954047a9" ns2:_="" ns3:_="">
     <xsd:import namespace="439adc47-72d5-4f73-991c-913beebc2c9a"/>
@@ -22683,17 +22935,24 @@
 </ct:contentTypeSchema>
 </file>
 
+<file path=customXml/item3.xml><?xml version="1.0" encoding="utf-8"?>
+<?mso-contentType ?>
+<FormTemplates xmlns="http://schemas.microsoft.com/sharepoint/v3/contenttype/forms">
+  <Display>DocumentLibraryForm</Display>
+  <Edit>DocumentLibraryForm</Edit>
+  <New>DocumentLibraryForm</New>
+</FormTemplates>
+</file>
+
+<file path=customXml/item4.xml><?xml version="1.0" encoding="utf-8"?>
+<b:Sources xmlns:b="http://schemas.openxmlformats.org/officeDocument/2006/bibliography" xmlns="http://schemas.openxmlformats.org/officeDocument/2006/bibliography" SelectedStyle="\APASixthEditionOfficeOnline.xsl" StyleName="APA" Version="6"/>
+</file>
+
 <file path=customXml/itemProps1.xml><?xml version="1.0" encoding="utf-8"?>
 <ds:datastoreItem xmlns:ds="http://schemas.openxmlformats.org/officeDocument/2006/customXml" ds:itemID="{BCDA797D-315A-42FB-BB9A-CCFA3A760578}">
   <ds:schemaRefs>
     <ds:schemaRef ds:uri="http://schemas.microsoft.com/office/2006/metadata/properties"/>
-    <ds:schemaRef ds:uri="http://www.w3.org/XML/1998/namespace"/>
-    <ds:schemaRef ds:uri="http://purl.org/dc/terms/"/>
-    <ds:schemaRef ds:uri="http://schemas.microsoft.com/office/2006/documentManagement/types"/>
-    <ds:schemaRef ds:uri="http://purl.org/dc/elements/1.1/"/>
-    <ds:schemaRef ds:uri="http://purl.org/dc/dcmitype/"/>
     <ds:schemaRef ds:uri="http://schemas.microsoft.com/office/infopath/2007/PartnerControls"/>
-    <ds:schemaRef ds:uri="http://schemas.openxmlformats.org/package/2006/metadata/core-properties"/>
     <ds:schemaRef ds:uri="59390006-c430-45d0-b76a-cc9d620cdd55"/>
     <ds:schemaRef ds:uri="439adc47-72d5-4f73-991c-913beebc2c9a"/>
   </ds:schemaRefs>
@@ -22701,22 +22960,6 @@
 </file>
 
 <file path=customXml/itemProps2.xml><?xml version="1.0" encoding="utf-8"?>
-<ds:datastoreItem xmlns:ds="http://schemas.openxmlformats.org/officeDocument/2006/customXml" ds:itemID="{3A253E4C-5070-4F5A-A04E-45BE8A5CCF17}">
-  <ds:schemaRefs>
-    <ds:schemaRef ds:uri="http://schemas.openxmlformats.org/officeDocument/2006/bibliography"/>
-  </ds:schemaRefs>
-</ds:datastoreItem>
-</file>
-
-<file path=customXml/itemProps3.xml><?xml version="1.0" encoding="utf-8"?>
-<ds:datastoreItem xmlns:ds="http://schemas.openxmlformats.org/officeDocument/2006/customXml" ds:itemID="{42E3C8EC-5B10-45B3-8E97-FBD6324B8BB9}">
-  <ds:schemaRefs>
-    <ds:schemaRef ds:uri="http://schemas.microsoft.com/sharepoint/v3/contenttype/forms"/>
-  </ds:schemaRefs>
-</ds:datastoreItem>
-</file>
-
-<file path=customXml/itemProps4.xml><?xml version="1.0" encoding="utf-8"?>
 <ds:datastoreItem xmlns:ds="http://schemas.openxmlformats.org/officeDocument/2006/customXml" ds:itemID="{B56C9B97-3894-4B38-A6AD-295A7F0C1DBC}">
   <ds:schemaRefs>
     <ds:schemaRef ds:uri="http://schemas.microsoft.com/office/2006/metadata/contentType"/>
@@ -22733,4 +22976,20 @@
     <ds:schemaRef ds:uri="http://schemas.microsoft.com/internal/obd"/>
   </ds:schemaRefs>
 </ds:datastoreItem>
+</file>
+
+<file path=customXml/itemProps3.xml><?xml version="1.0" encoding="utf-8"?>
+<ds:datastoreItem xmlns:ds="http://schemas.openxmlformats.org/officeDocument/2006/customXml" ds:itemID="{42E3C8EC-5B10-45B3-8E97-FBD6324B8BB9}">
+  <ds:schemaRefs>
+    <ds:schemaRef ds:uri="http://schemas.microsoft.com/sharepoint/v3/contenttype/forms"/>
+  </ds:schemaRefs>
+</ds:datastoreItem>
+</file>
+
+<file path=customXml/itemProps4.xml><?xml version="1.0" encoding="utf-8"?>
+<ds:datastoreItem xmlns:ds="http://schemas.openxmlformats.org/officeDocument/2006/customXml" ds:itemID="{3A253E4C-5070-4F5A-A04E-45BE8A5CCF17}">
+  <ds:schemaRefs>
+    <ds:schemaRef ds:uri="http://schemas.openxmlformats.org/officeDocument/2006/bibliography"/>
+  </ds:schemaRefs>
+</ds:datastoreItem>
 </file>
</xml_diff>

<commit_message>
Primeros avances dentro del apartado "Comparación de SDN con las redes tradicionales"
</commit_message>
<xml_diff>
--- a/Memoria_TFG 2024-25_JulianMoronRidao.docx
+++ b/Memoria_TFG 2024-25_JulianMoronRidao.docx
@@ -33,7 +33,7 @@
           <w:noProof/>
         </w:rPr>
         <w:drawing>
-          <wp:inline distT="0" distB="0" distL="0" distR="0" wp14:anchorId="19882AF8" wp14:editId="33E47D39">
+          <wp:inline distT="0" distB="0" distL="0" distR="0" wp14:anchorId="19882AF8" wp14:editId="62FE2FD2">
             <wp:extent cx="3524250" cy="1771650"/>
             <wp:effectExtent l="0" t="0" r="0" b="0"/>
             <wp:docPr id="923855780" name="Imagen 923855780"/>
@@ -3773,23 +3773,7 @@
           <w:rFonts w:ascii="Arial" w:hAnsi="Arial" w:cs="Arial"/>
           <w:color w:val="000000" w:themeColor="text1"/>
         </w:rPr>
-        <w:t xml:space="preserve">R01F02 </w:t>
-      </w:r>
-      <w:proofErr w:type="gramStart"/>
-      <w:r>
-        <w:rPr>
-          <w:rFonts w:ascii="Arial" w:hAnsi="Arial" w:cs="Arial"/>
-          <w:color w:val="000000" w:themeColor="text1"/>
-        </w:rPr>
-        <w:t>-  El</w:t>
-      </w:r>
-      <w:proofErr w:type="gramEnd"/>
-      <w:r>
-        <w:rPr>
-          <w:rFonts w:ascii="Arial" w:hAnsi="Arial" w:cs="Arial"/>
-          <w:color w:val="000000" w:themeColor="text1"/>
-        </w:rPr>
-        <w:t xml:space="preserve"> usuario debe introducir nombre y clave para poder entrar</w:t>
+        <w:t>R01F02 -  El usuario debe introducir nombre y clave para poder entrar</w:t>
       </w:r>
     </w:p>
     <w:p>
@@ -4966,7 +4950,7 @@
                 <w:noProof/>
               </w:rPr>
               <w:drawing>
-                <wp:anchor distT="0" distB="0" distL="114300" distR="114300" simplePos="0" relativeHeight="251675648" behindDoc="0" locked="0" layoutInCell="1" allowOverlap="1" wp14:anchorId="5445F602" wp14:editId="6113139E">
+                <wp:anchor distT="0" distB="0" distL="114300" distR="114300" simplePos="0" relativeHeight="251675648" behindDoc="0" locked="0" layoutInCell="1" allowOverlap="1" wp14:anchorId="5445F602" wp14:editId="1287135A">
                   <wp:simplePos x="0" y="0"/>
                   <wp:positionH relativeFrom="column">
                     <wp:posOffset>-68580</wp:posOffset>
@@ -5270,23 +5254,7 @@
           <w:rFonts w:ascii="Arial" w:hAnsi="Arial" w:cs="Arial"/>
           <w:color w:val="000000" w:themeColor="text1"/>
         </w:rPr>
-        <w:t xml:space="preserve"> y justificación de </w:t>
-      </w:r>
-      <w:proofErr w:type="gramStart"/>
-      <w:r>
-        <w:rPr>
-          <w:rFonts w:ascii="Arial" w:hAnsi="Arial" w:cs="Arial"/>
-          <w:color w:val="000000" w:themeColor="text1"/>
-        </w:rPr>
-        <w:t>la misma</w:t>
-      </w:r>
-      <w:proofErr w:type="gramEnd"/>
-      <w:r>
-        <w:rPr>
-          <w:rFonts w:ascii="Arial" w:hAnsi="Arial" w:cs="Arial"/>
-          <w:color w:val="000000" w:themeColor="text1"/>
-        </w:rPr>
-        <w:t>.</w:t>
+        <w:t xml:space="preserve"> y justificación de la misma.</w:t>
       </w:r>
     </w:p>
     <w:p>
@@ -12822,25 +12790,7 @@
           <w:sz w:val="24"/>
           <w:szCs w:val="24"/>
         </w:rPr>
-        <w:t xml:space="preserve"> Los entornos NFV suelen tener que requerir herramientas de monitorización más complejas para controlar las distintas máquinas virtuales, las funciones y el tráfico que circula por la red. Las funciones virtualizadas también están más expuestas a los ciberataques y al </w:t>
-      </w:r>
-      <w:proofErr w:type="gramStart"/>
-      <w:r>
-        <w:rPr>
-          <w:rFonts w:ascii="Arial" w:hAnsi="Arial" w:cs="Arial"/>
-          <w:sz w:val="24"/>
-          <w:szCs w:val="24"/>
-        </w:rPr>
-        <w:t>malware</w:t>
-      </w:r>
-      <w:proofErr w:type="gramEnd"/>
-      <w:r>
-        <w:rPr>
-          <w:rFonts w:ascii="Arial" w:hAnsi="Arial" w:cs="Arial"/>
-          <w:sz w:val="24"/>
-          <w:szCs w:val="24"/>
-        </w:rPr>
-        <w:t xml:space="preserve"> que el hardware físico </w:t>
+        <w:t xml:space="preserve"> Los entornos NFV suelen tener que requerir herramientas de monitorización más complejas para controlar las distintas máquinas virtuales, las funciones y el tráfico que circula por la red. Las funciones virtualizadas también están más expuestas a los ciberataques y al malware que el hardware físico </w:t>
       </w:r>
       <w:r>
         <w:rPr>
@@ -15566,7 +15516,195 @@
     </w:p>
     <w:p>
       <w:pPr>
-        <w:pStyle w:val="Prrafodelista"/>
+        <w:ind w:left="360"/>
+        <w:rPr>
+          <w:rFonts w:ascii="Arial" w:hAnsi="Arial" w:cs="Arial"/>
+          <w:color w:val="000000" w:themeColor="text1"/>
+          <w:sz w:val="24"/>
+          <w:szCs w:val="24"/>
+        </w:rPr>
+      </w:pPr>
+    </w:p>
+    <w:p>
+      <w:pPr>
+        <w:spacing w:line="360" w:lineRule="auto"/>
+        <w:jc w:val="both"/>
+        <w:rPr>
+          <w:rFonts w:ascii="Arial" w:hAnsi="Arial" w:cs="Arial"/>
+          <w:color w:val="70AD47" w:themeColor="accent6"/>
+          <w:sz w:val="24"/>
+          <w:szCs w:val="24"/>
+        </w:rPr>
+      </w:pPr>
+      <w:r>
+        <w:rPr>
+          <w:rFonts w:ascii="Arial" w:hAnsi="Arial" w:cs="Arial"/>
+          <w:color w:val="70AD47" w:themeColor="accent6"/>
+          <w:sz w:val="24"/>
+          <w:szCs w:val="24"/>
+        </w:rPr>
+        <w:t xml:space="preserve">Comparación </w:t>
+      </w:r>
+      <w:r>
+        <w:rPr>
+          <w:rFonts w:ascii="Arial" w:hAnsi="Arial" w:cs="Arial"/>
+          <w:color w:val="70AD47" w:themeColor="accent6"/>
+          <w:sz w:val="24"/>
+          <w:szCs w:val="24"/>
+        </w:rPr>
+        <w:t>de</w:t>
+      </w:r>
+      <w:r>
+        <w:rPr>
+          <w:rFonts w:ascii="Arial" w:hAnsi="Arial" w:cs="Arial"/>
+          <w:color w:val="70AD47" w:themeColor="accent6"/>
+          <w:sz w:val="24"/>
+          <w:szCs w:val="24"/>
+        </w:rPr>
+        <w:t xml:space="preserve"> SDN </w:t>
+      </w:r>
+      <w:r>
+        <w:rPr>
+          <w:rFonts w:ascii="Arial" w:hAnsi="Arial" w:cs="Arial"/>
+          <w:color w:val="70AD47" w:themeColor="accent6"/>
+          <w:sz w:val="24"/>
+          <w:szCs w:val="24"/>
+        </w:rPr>
+        <w:t xml:space="preserve">con el </w:t>
+      </w:r>
+      <w:r>
+        <w:rPr>
+          <w:rFonts w:ascii="Arial" w:hAnsi="Arial" w:cs="Arial"/>
+          <w:color w:val="70AD47" w:themeColor="accent6"/>
+          <w:sz w:val="24"/>
+          <w:szCs w:val="24"/>
+        </w:rPr>
+        <w:t>s</w:t>
+      </w:r>
+      <w:r>
+        <w:rPr>
+          <w:rFonts w:ascii="Arial" w:hAnsi="Arial" w:cs="Arial"/>
+          <w:color w:val="70AD47" w:themeColor="accent6"/>
+          <w:sz w:val="24"/>
+          <w:szCs w:val="24"/>
+        </w:rPr>
+        <w:t xml:space="preserve">istema de </w:t>
+      </w:r>
+      <w:r>
+        <w:rPr>
+          <w:rFonts w:ascii="Arial" w:hAnsi="Arial" w:cs="Arial"/>
+          <w:color w:val="70AD47" w:themeColor="accent6"/>
+          <w:sz w:val="24"/>
+          <w:szCs w:val="24"/>
+        </w:rPr>
+        <w:t>r</w:t>
+      </w:r>
+      <w:r>
+        <w:rPr>
+          <w:rFonts w:ascii="Arial" w:hAnsi="Arial" w:cs="Arial"/>
+          <w:color w:val="70AD47" w:themeColor="accent6"/>
+          <w:sz w:val="24"/>
+          <w:szCs w:val="24"/>
+        </w:rPr>
+        <w:t xml:space="preserve">edes </w:t>
+      </w:r>
+      <w:r>
+        <w:rPr>
+          <w:rFonts w:ascii="Arial" w:hAnsi="Arial" w:cs="Arial"/>
+          <w:color w:val="70AD47" w:themeColor="accent6"/>
+          <w:sz w:val="24"/>
+          <w:szCs w:val="24"/>
+        </w:rPr>
+        <w:t>t</w:t>
+      </w:r>
+      <w:r>
+        <w:rPr>
+          <w:rFonts w:ascii="Arial" w:hAnsi="Arial" w:cs="Arial"/>
+          <w:color w:val="70AD47" w:themeColor="accent6"/>
+          <w:sz w:val="24"/>
+          <w:szCs w:val="24"/>
+        </w:rPr>
+        <w:t>radicionales</w:t>
+      </w:r>
+    </w:p>
+    <w:p>
+      <w:pPr>
+        <w:spacing w:line="360" w:lineRule="auto"/>
+        <w:jc w:val="both"/>
+        <w:rPr>
+          <w:rFonts w:ascii="Arial" w:hAnsi="Arial" w:cs="Arial"/>
+          <w:color w:val="70AD47" w:themeColor="accent6"/>
+          <w:sz w:val="24"/>
+          <w:szCs w:val="24"/>
+        </w:rPr>
+      </w:pPr>
+      <w:r>
+        <w:rPr>
+          <w:rFonts w:ascii="Arial" w:hAnsi="Arial" w:cs="Arial"/>
+          <w:color w:val="70AD47" w:themeColor="accent6"/>
+          <w:sz w:val="24"/>
+          <w:szCs w:val="24"/>
+        </w:rPr>
+        <w:t>¿Qué es una red tradicional?</w:t>
+      </w:r>
+    </w:p>
+    <w:p>
+      <w:pPr>
+        <w:spacing w:line="360" w:lineRule="auto"/>
+        <w:jc w:val="both"/>
+        <w:rPr>
+          <w:rFonts w:ascii="Arial" w:hAnsi="Arial" w:cs="Arial"/>
+          <w:color w:val="000000" w:themeColor="text1"/>
+          <w:sz w:val="24"/>
+          <w:szCs w:val="24"/>
+        </w:rPr>
+      </w:pPr>
+      <w:r>
+        <w:rPr>
+          <w:rFonts w:ascii="Arial" w:hAnsi="Arial" w:cs="Arial"/>
+          <w:color w:val="000000" w:themeColor="text1"/>
+          <w:sz w:val="24"/>
+          <w:szCs w:val="24"/>
+        </w:rPr>
+        <w:t xml:space="preserve">Las redes tradicionales, son la forma más común de conexiones de red, utilizando hardware y dispositivos de red dedicados y con una función fija, como podrían ser conmutadores y enrutadores, para controlar el tráfico de la red. Estos dispositivos se encargan de funciones específicas que funcionan de manera correcta cuando están juntas y pueden ayudar a gestionar la red. Las capacidades de ampliación son un problema frecuente para las redes tradicionales. Ya que la mayoría del hardware y software de </w:t>
+      </w:r>
+      <w:r>
+        <w:rPr>
+          <w:rFonts w:ascii="Arial" w:hAnsi="Arial" w:cs="Arial"/>
+          <w:color w:val="000000" w:themeColor="text1"/>
+          <w:sz w:val="24"/>
+          <w:szCs w:val="24"/>
+        </w:rPr>
+        <w:lastRenderedPageBreak/>
+        <w:t>conmutación es propietario y es poco frecuente ver que las API estén disponibles para el aprovisionamiento. Además, las redes tradicionales tienden a crear una buena sinergia con el software de aprovisionamiento. Desafortunadamente para las redes tradicionales, este tipo de software no puede llegar a modificarse según sea necesario y las redes basadas en hardware pueden tener muchas limitaciones.</w:t>
+      </w:r>
+    </w:p>
+    <w:p>
+      <w:pPr>
+        <w:spacing w:line="360" w:lineRule="auto"/>
+        <w:jc w:val="both"/>
+        <w:rPr>
+          <w:rFonts w:ascii="Arial" w:hAnsi="Arial" w:cs="Arial"/>
+          <w:color w:val="000000" w:themeColor="text1"/>
+          <w:sz w:val="24"/>
+          <w:szCs w:val="24"/>
+        </w:rPr>
+      </w:pPr>
+    </w:p>
+    <w:p>
+      <w:pPr>
+        <w:jc w:val="both"/>
+        <w:rPr>
+          <w:rFonts w:ascii="Arial" w:hAnsi="Arial" w:cs="Arial"/>
+          <w:color w:val="70AD47" w:themeColor="accent6"/>
+          <w:sz w:val="24"/>
+          <w:szCs w:val="24"/>
+        </w:rPr>
+      </w:pPr>
+    </w:p>
+    <w:p>
+      <w:pPr>
+        <w:ind w:left="360"/>
         <w:rPr>
           <w:rFonts w:ascii="Arial" w:hAnsi="Arial" w:cs="Arial"/>
           <w:color w:val="000000" w:themeColor="text1"/>
@@ -22713,6 +22851,19 @@
 </file>
 
 <file path=customXml/item2.xml><?xml version="1.0" encoding="utf-8"?>
+<b:Sources xmlns:b="http://schemas.openxmlformats.org/officeDocument/2006/bibliography" xmlns="http://schemas.openxmlformats.org/officeDocument/2006/bibliography" SelectedStyle="\APASixthEditionOfficeOnline.xsl" StyleName="APA" Version="6"/>
+</file>
+
+<file path=customXml/item3.xml><?xml version="1.0" encoding="utf-8"?>
+<?mso-contentType ?>
+<FormTemplates xmlns="http://schemas.microsoft.com/sharepoint/v3/contenttype/forms">
+  <Display>DocumentLibraryForm</Display>
+  <Edit>DocumentLibraryForm</Edit>
+  <New>DocumentLibraryForm</New>
+</FormTemplates>
+</file>
+
+<file path=customXml/item4.xml><?xml version="1.0" encoding="utf-8"?>
 <ct:contentTypeSchema xmlns:ct="http://schemas.microsoft.com/office/2006/metadata/contentType" xmlns:ma="http://schemas.microsoft.com/office/2006/metadata/properties/metaAttributes" ct:_="" ma:_="" ma:contentTypeName="Documento" ma:contentTypeID="0x0101008CD8C293B1B33442A2596F7F4EB4F7DA" ma:contentTypeVersion="13" ma:contentTypeDescription="Crear nuevo documento." ma:contentTypeScope="" ma:versionID="3fff2a8d346b842f093bb3701a245707">
   <xsd:schema xmlns:xsd="http://www.w3.org/2001/XMLSchema" xmlns:xs="http://www.w3.org/2001/XMLSchema" xmlns:p="http://schemas.microsoft.com/office/2006/metadata/properties" xmlns:ns2="439adc47-72d5-4f73-991c-913beebc2c9a" xmlns:ns3="59390006-c430-45d0-b76a-cc9d620cdd55" targetNamespace="http://schemas.microsoft.com/office/2006/metadata/properties" ma:root="true" ma:fieldsID="1598023d093cbc92eb58db4e954047a9" ns2:_="" ns3:_="">
     <xsd:import namespace="439adc47-72d5-4f73-991c-913beebc2c9a"/>
@@ -22935,19 +23086,6 @@
 </ct:contentTypeSchema>
 </file>
 
-<file path=customXml/item3.xml><?xml version="1.0" encoding="utf-8"?>
-<?mso-contentType ?>
-<FormTemplates xmlns="http://schemas.microsoft.com/sharepoint/v3/contenttype/forms">
-  <Display>DocumentLibraryForm</Display>
-  <Edit>DocumentLibraryForm</Edit>
-  <New>DocumentLibraryForm</New>
-</FormTemplates>
-</file>
-
-<file path=customXml/item4.xml><?xml version="1.0" encoding="utf-8"?>
-<b:Sources xmlns:b="http://schemas.openxmlformats.org/officeDocument/2006/bibliography" xmlns="http://schemas.openxmlformats.org/officeDocument/2006/bibliography" SelectedStyle="\APASixthEditionOfficeOnline.xsl" StyleName="APA" Version="6"/>
-</file>
-
 <file path=customXml/itemProps1.xml><?xml version="1.0" encoding="utf-8"?>
 <ds:datastoreItem xmlns:ds="http://schemas.openxmlformats.org/officeDocument/2006/customXml" ds:itemID="{BCDA797D-315A-42FB-BB9A-CCFA3A760578}">
   <ds:schemaRefs>
@@ -22960,6 +23098,22 @@
 </file>
 
 <file path=customXml/itemProps2.xml><?xml version="1.0" encoding="utf-8"?>
+<ds:datastoreItem xmlns:ds="http://schemas.openxmlformats.org/officeDocument/2006/customXml" ds:itemID="{3A253E4C-5070-4F5A-A04E-45BE8A5CCF17}">
+  <ds:schemaRefs>
+    <ds:schemaRef ds:uri="http://schemas.openxmlformats.org/officeDocument/2006/bibliography"/>
+  </ds:schemaRefs>
+</ds:datastoreItem>
+</file>
+
+<file path=customXml/itemProps3.xml><?xml version="1.0" encoding="utf-8"?>
+<ds:datastoreItem xmlns:ds="http://schemas.openxmlformats.org/officeDocument/2006/customXml" ds:itemID="{42E3C8EC-5B10-45B3-8E97-FBD6324B8BB9}">
+  <ds:schemaRefs>
+    <ds:schemaRef ds:uri="http://schemas.microsoft.com/sharepoint/v3/contenttype/forms"/>
+  </ds:schemaRefs>
+</ds:datastoreItem>
+</file>
+
+<file path=customXml/itemProps4.xml><?xml version="1.0" encoding="utf-8"?>
 <ds:datastoreItem xmlns:ds="http://schemas.openxmlformats.org/officeDocument/2006/customXml" ds:itemID="{B56C9B97-3894-4B38-A6AD-295A7F0C1DBC}">
   <ds:schemaRefs>
     <ds:schemaRef ds:uri="http://schemas.microsoft.com/office/2006/metadata/contentType"/>
@@ -22976,20 +23130,4 @@
     <ds:schemaRef ds:uri="http://schemas.microsoft.com/internal/obd"/>
   </ds:schemaRefs>
 </ds:datastoreItem>
-</file>
-
-<file path=customXml/itemProps3.xml><?xml version="1.0" encoding="utf-8"?>
-<ds:datastoreItem xmlns:ds="http://schemas.openxmlformats.org/officeDocument/2006/customXml" ds:itemID="{42E3C8EC-5B10-45B3-8E97-FBD6324B8BB9}">
-  <ds:schemaRefs>
-    <ds:schemaRef ds:uri="http://schemas.microsoft.com/sharepoint/v3/contenttype/forms"/>
-  </ds:schemaRefs>
-</ds:datastoreItem>
-</file>
-
-<file path=customXml/itemProps4.xml><?xml version="1.0" encoding="utf-8"?>
-<ds:datastoreItem xmlns:ds="http://schemas.openxmlformats.org/officeDocument/2006/customXml" ds:itemID="{3A253E4C-5070-4F5A-A04E-45BE8A5CCF17}">
-  <ds:schemaRefs>
-    <ds:schemaRef ds:uri="http://schemas.openxmlformats.org/officeDocument/2006/bibliography"/>
-  </ds:schemaRefs>
-</ds:datastoreItem>
 </file>
</xml_diff>

<commit_message>
Acabada la parte de redes SDN y redes tradicionales
</commit_message>
<xml_diff>
--- a/Memoria_TFG 2024-25_JulianMoronRidao.docx
+++ b/Memoria_TFG 2024-25_JulianMoronRidao.docx
@@ -33,7 +33,7 @@
           <w:noProof/>
         </w:rPr>
         <w:drawing>
-          <wp:inline distT="0" distB="0" distL="0" distR="0" wp14:anchorId="19882AF8" wp14:editId="62FE2FD2">
+          <wp:inline distT="0" distB="0" distL="0" distR="0" wp14:anchorId="19882AF8" wp14:editId="02FFB555">
             <wp:extent cx="3524250" cy="1771650"/>
             <wp:effectExtent l="0" t="0" r="0" b="0"/>
             <wp:docPr id="923855780" name="Imagen 923855780"/>
@@ -3773,7 +3773,23 @@
           <w:rFonts w:ascii="Arial" w:hAnsi="Arial" w:cs="Arial"/>
           <w:color w:val="000000" w:themeColor="text1"/>
         </w:rPr>
-        <w:t>R01F02 -  El usuario debe introducir nombre y clave para poder entrar</w:t>
+        <w:t xml:space="preserve">R01F02 </w:t>
+      </w:r>
+      <w:proofErr w:type="gramStart"/>
+      <w:r>
+        <w:rPr>
+          <w:rFonts w:ascii="Arial" w:hAnsi="Arial" w:cs="Arial"/>
+          <w:color w:val="000000" w:themeColor="text1"/>
+        </w:rPr>
+        <w:t>-  El</w:t>
+      </w:r>
+      <w:proofErr w:type="gramEnd"/>
+      <w:r>
+        <w:rPr>
+          <w:rFonts w:ascii="Arial" w:hAnsi="Arial" w:cs="Arial"/>
+          <w:color w:val="000000" w:themeColor="text1"/>
+        </w:rPr>
+        <w:t xml:space="preserve"> usuario debe introducir nombre y clave para poder entrar</w:t>
       </w:r>
     </w:p>
     <w:p>
@@ -4950,7 +4966,7 @@
                 <w:noProof/>
               </w:rPr>
               <w:drawing>
-                <wp:anchor distT="0" distB="0" distL="114300" distR="114300" simplePos="0" relativeHeight="251675648" behindDoc="0" locked="0" layoutInCell="1" allowOverlap="1" wp14:anchorId="5445F602" wp14:editId="1287135A">
+                <wp:anchor distT="0" distB="0" distL="114300" distR="114300" simplePos="0" relativeHeight="251675648" behindDoc="0" locked="0" layoutInCell="1" allowOverlap="1" wp14:anchorId="5445F602" wp14:editId="20C6BAF9">
                   <wp:simplePos x="0" y="0"/>
                   <wp:positionH relativeFrom="column">
                     <wp:posOffset>-68580</wp:posOffset>
@@ -5254,7 +5270,23 @@
           <w:rFonts w:ascii="Arial" w:hAnsi="Arial" w:cs="Arial"/>
           <w:color w:val="000000" w:themeColor="text1"/>
         </w:rPr>
-        <w:t xml:space="preserve"> y justificación de la misma.</w:t>
+        <w:t xml:space="preserve"> y justificación de </w:t>
+      </w:r>
+      <w:proofErr w:type="gramStart"/>
+      <w:r>
+        <w:rPr>
+          <w:rFonts w:ascii="Arial" w:hAnsi="Arial" w:cs="Arial"/>
+          <w:color w:val="000000" w:themeColor="text1"/>
+        </w:rPr>
+        <w:t>la misma</w:t>
+      </w:r>
+      <w:proofErr w:type="gramEnd"/>
+      <w:r>
+        <w:rPr>
+          <w:rFonts w:ascii="Arial" w:hAnsi="Arial" w:cs="Arial"/>
+          <w:color w:val="000000" w:themeColor="text1"/>
+        </w:rPr>
+        <w:t>.</w:t>
       </w:r>
     </w:p>
     <w:p>
@@ -12790,7 +12822,25 @@
           <w:sz w:val="24"/>
           <w:szCs w:val="24"/>
         </w:rPr>
-        <w:t xml:space="preserve"> Los entornos NFV suelen tener que requerir herramientas de monitorización más complejas para controlar las distintas máquinas virtuales, las funciones y el tráfico que circula por la red. Las funciones virtualizadas también están más expuestas a los ciberataques y al malware que el hardware físico </w:t>
+        <w:t xml:space="preserve"> Los entornos NFV suelen tener que requerir herramientas de monitorización más complejas para controlar las distintas máquinas virtuales, las funciones y el tráfico que circula por la red. Las funciones virtualizadas también están más expuestas a los ciberataques y al </w:t>
+      </w:r>
+      <w:proofErr w:type="gramStart"/>
+      <w:r>
+        <w:rPr>
+          <w:rFonts w:ascii="Arial" w:hAnsi="Arial" w:cs="Arial"/>
+          <w:sz w:val="24"/>
+          <w:szCs w:val="24"/>
+        </w:rPr>
+        <w:t>malware</w:t>
+      </w:r>
+      <w:proofErr w:type="gramEnd"/>
+      <w:r>
+        <w:rPr>
+          <w:rFonts w:ascii="Arial" w:hAnsi="Arial" w:cs="Arial"/>
+          <w:sz w:val="24"/>
+          <w:szCs w:val="24"/>
+        </w:rPr>
+        <w:t xml:space="preserve"> que el hardware físico </w:t>
       </w:r>
       <w:r>
         <w:rPr>
@@ -13118,7 +13168,43 @@
           <w:sz w:val="24"/>
           <w:szCs w:val="24"/>
         </w:rPr>
-        <w:t>En el modelo NFV, es difícil poder contener y aislar el malware. Es fácil que el malware se desplace entre los componentes y los dañe.</w:t>
+        <w:t xml:space="preserve">En el modelo NFV, es difícil poder contener y aislar el </w:t>
+      </w:r>
+      <w:proofErr w:type="gramStart"/>
+      <w:r>
+        <w:rPr>
+          <w:rFonts w:ascii="Arial" w:hAnsi="Arial" w:cs="Arial"/>
+          <w:sz w:val="24"/>
+          <w:szCs w:val="24"/>
+        </w:rPr>
+        <w:t>malware</w:t>
+      </w:r>
+      <w:proofErr w:type="gramEnd"/>
+      <w:r>
+        <w:rPr>
+          <w:rFonts w:ascii="Arial" w:hAnsi="Arial" w:cs="Arial"/>
+          <w:sz w:val="24"/>
+          <w:szCs w:val="24"/>
+        </w:rPr>
+        <w:t xml:space="preserve">. Es fácil que el </w:t>
+      </w:r>
+      <w:proofErr w:type="gramStart"/>
+      <w:r>
+        <w:rPr>
+          <w:rFonts w:ascii="Arial" w:hAnsi="Arial" w:cs="Arial"/>
+          <w:sz w:val="24"/>
+          <w:szCs w:val="24"/>
+        </w:rPr>
+        <w:t>malware</w:t>
+      </w:r>
+      <w:proofErr w:type="gramEnd"/>
+      <w:r>
+        <w:rPr>
+          <w:rFonts w:ascii="Arial" w:hAnsi="Arial" w:cs="Arial"/>
+          <w:sz w:val="24"/>
+          <w:szCs w:val="24"/>
+        </w:rPr>
+        <w:t xml:space="preserve"> se desplace entre los componentes y los dañe.</w:t>
       </w:r>
     </w:p>
     <w:p>
@@ -15113,7 +15199,25 @@
           <w:sz w:val="24"/>
           <w:szCs w:val="24"/>
         </w:rPr>
-        <w:t xml:space="preserve"> SDN han conseguido revolucionar las infraestructuras de red, al conseguir poder reparar el plano de control del plano de datos, permitiendo gracias a esto poder tener una gestión centralizada. Sin embargo, debemos saber que este nuevo tipo de redes permite nuevas vulnerabilidades que debemos saber resolverlas para conseguir una red segura. Las vulnerabilidades dentro de las SDN se encuentran en varios niveles de sus infraestructuras. Donde podrían ser problemas de accesos no autorizados a controladores, fallos en las APIs... Es muy importante entender estos tipos de vulnerabilidades y cómo pueden afectar a nuestro sistema.</w:t>
+        <w:t xml:space="preserve"> SDN han conseguido revolucionar las infraestructuras de red, al </w:t>
+      </w:r>
+      <w:proofErr w:type="gramStart"/>
+      <w:r>
+        <w:rPr>
+          <w:rFonts w:ascii="Arial" w:hAnsi="Arial" w:cs="Arial"/>
+          <w:sz w:val="24"/>
+          <w:szCs w:val="24"/>
+        </w:rPr>
+        <w:t>conseguir poder reparar</w:t>
+      </w:r>
+      <w:proofErr w:type="gramEnd"/>
+      <w:r>
+        <w:rPr>
+          <w:rFonts w:ascii="Arial" w:hAnsi="Arial" w:cs="Arial"/>
+          <w:sz w:val="24"/>
+          <w:szCs w:val="24"/>
+        </w:rPr>
+        <w:t xml:space="preserve"> el plano de control del plano de datos, permitiendo gracias a esto poder tener una gestión centralizada. Sin embargo, debemos saber que este nuevo tipo de redes permite nuevas vulnerabilidades que debemos saber resolverlas para conseguir una red segura. Las vulnerabilidades dentro de las SDN se encuentran en varios niveles de sus infraestructuras. Donde podrían ser problemas de accesos no autorizados a controladores, fallos en las APIs... Es muy importante entender estos tipos de vulnerabilidades y cómo pueden afectar a nuestro sistema.</w:t>
       </w:r>
     </w:p>
     <w:p>
@@ -15552,16 +15656,7 @@
           <w:sz w:val="24"/>
           <w:szCs w:val="24"/>
         </w:rPr>
-        <w:t>de</w:t>
-      </w:r>
-      <w:r>
-        <w:rPr>
-          <w:rFonts w:ascii="Arial" w:hAnsi="Arial" w:cs="Arial"/>
-          <w:color w:val="70AD47" w:themeColor="accent6"/>
-          <w:sz w:val="24"/>
-          <w:szCs w:val="24"/>
-        </w:rPr>
-        <w:t xml:space="preserve"> SDN </w:t>
+        <w:t xml:space="preserve">de SDN </w:t>
       </w:r>
       <w:r>
         <w:rPr>
@@ -15685,22 +15780,1283 @@
         <w:jc w:val="both"/>
         <w:rPr>
           <w:rFonts w:ascii="Arial" w:hAnsi="Arial" w:cs="Arial"/>
-          <w:color w:val="000000" w:themeColor="text1"/>
-          <w:sz w:val="24"/>
-          <w:szCs w:val="24"/>
-        </w:rPr>
-      </w:pPr>
-    </w:p>
-    <w:p>
-      <w:pPr>
-        <w:jc w:val="both"/>
-        <w:rPr>
-          <w:rFonts w:ascii="Arial" w:hAnsi="Arial" w:cs="Arial"/>
           <w:color w:val="70AD47" w:themeColor="accent6"/>
           <w:sz w:val="24"/>
           <w:szCs w:val="24"/>
         </w:rPr>
       </w:pPr>
+      <w:r>
+        <w:rPr>
+          <w:rFonts w:ascii="Arial" w:hAnsi="Arial" w:cs="Arial"/>
+          <w:color w:val="70AD47" w:themeColor="accent6"/>
+          <w:sz w:val="24"/>
+          <w:szCs w:val="24"/>
+        </w:rPr>
+        <w:t>Diferencias entre las SDN y las redes tradicionales</w:t>
+      </w:r>
+    </w:p>
+    <w:p>
+      <w:pPr>
+        <w:spacing w:line="360" w:lineRule="auto"/>
+        <w:jc w:val="both"/>
+        <w:rPr>
+          <w:rFonts w:ascii="Arial" w:hAnsi="Arial" w:cs="Arial"/>
+          <w:color w:val="000000" w:themeColor="text1"/>
+          <w:sz w:val="24"/>
+          <w:szCs w:val="24"/>
+        </w:rPr>
+      </w:pPr>
+      <w:r>
+        <w:rPr>
+          <w:rFonts w:ascii="Arial" w:hAnsi="Arial" w:cs="Arial"/>
+          <w:color w:val="000000" w:themeColor="text1"/>
+          <w:sz w:val="24"/>
+          <w:szCs w:val="24"/>
+        </w:rPr>
+        <w:t xml:space="preserve">Una de las principales diferentes entre las SDN y las redes tradicionales es que simplemente las SDN están basadas en software y las redes tradicionales habitualmente están basadas en hardware. Al estar una red basada en software aumentan las posibilidades de escalabilidad y flexibilidad para las SDN, pudiendo así ofrecer a sus usuarios más control y una administración de recursos mucho más sencilla, permitiéndoles poder gestionar los recursos virtualmente con el plano de control. A diferencia de las SDN, las redes tradicionales usan enrutadores, conmutadores y otro tipo de hardware e infraestructura física para establecer conexiones y gestionar la red. Por ello, los controladores de SDN usan una interfaz de dirección norte que se comunica con las API, lo que permite a los desarrolladores programar la red. Frente a esta interacción se encuentran los desarrolladores al tener que utilizar protocolos de red tradicionales para programar la red. En comparación con las redes tradicionales, las SDN pueden comunicarse con el hardware que utiliza la red. En lugar de utilizar la infraestructura física, las SDN ofrecen a los usuarios la posibilidad de poder utilizar software para aprovisionar nuevos dispositivos y permitir a los administradores de TI poder utilizar rutas y servicios de red más directos. También destaca como diferencia entre ambas redes la virtualización. De manera que SDN genera una copia abstracta de su a la red al virtualizarla. Esta virtualización permite poder provisionar sus recursos desde una ubicación centralizada. Mientras que, en una red tradicional, la ubicación </w:t>
+      </w:r>
+      <w:r>
+        <w:rPr>
+          <w:rFonts w:ascii="Arial" w:hAnsi="Arial" w:cs="Arial"/>
+          <w:color w:val="000000" w:themeColor="text1"/>
+          <w:sz w:val="24"/>
+          <w:szCs w:val="24"/>
+        </w:rPr>
+        <w:lastRenderedPageBreak/>
+        <w:t>física del plano de control llega a dificultar la capacidad que tiene un administrador para dirigir el flujo de tráfico. Para las SDN, la virtualización transforma el plano de control, que deja de estar basado en hardware físico para estar basado en software. La virtualización permite acceder al plano de control a través de un dispositivo conectado y ofrece a los administradores más control para poder dirigir el flujo de tráfico utilizando una interfaz de usuario centralizada. Esta interfaz de usuario centralizada llega a proporcionar a los usuarios un mayor control sobre cómo configuran las redes y cómo funcionan. Los usuarios pueden procesar de manera rápida diferentes configuraciones de red desde la interfaz de usuario centralizada, una posibilidad que es beneficiosa para la segmentación de la red. Debido a que las redes SDN permiten a los administradores poder provisionar recursos y ancho de banda, permitiéndoles ampliarlos según sea necesario sin tener la necesidad de invertir en más infraestructuras físicas, por ello SDN se ha convertido en una alternativa popular a las redes tradicionales. Además, las redes tradicionales necesitan hardware nuevo para poder aumentar la capacidad de la red.</w:t>
+      </w:r>
+    </w:p>
+    <w:p>
+      <w:pPr>
+        <w:spacing w:line="360" w:lineRule="auto"/>
+        <w:jc w:val="both"/>
+        <w:rPr>
+          <w:rFonts w:ascii="Arial" w:hAnsi="Arial" w:cs="Arial"/>
+          <w:color w:val="000000" w:themeColor="text1"/>
+          <w:sz w:val="24"/>
+          <w:szCs w:val="24"/>
+        </w:rPr>
+      </w:pPr>
+      <w:r>
+        <w:rPr>
+          <w:rFonts w:ascii="Arial" w:hAnsi="Arial" w:cs="Arial"/>
+          <w:color w:val="000000" w:themeColor="text1"/>
+          <w:sz w:val="24"/>
+          <w:szCs w:val="24"/>
+        </w:rPr>
+        <w:drawing>
+          <wp:anchor distT="0" distB="0" distL="114300" distR="114300" simplePos="0" relativeHeight="251696128" behindDoc="0" locked="0" layoutInCell="1" allowOverlap="1" wp14:anchorId="4AC63B63" wp14:editId="77A1F019">
+            <wp:simplePos x="0" y="0"/>
+            <wp:positionH relativeFrom="margin">
+              <wp:align>right</wp:align>
+            </wp:positionH>
+            <wp:positionV relativeFrom="paragraph">
+              <wp:posOffset>509270</wp:posOffset>
+            </wp:positionV>
+            <wp:extent cx="5090160" cy="2225040"/>
+            <wp:effectExtent l="0" t="0" r="0" b="3810"/>
+            <wp:wrapSquare wrapText="bothSides"/>
+            <wp:docPr id="1503885965" name="Imagen 7" descr="Diagrama&#10;&#10;El contenido generado por IA puede ser incorrecto."/>
+            <wp:cNvGraphicFramePr>
+              <a:graphicFrameLocks xmlns:a="http://schemas.openxmlformats.org/drawingml/2006/main" noChangeAspect="1"/>
+            </wp:cNvGraphicFramePr>
+            <a:graphic xmlns:a="http://schemas.openxmlformats.org/drawingml/2006/main">
+              <a:graphicData uri="http://schemas.openxmlformats.org/drawingml/2006/picture">
+                <pic:pic xmlns:pic="http://schemas.openxmlformats.org/drawingml/2006/picture">
+                  <pic:nvPicPr>
+                    <pic:cNvPr id="1503885965" name="Imagen 7" descr="Diagrama&#10;&#10;El contenido generado por IA puede ser incorrecto."/>
+                    <pic:cNvPicPr>
+                      <a:picLocks noChangeAspect="1" noChangeArrowheads="1"/>
+                    </pic:cNvPicPr>
+                  </pic:nvPicPr>
+                  <pic:blipFill>
+                    <a:blip r:embed="rId25">
+                      <a:extLst>
+                        <a:ext uri="{28A0092B-C50C-407E-A947-70E740481C1C}">
+                          <a14:useLocalDpi xmlns:a14="http://schemas.microsoft.com/office/drawing/2010/main" val="0"/>
+                        </a:ext>
+                      </a:extLst>
+                    </a:blip>
+                    <a:srcRect/>
+                    <a:stretch>
+                      <a:fillRect/>
+                    </a:stretch>
+                  </pic:blipFill>
+                  <pic:spPr bwMode="auto">
+                    <a:xfrm>
+                      <a:off x="0" y="0"/>
+                      <a:ext cx="5090160" cy="2225040"/>
+                    </a:xfrm>
+                    <a:prstGeom prst="rect">
+                      <a:avLst/>
+                    </a:prstGeom>
+                    <a:noFill/>
+                    <a:ln>
+                      <a:noFill/>
+                    </a:ln>
+                  </pic:spPr>
+                </pic:pic>
+              </a:graphicData>
+            </a:graphic>
+            <wp14:sizeRelH relativeFrom="page">
+              <wp14:pctWidth>0</wp14:pctWidth>
+            </wp14:sizeRelH>
+            <wp14:sizeRelV relativeFrom="page">
+              <wp14:pctHeight>0</wp14:pctHeight>
+            </wp14:sizeRelV>
+          </wp:anchor>
+        </w:drawing>
+      </w:r>
+    </w:p>
+    <w:p>
+      <w:pPr>
+        <w:spacing w:line="360" w:lineRule="auto"/>
+        <w:jc w:val="both"/>
+        <w:rPr>
+          <w:rFonts w:ascii="Arial" w:hAnsi="Arial" w:cs="Arial"/>
+          <w:color w:val="000000" w:themeColor="text1"/>
+          <w:sz w:val="24"/>
+          <w:szCs w:val="24"/>
+        </w:rPr>
+      </w:pPr>
+    </w:p>
+    <w:p>
+      <w:pPr>
+        <w:spacing w:line="360" w:lineRule="auto"/>
+        <w:jc w:val="both"/>
+        <w:rPr>
+          <w:rFonts w:ascii="Arial" w:hAnsi="Arial" w:cs="Arial"/>
+          <w:color w:val="000000" w:themeColor="text1"/>
+          <w:sz w:val="24"/>
+          <w:szCs w:val="24"/>
+        </w:rPr>
+      </w:pPr>
+    </w:p>
+    <w:p>
+      <w:pPr>
+        <w:spacing w:line="360" w:lineRule="auto"/>
+        <w:jc w:val="both"/>
+        <w:rPr>
+          <w:rFonts w:ascii="Arial" w:hAnsi="Arial" w:cs="Arial"/>
+          <w:color w:val="70AD47" w:themeColor="accent6"/>
+          <w:sz w:val="24"/>
+          <w:szCs w:val="24"/>
+        </w:rPr>
+      </w:pPr>
+      <w:r>
+        <w:rPr>
+          <w:rFonts w:ascii="Arial" w:hAnsi="Arial" w:cs="Arial"/>
+          <w:color w:val="70AD47" w:themeColor="accent6"/>
+          <w:sz w:val="24"/>
+          <w:szCs w:val="24"/>
+        </w:rPr>
+        <w:lastRenderedPageBreak/>
+        <w:t>SDN vs Redes Tradicionales</w:t>
+      </w:r>
+    </w:p>
+    <w:tbl>
+      <w:tblPr>
+        <w:tblStyle w:val="Tablaconcuadrcula"/>
+        <w:tblW w:w="0" w:type="auto"/>
+        <w:tblLook w:val="04A0" w:firstRow="1" w:lastRow="0" w:firstColumn="1" w:lastColumn="0" w:noHBand="0" w:noVBand="1"/>
+      </w:tblPr>
+      <w:tblGrid>
+        <w:gridCol w:w="2643"/>
+        <w:gridCol w:w="2647"/>
+        <w:gridCol w:w="2637"/>
+      </w:tblGrid>
+      <w:tr>
+        <w:tc>
+          <w:tcPr>
+            <w:tcW w:w="2831" w:type="dxa"/>
+          </w:tcPr>
+          <w:p>
+            <w:pPr>
+              <w:spacing w:line="360" w:lineRule="auto"/>
+              <w:jc w:val="center"/>
+              <w:rPr>
+                <w:rFonts w:ascii="Arial" w:hAnsi="Arial" w:cs="Arial"/>
+                <w:color w:val="000000" w:themeColor="text1"/>
+                <w:sz w:val="24"/>
+                <w:szCs w:val="24"/>
+              </w:rPr>
+            </w:pPr>
+            <w:r>
+              <w:rPr>
+                <w:rFonts w:ascii="Arial" w:hAnsi="Arial" w:cs="Arial"/>
+                <w:color w:val="000000" w:themeColor="text1"/>
+                <w:sz w:val="24"/>
+                <w:szCs w:val="24"/>
+              </w:rPr>
+              <w:t>Característica</w:t>
+            </w:r>
+          </w:p>
+        </w:tc>
+        <w:tc>
+          <w:tcPr>
+            <w:tcW w:w="2831" w:type="dxa"/>
+          </w:tcPr>
+          <w:p>
+            <w:pPr>
+              <w:spacing w:line="360" w:lineRule="auto"/>
+              <w:jc w:val="center"/>
+              <w:rPr>
+                <w:rFonts w:ascii="Arial" w:hAnsi="Arial" w:cs="Arial"/>
+                <w:color w:val="000000" w:themeColor="text1"/>
+                <w:sz w:val="24"/>
+                <w:szCs w:val="24"/>
+              </w:rPr>
+            </w:pPr>
+            <w:r>
+              <w:rPr>
+                <w:rFonts w:ascii="Arial" w:hAnsi="Arial" w:cs="Arial"/>
+                <w:color w:val="000000" w:themeColor="text1"/>
+                <w:sz w:val="24"/>
+                <w:szCs w:val="24"/>
+              </w:rPr>
+              <w:t>Redes tradicionales</w:t>
+            </w:r>
+          </w:p>
+        </w:tc>
+        <w:tc>
+          <w:tcPr>
+            <w:tcW w:w="2832" w:type="dxa"/>
+          </w:tcPr>
+          <w:p>
+            <w:pPr>
+              <w:spacing w:line="360" w:lineRule="auto"/>
+              <w:jc w:val="center"/>
+              <w:rPr>
+                <w:rFonts w:ascii="Arial" w:hAnsi="Arial" w:cs="Arial"/>
+                <w:color w:val="000000" w:themeColor="text1"/>
+                <w:sz w:val="24"/>
+                <w:szCs w:val="24"/>
+              </w:rPr>
+            </w:pPr>
+            <w:r>
+              <w:rPr>
+                <w:rFonts w:ascii="Arial" w:hAnsi="Arial" w:cs="Arial"/>
+                <w:color w:val="000000" w:themeColor="text1"/>
+                <w:sz w:val="24"/>
+                <w:szCs w:val="24"/>
+              </w:rPr>
+              <w:t>Redes SDN</w:t>
+            </w:r>
+          </w:p>
+        </w:tc>
+      </w:tr>
+      <w:tr>
+        <w:tc>
+          <w:tcPr>
+            <w:tcW w:w="2831" w:type="dxa"/>
+          </w:tcPr>
+          <w:p>
+            <w:pPr>
+              <w:spacing w:line="360" w:lineRule="auto"/>
+              <w:rPr>
+                <w:rFonts w:ascii="Arial" w:hAnsi="Arial" w:cs="Arial"/>
+                <w:color w:val="000000" w:themeColor="text1"/>
+                <w:sz w:val="24"/>
+                <w:szCs w:val="24"/>
+              </w:rPr>
+            </w:pPr>
+            <w:r>
+              <w:rPr>
+                <w:rFonts w:ascii="Arial" w:hAnsi="Arial" w:cs="Arial"/>
+                <w:color w:val="000000" w:themeColor="text1"/>
+                <w:sz w:val="24"/>
+                <w:szCs w:val="24"/>
+              </w:rPr>
+              <w:t>Control de red</w:t>
+            </w:r>
+          </w:p>
+        </w:tc>
+        <w:tc>
+          <w:tcPr>
+            <w:tcW w:w="2831" w:type="dxa"/>
+          </w:tcPr>
+          <w:p>
+            <w:pPr>
+              <w:spacing w:line="360" w:lineRule="auto"/>
+              <w:rPr>
+                <w:rFonts w:ascii="Arial" w:hAnsi="Arial" w:cs="Arial"/>
+                <w:color w:val="000000" w:themeColor="text1"/>
+                <w:sz w:val="24"/>
+                <w:szCs w:val="24"/>
+              </w:rPr>
+            </w:pPr>
+            <w:r>
+              <w:rPr>
+                <w:rFonts w:ascii="Arial" w:hAnsi="Arial" w:cs="Arial"/>
+                <w:color w:val="000000" w:themeColor="text1"/>
+                <w:sz w:val="24"/>
+                <w:szCs w:val="24"/>
+              </w:rPr>
+              <w:t>Descentralizado en dispositivos de red</w:t>
+            </w:r>
+          </w:p>
+        </w:tc>
+        <w:tc>
+          <w:tcPr>
+            <w:tcW w:w="2832" w:type="dxa"/>
+          </w:tcPr>
+          <w:p>
+            <w:pPr>
+              <w:spacing w:line="360" w:lineRule="auto"/>
+              <w:rPr>
+                <w:rFonts w:ascii="Arial" w:hAnsi="Arial" w:cs="Arial"/>
+                <w:color w:val="000000" w:themeColor="text1"/>
+                <w:sz w:val="24"/>
+                <w:szCs w:val="24"/>
+              </w:rPr>
+            </w:pPr>
+            <w:r>
+              <w:rPr>
+                <w:rFonts w:ascii="Arial" w:hAnsi="Arial" w:cs="Arial"/>
+                <w:color w:val="000000" w:themeColor="text1"/>
+                <w:sz w:val="24"/>
+                <w:szCs w:val="24"/>
+              </w:rPr>
+              <w:t>Centralizado en un controlador SDN</w:t>
+            </w:r>
+          </w:p>
+        </w:tc>
+      </w:tr>
+      <w:tr>
+        <w:tc>
+          <w:tcPr>
+            <w:tcW w:w="2831" w:type="dxa"/>
+          </w:tcPr>
+          <w:p>
+            <w:pPr>
+              <w:spacing w:line="360" w:lineRule="auto"/>
+              <w:rPr>
+                <w:rFonts w:ascii="Arial" w:hAnsi="Arial" w:cs="Arial"/>
+                <w:color w:val="000000" w:themeColor="text1"/>
+                <w:sz w:val="24"/>
+                <w:szCs w:val="24"/>
+              </w:rPr>
+            </w:pPr>
+            <w:r>
+              <w:rPr>
+                <w:rFonts w:ascii="Arial" w:hAnsi="Arial" w:cs="Arial"/>
+                <w:color w:val="000000" w:themeColor="text1"/>
+                <w:sz w:val="24"/>
+                <w:szCs w:val="24"/>
+              </w:rPr>
+              <w:t>Configuración</w:t>
+            </w:r>
+          </w:p>
+        </w:tc>
+        <w:tc>
+          <w:tcPr>
+            <w:tcW w:w="2831" w:type="dxa"/>
+          </w:tcPr>
+          <w:p>
+            <w:pPr>
+              <w:spacing w:line="360" w:lineRule="auto"/>
+              <w:rPr>
+                <w:rFonts w:ascii="Arial" w:hAnsi="Arial" w:cs="Arial"/>
+                <w:color w:val="000000" w:themeColor="text1"/>
+                <w:sz w:val="24"/>
+                <w:szCs w:val="24"/>
+              </w:rPr>
+            </w:pPr>
+            <w:r>
+              <w:rPr>
+                <w:rFonts w:ascii="Arial" w:hAnsi="Arial" w:cs="Arial"/>
+                <w:color w:val="000000" w:themeColor="text1"/>
+                <w:sz w:val="24"/>
+                <w:szCs w:val="24"/>
+              </w:rPr>
+              <w:t>Manual y compleja</w:t>
+            </w:r>
+          </w:p>
+        </w:tc>
+        <w:tc>
+          <w:tcPr>
+            <w:tcW w:w="2832" w:type="dxa"/>
+          </w:tcPr>
+          <w:p>
+            <w:pPr>
+              <w:spacing w:line="360" w:lineRule="auto"/>
+              <w:rPr>
+                <w:rFonts w:ascii="Arial" w:hAnsi="Arial" w:cs="Arial"/>
+                <w:color w:val="000000" w:themeColor="text1"/>
+                <w:sz w:val="24"/>
+                <w:szCs w:val="24"/>
+              </w:rPr>
+            </w:pPr>
+            <w:r>
+              <w:rPr>
+                <w:rFonts w:ascii="Arial" w:hAnsi="Arial" w:cs="Arial"/>
+                <w:color w:val="000000" w:themeColor="text1"/>
+                <w:sz w:val="24"/>
+                <w:szCs w:val="24"/>
+              </w:rPr>
+              <w:t>Automatizada y flexible</w:t>
+            </w:r>
+          </w:p>
+        </w:tc>
+      </w:tr>
+      <w:tr>
+        <w:tc>
+          <w:tcPr>
+            <w:tcW w:w="2831" w:type="dxa"/>
+          </w:tcPr>
+          <w:p>
+            <w:pPr>
+              <w:spacing w:line="360" w:lineRule="auto"/>
+              <w:rPr>
+                <w:rFonts w:ascii="Arial" w:hAnsi="Arial" w:cs="Arial"/>
+                <w:color w:val="000000" w:themeColor="text1"/>
+                <w:sz w:val="24"/>
+                <w:szCs w:val="24"/>
+              </w:rPr>
+            </w:pPr>
+            <w:r>
+              <w:rPr>
+                <w:rFonts w:ascii="Arial" w:hAnsi="Arial" w:cs="Arial"/>
+                <w:color w:val="000000" w:themeColor="text1"/>
+                <w:sz w:val="24"/>
+                <w:szCs w:val="24"/>
+              </w:rPr>
+              <w:t>Aplicaciones de seguridad</w:t>
+            </w:r>
+          </w:p>
+        </w:tc>
+        <w:tc>
+          <w:tcPr>
+            <w:tcW w:w="2831" w:type="dxa"/>
+          </w:tcPr>
+          <w:p>
+            <w:pPr>
+              <w:spacing w:line="360" w:lineRule="auto"/>
+              <w:rPr>
+                <w:rFonts w:ascii="Arial" w:hAnsi="Arial" w:cs="Arial"/>
+                <w:color w:val="000000" w:themeColor="text1"/>
+                <w:sz w:val="24"/>
+                <w:szCs w:val="24"/>
+              </w:rPr>
+            </w:pPr>
+            <w:r>
+              <w:rPr>
+                <w:rFonts w:ascii="Arial" w:hAnsi="Arial" w:cs="Arial"/>
+                <w:color w:val="000000" w:themeColor="text1"/>
+                <w:sz w:val="24"/>
+                <w:szCs w:val="24"/>
+              </w:rPr>
+              <w:t>Integradas en dispositivos de manera individual</w:t>
+            </w:r>
+          </w:p>
+        </w:tc>
+        <w:tc>
+          <w:tcPr>
+            <w:tcW w:w="2832" w:type="dxa"/>
+          </w:tcPr>
+          <w:p>
+            <w:pPr>
+              <w:spacing w:line="360" w:lineRule="auto"/>
+              <w:rPr>
+                <w:rFonts w:ascii="Arial" w:hAnsi="Arial" w:cs="Arial"/>
+                <w:color w:val="000000" w:themeColor="text1"/>
+                <w:sz w:val="24"/>
+                <w:szCs w:val="24"/>
+              </w:rPr>
+            </w:pPr>
+            <w:r>
+              <w:rPr>
+                <w:rFonts w:ascii="Arial" w:hAnsi="Arial" w:cs="Arial"/>
+                <w:color w:val="000000" w:themeColor="text1"/>
+                <w:sz w:val="24"/>
+                <w:szCs w:val="24"/>
+              </w:rPr>
+              <w:t>Administradas de forma centralizada y adaptables</w:t>
+            </w:r>
+          </w:p>
+        </w:tc>
+      </w:tr>
+      <w:tr>
+        <w:tc>
+          <w:tcPr>
+            <w:tcW w:w="2831" w:type="dxa"/>
+          </w:tcPr>
+          <w:p>
+            <w:pPr>
+              <w:spacing w:line="360" w:lineRule="auto"/>
+              <w:rPr>
+                <w:rFonts w:ascii="Arial" w:hAnsi="Arial" w:cs="Arial"/>
+                <w:color w:val="000000" w:themeColor="text1"/>
+                <w:sz w:val="24"/>
+                <w:szCs w:val="24"/>
+              </w:rPr>
+            </w:pPr>
+            <w:r>
+              <w:rPr>
+                <w:rFonts w:ascii="Arial" w:hAnsi="Arial" w:cs="Arial"/>
+                <w:color w:val="000000" w:themeColor="text1"/>
+                <w:sz w:val="24"/>
+                <w:szCs w:val="24"/>
+              </w:rPr>
+              <w:t>Visibilidad de la red</w:t>
+            </w:r>
+          </w:p>
+        </w:tc>
+        <w:tc>
+          <w:tcPr>
+            <w:tcW w:w="2831" w:type="dxa"/>
+          </w:tcPr>
+          <w:p>
+            <w:pPr>
+              <w:spacing w:line="360" w:lineRule="auto"/>
+              <w:rPr>
+                <w:rFonts w:ascii="Arial" w:hAnsi="Arial" w:cs="Arial"/>
+                <w:color w:val="000000" w:themeColor="text1"/>
+                <w:sz w:val="24"/>
+                <w:szCs w:val="24"/>
+              </w:rPr>
+            </w:pPr>
+            <w:r>
+              <w:rPr>
+                <w:rFonts w:ascii="Arial" w:hAnsi="Arial" w:cs="Arial"/>
+                <w:color w:val="000000" w:themeColor="text1"/>
+                <w:sz w:val="24"/>
+                <w:szCs w:val="24"/>
+              </w:rPr>
+              <w:t>Limitada a cada dispositivo</w:t>
+            </w:r>
+          </w:p>
+        </w:tc>
+        <w:tc>
+          <w:tcPr>
+            <w:tcW w:w="2832" w:type="dxa"/>
+          </w:tcPr>
+          <w:p>
+            <w:pPr>
+              <w:spacing w:line="360" w:lineRule="auto"/>
+              <w:rPr>
+                <w:rFonts w:ascii="Arial" w:hAnsi="Arial" w:cs="Arial"/>
+                <w:color w:val="000000" w:themeColor="text1"/>
+                <w:sz w:val="24"/>
+                <w:szCs w:val="24"/>
+              </w:rPr>
+            </w:pPr>
+            <w:r>
+              <w:rPr>
+                <w:rFonts w:ascii="Arial" w:hAnsi="Arial" w:cs="Arial"/>
+                <w:color w:val="000000" w:themeColor="text1"/>
+                <w:sz w:val="24"/>
+                <w:szCs w:val="24"/>
+              </w:rPr>
+              <w:t>Vista general de toda la red</w:t>
+            </w:r>
+          </w:p>
+        </w:tc>
+      </w:tr>
+      <w:tr>
+        <w:tc>
+          <w:tcPr>
+            <w:tcW w:w="2831" w:type="dxa"/>
+          </w:tcPr>
+          <w:p>
+            <w:pPr>
+              <w:spacing w:line="360" w:lineRule="auto"/>
+              <w:rPr>
+                <w:rFonts w:ascii="Arial" w:hAnsi="Arial" w:cs="Arial"/>
+                <w:color w:val="000000" w:themeColor="text1"/>
+                <w:sz w:val="24"/>
+                <w:szCs w:val="24"/>
+              </w:rPr>
+            </w:pPr>
+            <w:r>
+              <w:rPr>
+                <w:rFonts w:ascii="Arial" w:hAnsi="Arial" w:cs="Arial"/>
+                <w:color w:val="000000" w:themeColor="text1"/>
+                <w:sz w:val="24"/>
+                <w:szCs w:val="24"/>
+              </w:rPr>
+              <w:t>Flexibilidad</w:t>
+            </w:r>
+          </w:p>
+        </w:tc>
+        <w:tc>
+          <w:tcPr>
+            <w:tcW w:w="2831" w:type="dxa"/>
+          </w:tcPr>
+          <w:p>
+            <w:pPr>
+              <w:spacing w:line="360" w:lineRule="auto"/>
+              <w:rPr>
+                <w:rFonts w:ascii="Arial" w:hAnsi="Arial" w:cs="Arial"/>
+                <w:color w:val="000000" w:themeColor="text1"/>
+                <w:sz w:val="24"/>
+                <w:szCs w:val="24"/>
+              </w:rPr>
+            </w:pPr>
+            <w:r>
+              <w:rPr>
+                <w:rFonts w:ascii="Arial" w:hAnsi="Arial" w:cs="Arial"/>
+                <w:color w:val="000000" w:themeColor="text1"/>
+                <w:sz w:val="24"/>
+                <w:szCs w:val="24"/>
+              </w:rPr>
+              <w:t>Baja</w:t>
+            </w:r>
+          </w:p>
+        </w:tc>
+        <w:tc>
+          <w:tcPr>
+            <w:tcW w:w="2832" w:type="dxa"/>
+          </w:tcPr>
+          <w:p>
+            <w:pPr>
+              <w:spacing w:line="360" w:lineRule="auto"/>
+              <w:rPr>
+                <w:rFonts w:ascii="Arial" w:hAnsi="Arial" w:cs="Arial"/>
+                <w:color w:val="000000" w:themeColor="text1"/>
+                <w:sz w:val="24"/>
+                <w:szCs w:val="24"/>
+              </w:rPr>
+            </w:pPr>
+            <w:r>
+              <w:rPr>
+                <w:rFonts w:ascii="Arial" w:hAnsi="Arial" w:cs="Arial"/>
+                <w:color w:val="000000" w:themeColor="text1"/>
+                <w:sz w:val="24"/>
+                <w:szCs w:val="24"/>
+              </w:rPr>
+              <w:t>Alta</w:t>
+            </w:r>
+          </w:p>
+        </w:tc>
+      </w:tr>
+      <w:tr>
+        <w:tc>
+          <w:tcPr>
+            <w:tcW w:w="2831" w:type="dxa"/>
+          </w:tcPr>
+          <w:p>
+            <w:pPr>
+              <w:spacing w:line="360" w:lineRule="auto"/>
+              <w:rPr>
+                <w:rFonts w:ascii="Arial" w:hAnsi="Arial" w:cs="Arial"/>
+                <w:color w:val="000000" w:themeColor="text1"/>
+                <w:sz w:val="24"/>
+                <w:szCs w:val="24"/>
+              </w:rPr>
+            </w:pPr>
+            <w:r>
+              <w:rPr>
+                <w:rFonts w:ascii="Arial" w:hAnsi="Arial" w:cs="Arial"/>
+                <w:color w:val="000000" w:themeColor="text1"/>
+                <w:sz w:val="24"/>
+                <w:szCs w:val="24"/>
+              </w:rPr>
+              <w:t>Escalabilidad</w:t>
+            </w:r>
+          </w:p>
+        </w:tc>
+        <w:tc>
+          <w:tcPr>
+            <w:tcW w:w="2831" w:type="dxa"/>
+          </w:tcPr>
+          <w:p>
+            <w:pPr>
+              <w:spacing w:line="360" w:lineRule="auto"/>
+              <w:rPr>
+                <w:rFonts w:ascii="Arial" w:hAnsi="Arial" w:cs="Arial"/>
+                <w:color w:val="000000" w:themeColor="text1"/>
+                <w:sz w:val="24"/>
+                <w:szCs w:val="24"/>
+              </w:rPr>
+            </w:pPr>
+            <w:r>
+              <w:rPr>
+                <w:rFonts w:ascii="Arial" w:hAnsi="Arial" w:cs="Arial"/>
+                <w:color w:val="000000" w:themeColor="text1"/>
+                <w:sz w:val="24"/>
+                <w:szCs w:val="24"/>
+              </w:rPr>
+              <w:t>Limitada, depende del hardware</w:t>
+            </w:r>
+          </w:p>
+        </w:tc>
+        <w:tc>
+          <w:tcPr>
+            <w:tcW w:w="2832" w:type="dxa"/>
+          </w:tcPr>
+          <w:p>
+            <w:pPr>
+              <w:spacing w:line="360" w:lineRule="auto"/>
+              <w:rPr>
+                <w:rFonts w:ascii="Arial" w:hAnsi="Arial" w:cs="Arial"/>
+                <w:color w:val="000000" w:themeColor="text1"/>
+                <w:sz w:val="24"/>
+                <w:szCs w:val="24"/>
+              </w:rPr>
+            </w:pPr>
+            <w:r>
+              <w:rPr>
+                <w:rFonts w:ascii="Arial" w:hAnsi="Arial" w:cs="Arial"/>
+                <w:color w:val="000000" w:themeColor="text1"/>
+                <w:sz w:val="24"/>
+                <w:szCs w:val="24"/>
+              </w:rPr>
+              <w:t>Flexible, adaptativa a la demanda</w:t>
+            </w:r>
+          </w:p>
+        </w:tc>
+      </w:tr>
+      <w:tr>
+        <w:tc>
+          <w:tcPr>
+            <w:tcW w:w="2831" w:type="dxa"/>
+          </w:tcPr>
+          <w:p>
+            <w:pPr>
+              <w:spacing w:line="360" w:lineRule="auto"/>
+              <w:rPr>
+                <w:rFonts w:ascii="Arial" w:hAnsi="Arial" w:cs="Arial"/>
+                <w:color w:val="000000" w:themeColor="text1"/>
+                <w:sz w:val="24"/>
+                <w:szCs w:val="24"/>
+              </w:rPr>
+            </w:pPr>
+            <w:r>
+              <w:rPr>
+                <w:rFonts w:ascii="Arial" w:hAnsi="Arial" w:cs="Arial"/>
+                <w:color w:val="000000" w:themeColor="text1"/>
+                <w:sz w:val="24"/>
+                <w:szCs w:val="24"/>
+              </w:rPr>
+              <w:t>Control de tráfico</w:t>
+            </w:r>
+          </w:p>
+        </w:tc>
+        <w:tc>
+          <w:tcPr>
+            <w:tcW w:w="2831" w:type="dxa"/>
+          </w:tcPr>
+          <w:p>
+            <w:pPr>
+              <w:spacing w:line="360" w:lineRule="auto"/>
+              <w:rPr>
+                <w:rFonts w:ascii="Arial" w:hAnsi="Arial" w:cs="Arial"/>
+                <w:color w:val="000000" w:themeColor="text1"/>
+                <w:sz w:val="24"/>
+                <w:szCs w:val="24"/>
+              </w:rPr>
+            </w:pPr>
+            <w:r>
+              <w:rPr>
+                <w:rFonts w:ascii="Arial" w:hAnsi="Arial" w:cs="Arial"/>
+                <w:color w:val="000000" w:themeColor="text1"/>
+                <w:sz w:val="24"/>
+                <w:szCs w:val="24"/>
+              </w:rPr>
+              <w:t>Manual</w:t>
+            </w:r>
+          </w:p>
+        </w:tc>
+        <w:tc>
+          <w:tcPr>
+            <w:tcW w:w="2832" w:type="dxa"/>
+          </w:tcPr>
+          <w:p>
+            <w:pPr>
+              <w:spacing w:line="360" w:lineRule="auto"/>
+              <w:rPr>
+                <w:rFonts w:ascii="Arial" w:hAnsi="Arial" w:cs="Arial"/>
+                <w:color w:val="000000" w:themeColor="text1"/>
+                <w:sz w:val="24"/>
+                <w:szCs w:val="24"/>
+              </w:rPr>
+            </w:pPr>
+            <w:r>
+              <w:rPr>
+                <w:rFonts w:ascii="Arial" w:hAnsi="Arial" w:cs="Arial"/>
+                <w:color w:val="000000" w:themeColor="text1"/>
+                <w:sz w:val="24"/>
+                <w:szCs w:val="24"/>
+              </w:rPr>
+              <w:t>Programado</w:t>
+            </w:r>
+          </w:p>
+        </w:tc>
+      </w:tr>
+      <w:tr>
+        <w:tc>
+          <w:tcPr>
+            <w:tcW w:w="2831" w:type="dxa"/>
+          </w:tcPr>
+          <w:p>
+            <w:pPr>
+              <w:spacing w:line="360" w:lineRule="auto"/>
+              <w:rPr>
+                <w:rFonts w:ascii="Arial" w:hAnsi="Arial" w:cs="Arial"/>
+                <w:color w:val="000000" w:themeColor="text1"/>
+                <w:sz w:val="24"/>
+                <w:szCs w:val="24"/>
+              </w:rPr>
+            </w:pPr>
+            <w:r>
+              <w:rPr>
+                <w:rFonts w:ascii="Arial" w:hAnsi="Arial" w:cs="Arial"/>
+                <w:color w:val="000000" w:themeColor="text1"/>
+                <w:sz w:val="24"/>
+                <w:szCs w:val="24"/>
+              </w:rPr>
+              <w:t>Intervención humana</w:t>
+            </w:r>
+          </w:p>
+        </w:tc>
+        <w:tc>
+          <w:tcPr>
+            <w:tcW w:w="2831" w:type="dxa"/>
+          </w:tcPr>
+          <w:p>
+            <w:pPr>
+              <w:spacing w:line="360" w:lineRule="auto"/>
+              <w:rPr>
+                <w:rFonts w:ascii="Arial" w:hAnsi="Arial" w:cs="Arial"/>
+                <w:color w:val="000000" w:themeColor="text1"/>
+                <w:sz w:val="24"/>
+                <w:szCs w:val="24"/>
+              </w:rPr>
+            </w:pPr>
+            <w:r>
+              <w:rPr>
+                <w:rFonts w:ascii="Arial" w:hAnsi="Arial" w:cs="Arial"/>
+                <w:color w:val="000000" w:themeColor="text1"/>
+                <w:sz w:val="24"/>
+                <w:szCs w:val="24"/>
+              </w:rPr>
+              <w:t>Alta</w:t>
+            </w:r>
+          </w:p>
+        </w:tc>
+        <w:tc>
+          <w:tcPr>
+            <w:tcW w:w="2832" w:type="dxa"/>
+          </w:tcPr>
+          <w:p>
+            <w:pPr>
+              <w:spacing w:line="360" w:lineRule="auto"/>
+              <w:rPr>
+                <w:rFonts w:ascii="Arial" w:hAnsi="Arial" w:cs="Arial"/>
+                <w:color w:val="000000" w:themeColor="text1"/>
+                <w:sz w:val="24"/>
+                <w:szCs w:val="24"/>
+              </w:rPr>
+            </w:pPr>
+            <w:r>
+              <w:rPr>
+                <w:rFonts w:ascii="Arial" w:hAnsi="Arial" w:cs="Arial"/>
+                <w:color w:val="000000" w:themeColor="text1"/>
+                <w:sz w:val="24"/>
+                <w:szCs w:val="24"/>
+              </w:rPr>
+              <w:t>Reducida</w:t>
+            </w:r>
+          </w:p>
+        </w:tc>
+      </w:tr>
+      <w:tr>
+        <w:tc>
+          <w:tcPr>
+            <w:tcW w:w="2831" w:type="dxa"/>
+          </w:tcPr>
+          <w:p>
+            <w:pPr>
+              <w:spacing w:line="360" w:lineRule="auto"/>
+              <w:rPr>
+                <w:rFonts w:ascii="Arial" w:hAnsi="Arial" w:cs="Arial"/>
+                <w:color w:val="000000" w:themeColor="text1"/>
+                <w:sz w:val="24"/>
+                <w:szCs w:val="24"/>
+              </w:rPr>
+            </w:pPr>
+            <w:r>
+              <w:rPr>
+                <w:rFonts w:ascii="Arial" w:hAnsi="Arial" w:cs="Arial"/>
+                <w:color w:val="000000" w:themeColor="text1"/>
+                <w:sz w:val="24"/>
+                <w:szCs w:val="24"/>
+              </w:rPr>
+              <w:t>Costos operacionales</w:t>
+            </w:r>
+          </w:p>
+        </w:tc>
+        <w:tc>
+          <w:tcPr>
+            <w:tcW w:w="2831" w:type="dxa"/>
+          </w:tcPr>
+          <w:p>
+            <w:pPr>
+              <w:spacing w:line="360" w:lineRule="auto"/>
+              <w:rPr>
+                <w:rFonts w:ascii="Arial" w:hAnsi="Arial" w:cs="Arial"/>
+                <w:color w:val="000000" w:themeColor="text1"/>
+                <w:sz w:val="24"/>
+                <w:szCs w:val="24"/>
+              </w:rPr>
+            </w:pPr>
+            <w:r>
+              <w:rPr>
+                <w:rFonts w:ascii="Arial" w:hAnsi="Arial" w:cs="Arial"/>
+                <w:color w:val="000000" w:themeColor="text1"/>
+                <w:sz w:val="24"/>
+                <w:szCs w:val="24"/>
+              </w:rPr>
+              <w:t>Altos</w:t>
+            </w:r>
+          </w:p>
+        </w:tc>
+        <w:tc>
+          <w:tcPr>
+            <w:tcW w:w="2832" w:type="dxa"/>
+          </w:tcPr>
+          <w:p>
+            <w:pPr>
+              <w:spacing w:line="360" w:lineRule="auto"/>
+              <w:rPr>
+                <w:rFonts w:ascii="Arial" w:hAnsi="Arial" w:cs="Arial"/>
+                <w:color w:val="000000" w:themeColor="text1"/>
+                <w:sz w:val="24"/>
+                <w:szCs w:val="24"/>
+              </w:rPr>
+            </w:pPr>
+            <w:r>
+              <w:rPr>
+                <w:rFonts w:ascii="Arial" w:hAnsi="Arial" w:cs="Arial"/>
+                <w:color w:val="000000" w:themeColor="text1"/>
+                <w:sz w:val="24"/>
+                <w:szCs w:val="24"/>
+              </w:rPr>
+              <w:t>Bajos</w:t>
+            </w:r>
+          </w:p>
+        </w:tc>
+      </w:tr>
+      <w:tr>
+        <w:tc>
+          <w:tcPr>
+            <w:tcW w:w="2831" w:type="dxa"/>
+          </w:tcPr>
+          <w:p>
+            <w:pPr>
+              <w:spacing w:line="360" w:lineRule="auto"/>
+              <w:rPr>
+                <w:rFonts w:ascii="Arial" w:hAnsi="Arial" w:cs="Arial"/>
+                <w:color w:val="000000" w:themeColor="text1"/>
+                <w:sz w:val="24"/>
+                <w:szCs w:val="24"/>
+              </w:rPr>
+            </w:pPr>
+            <w:r>
+              <w:rPr>
+                <w:rFonts w:ascii="Arial" w:hAnsi="Arial" w:cs="Arial"/>
+                <w:color w:val="000000" w:themeColor="text1"/>
+                <w:sz w:val="24"/>
+                <w:szCs w:val="24"/>
+              </w:rPr>
+              <w:t>Estructura</w:t>
+            </w:r>
+          </w:p>
+        </w:tc>
+        <w:tc>
+          <w:tcPr>
+            <w:tcW w:w="2831" w:type="dxa"/>
+          </w:tcPr>
+          <w:p>
+            <w:pPr>
+              <w:spacing w:line="360" w:lineRule="auto"/>
+              <w:rPr>
+                <w:rFonts w:ascii="Arial" w:hAnsi="Arial" w:cs="Arial"/>
+                <w:color w:val="000000" w:themeColor="text1"/>
+                <w:sz w:val="24"/>
+                <w:szCs w:val="24"/>
+              </w:rPr>
+            </w:pPr>
+            <w:r>
+              <w:rPr>
+                <w:rFonts w:ascii="Arial" w:hAnsi="Arial" w:cs="Arial"/>
+                <w:color w:val="000000" w:themeColor="text1"/>
+                <w:sz w:val="24"/>
+                <w:szCs w:val="24"/>
+              </w:rPr>
+              <w:t>Física y fija</w:t>
+            </w:r>
+          </w:p>
+        </w:tc>
+        <w:tc>
+          <w:tcPr>
+            <w:tcW w:w="2832" w:type="dxa"/>
+          </w:tcPr>
+          <w:p>
+            <w:pPr>
+              <w:spacing w:line="360" w:lineRule="auto"/>
+              <w:rPr>
+                <w:rFonts w:ascii="Arial" w:hAnsi="Arial" w:cs="Arial"/>
+                <w:color w:val="000000" w:themeColor="text1"/>
+                <w:sz w:val="24"/>
+                <w:szCs w:val="24"/>
+              </w:rPr>
+            </w:pPr>
+            <w:r>
+              <w:rPr>
+                <w:rFonts w:ascii="Arial" w:hAnsi="Arial" w:cs="Arial"/>
+                <w:color w:val="000000" w:themeColor="text1"/>
+                <w:sz w:val="24"/>
+                <w:szCs w:val="24"/>
+              </w:rPr>
+              <w:t>Virtual y dinámica</w:t>
+            </w:r>
+          </w:p>
+        </w:tc>
+      </w:tr>
+      <w:tr>
+        <w:tc>
+          <w:tcPr>
+            <w:tcW w:w="2831" w:type="dxa"/>
+          </w:tcPr>
+          <w:p>
+            <w:pPr>
+              <w:spacing w:line="360" w:lineRule="auto"/>
+              <w:rPr>
+                <w:rFonts w:ascii="Arial" w:hAnsi="Arial" w:cs="Arial"/>
+                <w:color w:val="000000" w:themeColor="text1"/>
+                <w:sz w:val="24"/>
+                <w:szCs w:val="24"/>
+              </w:rPr>
+            </w:pPr>
+            <w:r>
+              <w:rPr>
+                <w:rFonts w:ascii="Arial" w:hAnsi="Arial" w:cs="Arial"/>
+                <w:color w:val="000000" w:themeColor="text1"/>
+                <w:sz w:val="24"/>
+                <w:szCs w:val="24"/>
+              </w:rPr>
+              <w:t>Implementación</w:t>
+            </w:r>
+          </w:p>
+        </w:tc>
+        <w:tc>
+          <w:tcPr>
+            <w:tcW w:w="2831" w:type="dxa"/>
+          </w:tcPr>
+          <w:p>
+            <w:pPr>
+              <w:spacing w:line="360" w:lineRule="auto"/>
+              <w:rPr>
+                <w:rFonts w:ascii="Arial" w:hAnsi="Arial" w:cs="Arial"/>
+                <w:color w:val="000000" w:themeColor="text1"/>
+                <w:sz w:val="24"/>
+                <w:szCs w:val="24"/>
+              </w:rPr>
+            </w:pPr>
+            <w:r>
+              <w:rPr>
+                <w:rFonts w:ascii="Arial" w:hAnsi="Arial" w:cs="Arial"/>
+                <w:color w:val="000000" w:themeColor="text1"/>
+                <w:sz w:val="24"/>
+                <w:szCs w:val="24"/>
+              </w:rPr>
+              <w:t xml:space="preserve"> Requiere cambios de hardware</w:t>
+            </w:r>
+          </w:p>
+        </w:tc>
+        <w:tc>
+          <w:tcPr>
+            <w:tcW w:w="2832" w:type="dxa"/>
+          </w:tcPr>
+          <w:p>
+            <w:pPr>
+              <w:spacing w:line="360" w:lineRule="auto"/>
+              <w:rPr>
+                <w:rFonts w:ascii="Arial" w:hAnsi="Arial" w:cs="Arial"/>
+                <w:color w:val="000000" w:themeColor="text1"/>
+                <w:sz w:val="24"/>
+                <w:szCs w:val="24"/>
+              </w:rPr>
+            </w:pPr>
+            <w:r>
+              <w:rPr>
+                <w:rFonts w:ascii="Arial" w:hAnsi="Arial" w:cs="Arial"/>
+                <w:color w:val="000000" w:themeColor="text1"/>
+                <w:sz w:val="24"/>
+                <w:szCs w:val="24"/>
+              </w:rPr>
+              <w:t>Actualizaciones de firmware</w:t>
+            </w:r>
+          </w:p>
+        </w:tc>
+      </w:tr>
+      <w:tr>
+        <w:tc>
+          <w:tcPr>
+            <w:tcW w:w="2831" w:type="dxa"/>
+          </w:tcPr>
+          <w:p>
+            <w:pPr>
+              <w:spacing w:line="360" w:lineRule="auto"/>
+              <w:rPr>
+                <w:rFonts w:ascii="Arial" w:hAnsi="Arial" w:cs="Arial"/>
+                <w:color w:val="000000" w:themeColor="text1"/>
+                <w:sz w:val="24"/>
+                <w:szCs w:val="24"/>
+              </w:rPr>
+            </w:pPr>
+            <w:r>
+              <w:rPr>
+                <w:rFonts w:ascii="Arial" w:hAnsi="Arial" w:cs="Arial"/>
+                <w:color w:val="000000" w:themeColor="text1"/>
+                <w:sz w:val="24"/>
+                <w:szCs w:val="24"/>
+              </w:rPr>
+              <w:t>Innovación</w:t>
+            </w:r>
+          </w:p>
+        </w:tc>
+        <w:tc>
+          <w:tcPr>
+            <w:tcW w:w="2831" w:type="dxa"/>
+          </w:tcPr>
+          <w:p>
+            <w:pPr>
+              <w:spacing w:line="360" w:lineRule="auto"/>
+              <w:rPr>
+                <w:rFonts w:ascii="Arial" w:hAnsi="Arial" w:cs="Arial"/>
+                <w:color w:val="000000" w:themeColor="text1"/>
+                <w:sz w:val="24"/>
+                <w:szCs w:val="24"/>
+              </w:rPr>
+            </w:pPr>
+            <w:r>
+              <w:rPr>
+                <w:rFonts w:ascii="Arial" w:hAnsi="Arial" w:cs="Arial"/>
+                <w:color w:val="000000" w:themeColor="text1"/>
+                <w:sz w:val="24"/>
+                <w:szCs w:val="24"/>
+              </w:rPr>
+              <w:t>Baja</w:t>
+            </w:r>
+          </w:p>
+        </w:tc>
+        <w:tc>
+          <w:tcPr>
+            <w:tcW w:w="2832" w:type="dxa"/>
+          </w:tcPr>
+          <w:p>
+            <w:pPr>
+              <w:spacing w:line="360" w:lineRule="auto"/>
+              <w:rPr>
+                <w:rFonts w:ascii="Arial" w:hAnsi="Arial" w:cs="Arial"/>
+                <w:color w:val="000000" w:themeColor="text1"/>
+                <w:sz w:val="24"/>
+                <w:szCs w:val="24"/>
+              </w:rPr>
+            </w:pPr>
+            <w:r>
+              <w:rPr>
+                <w:rFonts w:ascii="Arial" w:hAnsi="Arial" w:cs="Arial"/>
+                <w:color w:val="000000" w:themeColor="text1"/>
+                <w:sz w:val="24"/>
+                <w:szCs w:val="24"/>
+              </w:rPr>
+              <w:t>Alta con virtualización</w:t>
+            </w:r>
+          </w:p>
+        </w:tc>
+      </w:tr>
+      <w:tr>
+        <w:tc>
+          <w:tcPr>
+            <w:tcW w:w="2831" w:type="dxa"/>
+          </w:tcPr>
+          <w:p>
+            <w:pPr>
+              <w:spacing w:line="360" w:lineRule="auto"/>
+              <w:rPr>
+                <w:rFonts w:ascii="Arial" w:hAnsi="Arial" w:cs="Arial"/>
+                <w:color w:val="000000" w:themeColor="text1"/>
+                <w:sz w:val="24"/>
+                <w:szCs w:val="24"/>
+              </w:rPr>
+            </w:pPr>
+            <w:r>
+              <w:rPr>
+                <w:rFonts w:ascii="Arial" w:hAnsi="Arial" w:cs="Arial"/>
+                <w:color w:val="000000" w:themeColor="text1"/>
+                <w:sz w:val="24"/>
+                <w:szCs w:val="24"/>
+              </w:rPr>
+              <w:t>Automatización</w:t>
+            </w:r>
+          </w:p>
+        </w:tc>
+        <w:tc>
+          <w:tcPr>
+            <w:tcW w:w="2831" w:type="dxa"/>
+          </w:tcPr>
+          <w:p>
+            <w:pPr>
+              <w:spacing w:line="360" w:lineRule="auto"/>
+              <w:rPr>
+                <w:rFonts w:ascii="Arial" w:hAnsi="Arial" w:cs="Arial"/>
+                <w:color w:val="000000" w:themeColor="text1"/>
+                <w:sz w:val="24"/>
+                <w:szCs w:val="24"/>
+              </w:rPr>
+            </w:pPr>
+            <w:r>
+              <w:rPr>
+                <w:rFonts w:ascii="Arial" w:hAnsi="Arial" w:cs="Arial"/>
+                <w:color w:val="000000" w:themeColor="text1"/>
+                <w:sz w:val="24"/>
+                <w:szCs w:val="24"/>
+              </w:rPr>
+              <w:t>Limitada</w:t>
+            </w:r>
+          </w:p>
+        </w:tc>
+        <w:tc>
+          <w:tcPr>
+            <w:tcW w:w="2832" w:type="dxa"/>
+          </w:tcPr>
+          <w:p>
+            <w:pPr>
+              <w:spacing w:line="360" w:lineRule="auto"/>
+              <w:rPr>
+                <w:rFonts w:ascii="Arial" w:hAnsi="Arial" w:cs="Arial"/>
+                <w:color w:val="000000" w:themeColor="text1"/>
+                <w:sz w:val="24"/>
+                <w:szCs w:val="24"/>
+              </w:rPr>
+            </w:pPr>
+            <w:r>
+              <w:rPr>
+                <w:rFonts w:ascii="Arial" w:hAnsi="Arial" w:cs="Arial"/>
+                <w:color w:val="000000" w:themeColor="text1"/>
+                <w:sz w:val="24"/>
+                <w:szCs w:val="24"/>
+              </w:rPr>
+              <w:t>Amplia</w:t>
+            </w:r>
+          </w:p>
+        </w:tc>
+      </w:tr>
+    </w:tbl>
+    <w:p>
+      <w:pPr>
+        <w:jc w:val="both"/>
+        <w:rPr>
+          <w:rFonts w:ascii="Arial" w:hAnsi="Arial" w:cs="Arial"/>
+          <w:color w:val="70AD47" w:themeColor="accent6"/>
+          <w:sz w:val="24"/>
+          <w:szCs w:val="24"/>
+        </w:rPr>
+      </w:pPr>
     </w:p>
     <w:p>
       <w:pPr>
@@ -15719,6 +17075,8 @@
         <w:jc w:val="both"/>
         <w:rPr>
           <w:rFonts w:ascii="Arial" w:hAnsi="Arial" w:cs="Arial"/>
+          <w:i/>
+          <w:iCs/>
           <w:color w:val="000000" w:themeColor="text1"/>
           <w:sz w:val="24"/>
           <w:szCs w:val="24"/>
@@ -16030,7 +17388,7 @@
         </w:rPr>
         <w:t xml:space="preserve">Smith, J. (2023). La importancia del reciclaje en la conservación del medio ambiente. Recuperado de </w:t>
       </w:r>
-      <w:hyperlink r:id="rId25">
+      <w:hyperlink r:id="rId26">
         <w:r>
           <w:rPr>
             <w:rStyle w:val="Hipervnculo"/>
@@ -22840,6 +24198,10 @@
 </file>
 
 <file path=customXml/item1.xml><?xml version="1.0" encoding="utf-8"?>
+<b:Sources xmlns:b="http://schemas.openxmlformats.org/officeDocument/2006/bibliography" xmlns="http://schemas.openxmlformats.org/officeDocument/2006/bibliography" SelectedStyle="\APASixthEditionOfficeOnline.xsl" StyleName="APA" Version="6"/>
+</file>
+
+<file path=customXml/item2.xml><?xml version="1.0" encoding="utf-8"?>
 <p:properties xmlns:p="http://schemas.microsoft.com/office/2006/metadata/properties" xmlns:xsi="http://www.w3.org/2001/XMLSchema-instance" xmlns:pc="http://schemas.microsoft.com/office/infopath/2007/PartnerControls">
   <documentManagement>
     <TaxCatchAll xmlns="59390006-c430-45d0-b76a-cc9d620cdd55" xsi:nil="true"/>
@@ -22850,20 +24212,7 @@
 </p:properties>
 </file>
 
-<file path=customXml/item2.xml><?xml version="1.0" encoding="utf-8"?>
-<b:Sources xmlns:b="http://schemas.openxmlformats.org/officeDocument/2006/bibliography" xmlns="http://schemas.openxmlformats.org/officeDocument/2006/bibliography" SelectedStyle="\APASixthEditionOfficeOnline.xsl" StyleName="APA" Version="6"/>
-</file>
-
 <file path=customXml/item3.xml><?xml version="1.0" encoding="utf-8"?>
-<?mso-contentType ?>
-<FormTemplates xmlns="http://schemas.microsoft.com/sharepoint/v3/contenttype/forms">
-  <Display>DocumentLibraryForm</Display>
-  <Edit>DocumentLibraryForm</Edit>
-  <New>DocumentLibraryForm</New>
-</FormTemplates>
-</file>
-
-<file path=customXml/item4.xml><?xml version="1.0" encoding="utf-8"?>
 <ct:contentTypeSchema xmlns:ct="http://schemas.microsoft.com/office/2006/metadata/contentType" xmlns:ma="http://schemas.microsoft.com/office/2006/metadata/properties/metaAttributes" ct:_="" ma:_="" ma:contentTypeName="Documento" ma:contentTypeID="0x0101008CD8C293B1B33442A2596F7F4EB4F7DA" ma:contentTypeVersion="13" ma:contentTypeDescription="Crear nuevo documento." ma:contentTypeScope="" ma:versionID="3fff2a8d346b842f093bb3701a245707">
   <xsd:schema xmlns:xsd="http://www.w3.org/2001/XMLSchema" xmlns:xs="http://www.w3.org/2001/XMLSchema" xmlns:p="http://schemas.microsoft.com/office/2006/metadata/properties" xmlns:ns2="439adc47-72d5-4f73-991c-913beebc2c9a" xmlns:ns3="59390006-c430-45d0-b76a-cc9d620cdd55" targetNamespace="http://schemas.microsoft.com/office/2006/metadata/properties" ma:root="true" ma:fieldsID="1598023d093cbc92eb58db4e954047a9" ns2:_="" ns3:_="">
     <xsd:import namespace="439adc47-72d5-4f73-991c-913beebc2c9a"/>
@@ -23086,7 +24435,24 @@
 </ct:contentTypeSchema>
 </file>
 
+<file path=customXml/item4.xml><?xml version="1.0" encoding="utf-8"?>
+<?mso-contentType ?>
+<FormTemplates xmlns="http://schemas.microsoft.com/sharepoint/v3/contenttype/forms">
+  <Display>DocumentLibraryForm</Display>
+  <Edit>DocumentLibraryForm</Edit>
+  <New>DocumentLibraryForm</New>
+</FormTemplates>
+</file>
+
 <file path=customXml/itemProps1.xml><?xml version="1.0" encoding="utf-8"?>
+<ds:datastoreItem xmlns:ds="http://schemas.openxmlformats.org/officeDocument/2006/customXml" ds:itemID="{3A253E4C-5070-4F5A-A04E-45BE8A5CCF17}">
+  <ds:schemaRefs>
+    <ds:schemaRef ds:uri="http://schemas.openxmlformats.org/officeDocument/2006/bibliography"/>
+  </ds:schemaRefs>
+</ds:datastoreItem>
+</file>
+
+<file path=customXml/itemProps2.xml><?xml version="1.0" encoding="utf-8"?>
 <ds:datastoreItem xmlns:ds="http://schemas.openxmlformats.org/officeDocument/2006/customXml" ds:itemID="{BCDA797D-315A-42FB-BB9A-CCFA3A760578}">
   <ds:schemaRefs>
     <ds:schemaRef ds:uri="http://schemas.microsoft.com/office/2006/metadata/properties"/>
@@ -23097,23 +24463,7 @@
 </ds:datastoreItem>
 </file>
 
-<file path=customXml/itemProps2.xml><?xml version="1.0" encoding="utf-8"?>
-<ds:datastoreItem xmlns:ds="http://schemas.openxmlformats.org/officeDocument/2006/customXml" ds:itemID="{3A253E4C-5070-4F5A-A04E-45BE8A5CCF17}">
-  <ds:schemaRefs>
-    <ds:schemaRef ds:uri="http://schemas.openxmlformats.org/officeDocument/2006/bibliography"/>
-  </ds:schemaRefs>
-</ds:datastoreItem>
-</file>
-
 <file path=customXml/itemProps3.xml><?xml version="1.0" encoding="utf-8"?>
-<ds:datastoreItem xmlns:ds="http://schemas.openxmlformats.org/officeDocument/2006/customXml" ds:itemID="{42E3C8EC-5B10-45B3-8E97-FBD6324B8BB9}">
-  <ds:schemaRefs>
-    <ds:schemaRef ds:uri="http://schemas.microsoft.com/sharepoint/v3/contenttype/forms"/>
-  </ds:schemaRefs>
-</ds:datastoreItem>
-</file>
-
-<file path=customXml/itemProps4.xml><?xml version="1.0" encoding="utf-8"?>
 <ds:datastoreItem xmlns:ds="http://schemas.openxmlformats.org/officeDocument/2006/customXml" ds:itemID="{B56C9B97-3894-4B38-A6AD-295A7F0C1DBC}">
   <ds:schemaRefs>
     <ds:schemaRef ds:uri="http://schemas.microsoft.com/office/2006/metadata/contentType"/>
@@ -23130,4 +24480,12 @@
     <ds:schemaRef ds:uri="http://schemas.microsoft.com/internal/obd"/>
   </ds:schemaRefs>
 </ds:datastoreItem>
+</file>
+
+<file path=customXml/itemProps4.xml><?xml version="1.0" encoding="utf-8"?>
+<ds:datastoreItem xmlns:ds="http://schemas.openxmlformats.org/officeDocument/2006/customXml" ds:itemID="{42E3C8EC-5B10-45B3-8E97-FBD6324B8BB9}">
+  <ds:schemaRefs>
+    <ds:schemaRef ds:uri="http://schemas.microsoft.com/sharepoint/v3/contenttype/forms"/>
+  </ds:schemaRefs>
+</ds:datastoreItem>
 </file>
</xml_diff>

<commit_message>
Apartado de limitaciones de SDN terminado
</commit_message>
<xml_diff>
--- a/Memoria_TFG 2024-25_JulianMoronRidao.docx
+++ b/Memoria_TFG 2024-25_JulianMoronRidao.docx
@@ -33,7 +33,7 @@
           <w:noProof/>
         </w:rPr>
         <w:drawing>
-          <wp:inline distT="0" distB="0" distL="0" distR="0" wp14:anchorId="19882AF8" wp14:editId="02FFB555">
+          <wp:inline distT="0" distB="0" distL="0" distR="0" wp14:anchorId="19882AF8" wp14:editId="5FA5CDA5">
             <wp:extent cx="3524250" cy="1771650"/>
             <wp:effectExtent l="0" t="0" r="0" b="0"/>
             <wp:docPr id="923855780" name="Imagen 923855780"/>
@@ -4966,7 +4966,7 @@
                 <w:noProof/>
               </w:rPr>
               <w:drawing>
-                <wp:anchor distT="0" distB="0" distL="114300" distR="114300" simplePos="0" relativeHeight="251675648" behindDoc="0" locked="0" layoutInCell="1" allowOverlap="1" wp14:anchorId="5445F602" wp14:editId="20C6BAF9">
+                <wp:anchor distT="0" distB="0" distL="114300" distR="114300" simplePos="0" relativeHeight="251675648" behindDoc="0" locked="0" layoutInCell="1" allowOverlap="1" wp14:anchorId="5445F602" wp14:editId="2101DDC7">
                   <wp:simplePos x="0" y="0"/>
                   <wp:positionH relativeFrom="column">
                     <wp:posOffset>-68580</wp:posOffset>
@@ -15840,6 +15840,7 @@
       <w:r>
         <w:rPr>
           <w:rFonts w:ascii="Arial" w:hAnsi="Arial" w:cs="Arial"/>
+          <w:noProof/>
           <w:color w:val="000000" w:themeColor="text1"/>
           <w:sz w:val="24"/>
           <w:szCs w:val="24"/>
@@ -17108,6 +17109,192 @@
     </w:p>
     <w:p/>
     <w:p/>
+    <w:p>
+      <w:pPr>
+        <w:tabs>
+          <w:tab w:val="left" w:pos="3708"/>
+        </w:tabs>
+        <w:spacing w:line="360" w:lineRule="auto"/>
+        <w:jc w:val="both"/>
+        <w:rPr>
+          <w:rFonts w:ascii="Arial" w:hAnsi="Arial" w:cs="Arial"/>
+          <w:color w:val="70AD47" w:themeColor="accent6"/>
+          <w:sz w:val="24"/>
+          <w:szCs w:val="24"/>
+        </w:rPr>
+      </w:pPr>
+      <w:r>
+        <w:rPr>
+          <w:rFonts w:ascii="Arial" w:hAnsi="Arial" w:cs="Arial"/>
+          <w:color w:val="70AD47" w:themeColor="accent6"/>
+          <w:sz w:val="24"/>
+          <w:szCs w:val="24"/>
+        </w:rPr>
+        <w:t>Posibles limitaciones de SDN</w:t>
+      </w:r>
+    </w:p>
+    <w:p>
+      <w:pPr>
+        <w:tabs>
+          <w:tab w:val="left" w:pos="3708"/>
+        </w:tabs>
+        <w:spacing w:line="360" w:lineRule="auto"/>
+        <w:jc w:val="both"/>
+        <w:rPr>
+          <w:rFonts w:ascii="Arial" w:hAnsi="Arial" w:cs="Arial"/>
+          <w:color w:val="000000" w:themeColor="text1"/>
+          <w:sz w:val="24"/>
+          <w:szCs w:val="24"/>
+        </w:rPr>
+      </w:pPr>
+      <w:r>
+        <w:rPr>
+          <w:rFonts w:ascii="Arial" w:hAnsi="Arial" w:cs="Arial"/>
+          <w:color w:val="000000" w:themeColor="text1"/>
+          <w:sz w:val="24"/>
+          <w:szCs w:val="24"/>
+        </w:rPr>
+        <w:t>La implementación de redes SDN trae ventajas, pero también hay que saber los desafíos y limitaciones que conllevan. La transformación de infraestructuras tradicionales a SDN es un proceso complejo. Muchas organizaciones con redes convencionales encuentran dificultades a la hora de tener que adaptarse. Además, la falta de habilidades especializadas es otro obstáculo, ya que esto complica la transición a redes SDN. Las empresas enfrentan varios retos. Entre ellos, la resistencia al cambio del personal y los costos de licencias altos. También es crucial tener que entrenar al personal en las nuevas tecnologías. Esto requiere inversiones adicionales. Ya que es importante poder diseñar una estrategia de integración entre redes e infraestructura y realizar un análisis detallado de las capacidades actuales, siendo algo esencial. Esto ayuda a poder abordar los desafíos de SDN de manera más efectiva. Así podremos intentar minimizar las limitaciones de redes SDN. Donde destacarían:</w:t>
+      </w:r>
+    </w:p>
+    <w:p>
+      <w:pPr>
+        <w:pStyle w:val="Prrafodelista"/>
+        <w:numPr>
+          <w:ilvl w:val="0"/>
+          <w:numId w:val="50"/>
+        </w:numPr>
+        <w:tabs>
+          <w:tab w:val="left" w:pos="3708"/>
+        </w:tabs>
+        <w:spacing w:line="360" w:lineRule="auto"/>
+        <w:jc w:val="both"/>
+        <w:rPr>
+          <w:rFonts w:ascii="Arial" w:hAnsi="Arial" w:cs="Arial"/>
+          <w:color w:val="000000" w:themeColor="text1"/>
+          <w:sz w:val="24"/>
+          <w:szCs w:val="24"/>
+        </w:rPr>
+      </w:pPr>
+      <w:r>
+        <w:rPr>
+          <w:rFonts w:ascii="Arial" w:hAnsi="Arial" w:cs="Arial"/>
+          <w:color w:val="000000" w:themeColor="text1"/>
+          <w:sz w:val="24"/>
+          <w:szCs w:val="24"/>
+        </w:rPr>
+        <w:t>La complejidad de la implementación y migración:</w:t>
+      </w:r>
+      <w:r>
+        <w:rPr>
+          <w:rFonts w:ascii="Arial" w:hAnsi="Arial" w:cs="Arial"/>
+          <w:color w:val="000000" w:themeColor="text1"/>
+          <w:sz w:val="24"/>
+          <w:szCs w:val="24"/>
+        </w:rPr>
+        <w:t xml:space="preserve"> Las redes tradicionales fueron empleadas durante bastantes años, por lo que tener que migrar al uso de las redes SDN nos implica la reconfiguración de toda la infraestructura de la red, adoptar nuevos protocolos además de la integración de herramientas de software para poder tener el control centralizado. De modo que la transición puede llegar a ser disruptiva ya que la coexistencia de redes SDN y redes tradicionales dentro de una misma organización. Además, que, si la migración no está bien organizada, podrían llegar a producirse problemas de compatibilidades.</w:t>
+      </w:r>
+    </w:p>
+    <w:p>
+      <w:pPr>
+        <w:pStyle w:val="Prrafodelista"/>
+        <w:tabs>
+          <w:tab w:val="left" w:pos="3708"/>
+        </w:tabs>
+        <w:spacing w:line="360" w:lineRule="auto"/>
+        <w:jc w:val="both"/>
+        <w:rPr>
+          <w:rFonts w:ascii="Arial" w:hAnsi="Arial" w:cs="Arial"/>
+          <w:color w:val="000000" w:themeColor="text1"/>
+          <w:sz w:val="24"/>
+          <w:szCs w:val="24"/>
+        </w:rPr>
+      </w:pPr>
+    </w:p>
+    <w:p>
+      <w:pPr>
+        <w:pStyle w:val="Prrafodelista"/>
+        <w:numPr>
+          <w:ilvl w:val="0"/>
+          <w:numId w:val="50"/>
+        </w:numPr>
+        <w:tabs>
+          <w:tab w:val="left" w:pos="3708"/>
+        </w:tabs>
+        <w:spacing w:line="360" w:lineRule="auto"/>
+        <w:jc w:val="both"/>
+        <w:rPr>
+          <w:rFonts w:ascii="Arial" w:hAnsi="Arial" w:cs="Arial"/>
+          <w:color w:val="000000" w:themeColor="text1"/>
+          <w:sz w:val="24"/>
+          <w:szCs w:val="24"/>
+        </w:rPr>
+      </w:pPr>
+      <w:r>
+        <w:rPr>
+          <w:rFonts w:ascii="Arial" w:hAnsi="Arial" w:cs="Arial"/>
+          <w:color w:val="000000" w:themeColor="text1"/>
+          <w:sz w:val="24"/>
+          <w:szCs w:val="24"/>
+        </w:rPr>
+        <w:t xml:space="preserve">Falta de profesionales con conocimientos suficientes: Uno de los grandes retos que tiene que afrontar la adopción de SDN es la falta </w:t>
+      </w:r>
+      <w:r>
+        <w:rPr>
+          <w:rFonts w:ascii="Arial" w:hAnsi="Arial" w:cs="Arial"/>
+          <w:color w:val="000000" w:themeColor="text1"/>
+          <w:sz w:val="24"/>
+          <w:szCs w:val="24"/>
+        </w:rPr>
+        <w:lastRenderedPageBreak/>
+        <w:t>de personal capacitado para esta tecnología. De diferente modo que pasa con las redes tradicionales, que se tienen que configurar manualmente para cada dispositivo mientras que las redes SDN requieren unos ciertos conocimientos de programación, automatización... basados en software. Por ello la falta de habilidades, consigue poder retrasar la adopción de SDN y esto puede producir errores en la administración de la red.</w:t>
+      </w:r>
+    </w:p>
+    <w:p>
+      <w:pPr>
+        <w:pStyle w:val="Prrafodelista"/>
+        <w:tabs>
+          <w:tab w:val="left" w:pos="3708"/>
+        </w:tabs>
+        <w:spacing w:line="360" w:lineRule="auto"/>
+        <w:jc w:val="both"/>
+        <w:rPr>
+          <w:rFonts w:ascii="Arial" w:hAnsi="Arial" w:cs="Arial"/>
+          <w:color w:val="000000" w:themeColor="text1"/>
+          <w:sz w:val="24"/>
+          <w:szCs w:val="24"/>
+        </w:rPr>
+      </w:pPr>
+    </w:p>
+    <w:p>
+      <w:pPr>
+        <w:pStyle w:val="Prrafodelista"/>
+        <w:numPr>
+          <w:ilvl w:val="0"/>
+          <w:numId w:val="50"/>
+        </w:numPr>
+        <w:tabs>
+          <w:tab w:val="left" w:pos="3708"/>
+        </w:tabs>
+        <w:spacing w:line="360" w:lineRule="auto"/>
+        <w:jc w:val="both"/>
+        <w:rPr>
+          <w:rFonts w:ascii="Arial" w:hAnsi="Arial" w:cs="Arial"/>
+          <w:color w:val="000000" w:themeColor="text1"/>
+          <w:sz w:val="24"/>
+          <w:szCs w:val="24"/>
+        </w:rPr>
+      </w:pPr>
+      <w:r>
+        <w:rPr>
+          <w:rFonts w:ascii="Arial" w:hAnsi="Arial" w:cs="Arial"/>
+          <w:color w:val="000000" w:themeColor="text1"/>
+          <w:sz w:val="24"/>
+          <w:szCs w:val="24"/>
+        </w:rPr>
+        <w:t>Costos elevados para la implementación: A pesar de que el uso de SDN consigue reducir los costos operativos a largo plazo, la inversión inicial debe ser bastante alta. Esto es debido a que programas como VMware NSX o Cisco ACI necesitan unas licencias que resultan bastante caras, por lo que medianas o pequeñas empresas que quieran implementar redes SDN no podrían permitir el pago de estas licencias.</w:t>
+      </w:r>
+    </w:p>
     <w:p>
       <w:pPr>
         <w:spacing w:line="360" w:lineRule="auto"/>
@@ -22603,6 +22790,119 @@
     </w:lvl>
   </w:abstractNum>
   <w:abstractNum w:abstractNumId="46" w15:restartNumberingAfterBreak="0">
+    <w:nsid w:val="79102965"/>
+    <w:multiLevelType w:val="hybridMultilevel"/>
+    <w:tmpl w:val="8CC03BF8"/>
+    <w:lvl w:ilvl="0" w:tplc="0C0A000B">
+      <w:start w:val="1"/>
+      <w:numFmt w:val="bullet"/>
+      <w:lvlText w:val=""/>
+      <w:lvlJc w:val="left"/>
+      <w:pPr>
+        <w:ind w:left="720" w:hanging="360"/>
+      </w:pPr>
+      <w:rPr>
+        <w:rFonts w:ascii="Wingdings" w:hAnsi="Wingdings" w:hint="default"/>
+      </w:rPr>
+    </w:lvl>
+    <w:lvl w:ilvl="1" w:tplc="0C0A0003" w:tentative="1">
+      <w:start w:val="1"/>
+      <w:numFmt w:val="bullet"/>
+      <w:lvlText w:val="o"/>
+      <w:lvlJc w:val="left"/>
+      <w:pPr>
+        <w:ind w:left="1440" w:hanging="360"/>
+      </w:pPr>
+      <w:rPr>
+        <w:rFonts w:ascii="Courier New" w:hAnsi="Courier New" w:cs="Courier New" w:hint="default"/>
+      </w:rPr>
+    </w:lvl>
+    <w:lvl w:ilvl="2" w:tplc="0C0A0005" w:tentative="1">
+      <w:start w:val="1"/>
+      <w:numFmt w:val="bullet"/>
+      <w:lvlText w:val=""/>
+      <w:lvlJc w:val="left"/>
+      <w:pPr>
+        <w:ind w:left="2160" w:hanging="360"/>
+      </w:pPr>
+      <w:rPr>
+        <w:rFonts w:ascii="Wingdings" w:hAnsi="Wingdings" w:hint="default"/>
+      </w:rPr>
+    </w:lvl>
+    <w:lvl w:ilvl="3" w:tplc="0C0A0001" w:tentative="1">
+      <w:start w:val="1"/>
+      <w:numFmt w:val="bullet"/>
+      <w:lvlText w:val=""/>
+      <w:lvlJc w:val="left"/>
+      <w:pPr>
+        <w:ind w:left="2880" w:hanging="360"/>
+      </w:pPr>
+      <w:rPr>
+        <w:rFonts w:ascii="Symbol" w:hAnsi="Symbol" w:hint="default"/>
+      </w:rPr>
+    </w:lvl>
+    <w:lvl w:ilvl="4" w:tplc="0C0A0003" w:tentative="1">
+      <w:start w:val="1"/>
+      <w:numFmt w:val="bullet"/>
+      <w:lvlText w:val="o"/>
+      <w:lvlJc w:val="left"/>
+      <w:pPr>
+        <w:ind w:left="3600" w:hanging="360"/>
+      </w:pPr>
+      <w:rPr>
+        <w:rFonts w:ascii="Courier New" w:hAnsi="Courier New" w:cs="Courier New" w:hint="default"/>
+      </w:rPr>
+    </w:lvl>
+    <w:lvl w:ilvl="5" w:tplc="0C0A0005" w:tentative="1">
+      <w:start w:val="1"/>
+      <w:numFmt w:val="bullet"/>
+      <w:lvlText w:val=""/>
+      <w:lvlJc w:val="left"/>
+      <w:pPr>
+        <w:ind w:left="4320" w:hanging="360"/>
+      </w:pPr>
+      <w:rPr>
+        <w:rFonts w:ascii="Wingdings" w:hAnsi="Wingdings" w:hint="default"/>
+      </w:rPr>
+    </w:lvl>
+    <w:lvl w:ilvl="6" w:tplc="0C0A0001" w:tentative="1">
+      <w:start w:val="1"/>
+      <w:numFmt w:val="bullet"/>
+      <w:lvlText w:val=""/>
+      <w:lvlJc w:val="left"/>
+      <w:pPr>
+        <w:ind w:left="5040" w:hanging="360"/>
+      </w:pPr>
+      <w:rPr>
+        <w:rFonts w:ascii="Symbol" w:hAnsi="Symbol" w:hint="default"/>
+      </w:rPr>
+    </w:lvl>
+    <w:lvl w:ilvl="7" w:tplc="0C0A0003" w:tentative="1">
+      <w:start w:val="1"/>
+      <w:numFmt w:val="bullet"/>
+      <w:lvlText w:val="o"/>
+      <w:lvlJc w:val="left"/>
+      <w:pPr>
+        <w:ind w:left="5760" w:hanging="360"/>
+      </w:pPr>
+      <w:rPr>
+        <w:rFonts w:ascii="Courier New" w:hAnsi="Courier New" w:cs="Courier New" w:hint="default"/>
+      </w:rPr>
+    </w:lvl>
+    <w:lvl w:ilvl="8" w:tplc="0C0A0005" w:tentative="1">
+      <w:start w:val="1"/>
+      <w:numFmt w:val="bullet"/>
+      <w:lvlText w:val=""/>
+      <w:lvlJc w:val="left"/>
+      <w:pPr>
+        <w:ind w:left="6480" w:hanging="360"/>
+      </w:pPr>
+      <w:rPr>
+        <w:rFonts w:ascii="Wingdings" w:hAnsi="Wingdings" w:hint="default"/>
+      </w:rPr>
+    </w:lvl>
+  </w:abstractNum>
+  <w:abstractNum w:abstractNumId="47" w15:restartNumberingAfterBreak="0">
     <w:nsid w:val="7CA92FA3"/>
     <w:multiLevelType w:val="hybridMultilevel"/>
     <w:tmpl w:val="6950BF26"/>
@@ -22715,7 +23015,7 @@
       </w:rPr>
     </w:lvl>
   </w:abstractNum>
-  <w:abstractNum w:abstractNumId="47" w15:restartNumberingAfterBreak="0">
+  <w:abstractNum w:abstractNumId="48" w15:restartNumberingAfterBreak="0">
     <w:nsid w:val="7CF50961"/>
     <w:multiLevelType w:val="hybridMultilevel"/>
     <w:tmpl w:val="EE68BAE2"/>
@@ -22829,7 +23129,7 @@
       </w:rPr>
     </w:lvl>
   </w:abstractNum>
-  <w:abstractNum w:abstractNumId="48" w15:restartNumberingAfterBreak="0">
+  <w:abstractNum w:abstractNumId="49" w15:restartNumberingAfterBreak="0">
     <w:nsid w:val="7EFA17B0"/>
     <w:multiLevelType w:val="hybridMultilevel"/>
     <w:tmpl w:val="774AD2D4"/>
@@ -22970,10 +23270,10 @@
     <w:abstractNumId w:val="39"/>
   </w:num>
   <w:num w:numId="10" w16cid:durableId="566574630">
-    <w:abstractNumId w:val="48"/>
+    <w:abstractNumId w:val="49"/>
   </w:num>
   <w:num w:numId="11" w16cid:durableId="3283278">
-    <w:abstractNumId w:val="47"/>
+    <w:abstractNumId w:val="48"/>
   </w:num>
   <w:num w:numId="12" w16cid:durableId="767315684">
     <w:abstractNumId w:val="20"/>
@@ -23024,7 +23324,7 @@
     <w:abstractNumId w:val="17"/>
   </w:num>
   <w:num w:numId="28" w16cid:durableId="1393116220">
-    <w:abstractNumId w:val="46"/>
+    <w:abstractNumId w:val="47"/>
   </w:num>
   <w:num w:numId="29" w16cid:durableId="2091391175">
     <w:abstractNumId w:val="31"/>
@@ -23088,6 +23388,9 @@
   </w:num>
   <w:num w:numId="49" w16cid:durableId="995063501">
     <w:abstractNumId w:val="44"/>
+  </w:num>
+  <w:num w:numId="50" w16cid:durableId="254482502">
+    <w:abstractNumId w:val="46"/>
   </w:num>
 </w:numbering>
 </file>
@@ -24198,10 +24501,6 @@
 </file>
 
 <file path=customXml/item1.xml><?xml version="1.0" encoding="utf-8"?>
-<b:Sources xmlns:b="http://schemas.openxmlformats.org/officeDocument/2006/bibliography" xmlns="http://schemas.openxmlformats.org/officeDocument/2006/bibliography" SelectedStyle="\APASixthEditionOfficeOnline.xsl" StyleName="APA" Version="6"/>
-</file>
-
-<file path=customXml/item2.xml><?xml version="1.0" encoding="utf-8"?>
 <p:properties xmlns:p="http://schemas.microsoft.com/office/2006/metadata/properties" xmlns:xsi="http://www.w3.org/2001/XMLSchema-instance" xmlns:pc="http://schemas.microsoft.com/office/infopath/2007/PartnerControls">
   <documentManagement>
     <TaxCatchAll xmlns="59390006-c430-45d0-b76a-cc9d620cdd55" xsi:nil="true"/>
@@ -24212,7 +24511,20 @@
 </p:properties>
 </file>
 
+<file path=customXml/item2.xml><?xml version="1.0" encoding="utf-8"?>
+<b:Sources xmlns:b="http://schemas.openxmlformats.org/officeDocument/2006/bibliography" xmlns="http://schemas.openxmlformats.org/officeDocument/2006/bibliography" SelectedStyle="\APASixthEditionOfficeOnline.xsl" StyleName="APA" Version="6"/>
+</file>
+
 <file path=customXml/item3.xml><?xml version="1.0" encoding="utf-8"?>
+<?mso-contentType ?>
+<FormTemplates xmlns="http://schemas.microsoft.com/sharepoint/v3/contenttype/forms">
+  <Display>DocumentLibraryForm</Display>
+  <Edit>DocumentLibraryForm</Edit>
+  <New>DocumentLibraryForm</New>
+</FormTemplates>
+</file>
+
+<file path=customXml/item4.xml><?xml version="1.0" encoding="utf-8"?>
 <ct:contentTypeSchema xmlns:ct="http://schemas.microsoft.com/office/2006/metadata/contentType" xmlns:ma="http://schemas.microsoft.com/office/2006/metadata/properties/metaAttributes" ct:_="" ma:_="" ma:contentTypeName="Documento" ma:contentTypeID="0x0101008CD8C293B1B33442A2596F7F4EB4F7DA" ma:contentTypeVersion="13" ma:contentTypeDescription="Crear nuevo documento." ma:contentTypeScope="" ma:versionID="3fff2a8d346b842f093bb3701a245707">
   <xsd:schema xmlns:xsd="http://www.w3.org/2001/XMLSchema" xmlns:xs="http://www.w3.org/2001/XMLSchema" xmlns:p="http://schemas.microsoft.com/office/2006/metadata/properties" xmlns:ns2="439adc47-72d5-4f73-991c-913beebc2c9a" xmlns:ns3="59390006-c430-45d0-b76a-cc9d620cdd55" targetNamespace="http://schemas.microsoft.com/office/2006/metadata/properties" ma:root="true" ma:fieldsID="1598023d093cbc92eb58db4e954047a9" ns2:_="" ns3:_="">
     <xsd:import namespace="439adc47-72d5-4f73-991c-913beebc2c9a"/>
@@ -24435,24 +24747,7 @@
 </ct:contentTypeSchema>
 </file>
 
-<file path=customXml/item4.xml><?xml version="1.0" encoding="utf-8"?>
-<?mso-contentType ?>
-<FormTemplates xmlns="http://schemas.microsoft.com/sharepoint/v3/contenttype/forms">
-  <Display>DocumentLibraryForm</Display>
-  <Edit>DocumentLibraryForm</Edit>
-  <New>DocumentLibraryForm</New>
-</FormTemplates>
-</file>
-
 <file path=customXml/itemProps1.xml><?xml version="1.0" encoding="utf-8"?>
-<ds:datastoreItem xmlns:ds="http://schemas.openxmlformats.org/officeDocument/2006/customXml" ds:itemID="{3A253E4C-5070-4F5A-A04E-45BE8A5CCF17}">
-  <ds:schemaRefs>
-    <ds:schemaRef ds:uri="http://schemas.openxmlformats.org/officeDocument/2006/bibliography"/>
-  </ds:schemaRefs>
-</ds:datastoreItem>
-</file>
-
-<file path=customXml/itemProps2.xml><?xml version="1.0" encoding="utf-8"?>
 <ds:datastoreItem xmlns:ds="http://schemas.openxmlformats.org/officeDocument/2006/customXml" ds:itemID="{BCDA797D-315A-42FB-BB9A-CCFA3A760578}">
   <ds:schemaRefs>
     <ds:schemaRef ds:uri="http://schemas.microsoft.com/office/2006/metadata/properties"/>
@@ -24463,7 +24758,23 @@
 </ds:datastoreItem>
 </file>
 
+<file path=customXml/itemProps2.xml><?xml version="1.0" encoding="utf-8"?>
+<ds:datastoreItem xmlns:ds="http://schemas.openxmlformats.org/officeDocument/2006/customXml" ds:itemID="{3A253E4C-5070-4F5A-A04E-45BE8A5CCF17}">
+  <ds:schemaRefs>
+    <ds:schemaRef ds:uri="http://schemas.openxmlformats.org/officeDocument/2006/bibliography"/>
+  </ds:schemaRefs>
+</ds:datastoreItem>
+</file>
+
 <file path=customXml/itemProps3.xml><?xml version="1.0" encoding="utf-8"?>
+<ds:datastoreItem xmlns:ds="http://schemas.openxmlformats.org/officeDocument/2006/customXml" ds:itemID="{42E3C8EC-5B10-45B3-8E97-FBD6324B8BB9}">
+  <ds:schemaRefs>
+    <ds:schemaRef ds:uri="http://schemas.microsoft.com/sharepoint/v3/contenttype/forms"/>
+  </ds:schemaRefs>
+</ds:datastoreItem>
+</file>
+
+<file path=customXml/itemProps4.xml><?xml version="1.0" encoding="utf-8"?>
 <ds:datastoreItem xmlns:ds="http://schemas.openxmlformats.org/officeDocument/2006/customXml" ds:itemID="{B56C9B97-3894-4B38-A6AD-295A7F0C1DBC}">
   <ds:schemaRefs>
     <ds:schemaRef ds:uri="http://schemas.microsoft.com/office/2006/metadata/contentType"/>
@@ -24480,12 +24791,4 @@
     <ds:schemaRef ds:uri="http://schemas.microsoft.com/internal/obd"/>
   </ds:schemaRefs>
 </ds:datastoreItem>
-</file>
-
-<file path=customXml/itemProps4.xml><?xml version="1.0" encoding="utf-8"?>
-<ds:datastoreItem xmlns:ds="http://schemas.openxmlformats.org/officeDocument/2006/customXml" ds:itemID="{42E3C8EC-5B10-45B3-8E97-FBD6324B8BB9}">
-  <ds:schemaRefs>
-    <ds:schemaRef ds:uri="http://schemas.microsoft.com/sharepoint/v3/contenttype/forms"/>
-  </ds:schemaRefs>
-</ds:datastoreItem>
 </file>
</xml_diff>

<commit_message>
Terminado el apartado del futuro de las SDN
</commit_message>
<xml_diff>
--- a/Memoria_TFG 2024-25_JulianMoronRidao.docx
+++ b/Memoria_TFG 2024-25_JulianMoronRidao.docx
@@ -33,7 +33,7 @@
           <w:noProof/>
         </w:rPr>
         <w:drawing>
-          <wp:inline distT="0" distB="0" distL="0" distR="0" wp14:anchorId="19882AF8" wp14:editId="5FA5CDA5">
+          <wp:inline distT="0" distB="0" distL="0" distR="0" wp14:anchorId="19882AF8" wp14:editId="5022561B">
             <wp:extent cx="3524250" cy="1771650"/>
             <wp:effectExtent l="0" t="0" r="0" b="0"/>
             <wp:docPr id="923855780" name="Imagen 923855780"/>
@@ -4966,7 +4966,7 @@
                 <w:noProof/>
               </w:rPr>
               <w:drawing>
-                <wp:anchor distT="0" distB="0" distL="114300" distR="114300" simplePos="0" relativeHeight="251675648" behindDoc="0" locked="0" layoutInCell="1" allowOverlap="1" wp14:anchorId="5445F602" wp14:editId="2101DDC7">
+                <wp:anchor distT="0" distB="0" distL="114300" distR="114300" simplePos="0" relativeHeight="251675648" behindDoc="0" locked="0" layoutInCell="1" allowOverlap="1" wp14:anchorId="5445F602" wp14:editId="02D8BEF4">
                   <wp:simplePos x="0" y="0"/>
                   <wp:positionH relativeFrom="column">
                     <wp:posOffset>-68580</wp:posOffset>
@@ -17297,6 +17297,308 @@
     </w:p>
     <w:p>
       <w:pPr>
+        <w:tabs>
+          <w:tab w:val="left" w:pos="3708"/>
+        </w:tabs>
+        <w:spacing w:line="360" w:lineRule="auto"/>
+        <w:ind w:left="360"/>
+        <w:jc w:val="both"/>
+        <w:rPr>
+          <w:rFonts w:ascii="Arial" w:hAnsi="Arial" w:cs="Arial"/>
+          <w:color w:val="000000" w:themeColor="text1"/>
+          <w:sz w:val="24"/>
+          <w:szCs w:val="24"/>
+        </w:rPr>
+      </w:pPr>
+    </w:p>
+    <w:p>
+      <w:pPr>
+        <w:tabs>
+          <w:tab w:val="left" w:pos="3708"/>
+        </w:tabs>
+        <w:spacing w:line="360" w:lineRule="auto"/>
+        <w:jc w:val="both"/>
+        <w:rPr>
+          <w:rFonts w:ascii="Arial" w:hAnsi="Arial" w:cs="Arial"/>
+          <w:color w:val="70AD47" w:themeColor="accent6"/>
+          <w:sz w:val="24"/>
+          <w:szCs w:val="24"/>
+        </w:rPr>
+      </w:pPr>
+      <w:r>
+        <w:rPr>
+          <w:rFonts w:ascii="Arial" w:hAnsi="Arial" w:cs="Arial"/>
+          <w:color w:val="70AD47" w:themeColor="accent6"/>
+          <w:sz w:val="24"/>
+          <w:szCs w:val="24"/>
+        </w:rPr>
+        <w:t>Futuro de las SDN</w:t>
+      </w:r>
+    </w:p>
+    <w:p>
+      <w:pPr>
+        <w:tabs>
+          <w:tab w:val="left" w:pos="3708"/>
+        </w:tabs>
+        <w:spacing w:line="360" w:lineRule="auto"/>
+        <w:jc w:val="both"/>
+        <w:rPr>
+          <w:rFonts w:ascii="Arial" w:hAnsi="Arial" w:cs="Arial"/>
+          <w:color w:val="000000" w:themeColor="text1"/>
+          <w:sz w:val="24"/>
+          <w:szCs w:val="24"/>
+        </w:rPr>
+      </w:pPr>
+      <w:r>
+        <w:rPr>
+          <w:rFonts w:ascii="Arial" w:hAnsi="Arial" w:cs="Arial"/>
+          <w:color w:val="000000" w:themeColor="text1"/>
+          <w:sz w:val="24"/>
+          <w:szCs w:val="24"/>
+        </w:rPr>
+        <w:t xml:space="preserve">Lo primero que debemos tener en cuenta, es que el futuro de las redes SDN está vinculado a la adopción de la inteligencia artificial (IA) y el machine learning </w:t>
+      </w:r>
+      <w:r>
+        <w:rPr>
+          <w:rStyle w:val="Refdenotaalpie"/>
+          <w:rFonts w:ascii="Arial" w:hAnsi="Arial" w:cs="Arial"/>
+          <w:color w:val="000000" w:themeColor="text1"/>
+          <w:sz w:val="24"/>
+          <w:szCs w:val="24"/>
+        </w:rPr>
+        <w:footnoteReference w:id="4"/>
+      </w:r>
+      <w:r>
+        <w:rPr>
+          <w:rFonts w:ascii="Arial" w:hAnsi="Arial" w:cs="Arial"/>
+          <w:color w:val="000000" w:themeColor="text1"/>
+          <w:sz w:val="24"/>
+          <w:szCs w:val="24"/>
+        </w:rPr>
+        <w:t xml:space="preserve"> (ML) para lo optimización del tráfico y la seguridad de la red. La integración de redes SDN con entornos multinube está consiguiendo revolucionar la manera en que las empresas pueden administrar todos sus recursos, permitiendo una mayor flexibilidad, control y eficiencia. Una de las principales ventajas que tiene las redes SDN es la separación del control de la gestión de datos, permitiendo una centralización sin precedentes. Además, esta arquitectura nos proporciona </w:t>
+      </w:r>
+      <w:r>
+        <w:rPr>
+          <w:rFonts w:ascii="Arial" w:hAnsi="Arial" w:cs="Arial"/>
+          <w:color w:val="000000" w:themeColor="text1"/>
+          <w:sz w:val="24"/>
+          <w:szCs w:val="24"/>
+        </w:rPr>
+        <w:lastRenderedPageBreak/>
+        <w:t>una flexibilidad única y permite poder simplificar la administración de las redes, consiguiendo una adaptación más rápida a los cambios tecnológicos y a posibles necesidades empresariales. SDN está consiguiendo poder implementarse en una infinidad de sectores, lo que evidencia el valor y el potencial que presentan para el futuro de la gestión de las redes. Por ello, las empresas deben estar preparadas para adaptarse a esta transformación tecnológica mediante la actualización de sus infraestructuras, capacitación del personal, colaboración con los proveedores... También hay que tener en cuenta que es fundamental adaptarse a los estándares que estarán en constantemente evolución para poder garantizar una integración de manera fluida y segura. Por otro lado, diferentes universidades e instituciones dedicadas a la investigación se están dedicando a profundizar en el estudio de las SDN debido a su importancia en la educación y en la innovación tecnológica. En resumen, la adopción de redes SDN está consiguiendo poder representar un cambio estratégico en la gestión de redes, impulsando la eficiencia operativa y la seguridad en entornos digitales. Para todas aquellas empresas que estén buscando modernizar su infraestructura y mantenerse competitivas dentro del mercado, las redes SDN serán una solución ideal. Además, si planificamos bien una arquitectura SDN, no solo conseguiremos asegurar agilidad dentro de la gestión de redes, sino que también permite preparar a las empresas para un futuro más automatizado.</w:t>
+      </w:r>
+    </w:p>
+    <w:p>
+      <w:pPr>
+        <w:tabs>
+          <w:tab w:val="left" w:pos="3708"/>
+        </w:tabs>
+        <w:spacing w:line="360" w:lineRule="auto"/>
+        <w:jc w:val="both"/>
+        <w:rPr>
+          <w:rFonts w:ascii="Arial" w:hAnsi="Arial" w:cs="Arial"/>
+          <w:color w:val="000000" w:themeColor="text1"/>
+          <w:sz w:val="24"/>
+          <w:szCs w:val="24"/>
+        </w:rPr>
+      </w:pPr>
+      <w:r>
+        <w:rPr>
+          <w:rFonts w:ascii="Arial" w:hAnsi="Arial" w:cs="Arial"/>
+          <w:color w:val="000000" w:themeColor="text1"/>
+          <w:sz w:val="24"/>
+          <w:szCs w:val="24"/>
+        </w:rPr>
+        <w:lastRenderedPageBreak/>
+        <w:drawing>
+          <wp:anchor distT="0" distB="0" distL="114300" distR="114300" simplePos="0" relativeHeight="251698176" behindDoc="0" locked="0" layoutInCell="1" allowOverlap="1" wp14:anchorId="292AC42B" wp14:editId="31B4E46D">
+            <wp:simplePos x="0" y="0"/>
+            <wp:positionH relativeFrom="margin">
+              <wp:align>center</wp:align>
+            </wp:positionH>
+            <wp:positionV relativeFrom="paragraph">
+              <wp:posOffset>260350</wp:posOffset>
+            </wp:positionV>
+            <wp:extent cx="4739640" cy="3200400"/>
+            <wp:effectExtent l="0" t="0" r="3810" b="0"/>
+            <wp:wrapSquare wrapText="bothSides"/>
+            <wp:docPr id="1046967809" name="Imagen 1" descr="Gráfico, Gráfico de barras&#10;&#10;El contenido generado por IA puede ser incorrecto."/>
+            <wp:cNvGraphicFramePr>
+              <a:graphicFrameLocks xmlns:a="http://schemas.openxmlformats.org/drawingml/2006/main" noChangeAspect="1"/>
+            </wp:cNvGraphicFramePr>
+            <a:graphic xmlns:a="http://schemas.openxmlformats.org/drawingml/2006/main">
+              <a:graphicData uri="http://schemas.openxmlformats.org/drawingml/2006/picture">
+                <pic:pic xmlns:pic="http://schemas.openxmlformats.org/drawingml/2006/picture">
+                  <pic:nvPicPr>
+                    <pic:cNvPr id="1046967809" name="Imagen 1" descr="Gráfico, Gráfico de barras&#10;&#10;El contenido generado por IA puede ser incorrecto."/>
+                    <pic:cNvPicPr/>
+                  </pic:nvPicPr>
+                  <pic:blipFill>
+                    <a:blip r:embed="rId26">
+                      <a:extLst>
+                        <a:ext uri="{28A0092B-C50C-407E-A947-70E740481C1C}">
+                          <a14:useLocalDpi xmlns:a14="http://schemas.microsoft.com/office/drawing/2010/main" val="0"/>
+                        </a:ext>
+                      </a:extLst>
+                    </a:blip>
+                    <a:stretch>
+                      <a:fillRect/>
+                    </a:stretch>
+                  </pic:blipFill>
+                  <pic:spPr>
+                    <a:xfrm>
+                      <a:off x="0" y="0"/>
+                      <a:ext cx="4739640" cy="3200400"/>
+                    </a:xfrm>
+                    <a:prstGeom prst="rect">
+                      <a:avLst/>
+                    </a:prstGeom>
+                  </pic:spPr>
+                </pic:pic>
+              </a:graphicData>
+            </a:graphic>
+            <wp14:sizeRelH relativeFrom="page">
+              <wp14:pctWidth>0</wp14:pctWidth>
+            </wp14:sizeRelH>
+            <wp14:sizeRelV relativeFrom="page">
+              <wp14:pctHeight>0</wp14:pctHeight>
+            </wp14:sizeRelV>
+          </wp:anchor>
+        </w:drawing>
+      </w:r>
+    </w:p>
+    <w:p>
+      <w:pPr>
+        <w:tabs>
+          <w:tab w:val="left" w:pos="3708"/>
+        </w:tabs>
+        <w:spacing w:line="360" w:lineRule="auto"/>
+        <w:jc w:val="both"/>
+        <w:rPr>
+          <w:rFonts w:ascii="Arial" w:hAnsi="Arial" w:cs="Arial"/>
+          <w:color w:val="000000" w:themeColor="text1"/>
+          <w:sz w:val="24"/>
+          <w:szCs w:val="24"/>
+        </w:rPr>
+      </w:pPr>
+      <w:r>
+        <w:rPr>
+          <w:noProof/>
+        </w:rPr>
+        <w:drawing>
+          <wp:anchor distT="0" distB="0" distL="114300" distR="114300" simplePos="0" relativeHeight="251699200" behindDoc="0" locked="0" layoutInCell="1" allowOverlap="1" wp14:anchorId="63BB2313" wp14:editId="63FF48EF">
+            <wp:simplePos x="0" y="0"/>
+            <wp:positionH relativeFrom="margin">
+              <wp:align>left</wp:align>
+            </wp:positionH>
+            <wp:positionV relativeFrom="paragraph">
+              <wp:posOffset>3503295</wp:posOffset>
+            </wp:positionV>
+            <wp:extent cx="5039995" cy="3599827"/>
+            <wp:effectExtent l="0" t="0" r="8255" b="635"/>
+            <wp:wrapSquare wrapText="bothSides"/>
+            <wp:docPr id="650720109" name="Imagen 8" descr="Gráfico, Gráfico de barras&#10;&#10;El contenido generado por IA puede ser incorrecto."/>
+            <wp:cNvGraphicFramePr>
+              <a:graphicFrameLocks xmlns:a="http://schemas.openxmlformats.org/drawingml/2006/main" noChangeAspect="1"/>
+            </wp:cNvGraphicFramePr>
+            <a:graphic xmlns:a="http://schemas.openxmlformats.org/drawingml/2006/main">
+              <a:graphicData uri="http://schemas.openxmlformats.org/drawingml/2006/picture">
+                <pic:pic xmlns:pic="http://schemas.openxmlformats.org/drawingml/2006/picture">
+                  <pic:nvPicPr>
+                    <pic:cNvPr id="650720109" name="Imagen 8" descr="Gráfico, Gráfico de barras&#10;&#10;El contenido generado por IA puede ser incorrecto."/>
+                    <pic:cNvPicPr>
+                      <a:picLocks noChangeAspect="1" noChangeArrowheads="1"/>
+                    </pic:cNvPicPr>
+                  </pic:nvPicPr>
+                  <pic:blipFill>
+                    <a:blip r:embed="rId27" cstate="print">
+                      <a:extLst>
+                        <a:ext uri="{28A0092B-C50C-407E-A947-70E740481C1C}">
+                          <a14:useLocalDpi xmlns:a14="http://schemas.microsoft.com/office/drawing/2010/main" val="0"/>
+                        </a:ext>
+                      </a:extLst>
+                    </a:blip>
+                    <a:srcRect/>
+                    <a:stretch>
+                      <a:fillRect/>
+                    </a:stretch>
+                  </pic:blipFill>
+                  <pic:spPr bwMode="auto">
+                    <a:xfrm>
+                      <a:off x="0" y="0"/>
+                      <a:ext cx="5039995" cy="3599827"/>
+                    </a:xfrm>
+                    <a:prstGeom prst="rect">
+                      <a:avLst/>
+                    </a:prstGeom>
+                    <a:noFill/>
+                    <a:ln>
+                      <a:noFill/>
+                    </a:ln>
+                  </pic:spPr>
+                </pic:pic>
+              </a:graphicData>
+            </a:graphic>
+            <wp14:sizeRelH relativeFrom="page">
+              <wp14:pctWidth>0</wp14:pctWidth>
+            </wp14:sizeRelH>
+            <wp14:sizeRelV relativeFrom="page">
+              <wp14:pctHeight>0</wp14:pctHeight>
+            </wp14:sizeRelV>
+          </wp:anchor>
+        </w:drawing>
+      </w:r>
+    </w:p>
+    <w:p>
+      <w:pPr>
+        <w:spacing w:line="360" w:lineRule="auto"/>
+        <w:jc w:val="both"/>
+        <w:rPr>
+          <w:rFonts w:ascii="Arial" w:hAnsi="Arial" w:cs="Arial"/>
+          <w:color w:val="000000" w:themeColor="text1"/>
+          <w:sz w:val="24"/>
+          <w:szCs w:val="24"/>
+        </w:rPr>
+      </w:pPr>
+    </w:p>
+    <w:p>
+      <w:pPr>
+        <w:rPr>
+          <w:rFonts w:ascii="Arial" w:hAnsi="Arial" w:cs="Arial"/>
+          <w:color w:val="000000" w:themeColor="text1"/>
+          <w:sz w:val="24"/>
+          <w:szCs w:val="24"/>
+        </w:rPr>
+      </w:pPr>
+      <w:r>
+        <w:rPr>
+          <w:rFonts w:ascii="Arial" w:hAnsi="Arial" w:cs="Arial"/>
+          <w:color w:val="000000" w:themeColor="text1"/>
+          <w:sz w:val="24"/>
+          <w:szCs w:val="24"/>
+        </w:rPr>
+        <w:lastRenderedPageBreak/>
+        <w:br w:type="page"/>
+      </w:r>
+    </w:p>
+    <w:p>
+      <w:pPr>
+        <w:tabs>
+          <w:tab w:val="left" w:pos="3708"/>
+        </w:tabs>
+        <w:spacing w:line="360" w:lineRule="auto"/>
+        <w:ind w:left="360"/>
+        <w:jc w:val="both"/>
+        <w:rPr>
+          <w:rFonts w:ascii="Arial" w:hAnsi="Arial" w:cs="Arial"/>
+          <w:color w:val="000000" w:themeColor="text1"/>
+          <w:sz w:val="24"/>
+          <w:szCs w:val="24"/>
+        </w:rPr>
+      </w:pPr>
+    </w:p>
+    <w:p>
+      <w:pPr>
         <w:spacing w:line="360" w:lineRule="auto"/>
         <w:jc w:val="both"/>
         <w:rPr>
@@ -17575,7 +17877,7 @@
         </w:rPr>
         <w:t xml:space="preserve">Smith, J. (2023). La importancia del reciclaje en la conservación del medio ambiente. Recuperado de </w:t>
       </w:r>
-      <w:hyperlink r:id="rId26">
+      <w:hyperlink r:id="rId28">
         <w:r>
           <w:rPr>
             <w:rStyle w:val="Hipervnculo"/>
@@ -17763,6 +18065,7 @@
         <w:docPartUnique/>
       </w:docPartObj>
     </w:sdtPr>
+    <w:sdtEndPr/>
     <w:sdtContent>
       <w:p>
         <w:pPr>
@@ -17928,6 +18231,35 @@
           <w:szCs w:val="24"/>
         </w:rPr>
         <w:t>Las tecnologías de la información es el conjunto de herramientas, procesos y sistemas utilizados para gestionar, procesar, almacenar y transmitir información en entornos digitales.</w:t>
+      </w:r>
+    </w:p>
+  </w:footnote>
+  <w:footnote w:id="4">
+    <w:p>
+      <w:pPr>
+        <w:pStyle w:val="Textonotapie"/>
+        <w:rPr>
+          <w:rFonts w:ascii="Arial" w:hAnsi="Arial" w:cs="Arial"/>
+          <w:sz w:val="24"/>
+          <w:szCs w:val="24"/>
+        </w:rPr>
+      </w:pPr>
+      <w:r>
+        <w:rPr>
+          <w:rStyle w:val="Refdenotaalpie"/>
+        </w:rPr>
+        <w:footnoteRef/>
+      </w:r>
+      <w:r>
+        <w:t xml:space="preserve"> </w:t>
+      </w:r>
+      <w:r>
+        <w:rPr>
+          <w:rFonts w:ascii="Arial" w:hAnsi="Arial" w:cs="Arial"/>
+          <w:sz w:val="24"/>
+          <w:szCs w:val="24"/>
+        </w:rPr>
+        <w:t>Es un área de la inteligencia artificial que se especializa en la utilización de algoritmos y datos para que un sistema pueda imitar la manera en la que aprenden las personas.</w:t>
       </w:r>
     </w:p>
   </w:footnote>
@@ -24512,19 +24844,6 @@
 </file>
 
 <file path=customXml/item2.xml><?xml version="1.0" encoding="utf-8"?>
-<b:Sources xmlns:b="http://schemas.openxmlformats.org/officeDocument/2006/bibliography" xmlns="http://schemas.openxmlformats.org/officeDocument/2006/bibliography" SelectedStyle="\APASixthEditionOfficeOnline.xsl" StyleName="APA" Version="6"/>
-</file>
-
-<file path=customXml/item3.xml><?xml version="1.0" encoding="utf-8"?>
-<?mso-contentType ?>
-<FormTemplates xmlns="http://schemas.microsoft.com/sharepoint/v3/contenttype/forms">
-  <Display>DocumentLibraryForm</Display>
-  <Edit>DocumentLibraryForm</Edit>
-  <New>DocumentLibraryForm</New>
-</FormTemplates>
-</file>
-
-<file path=customXml/item4.xml><?xml version="1.0" encoding="utf-8"?>
 <ct:contentTypeSchema xmlns:ct="http://schemas.microsoft.com/office/2006/metadata/contentType" xmlns:ma="http://schemas.microsoft.com/office/2006/metadata/properties/metaAttributes" ct:_="" ma:_="" ma:contentTypeName="Documento" ma:contentTypeID="0x0101008CD8C293B1B33442A2596F7F4EB4F7DA" ma:contentTypeVersion="13" ma:contentTypeDescription="Crear nuevo documento." ma:contentTypeScope="" ma:versionID="3fff2a8d346b842f093bb3701a245707">
   <xsd:schema xmlns:xsd="http://www.w3.org/2001/XMLSchema" xmlns:xs="http://www.w3.org/2001/XMLSchema" xmlns:p="http://schemas.microsoft.com/office/2006/metadata/properties" xmlns:ns2="439adc47-72d5-4f73-991c-913beebc2c9a" xmlns:ns3="59390006-c430-45d0-b76a-cc9d620cdd55" targetNamespace="http://schemas.microsoft.com/office/2006/metadata/properties" ma:root="true" ma:fieldsID="1598023d093cbc92eb58db4e954047a9" ns2:_="" ns3:_="">
     <xsd:import namespace="439adc47-72d5-4f73-991c-913beebc2c9a"/>
@@ -24747,6 +25066,19 @@
 </ct:contentTypeSchema>
 </file>
 
+<file path=customXml/item3.xml><?xml version="1.0" encoding="utf-8"?>
+<?mso-contentType ?>
+<FormTemplates xmlns="http://schemas.microsoft.com/sharepoint/v3/contenttype/forms">
+  <Display>DocumentLibraryForm</Display>
+  <Edit>DocumentLibraryForm</Edit>
+  <New>DocumentLibraryForm</New>
+</FormTemplates>
+</file>
+
+<file path=customXml/item4.xml><?xml version="1.0" encoding="utf-8"?>
+<b:Sources xmlns:b="http://schemas.openxmlformats.org/officeDocument/2006/bibliography" xmlns="http://schemas.openxmlformats.org/officeDocument/2006/bibliography" SelectedStyle="\APASixthEditionOfficeOnline.xsl" StyleName="APA" Version="6"/>
+</file>
+
 <file path=customXml/itemProps1.xml><?xml version="1.0" encoding="utf-8"?>
 <ds:datastoreItem xmlns:ds="http://schemas.openxmlformats.org/officeDocument/2006/customXml" ds:itemID="{BCDA797D-315A-42FB-BB9A-CCFA3A760578}">
   <ds:schemaRefs>
@@ -24759,22 +25091,6 @@
 </file>
 
 <file path=customXml/itemProps2.xml><?xml version="1.0" encoding="utf-8"?>
-<ds:datastoreItem xmlns:ds="http://schemas.openxmlformats.org/officeDocument/2006/customXml" ds:itemID="{3A253E4C-5070-4F5A-A04E-45BE8A5CCF17}">
-  <ds:schemaRefs>
-    <ds:schemaRef ds:uri="http://schemas.openxmlformats.org/officeDocument/2006/bibliography"/>
-  </ds:schemaRefs>
-</ds:datastoreItem>
-</file>
-
-<file path=customXml/itemProps3.xml><?xml version="1.0" encoding="utf-8"?>
-<ds:datastoreItem xmlns:ds="http://schemas.openxmlformats.org/officeDocument/2006/customXml" ds:itemID="{42E3C8EC-5B10-45B3-8E97-FBD6324B8BB9}">
-  <ds:schemaRefs>
-    <ds:schemaRef ds:uri="http://schemas.microsoft.com/sharepoint/v3/contenttype/forms"/>
-  </ds:schemaRefs>
-</ds:datastoreItem>
-</file>
-
-<file path=customXml/itemProps4.xml><?xml version="1.0" encoding="utf-8"?>
 <ds:datastoreItem xmlns:ds="http://schemas.openxmlformats.org/officeDocument/2006/customXml" ds:itemID="{B56C9B97-3894-4B38-A6AD-295A7F0C1DBC}">
   <ds:schemaRefs>
     <ds:schemaRef ds:uri="http://schemas.microsoft.com/office/2006/metadata/contentType"/>
@@ -24791,4 +25107,20 @@
     <ds:schemaRef ds:uri="http://schemas.microsoft.com/internal/obd"/>
   </ds:schemaRefs>
 </ds:datastoreItem>
+</file>
+
+<file path=customXml/itemProps3.xml><?xml version="1.0" encoding="utf-8"?>
+<ds:datastoreItem xmlns:ds="http://schemas.openxmlformats.org/officeDocument/2006/customXml" ds:itemID="{42E3C8EC-5B10-45B3-8E97-FBD6324B8BB9}">
+  <ds:schemaRefs>
+    <ds:schemaRef ds:uri="http://schemas.microsoft.com/sharepoint/v3/contenttype/forms"/>
+  </ds:schemaRefs>
+</ds:datastoreItem>
+</file>
+
+<file path=customXml/itemProps4.xml><?xml version="1.0" encoding="utf-8"?>
+<ds:datastoreItem xmlns:ds="http://schemas.openxmlformats.org/officeDocument/2006/customXml" ds:itemID="{3A253E4C-5070-4F5A-A04E-45BE8A5CCF17}">
+  <ds:schemaRefs>
+    <ds:schemaRef ds:uri="http://schemas.openxmlformats.org/officeDocument/2006/bibliography"/>
+  </ds:schemaRefs>
+</ds:datastoreItem>
 </file>
</xml_diff>

<commit_message>
Apartado de "Complementación de redes SDN y NFV" terminado
</commit_message>
<xml_diff>
--- a/Memoria_TFG 2024-25_JulianMoronRidao.docx
+++ b/Memoria_TFG 2024-25_JulianMoronRidao.docx
@@ -33,7 +33,7 @@
           <w:noProof/>
         </w:rPr>
         <w:drawing>
-          <wp:inline distT="0" distB="0" distL="0" distR="0" wp14:anchorId="19882AF8" wp14:editId="5022561B">
+          <wp:inline distT="0" distB="0" distL="0" distR="0" wp14:anchorId="19882AF8" wp14:editId="59DAB27D">
             <wp:extent cx="3524250" cy="1771650"/>
             <wp:effectExtent l="0" t="0" r="0" b="0"/>
             <wp:docPr id="923855780" name="Imagen 923855780"/>
@@ -4632,14 +4632,27 @@
                             <w:r>
                               <w:t xml:space="preserve">Ilustración </w:t>
                             </w:r>
-                            <w:fldSimple w:instr=" SEQ Ilustración \* ARABIC ">
-                              <w:r>
-                                <w:rPr>
-                                  <w:noProof/>
-                                </w:rPr>
-                                <w:t>1</w:t>
-                              </w:r>
-                            </w:fldSimple>
+                            <w:r>
+                              <w:fldChar w:fldCharType="begin"/>
+                            </w:r>
+                            <w:r>
+                              <w:instrText xml:space="preserve"> SEQ Ilustración \* ARABIC </w:instrText>
+                            </w:r>
+                            <w:r>
+                              <w:fldChar w:fldCharType="separate"/>
+                            </w:r>
+                            <w:r>
+                              <w:rPr>
+                                <w:noProof/>
+                              </w:rPr>
+                              <w:t>1</w:t>
+                            </w:r>
+                            <w:r>
+                              <w:rPr>
+                                <w:noProof/>
+                              </w:rPr>
+                              <w:fldChar w:fldCharType="end"/>
+                            </w:r>
                             <w:r>
                               <w:t xml:space="preserve"> Diagrama SDN</w:t>
                             </w:r>
@@ -4678,14 +4691,27 @@
                       <w:r>
                         <w:t xml:space="preserve">Ilustración </w:t>
                       </w:r>
-                      <w:fldSimple w:instr=" SEQ Ilustración \* ARABIC ">
-                        <w:r>
-                          <w:rPr>
-                            <w:noProof/>
-                          </w:rPr>
-                          <w:t>1</w:t>
-                        </w:r>
-                      </w:fldSimple>
+                      <w:r>
+                        <w:fldChar w:fldCharType="begin"/>
+                      </w:r>
+                      <w:r>
+                        <w:instrText xml:space="preserve"> SEQ Ilustración \* ARABIC </w:instrText>
+                      </w:r>
+                      <w:r>
+                        <w:fldChar w:fldCharType="separate"/>
+                      </w:r>
+                      <w:r>
+                        <w:rPr>
+                          <w:noProof/>
+                        </w:rPr>
+                        <w:t>1</w:t>
+                      </w:r>
+                      <w:r>
+                        <w:rPr>
+                          <w:noProof/>
+                        </w:rPr>
+                        <w:fldChar w:fldCharType="end"/>
+                      </w:r>
                       <w:r>
                         <w:t xml:space="preserve"> Diagrama SDN</w:t>
                       </w:r>
@@ -4851,13 +4877,13 @@
               <mc:AlternateContent>
                 <mc:Choice Requires="wps">
                   <w:drawing>
-                    <wp:anchor distT="0" distB="0" distL="114300" distR="114300" simplePos="0" relativeHeight="251679744" behindDoc="0" locked="0" layoutInCell="1" allowOverlap="1" wp14:anchorId="7BDBEFD9" wp14:editId="315F3ED4">
+                    <wp:anchor distT="0" distB="0" distL="114300" distR="114300" simplePos="0" relativeHeight="251679744" behindDoc="0" locked="0" layoutInCell="1" allowOverlap="1" wp14:anchorId="7BDBEFD9" wp14:editId="77FD9138">
                       <wp:simplePos x="0" y="0"/>
                       <wp:positionH relativeFrom="column">
                         <wp:posOffset>-68580</wp:posOffset>
                       </wp:positionH>
                       <wp:positionV relativeFrom="paragraph">
-                        <wp:posOffset>723265</wp:posOffset>
+                        <wp:posOffset>842645</wp:posOffset>
                       </wp:positionV>
                       <wp:extent cx="1325880" cy="635"/>
                       <wp:effectExtent l="0" t="0" r="7620" b="0"/>
@@ -4896,14 +4922,27 @@
                                   <w:r>
                                     <w:t xml:space="preserve">Ilustración </w:t>
                                   </w:r>
-                                  <w:fldSimple w:instr=" SEQ Ilustración \* ARABIC ">
-                                    <w:r>
-                                      <w:rPr>
-                                        <w:noProof/>
-                                      </w:rPr>
-                                      <w:t>2</w:t>
-                                    </w:r>
-                                  </w:fldSimple>
+                                  <w:r>
+                                    <w:fldChar w:fldCharType="begin"/>
+                                  </w:r>
+                                  <w:r>
+                                    <w:instrText xml:space="preserve"> SEQ Ilustración \* ARABIC </w:instrText>
+                                  </w:r>
+                                  <w:r>
+                                    <w:fldChar w:fldCharType="separate"/>
+                                  </w:r>
+                                  <w:r>
+                                    <w:rPr>
+                                      <w:noProof/>
+                                    </w:rPr>
+                                    <w:t>2</w:t>
+                                  </w:r>
+                                  <w:r>
+                                    <w:rPr>
+                                      <w:noProof/>
+                                    </w:rPr>
+                                    <w:fldChar w:fldCharType="end"/>
+                                  </w:r>
                                   <w:r>
                                     <w:t xml:space="preserve"> Herramienta Cisco</w:t>
                                   </w:r>
@@ -4927,7 +4966,7 @@
                 </mc:Choice>
                 <mc:Fallback>
                   <w:pict>
-                    <v:shape w14:anchorId="7BDBEFD9" id="_x0000_s1027" type="#_x0000_t202" style="position:absolute;left:0;text-align:left;margin-left:-5.4pt;margin-top:56.95pt;width:104.4pt;height:.05pt;z-index:251679744;visibility:visible;mso-wrap-style:square;mso-width-percent:0;mso-wrap-distance-left:9pt;mso-wrap-distance-top:0;mso-wrap-distance-right:9pt;mso-wrap-distance-bottom:0;mso-position-horizontal:absolute;mso-position-horizontal-relative:text;mso-position-vertical:absolute;mso-position-vertical-relative:text;mso-width-percent:0;mso-width-relative:margin;v-text-anchor:top" o:gfxdata="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" stroked="f">
+                    <v:shape w14:anchorId="7BDBEFD9" id="_x0000_s1027" type="#_x0000_t202" style="position:absolute;left:0;text-align:left;margin-left:-5.4pt;margin-top:66.35pt;width:104.4pt;height:.05pt;z-index:251679744;visibility:visible;mso-wrap-style:square;mso-width-percent:0;mso-wrap-distance-left:9pt;mso-wrap-distance-top:0;mso-wrap-distance-right:9pt;mso-wrap-distance-bottom:0;mso-position-horizontal:absolute;mso-position-horizontal-relative:text;mso-position-vertical:absolute;mso-position-vertical-relative:text;mso-width-percent:0;mso-width-relative:margin;v-text-anchor:top" o:gfxdata="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" stroked="f">
                       <v:textbox style="mso-fit-shape-to-text:t" inset="0,0,0,0">
                         <w:txbxContent>
                           <w:p>
@@ -4941,14 +4980,27 @@
                             <w:r>
                               <w:t xml:space="preserve">Ilustración </w:t>
                             </w:r>
-                            <w:fldSimple w:instr=" SEQ Ilustración \* ARABIC ">
-                              <w:r>
-                                <w:rPr>
-                                  <w:noProof/>
-                                </w:rPr>
-                                <w:t>2</w:t>
-                              </w:r>
-                            </w:fldSimple>
+                            <w:r>
+                              <w:fldChar w:fldCharType="begin"/>
+                            </w:r>
+                            <w:r>
+                              <w:instrText xml:space="preserve"> SEQ Ilustración \* ARABIC </w:instrText>
+                            </w:r>
+                            <w:r>
+                              <w:fldChar w:fldCharType="separate"/>
+                            </w:r>
+                            <w:r>
+                              <w:rPr>
+                                <w:noProof/>
+                              </w:rPr>
+                              <w:t>2</w:t>
+                            </w:r>
+                            <w:r>
+                              <w:rPr>
+                                <w:noProof/>
+                              </w:rPr>
+                              <w:fldChar w:fldCharType="end"/>
+                            </w:r>
                             <w:r>
                               <w:t xml:space="preserve"> Herramienta Cisco</w:t>
                             </w:r>
@@ -4966,13 +5018,13 @@
                 <w:noProof/>
               </w:rPr>
               <w:drawing>
-                <wp:anchor distT="0" distB="0" distL="114300" distR="114300" simplePos="0" relativeHeight="251675648" behindDoc="0" locked="0" layoutInCell="1" allowOverlap="1" wp14:anchorId="5445F602" wp14:editId="02D8BEF4">
+                <wp:anchor distT="0" distB="0" distL="114300" distR="114300" simplePos="0" relativeHeight="251675648" behindDoc="0" locked="0" layoutInCell="1" allowOverlap="1" wp14:anchorId="5445F602" wp14:editId="6CD10741">
                   <wp:simplePos x="0" y="0"/>
                   <wp:positionH relativeFrom="column">
                     <wp:posOffset>-68580</wp:posOffset>
                   </wp:positionH>
                   <wp:positionV relativeFrom="paragraph">
-                    <wp:posOffset>0</wp:posOffset>
+                    <wp:posOffset>33020</wp:posOffset>
                   </wp:positionV>
                   <wp:extent cx="1358265" cy="563245"/>
                   <wp:effectExtent l="0" t="0" r="0" b="8255"/>
@@ -5022,6 +5074,420 @@
               </w:drawing>
             </w:r>
           </w:p>
+          <w:p>
+            <w:pPr>
+              <w:jc w:val="both"/>
+            </w:pPr>
+            <w:r>
+              <w:rPr>
+                <w:noProof/>
+              </w:rPr>
+              <mc:AlternateContent>
+                <mc:Choice Requires="wps">
+                  <w:drawing>
+                    <wp:anchor distT="0" distB="0" distL="114300" distR="114300" simplePos="0" relativeHeight="251703296" behindDoc="0" locked="0" layoutInCell="1" allowOverlap="1" wp14:anchorId="3EA32F39" wp14:editId="2FA7C496">
+                      <wp:simplePos x="0" y="0"/>
+                      <wp:positionH relativeFrom="column">
+                        <wp:posOffset>76200</wp:posOffset>
+                      </wp:positionH>
+                      <wp:positionV relativeFrom="paragraph">
+                        <wp:posOffset>2286000</wp:posOffset>
+                      </wp:positionV>
+                      <wp:extent cx="1264920" cy="635"/>
+                      <wp:effectExtent l="0" t="0" r="0" b="0"/>
+                      <wp:wrapSquare wrapText="bothSides"/>
+                      <wp:docPr id="1960418301" name="Cuadro de texto 1"/>
+                      <wp:cNvGraphicFramePr/>
+                      <a:graphic xmlns:a="http://schemas.openxmlformats.org/drawingml/2006/main">
+                        <a:graphicData uri="http://schemas.microsoft.com/office/word/2010/wordprocessingShape">
+                          <wps:wsp>
+                            <wps:cNvSpPr txBox="1"/>
+                            <wps:spPr>
+                              <a:xfrm>
+                                <a:off x="0" y="0"/>
+                                <a:ext cx="1264920" cy="635"/>
+                              </a:xfrm>
+                              <a:prstGeom prst="rect">
+                                <a:avLst/>
+                              </a:prstGeom>
+                              <a:solidFill>
+                                <a:prstClr val="white"/>
+                              </a:solidFill>
+                              <a:ln>
+                                <a:noFill/>
+                              </a:ln>
+                            </wps:spPr>
+                            <wps:txbx>
+                              <w:txbxContent>
+                                <w:p>
+                                  <w:pPr>
+                                    <w:pStyle w:val="Descripcin"/>
+                                    <w:rPr>
+                                      <w:noProof/>
+                                      <w:sz w:val="22"/>
+                                      <w:szCs w:val="22"/>
+                                    </w:rPr>
+                                  </w:pPr>
+                                  <w:r>
+                                    <w:t xml:space="preserve">Ilustración </w:t>
+                                  </w:r>
+                                  <w:r>
+                                    <w:fldChar w:fldCharType="begin"/>
+                                  </w:r>
+                                  <w:r>
+                                    <w:instrText xml:space="preserve"> SEQ Ilustración \* ARABIC </w:instrText>
+                                  </w:r>
+                                  <w:r>
+                                    <w:fldChar w:fldCharType="separate"/>
+                                  </w:r>
+                                  <w:r>
+                                    <w:rPr>
+                                      <w:noProof/>
+                                    </w:rPr>
+                                    <w:t>3</w:t>
+                                  </w:r>
+                                  <w:r>
+                                    <w:fldChar w:fldCharType="end"/>
+                                  </w:r>
+                                  <w:r>
+                                    <w:t xml:space="preserve"> Herramienta GitHub</w:t>
+                                  </w:r>
+                                </w:p>
+                              </w:txbxContent>
+                            </wps:txbx>
+                            <wps:bodyPr rot="0" spcFirstLastPara="0" vertOverflow="overflow" horzOverflow="overflow" vert="horz" wrap="square" lIns="0" tIns="0" rIns="0" bIns="0" numCol="1" spcCol="0" rtlCol="0" fromWordArt="0" anchor="t" anchorCtr="0" forceAA="0" compatLnSpc="1">
+                              <a:prstTxWarp prst="textNoShape">
+                                <a:avLst/>
+                              </a:prstTxWarp>
+                              <a:spAutoFit/>
+                            </wps:bodyPr>
+                          </wps:wsp>
+                        </a:graphicData>
+                      </a:graphic>
+                      <wp14:sizeRelH relativeFrom="margin">
+                        <wp14:pctWidth>0</wp14:pctWidth>
+                      </wp14:sizeRelH>
+                    </wp:anchor>
+                  </w:drawing>
+                </mc:Choice>
+                <mc:Fallback>
+                  <w:pict>
+                    <v:shape w14:anchorId="3EA32F39" id="_x0000_s1028" type="#_x0000_t202" style="position:absolute;left:0;text-align:left;margin-left:6pt;margin-top:180pt;width:99.6pt;height:.05pt;z-index:251703296;visibility:visible;mso-wrap-style:square;mso-width-percent:0;mso-wrap-distance-left:9pt;mso-wrap-distance-top:0;mso-wrap-distance-right:9pt;mso-wrap-distance-bottom:0;mso-position-horizontal:absolute;mso-position-horizontal-relative:text;mso-position-vertical:absolute;mso-position-vertical-relative:text;mso-width-percent:0;mso-width-relative:margin;v-text-anchor:top" o:gfxdata="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" stroked="f">
+                      <v:textbox style="mso-fit-shape-to-text:t" inset="0,0,0,0">
+                        <w:txbxContent>
+                          <w:p>
+                            <w:pPr>
+                              <w:pStyle w:val="Descripcin"/>
+                              <w:rPr>
+                                <w:noProof/>
+                                <w:sz w:val="22"/>
+                                <w:szCs w:val="22"/>
+                              </w:rPr>
+                            </w:pPr>
+                            <w:r>
+                              <w:t xml:space="preserve">Ilustración </w:t>
+                            </w:r>
+                            <w:r>
+                              <w:fldChar w:fldCharType="begin"/>
+                            </w:r>
+                            <w:r>
+                              <w:instrText xml:space="preserve"> SEQ Ilustración \* ARABIC </w:instrText>
+                            </w:r>
+                            <w:r>
+                              <w:fldChar w:fldCharType="separate"/>
+                            </w:r>
+                            <w:r>
+                              <w:rPr>
+                                <w:noProof/>
+                              </w:rPr>
+                              <w:t>3</w:t>
+                            </w:r>
+                            <w:r>
+                              <w:fldChar w:fldCharType="end"/>
+                            </w:r>
+                            <w:r>
+                              <w:t xml:space="preserve"> Herramienta GitHub</w:t>
+                            </w:r>
+                          </w:p>
+                        </w:txbxContent>
+                      </v:textbox>
+                      <w10:wrap type="square"/>
+                    </v:shape>
+                  </w:pict>
+                </mc:Fallback>
+              </mc:AlternateContent>
+            </w:r>
+            <w:r>
+              <w:rPr>
+                <w:noProof/>
+              </w:rPr>
+              <mc:AlternateContent>
+                <mc:Choice Requires="wps">
+                  <w:drawing>
+                    <wp:anchor distT="0" distB="0" distL="114300" distR="114300" simplePos="0" relativeHeight="251705344" behindDoc="0" locked="0" layoutInCell="1" allowOverlap="1" wp14:anchorId="0EB28152" wp14:editId="5773EAF5">
+                      <wp:simplePos x="0" y="0"/>
+                      <wp:positionH relativeFrom="column">
+                        <wp:posOffset>15240</wp:posOffset>
+                      </wp:positionH>
+                      <wp:positionV relativeFrom="paragraph">
+                        <wp:posOffset>4534535</wp:posOffset>
+                      </wp:positionV>
+                      <wp:extent cx="1256665" cy="635"/>
+                      <wp:effectExtent l="0" t="0" r="0" b="0"/>
+                      <wp:wrapSquare wrapText="bothSides"/>
+                      <wp:docPr id="1758364191" name="Cuadro de texto 1"/>
+                      <wp:cNvGraphicFramePr/>
+                      <a:graphic xmlns:a="http://schemas.openxmlformats.org/drawingml/2006/main">
+                        <a:graphicData uri="http://schemas.microsoft.com/office/word/2010/wordprocessingShape">
+                          <wps:wsp>
+                            <wps:cNvSpPr txBox="1"/>
+                            <wps:spPr>
+                              <a:xfrm>
+                                <a:off x="0" y="0"/>
+                                <a:ext cx="1256665" cy="635"/>
+                              </a:xfrm>
+                              <a:prstGeom prst="rect">
+                                <a:avLst/>
+                              </a:prstGeom>
+                              <a:solidFill>
+                                <a:prstClr val="white"/>
+                              </a:solidFill>
+                              <a:ln>
+                                <a:noFill/>
+                              </a:ln>
+                            </wps:spPr>
+                            <wps:txbx>
+                              <w:txbxContent>
+                                <w:p>
+                                  <w:pPr>
+                                    <w:pStyle w:val="Descripcin"/>
+                                    <w:rPr>
+                                      <w:noProof/>
+                                      <w:sz w:val="22"/>
+                                      <w:szCs w:val="22"/>
+                                    </w:rPr>
+                                  </w:pPr>
+                                  <w:r>
+                                    <w:t xml:space="preserve">Ilustración </w:t>
+                                  </w:r>
+                                  <w:r>
+                                    <w:fldChar w:fldCharType="begin"/>
+                                  </w:r>
+                                  <w:r>
+                                    <w:instrText xml:space="preserve"> SEQ Ilustración \* ARABIC </w:instrText>
+                                  </w:r>
+                                  <w:r>
+                                    <w:fldChar w:fldCharType="separate"/>
+                                  </w:r>
+                                  <w:r>
+                                    <w:rPr>
+                                      <w:noProof/>
+                                    </w:rPr>
+                                    <w:t>4</w:t>
+                                  </w:r>
+                                  <w:r>
+                                    <w:fldChar w:fldCharType="end"/>
+                                  </w:r>
+                                  <w:r>
+                                    <w:t xml:space="preserve"> Herramienta Sourcetree</w:t>
+                                  </w:r>
+                                </w:p>
+                              </w:txbxContent>
+                            </wps:txbx>
+                            <wps:bodyPr rot="0" spcFirstLastPara="0" vertOverflow="overflow" horzOverflow="overflow" vert="horz" wrap="square" lIns="0" tIns="0" rIns="0" bIns="0" numCol="1" spcCol="0" rtlCol="0" fromWordArt="0" anchor="t" anchorCtr="0" forceAA="0" compatLnSpc="1">
+                              <a:prstTxWarp prst="textNoShape">
+                                <a:avLst/>
+                              </a:prstTxWarp>
+                              <a:spAutoFit/>
+                            </wps:bodyPr>
+                          </wps:wsp>
+                        </a:graphicData>
+                      </a:graphic>
+                    </wp:anchor>
+                  </w:drawing>
+                </mc:Choice>
+                <mc:Fallback>
+                  <w:pict>
+                    <v:shape w14:anchorId="0EB28152" id="_x0000_s1029" type="#_x0000_t202" style="position:absolute;left:0;text-align:left;margin-left:1.2pt;margin-top:357.05pt;width:98.95pt;height:.05pt;z-index:251705344;visibility:visible;mso-wrap-style:square;mso-wrap-distance-left:9pt;mso-wrap-distance-top:0;mso-wrap-distance-right:9pt;mso-wrap-distance-bottom:0;mso-position-horizontal:absolute;mso-position-horizontal-relative:text;mso-position-vertical:absolute;mso-position-vertical-relative:text;v-text-anchor:top" o:gfxdata="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" stroked="f">
+                      <v:textbox style="mso-fit-shape-to-text:t" inset="0,0,0,0">
+                        <w:txbxContent>
+                          <w:p>
+                            <w:pPr>
+                              <w:pStyle w:val="Descripcin"/>
+                              <w:rPr>
+                                <w:noProof/>
+                                <w:sz w:val="22"/>
+                                <w:szCs w:val="22"/>
+                              </w:rPr>
+                            </w:pPr>
+                            <w:r>
+                              <w:t xml:space="preserve">Ilustración </w:t>
+                            </w:r>
+                            <w:r>
+                              <w:fldChar w:fldCharType="begin"/>
+                            </w:r>
+                            <w:r>
+                              <w:instrText xml:space="preserve"> SEQ Ilustración \* ARABIC </w:instrText>
+                            </w:r>
+                            <w:r>
+                              <w:fldChar w:fldCharType="separate"/>
+                            </w:r>
+                            <w:r>
+                              <w:rPr>
+                                <w:noProof/>
+                              </w:rPr>
+                              <w:t>4</w:t>
+                            </w:r>
+                            <w:r>
+                              <w:fldChar w:fldCharType="end"/>
+                            </w:r>
+                            <w:r>
+                              <w:t xml:space="preserve"> Herramienta Sourcetree</w:t>
+                            </w:r>
+                          </w:p>
+                        </w:txbxContent>
+                      </v:textbox>
+                      <w10:wrap type="square"/>
+                    </v:shape>
+                  </w:pict>
+                </mc:Fallback>
+              </mc:AlternateContent>
+            </w:r>
+            <w:r>
+              <w:rPr>
+                <w:noProof/>
+              </w:rPr>
+              <w:drawing>
+                <wp:anchor distT="0" distB="0" distL="114300" distR="114300" simplePos="0" relativeHeight="251701248" behindDoc="0" locked="0" layoutInCell="1" allowOverlap="1" wp14:anchorId="6746E0D6" wp14:editId="0BAEDF62">
+                  <wp:simplePos x="0" y="0"/>
+                  <wp:positionH relativeFrom="column">
+                    <wp:posOffset>15240</wp:posOffset>
+                  </wp:positionH>
+                  <wp:positionV relativeFrom="paragraph">
+                    <wp:posOffset>3444240</wp:posOffset>
+                  </wp:positionV>
+                  <wp:extent cx="1256665" cy="942975"/>
+                  <wp:effectExtent l="0" t="0" r="635" b="9525"/>
+                  <wp:wrapSquare wrapText="bothSides"/>
+                  <wp:docPr id="483912122" name="Imagen 12" descr="Sourcetree Logo PNG vector in SVG, PDF, AI, CDR format"/>
+                  <wp:cNvGraphicFramePr>
+                    <a:graphicFrameLocks xmlns:a="http://schemas.openxmlformats.org/drawingml/2006/main" noChangeAspect="1"/>
+                  </wp:cNvGraphicFramePr>
+                  <a:graphic xmlns:a="http://schemas.openxmlformats.org/drawingml/2006/main">
+                    <a:graphicData uri="http://schemas.openxmlformats.org/drawingml/2006/picture">
+                      <pic:pic xmlns:pic="http://schemas.openxmlformats.org/drawingml/2006/picture">
+                        <pic:nvPicPr>
+                          <pic:cNvPr id="0" name="Picture 3" descr="Sourcetree Logo PNG vector in SVG, PDF, AI, CDR format"/>
+                          <pic:cNvPicPr>
+                            <a:picLocks noChangeAspect="1" noChangeArrowheads="1"/>
+                          </pic:cNvPicPr>
+                        </pic:nvPicPr>
+                        <pic:blipFill>
+                          <a:blip r:embed="rId16" cstate="print">
+                            <a:extLst>
+                              <a:ext uri="{28A0092B-C50C-407E-A947-70E740481C1C}">
+                                <a14:useLocalDpi xmlns:a14="http://schemas.microsoft.com/office/drawing/2010/main" val="0"/>
+                              </a:ext>
+                            </a:extLst>
+                          </a:blip>
+                          <a:srcRect/>
+                          <a:stretch>
+                            <a:fillRect/>
+                          </a:stretch>
+                        </pic:blipFill>
+                        <pic:spPr bwMode="auto">
+                          <a:xfrm>
+                            <a:off x="0" y="0"/>
+                            <a:ext cx="1256665" cy="942975"/>
+                          </a:xfrm>
+                          <a:prstGeom prst="rect">
+                            <a:avLst/>
+                          </a:prstGeom>
+                          <a:noFill/>
+                          <a:ln>
+                            <a:noFill/>
+                          </a:ln>
+                        </pic:spPr>
+                      </pic:pic>
+                    </a:graphicData>
+                  </a:graphic>
+                  <wp14:sizeRelH relativeFrom="margin">
+                    <wp14:pctWidth>0</wp14:pctWidth>
+                  </wp14:sizeRelH>
+                  <wp14:sizeRelV relativeFrom="margin">
+                    <wp14:pctHeight>0</wp14:pctHeight>
+                  </wp14:sizeRelV>
+                </wp:anchor>
+              </w:drawing>
+            </w:r>
+            <w:r>
+              <w:rPr>
+                <w:noProof/>
+              </w:rPr>
+              <w:drawing>
+                <wp:anchor distT="0" distB="0" distL="114300" distR="114300" simplePos="0" relativeHeight="251700224" behindDoc="0" locked="0" layoutInCell="1" allowOverlap="1" wp14:anchorId="44EC40CA" wp14:editId="664B5E47">
+                  <wp:simplePos x="0" y="0"/>
+                  <wp:positionH relativeFrom="column">
+                    <wp:posOffset>91440</wp:posOffset>
+                  </wp:positionH>
+                  <wp:positionV relativeFrom="paragraph">
+                    <wp:posOffset>1270635</wp:posOffset>
+                  </wp:positionV>
+                  <wp:extent cx="975360" cy="880970"/>
+                  <wp:effectExtent l="0" t="0" r="0" b="0"/>
+                  <wp:wrapSquare wrapText="bothSides"/>
+                  <wp:docPr id="1033441297" name="Imagen 11" descr="GitHub logo PNG"/>
+                  <wp:cNvGraphicFramePr>
+                    <a:graphicFrameLocks xmlns:a="http://schemas.openxmlformats.org/drawingml/2006/main" noChangeAspect="1"/>
+                  </wp:cNvGraphicFramePr>
+                  <a:graphic xmlns:a="http://schemas.openxmlformats.org/drawingml/2006/main">
+                    <a:graphicData uri="http://schemas.openxmlformats.org/drawingml/2006/picture">
+                      <pic:pic xmlns:pic="http://schemas.openxmlformats.org/drawingml/2006/picture">
+                        <pic:nvPicPr>
+                          <pic:cNvPr id="0" name="Picture 1" descr="GitHub logo PNG"/>
+                          <pic:cNvPicPr>
+                            <a:picLocks noChangeAspect="1" noChangeArrowheads="1"/>
+                          </pic:cNvPicPr>
+                        </pic:nvPicPr>
+                        <pic:blipFill>
+                          <a:blip r:embed="rId17" cstate="print">
+                            <a:extLst>
+                              <a:ext uri="{28A0092B-C50C-407E-A947-70E740481C1C}">
+                                <a14:useLocalDpi xmlns:a14="http://schemas.microsoft.com/office/drawing/2010/main" val="0"/>
+                              </a:ext>
+                            </a:extLst>
+                          </a:blip>
+                          <a:srcRect/>
+                          <a:stretch>
+                            <a:fillRect/>
+                          </a:stretch>
+                        </pic:blipFill>
+                        <pic:spPr bwMode="auto">
+                          <a:xfrm>
+                            <a:off x="0" y="0"/>
+                            <a:ext cx="975360" cy="880970"/>
+                          </a:xfrm>
+                          <a:prstGeom prst="rect">
+                            <a:avLst/>
+                          </a:prstGeom>
+                          <a:noFill/>
+                          <a:ln>
+                            <a:noFill/>
+                          </a:ln>
+                        </pic:spPr>
+                      </pic:pic>
+                    </a:graphicData>
+                  </a:graphic>
+                  <wp14:sizeRelH relativeFrom="page">
+                    <wp14:pctWidth>0</wp14:pctWidth>
+                  </wp14:sizeRelH>
+                  <wp14:sizeRelV relativeFrom="page">
+                    <wp14:pctHeight>0</wp14:pctHeight>
+                  </wp14:sizeRelV>
+                </wp:anchor>
+              </w:drawing>
+            </w:r>
+          </w:p>
         </w:tc>
         <w:tc>
           <w:tcPr>
@@ -5062,6 +5528,7 @@
             </w:r>
             <w:r>
               <w:rPr>
+                <w:rFonts w:ascii="Arial" w:hAnsi="Arial" w:cs="Arial"/>
                 <w:sz w:val="24"/>
                 <w:szCs w:val="24"/>
               </w:rPr>
@@ -5161,7 +5628,7 @@
                 <w:sz w:val="24"/>
                 <w:szCs w:val="24"/>
               </w:rPr>
-              <w:t>En mi casa he tenido que utilizar Cisco p</w:t>
+              <w:t>En mi cas</w:t>
             </w:r>
             <w:r>
               <w:rPr>
@@ -5170,6 +5637,24 @@
                 <w:sz w:val="24"/>
                 <w:szCs w:val="24"/>
               </w:rPr>
+              <w:t>o</w:t>
+            </w:r>
+            <w:r>
+              <w:rPr>
+                <w:rFonts w:ascii="Arial" w:hAnsi="Arial" w:cs="Arial"/>
+                <w:color w:val="000000" w:themeColor="text1"/>
+                <w:sz w:val="24"/>
+                <w:szCs w:val="24"/>
+              </w:rPr>
+              <w:t xml:space="preserve"> he tenido que utilizar Cisco p</w:t>
+            </w:r>
+            <w:r>
+              <w:rPr>
+                <w:rFonts w:ascii="Arial" w:hAnsi="Arial" w:cs="Arial"/>
+                <w:color w:val="000000" w:themeColor="text1"/>
+                <w:sz w:val="24"/>
+                <w:szCs w:val="24"/>
+              </w:rPr>
               <w:t xml:space="preserve">ara la creación de un esquema que cumpla el </w:t>
             </w:r>
             <w:r>
@@ -5198,14 +5683,283 @@
                 <w:szCs w:val="24"/>
               </w:rPr>
               <w:t>una red SDN</w:t>
+            </w:r>
+            <w:r>
+              <w:rPr>
+                <w:rFonts w:ascii="Arial" w:hAnsi="Arial" w:cs="Arial"/>
+                <w:color w:val="000000" w:themeColor="text1"/>
+                <w:sz w:val="24"/>
+                <w:szCs w:val="24"/>
+              </w:rPr>
+              <w:t>.</w:t>
             </w:r>
           </w:p>
           <w:p>
             <w:pPr>
+              <w:spacing w:line="360" w:lineRule="auto"/>
               <w:jc w:val="both"/>
               <w:rPr>
                 <w:rFonts w:ascii="Arial" w:hAnsi="Arial" w:cs="Arial"/>
                 <w:color w:val="000000" w:themeColor="text1"/>
+                <w:sz w:val="24"/>
+                <w:szCs w:val="24"/>
+              </w:rPr>
+            </w:pPr>
+          </w:p>
+          <w:p>
+            <w:pPr>
+              <w:spacing w:line="360" w:lineRule="auto"/>
+              <w:jc w:val="both"/>
+              <w:rPr>
+                <w:rFonts w:ascii="Arial" w:hAnsi="Arial" w:cs="Arial"/>
+                <w:b/>
+                <w:bCs/>
+                <w:color w:val="000000" w:themeColor="text1"/>
+                <w:sz w:val="24"/>
+                <w:szCs w:val="24"/>
+              </w:rPr>
+            </w:pPr>
+            <w:r>
+              <w:rPr>
+                <w:rFonts w:ascii="Arial" w:hAnsi="Arial" w:cs="Arial"/>
+                <w:b/>
+                <w:bCs/>
+                <w:color w:val="000000" w:themeColor="text1"/>
+                <w:sz w:val="24"/>
+                <w:szCs w:val="24"/>
+              </w:rPr>
+              <w:t>GitHub</w:t>
+            </w:r>
+          </w:p>
+          <w:p>
+            <w:pPr>
+              <w:spacing w:line="360" w:lineRule="auto"/>
+              <w:jc w:val="both"/>
+              <w:rPr>
+                <w:rFonts w:ascii="Arial" w:hAnsi="Arial" w:cs="Arial"/>
+                <w:color w:val="000000" w:themeColor="text1"/>
+                <w:sz w:val="24"/>
+                <w:szCs w:val="24"/>
+              </w:rPr>
+            </w:pPr>
+            <w:r>
+              <w:rPr>
+                <w:rFonts w:ascii="Arial" w:hAnsi="Arial" w:cs="Arial"/>
+                <w:color w:val="000000" w:themeColor="text1"/>
+                <w:sz w:val="24"/>
+                <w:szCs w:val="24"/>
+              </w:rPr>
+              <w:t>GitHub es</w:t>
+            </w:r>
+            <w:r>
+              <w:rPr>
+                <w:rFonts w:ascii="Arial" w:hAnsi="Arial" w:cs="Arial"/>
+                <w:color w:val="000000" w:themeColor="text1"/>
+                <w:sz w:val="24"/>
+                <w:szCs w:val="24"/>
+              </w:rPr>
+              <w:t xml:space="preserve"> </w:t>
+            </w:r>
+            <w:r>
+              <w:rPr>
+                <w:rFonts w:ascii="Arial" w:hAnsi="Arial" w:cs="Arial"/>
+                <w:color w:val="000000" w:themeColor="text1"/>
+                <w:sz w:val="24"/>
+                <w:szCs w:val="24"/>
+              </w:rPr>
+              <w:t>un repositorio online gratuito que permite gestionar proyectos y controlar versiones de código.</w:t>
+            </w:r>
+          </w:p>
+          <w:p>
+            <w:pPr>
+              <w:spacing w:line="360" w:lineRule="auto"/>
+              <w:jc w:val="both"/>
+              <w:rPr>
+                <w:rFonts w:ascii="Arial" w:hAnsi="Arial" w:cs="Arial"/>
+                <w:color w:val="000000" w:themeColor="text1"/>
+                <w:sz w:val="24"/>
+                <w:szCs w:val="24"/>
+              </w:rPr>
+            </w:pPr>
+          </w:p>
+          <w:p>
+            <w:pPr>
+              <w:spacing w:line="360" w:lineRule="auto"/>
+              <w:jc w:val="both"/>
+              <w:rPr>
+                <w:rFonts w:ascii="Arial" w:hAnsi="Arial" w:cs="Arial"/>
+                <w:color w:val="000000" w:themeColor="text1"/>
+                <w:sz w:val="24"/>
+                <w:szCs w:val="24"/>
+              </w:rPr>
+            </w:pPr>
+            <w:r>
+              <w:rPr>
+                <w:rFonts w:ascii="Arial" w:hAnsi="Arial" w:cs="Arial"/>
+                <w:color w:val="000000" w:themeColor="text1"/>
+                <w:sz w:val="24"/>
+                <w:szCs w:val="24"/>
+              </w:rPr>
+              <w:t>Yo he tenido que usarla para poder tener un registro y control de todas las tareas que he ido realizando poco a poco dentro de mi proyecto</w:t>
+            </w:r>
+            <w:r>
+              <w:rPr>
+                <w:rFonts w:ascii="Arial" w:hAnsi="Arial" w:cs="Arial"/>
+                <w:color w:val="000000" w:themeColor="text1"/>
+                <w:sz w:val="24"/>
+                <w:szCs w:val="24"/>
+              </w:rPr>
+              <w:t>.</w:t>
+            </w:r>
+          </w:p>
+          <w:p>
+            <w:pPr>
+              <w:spacing w:line="360" w:lineRule="auto"/>
+              <w:jc w:val="both"/>
+              <w:rPr>
+                <w:rFonts w:ascii="Arial" w:hAnsi="Arial" w:cs="Arial"/>
+                <w:color w:val="000000" w:themeColor="text1"/>
+                <w:sz w:val="24"/>
+                <w:szCs w:val="24"/>
+              </w:rPr>
+            </w:pPr>
+          </w:p>
+          <w:p>
+            <w:pPr>
+              <w:spacing w:line="360" w:lineRule="auto"/>
+              <w:jc w:val="both"/>
+              <w:rPr>
+                <w:rFonts w:ascii="Arial" w:hAnsi="Arial" w:cs="Arial"/>
+                <w:b/>
+                <w:bCs/>
+                <w:color w:val="000000" w:themeColor="text1"/>
+                <w:sz w:val="24"/>
+                <w:szCs w:val="24"/>
+              </w:rPr>
+            </w:pPr>
+            <w:r>
+              <w:rPr>
+                <w:rFonts w:ascii="Arial" w:hAnsi="Arial" w:cs="Arial"/>
+                <w:b/>
+                <w:bCs/>
+                <w:color w:val="000000" w:themeColor="text1"/>
+                <w:sz w:val="24"/>
+                <w:szCs w:val="24"/>
+              </w:rPr>
+              <w:t>Sourcetree</w:t>
+            </w:r>
+          </w:p>
+          <w:p>
+            <w:pPr>
+              <w:spacing w:line="360" w:lineRule="auto"/>
+              <w:jc w:val="both"/>
+              <w:rPr>
+                <w:rFonts w:ascii="Arial" w:hAnsi="Arial" w:cs="Arial"/>
+                <w:color w:val="000000" w:themeColor="text1"/>
+                <w:sz w:val="24"/>
+                <w:szCs w:val="24"/>
+              </w:rPr>
+            </w:pPr>
+            <w:r>
+              <w:rPr>
+                <w:rFonts w:ascii="Arial" w:hAnsi="Arial" w:cs="Arial"/>
+                <w:color w:val="000000" w:themeColor="text1"/>
+                <w:sz w:val="24"/>
+                <w:szCs w:val="24"/>
+              </w:rPr>
+              <w:t xml:space="preserve">Sourcetree es </w:t>
+            </w:r>
+            <w:r>
+              <w:rPr>
+                <w:rFonts w:ascii="Arial" w:hAnsi="Arial" w:cs="Arial"/>
+                <w:color w:val="000000" w:themeColor="text1"/>
+                <w:sz w:val="24"/>
+                <w:szCs w:val="24"/>
+              </w:rPr>
+              <w:t>un</w:t>
+            </w:r>
+            <w:r>
+              <w:rPr>
+                <w:rFonts w:ascii="Arial" w:hAnsi="Arial" w:cs="Arial"/>
+                <w:color w:val="000000" w:themeColor="text1"/>
+                <w:sz w:val="24"/>
+                <w:szCs w:val="24"/>
+              </w:rPr>
+              <w:t>a aplicación</w:t>
+            </w:r>
+            <w:r>
+              <w:rPr>
+                <w:rFonts w:ascii="Arial" w:hAnsi="Arial" w:cs="Arial"/>
+                <w:color w:val="000000" w:themeColor="text1"/>
+                <w:sz w:val="24"/>
+                <w:szCs w:val="24"/>
+              </w:rPr>
+              <w:t xml:space="preserve"> que permite trabajar con repositorios de código de forma sencilla. Facilita la interacción con los repositorios</w:t>
+            </w:r>
+            <w:r>
+              <w:rPr>
+                <w:rFonts w:ascii="Arial" w:hAnsi="Arial" w:cs="Arial"/>
+                <w:color w:val="000000" w:themeColor="text1"/>
+                <w:sz w:val="24"/>
+                <w:szCs w:val="24"/>
+              </w:rPr>
+              <w:t>.</w:t>
+            </w:r>
+          </w:p>
+          <w:p>
+            <w:pPr>
+              <w:spacing w:line="360" w:lineRule="auto"/>
+              <w:jc w:val="both"/>
+              <w:rPr>
+                <w:rFonts w:ascii="Arial" w:hAnsi="Arial" w:cs="Arial"/>
+                <w:color w:val="000000" w:themeColor="text1"/>
+                <w:sz w:val="24"/>
+                <w:szCs w:val="24"/>
+              </w:rPr>
+            </w:pPr>
+          </w:p>
+          <w:p>
+            <w:pPr>
+              <w:spacing w:line="360" w:lineRule="auto"/>
+              <w:jc w:val="both"/>
+              <w:rPr>
+                <w:rFonts w:ascii="Arial" w:hAnsi="Arial" w:cs="Arial"/>
+                <w:color w:val="000000" w:themeColor="text1"/>
+                <w:sz w:val="24"/>
+                <w:szCs w:val="24"/>
+              </w:rPr>
+            </w:pPr>
+            <w:r>
+              <w:rPr>
+                <w:rFonts w:ascii="Arial" w:hAnsi="Arial" w:cs="Arial"/>
+                <w:color w:val="000000" w:themeColor="text1"/>
+                <w:sz w:val="24"/>
+                <w:szCs w:val="24"/>
+              </w:rPr>
+              <w:t>La he estado utilizando para poder ir subiendo los cambios realizados a mi repositorio de GitHub, haciendo diferentes commit y push de cada cambio uno a uno.</w:t>
+            </w:r>
+          </w:p>
+          <w:p>
+            <w:pPr>
+              <w:spacing w:line="360" w:lineRule="auto"/>
+              <w:jc w:val="both"/>
+              <w:rPr>
+                <w:rFonts w:ascii="Arial" w:hAnsi="Arial" w:cs="Arial"/>
+                <w:color w:val="000000" w:themeColor="text1"/>
+                <w:sz w:val="24"/>
+                <w:szCs w:val="24"/>
+              </w:rPr>
+            </w:pPr>
+          </w:p>
+          <w:p>
+            <w:pPr>
+              <w:spacing w:line="360" w:lineRule="auto"/>
+              <w:jc w:val="both"/>
+              <w:rPr>
+                <w:rFonts w:ascii="Arial" w:hAnsi="Arial" w:cs="Arial"/>
+                <w:color w:val="000000" w:themeColor="text1"/>
+                <w:sz w:val="24"/>
+                <w:szCs w:val="24"/>
               </w:rPr>
             </w:pPr>
           </w:p>
@@ -5391,7 +6145,7 @@
                     <pic:cNvPicPr/>
                   </pic:nvPicPr>
                   <pic:blipFill>
-                    <a:blip r:embed="rId16">
+                    <a:blip r:embed="rId18">
                       <a:extLst>
                         <a:ext uri="{28A0092B-C50C-407E-A947-70E740481C1C}">
                           <a14:useLocalDpi xmlns:a14="http://schemas.microsoft.com/office/drawing/2010/main" val="0"/>
@@ -5675,14 +6429,27 @@
                             <w:r>
                               <w:t xml:space="preserve">Ilustración </w:t>
                             </w:r>
-                            <w:fldSimple w:instr=" SEQ Ilustración \* ARABIC ">
-                              <w:r>
-                                <w:rPr>
-                                  <w:noProof/>
-                                </w:rPr>
-                                <w:t>3</w:t>
-                              </w:r>
-                            </w:fldSimple>
+                            <w:r>
+                              <w:fldChar w:fldCharType="begin"/>
+                            </w:r>
+                            <w:r>
+                              <w:instrText xml:space="preserve"> SEQ Ilustración \* ARABIC </w:instrText>
+                            </w:r>
+                            <w:r>
+                              <w:fldChar w:fldCharType="separate"/>
+                            </w:r>
+                            <w:r>
+                              <w:rPr>
+                                <w:noProof/>
+                              </w:rPr>
+                              <w:t>5</w:t>
+                            </w:r>
+                            <w:r>
+                              <w:rPr>
+                                <w:noProof/>
+                              </w:rPr>
+                              <w:fldChar w:fldCharType="end"/>
+                            </w:r>
                             <w:r>
                               <w:t xml:space="preserve"> Ejemplo SDN</w:t>
                             </w:r>
@@ -5703,7 +6470,7 @@
           </mc:Choice>
           <mc:Fallback>
             <w:pict>
-              <v:shape w14:anchorId="56474242" id="_x0000_s1028" type="#_x0000_t202" style="position:absolute;left:0;text-align:left;margin-left:56.4pt;margin-top:216.8pt;width:295.2pt;height:.05pt;z-index:251662336;visibility:visible;mso-wrap-style:square;mso-wrap-distance-left:9pt;mso-wrap-distance-top:0;mso-wrap-distance-right:9pt;mso-wrap-distance-bottom:0;mso-position-horizontal:absolute;mso-position-horizontal-relative:text;mso-position-vertical:absolute;mso-position-vertical-relative:text;v-text-anchor:top" o:gfxdata="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" stroked="f">
+              <v:shape w14:anchorId="56474242" id="_x0000_s1030" type="#_x0000_t202" style="position:absolute;left:0;text-align:left;margin-left:56.4pt;margin-top:216.8pt;width:295.2pt;height:.05pt;z-index:251662336;visibility:visible;mso-wrap-style:square;mso-wrap-distance-left:9pt;mso-wrap-distance-top:0;mso-wrap-distance-right:9pt;mso-wrap-distance-bottom:0;mso-position-horizontal:absolute;mso-position-horizontal-relative:text;mso-position-vertical:absolute;mso-position-vertical-relative:text;v-text-anchor:top" o:gfxdata="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" stroked="f">
                 <v:textbox style="mso-fit-shape-to-text:t" inset="0,0,0,0">
                   <w:txbxContent>
                     <w:p>
@@ -5717,14 +6484,27 @@
                       <w:r>
                         <w:t xml:space="preserve">Ilustración </w:t>
                       </w:r>
-                      <w:fldSimple w:instr=" SEQ Ilustración \* ARABIC ">
-                        <w:r>
-                          <w:rPr>
-                            <w:noProof/>
-                          </w:rPr>
-                          <w:t>3</w:t>
-                        </w:r>
-                      </w:fldSimple>
+                      <w:r>
+                        <w:fldChar w:fldCharType="begin"/>
+                      </w:r>
+                      <w:r>
+                        <w:instrText xml:space="preserve"> SEQ Ilustración \* ARABIC </w:instrText>
+                      </w:r>
+                      <w:r>
+                        <w:fldChar w:fldCharType="separate"/>
+                      </w:r>
+                      <w:r>
+                        <w:rPr>
+                          <w:noProof/>
+                        </w:rPr>
+                        <w:t>5</w:t>
+                      </w:r>
+                      <w:r>
+                        <w:rPr>
+                          <w:noProof/>
+                        </w:rPr>
+                        <w:fldChar w:fldCharType="end"/>
+                      </w:r>
                       <w:r>
                         <w:t xml:space="preserve"> Ejemplo SDN</w:t>
                       </w:r>
@@ -5770,7 +6550,7 @@
                     </pic:cNvPicPr>
                   </pic:nvPicPr>
                   <pic:blipFill>
-                    <a:blip r:embed="rId17">
+                    <a:blip r:embed="rId19">
                       <a:extLst>
                         <a:ext uri="{28A0092B-C50C-407E-A947-70E740481C1C}">
                           <a14:useLocalDpi xmlns:a14="http://schemas.microsoft.com/office/drawing/2010/main" val="0"/>
@@ -6164,14 +6944,27 @@
                             <w:r>
                               <w:t xml:space="preserve">Ilustración </w:t>
                             </w:r>
-                            <w:fldSimple w:instr=" SEQ Ilustración \* ARABIC ">
-                              <w:r>
-                                <w:rPr>
-                                  <w:noProof/>
-                                </w:rPr>
-                                <w:t>4</w:t>
-                              </w:r>
-                            </w:fldSimple>
+                            <w:r>
+                              <w:fldChar w:fldCharType="begin"/>
+                            </w:r>
+                            <w:r>
+                              <w:instrText xml:space="preserve"> SEQ Ilustración \* ARABIC </w:instrText>
+                            </w:r>
+                            <w:r>
+                              <w:fldChar w:fldCharType="separate"/>
+                            </w:r>
+                            <w:r>
+                              <w:rPr>
+                                <w:noProof/>
+                              </w:rPr>
+                              <w:t>6</w:t>
+                            </w:r>
+                            <w:r>
+                              <w:rPr>
+                                <w:noProof/>
+                              </w:rPr>
+                              <w:fldChar w:fldCharType="end"/>
+                            </w:r>
                             <w:r>
                               <w:t xml:space="preserve"> Arquitectura SDN</w:t>
                             </w:r>
@@ -6192,7 +6985,7 @@
           </mc:Choice>
           <mc:Fallback>
             <w:pict>
-              <v:shape w14:anchorId="5171D7B1" id="_x0000_s1029" type="#_x0000_t202" style="position:absolute;left:0;text-align:left;margin-left:24.1pt;margin-top:389.6pt;width:362.85pt;height:.05pt;z-index:251666432;visibility:visible;mso-wrap-style:square;mso-wrap-distance-left:9pt;mso-wrap-distance-top:0;mso-wrap-distance-right:9pt;mso-wrap-distance-bottom:0;mso-position-horizontal:absolute;mso-position-horizontal-relative:text;mso-position-vertical:absolute;mso-position-vertical-relative:text;v-text-anchor:top" o:gfxdata="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" stroked="f">
+              <v:shape w14:anchorId="5171D7B1" id="_x0000_s1031" type="#_x0000_t202" style="position:absolute;left:0;text-align:left;margin-left:24.1pt;margin-top:389.6pt;width:362.85pt;height:.05pt;z-index:251666432;visibility:visible;mso-wrap-style:square;mso-wrap-distance-left:9pt;mso-wrap-distance-top:0;mso-wrap-distance-right:9pt;mso-wrap-distance-bottom:0;mso-position-horizontal:absolute;mso-position-horizontal-relative:text;mso-position-vertical:absolute;mso-position-vertical-relative:text;v-text-anchor:top" o:gfxdata="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" stroked="f">
                 <v:textbox style="mso-fit-shape-to-text:t" inset="0,0,0,0">
                   <w:txbxContent>
                     <w:p>
@@ -6206,14 +6999,27 @@
                       <w:r>
                         <w:t xml:space="preserve">Ilustración </w:t>
                       </w:r>
-                      <w:fldSimple w:instr=" SEQ Ilustración \* ARABIC ">
-                        <w:r>
-                          <w:rPr>
-                            <w:noProof/>
-                          </w:rPr>
-                          <w:t>4</w:t>
-                        </w:r>
-                      </w:fldSimple>
+                      <w:r>
+                        <w:fldChar w:fldCharType="begin"/>
+                      </w:r>
+                      <w:r>
+                        <w:instrText xml:space="preserve"> SEQ Ilustración \* ARABIC </w:instrText>
+                      </w:r>
+                      <w:r>
+                        <w:fldChar w:fldCharType="separate"/>
+                      </w:r>
+                      <w:r>
+                        <w:rPr>
+                          <w:noProof/>
+                        </w:rPr>
+                        <w:t>6</w:t>
+                      </w:r>
+                      <w:r>
+                        <w:rPr>
+                          <w:noProof/>
+                        </w:rPr>
+                        <w:fldChar w:fldCharType="end"/>
+                      </w:r>
                       <w:r>
                         <w:t xml:space="preserve"> Arquitectura SDN</w:t>
                       </w:r>
@@ -6259,7 +7065,7 @@
                     </pic:cNvPicPr>
                   </pic:nvPicPr>
                   <pic:blipFill>
-                    <a:blip r:embed="rId18">
+                    <a:blip r:embed="rId20">
                       <a:extLst>
                         <a:ext uri="{28A0092B-C50C-407E-A947-70E740481C1C}">
                           <a14:useLocalDpi xmlns:a14="http://schemas.microsoft.com/office/drawing/2010/main" val="0"/>
@@ -8295,7 +9101,7 @@
                     <pic:cNvPicPr/>
                   </pic:nvPicPr>
                   <pic:blipFill>
-                    <a:blip r:embed="rId19">
+                    <a:blip r:embed="rId21">
                       <a:extLst>
                         <a:ext uri="{28A0092B-C50C-407E-A947-70E740481C1C}">
                           <a14:useLocalDpi xmlns:a14="http://schemas.microsoft.com/office/drawing/2010/main" val="0"/>
@@ -8411,7 +9217,7 @@
           </mc:Choice>
           <mc:Fallback>
             <w:pict>
-              <v:shape w14:anchorId="0E1DEB66" id="_x0000_s1030" type="#_x0000_t202" style="position:absolute;margin-left:155.8pt;margin-top:412.45pt;width:278.95pt;height:.05pt;z-index:251674624;visibility:visible;mso-wrap-style:square;mso-wrap-distance-left:9pt;mso-wrap-distance-top:0;mso-wrap-distance-right:9pt;mso-wrap-distance-bottom:0;mso-position-horizontal:absolute;mso-position-horizontal-relative:page;mso-position-vertical:absolute;mso-position-vertical-relative:text;v-text-anchor:top" o:gfxdata="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" stroked="f">
+              <v:shape w14:anchorId="0E1DEB66" id="_x0000_s1032" type="#_x0000_t202" style="position:absolute;margin-left:155.8pt;margin-top:412.45pt;width:278.95pt;height:.05pt;z-index:251674624;visibility:visible;mso-wrap-style:square;mso-wrap-distance-left:9pt;mso-wrap-distance-top:0;mso-wrap-distance-right:9pt;mso-wrap-distance-bottom:0;mso-position-horizontal:absolute;mso-position-horizontal-relative:page;mso-position-vertical:absolute;mso-position-vertical-relative:text;v-text-anchor:top" o:gfxdata="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" stroked="f">
                 <v:textbox style="mso-fit-shape-to-text:t" inset="0,0,0,0">
                   <w:txbxContent>
                     <w:p>
@@ -8470,7 +9276,7 @@
                     <pic:cNvPicPr/>
                   </pic:nvPicPr>
                   <pic:blipFill>
-                    <a:blip r:embed="rId20">
+                    <a:blip r:embed="rId22">
                       <a:extLst>
                         <a:ext uri="{28A0092B-C50C-407E-A947-70E740481C1C}">
                           <a14:useLocalDpi xmlns:a14="http://schemas.microsoft.com/office/drawing/2010/main" val="0"/>
@@ -8576,7 +9382,7 @@
           </mc:Choice>
           <mc:Fallback>
             <w:pict>
-              <v:shape w14:anchorId="72F8B01D" id="_x0000_s1031" type="#_x0000_t202" style="position:absolute;margin-left:31.3pt;margin-top:186.3pt;width:425.2pt;height:.05pt;z-index:251670528;visibility:visible;mso-wrap-style:square;mso-wrap-distance-left:9pt;mso-wrap-distance-top:0;mso-wrap-distance-right:9pt;mso-wrap-distance-bottom:0;mso-position-horizontal:absolute;mso-position-horizontal-relative:text;mso-position-vertical:absolute;mso-position-vertical-relative:text;v-text-anchor:top" o:gfxdata="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" stroked="f">
+              <v:shape w14:anchorId="72F8B01D" id="_x0000_s1033" type="#_x0000_t202" style="position:absolute;margin-left:31.3pt;margin-top:186.3pt;width:425.2pt;height:.05pt;z-index:251670528;visibility:visible;mso-wrap-style:square;mso-wrap-distance-left:9pt;mso-wrap-distance-top:0;mso-wrap-distance-right:9pt;mso-wrap-distance-bottom:0;mso-position-horizontal:absolute;mso-position-horizontal-relative:text;mso-position-vertical:absolute;mso-position-vertical-relative:text;v-text-anchor:top" o:gfxdata="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" stroked="f">
                 <v:textbox style="mso-fit-shape-to-text:t" inset="0,0,0,0">
                   <w:txbxContent>
                     <w:p>
@@ -11182,7 +11988,7 @@
                     <pic:cNvPicPr/>
                   </pic:nvPicPr>
                   <pic:blipFill>
-                    <a:blip r:embed="rId21">
+                    <a:blip r:embed="rId23">
                       <a:extLst>
                         <a:ext uri="{28A0092B-C50C-407E-A947-70E740481C1C}">
                           <a14:useLocalDpi xmlns:a14="http://schemas.microsoft.com/office/drawing/2010/main" val="0"/>
@@ -11357,7 +12163,7 @@
           </mc:Choice>
           <mc:Fallback>
             <w:pict>
-              <v:shape w14:anchorId="79404877" id="_x0000_s1032" type="#_x0000_t202" style="position:absolute;margin-left:54.6pt;margin-top:7.15pt;width:257.35pt;height:.05pt;z-index:251683840;visibility:visible;mso-wrap-style:square;mso-wrap-distance-left:9pt;mso-wrap-distance-top:0;mso-wrap-distance-right:9pt;mso-wrap-distance-bottom:0;mso-position-horizontal:absolute;mso-position-horizontal-relative:text;mso-position-vertical:absolute;mso-position-vertical-relative:text;v-text-anchor:top" o:gfxdata="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" stroked="f">
+              <v:shape w14:anchorId="79404877" id="_x0000_s1034" type="#_x0000_t202" style="position:absolute;margin-left:54.6pt;margin-top:7.15pt;width:257.35pt;height:.05pt;z-index:251683840;visibility:visible;mso-wrap-style:square;mso-wrap-distance-left:9pt;mso-wrap-distance-top:0;mso-wrap-distance-right:9pt;mso-wrap-distance-bottom:0;mso-position-horizontal:absolute;mso-position-horizontal-relative:text;mso-position-vertical:absolute;mso-position-vertical-relative:text;v-text-anchor:top" o:gfxdata="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" stroked="f">
                 <v:textbox style="mso-fit-shape-to-text:t" inset="0,0,0,0">
                   <w:txbxContent>
                     <w:p>
@@ -11579,7 +12385,7 @@
                     <pic:cNvPicPr/>
                   </pic:nvPicPr>
                   <pic:blipFill>
-                    <a:blip r:embed="rId22">
+                    <a:blip r:embed="rId24">
                       <a:extLst>
                         <a:ext uri="{28A0092B-C50C-407E-A947-70E740481C1C}">
                           <a14:useLocalDpi xmlns:a14="http://schemas.microsoft.com/office/drawing/2010/main" val="0"/>
@@ -11719,7 +12525,7 @@
           </mc:Choice>
           <mc:Fallback>
             <w:pict>
-              <v:shape w14:anchorId="6D87ECF4" id="_x0000_s1033" type="#_x0000_t202" style="position:absolute;margin-left:32.55pt;margin-top:1.15pt;width:425.2pt;height:.05pt;z-index:251686912;visibility:visible;mso-wrap-style:square;mso-wrap-distance-left:9pt;mso-wrap-distance-top:0;mso-wrap-distance-right:9pt;mso-wrap-distance-bottom:0;mso-position-horizontal:absolute;mso-position-horizontal-relative:text;mso-position-vertical:absolute;mso-position-vertical-relative:text;v-text-anchor:top" o:gfxdata="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" stroked="f">
+              <v:shape w14:anchorId="6D87ECF4" id="_x0000_s1035" type="#_x0000_t202" style="position:absolute;margin-left:32.55pt;margin-top:1.15pt;width:425.2pt;height:.05pt;z-index:251686912;visibility:visible;mso-wrap-style:square;mso-wrap-distance-left:9pt;mso-wrap-distance-top:0;mso-wrap-distance-right:9pt;mso-wrap-distance-bottom:0;mso-position-horizontal:absolute;mso-position-horizontal-relative:text;mso-position-vertical:absolute;mso-position-vertical-relative:text;v-text-anchor:top" o:gfxdata="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" stroked="f">
                 <v:textbox style="mso-fit-shape-to-text:t" inset="0,0,0,0">
                   <w:txbxContent>
                     <w:p>
@@ -11969,7 +12775,7 @@
           </mc:Choice>
           <mc:Fallback>
             <w:pict>
-              <v:shape w14:anchorId="6341A343" id="_x0000_s1034" type="#_x0000_t202" style="position:absolute;left:0;text-align:left;margin-left:68.75pt;margin-top:121pt;width:231pt;height:.05pt;z-index:251691008;visibility:visible;mso-wrap-style:square;mso-wrap-distance-left:9pt;mso-wrap-distance-top:0;mso-wrap-distance-right:9pt;mso-wrap-distance-bottom:0;mso-position-horizontal:absolute;mso-position-horizontal-relative:text;mso-position-vertical:absolute;mso-position-vertical-relative:text;v-text-anchor:top" o:gfxdata="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" stroked="f">
+              <v:shape w14:anchorId="6341A343" id="_x0000_s1036" type="#_x0000_t202" style="position:absolute;left:0;text-align:left;margin-left:68.75pt;margin-top:121pt;width:231pt;height:.05pt;z-index:251691008;visibility:visible;mso-wrap-style:square;mso-wrap-distance-left:9pt;mso-wrap-distance-top:0;mso-wrap-distance-right:9pt;mso-wrap-distance-bottom:0;mso-position-horizontal:absolute;mso-position-horizontal-relative:text;mso-position-vertical:absolute;mso-position-vertical-relative:text;v-text-anchor:top" o:gfxdata="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" stroked="f">
                 <v:textbox style="mso-fit-shape-to-text:t" inset="0,0,0,0">
                   <w:txbxContent>
                     <w:p>
@@ -12023,7 +12829,7 @@
                     <pic:cNvPicPr/>
                   </pic:nvPicPr>
                   <pic:blipFill>
-                    <a:blip r:embed="rId23">
+                    <a:blip r:embed="rId25">
                       <a:extLst>
                         <a:ext uri="{28A0092B-C50C-407E-A947-70E740481C1C}">
                           <a14:useLocalDpi xmlns:a14="http://schemas.microsoft.com/office/drawing/2010/main" val="0"/>
@@ -12655,7 +13461,7 @@
           </mc:Choice>
           <mc:Fallback>
             <w:pict>
-              <v:shape w14:anchorId="1815E4BE" id="_x0000_s1035" type="#_x0000_t202" style="position:absolute;left:0;text-align:left;margin-left:20.6pt;margin-top:330.8pt;width:425.2pt;height:.05pt;z-index:251694080;visibility:visible;mso-wrap-style:square;mso-wrap-distance-left:9pt;mso-wrap-distance-top:0;mso-wrap-distance-right:9pt;mso-wrap-distance-bottom:0;mso-position-horizontal:absolute;mso-position-horizontal-relative:margin;mso-position-vertical:absolute;mso-position-vertical-relative:text;v-text-anchor:top" o:gfxdata="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" stroked="f">
+              <v:shape w14:anchorId="1815E4BE" id="_x0000_s1037" type="#_x0000_t202" style="position:absolute;left:0;text-align:left;margin-left:20.6pt;margin-top:330.8pt;width:425.2pt;height:.05pt;z-index:251694080;visibility:visible;mso-wrap-style:square;mso-wrap-distance-left:9pt;mso-wrap-distance-top:0;mso-wrap-distance-right:9pt;mso-wrap-distance-bottom:0;mso-position-horizontal:absolute;mso-position-horizontal-relative:margin;mso-position-vertical:absolute;mso-position-vertical-relative:text;v-text-anchor:top" o:gfxdata="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" stroked="f">
                 <v:textbox style="mso-fit-shape-to-text:t" inset="0,0,0,0">
                   <w:txbxContent>
                     <w:p>
@@ -12708,7 +13514,7 @@
                     <pic:cNvPicPr/>
                   </pic:nvPicPr>
                   <pic:blipFill>
-                    <a:blip r:embed="rId24">
+                    <a:blip r:embed="rId26">
                       <a:extLst>
                         <a:ext uri="{28A0092B-C50C-407E-A947-70E740481C1C}">
                           <a14:useLocalDpi xmlns:a14="http://schemas.microsoft.com/office/drawing/2010/main" val="0"/>
@@ -13186,25 +13992,7 @@
           <w:sz w:val="24"/>
           <w:szCs w:val="24"/>
         </w:rPr>
-        <w:t xml:space="preserve">. Es fácil que el </w:t>
-      </w:r>
-      <w:proofErr w:type="gramStart"/>
-      <w:r>
-        <w:rPr>
-          <w:rFonts w:ascii="Arial" w:hAnsi="Arial" w:cs="Arial"/>
-          <w:sz w:val="24"/>
-          <w:szCs w:val="24"/>
-        </w:rPr>
-        <w:t>malware</w:t>
-      </w:r>
-      <w:proofErr w:type="gramEnd"/>
-      <w:r>
-        <w:rPr>
-          <w:rFonts w:ascii="Arial" w:hAnsi="Arial" w:cs="Arial"/>
-          <w:sz w:val="24"/>
-          <w:szCs w:val="24"/>
-        </w:rPr>
-        <w:t xml:space="preserve"> se desplace entre los componentes y los dañe.</w:t>
+        <w:t>. Es fácil que el malware se desplace entre los componentes y los dañe.</w:t>
       </w:r>
     </w:p>
     <w:p>
@@ -13633,6 +14421,114 @@
           <w:szCs w:val="24"/>
         </w:rPr>
         <w:lastRenderedPageBreak/>
+        <w:t>Cómo se complementan</w:t>
+      </w:r>
+      <w:r>
+        <w:rPr>
+          <w:rFonts w:ascii="Arial" w:hAnsi="Arial" w:cs="Arial"/>
+          <w:color w:val="70AD47" w:themeColor="accent6"/>
+          <w:sz w:val="24"/>
+          <w:szCs w:val="24"/>
+        </w:rPr>
+        <w:t xml:space="preserve"> las SDN y NFV</w:t>
+      </w:r>
+    </w:p>
+    <w:p>
+      <w:pPr>
+        <w:spacing w:line="360" w:lineRule="auto"/>
+        <w:jc w:val="both"/>
+        <w:rPr>
+          <w:rFonts w:ascii="Arial" w:hAnsi="Arial" w:cs="Arial"/>
+          <w:sz w:val="24"/>
+          <w:szCs w:val="24"/>
+        </w:rPr>
+      </w:pPr>
+      <w:r>
+        <w:rPr>
+          <w:rFonts w:ascii="Arial" w:hAnsi="Arial" w:cs="Arial"/>
+          <w:sz w:val="24"/>
+          <w:szCs w:val="24"/>
+        </w:rPr>
+        <w:t>Primero debemos que saber que la virtualización de funciones de red (NFV) y las redes definidas por software (SDN)</w:t>
+      </w:r>
+      <w:r>
+        <w:rPr>
+          <w:rFonts w:ascii="Arial" w:hAnsi="Arial" w:cs="Arial"/>
+          <w:sz w:val="24"/>
+          <w:szCs w:val="24"/>
+        </w:rPr>
+        <w:t xml:space="preserve">, son dos tecnologías revolucionarias que están consiguiendo transformar la forma en que se construyen, administran y operan las redes. Mientras que NFV se centra en la virtualización de las funciones de red, las SDN se enfocan en la centralización del control de la red. Cuando estas dos tecnologías se integran, pueden proporcionar una solución de red potente, flexible y escalable que puede ayudar a las empresas a poder lograr sus objetivos de transformación digital. Cuando se integran NFV y SDN, se pueden maximizar los beneficios de ambas tecnologías. Al virtualizar las funciones de red y centralizar el control de la red, las empresas pueden poder crear una infraestructura de red mucha más ágil, escalable y rentable. Esta integración también permite implementar nuevos servicios de red rápidamente, aumentar o reducir los recursos de red según sea necesario y automatizar las tareas de administración. Una de las principales ventajas de la integración de NFV y SDN es la capacidad de poder crear redes virtuales que sean programables y personalizables. Esta capacidad de programación permite a las organizaciones crear servicios de red que puedan adaptarse según sus necesidades, lo que les permite innovar y diferenciarse en el mercado. Por ejemplo, un proveedor de servicios podría utilizar la integración de SDN y NFV para crear un servicio de firewall virtual que se pueda implementar a petición de los clientes, o sino una empresa podría utilizar la tecnología para crear una VPN que se pueda personalizar para satisfacer sus requisitos de seguridad. Otro beneficio de la integración de NFV y SDN es la capacidad de mejorar la seguridad de la red. Al virtualizar las funciones de red y centralizar el control de la red, las empresas pueden implementar políticas y controles de seguridad de una manera más eficaz, monitorear el tráfico de la red más cerca y responder a las amenazas de seguridad con </w:t>
+      </w:r>
+      <w:r>
+        <w:rPr>
+          <w:rFonts w:ascii="Arial" w:hAnsi="Arial" w:cs="Arial"/>
+          <w:sz w:val="24"/>
+          <w:szCs w:val="24"/>
+        </w:rPr>
+        <w:t>mayor</w:t>
+      </w:r>
+      <w:r>
+        <w:rPr>
+          <w:rFonts w:ascii="Arial" w:hAnsi="Arial" w:cs="Arial"/>
+          <w:sz w:val="24"/>
+          <w:szCs w:val="24"/>
+        </w:rPr>
+        <w:t xml:space="preserve"> rapidez. Esta postura de seguridad </w:t>
+      </w:r>
+      <w:r>
+        <w:rPr>
+          <w:rFonts w:ascii="Arial" w:hAnsi="Arial" w:cs="Arial"/>
+          <w:sz w:val="24"/>
+          <w:szCs w:val="24"/>
+        </w:rPr>
+        <w:lastRenderedPageBreak/>
+        <w:t xml:space="preserve">mejorada puede ayudar a las empresas a proteger sus datos más confidenciales, cumplir con los requisitos regulatorios y mitigar los riesgos asociados con las amenazas cibernéticas. </w:t>
+      </w:r>
+      <w:r>
+        <w:rPr>
+          <w:rFonts w:ascii="Arial" w:hAnsi="Arial" w:cs="Arial"/>
+          <w:sz w:val="24"/>
+          <w:szCs w:val="24"/>
+        </w:rPr>
+        <w:t>En general, la integración de las SDN y NFV es una gran solución tecnológica</w:t>
+      </w:r>
+      <w:r>
+        <w:rPr>
+          <w:rFonts w:ascii="Arial" w:hAnsi="Arial" w:cs="Arial"/>
+          <w:sz w:val="24"/>
+          <w:szCs w:val="24"/>
+        </w:rPr>
+        <w:t xml:space="preserve"> que puede ayudar a las empresas a modernizar sus infraestructuras de red, poder mejorar el rendimiento de la red y mejorar su seguridad. Al combinar los beneficios de la virtualización y la centralización, las empresas pueden crear un entorno de red ágil, escalable, además de rentable permitiendo poder respaldar sus iniciativas de transformación digital. Por lo tanto, podemos sacar como conclusiones, que la integración de SDN y NFV es una solución tecnológica que permite poder ofrecer ayuda hacia las empresas de cara a lograr sus objetivos de red en la era digital actual. Por lo tanto, si nuestro objetivo es modernizar la infraestructura de una red y mejorar su rendimiento, deberemos considerar la posibilidad de integración de SDN y NFV en la infraestructura de la red.</w:t>
+      </w:r>
+    </w:p>
+    <w:p>
+      <w:pPr>
+        <w:spacing w:line="360" w:lineRule="auto"/>
+        <w:jc w:val="both"/>
+        <w:rPr>
+          <w:rFonts w:ascii="Arial" w:hAnsi="Arial" w:cs="Arial"/>
+          <w:sz w:val="24"/>
+          <w:szCs w:val="24"/>
+        </w:rPr>
+      </w:pPr>
+    </w:p>
+    <w:p>
+      <w:pPr>
+        <w:spacing w:line="360" w:lineRule="auto"/>
+        <w:jc w:val="both"/>
+        <w:rPr>
+          <w:rFonts w:ascii="Arial" w:hAnsi="Arial" w:cs="Arial"/>
+          <w:sz w:val="24"/>
+          <w:szCs w:val="24"/>
+        </w:rPr>
+      </w:pPr>
+      <w:r>
+        <w:rPr>
+          <w:rFonts w:ascii="Arial" w:hAnsi="Arial" w:cs="Arial"/>
+          <w:color w:val="70AD47" w:themeColor="accent6"/>
+          <w:sz w:val="24"/>
+          <w:szCs w:val="24"/>
+        </w:rPr>
         <w:t>Importancia de la seguridad en redes definidas por software</w:t>
       </w:r>
     </w:p>
@@ -13652,7 +14548,16 @@
           <w:sz w:val="24"/>
           <w:szCs w:val="24"/>
         </w:rPr>
-        <w:t xml:space="preserve">La gran transición a las redes SDN consiguió poder traer grandes beneficios, pero también introdujo nuevos desafíos relacionados con la seguridad. La naturaleza centralizada del control en SDN puede ser un objetivo bastante atractivo para los atacantes, quienes podrían llegar a aprovecharse de las vulnerabilidades para comprometer toda la red y exponerla a ciertos peligros y vulnerabilidades. Por ello, la seguridad en redes SDN debe ser una prioridad desde el diseño hasta su implementación. Además, debemos saber que uno de los mayores beneficios de SDN es su capacidad para poder implementar políticas de seguridad de una manera rápida y eficiente. Al tener todo el control centralizado, las políticas pueden ser aplicadas de manera uniforme en toda la red, reduciendo así la posibilidad de configuraciones erróneas que podrían ser explotadas por los atacantes. También SDN nos permite obtener una mejor visibilidad del tráfico de red, facilitando la detección anticipada de las actividades sospechosas. </w:t>
+        <w:t xml:space="preserve">La gran transición a las redes SDN consiguió poder traer grandes beneficios, pero también introdujo nuevos desafíos relacionados con la seguridad. La naturaleza centralizada del control en SDN puede ser un objetivo bastante atractivo para los atacantes, quienes podrían llegar a aprovecharse de las vulnerabilidades para comprometer toda la red y exponerla a ciertos peligros y vulnerabilidades. Por ello, la seguridad en redes SDN debe ser una prioridad desde el diseño hasta su implementación. Además, debemos saber que uno de los mayores beneficios de SDN es su capacidad para poder implementar políticas de seguridad de una manera rápida y eficiente. Al tener todo el control centralizado, las políticas pueden ser aplicadas de manera uniforme en toda la red, reduciendo así la posibilidad de configuraciones erróneas que </w:t>
+      </w:r>
+      <w:r>
+        <w:rPr>
+          <w:rFonts w:ascii="Arial" w:hAnsi="Arial" w:cs="Arial"/>
+          <w:sz w:val="24"/>
+          <w:szCs w:val="24"/>
+        </w:rPr>
+        <w:lastRenderedPageBreak/>
+        <w:t xml:space="preserve">podrían ser explotadas por los atacantes. También SDN nos permite obtener una mejor visibilidad del tráfico de red, facilitando la detección anticipada de las actividades sospechosas. </w:t>
       </w:r>
     </w:p>
     <w:p>
@@ -13770,7 +14675,6 @@
           <w:szCs w:val="24"/>
           <w:u w:val="single"/>
         </w:rPr>
-        <w:lastRenderedPageBreak/>
         <w:t>Uso de cifrado</w:t>
       </w:r>
       <w:r>
@@ -13824,7 +14728,16 @@
           <w:sz w:val="24"/>
           <w:szCs w:val="24"/>
         </w:rPr>
-        <w:t>: La seguridad en redes SDN empieza desde tener una autenticación sólida y una autorización. Actualmente las empresas deben utilizar protocolos de autenticación que sean robustos como lo son RADIUS o TACACS, con los que conseguimos poder garantizar que solo los usuarios autorizados puedan acceder al controlador SDN. Además de que es crucial tener que implementar también políticas de autorización que sean estrictas para limitar los privilegios de los usuarios según sus roles.</w:t>
+        <w:t xml:space="preserve">: La seguridad en redes SDN empieza desde tener una autenticación sólida y una autorización. Actualmente las empresas deben utilizar protocolos de autenticación que sean robustos como lo son RADIUS o TACACS, con los que conseguimos poder garantizar que solo los usuarios autorizados puedan acceder al controlador SDN. Además de que es </w:t>
+      </w:r>
+      <w:r>
+        <w:rPr>
+          <w:rFonts w:ascii="Arial" w:hAnsi="Arial" w:cs="Arial"/>
+          <w:sz w:val="24"/>
+          <w:szCs w:val="24"/>
+        </w:rPr>
+        <w:lastRenderedPageBreak/>
+        <w:t>crucial tener que implementar también políticas de autorización que sean estrictas para limitar los privilegios de los usuarios según sus roles.</w:t>
       </w:r>
     </w:p>
     <w:p>
@@ -13931,16 +14844,7 @@
           <w:sz w:val="24"/>
           <w:szCs w:val="24"/>
         </w:rPr>
-        <w:t xml:space="preserve">: La integración de SDN con infraestructuras de red legadas puede llegar a presentar desafíos de compatibilidad y seguridad. Ya que es esencial planificar </w:t>
-      </w:r>
-      <w:r>
-        <w:rPr>
-          <w:rFonts w:ascii="Arial" w:hAnsi="Arial" w:cs="Arial"/>
-          <w:sz w:val="24"/>
-          <w:szCs w:val="24"/>
-        </w:rPr>
-        <w:lastRenderedPageBreak/>
-        <w:t>cuidadosamente la transición a SDN para garantizar una integración fluida y segura que no comprometa a la infraestructura existente.</w:t>
+        <w:t>: La integración de SDN con infraestructuras de red legadas puede llegar a presentar desafíos de compatibilidad y seguridad. Ya que es esencial planificar cuidadosamente la transición a SDN para garantizar una integración fluida y segura que no comprometa a la infraestructura existente.</w:t>
       </w:r>
     </w:p>
     <w:p>
@@ -14041,7 +14945,16 @@
           <w:sz w:val="24"/>
           <w:szCs w:val="24"/>
         </w:rPr>
-        <w:t>Soluciones de seguridad de confianza cero: Las arquitecturas de confianza cero están ganando una gran popularidad al ser utilizadas como un enfoque efectivo para poder mejorar la seguridad de las SDN. Este modelo consta del principio de no confiar en nada dentro o fuera de la red por defecto y verifica continuamente cada solicitud de acceso. Si llegamos a implementar una arquitectura de confianza cero se puede conseguir ayudar a reducir significativamente el riesgo de los accesos no autorizados y violaciones de seguridad.</w:t>
+        <w:t xml:space="preserve">Soluciones de seguridad de confianza cero: Las arquitecturas de confianza cero están ganando una gran popularidad al ser utilizadas como un enfoque efectivo para poder mejorar la seguridad de las </w:t>
+      </w:r>
+      <w:r>
+        <w:rPr>
+          <w:rFonts w:ascii="Arial" w:hAnsi="Arial" w:cs="Arial"/>
+          <w:sz w:val="24"/>
+          <w:szCs w:val="24"/>
+        </w:rPr>
+        <w:lastRenderedPageBreak/>
+        <w:t>SDN. Este modelo consta del principio de no confiar en nada dentro o fuera de la red por defecto y verifica continuamente cada solicitud de acceso. Si llegamos a implementar una arquitectura de confianza cero se puede conseguir ayudar a reducir significativamente el riesgo de los accesos no autorizados y violaciones de seguridad.</w:t>
       </w:r>
     </w:p>
     <w:p>
@@ -14113,7 +15026,58 @@
           <w:sz w:val="24"/>
           <w:szCs w:val="24"/>
         </w:rPr>
-        <w:t xml:space="preserve">Uso de inteligencia artificial: Juega un papel crucial en la mejora de la seguridad de este tipo de redes. Esta tecnología puede usarse para analizar grandes volúmenes de datos, identificar patrones </w:t>
+        <w:t>Uso de inteligencia artificial: Juega un papel crucial en la mejora de la seguridad de este tipo de redes. Esta tecnología puede usarse para analizar grandes volúmenes de datos, identificar patrones sospechosos y poder predecir amenazas potenciales antes de que lleguen a ocurrir. Al tener que integrarlas en el sistema de seguridad de las SDN, las empresas pueden mejorar significativamente su capacidad de respuesta ante amenazas.</w:t>
+      </w:r>
+    </w:p>
+    <w:p>
+      <w:pPr>
+        <w:pStyle w:val="Prrafodelista"/>
+        <w:rPr>
+          <w:rFonts w:ascii="Arial" w:hAnsi="Arial" w:cs="Arial"/>
+          <w:sz w:val="24"/>
+          <w:szCs w:val="24"/>
+        </w:rPr>
+      </w:pPr>
+    </w:p>
+    <w:p>
+      <w:pPr>
+        <w:pStyle w:val="Ttulo1"/>
+        <w:spacing w:line="360" w:lineRule="auto"/>
+        <w:jc w:val="both"/>
+        <w:rPr>
+          <w:rFonts w:ascii="Arial" w:hAnsi="Arial" w:cs="Arial"/>
+          <w:color w:val="70AD47" w:themeColor="accent6"/>
+          <w:sz w:val="24"/>
+          <w:szCs w:val="24"/>
+        </w:rPr>
+      </w:pPr>
+      <w:r>
+        <w:rPr>
+          <w:rFonts w:ascii="Arial" w:hAnsi="Arial" w:cs="Arial"/>
+          <w:color w:val="70AD47" w:themeColor="accent6"/>
+          <w:sz w:val="24"/>
+          <w:szCs w:val="24"/>
+        </w:rPr>
+        <w:t>Ciberseguridad en SDN</w:t>
+      </w:r>
+    </w:p>
+    <w:p>
+      <w:pPr>
+        <w:spacing w:line="360" w:lineRule="auto"/>
+        <w:jc w:val="both"/>
+        <w:rPr>
+          <w:rFonts w:ascii="Arial" w:hAnsi="Arial" w:cs="Arial"/>
+          <w:sz w:val="24"/>
+          <w:szCs w:val="24"/>
+        </w:rPr>
+      </w:pPr>
+      <w:r>
+        <w:rPr>
+          <w:rFonts w:ascii="Arial" w:hAnsi="Arial" w:cs="Arial"/>
+          <w:sz w:val="24"/>
+          <w:szCs w:val="24"/>
+        </w:rPr>
+        <w:t xml:space="preserve">La ciberseguridad dentro de las SDN consta de 5 pilares básicos, que son: confidencialidad, disponibilidad de la información, autenticación, no repudio e integridad. Los profesionales que trabajan con este tipo de redes deben ser capaces de proteger los datos y los terminales, además de poder realizar comunicaciones a través de una red protegida. La ciberseguridad en las redes SDN tiene un potencial tremendo a nivel de uso de la red. Por este motivo, se comienzan a crear procesos inteligentes de detección de </w:t>
       </w:r>
       <w:r>
         <w:rPr>
@@ -14122,58 +15086,7 @@
           <w:szCs w:val="24"/>
         </w:rPr>
         <w:lastRenderedPageBreak/>
-        <w:t>sospechosos y poder predecir amenazas potenciales antes de que lleguen a ocurrir. Al tener que integrarlas en el sistema de seguridad de las SDN, las empresas pueden mejorar significativamente su capacidad de respuesta ante amenazas.</w:t>
-      </w:r>
-    </w:p>
-    <w:p>
-      <w:pPr>
-        <w:pStyle w:val="Prrafodelista"/>
-        <w:rPr>
-          <w:rFonts w:ascii="Arial" w:hAnsi="Arial" w:cs="Arial"/>
-          <w:sz w:val="24"/>
-          <w:szCs w:val="24"/>
-        </w:rPr>
-      </w:pPr>
-    </w:p>
-    <w:p>
-      <w:pPr>
-        <w:pStyle w:val="Ttulo1"/>
-        <w:spacing w:line="360" w:lineRule="auto"/>
-        <w:jc w:val="both"/>
-        <w:rPr>
-          <w:rFonts w:ascii="Arial" w:hAnsi="Arial" w:cs="Arial"/>
-          <w:color w:val="70AD47" w:themeColor="accent6"/>
-          <w:sz w:val="24"/>
-          <w:szCs w:val="24"/>
-        </w:rPr>
-      </w:pPr>
-      <w:r>
-        <w:rPr>
-          <w:rFonts w:ascii="Arial" w:hAnsi="Arial" w:cs="Arial"/>
-          <w:color w:val="70AD47" w:themeColor="accent6"/>
-          <w:sz w:val="24"/>
-          <w:szCs w:val="24"/>
-        </w:rPr>
-        <w:t>Ciberseguridad en SDN</w:t>
-      </w:r>
-    </w:p>
-    <w:p>
-      <w:pPr>
-        <w:spacing w:line="360" w:lineRule="auto"/>
-        <w:jc w:val="both"/>
-        <w:rPr>
-          <w:rFonts w:ascii="Arial" w:hAnsi="Arial" w:cs="Arial"/>
-          <w:sz w:val="24"/>
-          <w:szCs w:val="24"/>
-        </w:rPr>
-      </w:pPr>
-      <w:r>
-        <w:rPr>
-          <w:rFonts w:ascii="Arial" w:hAnsi="Arial" w:cs="Arial"/>
-          <w:sz w:val="24"/>
-          <w:szCs w:val="24"/>
-        </w:rPr>
-        <w:t>La ciberseguridad dentro de las SDN consta de 5 pilares básicos, que son: confidencialidad, disponibilidad de la información, autenticación, no repudio e integridad. Los profesionales que trabajan con este tipo de redes deben ser capaces de proteger los datos y los terminales, además de poder realizar comunicaciones a través de una red protegida. La ciberseguridad en las redes SDN tiene un potencial tremendo a nivel de uso de la red. Por este motivo, se comienzan a crear procesos inteligentes de detección de intrusos, sistemas de prevención para las intrusiones y un análisis programado de la propia red. Los sistemas podrán alcanzar un nivel muy alto de robustez frente a los ataques de los ciberdelincuentes en muy poco tiempo y ahí estaremos nosotros para poder ofrecer el mejor servicio.</w:t>
+        <w:t>intrusos, sistemas de prevención para las intrusiones y un análisis programado de la propia red. Los sistemas podrán alcanzar un nivel muy alto de robustez frente a los ataques de los ciberdelincuentes en muy poco tiempo y ahí estaremos nosotros para poder ofrecer el mejor servicio.</w:t>
       </w:r>
     </w:p>
     <w:p>
@@ -15217,7 +16130,16 @@
           <w:sz w:val="24"/>
           <w:szCs w:val="24"/>
         </w:rPr>
-        <w:t xml:space="preserve"> el plano de control del plano de datos, permitiendo gracias a esto poder tener una gestión centralizada. Sin embargo, debemos saber que este nuevo tipo de redes permite nuevas vulnerabilidades que debemos saber resolverlas para conseguir una red segura. Las vulnerabilidades dentro de las SDN se encuentran en varios niveles de sus infraestructuras. Donde podrían ser problemas de accesos no autorizados a controladores, fallos en las APIs... Es muy importante entender estos tipos de vulnerabilidades y cómo pueden afectar a nuestro sistema.</w:t>
+        <w:t xml:space="preserve"> el plano de control del plano de datos, permitiendo </w:t>
+      </w:r>
+      <w:r>
+        <w:rPr>
+          <w:rFonts w:ascii="Arial" w:hAnsi="Arial" w:cs="Arial"/>
+          <w:sz w:val="24"/>
+          <w:szCs w:val="24"/>
+        </w:rPr>
+        <w:lastRenderedPageBreak/>
+        <w:t>gracias a esto poder tener una gestión centralizada. Sin embargo, debemos saber que este nuevo tipo de redes permite nuevas vulnerabilidades que debemos saber resolverlas para conseguir una red segura. Las vulnerabilidades dentro de las SDN se encuentran en varios niveles de sus infraestructuras. Donde podrían ser problemas de accesos no autorizados a controladores, fallos en las APIs... Es muy importante entender estos tipos de vulnerabilidades y cómo pueden afectar a nuestro sistema.</w:t>
       </w:r>
     </w:p>
     <w:p>
@@ -15333,17 +16255,7 @@
           <w:sz w:val="24"/>
           <w:szCs w:val="24"/>
         </w:rPr>
-        <w:t xml:space="preserve">Accesos no autorizados: Una de las más importantes, ya que, si los atacantes consiguen cualquier tipo de acceso a nuestro sistema, </w:t>
-      </w:r>
-      <w:r>
-        <w:rPr>
-          <w:rFonts w:ascii="Arial" w:hAnsi="Arial" w:cs="Arial"/>
-          <w:color w:val="000000" w:themeColor="text1"/>
-          <w:sz w:val="24"/>
-          <w:szCs w:val="24"/>
-        </w:rPr>
-        <w:lastRenderedPageBreak/>
-        <w:t>podrían empezar a cambiar políticas de red incluso poder acceder a datos importantes.</w:t>
+        <w:t>Accesos no autorizados: Una de las más importantes, ya que, si los atacantes consiguen cualquier tipo de acceso a nuestro sistema, podrían empezar a cambiar políticas de red incluso poder acceder a datos importantes.</w:t>
       </w:r>
     </w:p>
     <w:p>
@@ -15449,7 +16361,17 @@
           <w:sz w:val="24"/>
           <w:szCs w:val="24"/>
         </w:rPr>
-        <w:t>: La seguridad de las redes SDN se enfrenta a un gran desafío, que es la vulnerabilidad que recibe el controlador frente a los ataques DoS. Donde el controlador, al tener que centralizar todo el control de la red, se vuelve el objetivo para los ataques. Los atacantes lo que intentarán lograr es intentar saturar el controlador con tráfico maliciosa, hasta dejarlo por completo fuera de servicio.</w:t>
+        <w:t xml:space="preserve">: La seguridad de las redes SDN se enfrenta a un gran desafío, que es la vulnerabilidad que recibe el controlador frente a los ataques DoS. Donde el controlador, al tener que centralizar todo el control de la red, se vuelve el objetivo </w:t>
+      </w:r>
+      <w:r>
+        <w:rPr>
+          <w:rFonts w:ascii="Arial" w:hAnsi="Arial" w:cs="Arial"/>
+          <w:color w:val="000000" w:themeColor="text1"/>
+          <w:sz w:val="24"/>
+          <w:szCs w:val="24"/>
+        </w:rPr>
+        <w:lastRenderedPageBreak/>
+        <w:t>para los ataques. Los atacantes lo que intentarán lograr es intentar saturar el controlador con tráfico maliciosa, hasta dejarlo por completo fuera de servicio.</w:t>
       </w:r>
     </w:p>
     <w:p>
@@ -15527,17 +16449,7 @@
           <w:sz w:val="24"/>
           <w:szCs w:val="24"/>
         </w:rPr>
-        <w:t xml:space="preserve">Accesos no autorizados: Gracias a la centralización y automatización en las redes SDN, esto permite poder facilitar el acceso no autorizado a recursos críticos del sistema. Donde los atacantes podrán usar vulnerabilidades en la infraestructura SDN para poder obtener privilegios elevados, para facilitar el avance de sus ataques. Comprometiendo de esta forma la seguridad de toda la </w:t>
-      </w:r>
-      <w:r>
-        <w:rPr>
-          <w:rFonts w:ascii="Arial" w:hAnsi="Arial" w:cs="Arial"/>
-          <w:color w:val="000000" w:themeColor="text1"/>
-          <w:sz w:val="24"/>
-          <w:szCs w:val="24"/>
-        </w:rPr>
-        <w:lastRenderedPageBreak/>
-        <w:t>red. Para hacer frente a estas amenazas es esencial una estrategia de seguridad que sea sólida.</w:t>
+        <w:t>Accesos no autorizados: Gracias a la centralización y automatización en las redes SDN, esto permite poder facilitar el acceso no autorizado a recursos críticos del sistema. Donde los atacantes podrán usar vulnerabilidades en la infraestructura SDN para poder obtener privilegios elevados, para facilitar el avance de sus ataques. Comprometiendo de esta forma la seguridad de toda la red. Para hacer frente a estas amenazas es esencial una estrategia de seguridad que sea sólida.</w:t>
       </w:r>
     </w:p>
     <w:p>
@@ -15615,6 +16527,7 @@
           <w:sz w:val="24"/>
           <w:szCs w:val="24"/>
         </w:rPr>
+        <w:lastRenderedPageBreak/>
         <w:t>Manipulación del tráfico y suplantación: Las SDN también se encuentran presentes dentro de los riesgos de manipulación del tráfico de la red. Pudiendo conseguirse gracias a la suplantación de identidades o modificaciones de flujos de datos. Esto permite que los atacantes puedan lograr interceptar y alterar el tráfico, redirigiéndolo a destinos no autorizados, comprometiendo de esta forma la integridad de los datos.</w:t>
       </w:r>
     </w:p>
@@ -15761,7 +16674,49 @@
           <w:sz w:val="24"/>
           <w:szCs w:val="24"/>
         </w:rPr>
-        <w:t xml:space="preserve">Las redes tradicionales, son la forma más común de conexiones de red, utilizando hardware y dispositivos de red dedicados y con una función fija, como podrían ser conmutadores y enrutadores, para controlar el tráfico de la red. Estos dispositivos se encargan de funciones específicas que funcionan de manera correcta cuando están juntas y pueden ayudar a gestionar la red. Las capacidades de ampliación son un problema frecuente para las redes tradicionales. Ya que la mayoría del hardware y software de </w:t>
+        <w:t>Las redes tradicionales, son la forma más común de conexiones de red, utilizando hardware y dispositivos de red dedicados y con una función fija, como podrían ser conmutadores y enrutadores, para controlar el tráfico de la red. Estos dispositivos se encargan de funciones específicas que funcionan de manera correcta cuando están juntas y pueden ayudar a gestionar la red. Las capacidades de ampliación son un problema frecuente para las redes tradicionales. Ya que la mayoría del hardware y software de conmutación es propietario y es poco frecuente ver que las API estén disponibles para el aprovisionamiento. Además, las redes tradicionales tienden a crear una buena sinergia con el software de aprovisionamiento. Desafortunadamente para las redes tradicionales, este tipo de software no puede llegar a modificarse según sea necesario y las redes basadas en hardware pueden tener muchas limitaciones.</w:t>
+      </w:r>
+    </w:p>
+    <w:p>
+      <w:pPr>
+        <w:spacing w:line="360" w:lineRule="auto"/>
+        <w:jc w:val="both"/>
+        <w:rPr>
+          <w:rFonts w:ascii="Arial" w:hAnsi="Arial" w:cs="Arial"/>
+          <w:color w:val="70AD47" w:themeColor="accent6"/>
+          <w:sz w:val="24"/>
+          <w:szCs w:val="24"/>
+        </w:rPr>
+      </w:pPr>
+      <w:r>
+        <w:rPr>
+          <w:rFonts w:ascii="Arial" w:hAnsi="Arial" w:cs="Arial"/>
+          <w:color w:val="70AD47" w:themeColor="accent6"/>
+          <w:sz w:val="24"/>
+          <w:szCs w:val="24"/>
+        </w:rPr>
+        <w:t>Diferencias entre las SDN y las redes tradicionales</w:t>
+      </w:r>
+    </w:p>
+    <w:p>
+      <w:pPr>
+        <w:spacing w:line="360" w:lineRule="auto"/>
+        <w:jc w:val="both"/>
+        <w:rPr>
+          <w:rFonts w:ascii="Arial" w:hAnsi="Arial" w:cs="Arial"/>
+          <w:color w:val="000000" w:themeColor="text1"/>
+          <w:sz w:val="24"/>
+          <w:szCs w:val="24"/>
+        </w:rPr>
+      </w:pPr>
+      <w:r>
+        <w:rPr>
+          <w:rFonts w:ascii="Arial" w:hAnsi="Arial" w:cs="Arial"/>
+          <w:color w:val="000000" w:themeColor="text1"/>
+          <w:sz w:val="24"/>
+          <w:szCs w:val="24"/>
+        </w:rPr>
+        <w:t xml:space="preserve">Una de las principales diferentes entre las SDN y las redes tradicionales es que simplemente las SDN están basadas en software y las redes tradicionales habitualmente están basadas en hardware. Al estar una red basada en software aumentan las posibilidades de escalabilidad y </w:t>
       </w:r>
       <w:r>
         <w:rPr>
@@ -15771,49 +16726,7 @@
           <w:szCs w:val="24"/>
         </w:rPr>
         <w:lastRenderedPageBreak/>
-        <w:t>conmutación es propietario y es poco frecuente ver que las API estén disponibles para el aprovisionamiento. Además, las redes tradicionales tienden a crear una buena sinergia con el software de aprovisionamiento. Desafortunadamente para las redes tradicionales, este tipo de software no puede llegar a modificarse según sea necesario y las redes basadas en hardware pueden tener muchas limitaciones.</w:t>
-      </w:r>
-    </w:p>
-    <w:p>
-      <w:pPr>
-        <w:spacing w:line="360" w:lineRule="auto"/>
-        <w:jc w:val="both"/>
-        <w:rPr>
-          <w:rFonts w:ascii="Arial" w:hAnsi="Arial" w:cs="Arial"/>
-          <w:color w:val="70AD47" w:themeColor="accent6"/>
-          <w:sz w:val="24"/>
-          <w:szCs w:val="24"/>
-        </w:rPr>
-      </w:pPr>
-      <w:r>
-        <w:rPr>
-          <w:rFonts w:ascii="Arial" w:hAnsi="Arial" w:cs="Arial"/>
-          <w:color w:val="70AD47" w:themeColor="accent6"/>
-          <w:sz w:val="24"/>
-          <w:szCs w:val="24"/>
-        </w:rPr>
-        <w:t>Diferencias entre las SDN y las redes tradicionales</w:t>
-      </w:r>
-    </w:p>
-    <w:p>
-      <w:pPr>
-        <w:spacing w:line="360" w:lineRule="auto"/>
-        <w:jc w:val="both"/>
-        <w:rPr>
-          <w:rFonts w:ascii="Arial" w:hAnsi="Arial" w:cs="Arial"/>
-          <w:color w:val="000000" w:themeColor="text1"/>
-          <w:sz w:val="24"/>
-          <w:szCs w:val="24"/>
-        </w:rPr>
-      </w:pPr>
-      <w:r>
-        <w:rPr>
-          <w:rFonts w:ascii="Arial" w:hAnsi="Arial" w:cs="Arial"/>
-          <w:color w:val="000000" w:themeColor="text1"/>
-          <w:sz w:val="24"/>
-          <w:szCs w:val="24"/>
-        </w:rPr>
-        <w:t xml:space="preserve">Una de las principales diferentes entre las SDN y las redes tradicionales es que simplemente las SDN están basadas en software y las redes tradicionales habitualmente están basadas en hardware. Al estar una red basada en software aumentan las posibilidades de escalabilidad y flexibilidad para las SDN, pudiendo así ofrecer a sus usuarios más control y una administración de recursos mucho más sencilla, permitiéndoles poder gestionar los recursos virtualmente con el plano de control. A diferencia de las SDN, las redes tradicionales usan enrutadores, conmutadores y otro tipo de hardware e infraestructura física para establecer conexiones y gestionar la red. Por ello, los controladores de SDN usan una interfaz de dirección norte que se comunica con las API, lo que permite a los desarrolladores programar la red. Frente a esta interacción se encuentran los desarrolladores al tener que utilizar protocolos de red tradicionales para programar la red. En comparación con las redes tradicionales, las SDN pueden comunicarse con el hardware que utiliza la red. En lugar de utilizar la infraestructura física, las SDN ofrecen a los usuarios la posibilidad de poder utilizar software para aprovisionar nuevos dispositivos y permitir a los administradores de TI poder utilizar rutas y servicios de red más directos. También destaca como diferencia entre ambas redes la virtualización. De manera que SDN genera una copia abstracta de su a la red al virtualizarla. Esta virtualización permite poder provisionar sus recursos desde una ubicación centralizada. Mientras que, en una red tradicional, la ubicación </w:t>
+        <w:t xml:space="preserve">flexibilidad para las SDN, pudiendo así ofrecer a sus usuarios más control y una administración de recursos mucho más sencilla, permitiéndoles poder gestionar los recursos virtualmente con el plano de control. A diferencia de las SDN, las redes tradicionales usan enrutadores, conmutadores y otro tipo de hardware e infraestructura física para establecer conexiones y gestionar la red. Por ello, los controladores de SDN usan una interfaz de dirección norte que se comunica con las API, lo que permite a los desarrolladores programar la red. Frente a esta interacción se encuentran los desarrolladores al tener que utilizar protocolos de red tradicionales para programar la red. En comparación con las redes tradicionales, las SDN pueden comunicarse con el hardware que utiliza la red. En lugar de utilizar la infraestructura física, las SDN ofrecen a los usuarios la posibilidad de poder utilizar software para aprovisionar nuevos dispositivos y permitir a los administradores de TI poder utilizar rutas y servicios de red más directos. También destaca como diferencia entre ambas redes la virtualización. De manera que SDN genera una copia abstracta de su a la red al virtualizarla. Esta virtualización permite poder provisionar sus recursos desde una ubicación centralizada. Mientras que, en una red tradicional, la ubicación física del plano de control llega a dificultar la capacidad que tiene un administrador para dirigir el flujo de tráfico. Para las SDN, la virtualización transforma el plano de control, que deja de estar basado en hardware físico para estar basado en software. La virtualización permite acceder al plano de control a través de un dispositivo conectado y ofrece a los administradores más control para poder dirigir el flujo de tráfico utilizando una interfaz de usuario centralizada. Esta interfaz de usuario centralizada llega a proporcionar a los usuarios un mayor control sobre cómo configuran las redes y cómo funcionan. Los usuarios pueden procesar de manera rápida diferentes configuraciones de red desde la interfaz de usuario centralizada, una posibilidad que es beneficiosa para la segmentación de la red. Debido a que las redes SDN permiten a los administradores poder </w:t>
       </w:r>
       <w:r>
         <w:rPr>
@@ -15823,7 +16736,7 @@
           <w:szCs w:val="24"/>
         </w:rPr>
         <w:lastRenderedPageBreak/>
-        <w:t>física del plano de control llega a dificultar la capacidad que tiene un administrador para dirigir el flujo de tráfico. Para las SDN, la virtualización transforma el plano de control, que deja de estar basado en hardware físico para estar basado en software. La virtualización permite acceder al plano de control a través de un dispositivo conectado y ofrece a los administradores más control para poder dirigir el flujo de tráfico utilizando una interfaz de usuario centralizada. Esta interfaz de usuario centralizada llega a proporcionar a los usuarios un mayor control sobre cómo configuran las redes y cómo funcionan. Los usuarios pueden procesar de manera rápida diferentes configuraciones de red desde la interfaz de usuario centralizada, una posibilidad que es beneficiosa para la segmentación de la red. Debido a que las redes SDN permiten a los administradores poder provisionar recursos y ancho de banda, permitiéndoles ampliarlos según sea necesario sin tener la necesidad de invertir en más infraestructuras físicas, por ello SDN se ha convertido en una alternativa popular a las redes tradicionales. Además, las redes tradicionales necesitan hardware nuevo para poder aumentar la capacidad de la red.</w:t>
+        <w:t>provisionar recursos y ancho de banda, permitiéndoles ampliarlos según sea necesario sin tener la necesidad de invertir en más infraestructuras físicas, por ello SDN se ha convertido en una alternativa popular a las redes tradicionales. Además, las redes tradicionales necesitan hardware nuevo para poder aumentar la capacidad de la red.</w:t>
       </w:r>
     </w:p>
     <w:p>
@@ -15871,7 +16784,7 @@
                     </pic:cNvPicPr>
                   </pic:nvPicPr>
                   <pic:blipFill>
-                    <a:blip r:embed="rId25">
+                    <a:blip r:embed="rId27">
                       <a:extLst>
                         <a:ext uri="{28A0092B-C50C-407E-A947-70E740481C1C}">
                           <a14:useLocalDpi xmlns:a14="http://schemas.microsoft.com/office/drawing/2010/main" val="0"/>
@@ -15951,7 +16864,6 @@
           <w:sz w:val="24"/>
           <w:szCs w:val="24"/>
         </w:rPr>
-        <w:lastRenderedPageBreak/>
         <w:t>SDN vs Redes Tradicionales</w:t>
       </w:r>
     </w:p>
@@ -16376,6 +17288,7 @@
                 <w:sz w:val="24"/>
                 <w:szCs w:val="24"/>
               </w:rPr>
+              <w:lastRenderedPageBreak/>
               <w:t>Flexibilidad</w:t>
             </w:r>
           </w:p>
@@ -17061,54 +17974,19 @@
     </w:p>
     <w:p>
       <w:pPr>
-        <w:ind w:left="360"/>
-        <w:rPr>
-          <w:rFonts w:ascii="Arial" w:hAnsi="Arial" w:cs="Arial"/>
-          <w:color w:val="000000" w:themeColor="text1"/>
-          <w:sz w:val="24"/>
-          <w:szCs w:val="24"/>
-        </w:rPr>
-      </w:pPr>
-    </w:p>
-    <w:p>
-      <w:pPr>
-        <w:spacing w:line="360" w:lineRule="auto"/>
-        <w:jc w:val="both"/>
-        <w:rPr>
-          <w:rFonts w:ascii="Arial" w:hAnsi="Arial" w:cs="Arial"/>
-          <w:i/>
-          <w:iCs/>
-          <w:color w:val="000000" w:themeColor="text1"/>
-          <w:sz w:val="24"/>
-          <w:szCs w:val="24"/>
-        </w:rPr>
-      </w:pPr>
-    </w:p>
-    <w:p>
-      <w:pPr>
-        <w:jc w:val="both"/>
-        <w:rPr>
-          <w:rFonts w:ascii="Arial" w:hAnsi="Arial" w:cs="Arial"/>
-          <w:color w:val="70AD47" w:themeColor="accent6"/>
-          <w:sz w:val="24"/>
-          <w:szCs w:val="24"/>
-        </w:rPr>
-      </w:pPr>
-    </w:p>
-    <w:p>
-      <w:pPr>
-        <w:spacing w:line="360" w:lineRule="auto"/>
-        <w:jc w:val="both"/>
-        <w:rPr>
-          <w:rFonts w:ascii="Arial" w:hAnsi="Arial" w:cs="Arial"/>
-          <w:color w:val="000000" w:themeColor="text1"/>
-          <w:sz w:val="24"/>
-          <w:szCs w:val="24"/>
-        </w:rPr>
-      </w:pPr>
-    </w:p>
-    <w:p/>
-    <w:p/>
+        <w:tabs>
+          <w:tab w:val="left" w:pos="3708"/>
+        </w:tabs>
+        <w:spacing w:line="360" w:lineRule="auto"/>
+        <w:jc w:val="both"/>
+        <w:rPr>
+          <w:rFonts w:ascii="Arial" w:hAnsi="Arial" w:cs="Arial"/>
+          <w:color w:val="000000" w:themeColor="text1"/>
+          <w:sz w:val="24"/>
+          <w:szCs w:val="24"/>
+        </w:rPr>
+      </w:pPr>
+    </w:p>
     <w:p>
       <w:pPr>
         <w:tabs>
@@ -17183,6 +18061,7 @@
           <w:sz w:val="24"/>
           <w:szCs w:val="24"/>
         </w:rPr>
+        <w:lastRenderedPageBreak/>
         <w:t>La complejidad de la implementación y migración:</w:t>
       </w:r>
       <w:r>
@@ -17237,17 +18116,7 @@
           <w:sz w:val="24"/>
           <w:szCs w:val="24"/>
         </w:rPr>
-        <w:t xml:space="preserve">Falta de profesionales con conocimientos suficientes: Uno de los grandes retos que tiene que afrontar la adopción de SDN es la falta </w:t>
-      </w:r>
-      <w:r>
-        <w:rPr>
-          <w:rFonts w:ascii="Arial" w:hAnsi="Arial" w:cs="Arial"/>
-          <w:color w:val="000000" w:themeColor="text1"/>
-          <w:sz w:val="24"/>
-          <w:szCs w:val="24"/>
-        </w:rPr>
-        <w:lastRenderedPageBreak/>
-        <w:t>de personal capacitado para esta tecnología. De diferente modo que pasa con las redes tradicionales, que se tienen que configurar manualmente para cada dispositivo mientras que las redes SDN requieren unos ciertos conocimientos de programación, automatización... basados en software. Por ello la falta de habilidades, consigue poder retrasar la adopción de SDN y esto puede producir errores en la administración de la red.</w:t>
+        <w:t>Falta de profesionales con conocimientos suficientes: Uno de los grandes retos que tiene que afrontar la adopción de SDN es la falta de personal capacitado para esta tecnología. De diferente modo que pasa con las redes tradicionales, que se tienen que configurar manualmente para cada dispositivo mientras que las redes SDN requieren unos ciertos conocimientos de programación, automatización... basados en software. Por ello la falta de habilidades, consigue poder retrasar la adopción de SDN y esto puede producir errores en la administración de la red.</w:t>
       </w:r>
     </w:p>
     <w:p>
@@ -17332,6 +18201,7 @@
           <w:sz w:val="24"/>
           <w:szCs w:val="24"/>
         </w:rPr>
+        <w:lastRenderedPageBreak/>
         <w:t>Futuro de las SDN</w:t>
       </w:r>
     </w:p>
@@ -17375,7 +18245,7 @@
           <w:sz w:val="24"/>
           <w:szCs w:val="24"/>
         </w:rPr>
-        <w:t xml:space="preserve"> (ML) para lo optimización del tráfico y la seguridad de la red. La integración de redes SDN con entornos multinube está consiguiendo revolucionar la manera en que las empresas pueden administrar todos sus recursos, permitiendo una mayor flexibilidad, control y eficiencia. Una de las principales ventajas que tiene las redes SDN es la separación del control de la gestión de datos, permitiendo una centralización sin precedentes. Además, esta arquitectura nos proporciona </w:t>
+        <w:t xml:space="preserve"> (ML) para lo optimización del tráfico y la seguridad de la red. La integración de redes SDN con entornos multinube está consiguiendo revolucionar la manera en que las empresas pueden administrar todos sus recursos, permitiendo una mayor flexibilidad, control y eficiencia. Una de las principales ventajas que tiene las redes SDN es la separación del control de la gestión de datos, permitiendo una centralización sin precedentes. Además, esta arquitectura nos proporciona una flexibilidad única y permite poder simplificar la administración de las redes, consiguiendo una adaptación más rápida a los cambios tecnológicos y a posibles necesidades empresariales. SDN está consiguiendo poder implementarse en una infinidad de sectores, lo que evidencia el valor y el potencial que presentan para el futuro de la gestión de las redes. Por ello, las empresas deben estar preparadas para adaptarse a esta transformación tecnológica mediante la actualización de sus infraestructuras, capacitación del personal, colaboración con los proveedores... También hay que tener en cuenta que es fundamental adaptarse a los estándares que estarán en constantemente evolución para poder garantizar una integración de manera fluida y segura. Por otro lado, diferentes universidades e instituciones dedicadas a la investigación se están dedicando a profundizar en el estudio de las SDN debido a su importancia en la educación y en la innovación tecnológica. En resumen, la adopción de redes SDN está consiguiendo poder representar un cambio estratégico en la gestión de redes, impulsando la eficiencia operativa y la seguridad en entornos digitales. Para todas aquellas empresas que estén </w:t>
       </w:r>
       <w:r>
         <w:rPr>
@@ -17385,7 +18255,7 @@
           <w:szCs w:val="24"/>
         </w:rPr>
         <w:lastRenderedPageBreak/>
-        <w:t>una flexibilidad única y permite poder simplificar la administración de las redes, consiguiendo una adaptación más rápida a los cambios tecnológicos y a posibles necesidades empresariales. SDN está consiguiendo poder implementarse en una infinidad de sectores, lo que evidencia el valor y el potencial que presentan para el futuro de la gestión de las redes. Por ello, las empresas deben estar preparadas para adaptarse a esta transformación tecnológica mediante la actualización de sus infraestructuras, capacitación del personal, colaboración con los proveedores... También hay que tener en cuenta que es fundamental adaptarse a los estándares que estarán en constantemente evolución para poder garantizar una integración de manera fluida y segura. Por otro lado, diferentes universidades e instituciones dedicadas a la investigación se están dedicando a profundizar en el estudio de las SDN debido a su importancia en la educación y en la innovación tecnológica. En resumen, la adopción de redes SDN está consiguiendo poder representar un cambio estratégico en la gestión de redes, impulsando la eficiencia operativa y la seguridad en entornos digitales. Para todas aquellas empresas que estén buscando modernizar su infraestructura y mantenerse competitivas dentro del mercado, las redes SDN serán una solución ideal. Además, si planificamos bien una arquitectura SDN, no solo conseguiremos asegurar agilidad dentro de la gestión de redes, sino que también permite preparar a las empresas para un futuro más automatizado.</w:t>
+        <w:t>buscando modernizar su infraestructura y mantenerse competitivas dentro del mercado, las redes SDN serán una solución ideal. Además, si planificamos bien una arquitectura SDN, no solo conseguiremos asegurar agilidad dentro de la gestión de redes, sino que también permite preparar a las empresas para un futuro más automatizado.</w:t>
       </w:r>
     </w:p>
     <w:p>
@@ -17397,27 +18267,172 @@
         <w:jc w:val="both"/>
         <w:rPr>
           <w:rFonts w:ascii="Arial" w:hAnsi="Arial" w:cs="Arial"/>
-          <w:color w:val="000000" w:themeColor="text1"/>
-          <w:sz w:val="24"/>
-          <w:szCs w:val="24"/>
-        </w:rPr>
-      </w:pPr>
-      <w:r>
-        <w:rPr>
-          <w:rFonts w:ascii="Arial" w:hAnsi="Arial" w:cs="Arial"/>
+          <w:color w:val="70AD47" w:themeColor="accent6"/>
+          <w:sz w:val="24"/>
+          <w:szCs w:val="24"/>
+        </w:rPr>
+      </w:pPr>
+      <w:r>
+        <w:rPr>
+          <w:rFonts w:ascii="Arial" w:hAnsi="Arial" w:cs="Arial"/>
+          <w:color w:val="70AD47" w:themeColor="accent6"/>
+          <w:sz w:val="24"/>
+          <w:szCs w:val="24"/>
+        </w:rPr>
+        <w:t>Innovaciones tecnológicas con SDN</w:t>
+      </w:r>
+    </w:p>
+    <w:p>
+      <w:pPr>
+        <w:tabs>
+          <w:tab w:val="left" w:pos="3708"/>
+        </w:tabs>
+        <w:spacing w:line="360" w:lineRule="auto"/>
+        <w:jc w:val="both"/>
+        <w:rPr>
+          <w:rFonts w:ascii="Arial" w:hAnsi="Arial" w:cs="Arial"/>
+          <w:color w:val="000000" w:themeColor="text1"/>
+          <w:sz w:val="24"/>
+          <w:szCs w:val="24"/>
+        </w:rPr>
+      </w:pPr>
+      <w:r>
+        <w:rPr>
+          <w:rFonts w:ascii="Arial" w:hAnsi="Arial" w:cs="Arial"/>
+          <w:color w:val="000000" w:themeColor="text1"/>
+          <w:sz w:val="24"/>
+          <w:szCs w:val="24"/>
+        </w:rPr>
+        <w:t>Gracias a las redes SDN conseguimos abrir la puerta a una serie de innovaciones tecnológicas. Gracias a su capacidad para poder adaptarse de manera rápida, esto permite la implementación de nuevas tecnologías sin las limitaciones que presenta la infraestructura clásica, convirtiéndose en una herramienta vital para el desarrollo futuro.</w:t>
+      </w:r>
+    </w:p>
+    <w:p>
+      <w:pPr>
+        <w:tabs>
+          <w:tab w:val="left" w:pos="3708"/>
+        </w:tabs>
+        <w:spacing w:line="360" w:lineRule="auto"/>
+        <w:jc w:val="both"/>
+        <w:rPr>
+          <w:rFonts w:ascii="Arial" w:hAnsi="Arial" w:cs="Arial"/>
+          <w:color w:val="70AD47" w:themeColor="accent6"/>
+          <w:sz w:val="24"/>
+          <w:szCs w:val="24"/>
+        </w:rPr>
+      </w:pPr>
+      <w:r>
+        <w:rPr>
+          <w:rFonts w:ascii="Arial" w:hAnsi="Arial" w:cs="Arial"/>
+          <w:color w:val="70AD47" w:themeColor="accent6"/>
+          <w:sz w:val="24"/>
+          <w:szCs w:val="24"/>
+        </w:rPr>
+        <w:t>SDN y su relación con IoT</w:t>
+      </w:r>
+    </w:p>
+    <w:p>
+      <w:pPr>
+        <w:tabs>
+          <w:tab w:val="left" w:pos="3708"/>
+        </w:tabs>
+        <w:spacing w:line="360" w:lineRule="auto"/>
+        <w:jc w:val="both"/>
+        <w:rPr>
+          <w:rFonts w:ascii="Arial" w:hAnsi="Arial" w:cs="Arial"/>
+          <w:color w:val="000000" w:themeColor="text1"/>
+          <w:sz w:val="24"/>
+          <w:szCs w:val="24"/>
+        </w:rPr>
+      </w:pPr>
+      <w:r>
+        <w:rPr>
+          <w:rFonts w:ascii="Arial" w:hAnsi="Arial" w:cs="Arial"/>
+          <w:color w:val="000000" w:themeColor="text1"/>
+          <w:sz w:val="24"/>
+          <w:szCs w:val="24"/>
+        </w:rPr>
+        <w:t>La relación que hay entre las redes SDN y el internet de las cosas (IoT), es vital, ya que SDN proporciona una infraestructura adaptable que puede manejar el inmenso tráfico generado por dispositivos IoT, pudiendo asegurar de estar forma un rendimiento óptimo y una conectividad sin precedentes.</w:t>
+      </w:r>
+    </w:p>
+    <w:p>
+      <w:pPr>
+        <w:tabs>
+          <w:tab w:val="left" w:pos="3708"/>
+        </w:tabs>
+        <w:spacing w:line="360" w:lineRule="auto"/>
+        <w:jc w:val="both"/>
+        <w:rPr>
+          <w:rFonts w:ascii="Arial" w:hAnsi="Arial" w:cs="Arial"/>
+          <w:color w:val="70AD47" w:themeColor="accent6"/>
+          <w:sz w:val="24"/>
+          <w:szCs w:val="24"/>
+        </w:rPr>
+      </w:pPr>
+      <w:r>
+        <w:rPr>
+          <w:rFonts w:ascii="Arial" w:hAnsi="Arial" w:cs="Arial"/>
+          <w:color w:val="70AD47" w:themeColor="accent6"/>
+          <w:sz w:val="24"/>
+          <w:szCs w:val="24"/>
+        </w:rPr>
+        <w:t>Desafíos y oportunidades con SDN</w:t>
+      </w:r>
+    </w:p>
+    <w:p>
+      <w:pPr>
+        <w:tabs>
+          <w:tab w:val="left" w:pos="3708"/>
+        </w:tabs>
+        <w:spacing w:line="360" w:lineRule="auto"/>
+        <w:jc w:val="both"/>
+        <w:rPr>
+          <w:rFonts w:ascii="Arial" w:hAnsi="Arial" w:cs="Arial"/>
+          <w:color w:val="000000" w:themeColor="text1"/>
+          <w:sz w:val="24"/>
+          <w:szCs w:val="24"/>
+        </w:rPr>
+      </w:pPr>
+      <w:r>
+        <w:rPr>
+          <w:rFonts w:ascii="Arial" w:hAnsi="Arial" w:cs="Arial"/>
+          <w:color w:val="000000" w:themeColor="text1"/>
+          <w:sz w:val="24"/>
+          <w:szCs w:val="24"/>
+        </w:rPr>
+        <w:t>A pesar de sus increíbles ventajas, SDN tiene que enfrentar desafíos como la interoperabilidad. Sin embargo, todos estos obstáculos son también oportunidades para poder innovarnos y mejorar, asegurando de esta forma que las redes SDN continuarán siendo una fuerza impulsora en la conectividad de cara al futuro.</w:t>
+      </w:r>
+    </w:p>
+    <w:p>
+      <w:pPr>
+        <w:tabs>
+          <w:tab w:val="left" w:pos="3708"/>
+        </w:tabs>
+        <w:spacing w:line="360" w:lineRule="auto"/>
+        <w:jc w:val="both"/>
+        <w:rPr>
+          <w:rFonts w:ascii="Arial" w:hAnsi="Arial" w:cs="Arial"/>
+          <w:color w:val="000000" w:themeColor="text1"/>
+          <w:sz w:val="24"/>
+          <w:szCs w:val="24"/>
+        </w:rPr>
+      </w:pPr>
+      <w:r>
+        <w:rPr>
+          <w:rFonts w:ascii="Arial" w:hAnsi="Arial" w:cs="Arial"/>
+          <w:noProof/>
           <w:color w:val="000000" w:themeColor="text1"/>
           <w:sz w:val="24"/>
           <w:szCs w:val="24"/>
         </w:rPr>
         <w:lastRenderedPageBreak/>
         <w:drawing>
-          <wp:anchor distT="0" distB="0" distL="114300" distR="114300" simplePos="0" relativeHeight="251698176" behindDoc="0" locked="0" layoutInCell="1" allowOverlap="1" wp14:anchorId="292AC42B" wp14:editId="31B4E46D">
+          <wp:anchor distT="0" distB="0" distL="114300" distR="114300" simplePos="0" relativeHeight="251698176" behindDoc="0" locked="0" layoutInCell="1" allowOverlap="1" wp14:anchorId="292AC42B" wp14:editId="6B386750">
             <wp:simplePos x="0" y="0"/>
             <wp:positionH relativeFrom="margin">
               <wp:align>center</wp:align>
             </wp:positionH>
             <wp:positionV relativeFrom="paragraph">
-              <wp:posOffset>260350</wp:posOffset>
+              <wp:posOffset>533400</wp:posOffset>
             </wp:positionV>
             <wp:extent cx="4739640" cy="3200400"/>
             <wp:effectExtent l="0" t="0" r="3810" b="0"/>
@@ -17434,7 +18449,7 @@
                     <pic:cNvPicPr/>
                   </pic:nvPicPr>
                   <pic:blipFill>
-                    <a:blip r:embed="rId26">
+                    <a:blip r:embed="rId28">
                       <a:extLst>
                         <a:ext uri="{28A0092B-C50C-407E-A947-70E740481C1C}">
                           <a14:useLocalDpi xmlns:a14="http://schemas.microsoft.com/office/drawing/2010/main" val="0"/>
@@ -17486,16 +18501,16 @@
           <w:noProof/>
         </w:rPr>
         <w:drawing>
-          <wp:anchor distT="0" distB="0" distL="114300" distR="114300" simplePos="0" relativeHeight="251699200" behindDoc="0" locked="0" layoutInCell="1" allowOverlap="1" wp14:anchorId="63BB2313" wp14:editId="63FF48EF">
+          <wp:anchor distT="0" distB="0" distL="114300" distR="114300" simplePos="0" relativeHeight="251699200" behindDoc="0" locked="0" layoutInCell="1" allowOverlap="1" wp14:anchorId="63BB2313" wp14:editId="42DC4BD4">
             <wp:simplePos x="0" y="0"/>
             <wp:positionH relativeFrom="margin">
-              <wp:align>left</wp:align>
+              <wp:posOffset>146050</wp:posOffset>
             </wp:positionH>
             <wp:positionV relativeFrom="paragraph">
-              <wp:posOffset>3503295</wp:posOffset>
+              <wp:posOffset>3762375</wp:posOffset>
             </wp:positionV>
-            <wp:extent cx="5039995" cy="3599827"/>
-            <wp:effectExtent l="0" t="0" r="8255" b="635"/>
+            <wp:extent cx="4659630" cy="3327400"/>
+            <wp:effectExtent l="0" t="0" r="7620" b="6350"/>
             <wp:wrapSquare wrapText="bothSides"/>
             <wp:docPr id="650720109" name="Imagen 8" descr="Gráfico, Gráfico de barras&#10;&#10;El contenido generado por IA puede ser incorrecto."/>
             <wp:cNvGraphicFramePr>
@@ -17511,7 +18526,7 @@
                     </pic:cNvPicPr>
                   </pic:nvPicPr>
                   <pic:blipFill>
-                    <a:blip r:embed="rId27" cstate="print">
+                    <a:blip r:embed="rId29" cstate="print">
                       <a:extLst>
                         <a:ext uri="{28A0092B-C50C-407E-A947-70E740481C1C}">
                           <a14:useLocalDpi xmlns:a14="http://schemas.microsoft.com/office/drawing/2010/main" val="0"/>
@@ -17526,7 +18541,7 @@
                   <pic:spPr bwMode="auto">
                     <a:xfrm>
                       <a:off x="0" y="0"/>
-                      <a:ext cx="5039995" cy="3599827"/>
+                      <a:ext cx="4659630" cy="3327400"/>
                     </a:xfrm>
                     <a:prstGeom prst="rect">
                       <a:avLst/>
@@ -17551,42 +18566,98 @@
     </w:p>
     <w:p>
       <w:pPr>
-        <w:spacing w:line="360" w:lineRule="auto"/>
-        <w:jc w:val="both"/>
-        <w:rPr>
-          <w:rFonts w:ascii="Arial" w:hAnsi="Arial" w:cs="Arial"/>
-          <w:color w:val="000000" w:themeColor="text1"/>
-          <w:sz w:val="24"/>
-          <w:szCs w:val="24"/>
-        </w:rPr>
-      </w:pPr>
-    </w:p>
-    <w:p>
-      <w:pPr>
-        <w:rPr>
-          <w:rFonts w:ascii="Arial" w:hAnsi="Arial" w:cs="Arial"/>
-          <w:color w:val="000000" w:themeColor="text1"/>
-          <w:sz w:val="24"/>
-          <w:szCs w:val="24"/>
-        </w:rPr>
-      </w:pPr>
-      <w:r>
-        <w:rPr>
-          <w:rFonts w:ascii="Arial" w:hAnsi="Arial" w:cs="Arial"/>
-          <w:color w:val="000000" w:themeColor="text1"/>
-          <w:sz w:val="24"/>
-          <w:szCs w:val="24"/>
-        </w:rPr>
-        <w:lastRenderedPageBreak/>
-        <w:br w:type="page"/>
-      </w:r>
-    </w:p>
-    <w:p>
-      <w:pPr>
         <w:tabs>
           <w:tab w:val="left" w:pos="3708"/>
         </w:tabs>
         <w:spacing w:line="360" w:lineRule="auto"/>
+        <w:jc w:val="both"/>
+        <w:rPr>
+          <w:rFonts w:ascii="Arial" w:hAnsi="Arial" w:cs="Arial"/>
+          <w:color w:val="000000" w:themeColor="text1"/>
+          <w:sz w:val="24"/>
+          <w:szCs w:val="24"/>
+        </w:rPr>
+      </w:pPr>
+    </w:p>
+    <w:p>
+      <w:pPr>
+        <w:spacing w:line="360" w:lineRule="auto"/>
+        <w:jc w:val="both"/>
+        <w:rPr>
+          <w:rFonts w:ascii="Arial" w:hAnsi="Arial" w:cs="Arial"/>
+          <w:color w:val="70AD47" w:themeColor="accent6"/>
+          <w:sz w:val="24"/>
+          <w:szCs w:val="24"/>
+        </w:rPr>
+      </w:pPr>
+      <w:r>
+        <w:rPr>
+          <w:rFonts w:ascii="Arial" w:hAnsi="Arial" w:cs="Arial"/>
+          <w:color w:val="70AD47" w:themeColor="accent6"/>
+          <w:sz w:val="24"/>
+          <w:szCs w:val="24"/>
+        </w:rPr>
+        <w:lastRenderedPageBreak/>
+        <w:t>Integración de SDN en redes 5G</w:t>
+      </w:r>
+    </w:p>
+    <w:p>
+      <w:pPr>
+        <w:spacing w:line="360" w:lineRule="auto"/>
+        <w:jc w:val="both"/>
+        <w:rPr>
+          <w:rFonts w:ascii="Arial" w:hAnsi="Arial" w:cs="Arial"/>
+          <w:color w:val="000000" w:themeColor="text1"/>
+          <w:sz w:val="24"/>
+          <w:szCs w:val="24"/>
+        </w:rPr>
+      </w:pPr>
+    </w:p>
+    <w:p>
+      <w:pPr>
+        <w:rPr>
+          <w:rFonts w:ascii="Arial" w:hAnsi="Arial" w:cs="Arial"/>
+          <w:color w:val="000000" w:themeColor="text1"/>
+          <w:sz w:val="24"/>
+          <w:szCs w:val="24"/>
+        </w:rPr>
+      </w:pPr>
+    </w:p>
+    <w:p>
+      <w:pPr>
+        <w:rPr>
+          <w:rFonts w:ascii="Arial" w:hAnsi="Arial" w:cs="Arial"/>
+          <w:color w:val="000000" w:themeColor="text1"/>
+          <w:sz w:val="24"/>
+          <w:szCs w:val="24"/>
+        </w:rPr>
+      </w:pPr>
+    </w:p>
+    <w:p>
+      <w:pPr>
+        <w:rPr>
+          <w:rFonts w:ascii="Arial" w:hAnsi="Arial" w:cs="Arial"/>
+          <w:color w:val="000000" w:themeColor="text1"/>
+          <w:sz w:val="24"/>
+          <w:szCs w:val="24"/>
+        </w:rPr>
+      </w:pPr>
+      <w:r>
+        <w:rPr>
+          <w:rFonts w:ascii="Arial" w:hAnsi="Arial" w:cs="Arial"/>
+          <w:color w:val="000000" w:themeColor="text1"/>
+          <w:sz w:val="24"/>
+          <w:szCs w:val="24"/>
+        </w:rPr>
+        <w:br w:type="page"/>
+      </w:r>
+    </w:p>
+    <w:p>
+      <w:pPr>
+        <w:tabs>
+          <w:tab w:val="left" w:pos="3708"/>
+        </w:tabs>
+        <w:spacing w:line="360" w:lineRule="auto"/>
         <w:ind w:left="360"/>
         <w:jc w:val="both"/>
         <w:rPr>
@@ -17877,7 +18948,7 @@
         </w:rPr>
         <w:t xml:space="preserve">Smith, J. (2023). La importancia del reciclaje en la conservación del medio ambiente. Recuperado de </w:t>
       </w:r>
-      <w:hyperlink r:id="rId28">
+      <w:hyperlink r:id="rId30">
         <w:r>
           <w:rPr>
             <w:rStyle w:val="Hipervnculo"/>
@@ -18065,7 +19136,6 @@
         <w:docPartUnique/>
       </w:docPartObj>
     </w:sdtPr>
-    <w:sdtEndPr/>
     <w:sdtContent>
       <w:p>
         <w:pPr>
@@ -24240,7 +25310,6 @@
   <w:style w:type="character" w:default="1" w:styleId="Fuentedeprrafopredeter">
     <w:name w:val="Default Paragraph Font"/>
     <w:uiPriority w:val="1"/>
-    <w:semiHidden/>
     <w:unhideWhenUsed/>
   </w:style>
   <w:style w:type="table" w:default="1" w:styleId="Tablanormal">
@@ -24568,6 +25637,18 @@
       <w:color w:val="2F5496" w:themeColor="accent1" w:themeShade="BF"/>
     </w:rPr>
   </w:style>
+  <w:style w:type="character" w:styleId="Mencinsinresolver">
+    <w:name w:val="Unresolved Mention"/>
+    <w:basedOn w:val="Fuentedeprrafopredeter"/>
+    <w:uiPriority w:val="99"/>
+    <w:semiHidden/>
+    <w:unhideWhenUsed/>
+    <w:rsid w:val="00CA5420"/>
+    <w:rPr>
+      <w:color w:val="605E5C"/>
+      <w:shd w:val="clear" w:color="auto" w:fill="E1DFDD"/>
+    </w:rPr>
+  </w:style>
 </w:styles>
 </file>
 
@@ -24833,6 +25914,19 @@
 </file>
 
 <file path=customXml/item1.xml><?xml version="1.0" encoding="utf-8"?>
+<?mso-contentType ?>
+<FormTemplates xmlns="http://schemas.microsoft.com/sharepoint/v3/contenttype/forms">
+  <Display>DocumentLibraryForm</Display>
+  <Edit>DocumentLibraryForm</Edit>
+  <New>DocumentLibraryForm</New>
+</FormTemplates>
+</file>
+
+<file path=customXml/item2.xml><?xml version="1.0" encoding="utf-8"?>
+<b:Sources xmlns:b="http://schemas.openxmlformats.org/officeDocument/2006/bibliography" xmlns="http://schemas.openxmlformats.org/officeDocument/2006/bibliography" SelectedStyle="\APASixthEditionOfficeOnline.xsl" StyleName="APA" Version="6"/>
+</file>
+
+<file path=customXml/item3.xml><?xml version="1.0" encoding="utf-8"?>
 <p:properties xmlns:p="http://schemas.microsoft.com/office/2006/metadata/properties" xmlns:xsi="http://www.w3.org/2001/XMLSchema-instance" xmlns:pc="http://schemas.microsoft.com/office/infopath/2007/PartnerControls">
   <documentManagement>
     <TaxCatchAll xmlns="59390006-c430-45d0-b76a-cc9d620cdd55" xsi:nil="true"/>
@@ -24843,7 +25937,7 @@
 </p:properties>
 </file>
 
-<file path=customXml/item2.xml><?xml version="1.0" encoding="utf-8"?>
+<file path=customXml/item4.xml><?xml version="1.0" encoding="utf-8"?>
 <ct:contentTypeSchema xmlns:ct="http://schemas.microsoft.com/office/2006/metadata/contentType" xmlns:ma="http://schemas.microsoft.com/office/2006/metadata/properties/metaAttributes" ct:_="" ma:_="" ma:contentTypeName="Documento" ma:contentTypeID="0x0101008CD8C293B1B33442A2596F7F4EB4F7DA" ma:contentTypeVersion="13" ma:contentTypeDescription="Crear nuevo documento." ma:contentTypeScope="" ma:versionID="3fff2a8d346b842f093bb3701a245707">
   <xsd:schema xmlns:xsd="http://www.w3.org/2001/XMLSchema" xmlns:xs="http://www.w3.org/2001/XMLSchema" xmlns:p="http://schemas.microsoft.com/office/2006/metadata/properties" xmlns:ns2="439adc47-72d5-4f73-991c-913beebc2c9a" xmlns:ns3="59390006-c430-45d0-b76a-cc9d620cdd55" targetNamespace="http://schemas.microsoft.com/office/2006/metadata/properties" ma:root="true" ma:fieldsID="1598023d093cbc92eb58db4e954047a9" ns2:_="" ns3:_="">
     <xsd:import namespace="439adc47-72d5-4f73-991c-913beebc2c9a"/>
@@ -25066,20 +26160,23 @@
 </ct:contentTypeSchema>
 </file>
 
-<file path=customXml/item3.xml><?xml version="1.0" encoding="utf-8"?>
-<?mso-contentType ?>
-<FormTemplates xmlns="http://schemas.microsoft.com/sharepoint/v3/contenttype/forms">
-  <Display>DocumentLibraryForm</Display>
-  <Edit>DocumentLibraryForm</Edit>
-  <New>DocumentLibraryForm</New>
-</FormTemplates>
+<file path=customXml/itemProps1.xml><?xml version="1.0" encoding="utf-8"?>
+<ds:datastoreItem xmlns:ds="http://schemas.openxmlformats.org/officeDocument/2006/customXml" ds:itemID="{42E3C8EC-5B10-45B3-8E97-FBD6324B8BB9}">
+  <ds:schemaRefs>
+    <ds:schemaRef ds:uri="http://schemas.microsoft.com/sharepoint/v3/contenttype/forms"/>
+  </ds:schemaRefs>
+</ds:datastoreItem>
 </file>
 
-<file path=customXml/item4.xml><?xml version="1.0" encoding="utf-8"?>
-<b:Sources xmlns:b="http://schemas.openxmlformats.org/officeDocument/2006/bibliography" xmlns="http://schemas.openxmlformats.org/officeDocument/2006/bibliography" SelectedStyle="\APASixthEditionOfficeOnline.xsl" StyleName="APA" Version="6"/>
+<file path=customXml/itemProps2.xml><?xml version="1.0" encoding="utf-8"?>
+<ds:datastoreItem xmlns:ds="http://schemas.openxmlformats.org/officeDocument/2006/customXml" ds:itemID="{3A253E4C-5070-4F5A-A04E-45BE8A5CCF17}">
+  <ds:schemaRefs>
+    <ds:schemaRef ds:uri="http://schemas.openxmlformats.org/officeDocument/2006/bibliography"/>
+  </ds:schemaRefs>
+</ds:datastoreItem>
 </file>
 
-<file path=customXml/itemProps1.xml><?xml version="1.0" encoding="utf-8"?>
+<file path=customXml/itemProps3.xml><?xml version="1.0" encoding="utf-8"?>
 <ds:datastoreItem xmlns:ds="http://schemas.openxmlformats.org/officeDocument/2006/customXml" ds:itemID="{BCDA797D-315A-42FB-BB9A-CCFA3A760578}">
   <ds:schemaRefs>
     <ds:schemaRef ds:uri="http://schemas.microsoft.com/office/2006/metadata/properties"/>
@@ -25090,7 +26187,7 @@
 </ds:datastoreItem>
 </file>
 
-<file path=customXml/itemProps2.xml><?xml version="1.0" encoding="utf-8"?>
+<file path=customXml/itemProps4.xml><?xml version="1.0" encoding="utf-8"?>
 <ds:datastoreItem xmlns:ds="http://schemas.openxmlformats.org/officeDocument/2006/customXml" ds:itemID="{B56C9B97-3894-4B38-A6AD-295A7F0C1DBC}">
   <ds:schemaRefs>
     <ds:schemaRef ds:uri="http://schemas.microsoft.com/office/2006/metadata/contentType"/>
@@ -25107,20 +26204,4 @@
     <ds:schemaRef ds:uri="http://schemas.microsoft.com/internal/obd"/>
   </ds:schemaRefs>
 </ds:datastoreItem>
-</file>
-
-<file path=customXml/itemProps3.xml><?xml version="1.0" encoding="utf-8"?>
-<ds:datastoreItem xmlns:ds="http://schemas.openxmlformats.org/officeDocument/2006/customXml" ds:itemID="{42E3C8EC-5B10-45B3-8E97-FBD6324B8BB9}">
-  <ds:schemaRefs>
-    <ds:schemaRef ds:uri="http://schemas.microsoft.com/sharepoint/v3/contenttype/forms"/>
-  </ds:schemaRefs>
-</ds:datastoreItem>
-</file>
-
-<file path=customXml/itemProps4.xml><?xml version="1.0" encoding="utf-8"?>
-<ds:datastoreItem xmlns:ds="http://schemas.openxmlformats.org/officeDocument/2006/customXml" ds:itemID="{3A253E4C-5070-4F5A-A04E-45BE8A5CCF17}">
-  <ds:schemaRefs>
-    <ds:schemaRef ds:uri="http://schemas.openxmlformats.org/officeDocument/2006/bibliography"/>
-  </ds:schemaRefs>
-</ds:datastoreItem>
 </file>
</xml_diff>

<commit_message>
Primero avnaces dentro del apartado de "Integración de SDN en redes 5G"
</commit_message>
<xml_diff>
--- a/Memoria_TFG 2024-25_JulianMoronRidao.docx
+++ b/Memoria_TFG 2024-25_JulianMoronRidao.docx
@@ -33,7 +33,7 @@
           <w:noProof/>
         </w:rPr>
         <w:drawing>
-          <wp:inline distT="0" distB="0" distL="0" distR="0" wp14:anchorId="19882AF8" wp14:editId="59DAB27D">
+          <wp:inline distT="0" distB="0" distL="0" distR="0" wp14:anchorId="19882AF8" wp14:editId="433F510A">
             <wp:extent cx="3524250" cy="1771650"/>
             <wp:effectExtent l="0" t="0" r="0" b="0"/>
             <wp:docPr id="923855780" name="Imagen 923855780"/>
@@ -4632,27 +4632,14 @@
                             <w:r>
                               <w:t xml:space="preserve">Ilustración </w:t>
                             </w:r>
-                            <w:r>
-                              <w:fldChar w:fldCharType="begin"/>
-                            </w:r>
-                            <w:r>
-                              <w:instrText xml:space="preserve"> SEQ Ilustración \* ARABIC </w:instrText>
-                            </w:r>
-                            <w:r>
-                              <w:fldChar w:fldCharType="separate"/>
-                            </w:r>
-                            <w:r>
-                              <w:rPr>
-                                <w:noProof/>
-                              </w:rPr>
-                              <w:t>1</w:t>
-                            </w:r>
-                            <w:r>
-                              <w:rPr>
-                                <w:noProof/>
-                              </w:rPr>
-                              <w:fldChar w:fldCharType="end"/>
-                            </w:r>
+                            <w:fldSimple w:instr=" SEQ Ilustración \* ARABIC ">
+                              <w:r>
+                                <w:rPr>
+                                  <w:noProof/>
+                                </w:rPr>
+                                <w:t>1</w:t>
+                              </w:r>
+                            </w:fldSimple>
                             <w:r>
                               <w:t xml:space="preserve"> Diagrama SDN</w:t>
                             </w:r>
@@ -4922,27 +4909,14 @@
                                   <w:r>
                                     <w:t xml:space="preserve">Ilustración </w:t>
                                   </w:r>
-                                  <w:r>
-                                    <w:fldChar w:fldCharType="begin"/>
-                                  </w:r>
-                                  <w:r>
-                                    <w:instrText xml:space="preserve"> SEQ Ilustración \* ARABIC </w:instrText>
-                                  </w:r>
-                                  <w:r>
-                                    <w:fldChar w:fldCharType="separate"/>
-                                  </w:r>
-                                  <w:r>
-                                    <w:rPr>
-                                      <w:noProof/>
-                                    </w:rPr>
-                                    <w:t>2</w:t>
-                                  </w:r>
-                                  <w:r>
-                                    <w:rPr>
-                                      <w:noProof/>
-                                    </w:rPr>
-                                    <w:fldChar w:fldCharType="end"/>
-                                  </w:r>
+                                  <w:fldSimple w:instr=" SEQ Ilustración \* ARABIC ">
+                                    <w:r>
+                                      <w:rPr>
+                                        <w:noProof/>
+                                      </w:rPr>
+                                      <w:t>2</w:t>
+                                    </w:r>
+                                  </w:fldSimple>
                                   <w:r>
                                     <w:t xml:space="preserve"> Herramienta Cisco</w:t>
                                   </w:r>
@@ -5018,7 +4992,7 @@
                 <w:noProof/>
               </w:rPr>
               <w:drawing>
-                <wp:anchor distT="0" distB="0" distL="114300" distR="114300" simplePos="0" relativeHeight="251675648" behindDoc="0" locked="0" layoutInCell="1" allowOverlap="1" wp14:anchorId="5445F602" wp14:editId="6CD10741">
+                <wp:anchor distT="0" distB="0" distL="114300" distR="114300" simplePos="0" relativeHeight="251675648" behindDoc="0" locked="0" layoutInCell="1" allowOverlap="1" wp14:anchorId="5445F602" wp14:editId="2A4564F8">
                   <wp:simplePos x="0" y="0"/>
                   <wp:positionH relativeFrom="column">
                     <wp:posOffset>-68580</wp:posOffset>
@@ -5131,24 +5105,14 @@
                                   <w:r>
                                     <w:t xml:space="preserve">Ilustración </w:t>
                                   </w:r>
-                                  <w:r>
-                                    <w:fldChar w:fldCharType="begin"/>
-                                  </w:r>
-                                  <w:r>
-                                    <w:instrText xml:space="preserve"> SEQ Ilustración \* ARABIC </w:instrText>
-                                  </w:r>
-                                  <w:r>
-                                    <w:fldChar w:fldCharType="separate"/>
-                                  </w:r>
-                                  <w:r>
-                                    <w:rPr>
-                                      <w:noProof/>
-                                    </w:rPr>
-                                    <w:t>3</w:t>
-                                  </w:r>
-                                  <w:r>
-                                    <w:fldChar w:fldCharType="end"/>
-                                  </w:r>
+                                  <w:fldSimple w:instr=" SEQ Ilustración \* ARABIC ">
+                                    <w:r>
+                                      <w:rPr>
+                                        <w:noProof/>
+                                      </w:rPr>
+                                      <w:t>3</w:t>
+                                    </w:r>
+                                  </w:fldSimple>
                                   <w:r>
                                     <w:t xml:space="preserve"> Herramienta GitHub</w:t>
                                   </w:r>
@@ -5270,24 +5234,14 @@
                                   <w:r>
                                     <w:t xml:space="preserve">Ilustración </w:t>
                                   </w:r>
-                                  <w:r>
-                                    <w:fldChar w:fldCharType="begin"/>
-                                  </w:r>
-                                  <w:r>
-                                    <w:instrText xml:space="preserve"> SEQ Ilustración \* ARABIC </w:instrText>
-                                  </w:r>
-                                  <w:r>
-                                    <w:fldChar w:fldCharType="separate"/>
-                                  </w:r>
-                                  <w:r>
-                                    <w:rPr>
-                                      <w:noProof/>
-                                    </w:rPr>
-                                    <w:t>4</w:t>
-                                  </w:r>
-                                  <w:r>
-                                    <w:fldChar w:fldCharType="end"/>
-                                  </w:r>
+                                  <w:fldSimple w:instr=" SEQ Ilustración \* ARABIC ">
+                                    <w:r>
+                                      <w:rPr>
+                                        <w:noProof/>
+                                      </w:rPr>
+                                      <w:t>4</w:t>
+                                    </w:r>
+                                  </w:fldSimple>
                                   <w:r>
                                     <w:t xml:space="preserve"> Herramienta Sourcetree</w:t>
                                   </w:r>
@@ -5758,16 +5712,7 @@
                 <w:sz w:val="24"/>
                 <w:szCs w:val="24"/>
               </w:rPr>
-              <w:t xml:space="preserve"> </w:t>
-            </w:r>
-            <w:r>
-              <w:rPr>
-                <w:rFonts w:ascii="Arial" w:hAnsi="Arial" w:cs="Arial"/>
-                <w:color w:val="000000" w:themeColor="text1"/>
-                <w:sz w:val="24"/>
-                <w:szCs w:val="24"/>
-              </w:rPr>
-              <w:t>un repositorio online gratuito que permite gestionar proyectos y controlar versiones de código.</w:t>
+              <w:t xml:space="preserve"> un repositorio online gratuito que permite gestionar proyectos y controlar versiones de código.</w:t>
             </w:r>
           </w:p>
           <w:p>
@@ -6429,27 +6374,14 @@
                             <w:r>
                               <w:t xml:space="preserve">Ilustración </w:t>
                             </w:r>
-                            <w:r>
-                              <w:fldChar w:fldCharType="begin"/>
-                            </w:r>
-                            <w:r>
-                              <w:instrText xml:space="preserve"> SEQ Ilustración \* ARABIC </w:instrText>
-                            </w:r>
-                            <w:r>
-                              <w:fldChar w:fldCharType="separate"/>
-                            </w:r>
-                            <w:r>
-                              <w:rPr>
-                                <w:noProof/>
-                              </w:rPr>
-                              <w:t>5</w:t>
-                            </w:r>
-                            <w:r>
-                              <w:rPr>
-                                <w:noProof/>
-                              </w:rPr>
-                              <w:fldChar w:fldCharType="end"/>
-                            </w:r>
+                            <w:fldSimple w:instr=" SEQ Ilustración \* ARABIC ">
+                              <w:r>
+                                <w:rPr>
+                                  <w:noProof/>
+                                </w:rPr>
+                                <w:t>5</w:t>
+                              </w:r>
+                            </w:fldSimple>
                             <w:r>
                               <w:t xml:space="preserve"> Ejemplo SDN</w:t>
                             </w:r>
@@ -6944,27 +6876,14 @@
                             <w:r>
                               <w:t xml:space="preserve">Ilustración </w:t>
                             </w:r>
-                            <w:r>
-                              <w:fldChar w:fldCharType="begin"/>
-                            </w:r>
-                            <w:r>
-                              <w:instrText xml:space="preserve"> SEQ Ilustración \* ARABIC </w:instrText>
-                            </w:r>
-                            <w:r>
-                              <w:fldChar w:fldCharType="separate"/>
-                            </w:r>
-                            <w:r>
-                              <w:rPr>
-                                <w:noProof/>
-                              </w:rPr>
-                              <w:t>6</w:t>
-                            </w:r>
-                            <w:r>
-                              <w:rPr>
-                                <w:noProof/>
-                              </w:rPr>
-                              <w:fldChar w:fldCharType="end"/>
-                            </w:r>
+                            <w:fldSimple w:instr=" SEQ Ilustración \* ARABIC ">
+                              <w:r>
+                                <w:rPr>
+                                  <w:noProof/>
+                                </w:rPr>
+                                <w:t>6</w:t>
+                              </w:r>
+                            </w:fldSimple>
                             <w:r>
                               <w:t xml:space="preserve"> Arquitectura SDN</w:t>
                             </w:r>
@@ -14457,23 +14376,7 @@
           <w:sz w:val="24"/>
           <w:szCs w:val="24"/>
         </w:rPr>
-        <w:t xml:space="preserve">, son dos tecnologías revolucionarias que están consiguiendo transformar la forma en que se construyen, administran y operan las redes. Mientras que NFV se centra en la virtualización de las funciones de red, las SDN se enfocan en la centralización del control de la red. Cuando estas dos tecnologías se integran, pueden proporcionar una solución de red potente, flexible y escalable que puede ayudar a las empresas a poder lograr sus objetivos de transformación digital. Cuando se integran NFV y SDN, se pueden maximizar los beneficios de ambas tecnologías. Al virtualizar las funciones de red y centralizar el control de la red, las empresas pueden poder crear una infraestructura de red mucha más ágil, escalable y rentable. Esta integración también permite implementar nuevos servicios de red rápidamente, aumentar o reducir los recursos de red según sea necesario y automatizar las tareas de administración. Una de las principales ventajas de la integración de NFV y SDN es la capacidad de poder crear redes virtuales que sean programables y personalizables. Esta capacidad de programación permite a las organizaciones crear servicios de red que puedan adaptarse según sus necesidades, lo que les permite innovar y diferenciarse en el mercado. Por ejemplo, un proveedor de servicios podría utilizar la integración de SDN y NFV para crear un servicio de firewall virtual que se pueda implementar a petición de los clientes, o sino una empresa podría utilizar la tecnología para crear una VPN que se pueda personalizar para satisfacer sus requisitos de seguridad. Otro beneficio de la integración de NFV y SDN es la capacidad de mejorar la seguridad de la red. Al virtualizar las funciones de red y centralizar el control de la red, las empresas pueden implementar políticas y controles de seguridad de una manera más eficaz, monitorear el tráfico de la red más cerca y responder a las amenazas de seguridad con </w:t>
-      </w:r>
-      <w:r>
-        <w:rPr>
-          <w:rFonts w:ascii="Arial" w:hAnsi="Arial" w:cs="Arial"/>
-          <w:sz w:val="24"/>
-          <w:szCs w:val="24"/>
-        </w:rPr>
-        <w:t>mayor</w:t>
-      </w:r>
-      <w:r>
-        <w:rPr>
-          <w:rFonts w:ascii="Arial" w:hAnsi="Arial" w:cs="Arial"/>
-          <w:sz w:val="24"/>
-          <w:szCs w:val="24"/>
-        </w:rPr>
-        <w:t xml:space="preserve"> rapidez. Esta postura de seguridad </w:t>
+        <w:t xml:space="preserve">, son dos tecnologías revolucionarias que están consiguiendo transformar la forma en que se construyen, administran y operan las redes. Mientras que NFV se centra en la virtualización de las funciones de red, las SDN se enfocan en la centralización del control de la red. Cuando estas dos tecnologías se integran, pueden proporcionar una solución de red potente, flexible y escalable que puede ayudar a las empresas a poder lograr sus objetivos de transformación digital. Cuando se integran NFV y SDN, se pueden maximizar los beneficios de ambas tecnologías. Al virtualizar las funciones de red y centralizar el control de la red, las empresas pueden poder crear una infraestructura de red mucha más ágil, escalable y rentable. Esta integración también permite implementar nuevos servicios de red rápidamente, aumentar o reducir los recursos de red según sea necesario y automatizar las tareas de administración. Una de las principales ventajas de la integración de NFV y SDN es la capacidad de poder crear redes virtuales que sean programables y personalizables. Esta capacidad de programación permite a las organizaciones crear servicios de red que puedan adaptarse según sus necesidades, lo que les permite innovar y diferenciarse en el mercado. Por ejemplo, un proveedor de servicios podría utilizar la integración de SDN y NFV para crear un servicio de firewall virtual que se pueda implementar a petición de los clientes, o sino una empresa podría utilizar la tecnología para crear una VPN que se pueda personalizar para satisfacer sus requisitos de seguridad. Otro beneficio de la integración de NFV y SDN es la capacidad de mejorar la seguridad de la red. Al virtualizar las funciones de red y centralizar el control de la red, las empresas pueden implementar políticas y controles de seguridad de una manera más eficaz, monitorear el tráfico de la red más cerca y responder a las amenazas de seguridad con mayor rapidez. Esta postura de seguridad </w:t>
       </w:r>
       <w:r>
         <w:rPr>
@@ -18501,7 +18404,7 @@
           <w:noProof/>
         </w:rPr>
         <w:drawing>
-          <wp:anchor distT="0" distB="0" distL="114300" distR="114300" simplePos="0" relativeHeight="251699200" behindDoc="0" locked="0" layoutInCell="1" allowOverlap="1" wp14:anchorId="63BB2313" wp14:editId="42DC4BD4">
+          <wp:anchor distT="0" distB="0" distL="114300" distR="114300" simplePos="0" relativeHeight="251699200" behindDoc="0" locked="0" layoutInCell="1" allowOverlap="1" wp14:anchorId="63BB2313" wp14:editId="6BAEC195">
             <wp:simplePos x="0" y="0"/>
             <wp:positionH relativeFrom="margin">
               <wp:posOffset>146050</wp:posOffset>
@@ -18581,7 +18484,7 @@
     </w:p>
     <w:p>
       <w:pPr>
-        <w:spacing w:line="360" w:lineRule="auto"/>
+        <w:spacing w:after="0" w:line="360" w:lineRule="auto"/>
         <w:jc w:val="both"/>
         <w:rPr>
           <w:rFonts w:ascii="Arial" w:hAnsi="Arial" w:cs="Arial"/>
@@ -18600,6 +18503,72 @@
         <w:lastRenderedPageBreak/>
         <w:t>Integración de SDN en redes 5G</w:t>
       </w:r>
+    </w:p>
+    <w:p>
+      <w:pPr>
+        <w:spacing w:after="0" w:line="360" w:lineRule="auto"/>
+        <w:jc w:val="both"/>
+        <w:rPr>
+          <w:rFonts w:ascii="Arial" w:hAnsi="Arial" w:cs="Arial"/>
+          <w:color w:val="70AD47" w:themeColor="accent6"/>
+          <w:sz w:val="24"/>
+          <w:szCs w:val="24"/>
+        </w:rPr>
+      </w:pPr>
+    </w:p>
+    <w:p>
+      <w:pPr>
+        <w:spacing w:after="0" w:line="360" w:lineRule="auto"/>
+        <w:jc w:val="both"/>
+        <w:rPr>
+          <w:rFonts w:ascii="Arial" w:hAnsi="Arial" w:cs="Arial"/>
+          <w:color w:val="70AD47" w:themeColor="accent6"/>
+          <w:sz w:val="24"/>
+          <w:szCs w:val="24"/>
+        </w:rPr>
+      </w:pPr>
+      <w:r>
+        <w:rPr>
+          <w:rFonts w:ascii="Arial" w:hAnsi="Arial" w:cs="Arial"/>
+          <w:color w:val="70AD47" w:themeColor="accent6"/>
+          <w:sz w:val="24"/>
+          <w:szCs w:val="24"/>
+        </w:rPr>
+        <w:t>¿Qué es una red 5G?</w:t>
+      </w:r>
+    </w:p>
+    <w:p>
+      <w:pPr>
+        <w:spacing w:line="360" w:lineRule="auto"/>
+        <w:jc w:val="both"/>
+        <w:rPr>
+          <w:rFonts w:ascii="Arial" w:hAnsi="Arial" w:cs="Arial"/>
+          <w:color w:val="000000" w:themeColor="text1"/>
+          <w:sz w:val="24"/>
+          <w:szCs w:val="24"/>
+        </w:rPr>
+      </w:pPr>
+      <w:r>
+        <w:rPr>
+          <w:rFonts w:ascii="Arial" w:hAnsi="Arial" w:cs="Arial"/>
+          <w:color w:val="000000" w:themeColor="text1"/>
+          <w:sz w:val="24"/>
+          <w:szCs w:val="24"/>
+        </w:rPr>
+        <w:t>Las redes 5G representan la quinta generación de tecnología móvil, y se distingue notablemente de sus predecesoras por su capacidad para poder ofrecer velocidades de conexión significativamente más rápidas con una menor latencia. Por lo tanto, esto significa que los usuarios podrán experimentar descargas mucho más rápidas, transmisiones de video más fluidas y con una mejor capacidad de respuesta para las aplicaciones y los servicios en línea. Si lo comparamos con la red 4G, que es la predominante actualmente, la red 5G consigue emplear frecuencias más altas y tecnologías avanzadas, por lo tanto, esto supone una mayor eficiencia y una capacidad de conexión más robusta. El impacto potencial de las redes 5G en la conectividad global es considerable. Con velocidades de descargas teóricas que pueden alcanzar hasta 10 gigabits por segundo, por ello la red 5G tiene el potencial de poder transformar sectores claves como el de la salud, el transporte o la educación.</w:t>
+      </w:r>
+    </w:p>
+    <w:p>
+      <w:pPr>
+        <w:spacing w:line="360" w:lineRule="auto"/>
+        <w:jc w:val="both"/>
+        <w:rPr>
+          <w:rFonts w:ascii="Arial" w:hAnsi="Arial" w:cs="Arial"/>
+          <w:color w:val="70AD47" w:themeColor="accent6"/>
+          <w:sz w:val="24"/>
+          <w:szCs w:val="24"/>
+        </w:rPr>
+      </w:pPr>
     </w:p>
     <w:p>
       <w:pPr>
@@ -19136,6 +19105,7 @@
         <w:docPartUnique/>
       </w:docPartObj>
     </w:sdtPr>
+    <w:sdtEndPr/>
     <w:sdtContent>
       <w:p>
         <w:pPr>
@@ -25310,6 +25280,7 @@
   <w:style w:type="character" w:default="1" w:styleId="Fuentedeprrafopredeter">
     <w:name w:val="Default Paragraph Font"/>
     <w:uiPriority w:val="1"/>
+    <w:semiHidden/>
     <w:unhideWhenUsed/>
   </w:style>
   <w:style w:type="table" w:default="1" w:styleId="Tablanormal">
@@ -25914,6 +25885,10 @@
 </file>
 
 <file path=customXml/item1.xml><?xml version="1.0" encoding="utf-8"?>
+<b:Sources xmlns:b="http://schemas.openxmlformats.org/officeDocument/2006/bibliography" xmlns="http://schemas.openxmlformats.org/officeDocument/2006/bibliography" SelectedStyle="\APASixthEditionOfficeOnline.xsl" StyleName="APA" Version="6"/>
+</file>
+
+<file path=customXml/item2.xml><?xml version="1.0" encoding="utf-8"?>
 <?mso-contentType ?>
 <FormTemplates xmlns="http://schemas.microsoft.com/sharepoint/v3/contenttype/forms">
   <Display>DocumentLibraryForm</Display>
@@ -25922,22 +25897,7 @@
 </FormTemplates>
 </file>
 
-<file path=customXml/item2.xml><?xml version="1.0" encoding="utf-8"?>
-<b:Sources xmlns:b="http://schemas.openxmlformats.org/officeDocument/2006/bibliography" xmlns="http://schemas.openxmlformats.org/officeDocument/2006/bibliography" SelectedStyle="\APASixthEditionOfficeOnline.xsl" StyleName="APA" Version="6"/>
-</file>
-
 <file path=customXml/item3.xml><?xml version="1.0" encoding="utf-8"?>
-<p:properties xmlns:p="http://schemas.microsoft.com/office/2006/metadata/properties" xmlns:xsi="http://www.w3.org/2001/XMLSchema-instance" xmlns:pc="http://schemas.microsoft.com/office/infopath/2007/PartnerControls">
-  <documentManagement>
-    <TaxCatchAll xmlns="59390006-c430-45d0-b76a-cc9d620cdd55" xsi:nil="true"/>
-    <lcf76f155ced4ddcb4097134ff3c332f xmlns="439adc47-72d5-4f73-991c-913beebc2c9a">
-      <Terms xmlns="http://schemas.microsoft.com/office/infopath/2007/PartnerControls"/>
-    </lcf76f155ced4ddcb4097134ff3c332f>
-  </documentManagement>
-</p:properties>
-</file>
-
-<file path=customXml/item4.xml><?xml version="1.0" encoding="utf-8"?>
 <ct:contentTypeSchema xmlns:ct="http://schemas.microsoft.com/office/2006/metadata/contentType" xmlns:ma="http://schemas.microsoft.com/office/2006/metadata/properties/metaAttributes" ct:_="" ma:_="" ma:contentTypeName="Documento" ma:contentTypeID="0x0101008CD8C293B1B33442A2596F7F4EB4F7DA" ma:contentTypeVersion="13" ma:contentTypeDescription="Crear nuevo documento." ma:contentTypeScope="" ma:versionID="3fff2a8d346b842f093bb3701a245707">
   <xsd:schema xmlns:xsd="http://www.w3.org/2001/XMLSchema" xmlns:xs="http://www.w3.org/2001/XMLSchema" xmlns:p="http://schemas.microsoft.com/office/2006/metadata/properties" xmlns:ns2="439adc47-72d5-4f73-991c-913beebc2c9a" xmlns:ns3="59390006-c430-45d0-b76a-cc9d620cdd55" targetNamespace="http://schemas.microsoft.com/office/2006/metadata/properties" ma:root="true" ma:fieldsID="1598023d093cbc92eb58db4e954047a9" ns2:_="" ns3:_="">
     <xsd:import namespace="439adc47-72d5-4f73-991c-913beebc2c9a"/>
@@ -26160,7 +26120,26 @@
 </ct:contentTypeSchema>
 </file>
 
+<file path=customXml/item4.xml><?xml version="1.0" encoding="utf-8"?>
+<p:properties xmlns:p="http://schemas.microsoft.com/office/2006/metadata/properties" xmlns:xsi="http://www.w3.org/2001/XMLSchema-instance" xmlns:pc="http://schemas.microsoft.com/office/infopath/2007/PartnerControls">
+  <documentManagement>
+    <TaxCatchAll xmlns="59390006-c430-45d0-b76a-cc9d620cdd55" xsi:nil="true"/>
+    <lcf76f155ced4ddcb4097134ff3c332f xmlns="439adc47-72d5-4f73-991c-913beebc2c9a">
+      <Terms xmlns="http://schemas.microsoft.com/office/infopath/2007/PartnerControls"/>
+    </lcf76f155ced4ddcb4097134ff3c332f>
+  </documentManagement>
+</p:properties>
+</file>
+
 <file path=customXml/itemProps1.xml><?xml version="1.0" encoding="utf-8"?>
+<ds:datastoreItem xmlns:ds="http://schemas.openxmlformats.org/officeDocument/2006/customXml" ds:itemID="{3A253E4C-5070-4F5A-A04E-45BE8A5CCF17}">
+  <ds:schemaRefs>
+    <ds:schemaRef ds:uri="http://schemas.openxmlformats.org/officeDocument/2006/bibliography"/>
+  </ds:schemaRefs>
+</ds:datastoreItem>
+</file>
+
+<file path=customXml/itemProps2.xml><?xml version="1.0" encoding="utf-8"?>
 <ds:datastoreItem xmlns:ds="http://schemas.openxmlformats.org/officeDocument/2006/customXml" ds:itemID="{42E3C8EC-5B10-45B3-8E97-FBD6324B8BB9}">
   <ds:schemaRefs>
     <ds:schemaRef ds:uri="http://schemas.microsoft.com/sharepoint/v3/contenttype/forms"/>
@@ -26168,26 +26147,7 @@
 </ds:datastoreItem>
 </file>
 
-<file path=customXml/itemProps2.xml><?xml version="1.0" encoding="utf-8"?>
-<ds:datastoreItem xmlns:ds="http://schemas.openxmlformats.org/officeDocument/2006/customXml" ds:itemID="{3A253E4C-5070-4F5A-A04E-45BE8A5CCF17}">
-  <ds:schemaRefs>
-    <ds:schemaRef ds:uri="http://schemas.openxmlformats.org/officeDocument/2006/bibliography"/>
-  </ds:schemaRefs>
-</ds:datastoreItem>
-</file>
-
 <file path=customXml/itemProps3.xml><?xml version="1.0" encoding="utf-8"?>
-<ds:datastoreItem xmlns:ds="http://schemas.openxmlformats.org/officeDocument/2006/customXml" ds:itemID="{BCDA797D-315A-42FB-BB9A-CCFA3A760578}">
-  <ds:schemaRefs>
-    <ds:schemaRef ds:uri="http://schemas.microsoft.com/office/2006/metadata/properties"/>
-    <ds:schemaRef ds:uri="http://schemas.microsoft.com/office/infopath/2007/PartnerControls"/>
-    <ds:schemaRef ds:uri="59390006-c430-45d0-b76a-cc9d620cdd55"/>
-    <ds:schemaRef ds:uri="439adc47-72d5-4f73-991c-913beebc2c9a"/>
-  </ds:schemaRefs>
-</ds:datastoreItem>
-</file>
-
-<file path=customXml/itemProps4.xml><?xml version="1.0" encoding="utf-8"?>
 <ds:datastoreItem xmlns:ds="http://schemas.openxmlformats.org/officeDocument/2006/customXml" ds:itemID="{B56C9B97-3894-4B38-A6AD-295A7F0C1DBC}">
   <ds:schemaRefs>
     <ds:schemaRef ds:uri="http://schemas.microsoft.com/office/2006/metadata/contentType"/>
@@ -26204,4 +26164,15 @@
     <ds:schemaRef ds:uri="http://schemas.microsoft.com/internal/obd"/>
   </ds:schemaRefs>
 </ds:datastoreItem>
+</file>
+
+<file path=customXml/itemProps4.xml><?xml version="1.0" encoding="utf-8"?>
+<ds:datastoreItem xmlns:ds="http://schemas.openxmlformats.org/officeDocument/2006/customXml" ds:itemID="{BCDA797D-315A-42FB-BB9A-CCFA3A760578}">
+  <ds:schemaRefs>
+    <ds:schemaRef ds:uri="http://schemas.microsoft.com/office/2006/metadata/properties"/>
+    <ds:schemaRef ds:uri="http://schemas.microsoft.com/office/infopath/2007/PartnerControls"/>
+    <ds:schemaRef ds:uri="59390006-c430-45d0-b76a-cc9d620cdd55"/>
+    <ds:schemaRef ds:uri="439adc47-72d5-4f73-991c-913beebc2c9a"/>
+  </ds:schemaRefs>
+</ds:datastoreItem>
 </file>
</xml_diff>

<commit_message>
Terminado el apartado de "Integracion de SDN con redes 5G"
</commit_message>
<xml_diff>
--- a/Memoria_TFG 2024-25_JulianMoronRidao.docx
+++ b/Memoria_TFG 2024-25_JulianMoronRidao.docx
@@ -33,7 +33,7 @@
           <w:noProof/>
         </w:rPr>
         <w:drawing>
-          <wp:inline distT="0" distB="0" distL="0" distR="0" wp14:anchorId="19882AF8" wp14:editId="433F510A">
+          <wp:inline distT="0" distB="0" distL="0" distR="0" wp14:anchorId="19882AF8" wp14:editId="6581BC56">
             <wp:extent cx="3524250" cy="1771650"/>
             <wp:effectExtent l="0" t="0" r="0" b="0"/>
             <wp:docPr id="923855780" name="Imagen 923855780"/>
@@ -4992,7 +4992,7 @@
                 <w:noProof/>
               </w:rPr>
               <w:drawing>
-                <wp:anchor distT="0" distB="0" distL="114300" distR="114300" simplePos="0" relativeHeight="251675648" behindDoc="0" locked="0" layoutInCell="1" allowOverlap="1" wp14:anchorId="5445F602" wp14:editId="2A4564F8">
+                <wp:anchor distT="0" distB="0" distL="114300" distR="114300" simplePos="0" relativeHeight="251675648" behindDoc="0" locked="0" layoutInCell="1" allowOverlap="1" wp14:anchorId="5445F602" wp14:editId="6A5BF98E">
                   <wp:simplePos x="0" y="0"/>
                   <wp:positionH relativeFrom="column">
                     <wp:posOffset>-68580</wp:posOffset>
@@ -13547,25 +13547,7 @@
           <w:sz w:val="24"/>
           <w:szCs w:val="24"/>
         </w:rPr>
-        <w:t xml:space="preserve"> Los entornos NFV suelen tener que requerir herramientas de monitorización más complejas para controlar las distintas máquinas virtuales, las funciones y el tráfico que circula por la red. Las funciones virtualizadas también están más expuestas a los ciberataques y al </w:t>
-      </w:r>
-      <w:proofErr w:type="gramStart"/>
-      <w:r>
-        <w:rPr>
-          <w:rFonts w:ascii="Arial" w:hAnsi="Arial" w:cs="Arial"/>
-          <w:sz w:val="24"/>
-          <w:szCs w:val="24"/>
-        </w:rPr>
-        <w:t>malware</w:t>
-      </w:r>
-      <w:proofErr w:type="gramEnd"/>
-      <w:r>
-        <w:rPr>
-          <w:rFonts w:ascii="Arial" w:hAnsi="Arial" w:cs="Arial"/>
-          <w:sz w:val="24"/>
-          <w:szCs w:val="24"/>
-        </w:rPr>
-        <w:t xml:space="preserve"> que el hardware físico </w:t>
+        <w:t xml:space="preserve"> Los entornos NFV suelen tener que requerir herramientas de monitorización más complejas para controlar las distintas máquinas virtuales, las funciones y el tráfico que circula por la red. Las funciones virtualizadas también están más expuestas a los ciberataques y al malware que el hardware físico </w:t>
       </w:r>
       <w:r>
         <w:rPr>
@@ -14410,57 +14392,415 @@
         <w:jc w:val="both"/>
         <w:rPr>
           <w:rFonts w:ascii="Arial" w:hAnsi="Arial" w:cs="Arial"/>
-          <w:sz w:val="24"/>
-          <w:szCs w:val="24"/>
-        </w:rPr>
-      </w:pPr>
-    </w:p>
-    <w:p>
-      <w:pPr>
-        <w:spacing w:line="360" w:lineRule="auto"/>
-        <w:jc w:val="both"/>
-        <w:rPr>
-          <w:rFonts w:ascii="Arial" w:hAnsi="Arial" w:cs="Arial"/>
-          <w:sz w:val="24"/>
-          <w:szCs w:val="24"/>
-        </w:rPr>
-      </w:pPr>
-      <w:r>
-        <w:rPr>
-          <w:rFonts w:ascii="Arial" w:hAnsi="Arial" w:cs="Arial"/>
-          <w:color w:val="70AD47" w:themeColor="accent6"/>
-          <w:sz w:val="24"/>
-          <w:szCs w:val="24"/>
-        </w:rPr>
-        <w:t>Importancia de la seguridad en redes definidas por software</w:t>
-      </w:r>
-    </w:p>
-    <w:p>
-      <w:pPr>
-        <w:spacing w:line="360" w:lineRule="auto"/>
-        <w:jc w:val="both"/>
-        <w:rPr>
-          <w:rFonts w:ascii="Arial" w:hAnsi="Arial" w:cs="Arial"/>
-          <w:sz w:val="24"/>
-          <w:szCs w:val="24"/>
-        </w:rPr>
-      </w:pPr>
-      <w:r>
-        <w:rPr>
-          <w:rFonts w:ascii="Arial" w:hAnsi="Arial" w:cs="Arial"/>
-          <w:sz w:val="24"/>
-          <w:szCs w:val="24"/>
-        </w:rPr>
-        <w:t xml:space="preserve">La gran transición a las redes SDN consiguió poder traer grandes beneficios, pero también introdujo nuevos desafíos relacionados con la seguridad. La naturaleza centralizada del control en SDN puede ser un objetivo bastante atractivo para los atacantes, quienes podrían llegar a aprovecharse de las vulnerabilidades para comprometer toda la red y exponerla a ciertos peligros y vulnerabilidades. Por ello, la seguridad en redes SDN debe ser una prioridad desde el diseño hasta su implementación. Además, debemos saber que uno de los mayores beneficios de SDN es su capacidad para poder implementar políticas de seguridad de una manera rápida y eficiente. Al tener todo el control centralizado, las políticas pueden ser aplicadas de manera uniforme en toda la red, reduciendo así la posibilidad de configuraciones erróneas que </w:t>
-      </w:r>
-      <w:r>
-        <w:rPr>
-          <w:rFonts w:ascii="Arial" w:hAnsi="Arial" w:cs="Arial"/>
+          <w:color w:val="70AD47" w:themeColor="accent6"/>
+          <w:sz w:val="24"/>
+          <w:szCs w:val="24"/>
+        </w:rPr>
+      </w:pPr>
+      <w:r>
+        <w:rPr>
+          <w:rFonts w:ascii="Arial" w:hAnsi="Arial" w:cs="Arial"/>
+          <w:color w:val="70AD47" w:themeColor="accent6"/>
+          <w:sz w:val="24"/>
+          <w:szCs w:val="24"/>
+        </w:rPr>
+        <w:t>Beneficios de la integración de SDN y NFV</w:t>
+      </w:r>
+    </w:p>
+    <w:tbl>
+      <w:tblPr>
+        <w:tblStyle w:val="Tablaconcuadrcula"/>
+        <w:tblW w:w="0" w:type="auto"/>
+        <w:tblLook w:val="04A0" w:firstRow="1" w:lastRow="0" w:firstColumn="1" w:lastColumn="0" w:noHBand="0" w:noVBand="1"/>
+      </w:tblPr>
+      <w:tblGrid>
+        <w:gridCol w:w="3963"/>
+        <w:gridCol w:w="3964"/>
+      </w:tblGrid>
+      <w:tr>
+        <w:tc>
+          <w:tcPr>
+            <w:tcW w:w="3963" w:type="dxa"/>
+          </w:tcPr>
+          <w:p>
+            <w:pPr>
+              <w:spacing w:line="360" w:lineRule="auto"/>
+              <w:jc w:val="both"/>
+              <w:rPr>
+                <w:rFonts w:ascii="Arial" w:hAnsi="Arial" w:cs="Arial"/>
+                <w:color w:val="000000" w:themeColor="text1"/>
+                <w:sz w:val="24"/>
+                <w:szCs w:val="24"/>
+              </w:rPr>
+            </w:pPr>
+            <w:r>
+              <w:rPr>
+                <w:rFonts w:ascii="Arial" w:hAnsi="Arial" w:cs="Arial"/>
+                <w:color w:val="000000" w:themeColor="text1"/>
+                <w:sz w:val="24"/>
+                <w:szCs w:val="24"/>
+              </w:rPr>
+              <w:t>Beneficio</w:t>
+            </w:r>
+          </w:p>
+        </w:tc>
+        <w:tc>
+          <w:tcPr>
+            <w:tcW w:w="3964" w:type="dxa"/>
+          </w:tcPr>
+          <w:p>
+            <w:pPr>
+              <w:spacing w:line="360" w:lineRule="auto"/>
+              <w:jc w:val="both"/>
+              <w:rPr>
+                <w:rFonts w:ascii="Arial" w:hAnsi="Arial" w:cs="Arial"/>
+                <w:color w:val="000000" w:themeColor="text1"/>
+                <w:sz w:val="24"/>
+                <w:szCs w:val="24"/>
+              </w:rPr>
+            </w:pPr>
+            <w:r>
+              <w:rPr>
+                <w:rFonts w:ascii="Arial" w:hAnsi="Arial" w:cs="Arial"/>
+                <w:color w:val="000000" w:themeColor="text1"/>
+                <w:sz w:val="24"/>
+                <w:szCs w:val="24"/>
+              </w:rPr>
+              <w:t>Descripción</w:t>
+            </w:r>
+          </w:p>
+        </w:tc>
+      </w:tr>
+      <w:tr>
+        <w:tc>
+          <w:tcPr>
+            <w:tcW w:w="3963" w:type="dxa"/>
+          </w:tcPr>
+          <w:p>
+            <w:pPr>
+              <w:spacing w:line="360" w:lineRule="auto"/>
+              <w:jc w:val="both"/>
+              <w:rPr>
+                <w:rFonts w:ascii="Arial" w:hAnsi="Arial" w:cs="Arial"/>
+                <w:color w:val="000000" w:themeColor="text1"/>
+                <w:sz w:val="24"/>
+                <w:szCs w:val="24"/>
+              </w:rPr>
+            </w:pPr>
+            <w:r>
+              <w:rPr>
+                <w:rFonts w:ascii="Arial" w:hAnsi="Arial" w:cs="Arial"/>
+                <w:color w:val="000000" w:themeColor="text1"/>
+                <w:sz w:val="24"/>
+                <w:szCs w:val="24"/>
+              </w:rPr>
+              <w:t>Escalabilidad</w:t>
+            </w:r>
+          </w:p>
+        </w:tc>
+        <w:tc>
+          <w:tcPr>
+            <w:tcW w:w="3964" w:type="dxa"/>
+          </w:tcPr>
+          <w:p>
+            <w:pPr>
+              <w:spacing w:line="360" w:lineRule="auto"/>
+              <w:jc w:val="both"/>
+              <w:rPr>
+                <w:rFonts w:ascii="Arial" w:hAnsi="Arial" w:cs="Arial"/>
+                <w:color w:val="000000" w:themeColor="text1"/>
+                <w:sz w:val="24"/>
+                <w:szCs w:val="24"/>
+              </w:rPr>
+            </w:pPr>
+            <w:r>
+              <w:rPr>
+                <w:rFonts w:ascii="Arial" w:hAnsi="Arial" w:cs="Arial"/>
+                <w:color w:val="000000" w:themeColor="text1"/>
+                <w:sz w:val="24"/>
+                <w:szCs w:val="24"/>
+              </w:rPr>
+              <w:t>Adaptación de manera rápida a cambios en la demanda sin tener la necesidad de hacer c</w:t>
+            </w:r>
+            <w:r>
+              <w:rPr>
+                <w:rFonts w:ascii="Arial" w:hAnsi="Arial" w:cs="Arial"/>
+                <w:color w:val="000000" w:themeColor="text1"/>
+                <w:sz w:val="24"/>
+                <w:szCs w:val="24"/>
+              </w:rPr>
+              <w:t>ambios físicos</w:t>
+            </w:r>
+          </w:p>
+        </w:tc>
+      </w:tr>
+      <w:tr>
+        <w:tc>
+          <w:tcPr>
+            <w:tcW w:w="3963" w:type="dxa"/>
+          </w:tcPr>
+          <w:p>
+            <w:pPr>
+              <w:spacing w:line="360" w:lineRule="auto"/>
+              <w:jc w:val="both"/>
+              <w:rPr>
+                <w:rFonts w:ascii="Arial" w:hAnsi="Arial" w:cs="Arial"/>
+                <w:color w:val="000000" w:themeColor="text1"/>
+                <w:sz w:val="24"/>
+                <w:szCs w:val="24"/>
+              </w:rPr>
+            </w:pPr>
+            <w:r>
+              <w:rPr>
+                <w:rFonts w:ascii="Arial" w:hAnsi="Arial" w:cs="Arial"/>
+                <w:color w:val="000000" w:themeColor="text1"/>
+                <w:sz w:val="24"/>
+                <w:szCs w:val="24"/>
+              </w:rPr>
+              <w:t>E</w:t>
+            </w:r>
+            <w:r>
+              <w:rPr>
+                <w:rFonts w:ascii="Arial" w:hAnsi="Arial" w:cs="Arial"/>
+                <w:color w:val="000000" w:themeColor="text1"/>
+                <w:sz w:val="24"/>
+                <w:szCs w:val="24"/>
+              </w:rPr>
+              <w:t>ficiencia energética</w:t>
+            </w:r>
+          </w:p>
+        </w:tc>
+        <w:tc>
+          <w:tcPr>
+            <w:tcW w:w="3964" w:type="dxa"/>
+          </w:tcPr>
+          <w:p>
+            <w:pPr>
+              <w:spacing w:line="360" w:lineRule="auto"/>
+              <w:jc w:val="both"/>
+              <w:rPr>
+                <w:rFonts w:ascii="Arial" w:hAnsi="Arial" w:cs="Arial"/>
+                <w:color w:val="000000" w:themeColor="text1"/>
+                <w:sz w:val="24"/>
+                <w:szCs w:val="24"/>
+              </w:rPr>
+            </w:pPr>
+            <w:r>
+              <w:rPr>
+                <w:rFonts w:ascii="Arial" w:hAnsi="Arial" w:cs="Arial"/>
+                <w:color w:val="000000" w:themeColor="text1"/>
+                <w:sz w:val="24"/>
+                <w:szCs w:val="24"/>
+              </w:rPr>
+              <w:t>Grac</w:t>
+            </w:r>
+            <w:r>
+              <w:rPr>
+                <w:rFonts w:ascii="Arial" w:hAnsi="Arial" w:cs="Arial"/>
+                <w:color w:val="000000" w:themeColor="text1"/>
+                <w:sz w:val="24"/>
+                <w:szCs w:val="24"/>
+              </w:rPr>
+              <w:t>ias al menor consumo ene</w:t>
+            </w:r>
+            <w:r>
+              <w:rPr>
+                <w:rFonts w:ascii="Arial" w:hAnsi="Arial" w:cs="Arial"/>
+                <w:color w:val="000000" w:themeColor="text1"/>
+                <w:sz w:val="24"/>
+                <w:szCs w:val="24"/>
+              </w:rPr>
+              <w:t>rgético al tener que reducir la dependencia del hardware físico</w:t>
+            </w:r>
+          </w:p>
+        </w:tc>
+      </w:tr>
+      <w:tr>
+        <w:tc>
+          <w:tcPr>
+            <w:tcW w:w="3963" w:type="dxa"/>
+          </w:tcPr>
+          <w:p>
+            <w:pPr>
+              <w:spacing w:line="360" w:lineRule="auto"/>
+              <w:jc w:val="both"/>
+              <w:rPr>
+                <w:rFonts w:ascii="Arial" w:hAnsi="Arial" w:cs="Arial"/>
+                <w:color w:val="000000" w:themeColor="text1"/>
+                <w:sz w:val="24"/>
+                <w:szCs w:val="24"/>
+              </w:rPr>
+            </w:pPr>
+            <w:r>
+              <w:rPr>
+                <w:rFonts w:ascii="Arial" w:hAnsi="Arial" w:cs="Arial"/>
+                <w:color w:val="000000" w:themeColor="text1"/>
+                <w:sz w:val="24"/>
+                <w:szCs w:val="24"/>
+              </w:rPr>
+              <w:t>Automatización</w:t>
+            </w:r>
+          </w:p>
+        </w:tc>
+        <w:tc>
+          <w:tcPr>
+            <w:tcW w:w="3964" w:type="dxa"/>
+          </w:tcPr>
+          <w:p>
+            <w:pPr>
+              <w:spacing w:line="360" w:lineRule="auto"/>
+              <w:jc w:val="both"/>
+              <w:rPr>
+                <w:rFonts w:ascii="Arial" w:hAnsi="Arial" w:cs="Arial"/>
+                <w:color w:val="000000" w:themeColor="text1"/>
+                <w:sz w:val="24"/>
+                <w:szCs w:val="24"/>
+              </w:rPr>
+            </w:pPr>
+            <w:r>
+              <w:rPr>
+                <w:rFonts w:ascii="Arial" w:hAnsi="Arial" w:cs="Arial"/>
+                <w:color w:val="000000" w:themeColor="text1"/>
+                <w:sz w:val="24"/>
+                <w:szCs w:val="24"/>
+              </w:rPr>
+              <w:t>Esto nos permite automatizar la gestión y orquestación de redes</w:t>
+            </w:r>
+            <w:r>
+              <w:rPr>
+                <w:rFonts w:ascii="Arial" w:hAnsi="Arial" w:cs="Arial"/>
+                <w:color w:val="000000" w:themeColor="text1"/>
+                <w:sz w:val="24"/>
+                <w:szCs w:val="24"/>
+              </w:rPr>
+              <w:t xml:space="preserve"> de manera más rápida y eficiente</w:t>
+            </w:r>
+          </w:p>
+        </w:tc>
+      </w:tr>
+      <w:tr>
+        <w:tc>
+          <w:tcPr>
+            <w:tcW w:w="3963" w:type="dxa"/>
+          </w:tcPr>
+          <w:p>
+            <w:pPr>
+              <w:spacing w:line="360" w:lineRule="auto"/>
+              <w:jc w:val="both"/>
+              <w:rPr>
+                <w:rFonts w:ascii="Arial" w:hAnsi="Arial" w:cs="Arial"/>
+                <w:color w:val="000000" w:themeColor="text1"/>
+                <w:sz w:val="24"/>
+                <w:szCs w:val="24"/>
+              </w:rPr>
+            </w:pPr>
+            <w:r>
+              <w:rPr>
+                <w:rFonts w:ascii="Arial" w:hAnsi="Arial" w:cs="Arial"/>
+                <w:color w:val="000000" w:themeColor="text1"/>
+                <w:sz w:val="24"/>
+                <w:szCs w:val="24"/>
+              </w:rPr>
+              <w:t>Flexibilidad</w:t>
+            </w:r>
+          </w:p>
+        </w:tc>
+        <w:tc>
+          <w:tcPr>
+            <w:tcW w:w="3964" w:type="dxa"/>
+          </w:tcPr>
+          <w:p>
+            <w:pPr>
+              <w:spacing w:line="360" w:lineRule="auto"/>
+              <w:jc w:val="both"/>
+              <w:rPr>
+                <w:rFonts w:ascii="Arial" w:hAnsi="Arial" w:cs="Arial"/>
+                <w:color w:val="000000" w:themeColor="text1"/>
+                <w:sz w:val="24"/>
+                <w:szCs w:val="24"/>
+              </w:rPr>
+            </w:pPr>
+            <w:r>
+              <w:rPr>
+                <w:rFonts w:ascii="Arial" w:hAnsi="Arial" w:cs="Arial"/>
+                <w:color w:val="000000" w:themeColor="text1"/>
+                <w:sz w:val="24"/>
+                <w:szCs w:val="24"/>
+              </w:rPr>
+              <w:t xml:space="preserve">Genera implementaciones ágiles sobre nuevas funciones </w:t>
+            </w:r>
+            <w:r>
+              <w:rPr>
+                <w:rFonts w:ascii="Arial" w:hAnsi="Arial" w:cs="Arial"/>
+                <w:color w:val="000000" w:themeColor="text1"/>
+                <w:sz w:val="24"/>
+                <w:szCs w:val="24"/>
+              </w:rPr>
+              <w:t>o servicios</w:t>
+            </w:r>
+          </w:p>
+        </w:tc>
+      </w:tr>
+    </w:tbl>
+    <w:p>
+      <w:pPr>
+        <w:spacing w:line="360" w:lineRule="auto"/>
+        <w:jc w:val="both"/>
+        <w:rPr>
+          <w:rFonts w:ascii="Arial" w:hAnsi="Arial" w:cs="Arial"/>
+          <w:color w:val="70AD47" w:themeColor="accent6"/>
+          <w:sz w:val="24"/>
+          <w:szCs w:val="24"/>
+        </w:rPr>
+      </w:pPr>
+    </w:p>
+    <w:p>
+      <w:pPr>
+        <w:spacing w:line="360" w:lineRule="auto"/>
+        <w:jc w:val="both"/>
+        <w:rPr>
+          <w:rFonts w:ascii="Arial" w:hAnsi="Arial" w:cs="Arial"/>
+          <w:sz w:val="24"/>
+          <w:szCs w:val="24"/>
+        </w:rPr>
+      </w:pPr>
+      <w:r>
+        <w:rPr>
+          <w:rFonts w:ascii="Arial" w:hAnsi="Arial" w:cs="Arial"/>
+          <w:color w:val="70AD47" w:themeColor="accent6"/>
           <w:sz w:val="24"/>
           <w:szCs w:val="24"/>
         </w:rPr>
         <w:lastRenderedPageBreak/>
-        <w:t xml:space="preserve">podrían ser explotadas por los atacantes. También SDN nos permite obtener una mejor visibilidad del tráfico de red, facilitando la detección anticipada de las actividades sospechosas. </w:t>
+        <w:t xml:space="preserve">Importancia de la seguridad en redes </w:t>
+      </w:r>
+      <w:r>
+        <w:rPr>
+          <w:rFonts w:ascii="Arial" w:hAnsi="Arial" w:cs="Arial"/>
+          <w:color w:val="70AD47" w:themeColor="accent6"/>
+          <w:sz w:val="24"/>
+          <w:szCs w:val="24"/>
+        </w:rPr>
+        <w:t>SDN</w:t>
+      </w:r>
+    </w:p>
+    <w:p>
+      <w:pPr>
+        <w:spacing w:line="360" w:lineRule="auto"/>
+        <w:jc w:val="both"/>
+        <w:rPr>
+          <w:rFonts w:ascii="Arial" w:hAnsi="Arial" w:cs="Arial"/>
+          <w:sz w:val="24"/>
+          <w:szCs w:val="24"/>
+        </w:rPr>
+      </w:pPr>
+      <w:r>
+        <w:rPr>
+          <w:rFonts w:ascii="Arial" w:hAnsi="Arial" w:cs="Arial"/>
+          <w:sz w:val="24"/>
+          <w:szCs w:val="24"/>
+        </w:rPr>
+        <w:t xml:space="preserve">La gran transición a las redes SDN consiguió poder traer grandes beneficios, pero también introdujo nuevos desafíos relacionados con la seguridad. La naturaleza centralizada del control en SDN puede ser un objetivo bastante atractivo para los atacantes, quienes podrían llegar a aprovecharse de las vulnerabilidades para comprometer toda la red y exponerla a ciertos peligros y vulnerabilidades. Por ello, la seguridad en redes SDN debe ser una prioridad desde el diseño hasta su implementación. Además, debemos saber que uno de los mayores beneficios de SDN es su capacidad para poder implementar políticas de seguridad de una manera rápida y eficiente. Al tener todo el control centralizado, las políticas pueden ser aplicadas de manera uniforme en toda la red, reduciendo así la posibilidad de configuraciones erróneas que podrían ser explotadas por los atacantes. También SDN nos permite obtener una mejor visibilidad del tráfico de red, facilitando la detección anticipada de las actividades sospechosas. </w:t>
       </w:r>
     </w:p>
     <w:p>
@@ -14578,6 +14918,7 @@
           <w:szCs w:val="24"/>
           <w:u w:val="single"/>
         </w:rPr>
+        <w:lastRenderedPageBreak/>
         <w:t>Uso de cifrado</w:t>
       </w:r>
       <w:r>
@@ -14631,16 +14972,7 @@
           <w:sz w:val="24"/>
           <w:szCs w:val="24"/>
         </w:rPr>
-        <w:t xml:space="preserve">: La seguridad en redes SDN empieza desde tener una autenticación sólida y una autorización. Actualmente las empresas deben utilizar protocolos de autenticación que sean robustos como lo son RADIUS o TACACS, con los que conseguimos poder garantizar que solo los usuarios autorizados puedan acceder al controlador SDN. Además de que es </w:t>
-      </w:r>
-      <w:r>
-        <w:rPr>
-          <w:rFonts w:ascii="Arial" w:hAnsi="Arial" w:cs="Arial"/>
-          <w:sz w:val="24"/>
-          <w:szCs w:val="24"/>
-        </w:rPr>
-        <w:lastRenderedPageBreak/>
-        <w:t>crucial tener que implementar también políticas de autorización que sean estrictas para limitar los privilegios de los usuarios según sus roles.</w:t>
+        <w:t>: La seguridad en redes SDN empieza desde tener una autenticación sólida y una autorización. Actualmente las empresas deben utilizar protocolos de autenticación que sean robustos como lo son RADIUS o TACACS, con los que conseguimos poder garantizar que solo los usuarios autorizados puedan acceder al controlador SDN. Además de que es crucial tener que implementar también políticas de autorización que sean estrictas para limitar los privilegios de los usuarios según sus roles.</w:t>
       </w:r>
     </w:p>
     <w:p>
@@ -14747,7 +15079,16 @@
           <w:sz w:val="24"/>
           <w:szCs w:val="24"/>
         </w:rPr>
-        <w:t>: La integración de SDN con infraestructuras de red legadas puede llegar a presentar desafíos de compatibilidad y seguridad. Ya que es esencial planificar cuidadosamente la transición a SDN para garantizar una integración fluida y segura que no comprometa a la infraestructura existente.</w:t>
+        <w:t xml:space="preserve">: La integración de SDN con infraestructuras de red legadas puede llegar a presentar desafíos de compatibilidad y seguridad. Ya que es esencial planificar </w:t>
+      </w:r>
+      <w:r>
+        <w:rPr>
+          <w:rFonts w:ascii="Arial" w:hAnsi="Arial" w:cs="Arial"/>
+          <w:sz w:val="24"/>
+          <w:szCs w:val="24"/>
+        </w:rPr>
+        <w:lastRenderedPageBreak/>
+        <w:t>cuidadosamente la transición a SDN para garantizar una integración fluida y segura que no comprometa a la infraestructura existente.</w:t>
       </w:r>
     </w:p>
     <w:p>
@@ -14848,16 +15189,7 @@
           <w:sz w:val="24"/>
           <w:szCs w:val="24"/>
         </w:rPr>
-        <w:t xml:space="preserve">Soluciones de seguridad de confianza cero: Las arquitecturas de confianza cero están ganando una gran popularidad al ser utilizadas como un enfoque efectivo para poder mejorar la seguridad de las </w:t>
-      </w:r>
-      <w:r>
-        <w:rPr>
-          <w:rFonts w:ascii="Arial" w:hAnsi="Arial" w:cs="Arial"/>
-          <w:sz w:val="24"/>
-          <w:szCs w:val="24"/>
-        </w:rPr>
-        <w:lastRenderedPageBreak/>
-        <w:t>SDN. Este modelo consta del principio de no confiar en nada dentro o fuera de la red por defecto y verifica continuamente cada solicitud de acceso. Si llegamos a implementar una arquitectura de confianza cero se puede conseguir ayudar a reducir significativamente el riesgo de los accesos no autorizados y violaciones de seguridad.</w:t>
+        <w:t>Soluciones de seguridad de confianza cero: Las arquitecturas de confianza cero están ganando una gran popularidad al ser utilizadas como un enfoque efectivo para poder mejorar la seguridad de las SDN. Este modelo consta del principio de no confiar en nada dentro o fuera de la red por defecto y verifica continuamente cada solicitud de acceso. Si llegamos a implementar una arquitectura de confianza cero se puede conseguir ayudar a reducir significativamente el riesgo de los accesos no autorizados y violaciones de seguridad.</w:t>
       </w:r>
     </w:p>
     <w:p>
@@ -14929,7 +15261,16 @@
           <w:sz w:val="24"/>
           <w:szCs w:val="24"/>
         </w:rPr>
-        <w:t>Uso de inteligencia artificial: Juega un papel crucial en la mejora de la seguridad de este tipo de redes. Esta tecnología puede usarse para analizar grandes volúmenes de datos, identificar patrones sospechosos y poder predecir amenazas potenciales antes de que lleguen a ocurrir. Al tener que integrarlas en el sistema de seguridad de las SDN, las empresas pueden mejorar significativamente su capacidad de respuesta ante amenazas.</w:t>
+        <w:t xml:space="preserve">Uso de inteligencia artificial: Juega un papel crucial en la mejora de la seguridad de este tipo de redes. Esta tecnología puede usarse para analizar grandes volúmenes de datos, identificar patrones </w:t>
+      </w:r>
+      <w:r>
+        <w:rPr>
+          <w:rFonts w:ascii="Arial" w:hAnsi="Arial" w:cs="Arial"/>
+          <w:sz w:val="24"/>
+          <w:szCs w:val="24"/>
+        </w:rPr>
+        <w:lastRenderedPageBreak/>
+        <w:t>sospechosos y poder predecir amenazas potenciales antes de que lleguen a ocurrir. Al tener que integrarlas en el sistema de seguridad de las SDN, las empresas pueden mejorar significativamente su capacidad de respuesta ante amenazas.</w:t>
       </w:r>
     </w:p>
     <w:p>
@@ -14980,16 +15321,7 @@
           <w:sz w:val="24"/>
           <w:szCs w:val="24"/>
         </w:rPr>
-        <w:t xml:space="preserve">La ciberseguridad dentro de las SDN consta de 5 pilares básicos, que son: confidencialidad, disponibilidad de la información, autenticación, no repudio e integridad. Los profesionales que trabajan con este tipo de redes deben ser capaces de proteger los datos y los terminales, además de poder realizar comunicaciones a través de una red protegida. La ciberseguridad en las redes SDN tiene un potencial tremendo a nivel de uso de la red. Por este motivo, se comienzan a crear procesos inteligentes de detección de </w:t>
-      </w:r>
-      <w:r>
-        <w:rPr>
-          <w:rFonts w:ascii="Arial" w:hAnsi="Arial" w:cs="Arial"/>
-          <w:sz w:val="24"/>
-          <w:szCs w:val="24"/>
-        </w:rPr>
-        <w:lastRenderedPageBreak/>
-        <w:t>intrusos, sistemas de prevención para las intrusiones y un análisis programado de la propia red. Los sistemas podrán alcanzar un nivel muy alto de robustez frente a los ataques de los ciberdelincuentes en muy poco tiempo y ahí estaremos nosotros para poder ofrecer el mejor servicio.</w:t>
+        <w:t>La ciberseguridad dentro de las SDN consta de 5 pilares básicos, que son: confidencialidad, disponibilidad de la información, autenticación, no repudio e integridad. Los profesionales que trabajan con este tipo de redes deben ser capaces de proteger los datos y los terminales, además de poder realizar comunicaciones a través de una red protegida. La ciberseguridad en las redes SDN tiene un potencial tremendo a nivel de uso de la red. Por este motivo, se comienzan a crear procesos inteligentes de detección de intrusos, sistemas de prevención para las intrusiones y un análisis programado de la propia red. Los sistemas podrán alcanzar un nivel muy alto de robustez frente a los ataques de los ciberdelincuentes en muy poco tiempo y ahí estaremos nosotros para poder ofrecer el mejor servicio.</w:t>
       </w:r>
     </w:p>
     <w:p>
@@ -16015,34 +16347,7 @@
           <w:sz w:val="24"/>
           <w:szCs w:val="24"/>
         </w:rPr>
-        <w:t xml:space="preserve"> SDN han conseguido revolucionar las infraestructuras de red, al </w:t>
-      </w:r>
-      <w:proofErr w:type="gramStart"/>
-      <w:r>
-        <w:rPr>
-          <w:rFonts w:ascii="Arial" w:hAnsi="Arial" w:cs="Arial"/>
-          <w:sz w:val="24"/>
-          <w:szCs w:val="24"/>
-        </w:rPr>
-        <w:t>conseguir poder reparar</w:t>
-      </w:r>
-      <w:proofErr w:type="gramEnd"/>
-      <w:r>
-        <w:rPr>
-          <w:rFonts w:ascii="Arial" w:hAnsi="Arial" w:cs="Arial"/>
-          <w:sz w:val="24"/>
-          <w:szCs w:val="24"/>
-        </w:rPr>
-        <w:t xml:space="preserve"> el plano de control del plano de datos, permitiendo </w:t>
-      </w:r>
-      <w:r>
-        <w:rPr>
-          <w:rFonts w:ascii="Arial" w:hAnsi="Arial" w:cs="Arial"/>
-          <w:sz w:val="24"/>
-          <w:szCs w:val="24"/>
-        </w:rPr>
-        <w:lastRenderedPageBreak/>
-        <w:t>gracias a esto poder tener una gestión centralizada. Sin embargo, debemos saber que este nuevo tipo de redes permite nuevas vulnerabilidades que debemos saber resolverlas para conseguir una red segura. Las vulnerabilidades dentro de las SDN se encuentran en varios niveles de sus infraestructuras. Donde podrían ser problemas de accesos no autorizados a controladores, fallos en las APIs... Es muy importante entender estos tipos de vulnerabilidades y cómo pueden afectar a nuestro sistema.</w:t>
+        <w:t xml:space="preserve"> SDN han conseguido revolucionar las infraestructuras de red, al conseguir poder reparar el plano de control del plano de datos, permitiendo gracias a esto poder tener una gestión centralizada. Sin embargo, debemos saber que este nuevo tipo de redes permite nuevas vulnerabilidades que debemos saber resolverlas para conseguir una red segura. Las vulnerabilidades dentro de las SDN se encuentran en varios niveles de sus infraestructuras. Donde podrían ser problemas de accesos no autorizados a controladores, fallos en las APIs... Es muy importante entender estos tipos de vulnerabilidades y cómo pueden afectar a nuestro sistema.</w:t>
       </w:r>
     </w:p>
     <w:p>
@@ -16158,7 +16463,17 @@
           <w:sz w:val="24"/>
           <w:szCs w:val="24"/>
         </w:rPr>
-        <w:t>Accesos no autorizados: Una de las más importantes, ya que, si los atacantes consiguen cualquier tipo de acceso a nuestro sistema, podrían empezar a cambiar políticas de red incluso poder acceder a datos importantes.</w:t>
+        <w:t xml:space="preserve">Accesos no autorizados: Una de las más importantes, ya que, si los atacantes consiguen cualquier tipo de acceso a nuestro sistema, </w:t>
+      </w:r>
+      <w:r>
+        <w:rPr>
+          <w:rFonts w:ascii="Arial" w:hAnsi="Arial" w:cs="Arial"/>
+          <w:color w:val="000000" w:themeColor="text1"/>
+          <w:sz w:val="24"/>
+          <w:szCs w:val="24"/>
+        </w:rPr>
+        <w:lastRenderedPageBreak/>
+        <w:t>podrían empezar a cambiar políticas de red incluso poder acceder a datos importantes.</w:t>
       </w:r>
     </w:p>
     <w:p>
@@ -16264,17 +16579,7 @@
           <w:sz w:val="24"/>
           <w:szCs w:val="24"/>
         </w:rPr>
-        <w:t xml:space="preserve">: La seguridad de las redes SDN se enfrenta a un gran desafío, que es la vulnerabilidad que recibe el controlador frente a los ataques DoS. Donde el controlador, al tener que centralizar todo el control de la red, se vuelve el objetivo </w:t>
-      </w:r>
-      <w:r>
-        <w:rPr>
-          <w:rFonts w:ascii="Arial" w:hAnsi="Arial" w:cs="Arial"/>
-          <w:color w:val="000000" w:themeColor="text1"/>
-          <w:sz w:val="24"/>
-          <w:szCs w:val="24"/>
-        </w:rPr>
-        <w:lastRenderedPageBreak/>
-        <w:t>para los ataques. Los atacantes lo que intentarán lograr es intentar saturar el controlador con tráfico maliciosa, hasta dejarlo por completo fuera de servicio.</w:t>
+        <w:t>: La seguridad de las redes SDN se enfrenta a un gran desafío, que es la vulnerabilidad que recibe el controlador frente a los ataques DoS. Donde el controlador, al tener que centralizar todo el control de la red, se vuelve el objetivo para los ataques. Los atacantes lo que intentarán lograr es intentar saturar el controlador con tráfico maliciosa, hasta dejarlo por completo fuera de servicio.</w:t>
       </w:r>
     </w:p>
     <w:p>
@@ -16352,7 +16657,17 @@
           <w:sz w:val="24"/>
           <w:szCs w:val="24"/>
         </w:rPr>
-        <w:t>Accesos no autorizados: Gracias a la centralización y automatización en las redes SDN, esto permite poder facilitar el acceso no autorizado a recursos críticos del sistema. Donde los atacantes podrán usar vulnerabilidades en la infraestructura SDN para poder obtener privilegios elevados, para facilitar el avance de sus ataques. Comprometiendo de esta forma la seguridad de toda la red. Para hacer frente a estas amenazas es esencial una estrategia de seguridad que sea sólida.</w:t>
+        <w:t xml:space="preserve">Accesos no autorizados: Gracias a la centralización y automatización en las redes SDN, esto permite poder facilitar el acceso no autorizado a recursos críticos del sistema. Donde los atacantes podrán usar vulnerabilidades en la infraestructura SDN para poder obtener privilegios elevados, para facilitar el avance de sus ataques. Comprometiendo de esta forma la seguridad de toda la </w:t>
+      </w:r>
+      <w:r>
+        <w:rPr>
+          <w:rFonts w:ascii="Arial" w:hAnsi="Arial" w:cs="Arial"/>
+          <w:color w:val="000000" w:themeColor="text1"/>
+          <w:sz w:val="24"/>
+          <w:szCs w:val="24"/>
+        </w:rPr>
+        <w:lastRenderedPageBreak/>
+        <w:t>red. Para hacer frente a estas amenazas es esencial una estrategia de seguridad que sea sólida.</w:t>
       </w:r>
     </w:p>
     <w:p>
@@ -16430,154 +16745,163 @@
           <w:sz w:val="24"/>
           <w:szCs w:val="24"/>
         </w:rPr>
+        <w:t>Manipulación del tráfico y suplantación: Las SDN también se encuentran presentes dentro de los riesgos de manipulación del tráfico de la red. Pudiendo conseguirse gracias a la suplantación de identidades o modificaciones de flujos de datos. Esto permite que los atacantes puedan lograr interceptar y alterar el tráfico, redirigiéndolo a destinos no autorizados, comprometiendo de esta forma la integridad de los datos.</w:t>
+      </w:r>
+    </w:p>
+    <w:p>
+      <w:pPr>
+        <w:ind w:left="360"/>
+        <w:rPr>
+          <w:rFonts w:ascii="Arial" w:hAnsi="Arial" w:cs="Arial"/>
+          <w:color w:val="000000" w:themeColor="text1"/>
+          <w:sz w:val="24"/>
+          <w:szCs w:val="24"/>
+        </w:rPr>
+      </w:pPr>
+    </w:p>
+    <w:p>
+      <w:pPr>
+        <w:spacing w:line="360" w:lineRule="auto"/>
+        <w:jc w:val="both"/>
+        <w:rPr>
+          <w:rFonts w:ascii="Arial" w:hAnsi="Arial" w:cs="Arial"/>
+          <w:color w:val="70AD47" w:themeColor="accent6"/>
+          <w:sz w:val="24"/>
+          <w:szCs w:val="24"/>
+        </w:rPr>
+      </w:pPr>
+      <w:r>
+        <w:rPr>
+          <w:rFonts w:ascii="Arial" w:hAnsi="Arial" w:cs="Arial"/>
+          <w:color w:val="70AD47" w:themeColor="accent6"/>
+          <w:sz w:val="24"/>
+          <w:szCs w:val="24"/>
+        </w:rPr>
+        <w:t xml:space="preserve">Comparación </w:t>
+      </w:r>
+      <w:r>
+        <w:rPr>
+          <w:rFonts w:ascii="Arial" w:hAnsi="Arial" w:cs="Arial"/>
+          <w:color w:val="70AD47" w:themeColor="accent6"/>
+          <w:sz w:val="24"/>
+          <w:szCs w:val="24"/>
+        </w:rPr>
+        <w:t xml:space="preserve">de SDN </w:t>
+      </w:r>
+      <w:r>
+        <w:rPr>
+          <w:rFonts w:ascii="Arial" w:hAnsi="Arial" w:cs="Arial"/>
+          <w:color w:val="70AD47" w:themeColor="accent6"/>
+          <w:sz w:val="24"/>
+          <w:szCs w:val="24"/>
+        </w:rPr>
+        <w:t xml:space="preserve">con el </w:t>
+      </w:r>
+      <w:r>
+        <w:rPr>
+          <w:rFonts w:ascii="Arial" w:hAnsi="Arial" w:cs="Arial"/>
+          <w:color w:val="70AD47" w:themeColor="accent6"/>
+          <w:sz w:val="24"/>
+          <w:szCs w:val="24"/>
+        </w:rPr>
+        <w:t>s</w:t>
+      </w:r>
+      <w:r>
+        <w:rPr>
+          <w:rFonts w:ascii="Arial" w:hAnsi="Arial" w:cs="Arial"/>
+          <w:color w:val="70AD47" w:themeColor="accent6"/>
+          <w:sz w:val="24"/>
+          <w:szCs w:val="24"/>
+        </w:rPr>
+        <w:t xml:space="preserve">istema de </w:t>
+      </w:r>
+      <w:r>
+        <w:rPr>
+          <w:rFonts w:ascii="Arial" w:hAnsi="Arial" w:cs="Arial"/>
+          <w:color w:val="70AD47" w:themeColor="accent6"/>
+          <w:sz w:val="24"/>
+          <w:szCs w:val="24"/>
+        </w:rPr>
+        <w:t>r</w:t>
+      </w:r>
+      <w:r>
+        <w:rPr>
+          <w:rFonts w:ascii="Arial" w:hAnsi="Arial" w:cs="Arial"/>
+          <w:color w:val="70AD47" w:themeColor="accent6"/>
+          <w:sz w:val="24"/>
+          <w:szCs w:val="24"/>
+        </w:rPr>
+        <w:t xml:space="preserve">edes </w:t>
+      </w:r>
+      <w:r>
+        <w:rPr>
+          <w:rFonts w:ascii="Arial" w:hAnsi="Arial" w:cs="Arial"/>
+          <w:color w:val="70AD47" w:themeColor="accent6"/>
+          <w:sz w:val="24"/>
+          <w:szCs w:val="24"/>
+        </w:rPr>
+        <w:t>t</w:t>
+      </w:r>
+      <w:r>
+        <w:rPr>
+          <w:rFonts w:ascii="Arial" w:hAnsi="Arial" w:cs="Arial"/>
+          <w:color w:val="70AD47" w:themeColor="accent6"/>
+          <w:sz w:val="24"/>
+          <w:szCs w:val="24"/>
+        </w:rPr>
+        <w:t>radicionales</w:t>
+      </w:r>
+    </w:p>
+    <w:p>
+      <w:pPr>
+        <w:spacing w:line="360" w:lineRule="auto"/>
+        <w:jc w:val="both"/>
+        <w:rPr>
+          <w:rFonts w:ascii="Arial" w:hAnsi="Arial" w:cs="Arial"/>
+          <w:color w:val="70AD47" w:themeColor="accent6"/>
+          <w:sz w:val="24"/>
+          <w:szCs w:val="24"/>
+        </w:rPr>
+      </w:pPr>
+      <w:r>
+        <w:rPr>
+          <w:rFonts w:ascii="Arial" w:hAnsi="Arial" w:cs="Arial"/>
+          <w:color w:val="70AD47" w:themeColor="accent6"/>
+          <w:sz w:val="24"/>
+          <w:szCs w:val="24"/>
+        </w:rPr>
+        <w:t>¿Qué es una red tradicional?</w:t>
+      </w:r>
+    </w:p>
+    <w:p>
+      <w:pPr>
+        <w:spacing w:line="360" w:lineRule="auto"/>
+        <w:jc w:val="both"/>
+        <w:rPr>
+          <w:rFonts w:ascii="Arial" w:hAnsi="Arial" w:cs="Arial"/>
+          <w:color w:val="000000" w:themeColor="text1"/>
+          <w:sz w:val="24"/>
+          <w:szCs w:val="24"/>
+        </w:rPr>
+      </w:pPr>
+      <w:r>
+        <w:rPr>
+          <w:rFonts w:ascii="Arial" w:hAnsi="Arial" w:cs="Arial"/>
+          <w:color w:val="000000" w:themeColor="text1"/>
+          <w:sz w:val="24"/>
+          <w:szCs w:val="24"/>
+        </w:rPr>
+        <w:t xml:space="preserve">Las redes tradicionales, son la forma más común de conexiones de red, utilizando hardware y dispositivos de red dedicados y con una función fija, como podrían ser conmutadores y enrutadores, para controlar el tráfico de la red. Estos dispositivos se encargan de funciones específicas que funcionan de manera correcta cuando están juntas y pueden ayudar a gestionar la red. Las capacidades de ampliación son un problema frecuente para las redes tradicionales. Ya que la mayoría del hardware y software de </w:t>
+      </w:r>
+      <w:r>
+        <w:rPr>
+          <w:rFonts w:ascii="Arial" w:hAnsi="Arial" w:cs="Arial"/>
+          <w:color w:val="000000" w:themeColor="text1"/>
+          <w:sz w:val="24"/>
+          <w:szCs w:val="24"/>
+        </w:rPr>
         <w:lastRenderedPageBreak/>
-        <w:t>Manipulación del tráfico y suplantación: Las SDN también se encuentran presentes dentro de los riesgos de manipulación del tráfico de la red. Pudiendo conseguirse gracias a la suplantación de identidades o modificaciones de flujos de datos. Esto permite que los atacantes puedan lograr interceptar y alterar el tráfico, redirigiéndolo a destinos no autorizados, comprometiendo de esta forma la integridad de los datos.</w:t>
-      </w:r>
-    </w:p>
-    <w:p>
-      <w:pPr>
-        <w:ind w:left="360"/>
-        <w:rPr>
-          <w:rFonts w:ascii="Arial" w:hAnsi="Arial" w:cs="Arial"/>
-          <w:color w:val="000000" w:themeColor="text1"/>
-          <w:sz w:val="24"/>
-          <w:szCs w:val="24"/>
-        </w:rPr>
-      </w:pPr>
-    </w:p>
-    <w:p>
-      <w:pPr>
-        <w:spacing w:line="360" w:lineRule="auto"/>
-        <w:jc w:val="both"/>
-        <w:rPr>
-          <w:rFonts w:ascii="Arial" w:hAnsi="Arial" w:cs="Arial"/>
-          <w:color w:val="70AD47" w:themeColor="accent6"/>
-          <w:sz w:val="24"/>
-          <w:szCs w:val="24"/>
-        </w:rPr>
-      </w:pPr>
-      <w:r>
-        <w:rPr>
-          <w:rFonts w:ascii="Arial" w:hAnsi="Arial" w:cs="Arial"/>
-          <w:color w:val="70AD47" w:themeColor="accent6"/>
-          <w:sz w:val="24"/>
-          <w:szCs w:val="24"/>
-        </w:rPr>
-        <w:t xml:space="preserve">Comparación </w:t>
-      </w:r>
-      <w:r>
-        <w:rPr>
-          <w:rFonts w:ascii="Arial" w:hAnsi="Arial" w:cs="Arial"/>
-          <w:color w:val="70AD47" w:themeColor="accent6"/>
-          <w:sz w:val="24"/>
-          <w:szCs w:val="24"/>
-        </w:rPr>
-        <w:t xml:space="preserve">de SDN </w:t>
-      </w:r>
-      <w:r>
-        <w:rPr>
-          <w:rFonts w:ascii="Arial" w:hAnsi="Arial" w:cs="Arial"/>
-          <w:color w:val="70AD47" w:themeColor="accent6"/>
-          <w:sz w:val="24"/>
-          <w:szCs w:val="24"/>
-        </w:rPr>
-        <w:t xml:space="preserve">con el </w:t>
-      </w:r>
-      <w:r>
-        <w:rPr>
-          <w:rFonts w:ascii="Arial" w:hAnsi="Arial" w:cs="Arial"/>
-          <w:color w:val="70AD47" w:themeColor="accent6"/>
-          <w:sz w:val="24"/>
-          <w:szCs w:val="24"/>
-        </w:rPr>
-        <w:t>s</w:t>
-      </w:r>
-      <w:r>
-        <w:rPr>
-          <w:rFonts w:ascii="Arial" w:hAnsi="Arial" w:cs="Arial"/>
-          <w:color w:val="70AD47" w:themeColor="accent6"/>
-          <w:sz w:val="24"/>
-          <w:szCs w:val="24"/>
-        </w:rPr>
-        <w:t xml:space="preserve">istema de </w:t>
-      </w:r>
-      <w:r>
-        <w:rPr>
-          <w:rFonts w:ascii="Arial" w:hAnsi="Arial" w:cs="Arial"/>
-          <w:color w:val="70AD47" w:themeColor="accent6"/>
-          <w:sz w:val="24"/>
-          <w:szCs w:val="24"/>
-        </w:rPr>
-        <w:t>r</w:t>
-      </w:r>
-      <w:r>
-        <w:rPr>
-          <w:rFonts w:ascii="Arial" w:hAnsi="Arial" w:cs="Arial"/>
-          <w:color w:val="70AD47" w:themeColor="accent6"/>
-          <w:sz w:val="24"/>
-          <w:szCs w:val="24"/>
-        </w:rPr>
-        <w:t xml:space="preserve">edes </w:t>
-      </w:r>
-      <w:r>
-        <w:rPr>
-          <w:rFonts w:ascii="Arial" w:hAnsi="Arial" w:cs="Arial"/>
-          <w:color w:val="70AD47" w:themeColor="accent6"/>
-          <w:sz w:val="24"/>
-          <w:szCs w:val="24"/>
-        </w:rPr>
-        <w:t>t</w:t>
-      </w:r>
-      <w:r>
-        <w:rPr>
-          <w:rFonts w:ascii="Arial" w:hAnsi="Arial" w:cs="Arial"/>
-          <w:color w:val="70AD47" w:themeColor="accent6"/>
-          <w:sz w:val="24"/>
-          <w:szCs w:val="24"/>
-        </w:rPr>
-        <w:t>radicionales</w:t>
-      </w:r>
-    </w:p>
-    <w:p>
-      <w:pPr>
-        <w:spacing w:line="360" w:lineRule="auto"/>
-        <w:jc w:val="both"/>
-        <w:rPr>
-          <w:rFonts w:ascii="Arial" w:hAnsi="Arial" w:cs="Arial"/>
-          <w:color w:val="70AD47" w:themeColor="accent6"/>
-          <w:sz w:val="24"/>
-          <w:szCs w:val="24"/>
-        </w:rPr>
-      </w:pPr>
-      <w:r>
-        <w:rPr>
-          <w:rFonts w:ascii="Arial" w:hAnsi="Arial" w:cs="Arial"/>
-          <w:color w:val="70AD47" w:themeColor="accent6"/>
-          <w:sz w:val="24"/>
-          <w:szCs w:val="24"/>
-        </w:rPr>
-        <w:t>¿Qué es una red tradicional?</w:t>
-      </w:r>
-    </w:p>
-    <w:p>
-      <w:pPr>
-        <w:spacing w:line="360" w:lineRule="auto"/>
-        <w:jc w:val="both"/>
-        <w:rPr>
-          <w:rFonts w:ascii="Arial" w:hAnsi="Arial" w:cs="Arial"/>
-          <w:color w:val="000000" w:themeColor="text1"/>
-          <w:sz w:val="24"/>
-          <w:szCs w:val="24"/>
-        </w:rPr>
-      </w:pPr>
-      <w:r>
-        <w:rPr>
-          <w:rFonts w:ascii="Arial" w:hAnsi="Arial" w:cs="Arial"/>
-          <w:color w:val="000000" w:themeColor="text1"/>
-          <w:sz w:val="24"/>
-          <w:szCs w:val="24"/>
-        </w:rPr>
-        <w:t>Las redes tradicionales, son la forma más común de conexiones de red, utilizando hardware y dispositivos de red dedicados y con una función fija, como podrían ser conmutadores y enrutadores, para controlar el tráfico de la red. Estos dispositivos se encargan de funciones específicas que funcionan de manera correcta cuando están juntas y pueden ayudar a gestionar la red. Las capacidades de ampliación son un problema frecuente para las redes tradicionales. Ya que la mayoría del hardware y software de conmutación es propietario y es poco frecuente ver que las API estén disponibles para el aprovisionamiento. Además, las redes tradicionales tienden a crear una buena sinergia con el software de aprovisionamiento. Desafortunadamente para las redes tradicionales, este tipo de software no puede llegar a modificarse según sea necesario y las redes basadas en hardware pueden tener muchas limitaciones.</w:t>
+        <w:t>conmutación es propietario y es poco frecuente ver que las API estén disponibles para el aprovisionamiento. Además, las redes tradicionales tienden a crear una buena sinergia con el software de aprovisionamiento. Desafortunadamente para las redes tradicionales, este tipo de software no puede llegar a modificarse según sea necesario y las redes basadas en hardware pueden tener muchas limitaciones.</w:t>
       </w:r>
     </w:p>
     <w:p>
@@ -16619,7 +16943,7 @@
           <w:sz w:val="24"/>
           <w:szCs w:val="24"/>
         </w:rPr>
-        <w:t xml:space="preserve">Una de las principales diferentes entre las SDN y las redes tradicionales es que simplemente las SDN están basadas en software y las redes tradicionales habitualmente están basadas en hardware. Al estar una red basada en software aumentan las posibilidades de escalabilidad y </w:t>
+        <w:t xml:space="preserve">Una de las principales diferentes entre las SDN y las redes tradicionales es que simplemente las SDN están basadas en software y las redes tradicionales habitualmente están basadas en hardware. Al estar una red basada en software aumentan las posibilidades de escalabilidad y flexibilidad para las SDN, pudiendo así ofrecer a sus usuarios más control y una administración de recursos mucho más sencilla, permitiéndoles poder gestionar los recursos virtualmente con el plano de control. A diferencia de las SDN, las redes tradicionales usan enrutadores, conmutadores y otro tipo de hardware e infraestructura física para establecer conexiones y gestionar la red. Por ello, los controladores de SDN usan una interfaz de dirección norte que se comunica con las API, lo que permite a los desarrolladores programar la red. Frente a esta interacción se encuentran los desarrolladores al tener que utilizar protocolos de red tradicionales para programar la red. En comparación con las redes tradicionales, las SDN pueden comunicarse con el hardware que utiliza la red. En lugar de utilizar la infraestructura física, las SDN ofrecen a los usuarios la posibilidad de poder utilizar software para aprovisionar nuevos dispositivos y permitir a los administradores de TI poder utilizar rutas y servicios de red más directos. También destaca como diferencia entre ambas redes la virtualización. De manera que SDN genera una copia abstracta de su a la red al virtualizarla. Esta virtualización permite poder provisionar sus recursos desde una ubicación centralizada. Mientras que, en una red tradicional, la ubicación </w:t>
       </w:r>
       <w:r>
         <w:rPr>
@@ -16629,17 +16953,7 @@
           <w:szCs w:val="24"/>
         </w:rPr>
         <w:lastRenderedPageBreak/>
-        <w:t xml:space="preserve">flexibilidad para las SDN, pudiendo así ofrecer a sus usuarios más control y una administración de recursos mucho más sencilla, permitiéndoles poder gestionar los recursos virtualmente con el plano de control. A diferencia de las SDN, las redes tradicionales usan enrutadores, conmutadores y otro tipo de hardware e infraestructura física para establecer conexiones y gestionar la red. Por ello, los controladores de SDN usan una interfaz de dirección norte que se comunica con las API, lo que permite a los desarrolladores programar la red. Frente a esta interacción se encuentran los desarrolladores al tener que utilizar protocolos de red tradicionales para programar la red. En comparación con las redes tradicionales, las SDN pueden comunicarse con el hardware que utiliza la red. En lugar de utilizar la infraestructura física, las SDN ofrecen a los usuarios la posibilidad de poder utilizar software para aprovisionar nuevos dispositivos y permitir a los administradores de TI poder utilizar rutas y servicios de red más directos. También destaca como diferencia entre ambas redes la virtualización. De manera que SDN genera una copia abstracta de su a la red al virtualizarla. Esta virtualización permite poder provisionar sus recursos desde una ubicación centralizada. Mientras que, en una red tradicional, la ubicación física del plano de control llega a dificultar la capacidad que tiene un administrador para dirigir el flujo de tráfico. Para las SDN, la virtualización transforma el plano de control, que deja de estar basado en hardware físico para estar basado en software. La virtualización permite acceder al plano de control a través de un dispositivo conectado y ofrece a los administradores más control para poder dirigir el flujo de tráfico utilizando una interfaz de usuario centralizada. Esta interfaz de usuario centralizada llega a proporcionar a los usuarios un mayor control sobre cómo configuran las redes y cómo funcionan. Los usuarios pueden procesar de manera rápida diferentes configuraciones de red desde la interfaz de usuario centralizada, una posibilidad que es beneficiosa para la segmentación de la red. Debido a que las redes SDN permiten a los administradores poder </w:t>
-      </w:r>
-      <w:r>
-        <w:rPr>
-          <w:rFonts w:ascii="Arial" w:hAnsi="Arial" w:cs="Arial"/>
-          <w:color w:val="000000" w:themeColor="text1"/>
-          <w:sz w:val="24"/>
-          <w:szCs w:val="24"/>
-        </w:rPr>
-        <w:lastRenderedPageBreak/>
-        <w:t>provisionar recursos y ancho de banda, permitiéndoles ampliarlos según sea necesario sin tener la necesidad de invertir en más infraestructuras físicas, por ello SDN se ha convertido en una alternativa popular a las redes tradicionales. Además, las redes tradicionales necesitan hardware nuevo para poder aumentar la capacidad de la red.</w:t>
+        <w:t>física del plano de control llega a dificultar la capacidad que tiene un administrador para dirigir el flujo de tráfico. Para las SDN, la virtualización transforma el plano de control, que deja de estar basado en hardware físico para estar basado en software. La virtualización permite acceder al plano de control a través de un dispositivo conectado y ofrece a los administradores más control para poder dirigir el flujo de tráfico utilizando una interfaz de usuario centralizada. Esta interfaz de usuario centralizada llega a proporcionar a los usuarios un mayor control sobre cómo configuran las redes y cómo funcionan. Los usuarios pueden procesar de manera rápida diferentes configuraciones de red desde la interfaz de usuario centralizada, una posibilidad que es beneficiosa para la segmentación de la red. Debido a que las redes SDN permiten a los administradores poder provisionar recursos y ancho de banda, permitiéndoles ampliarlos según sea necesario sin tener la necesidad de invertir en más infraestructuras físicas, por ello SDN se ha convertido en una alternativa popular a las redes tradicionales. Además, las redes tradicionales necesitan hardware nuevo para poder aumentar la capacidad de la red.</w:t>
       </w:r>
     </w:p>
     <w:p>
@@ -16767,6 +17081,7 @@
           <w:sz w:val="24"/>
           <w:szCs w:val="24"/>
         </w:rPr>
+        <w:lastRenderedPageBreak/>
         <w:t>SDN vs Redes Tradicionales</w:t>
       </w:r>
     </w:p>
@@ -17191,7 +17506,6 @@
                 <w:sz w:val="24"/>
                 <w:szCs w:val="24"/>
               </w:rPr>
-              <w:lastRenderedPageBreak/>
               <w:t>Flexibilidad</w:t>
             </w:r>
           </w:p>
@@ -17935,7 +18249,17 @@
           <w:sz w:val="24"/>
           <w:szCs w:val="24"/>
         </w:rPr>
-        <w:t>La implementación de redes SDN trae ventajas, pero también hay que saber los desafíos y limitaciones que conllevan. La transformación de infraestructuras tradicionales a SDN es un proceso complejo. Muchas organizaciones con redes convencionales encuentran dificultades a la hora de tener que adaptarse. Además, la falta de habilidades especializadas es otro obstáculo, ya que esto complica la transición a redes SDN. Las empresas enfrentan varios retos. Entre ellos, la resistencia al cambio del personal y los costos de licencias altos. También es crucial tener que entrenar al personal en las nuevas tecnologías. Esto requiere inversiones adicionales. Ya que es importante poder diseñar una estrategia de integración entre redes e infraestructura y realizar un análisis detallado de las capacidades actuales, siendo algo esencial. Esto ayuda a poder abordar los desafíos de SDN de manera más efectiva. Así podremos intentar minimizar las limitaciones de redes SDN. Donde destacarían:</w:t>
+        <w:t xml:space="preserve">La implementación de redes SDN trae ventajas, pero también hay que saber los desafíos y limitaciones que conllevan. La transformación de infraestructuras tradicionales a SDN es un proceso complejo. Muchas </w:t>
+      </w:r>
+      <w:r>
+        <w:rPr>
+          <w:rFonts w:ascii="Arial" w:hAnsi="Arial" w:cs="Arial"/>
+          <w:color w:val="000000" w:themeColor="text1"/>
+          <w:sz w:val="24"/>
+          <w:szCs w:val="24"/>
+        </w:rPr>
+        <w:lastRenderedPageBreak/>
+        <w:t>organizaciones con redes convencionales encuentran dificultades a la hora de tener que adaptarse. Además, la falta de habilidades especializadas es otro obstáculo, ya que esto complica la transición a redes SDN. Las empresas enfrentan varios retos. Entre ellos, la resistencia al cambio del personal y los costos de licencias altos. También es crucial tener que entrenar al personal en las nuevas tecnologías. Esto requiere inversiones adicionales. Ya que es importante poder diseñar una estrategia de integración entre redes e infraestructura y realizar un análisis detallado de las capacidades actuales, siendo algo esencial. Esto ayuda a poder abordar los desafíos de SDN de manera más efectiva. Así podremos intentar minimizar las limitaciones de redes SDN. Donde destacarían:</w:t>
       </w:r>
     </w:p>
     <w:p>
@@ -17964,7 +18288,6 @@
           <w:sz w:val="24"/>
           <w:szCs w:val="24"/>
         </w:rPr>
-        <w:lastRenderedPageBreak/>
         <w:t>La complejidad de la implementación y migración:</w:t>
       </w:r>
       <w:r>
@@ -18019,7 +18342,17 @@
           <w:sz w:val="24"/>
           <w:szCs w:val="24"/>
         </w:rPr>
-        <w:t>Falta de profesionales con conocimientos suficientes: Uno de los grandes retos que tiene que afrontar la adopción de SDN es la falta de personal capacitado para esta tecnología. De diferente modo que pasa con las redes tradicionales, que se tienen que configurar manualmente para cada dispositivo mientras que las redes SDN requieren unos ciertos conocimientos de programación, automatización... basados en software. Por ello la falta de habilidades, consigue poder retrasar la adopción de SDN y esto puede producir errores en la administración de la red.</w:t>
+        <w:t xml:space="preserve">Falta de profesionales con conocimientos suficientes: Uno de los grandes retos que tiene que afrontar la adopción de SDN es la falta de personal capacitado para esta tecnología. De diferente modo que pasa con las redes tradicionales, que se tienen que configurar manualmente para cada dispositivo mientras que las redes SDN requieren unos ciertos conocimientos de programación, automatización... basados en software. Por ello la falta de </w:t>
+      </w:r>
+      <w:r>
+        <w:rPr>
+          <w:rFonts w:ascii="Arial" w:hAnsi="Arial" w:cs="Arial"/>
+          <w:color w:val="000000" w:themeColor="text1"/>
+          <w:sz w:val="24"/>
+          <w:szCs w:val="24"/>
+        </w:rPr>
+        <w:lastRenderedPageBreak/>
+        <w:t>habilidades, consigue poder retrasar la adopción de SDN y esto puede producir errores en la administración de la red.</w:t>
       </w:r>
     </w:p>
     <w:p>
@@ -18104,7 +18437,6 @@
           <w:sz w:val="24"/>
           <w:szCs w:val="24"/>
         </w:rPr>
-        <w:lastRenderedPageBreak/>
         <w:t>Futuro de las SDN</w:t>
       </w:r>
     </w:p>
@@ -18148,7 +18480,7 @@
           <w:sz w:val="24"/>
           <w:szCs w:val="24"/>
         </w:rPr>
-        <w:t xml:space="preserve"> (ML) para lo optimización del tráfico y la seguridad de la red. La integración de redes SDN con entornos multinube está consiguiendo revolucionar la manera en que las empresas pueden administrar todos sus recursos, permitiendo una mayor flexibilidad, control y eficiencia. Una de las principales ventajas que tiene las redes SDN es la separación del control de la gestión de datos, permitiendo una centralización sin precedentes. Además, esta arquitectura nos proporciona una flexibilidad única y permite poder simplificar la administración de las redes, consiguiendo una adaptación más rápida a los cambios tecnológicos y a posibles necesidades empresariales. SDN está consiguiendo poder implementarse en una infinidad de sectores, lo que evidencia el valor y el potencial que presentan para el futuro de la gestión de las redes. Por ello, las empresas deben estar preparadas para adaptarse a esta transformación tecnológica mediante la actualización de sus infraestructuras, capacitación del personal, colaboración con los proveedores... También hay que tener en cuenta que es fundamental adaptarse a los estándares que estarán en constantemente evolución para poder garantizar una integración de manera fluida y segura. Por otro lado, diferentes universidades e instituciones dedicadas a la investigación se están dedicando a profundizar en el estudio de las SDN debido a su importancia en la educación y en la innovación tecnológica. En resumen, la adopción de redes SDN está consiguiendo poder representar un cambio estratégico en la gestión de redes, impulsando la eficiencia operativa y la seguridad en entornos digitales. Para todas aquellas empresas que estén </w:t>
+        <w:t xml:space="preserve"> (ML) para lo optimización del tráfico y la seguridad de la red. La integración de redes SDN con entornos multinube está consiguiendo revolucionar la manera en que las empresas pueden administrar todos sus recursos, permitiendo una mayor flexibilidad, control y eficiencia. Una de las principales ventajas que tiene las redes SDN es la separación del control de la gestión de datos, permitiendo una centralización sin precedentes. Además, esta arquitectura nos proporciona una flexibilidad única y permite poder simplificar la administración de las redes, consiguiendo una adaptación más rápida a los cambios tecnológicos y a posibles necesidades empresariales. SDN está consiguiendo poder implementarse en una infinidad de sectores, lo que evidencia el valor y el potencial que presentan para el futuro de la gestión de las redes. Por ello, </w:t>
       </w:r>
       <w:r>
         <w:rPr>
@@ -18158,7 +18490,7 @@
           <w:szCs w:val="24"/>
         </w:rPr>
         <w:lastRenderedPageBreak/>
-        <w:t>buscando modernizar su infraestructura y mantenerse competitivas dentro del mercado, las redes SDN serán una solución ideal. Además, si planificamos bien una arquitectura SDN, no solo conseguiremos asegurar agilidad dentro de la gestión de redes, sino que también permite preparar a las empresas para un futuro más automatizado.</w:t>
+        <w:t>las empresas deben estar preparadas para adaptarse a esta transformación tecnológica mediante la actualización de sus infraestructuras, capacitación del personal, colaboración con los proveedores... También hay que tener en cuenta que es fundamental adaptarse a los estándares que estarán en constantemente evolución para poder garantizar una integración de manera fluida y segura. Por otro lado, diferentes universidades e instituciones dedicadas a la investigación se están dedicando a profundizar en el estudio de las SDN debido a su importancia en la educación y en la innovación tecnológica. En resumen, la adopción de redes SDN está consiguiendo poder representar un cambio estratégico en la gestión de redes, impulsando la eficiencia operativa y la seguridad en entornos digitales. Para todas aquellas empresas que estén buscando modernizar su infraestructura y mantenerse competitivas dentro del mercado, las redes SDN serán una solución ideal. Además, si planificamos bien una arquitectura SDN, no solo conseguiremos asegurar agilidad dentro de la gestión de redes, sino que también permite preparar a las empresas para un futuro más automatizado.</w:t>
       </w:r>
     </w:p>
     <w:p>
@@ -18254,7 +18586,17 @@
           <w:sz w:val="24"/>
           <w:szCs w:val="24"/>
         </w:rPr>
-        <w:t>La relación que hay entre las redes SDN y el internet de las cosas (IoT), es vital, ya que SDN proporciona una infraestructura adaptable que puede manejar el inmenso tráfico generado por dispositivos IoT, pudiendo asegurar de estar forma un rendimiento óptimo y una conectividad sin precedentes.</w:t>
+        <w:t xml:space="preserve">La relación que hay entre las redes SDN y el internet de las cosas (IoT), es vital, ya que SDN proporciona una infraestructura adaptable que puede manejar el inmenso tráfico generado por dispositivos IoT, pudiendo </w:t>
+      </w:r>
+      <w:r>
+        <w:rPr>
+          <w:rFonts w:ascii="Arial" w:hAnsi="Arial" w:cs="Arial"/>
+          <w:color w:val="000000" w:themeColor="text1"/>
+          <w:sz w:val="24"/>
+          <w:szCs w:val="24"/>
+        </w:rPr>
+        <w:lastRenderedPageBreak/>
+        <w:t>asegurar de estar forma un rendimiento óptimo y una conectividad sin precedentes.</w:t>
       </w:r>
     </w:p>
     <w:p>
@@ -18327,15 +18669,14 @@
           <w:sz w:val="24"/>
           <w:szCs w:val="24"/>
         </w:rPr>
-        <w:lastRenderedPageBreak/>
         <w:drawing>
-          <wp:anchor distT="0" distB="0" distL="114300" distR="114300" simplePos="0" relativeHeight="251698176" behindDoc="0" locked="0" layoutInCell="1" allowOverlap="1" wp14:anchorId="292AC42B" wp14:editId="6B386750">
+          <wp:anchor distT="0" distB="0" distL="114300" distR="114300" simplePos="0" relativeHeight="251698176" behindDoc="0" locked="0" layoutInCell="1" allowOverlap="1" wp14:anchorId="292AC42B" wp14:editId="1650CEC7">
             <wp:simplePos x="0" y="0"/>
             <wp:positionH relativeFrom="margin">
               <wp:align>center</wp:align>
             </wp:positionH>
             <wp:positionV relativeFrom="paragraph">
-              <wp:posOffset>533400</wp:posOffset>
+              <wp:posOffset>431800</wp:posOffset>
             </wp:positionV>
             <wp:extent cx="4739640" cy="3200400"/>
             <wp:effectExtent l="0" t="0" r="3810" b="0"/>
@@ -18399,21 +18740,97 @@
           <w:szCs w:val="24"/>
         </w:rPr>
       </w:pPr>
+    </w:p>
+    <w:p>
+      <w:pPr>
+        <w:tabs>
+          <w:tab w:val="left" w:pos="3708"/>
+        </w:tabs>
+        <w:spacing w:line="360" w:lineRule="auto"/>
+        <w:jc w:val="both"/>
+        <w:rPr>
+          <w:rFonts w:ascii="Arial" w:hAnsi="Arial" w:cs="Arial"/>
+          <w:color w:val="000000" w:themeColor="text1"/>
+          <w:sz w:val="24"/>
+          <w:szCs w:val="24"/>
+        </w:rPr>
+      </w:pPr>
+    </w:p>
+    <w:p>
+      <w:pPr>
+        <w:spacing w:after="0" w:line="360" w:lineRule="auto"/>
+        <w:jc w:val="both"/>
+        <w:rPr>
+          <w:rFonts w:ascii="Arial" w:hAnsi="Arial" w:cs="Arial"/>
+          <w:color w:val="70AD47" w:themeColor="accent6"/>
+          <w:sz w:val="24"/>
+          <w:szCs w:val="24"/>
+        </w:rPr>
+      </w:pPr>
+    </w:p>
+    <w:p>
+      <w:pPr>
+        <w:spacing w:after="0" w:line="360" w:lineRule="auto"/>
+        <w:jc w:val="both"/>
+        <w:rPr>
+          <w:rFonts w:ascii="Arial" w:hAnsi="Arial" w:cs="Arial"/>
+          <w:color w:val="70AD47" w:themeColor="accent6"/>
+          <w:sz w:val="24"/>
+          <w:szCs w:val="24"/>
+        </w:rPr>
+      </w:pPr>
+    </w:p>
+    <w:p>
+      <w:pPr>
+        <w:spacing w:after="0" w:line="360" w:lineRule="auto"/>
+        <w:jc w:val="both"/>
+        <w:rPr>
+          <w:rFonts w:ascii="Arial" w:hAnsi="Arial" w:cs="Arial"/>
+          <w:color w:val="70AD47" w:themeColor="accent6"/>
+          <w:sz w:val="24"/>
+          <w:szCs w:val="24"/>
+        </w:rPr>
+      </w:pPr>
+    </w:p>
+    <w:p>
+      <w:pPr>
+        <w:spacing w:after="0" w:line="360" w:lineRule="auto"/>
+        <w:jc w:val="both"/>
+        <w:rPr>
+          <w:rFonts w:ascii="Arial" w:hAnsi="Arial" w:cs="Arial"/>
+          <w:color w:val="70AD47" w:themeColor="accent6"/>
+          <w:sz w:val="24"/>
+          <w:szCs w:val="24"/>
+        </w:rPr>
+      </w:pPr>
+    </w:p>
+    <w:p>
+      <w:pPr>
+        <w:spacing w:after="0" w:line="360" w:lineRule="auto"/>
+        <w:jc w:val="both"/>
+        <w:rPr>
+          <w:rFonts w:ascii="Arial" w:hAnsi="Arial" w:cs="Arial"/>
+          <w:color w:val="70AD47" w:themeColor="accent6"/>
+          <w:sz w:val="24"/>
+          <w:szCs w:val="24"/>
+        </w:rPr>
+      </w:pPr>
       <w:r>
         <w:rPr>
           <w:noProof/>
         </w:rPr>
+        <w:lastRenderedPageBreak/>
         <w:drawing>
-          <wp:anchor distT="0" distB="0" distL="114300" distR="114300" simplePos="0" relativeHeight="251699200" behindDoc="0" locked="0" layoutInCell="1" allowOverlap="1" wp14:anchorId="63BB2313" wp14:editId="6BAEC195">
+          <wp:anchor distT="0" distB="0" distL="114300" distR="114300" simplePos="0" relativeHeight="251699200" behindDoc="0" locked="0" layoutInCell="1" allowOverlap="1" wp14:anchorId="63BB2313" wp14:editId="22323D6A">
             <wp:simplePos x="0" y="0"/>
-            <wp:positionH relativeFrom="margin">
-              <wp:posOffset>146050</wp:posOffset>
+            <wp:positionH relativeFrom="page">
+              <wp:posOffset>1519555</wp:posOffset>
             </wp:positionH>
             <wp:positionV relativeFrom="paragraph">
-              <wp:posOffset>3762375</wp:posOffset>
+              <wp:posOffset>149225</wp:posOffset>
             </wp:positionV>
-            <wp:extent cx="4659630" cy="3327400"/>
-            <wp:effectExtent l="0" t="0" r="7620" b="6350"/>
+            <wp:extent cx="4460240" cy="3185160"/>
+            <wp:effectExtent l="0" t="0" r="0" b="0"/>
             <wp:wrapSquare wrapText="bothSides"/>
             <wp:docPr id="650720109" name="Imagen 8" descr="Gráfico, Gráfico de barras&#10;&#10;El contenido generado por IA puede ser incorrecto."/>
             <wp:cNvGraphicFramePr>
@@ -18444,7 +18861,7 @@
                   <pic:spPr bwMode="auto">
                     <a:xfrm>
                       <a:off x="0" y="0"/>
-                      <a:ext cx="4659630" cy="3327400"/>
+                      <a:ext cx="4460240" cy="3185160"/>
                     </a:xfrm>
                     <a:prstGeom prst="rect">
                       <a:avLst/>
@@ -18469,21 +18886,6 @@
     </w:p>
     <w:p>
       <w:pPr>
-        <w:tabs>
-          <w:tab w:val="left" w:pos="3708"/>
-        </w:tabs>
-        <w:spacing w:line="360" w:lineRule="auto"/>
-        <w:jc w:val="both"/>
-        <w:rPr>
-          <w:rFonts w:ascii="Arial" w:hAnsi="Arial" w:cs="Arial"/>
-          <w:color w:val="000000" w:themeColor="text1"/>
-          <w:sz w:val="24"/>
-          <w:szCs w:val="24"/>
-        </w:rPr>
-      </w:pPr>
-    </w:p>
-    <w:p>
-      <w:pPr>
         <w:spacing w:after="0" w:line="360" w:lineRule="auto"/>
         <w:jc w:val="both"/>
         <w:rPr>
@@ -18493,133 +18895,394 @@
           <w:szCs w:val="24"/>
         </w:rPr>
       </w:pPr>
-      <w:r>
-        <w:rPr>
-          <w:rFonts w:ascii="Arial" w:hAnsi="Arial" w:cs="Arial"/>
-          <w:color w:val="70AD47" w:themeColor="accent6"/>
+    </w:p>
+    <w:p>
+      <w:pPr>
+        <w:spacing w:after="0" w:line="360" w:lineRule="auto"/>
+        <w:jc w:val="both"/>
+        <w:rPr>
+          <w:rFonts w:ascii="Arial" w:hAnsi="Arial" w:cs="Arial"/>
+          <w:color w:val="70AD47" w:themeColor="accent6"/>
+          <w:sz w:val="24"/>
+          <w:szCs w:val="24"/>
+        </w:rPr>
+      </w:pPr>
+    </w:p>
+    <w:p>
+      <w:pPr>
+        <w:spacing w:after="0" w:line="360" w:lineRule="auto"/>
+        <w:jc w:val="both"/>
+        <w:rPr>
+          <w:rFonts w:ascii="Arial" w:hAnsi="Arial" w:cs="Arial"/>
+          <w:color w:val="70AD47" w:themeColor="accent6"/>
+          <w:sz w:val="24"/>
+          <w:szCs w:val="24"/>
+        </w:rPr>
+      </w:pPr>
+    </w:p>
+    <w:p>
+      <w:pPr>
+        <w:spacing w:after="0" w:line="360" w:lineRule="auto"/>
+        <w:jc w:val="both"/>
+        <w:rPr>
+          <w:rFonts w:ascii="Arial" w:hAnsi="Arial" w:cs="Arial"/>
+          <w:color w:val="70AD47" w:themeColor="accent6"/>
+          <w:sz w:val="24"/>
+          <w:szCs w:val="24"/>
+        </w:rPr>
+      </w:pPr>
+    </w:p>
+    <w:p>
+      <w:pPr>
+        <w:spacing w:after="0" w:line="360" w:lineRule="auto"/>
+        <w:jc w:val="both"/>
+        <w:rPr>
+          <w:rFonts w:ascii="Arial" w:hAnsi="Arial" w:cs="Arial"/>
+          <w:color w:val="70AD47" w:themeColor="accent6"/>
+          <w:sz w:val="24"/>
+          <w:szCs w:val="24"/>
+        </w:rPr>
+      </w:pPr>
+    </w:p>
+    <w:p>
+      <w:pPr>
+        <w:spacing w:after="0" w:line="360" w:lineRule="auto"/>
+        <w:jc w:val="both"/>
+        <w:rPr>
+          <w:rFonts w:ascii="Arial" w:hAnsi="Arial" w:cs="Arial"/>
+          <w:color w:val="70AD47" w:themeColor="accent6"/>
+          <w:sz w:val="24"/>
+          <w:szCs w:val="24"/>
+        </w:rPr>
+      </w:pPr>
+    </w:p>
+    <w:p>
+      <w:pPr>
+        <w:spacing w:after="0" w:line="360" w:lineRule="auto"/>
+        <w:jc w:val="both"/>
+        <w:rPr>
+          <w:rFonts w:ascii="Arial" w:hAnsi="Arial" w:cs="Arial"/>
+          <w:color w:val="70AD47" w:themeColor="accent6"/>
+          <w:sz w:val="24"/>
+          <w:szCs w:val="24"/>
+        </w:rPr>
+      </w:pPr>
+    </w:p>
+    <w:p>
+      <w:pPr>
+        <w:spacing w:after="0" w:line="360" w:lineRule="auto"/>
+        <w:jc w:val="both"/>
+        <w:rPr>
+          <w:rFonts w:ascii="Arial" w:hAnsi="Arial" w:cs="Arial"/>
+          <w:color w:val="70AD47" w:themeColor="accent6"/>
+          <w:sz w:val="24"/>
+          <w:szCs w:val="24"/>
+        </w:rPr>
+      </w:pPr>
+    </w:p>
+    <w:p>
+      <w:pPr>
+        <w:spacing w:after="0" w:line="360" w:lineRule="auto"/>
+        <w:jc w:val="both"/>
+        <w:rPr>
+          <w:rFonts w:ascii="Arial" w:hAnsi="Arial" w:cs="Arial"/>
+          <w:color w:val="70AD47" w:themeColor="accent6"/>
+          <w:sz w:val="24"/>
+          <w:szCs w:val="24"/>
+        </w:rPr>
+      </w:pPr>
+    </w:p>
+    <w:p>
+      <w:pPr>
+        <w:spacing w:after="0" w:line="360" w:lineRule="auto"/>
+        <w:jc w:val="both"/>
+        <w:rPr>
+          <w:rFonts w:ascii="Arial" w:hAnsi="Arial" w:cs="Arial"/>
+          <w:color w:val="70AD47" w:themeColor="accent6"/>
+          <w:sz w:val="24"/>
+          <w:szCs w:val="24"/>
+        </w:rPr>
+      </w:pPr>
+    </w:p>
+    <w:p>
+      <w:pPr>
+        <w:spacing w:after="0" w:line="360" w:lineRule="auto"/>
+        <w:jc w:val="both"/>
+        <w:rPr>
+          <w:rFonts w:ascii="Arial" w:hAnsi="Arial" w:cs="Arial"/>
+          <w:color w:val="70AD47" w:themeColor="accent6"/>
+          <w:sz w:val="24"/>
+          <w:szCs w:val="24"/>
+        </w:rPr>
+      </w:pPr>
+    </w:p>
+    <w:p>
+      <w:pPr>
+        <w:spacing w:after="0" w:line="360" w:lineRule="auto"/>
+        <w:jc w:val="both"/>
+        <w:rPr>
+          <w:rFonts w:ascii="Arial" w:hAnsi="Arial" w:cs="Arial"/>
+          <w:color w:val="70AD47" w:themeColor="accent6"/>
+          <w:sz w:val="24"/>
+          <w:szCs w:val="24"/>
+        </w:rPr>
+      </w:pPr>
+    </w:p>
+    <w:p>
+      <w:pPr>
+        <w:spacing w:after="0" w:line="360" w:lineRule="auto"/>
+        <w:jc w:val="both"/>
+        <w:rPr>
+          <w:rFonts w:ascii="Arial" w:hAnsi="Arial" w:cs="Arial"/>
+          <w:color w:val="70AD47" w:themeColor="accent6"/>
+          <w:sz w:val="24"/>
+          <w:szCs w:val="24"/>
+        </w:rPr>
+      </w:pPr>
+    </w:p>
+    <w:p>
+      <w:pPr>
+        <w:spacing w:after="0" w:line="360" w:lineRule="auto"/>
+        <w:jc w:val="both"/>
+        <w:rPr>
+          <w:rFonts w:ascii="Arial" w:hAnsi="Arial" w:cs="Arial"/>
+          <w:color w:val="70AD47" w:themeColor="accent6"/>
+          <w:sz w:val="24"/>
+          <w:szCs w:val="24"/>
+        </w:rPr>
+      </w:pPr>
+      <w:r>
+        <w:rPr>
+          <w:rFonts w:ascii="Arial" w:hAnsi="Arial" w:cs="Arial"/>
+          <w:color w:val="70AD47" w:themeColor="accent6"/>
+          <w:sz w:val="24"/>
+          <w:szCs w:val="24"/>
+        </w:rPr>
+        <w:t>Integración de SDN en redes 5G</w:t>
+      </w:r>
+    </w:p>
+    <w:p>
+      <w:pPr>
+        <w:spacing w:after="0" w:line="360" w:lineRule="auto"/>
+        <w:jc w:val="both"/>
+        <w:rPr>
+          <w:rFonts w:ascii="Arial" w:hAnsi="Arial" w:cs="Arial"/>
+          <w:color w:val="70AD47" w:themeColor="accent6"/>
+          <w:sz w:val="24"/>
+          <w:szCs w:val="24"/>
+        </w:rPr>
+      </w:pPr>
+    </w:p>
+    <w:p>
+      <w:pPr>
+        <w:spacing w:after="0" w:line="360" w:lineRule="auto"/>
+        <w:jc w:val="both"/>
+        <w:rPr>
+          <w:rFonts w:ascii="Arial" w:hAnsi="Arial" w:cs="Arial"/>
+          <w:color w:val="70AD47" w:themeColor="accent6"/>
+          <w:sz w:val="24"/>
+          <w:szCs w:val="24"/>
+        </w:rPr>
+      </w:pPr>
+      <w:r>
+        <w:rPr>
+          <w:rFonts w:ascii="Arial" w:hAnsi="Arial" w:cs="Arial"/>
+          <w:color w:val="70AD47" w:themeColor="accent6"/>
+          <w:sz w:val="24"/>
+          <w:szCs w:val="24"/>
+        </w:rPr>
+        <w:t>¿Qué es una red 5G?</w:t>
+      </w:r>
+    </w:p>
+    <w:p>
+      <w:pPr>
+        <w:spacing w:line="360" w:lineRule="auto"/>
+        <w:jc w:val="both"/>
+        <w:rPr>
+          <w:rFonts w:ascii="Arial" w:hAnsi="Arial" w:cs="Arial"/>
+          <w:color w:val="000000" w:themeColor="text1"/>
+          <w:sz w:val="24"/>
+          <w:szCs w:val="24"/>
+        </w:rPr>
+      </w:pPr>
+      <w:r>
+        <w:rPr>
+          <w:rFonts w:ascii="Arial" w:hAnsi="Arial" w:cs="Arial"/>
+          <w:color w:val="000000" w:themeColor="text1"/>
+          <w:sz w:val="24"/>
+          <w:szCs w:val="24"/>
+        </w:rPr>
+        <w:t xml:space="preserve">Las redes 5G representan la quinta generación de tecnología móvil, y se distingue notablemente de sus predecesoras por su capacidad para poder ofrecer velocidades de conexión significativamente más rápidas con una menor latencia. Por lo tanto, esto significa que los usuarios podrán experimentar descargas mucho más rápidas, transmisiones de video más fluidas y con una mejor capacidad de respuesta para las aplicaciones y los servicios en línea. Si lo comparamos con la red 4G, que es la predominante actualmente, la red 5G consigue emplear frecuencias más altas y tecnologías avanzadas, por lo tanto, esto supone una mayor eficiencia y una capacidad de conexión más robusta. El impacto potencial de las redes 5G en la conectividad global es considerable. Con velocidades de descargas teóricas que pueden alcanzar hasta 10 gigabits por segundo, </w:t>
+      </w:r>
+      <w:r>
+        <w:rPr>
+          <w:rFonts w:ascii="Arial" w:hAnsi="Arial" w:cs="Arial"/>
+          <w:color w:val="000000" w:themeColor="text1"/>
           <w:sz w:val="24"/>
           <w:szCs w:val="24"/>
         </w:rPr>
         <w:lastRenderedPageBreak/>
-        <w:t>Integración de SDN en redes 5G</w:t>
-      </w:r>
-    </w:p>
-    <w:p>
-      <w:pPr>
-        <w:spacing w:after="0" w:line="360" w:lineRule="auto"/>
-        <w:jc w:val="both"/>
-        <w:rPr>
-          <w:rFonts w:ascii="Arial" w:hAnsi="Arial" w:cs="Arial"/>
-          <w:color w:val="70AD47" w:themeColor="accent6"/>
-          <w:sz w:val="24"/>
-          <w:szCs w:val="24"/>
-        </w:rPr>
-      </w:pPr>
-    </w:p>
-    <w:p>
-      <w:pPr>
-        <w:spacing w:after="0" w:line="360" w:lineRule="auto"/>
-        <w:jc w:val="both"/>
-        <w:rPr>
-          <w:rFonts w:ascii="Arial" w:hAnsi="Arial" w:cs="Arial"/>
-          <w:color w:val="70AD47" w:themeColor="accent6"/>
-          <w:sz w:val="24"/>
-          <w:szCs w:val="24"/>
-        </w:rPr>
-      </w:pPr>
-      <w:r>
-        <w:rPr>
-          <w:rFonts w:ascii="Arial" w:hAnsi="Arial" w:cs="Arial"/>
-          <w:color w:val="70AD47" w:themeColor="accent6"/>
-          <w:sz w:val="24"/>
-          <w:szCs w:val="24"/>
-        </w:rPr>
-        <w:t>¿Qué es una red 5G?</w:t>
-      </w:r>
-    </w:p>
-    <w:p>
-      <w:pPr>
-        <w:spacing w:line="360" w:lineRule="auto"/>
-        <w:jc w:val="both"/>
-        <w:rPr>
-          <w:rFonts w:ascii="Arial" w:hAnsi="Arial" w:cs="Arial"/>
-          <w:color w:val="000000" w:themeColor="text1"/>
-          <w:sz w:val="24"/>
-          <w:szCs w:val="24"/>
-        </w:rPr>
-      </w:pPr>
-      <w:r>
-        <w:rPr>
-          <w:rFonts w:ascii="Arial" w:hAnsi="Arial" w:cs="Arial"/>
-          <w:color w:val="000000" w:themeColor="text1"/>
-          <w:sz w:val="24"/>
-          <w:szCs w:val="24"/>
-        </w:rPr>
-        <w:t>Las redes 5G representan la quinta generación de tecnología móvil, y se distingue notablemente de sus predecesoras por su capacidad para poder ofrecer velocidades de conexión significativamente más rápidas con una menor latencia. Por lo tanto, esto significa que los usuarios podrán experimentar descargas mucho más rápidas, transmisiones de video más fluidas y con una mejor capacidad de respuesta para las aplicaciones y los servicios en línea. Si lo comparamos con la red 4G, que es la predominante actualmente, la red 5G consigue emplear frecuencias más altas y tecnologías avanzadas, por lo tanto, esto supone una mayor eficiencia y una capacidad de conexión más robusta. El impacto potencial de las redes 5G en la conectividad global es considerable. Con velocidades de descargas teóricas que pueden alcanzar hasta 10 gigabits por segundo, por ello la red 5G tiene el potencial de poder transformar sectores claves como el de la salud, el transporte o la educación.</w:t>
-      </w:r>
-    </w:p>
-    <w:p>
-      <w:pPr>
-        <w:spacing w:line="360" w:lineRule="auto"/>
-        <w:jc w:val="both"/>
-        <w:rPr>
-          <w:rFonts w:ascii="Arial" w:hAnsi="Arial" w:cs="Arial"/>
-          <w:color w:val="70AD47" w:themeColor="accent6"/>
-          <w:sz w:val="24"/>
-          <w:szCs w:val="24"/>
-        </w:rPr>
-      </w:pPr>
-    </w:p>
-    <w:p>
-      <w:pPr>
-        <w:spacing w:line="360" w:lineRule="auto"/>
-        <w:jc w:val="both"/>
-        <w:rPr>
-          <w:rFonts w:ascii="Arial" w:hAnsi="Arial" w:cs="Arial"/>
-          <w:color w:val="000000" w:themeColor="text1"/>
-          <w:sz w:val="24"/>
-          <w:szCs w:val="24"/>
-        </w:rPr>
-      </w:pPr>
-    </w:p>
-    <w:p>
-      <w:pPr>
-        <w:rPr>
-          <w:rFonts w:ascii="Arial" w:hAnsi="Arial" w:cs="Arial"/>
-          <w:color w:val="000000" w:themeColor="text1"/>
-          <w:sz w:val="24"/>
-          <w:szCs w:val="24"/>
-        </w:rPr>
-      </w:pPr>
-    </w:p>
-    <w:p>
-      <w:pPr>
-        <w:rPr>
-          <w:rFonts w:ascii="Arial" w:hAnsi="Arial" w:cs="Arial"/>
-          <w:color w:val="000000" w:themeColor="text1"/>
-          <w:sz w:val="24"/>
-          <w:szCs w:val="24"/>
-        </w:rPr>
-      </w:pPr>
-    </w:p>
-    <w:p>
-      <w:pPr>
-        <w:rPr>
-          <w:rFonts w:ascii="Arial" w:hAnsi="Arial" w:cs="Arial"/>
-          <w:color w:val="000000" w:themeColor="text1"/>
-          <w:sz w:val="24"/>
-          <w:szCs w:val="24"/>
-        </w:rPr>
-      </w:pPr>
-      <w:r>
-        <w:rPr>
-          <w:rFonts w:ascii="Arial" w:hAnsi="Arial" w:cs="Arial"/>
-          <w:color w:val="000000" w:themeColor="text1"/>
-          <w:sz w:val="24"/>
-          <w:szCs w:val="24"/>
-        </w:rPr>
-        <w:br w:type="page"/>
-      </w:r>
+        <w:t>por ello la red 5G tiene el potencial de poder transformar sectores claves como el de la salud, el transporte o la educación.</w:t>
+      </w:r>
+    </w:p>
+    <w:p>
+      <w:pPr>
+        <w:spacing w:line="360" w:lineRule="auto"/>
+        <w:jc w:val="both"/>
+        <w:rPr>
+          <w:rFonts w:ascii="Arial" w:hAnsi="Arial" w:cs="Arial"/>
+          <w:color w:val="70AD47" w:themeColor="accent6"/>
+          <w:sz w:val="24"/>
+          <w:szCs w:val="24"/>
+        </w:rPr>
+      </w:pPr>
+      <w:r>
+        <w:rPr>
+          <w:rFonts w:ascii="Arial" w:hAnsi="Arial" w:cs="Arial"/>
+          <w:color w:val="70AD47" w:themeColor="accent6"/>
+          <w:sz w:val="24"/>
+          <w:szCs w:val="24"/>
+        </w:rPr>
+        <w:t>Relación de SDN con las redes 5G</w:t>
+      </w:r>
+    </w:p>
+    <w:p>
+      <w:pPr>
+        <w:spacing w:line="360" w:lineRule="auto"/>
+        <w:jc w:val="both"/>
+        <w:rPr>
+          <w:rFonts w:ascii="Arial" w:hAnsi="Arial" w:cs="Arial"/>
+          <w:color w:val="000000" w:themeColor="text1"/>
+          <w:sz w:val="24"/>
+          <w:szCs w:val="24"/>
+        </w:rPr>
+      </w:pPr>
+      <w:r>
+        <w:rPr>
+          <w:rFonts w:ascii="Arial" w:hAnsi="Arial" w:cs="Arial"/>
+          <w:color w:val="000000" w:themeColor="text1"/>
+          <w:sz w:val="24"/>
+          <w:szCs w:val="24"/>
+        </w:rPr>
+        <w:t>El papel</w:t>
+      </w:r>
+      <w:r>
+        <w:rPr>
+          <w:rFonts w:ascii="Arial" w:hAnsi="Arial" w:cs="Arial"/>
+          <w:color w:val="000000" w:themeColor="text1"/>
+          <w:sz w:val="24"/>
+          <w:szCs w:val="24"/>
+        </w:rPr>
+        <w:t xml:space="preserve"> de las SDN en las redes 5G es crucial para poder tener éxito en la implementación y el correcto funcionamiento de las redes móviles de próxima generación. Al ser SDN una tecnología que permite a los administradores controlar programáticamente el comportamiento de la red mediante aplicaciones de software, en el contexto de las redes 5G, SDN desempeña un papel clave a la hora de permitir la flexibilidad, la escalabilidad y la eficiencia necesaria para permitir dar soporte al conjunto de diferentes servicios y aplicaciones que se ofrecen a través de redes 5G. Una de las principales ventajas de SDN relacionadas con las redes 5G, sería su capacidad de poder centralizar el control y toda la gestión de la red. Donde en las redes tradicionales, las funciones de red suelen estar distribuidas en varios dispositivos físicos, lo que llega a dificultar la escalabilidad y gestión de manera eficiente de la red. Con SDN, se consigue que las funciones de red se puedan virtualizar y ejecutar en servidores estándar, lo que permite a los administradores de la red asignar recursos de manera dinámica. Este control centralizado también permite automatizar el aprovisionamiento de la red, lo que puede reducir el tiempo y el esfuerzo necesario para implementar nuevos servicios. Otra función importante de las redes SDN para la red 5G es su capacidad para permitir la segmentación de la red. Donde la segmentación de la red es una de las características claves de las 5G, permitiendo a los administradores poder crear múltiples redes virtuales sobre una infraestructura física compartida. Cada segmento de red se puede personalizar para cumplir con los requisitos específicos de diferentes servicios y aplicaciones, como la comunicación de baja latencia o la banda ancha móvil para servicios de datos de alta velocidad. Por lo tanto, SDN proporciona la flexibilidad y </w:t>
+      </w:r>
+      <w:r>
+        <w:rPr>
+          <w:rFonts w:ascii="Arial" w:hAnsi="Arial" w:cs="Arial"/>
+          <w:color w:val="000000" w:themeColor="text1"/>
+          <w:sz w:val="24"/>
+          <w:szCs w:val="24"/>
+        </w:rPr>
+        <w:lastRenderedPageBreak/>
+        <w:t xml:space="preserve">programabilidad necesarias para poder crear o administrar segmentos de red, garantizando que cada segmento esté aislado, sea seguro y esté optimizado. Las SDN también son importantes para permitir la automatización y la optimización automática de la red dentro de las redes 5G. Además, con el aumento masivo de dispositivos que se encuentran conectados y el tráfico de datos que generan, los administradores de la red deberán tener que automatizar muchas de las tareas rutinarias implicadas en la gestión de la red, como la dirección del tráfico, el equilibrio de la carga o la detección de fallos. Las SDN proporcionan las capacidades de inteligencia y automatización necesarias para poder supervisar el rendimiento de la red en tiempo real, identificar posibles problemas o tener que tomar medidas correctivas para garantizar un rendimiento optimo de la red y de la experiencia del usuario. Por ello, podemos sacar la conclusión de que el papel de las SDN en las redes 5G es esencial poder liberar todo el potencial de la tecnología 5G. Al centralizar el control de la red, permitir la segmentación de la red y automatizar la gestión de la red, SDN proporciona la flexibilidad, la escalabilidad y la eficiencia necesarias para respaldar el conjunto de diferentes servicios y aplicaciones que se entregan a través de las redes 5G. A medida que las redes 5G sigan evolucionando y </w:t>
+      </w:r>
+      <w:r>
+        <w:rPr>
+          <w:rFonts w:ascii="Arial" w:hAnsi="Arial" w:cs="Arial"/>
+          <w:color w:val="000000" w:themeColor="text1"/>
+          <w:sz w:val="24"/>
+          <w:szCs w:val="24"/>
+        </w:rPr>
+        <w:t>expandiéndose,</w:t>
+      </w:r>
+      <w:r>
+        <w:rPr>
+          <w:rFonts w:ascii="Arial" w:hAnsi="Arial" w:cs="Arial"/>
+          <w:color w:val="000000" w:themeColor="text1"/>
+          <w:sz w:val="24"/>
+          <w:szCs w:val="24"/>
+        </w:rPr>
+        <w:t xml:space="preserve"> las SDN desempeñarán un papel cada vez más importante en la configuración del futuro de las comunicaciones móviles.</w:t>
+      </w:r>
+    </w:p>
+    <w:p>
+      <w:pPr>
+        <w:spacing w:line="360" w:lineRule="auto"/>
+        <w:jc w:val="both"/>
+        <w:rPr>
+          <w:rFonts w:ascii="Arial" w:hAnsi="Arial" w:cs="Arial"/>
+          <w:color w:val="000000" w:themeColor="text1"/>
+          <w:sz w:val="24"/>
+          <w:szCs w:val="24"/>
+        </w:rPr>
+      </w:pPr>
+    </w:p>
+    <w:p>
+      <w:pPr>
+        <w:spacing w:line="360" w:lineRule="auto"/>
+        <w:jc w:val="both"/>
+        <w:rPr>
+          <w:rFonts w:ascii="Arial" w:hAnsi="Arial" w:cs="Arial"/>
+          <w:color w:val="000000" w:themeColor="text1"/>
+          <w:sz w:val="24"/>
+          <w:szCs w:val="24"/>
+        </w:rPr>
+      </w:pPr>
+    </w:p>
+    <w:p>
+      <w:pPr>
+        <w:spacing w:line="360" w:lineRule="auto"/>
+        <w:jc w:val="both"/>
+        <w:rPr>
+          <w:rFonts w:ascii="Arial" w:hAnsi="Arial" w:cs="Arial"/>
+          <w:color w:val="000000" w:themeColor="text1"/>
+          <w:sz w:val="24"/>
+          <w:szCs w:val="24"/>
+        </w:rPr>
+      </w:pPr>
+    </w:p>
+    <w:p>
+      <w:pPr>
+        <w:spacing w:line="360" w:lineRule="auto"/>
+        <w:jc w:val="both"/>
+        <w:rPr>
+          <w:rFonts w:ascii="Arial" w:hAnsi="Arial" w:cs="Arial"/>
+          <w:color w:val="70AD47" w:themeColor="accent6"/>
+          <w:sz w:val="24"/>
+          <w:szCs w:val="24"/>
+        </w:rPr>
+      </w:pPr>
+    </w:p>
+    <w:p>
+      <w:pPr>
+        <w:spacing w:line="360" w:lineRule="auto"/>
+        <w:jc w:val="both"/>
+        <w:rPr>
+          <w:rFonts w:ascii="Arial" w:hAnsi="Arial" w:cs="Arial"/>
+          <w:color w:val="000000" w:themeColor="text1"/>
+          <w:sz w:val="24"/>
+          <w:szCs w:val="24"/>
+        </w:rPr>
+      </w:pPr>
+    </w:p>
+    <w:p>
+      <w:pPr>
+        <w:rPr>
+          <w:rFonts w:ascii="Arial" w:hAnsi="Arial" w:cs="Arial"/>
+          <w:color w:val="000000" w:themeColor="text1"/>
+          <w:sz w:val="24"/>
+          <w:szCs w:val="24"/>
+        </w:rPr>
+      </w:pPr>
+    </w:p>
+    <w:p>
+      <w:pPr>
+        <w:rPr>
+          <w:rFonts w:ascii="Arial" w:hAnsi="Arial" w:cs="Arial"/>
+          <w:color w:val="000000" w:themeColor="text1"/>
+          <w:sz w:val="24"/>
+          <w:szCs w:val="24"/>
+        </w:rPr>
+      </w:pPr>
     </w:p>
     <w:p>
       <w:pPr>
@@ -19105,7 +19768,6 @@
         <w:docPartUnique/>
       </w:docPartObj>
     </w:sdtPr>
-    <w:sdtEndPr/>
     <w:sdtContent>
       <w:p>
         <w:pPr>
@@ -25885,10 +26547,6 @@
 </file>
 
 <file path=customXml/item1.xml><?xml version="1.0" encoding="utf-8"?>
-<b:Sources xmlns:b="http://schemas.openxmlformats.org/officeDocument/2006/bibliography" xmlns="http://schemas.openxmlformats.org/officeDocument/2006/bibliography" SelectedStyle="\APASixthEditionOfficeOnline.xsl" StyleName="APA" Version="6"/>
-</file>
-
-<file path=customXml/item2.xml><?xml version="1.0" encoding="utf-8"?>
 <?mso-contentType ?>
 <FormTemplates xmlns="http://schemas.microsoft.com/sharepoint/v3/contenttype/forms">
   <Display>DocumentLibraryForm</Display>
@@ -25897,7 +26555,22 @@
 </FormTemplates>
 </file>
 
+<file path=customXml/item2.xml><?xml version="1.0" encoding="utf-8"?>
+<b:Sources xmlns:b="http://schemas.openxmlformats.org/officeDocument/2006/bibliography" xmlns="http://schemas.openxmlformats.org/officeDocument/2006/bibliography" SelectedStyle="\APASixthEditionOfficeOnline.xsl" StyleName="APA" Version="6"/>
+</file>
+
 <file path=customXml/item3.xml><?xml version="1.0" encoding="utf-8"?>
+<p:properties xmlns:p="http://schemas.microsoft.com/office/2006/metadata/properties" xmlns:xsi="http://www.w3.org/2001/XMLSchema-instance" xmlns:pc="http://schemas.microsoft.com/office/infopath/2007/PartnerControls">
+  <documentManagement>
+    <TaxCatchAll xmlns="59390006-c430-45d0-b76a-cc9d620cdd55" xsi:nil="true"/>
+    <lcf76f155ced4ddcb4097134ff3c332f xmlns="439adc47-72d5-4f73-991c-913beebc2c9a">
+      <Terms xmlns="http://schemas.microsoft.com/office/infopath/2007/PartnerControls"/>
+    </lcf76f155ced4ddcb4097134ff3c332f>
+  </documentManagement>
+</p:properties>
+</file>
+
+<file path=customXml/item4.xml><?xml version="1.0" encoding="utf-8"?>
 <ct:contentTypeSchema xmlns:ct="http://schemas.microsoft.com/office/2006/metadata/contentType" xmlns:ma="http://schemas.microsoft.com/office/2006/metadata/properties/metaAttributes" ct:_="" ma:_="" ma:contentTypeName="Documento" ma:contentTypeID="0x0101008CD8C293B1B33442A2596F7F4EB4F7DA" ma:contentTypeVersion="13" ma:contentTypeDescription="Crear nuevo documento." ma:contentTypeScope="" ma:versionID="3fff2a8d346b842f093bb3701a245707">
   <xsd:schema xmlns:xsd="http://www.w3.org/2001/XMLSchema" xmlns:xs="http://www.w3.org/2001/XMLSchema" xmlns:p="http://schemas.microsoft.com/office/2006/metadata/properties" xmlns:ns2="439adc47-72d5-4f73-991c-913beebc2c9a" xmlns:ns3="59390006-c430-45d0-b76a-cc9d620cdd55" targetNamespace="http://schemas.microsoft.com/office/2006/metadata/properties" ma:root="true" ma:fieldsID="1598023d093cbc92eb58db4e954047a9" ns2:_="" ns3:_="">
     <xsd:import namespace="439adc47-72d5-4f73-991c-913beebc2c9a"/>
@@ -26120,18 +26793,15 @@
 </ct:contentTypeSchema>
 </file>
 
-<file path=customXml/item4.xml><?xml version="1.0" encoding="utf-8"?>
-<p:properties xmlns:p="http://schemas.microsoft.com/office/2006/metadata/properties" xmlns:xsi="http://www.w3.org/2001/XMLSchema-instance" xmlns:pc="http://schemas.microsoft.com/office/infopath/2007/PartnerControls">
-  <documentManagement>
-    <TaxCatchAll xmlns="59390006-c430-45d0-b76a-cc9d620cdd55" xsi:nil="true"/>
-    <lcf76f155ced4ddcb4097134ff3c332f xmlns="439adc47-72d5-4f73-991c-913beebc2c9a">
-      <Terms xmlns="http://schemas.microsoft.com/office/infopath/2007/PartnerControls"/>
-    </lcf76f155ced4ddcb4097134ff3c332f>
-  </documentManagement>
-</p:properties>
+<file path=customXml/itemProps1.xml><?xml version="1.0" encoding="utf-8"?>
+<ds:datastoreItem xmlns:ds="http://schemas.openxmlformats.org/officeDocument/2006/customXml" ds:itemID="{42E3C8EC-5B10-45B3-8E97-FBD6324B8BB9}">
+  <ds:schemaRefs>
+    <ds:schemaRef ds:uri="http://schemas.microsoft.com/sharepoint/v3/contenttype/forms"/>
+  </ds:schemaRefs>
+</ds:datastoreItem>
 </file>
 
-<file path=customXml/itemProps1.xml><?xml version="1.0" encoding="utf-8"?>
+<file path=customXml/itemProps2.xml><?xml version="1.0" encoding="utf-8"?>
 <ds:datastoreItem xmlns:ds="http://schemas.openxmlformats.org/officeDocument/2006/customXml" ds:itemID="{3A253E4C-5070-4F5A-A04E-45BE8A5CCF17}">
   <ds:schemaRefs>
     <ds:schemaRef ds:uri="http://schemas.openxmlformats.org/officeDocument/2006/bibliography"/>
@@ -26139,15 +26809,18 @@
 </ds:datastoreItem>
 </file>
 
-<file path=customXml/itemProps2.xml><?xml version="1.0" encoding="utf-8"?>
-<ds:datastoreItem xmlns:ds="http://schemas.openxmlformats.org/officeDocument/2006/customXml" ds:itemID="{42E3C8EC-5B10-45B3-8E97-FBD6324B8BB9}">
+<file path=customXml/itemProps3.xml><?xml version="1.0" encoding="utf-8"?>
+<ds:datastoreItem xmlns:ds="http://schemas.openxmlformats.org/officeDocument/2006/customXml" ds:itemID="{BCDA797D-315A-42FB-BB9A-CCFA3A760578}">
   <ds:schemaRefs>
-    <ds:schemaRef ds:uri="http://schemas.microsoft.com/sharepoint/v3/contenttype/forms"/>
+    <ds:schemaRef ds:uri="http://schemas.microsoft.com/office/2006/metadata/properties"/>
+    <ds:schemaRef ds:uri="http://schemas.microsoft.com/office/infopath/2007/PartnerControls"/>
+    <ds:schemaRef ds:uri="59390006-c430-45d0-b76a-cc9d620cdd55"/>
+    <ds:schemaRef ds:uri="439adc47-72d5-4f73-991c-913beebc2c9a"/>
   </ds:schemaRefs>
 </ds:datastoreItem>
 </file>
 
-<file path=customXml/itemProps3.xml><?xml version="1.0" encoding="utf-8"?>
+<file path=customXml/itemProps4.xml><?xml version="1.0" encoding="utf-8"?>
 <ds:datastoreItem xmlns:ds="http://schemas.openxmlformats.org/officeDocument/2006/customXml" ds:itemID="{B56C9B97-3894-4B38-A6AD-295A7F0C1DBC}">
   <ds:schemaRefs>
     <ds:schemaRef ds:uri="http://schemas.microsoft.com/office/2006/metadata/contentType"/>
@@ -26164,15 +26837,4 @@
     <ds:schemaRef ds:uri="http://schemas.microsoft.com/internal/obd"/>
   </ds:schemaRefs>
 </ds:datastoreItem>
-</file>
-
-<file path=customXml/itemProps4.xml><?xml version="1.0" encoding="utf-8"?>
-<ds:datastoreItem xmlns:ds="http://schemas.openxmlformats.org/officeDocument/2006/customXml" ds:itemID="{BCDA797D-315A-42FB-BB9A-CCFA3A760578}">
-  <ds:schemaRefs>
-    <ds:schemaRef ds:uri="http://schemas.microsoft.com/office/2006/metadata/properties"/>
-    <ds:schemaRef ds:uri="http://schemas.microsoft.com/office/infopath/2007/PartnerControls"/>
-    <ds:schemaRef ds:uri="59390006-c430-45d0-b76a-cc9d620cdd55"/>
-    <ds:schemaRef ds:uri="439adc47-72d5-4f73-991c-913beebc2c9a"/>
-  </ds:schemaRefs>
-</ds:datastoreItem>
 </file>
</xml_diff>

<commit_message>
Hemos añadido cambios en la memoria y añade el primer modelo de presentación del proyecto
</commit_message>
<xml_diff>
--- a/Memoria_TFG 2024-25_JulianMoronRidao.docx
+++ b/Memoria_TFG 2024-25_JulianMoronRidao.docx
@@ -33,7 +33,7 @@
           <w:noProof/>
         </w:rPr>
         <w:drawing>
-          <wp:inline distT="0" distB="0" distL="0" distR="0" wp14:anchorId="19882AF8" wp14:editId="6581BC56">
+          <wp:inline distT="0" distB="0" distL="0" distR="0" wp14:anchorId="19882AF8" wp14:editId="0151CA2F">
             <wp:extent cx="3524250" cy="1771650"/>
             <wp:effectExtent l="0" t="0" r="0" b="0"/>
             <wp:docPr id="923855780" name="Imagen 923855780"/>
@@ -3467,168 +3467,14 @@
           <w:rFonts w:ascii="Arial" w:hAnsi="Arial" w:cs="Arial"/>
           <w:color w:val="000000" w:themeColor="text1"/>
         </w:rPr>
-        <w:t>Listado de objetivos que se plantean resolver. Requisitos.</w:t>
-      </w:r>
-    </w:p>
-    <w:p>
-      <w:pPr>
-        <w:spacing w:line="360" w:lineRule="auto"/>
-        <w:jc w:val="both"/>
-        <w:rPr>
-          <w:rFonts w:ascii="Arial" w:hAnsi="Arial" w:cs="Arial"/>
-          <w:color w:val="000000" w:themeColor="text1"/>
-        </w:rPr>
-      </w:pPr>
-      <w:r>
-        <w:rPr>
-          <w:rFonts w:ascii="Arial" w:hAnsi="Arial" w:cs="Arial"/>
-          <w:color w:val="000000" w:themeColor="text1"/>
-        </w:rPr>
-        <w:t xml:space="preserve">Se debe presentar un </w:t>
-      </w:r>
-      <w:r>
-        <w:rPr>
-          <w:rFonts w:ascii="Arial" w:hAnsi="Arial" w:cs="Arial"/>
-          <w:b/>
-          <w:bCs/>
-          <w:color w:val="000000" w:themeColor="text1"/>
-        </w:rPr>
-        <w:t>RFTP</w:t>
-      </w:r>
-      <w:r>
-        <w:rPr>
-          <w:rFonts w:ascii="Arial" w:hAnsi="Arial" w:cs="Arial"/>
-          <w:color w:val="000000" w:themeColor="text1"/>
-        </w:rPr>
-        <w:t xml:space="preserve"> inicial para acompañar a la propuesta.</w:t>
-      </w:r>
-    </w:p>
-    <w:p>
-      <w:pPr>
-        <w:spacing w:line="360" w:lineRule="auto"/>
-        <w:jc w:val="both"/>
-        <w:rPr>
-          <w:rFonts w:ascii="Arial" w:hAnsi="Arial" w:cs="Arial"/>
-          <w:color w:val="000000" w:themeColor="text1"/>
-        </w:rPr>
-      </w:pPr>
-      <w:r>
-        <w:rPr>
-          <w:rFonts w:ascii="Arial" w:hAnsi="Arial" w:cs="Arial"/>
-          <w:color w:val="000000" w:themeColor="text1"/>
-        </w:rPr>
-        <w:t>R – Requisitos: Lo que debe hacer el programa expresado en lenguaje coloquial.</w:t>
-      </w:r>
-    </w:p>
-    <w:p>
-      <w:pPr>
-        <w:spacing w:line="360" w:lineRule="auto"/>
-        <w:jc w:val="both"/>
-        <w:rPr>
-          <w:rFonts w:ascii="Arial" w:hAnsi="Arial" w:cs="Arial"/>
-          <w:color w:val="000000" w:themeColor="text1"/>
-        </w:rPr>
-      </w:pPr>
-      <w:r>
-        <w:rPr>
-          <w:rFonts w:ascii="Arial" w:hAnsi="Arial" w:cs="Arial"/>
-          <w:color w:val="000000" w:themeColor="text1"/>
-        </w:rPr>
-        <w:t xml:space="preserve">F – Funciones: Desglose de las características asociadas o </w:t>
-      </w:r>
-      <w:proofErr w:type="spellStart"/>
-      <w:r>
-        <w:rPr>
-          <w:rFonts w:ascii="Arial" w:hAnsi="Arial" w:cs="Arial"/>
-          <w:color w:val="000000" w:themeColor="text1"/>
-        </w:rPr>
-        <w:t>subrequisitos</w:t>
-      </w:r>
-      <w:proofErr w:type="spellEnd"/>
-      <w:r>
-        <w:rPr>
-          <w:rFonts w:ascii="Arial" w:hAnsi="Arial" w:cs="Arial"/>
-          <w:color w:val="000000" w:themeColor="text1"/>
-        </w:rPr>
-        <w:t xml:space="preserve"> de cada requisito. Expresado en leguaje técnico.</w:t>
-      </w:r>
-    </w:p>
-    <w:p>
-      <w:pPr>
-        <w:spacing w:line="360" w:lineRule="auto"/>
-        <w:jc w:val="both"/>
-        <w:rPr>
-          <w:rFonts w:ascii="Arial" w:hAnsi="Arial" w:cs="Arial"/>
-          <w:color w:val="000000" w:themeColor="text1"/>
-        </w:rPr>
-      </w:pPr>
-      <w:r>
-        <w:rPr>
-          <w:rFonts w:ascii="Arial" w:hAnsi="Arial" w:cs="Arial"/>
-          <w:color w:val="000000" w:themeColor="text1"/>
-        </w:rPr>
-        <w:t>T – Tareas asociadas a cada funcionalidad. Deben describir completamente su alcance.</w:t>
-      </w:r>
-    </w:p>
-    <w:p>
-      <w:pPr>
-        <w:spacing w:line="360" w:lineRule="auto"/>
-        <w:jc w:val="both"/>
-        <w:rPr>
-          <w:rFonts w:ascii="Arial" w:hAnsi="Arial" w:cs="Arial"/>
-          <w:color w:val="000000" w:themeColor="text1"/>
-        </w:rPr>
-      </w:pPr>
-      <w:r>
-        <w:rPr>
-          <w:rFonts w:ascii="Arial" w:hAnsi="Arial" w:cs="Arial"/>
-          <w:color w:val="000000" w:themeColor="text1"/>
-        </w:rPr>
-        <w:t>P – Pruebas. Demostración o prueba planificada para cumplir cada tarea.</w:t>
-      </w:r>
-    </w:p>
-    <w:p>
-      <w:pPr>
-        <w:spacing w:line="360" w:lineRule="auto"/>
-        <w:jc w:val="both"/>
-        <w:rPr>
-          <w:rFonts w:ascii="Arial" w:hAnsi="Arial" w:cs="Arial"/>
-          <w:color w:val="000000" w:themeColor="text1"/>
-        </w:rPr>
-      </w:pPr>
-    </w:p>
-    <w:p>
-      <w:pPr>
-        <w:spacing w:line="360" w:lineRule="auto"/>
-        <w:jc w:val="both"/>
-        <w:rPr>
-          <w:rFonts w:ascii="Arial" w:hAnsi="Arial" w:cs="Arial"/>
-          <w:color w:val="000000" w:themeColor="text1"/>
-        </w:rPr>
-      </w:pPr>
-      <w:r>
-        <w:rPr>
-          <w:rFonts w:ascii="Arial" w:hAnsi="Arial" w:cs="Arial"/>
-          <w:color w:val="000000" w:themeColor="text1"/>
-        </w:rPr>
-        <w:t>Ejemplo:</w:t>
-      </w:r>
-    </w:p>
-    <w:p>
-      <w:pPr>
-        <w:spacing w:line="360" w:lineRule="auto"/>
-        <w:jc w:val="both"/>
-        <w:rPr>
-          <w:rFonts w:ascii="Arial" w:hAnsi="Arial" w:cs="Arial"/>
-          <w:color w:val="000000" w:themeColor="text1"/>
-        </w:rPr>
-      </w:pPr>
-      <w:r>
-        <w:rPr>
-          <w:rFonts w:ascii="Arial" w:hAnsi="Arial" w:cs="Arial"/>
-          <w:color w:val="000000" w:themeColor="text1"/>
-        </w:rPr>
-        <w:t>R01 – El programa debe solo debe permitir entrar a las personas que han dado sus datos.</w:t>
+        <w:t xml:space="preserve">R01 – </w:t>
+      </w:r>
+      <w:r>
+        <w:rPr>
+          <w:rFonts w:ascii="Arial" w:hAnsi="Arial" w:cs="Arial"/>
+          <w:color w:val="000000" w:themeColor="text1"/>
+        </w:rPr>
+        <w:t>Investigar sobre los fundamentos de las redes definidas por software</w:t>
       </w:r>
     </w:p>
     <w:p>
@@ -3646,7 +3492,14 @@
           <w:rFonts w:ascii="Arial" w:hAnsi="Arial" w:cs="Arial"/>
           <w:color w:val="000000" w:themeColor="text1"/>
         </w:rPr>
-        <w:t>R01F01 – El usuario debe registrarse en el sistema.</w:t>
+        <w:t xml:space="preserve">R01F01 – </w:t>
+      </w:r>
+      <w:r>
+        <w:rPr>
+          <w:rFonts w:ascii="Arial" w:hAnsi="Arial" w:cs="Arial"/>
+          <w:color w:val="000000" w:themeColor="text1"/>
+        </w:rPr>
+        <w:t>Saber que son las redes definidas por software</w:t>
       </w:r>
     </w:p>
     <w:p>
@@ -3664,7 +3517,21 @@
           <w:rFonts w:ascii="Arial" w:hAnsi="Arial" w:cs="Arial"/>
           <w:color w:val="000000" w:themeColor="text1"/>
         </w:rPr>
-        <w:t>R01F01T01 – Crear una tabla usuarios en la base de datos.</w:t>
+        <w:t xml:space="preserve">R01F01T01 – </w:t>
+      </w:r>
+      <w:r>
+        <w:rPr>
+          <w:rFonts w:ascii="Arial" w:hAnsi="Arial" w:cs="Arial"/>
+          <w:color w:val="000000" w:themeColor="text1"/>
+        </w:rPr>
+        <w:t>Explicación detallada sobre las SDN</w:t>
+      </w:r>
+      <w:r>
+        <w:rPr>
+          <w:rFonts w:ascii="Arial" w:hAnsi="Arial" w:cs="Arial"/>
+          <w:color w:val="000000" w:themeColor="text1"/>
+        </w:rPr>
+        <w:t>.</w:t>
       </w:r>
     </w:p>
     <w:p>
@@ -3682,7 +3549,53 @@
           <w:rFonts w:ascii="Arial" w:hAnsi="Arial" w:cs="Arial"/>
           <w:color w:val="000000" w:themeColor="text1"/>
         </w:rPr>
-        <w:t>R01F01T01P01 – Introducir un dato de prueba.</w:t>
+        <w:t xml:space="preserve">R01F01T01P01 – </w:t>
+      </w:r>
+      <w:r>
+        <w:rPr>
+          <w:rFonts w:ascii="Arial" w:hAnsi="Arial" w:cs="Arial"/>
+          <w:color w:val="000000" w:themeColor="text1"/>
+        </w:rPr>
+        <w:t>Implementar un diseño de cómo es una red SDN para comprenderlo mejor.</w:t>
+      </w:r>
+    </w:p>
+    <w:p>
+      <w:pPr>
+        <w:spacing w:line="360" w:lineRule="auto"/>
+        <w:ind w:firstLine="708"/>
+        <w:jc w:val="both"/>
+        <w:rPr>
+          <w:rFonts w:ascii="Arial" w:hAnsi="Arial" w:cs="Arial"/>
+          <w:color w:val="000000" w:themeColor="text1"/>
+        </w:rPr>
+      </w:pPr>
+      <w:r>
+        <w:rPr>
+          <w:rFonts w:ascii="Arial" w:hAnsi="Arial" w:cs="Arial"/>
+          <w:color w:val="000000" w:themeColor="text1"/>
+        </w:rPr>
+        <w:t>R01F0</w:t>
+      </w:r>
+      <w:r>
+        <w:rPr>
+          <w:rFonts w:ascii="Arial" w:hAnsi="Arial" w:cs="Arial"/>
+          <w:color w:val="000000" w:themeColor="text1"/>
+        </w:rPr>
+        <w:t>2</w:t>
+      </w:r>
+      <w:r>
+        <w:rPr>
+          <w:rFonts w:ascii="Arial" w:hAnsi="Arial" w:cs="Arial"/>
+          <w:color w:val="000000" w:themeColor="text1"/>
+        </w:rPr>
+        <w:t xml:space="preserve"> – </w:t>
+      </w:r>
+      <w:r>
+        <w:rPr>
+          <w:rFonts w:ascii="Arial" w:hAnsi="Arial" w:cs="Arial"/>
+          <w:color w:val="000000" w:themeColor="text1"/>
+        </w:rPr>
+        <w:t>¿Por qué se usan las SDN en la actualidad?</w:t>
       </w:r>
     </w:p>
     <w:p>
@@ -3700,23 +3613,120 @@
           <w:rFonts w:ascii="Arial" w:hAnsi="Arial" w:cs="Arial"/>
           <w:color w:val="000000" w:themeColor="text1"/>
         </w:rPr>
-        <w:t xml:space="preserve">R01F01T02 - Diseñar un </w:t>
-      </w:r>
-      <w:proofErr w:type="spellStart"/>
-      <w:r>
-        <w:rPr>
-          <w:rFonts w:ascii="Arial" w:hAnsi="Arial" w:cs="Arial"/>
-          <w:color w:val="000000" w:themeColor="text1"/>
-        </w:rPr>
-        <w:t>html</w:t>
-      </w:r>
-      <w:proofErr w:type="spellEnd"/>
-      <w:r>
-        <w:rPr>
-          <w:rFonts w:ascii="Arial" w:hAnsi="Arial" w:cs="Arial"/>
-          <w:color w:val="000000" w:themeColor="text1"/>
-        </w:rPr>
-        <w:t xml:space="preserve"> que permita rellenar los campos de registro.</w:t>
+        <w:t>R01F0</w:t>
+      </w:r>
+      <w:r>
+        <w:rPr>
+          <w:rFonts w:ascii="Arial" w:hAnsi="Arial" w:cs="Arial"/>
+          <w:color w:val="000000" w:themeColor="text1"/>
+        </w:rPr>
+        <w:t>2</w:t>
+      </w:r>
+      <w:r>
+        <w:rPr>
+          <w:rFonts w:ascii="Arial" w:hAnsi="Arial" w:cs="Arial"/>
+          <w:color w:val="000000" w:themeColor="text1"/>
+        </w:rPr>
+        <w:t xml:space="preserve">T01 – </w:t>
+      </w:r>
+      <w:r>
+        <w:rPr>
+          <w:rFonts w:ascii="Arial" w:hAnsi="Arial" w:cs="Arial"/>
+          <w:color w:val="000000" w:themeColor="text1"/>
+        </w:rPr>
+        <w:t>Hacer una investigación sobre los aspectos que hacen destacar el uso actual de las SDN</w:t>
+      </w:r>
+      <w:r>
+        <w:rPr>
+          <w:rFonts w:ascii="Arial" w:hAnsi="Arial" w:cs="Arial"/>
+          <w:color w:val="000000" w:themeColor="text1"/>
+        </w:rPr>
+        <w:t>.</w:t>
+      </w:r>
+    </w:p>
+    <w:p>
+      <w:pPr>
+        <w:spacing w:line="360" w:lineRule="auto"/>
+        <w:ind w:firstLine="708"/>
+        <w:jc w:val="both"/>
+        <w:rPr>
+          <w:rFonts w:ascii="Arial" w:hAnsi="Arial" w:cs="Arial"/>
+          <w:color w:val="000000" w:themeColor="text1"/>
+        </w:rPr>
+      </w:pPr>
+      <w:r>
+        <w:rPr>
+          <w:rFonts w:ascii="Arial" w:hAnsi="Arial" w:cs="Arial"/>
+          <w:color w:val="000000" w:themeColor="text1"/>
+        </w:rPr>
+        <w:t>R01F0</w:t>
+      </w:r>
+      <w:r>
+        <w:rPr>
+          <w:rFonts w:ascii="Arial" w:hAnsi="Arial" w:cs="Arial"/>
+          <w:color w:val="000000" w:themeColor="text1"/>
+        </w:rPr>
+        <w:t>3</w:t>
+      </w:r>
+      <w:r>
+        <w:rPr>
+          <w:rFonts w:ascii="Arial" w:hAnsi="Arial" w:cs="Arial"/>
+          <w:color w:val="000000" w:themeColor="text1"/>
+        </w:rPr>
+        <w:t xml:space="preserve"> – </w:t>
+      </w:r>
+      <w:r>
+        <w:rPr>
+          <w:rFonts w:ascii="Arial" w:hAnsi="Arial" w:cs="Arial"/>
+          <w:color w:val="000000" w:themeColor="text1"/>
+        </w:rPr>
+        <w:t>Explicar la arquitectura de las SDN.</w:t>
+      </w:r>
+    </w:p>
+    <w:p>
+      <w:pPr>
+        <w:spacing w:line="360" w:lineRule="auto"/>
+        <w:ind w:left="708" w:firstLine="708"/>
+        <w:jc w:val="both"/>
+        <w:rPr>
+          <w:rFonts w:ascii="Arial" w:hAnsi="Arial" w:cs="Arial"/>
+          <w:color w:val="000000" w:themeColor="text1"/>
+        </w:rPr>
+      </w:pPr>
+      <w:r>
+        <w:rPr>
+          <w:rFonts w:ascii="Arial" w:hAnsi="Arial" w:cs="Arial"/>
+          <w:color w:val="000000" w:themeColor="text1"/>
+        </w:rPr>
+        <w:t>R01F0</w:t>
+      </w:r>
+      <w:r>
+        <w:rPr>
+          <w:rFonts w:ascii="Arial" w:hAnsi="Arial" w:cs="Arial"/>
+          <w:color w:val="000000" w:themeColor="text1"/>
+        </w:rPr>
+        <w:t>3</w:t>
+      </w:r>
+      <w:r>
+        <w:rPr>
+          <w:rFonts w:ascii="Arial" w:hAnsi="Arial" w:cs="Arial"/>
+          <w:color w:val="000000" w:themeColor="text1"/>
+        </w:rPr>
+        <w:t xml:space="preserve">T01 – </w:t>
+      </w:r>
+      <w:r>
+        <w:rPr>
+          <w:rFonts w:ascii="Arial" w:hAnsi="Arial" w:cs="Arial"/>
+          <w:color w:val="000000" w:themeColor="text1"/>
+        </w:rPr>
+        <w:t>Conocer cada capa y cuál es su función dentro de este tipo de red</w:t>
+      </w:r>
+      <w:r>
+        <w:rPr>
+          <w:rFonts w:ascii="Arial" w:hAnsi="Arial" w:cs="Arial"/>
+          <w:color w:val="000000" w:themeColor="text1"/>
+        </w:rPr>
+        <w:t>.</w:t>
       </w:r>
     </w:p>
     <w:p>
@@ -3734,10 +3744,67 @@
           <w:rFonts w:ascii="Arial" w:hAnsi="Arial" w:cs="Arial"/>
           <w:color w:val="000000" w:themeColor="text1"/>
         </w:rPr>
-        <w:t>R01F01T02P01 – Visualizar la pantalla login.html</w:t>
-      </w:r>
-      <w:r>
-        <w:tab/>
+        <w:t>R01F0</w:t>
+      </w:r>
+      <w:r>
+        <w:rPr>
+          <w:rFonts w:ascii="Arial" w:hAnsi="Arial" w:cs="Arial"/>
+          <w:color w:val="000000" w:themeColor="text1"/>
+        </w:rPr>
+        <w:t>3</w:t>
+      </w:r>
+      <w:r>
+        <w:rPr>
+          <w:rFonts w:ascii="Arial" w:hAnsi="Arial" w:cs="Arial"/>
+          <w:color w:val="000000" w:themeColor="text1"/>
+        </w:rPr>
+        <w:t>T01P01 –</w:t>
+      </w:r>
+      <w:r>
+        <w:rPr>
+          <w:rFonts w:ascii="Arial" w:hAnsi="Arial" w:cs="Arial"/>
+          <w:color w:val="000000" w:themeColor="text1"/>
+        </w:rPr>
+        <w:t>Usar un esquema sobre la organización de la arquitectura SDN.</w:t>
+      </w:r>
+    </w:p>
+    <w:p>
+      <w:pPr>
+        <w:spacing w:line="360" w:lineRule="auto"/>
+        <w:ind w:firstLine="708"/>
+        <w:jc w:val="both"/>
+        <w:rPr>
+          <w:rFonts w:ascii="Arial" w:hAnsi="Arial" w:cs="Arial"/>
+          <w:color w:val="000000" w:themeColor="text1"/>
+        </w:rPr>
+      </w:pPr>
+      <w:r>
+        <w:rPr>
+          <w:rFonts w:ascii="Arial" w:hAnsi="Arial" w:cs="Arial"/>
+          <w:color w:val="000000" w:themeColor="text1"/>
+        </w:rPr>
+        <w:t>R01F0</w:t>
+      </w:r>
+      <w:r>
+        <w:rPr>
+          <w:rFonts w:ascii="Arial" w:hAnsi="Arial" w:cs="Arial"/>
+          <w:color w:val="000000" w:themeColor="text1"/>
+        </w:rPr>
+        <w:t>4</w:t>
+      </w:r>
+      <w:r>
+        <w:rPr>
+          <w:rFonts w:ascii="Arial" w:hAnsi="Arial" w:cs="Arial"/>
+          <w:color w:val="000000" w:themeColor="text1"/>
+        </w:rPr>
+        <w:t xml:space="preserve"> – </w:t>
+      </w:r>
+      <w:r>
+        <w:rPr>
+          <w:rFonts w:ascii="Arial" w:hAnsi="Arial" w:cs="Arial"/>
+          <w:color w:val="000000" w:themeColor="text1"/>
+        </w:rPr>
+        <w:t>Explicar los modelos de SDN.</w:t>
       </w:r>
     </w:p>
     <w:p>
@@ -3755,7 +3822,35 @@
           <w:rFonts w:ascii="Arial" w:hAnsi="Arial" w:cs="Arial"/>
           <w:color w:val="000000" w:themeColor="text1"/>
         </w:rPr>
-        <w:t>...</w:t>
+        <w:t>R01F0</w:t>
+      </w:r>
+      <w:r>
+        <w:rPr>
+          <w:rFonts w:ascii="Arial" w:hAnsi="Arial" w:cs="Arial"/>
+          <w:color w:val="000000" w:themeColor="text1"/>
+        </w:rPr>
+        <w:t>4</w:t>
+      </w:r>
+      <w:r>
+        <w:rPr>
+          <w:rFonts w:ascii="Arial" w:hAnsi="Arial" w:cs="Arial"/>
+          <w:color w:val="000000" w:themeColor="text1"/>
+        </w:rPr>
+        <w:t xml:space="preserve">T01 – </w:t>
+      </w:r>
+      <w:r>
+        <w:rPr>
+          <w:rFonts w:ascii="Arial" w:hAnsi="Arial" w:cs="Arial"/>
+          <w:color w:val="000000" w:themeColor="text1"/>
+        </w:rPr>
+        <w:t>Investigar sobre cada modelo, sus usos, características, ventajas y posibles aplicaciones</w:t>
+      </w:r>
+      <w:r>
+        <w:rPr>
+          <w:rFonts w:ascii="Arial" w:hAnsi="Arial" w:cs="Arial"/>
+          <w:color w:val="000000" w:themeColor="text1"/>
+        </w:rPr>
+        <w:t>.</w:t>
       </w:r>
     </w:p>
     <w:p>
@@ -3773,23 +3868,112 @@
           <w:rFonts w:ascii="Arial" w:hAnsi="Arial" w:cs="Arial"/>
           <w:color w:val="000000" w:themeColor="text1"/>
         </w:rPr>
-        <w:t xml:space="preserve">R01F02 </w:t>
-      </w:r>
-      <w:proofErr w:type="gramStart"/>
-      <w:r>
-        <w:rPr>
-          <w:rFonts w:ascii="Arial" w:hAnsi="Arial" w:cs="Arial"/>
-          <w:color w:val="000000" w:themeColor="text1"/>
-        </w:rPr>
-        <w:t>-  El</w:t>
-      </w:r>
-      <w:proofErr w:type="gramEnd"/>
-      <w:r>
-        <w:rPr>
-          <w:rFonts w:ascii="Arial" w:hAnsi="Arial" w:cs="Arial"/>
-          <w:color w:val="000000" w:themeColor="text1"/>
-        </w:rPr>
-        <w:t xml:space="preserve"> usuario debe introducir nombre y clave para poder entrar</w:t>
+        <w:t>R01F0</w:t>
+      </w:r>
+      <w:r>
+        <w:rPr>
+          <w:rFonts w:ascii="Arial" w:hAnsi="Arial" w:cs="Arial"/>
+          <w:color w:val="000000" w:themeColor="text1"/>
+        </w:rPr>
+        <w:t>5</w:t>
+      </w:r>
+      <w:r>
+        <w:rPr>
+          <w:rFonts w:ascii="Arial" w:hAnsi="Arial" w:cs="Arial"/>
+          <w:color w:val="000000" w:themeColor="text1"/>
+        </w:rPr>
+        <w:t xml:space="preserve"> – </w:t>
+      </w:r>
+      <w:r>
+        <w:rPr>
+          <w:rFonts w:ascii="Arial" w:hAnsi="Arial" w:cs="Arial"/>
+          <w:color w:val="000000" w:themeColor="text1"/>
+        </w:rPr>
+        <w:t>Conocer las principales características de las SDN.</w:t>
+      </w:r>
+    </w:p>
+    <w:p>
+      <w:pPr>
+        <w:spacing w:line="360" w:lineRule="auto"/>
+        <w:ind w:left="708" w:firstLine="708"/>
+        <w:jc w:val="both"/>
+        <w:rPr>
+          <w:rFonts w:ascii="Arial" w:hAnsi="Arial" w:cs="Arial"/>
+          <w:color w:val="000000" w:themeColor="text1"/>
+        </w:rPr>
+      </w:pPr>
+      <w:r>
+        <w:rPr>
+          <w:rFonts w:ascii="Arial" w:hAnsi="Arial" w:cs="Arial"/>
+          <w:color w:val="000000" w:themeColor="text1"/>
+        </w:rPr>
+        <w:t>R01F0</w:t>
+      </w:r>
+      <w:r>
+        <w:rPr>
+          <w:rFonts w:ascii="Arial" w:hAnsi="Arial" w:cs="Arial"/>
+          <w:color w:val="000000" w:themeColor="text1"/>
+        </w:rPr>
+        <w:t>5</w:t>
+      </w:r>
+      <w:r>
+        <w:rPr>
+          <w:rFonts w:ascii="Arial" w:hAnsi="Arial" w:cs="Arial"/>
+          <w:color w:val="000000" w:themeColor="text1"/>
+        </w:rPr>
+        <w:t xml:space="preserve">T01 – </w:t>
+      </w:r>
+      <w:r>
+        <w:rPr>
+          <w:rFonts w:ascii="Arial" w:hAnsi="Arial" w:cs="Arial"/>
+          <w:color w:val="000000" w:themeColor="text1"/>
+        </w:rPr>
+        <w:t>Informarnos sobre todas las características que tienen las SDN y quedarnos con las que sean fundamentales y destaquen sobre el resto</w:t>
+      </w:r>
+      <w:r>
+        <w:rPr>
+          <w:rFonts w:ascii="Arial" w:hAnsi="Arial" w:cs="Arial"/>
+          <w:color w:val="000000" w:themeColor="text1"/>
+        </w:rPr>
+        <w:t>.</w:t>
+      </w:r>
+    </w:p>
+    <w:p>
+      <w:pPr>
+        <w:spacing w:line="360" w:lineRule="auto"/>
+        <w:jc w:val="both"/>
+        <w:rPr>
+          <w:rFonts w:ascii="Arial" w:hAnsi="Arial" w:cs="Arial"/>
+          <w:color w:val="000000" w:themeColor="text1"/>
+        </w:rPr>
+      </w:pPr>
+      <w:r>
+        <w:rPr>
+          <w:rFonts w:ascii="Arial" w:hAnsi="Arial" w:cs="Arial"/>
+          <w:color w:val="000000" w:themeColor="text1"/>
+        </w:rPr>
+        <w:t>R0</w:t>
+      </w:r>
+      <w:r>
+        <w:rPr>
+          <w:rFonts w:ascii="Arial" w:hAnsi="Arial" w:cs="Arial"/>
+          <w:color w:val="000000" w:themeColor="text1"/>
+        </w:rPr>
+        <w:t>2</w:t>
+      </w:r>
+      <w:r>
+        <w:rPr>
+          <w:rFonts w:ascii="Arial" w:hAnsi="Arial" w:cs="Arial"/>
+          <w:color w:val="000000" w:themeColor="text1"/>
+        </w:rPr>
+        <w:t xml:space="preserve"> – </w:t>
+      </w:r>
+      <w:r>
+        <w:rPr>
+          <w:rFonts w:ascii="Arial" w:hAnsi="Arial" w:cs="Arial"/>
+          <w:color w:val="000000" w:themeColor="text1"/>
+        </w:rPr>
+        <w:t>Investigar el impacto de las SDN en centros de datos y la nube</w:t>
       </w:r>
     </w:p>
     <w:p>
@@ -3802,23 +3986,338 @@
           <w:color w:val="000000" w:themeColor="text1"/>
         </w:rPr>
       </w:pPr>
-    </w:p>
-    <w:p>
-      <w:pPr>
-        <w:spacing w:line="360" w:lineRule="auto"/>
-        <w:ind w:firstLine="708"/>
-        <w:jc w:val="both"/>
-        <w:rPr>
-          <w:rFonts w:ascii="Arial" w:hAnsi="Arial" w:cs="Arial"/>
-          <w:color w:val="000000" w:themeColor="text1"/>
-        </w:rPr>
-      </w:pPr>
-      <w:r>
-        <w:rPr>
-          <w:rFonts w:ascii="Arial" w:hAnsi="Arial" w:cs="Arial"/>
-          <w:color w:val="000000" w:themeColor="text1"/>
-        </w:rPr>
-        <w:t>...</w:t>
+      <w:r>
+        <w:rPr>
+          <w:rFonts w:ascii="Arial" w:hAnsi="Arial" w:cs="Arial"/>
+          <w:color w:val="000000" w:themeColor="text1"/>
+        </w:rPr>
+        <w:t>R0</w:t>
+      </w:r>
+      <w:r>
+        <w:rPr>
+          <w:rFonts w:ascii="Arial" w:hAnsi="Arial" w:cs="Arial"/>
+          <w:color w:val="000000" w:themeColor="text1"/>
+        </w:rPr>
+        <w:t>2</w:t>
+      </w:r>
+      <w:r>
+        <w:rPr>
+          <w:rFonts w:ascii="Arial" w:hAnsi="Arial" w:cs="Arial"/>
+          <w:color w:val="000000" w:themeColor="text1"/>
+        </w:rPr>
+        <w:t xml:space="preserve">F01 – </w:t>
+      </w:r>
+      <w:r>
+        <w:rPr>
+          <w:rFonts w:ascii="Arial" w:hAnsi="Arial" w:cs="Arial"/>
+          <w:color w:val="000000" w:themeColor="text1"/>
+        </w:rPr>
+        <w:t>Informarnos sobre el uso de las SDN en centros de datos y la nube y cuál es su impacto.</w:t>
+      </w:r>
+    </w:p>
+    <w:p>
+      <w:pPr>
+        <w:spacing w:line="360" w:lineRule="auto"/>
+        <w:ind w:left="708" w:firstLine="708"/>
+        <w:jc w:val="both"/>
+        <w:rPr>
+          <w:rFonts w:ascii="Arial" w:hAnsi="Arial" w:cs="Arial"/>
+          <w:color w:val="000000" w:themeColor="text1"/>
+        </w:rPr>
+      </w:pPr>
+      <w:r>
+        <w:rPr>
+          <w:rFonts w:ascii="Arial" w:hAnsi="Arial" w:cs="Arial"/>
+          <w:color w:val="000000" w:themeColor="text1"/>
+        </w:rPr>
+        <w:t>R0</w:t>
+      </w:r>
+      <w:r>
+        <w:rPr>
+          <w:rFonts w:ascii="Arial" w:hAnsi="Arial" w:cs="Arial"/>
+          <w:color w:val="000000" w:themeColor="text1"/>
+        </w:rPr>
+        <w:t>2</w:t>
+      </w:r>
+      <w:r>
+        <w:rPr>
+          <w:rFonts w:ascii="Arial" w:hAnsi="Arial" w:cs="Arial"/>
+          <w:color w:val="000000" w:themeColor="text1"/>
+        </w:rPr>
+        <w:t xml:space="preserve">F01T01 – </w:t>
+      </w:r>
+      <w:r>
+        <w:rPr>
+          <w:rFonts w:ascii="Arial" w:hAnsi="Arial" w:cs="Arial"/>
+          <w:color w:val="000000" w:themeColor="text1"/>
+        </w:rPr>
+        <w:t>Conseguir datos sobre la evolución del tráfico en centros de datos con SDN</w:t>
+      </w:r>
+      <w:r>
+        <w:rPr>
+          <w:rFonts w:ascii="Arial" w:hAnsi="Arial" w:cs="Arial"/>
+          <w:color w:val="000000" w:themeColor="text1"/>
+        </w:rPr>
+        <w:t>.</w:t>
+      </w:r>
+    </w:p>
+    <w:p>
+      <w:pPr>
+        <w:spacing w:line="360" w:lineRule="auto"/>
+        <w:ind w:left="1416" w:firstLine="708"/>
+        <w:jc w:val="both"/>
+        <w:rPr>
+          <w:rFonts w:ascii="Arial" w:hAnsi="Arial" w:cs="Arial"/>
+          <w:color w:val="000000" w:themeColor="text1"/>
+        </w:rPr>
+      </w:pPr>
+      <w:r>
+        <w:rPr>
+          <w:rFonts w:ascii="Arial" w:hAnsi="Arial" w:cs="Arial"/>
+          <w:color w:val="000000" w:themeColor="text1"/>
+        </w:rPr>
+        <w:lastRenderedPageBreak/>
+        <w:t>R0</w:t>
+      </w:r>
+      <w:r>
+        <w:rPr>
+          <w:rFonts w:ascii="Arial" w:hAnsi="Arial" w:cs="Arial"/>
+          <w:color w:val="000000" w:themeColor="text1"/>
+        </w:rPr>
+        <w:t>2</w:t>
+      </w:r>
+      <w:r>
+        <w:rPr>
+          <w:rFonts w:ascii="Arial" w:hAnsi="Arial" w:cs="Arial"/>
+          <w:color w:val="000000" w:themeColor="text1"/>
+        </w:rPr>
+        <w:t xml:space="preserve">F01T01P01 – </w:t>
+      </w:r>
+      <w:r>
+        <w:rPr>
+          <w:rFonts w:ascii="Arial" w:hAnsi="Arial" w:cs="Arial"/>
+          <w:color w:val="000000" w:themeColor="text1"/>
+        </w:rPr>
+        <w:t>Realizar un diagrama con los datos obtenidos.</w:t>
+      </w:r>
+    </w:p>
+    <w:p>
+      <w:pPr>
+        <w:spacing w:line="360" w:lineRule="auto"/>
+        <w:ind w:left="708" w:firstLine="708"/>
+        <w:jc w:val="both"/>
+        <w:rPr>
+          <w:rFonts w:ascii="Arial" w:hAnsi="Arial" w:cs="Arial"/>
+          <w:color w:val="000000" w:themeColor="text1"/>
+        </w:rPr>
+      </w:pPr>
+      <w:r>
+        <w:rPr>
+          <w:rFonts w:ascii="Arial" w:hAnsi="Arial" w:cs="Arial"/>
+          <w:color w:val="000000" w:themeColor="text1"/>
+        </w:rPr>
+        <w:t>R0</w:t>
+      </w:r>
+      <w:r>
+        <w:rPr>
+          <w:rFonts w:ascii="Arial" w:hAnsi="Arial" w:cs="Arial"/>
+          <w:color w:val="000000" w:themeColor="text1"/>
+        </w:rPr>
+        <w:t>2</w:t>
+      </w:r>
+      <w:r>
+        <w:rPr>
+          <w:rFonts w:ascii="Arial" w:hAnsi="Arial" w:cs="Arial"/>
+          <w:color w:val="000000" w:themeColor="text1"/>
+        </w:rPr>
+        <w:t>F01T0</w:t>
+      </w:r>
+      <w:r>
+        <w:rPr>
+          <w:rFonts w:ascii="Arial" w:hAnsi="Arial" w:cs="Arial"/>
+          <w:color w:val="000000" w:themeColor="text1"/>
+        </w:rPr>
+        <w:t>2</w:t>
+      </w:r>
+      <w:r>
+        <w:rPr>
+          <w:rFonts w:ascii="Arial" w:hAnsi="Arial" w:cs="Arial"/>
+          <w:color w:val="000000" w:themeColor="text1"/>
+        </w:rPr>
+        <w:t xml:space="preserve"> – </w:t>
+      </w:r>
+      <w:r>
+        <w:rPr>
+          <w:rFonts w:ascii="Arial" w:hAnsi="Arial" w:cs="Arial"/>
+          <w:color w:val="000000" w:themeColor="text1"/>
+        </w:rPr>
+        <w:t>Conseguir datos sobre la reducción de costes operativos</w:t>
+      </w:r>
+      <w:r>
+        <w:rPr>
+          <w:rFonts w:ascii="Arial" w:hAnsi="Arial" w:cs="Arial"/>
+          <w:color w:val="000000" w:themeColor="text1"/>
+        </w:rPr>
+        <w:t>.</w:t>
+      </w:r>
+    </w:p>
+    <w:p>
+      <w:pPr>
+        <w:spacing w:line="360" w:lineRule="auto"/>
+        <w:ind w:left="1416" w:firstLine="708"/>
+        <w:jc w:val="both"/>
+        <w:rPr>
+          <w:rFonts w:ascii="Arial" w:hAnsi="Arial" w:cs="Arial"/>
+          <w:color w:val="000000" w:themeColor="text1"/>
+        </w:rPr>
+      </w:pPr>
+      <w:r>
+        <w:rPr>
+          <w:rFonts w:ascii="Arial" w:hAnsi="Arial" w:cs="Arial"/>
+          <w:color w:val="000000" w:themeColor="text1"/>
+        </w:rPr>
+        <w:t>R0</w:t>
+      </w:r>
+      <w:r>
+        <w:rPr>
+          <w:rFonts w:ascii="Arial" w:hAnsi="Arial" w:cs="Arial"/>
+          <w:color w:val="000000" w:themeColor="text1"/>
+        </w:rPr>
+        <w:t>2</w:t>
+      </w:r>
+      <w:r>
+        <w:rPr>
+          <w:rFonts w:ascii="Arial" w:hAnsi="Arial" w:cs="Arial"/>
+          <w:color w:val="000000" w:themeColor="text1"/>
+        </w:rPr>
+        <w:t>F01T0</w:t>
+      </w:r>
+      <w:r>
+        <w:rPr>
+          <w:rFonts w:ascii="Arial" w:hAnsi="Arial" w:cs="Arial"/>
+          <w:color w:val="000000" w:themeColor="text1"/>
+        </w:rPr>
+        <w:t>2</w:t>
+      </w:r>
+      <w:r>
+        <w:rPr>
+          <w:rFonts w:ascii="Arial" w:hAnsi="Arial" w:cs="Arial"/>
+          <w:color w:val="000000" w:themeColor="text1"/>
+        </w:rPr>
+        <w:t xml:space="preserve">P01 – </w:t>
+      </w:r>
+      <w:r>
+        <w:rPr>
+          <w:rFonts w:ascii="Arial" w:hAnsi="Arial" w:cs="Arial"/>
+          <w:color w:val="000000" w:themeColor="text1"/>
+        </w:rPr>
+        <w:t>Realizar un diagrama con los datos obtenidos.</w:t>
+      </w:r>
+    </w:p>
+    <w:p>
+      <w:pPr>
+        <w:spacing w:line="360" w:lineRule="auto"/>
+        <w:ind w:left="708" w:firstLine="708"/>
+        <w:jc w:val="both"/>
+        <w:rPr>
+          <w:rFonts w:ascii="Arial" w:hAnsi="Arial" w:cs="Arial"/>
+          <w:color w:val="000000" w:themeColor="text1"/>
+        </w:rPr>
+      </w:pPr>
+      <w:r>
+        <w:rPr>
+          <w:rFonts w:ascii="Arial" w:hAnsi="Arial" w:cs="Arial"/>
+          <w:color w:val="000000" w:themeColor="text1"/>
+        </w:rPr>
+        <w:t>R0</w:t>
+      </w:r>
+      <w:r>
+        <w:rPr>
+          <w:rFonts w:ascii="Arial" w:hAnsi="Arial" w:cs="Arial"/>
+          <w:color w:val="000000" w:themeColor="text1"/>
+        </w:rPr>
+        <w:t>2</w:t>
+      </w:r>
+      <w:r>
+        <w:rPr>
+          <w:rFonts w:ascii="Arial" w:hAnsi="Arial" w:cs="Arial"/>
+          <w:color w:val="000000" w:themeColor="text1"/>
+        </w:rPr>
+        <w:t>F01T0</w:t>
+      </w:r>
+      <w:r>
+        <w:rPr>
+          <w:rFonts w:ascii="Arial" w:hAnsi="Arial" w:cs="Arial"/>
+          <w:color w:val="000000" w:themeColor="text1"/>
+        </w:rPr>
+        <w:t>3</w:t>
+      </w:r>
+      <w:r>
+        <w:rPr>
+          <w:rFonts w:ascii="Arial" w:hAnsi="Arial" w:cs="Arial"/>
+          <w:color w:val="000000" w:themeColor="text1"/>
+        </w:rPr>
+        <w:t xml:space="preserve"> – </w:t>
+      </w:r>
+      <w:r>
+        <w:rPr>
+          <w:rFonts w:ascii="Arial" w:hAnsi="Arial" w:cs="Arial"/>
+          <w:color w:val="000000" w:themeColor="text1"/>
+        </w:rPr>
+        <w:t>Conocer los beneficios que aportan las SDN a los centros de datos.</w:t>
+      </w:r>
+    </w:p>
+    <w:p>
+      <w:pPr>
+        <w:spacing w:line="360" w:lineRule="auto"/>
+        <w:ind w:left="1416" w:firstLine="708"/>
+        <w:jc w:val="both"/>
+        <w:rPr>
+          <w:rFonts w:ascii="Arial" w:hAnsi="Arial" w:cs="Arial"/>
+          <w:color w:val="000000" w:themeColor="text1"/>
+        </w:rPr>
+      </w:pPr>
+      <w:r>
+        <w:rPr>
+          <w:rFonts w:ascii="Arial" w:hAnsi="Arial" w:cs="Arial"/>
+          <w:color w:val="000000" w:themeColor="text1"/>
+        </w:rPr>
+        <w:t>R0</w:t>
+      </w:r>
+      <w:r>
+        <w:rPr>
+          <w:rFonts w:ascii="Arial" w:hAnsi="Arial" w:cs="Arial"/>
+          <w:color w:val="000000" w:themeColor="text1"/>
+        </w:rPr>
+        <w:t>2</w:t>
+      </w:r>
+      <w:r>
+        <w:rPr>
+          <w:rFonts w:ascii="Arial" w:hAnsi="Arial" w:cs="Arial"/>
+          <w:color w:val="000000" w:themeColor="text1"/>
+        </w:rPr>
+        <w:t>F01T0</w:t>
+      </w:r>
+      <w:r>
+        <w:rPr>
+          <w:rFonts w:ascii="Arial" w:hAnsi="Arial" w:cs="Arial"/>
+          <w:color w:val="000000" w:themeColor="text1"/>
+        </w:rPr>
+        <w:t>3</w:t>
+      </w:r>
+      <w:r>
+        <w:rPr>
+          <w:rFonts w:ascii="Arial" w:hAnsi="Arial" w:cs="Arial"/>
+          <w:color w:val="000000" w:themeColor="text1"/>
+        </w:rPr>
+        <w:t xml:space="preserve">P01 – </w:t>
+      </w:r>
+      <w:r>
+        <w:rPr>
+          <w:rFonts w:ascii="Arial" w:hAnsi="Arial" w:cs="Arial"/>
+          <w:color w:val="000000" w:themeColor="text1"/>
+        </w:rPr>
+        <w:t>Realizar una tabla para poder reflejar todos los datos de una manera más clara visualmente.</w:t>
       </w:r>
     </w:p>
     <w:p>
@@ -4847,7 +5346,7 @@
       </w:tblGrid>
       <w:tr>
         <w:trPr>
-          <w:trHeight w:val="300"/>
+          <w:trHeight w:val="4027"/>
         </w:trPr>
         <w:tc>
           <w:tcPr>
@@ -4992,7 +5491,7 @@
                 <w:noProof/>
               </w:rPr>
               <w:drawing>
-                <wp:anchor distT="0" distB="0" distL="114300" distR="114300" simplePos="0" relativeHeight="251675648" behindDoc="0" locked="0" layoutInCell="1" allowOverlap="1" wp14:anchorId="5445F602" wp14:editId="6A5BF98E">
+                <wp:anchor distT="0" distB="0" distL="114300" distR="114300" simplePos="0" relativeHeight="251675648" behindDoc="0" locked="0" layoutInCell="1" allowOverlap="1" wp14:anchorId="5445F602" wp14:editId="521EC3FE">
                   <wp:simplePos x="0" y="0"/>
                   <wp:positionH relativeFrom="column">
                     <wp:posOffset>-68580</wp:posOffset>
@@ -5059,7 +5558,7 @@
               <mc:AlternateContent>
                 <mc:Choice Requires="wps">
                   <w:drawing>
-                    <wp:anchor distT="0" distB="0" distL="114300" distR="114300" simplePos="0" relativeHeight="251703296" behindDoc="0" locked="0" layoutInCell="1" allowOverlap="1" wp14:anchorId="3EA32F39" wp14:editId="2FA7C496">
+                    <wp:anchor distT="0" distB="0" distL="114300" distR="114300" simplePos="0" relativeHeight="251703296" behindDoc="0" locked="0" layoutInCell="1" allowOverlap="1" wp14:anchorId="3EA32F39" wp14:editId="5A5C297B">
                       <wp:simplePos x="0" y="0"/>
                       <wp:positionH relativeFrom="column">
                         <wp:posOffset>76200</wp:posOffset>
@@ -5167,6 +5666,9 @@
                               <w:t>3</w:t>
                             </w:r>
                             <w:r>
+                              <w:rPr>
+                                <w:noProof/>
+                              </w:rPr>
                               <w:fldChar w:fldCharType="end"/>
                             </w:r>
                             <w:r>
@@ -5188,7 +5690,7 @@
               <mc:AlternateContent>
                 <mc:Choice Requires="wps">
                   <w:drawing>
-                    <wp:anchor distT="0" distB="0" distL="114300" distR="114300" simplePos="0" relativeHeight="251705344" behindDoc="0" locked="0" layoutInCell="1" allowOverlap="1" wp14:anchorId="0EB28152" wp14:editId="5773EAF5">
+                    <wp:anchor distT="0" distB="0" distL="114300" distR="114300" simplePos="0" relativeHeight="251705344" behindDoc="0" locked="0" layoutInCell="1" allowOverlap="1" wp14:anchorId="0EB28152" wp14:editId="25F741BB">
                       <wp:simplePos x="0" y="0"/>
                       <wp:positionH relativeFrom="column">
                         <wp:posOffset>15240</wp:posOffset>
@@ -5293,6 +5795,9 @@
                               <w:t>4</w:t>
                             </w:r>
                             <w:r>
+                              <w:rPr>
+                                <w:noProof/>
+                              </w:rPr>
                               <w:fldChar w:fldCharType="end"/>
                             </w:r>
                             <w:r>
@@ -5312,7 +5817,7 @@
                 <w:noProof/>
               </w:rPr>
               <w:drawing>
-                <wp:anchor distT="0" distB="0" distL="114300" distR="114300" simplePos="0" relativeHeight="251701248" behindDoc="0" locked="0" layoutInCell="1" allowOverlap="1" wp14:anchorId="6746E0D6" wp14:editId="0BAEDF62">
+                <wp:anchor distT="0" distB="0" distL="114300" distR="114300" simplePos="0" relativeHeight="251701248" behindDoc="0" locked="0" layoutInCell="1" allowOverlap="1" wp14:anchorId="6746E0D6" wp14:editId="6F82818C">
                   <wp:simplePos x="0" y="0"/>
                   <wp:positionH relativeFrom="column">
                     <wp:posOffset>15240</wp:posOffset>
@@ -5930,144 +6435,21 @@
         <w:jc w:val="both"/>
         <w:rPr>
           <w:rFonts w:ascii="Arial" w:hAnsi="Arial" w:cs="Arial"/>
-          <w:color w:val="70AD47" w:themeColor="accent6"/>
-          <w:sz w:val="32"/>
-          <w:szCs w:val="32"/>
-        </w:rPr>
-      </w:pPr>
-      <w:r>
-        <w:rPr>
-          <w:rFonts w:ascii="Arial" w:hAnsi="Arial" w:cs="Arial"/>
-          <w:color w:val="70AD47" w:themeColor="accent6"/>
-          <w:sz w:val="32"/>
-          <w:szCs w:val="32"/>
-        </w:rPr>
-        <w:lastRenderedPageBreak/>
-        <w:t>METODOLOGÍA</w:t>
-      </w:r>
-    </w:p>
-    <w:p>
-      <w:pPr>
-        <w:spacing w:line="360" w:lineRule="auto"/>
-        <w:jc w:val="both"/>
-        <w:rPr>
-          <w:rFonts w:ascii="Arial" w:hAnsi="Arial" w:cs="Arial"/>
-          <w:color w:val="000000" w:themeColor="text1"/>
-        </w:rPr>
-      </w:pPr>
-      <w:r>
-        <w:rPr>
-          <w:rFonts w:ascii="Arial" w:hAnsi="Arial" w:cs="Arial"/>
-          <w:b/>
-          <w:bCs/>
-          <w:color w:val="000000" w:themeColor="text1"/>
-        </w:rPr>
-        <w:t>Metodología usada</w:t>
-      </w:r>
-      <w:r>
-        <w:rPr>
-          <w:rFonts w:ascii="Arial" w:hAnsi="Arial" w:cs="Arial"/>
-          <w:color w:val="000000" w:themeColor="text1"/>
-        </w:rPr>
-        <w:t xml:space="preserve"> y justificación de </w:t>
-      </w:r>
-      <w:proofErr w:type="gramStart"/>
-      <w:r>
-        <w:rPr>
-          <w:rFonts w:ascii="Arial" w:hAnsi="Arial" w:cs="Arial"/>
-          <w:color w:val="000000" w:themeColor="text1"/>
-        </w:rPr>
-        <w:t>la misma</w:t>
-      </w:r>
-      <w:proofErr w:type="gramEnd"/>
-      <w:r>
-        <w:rPr>
-          <w:rFonts w:ascii="Arial" w:hAnsi="Arial" w:cs="Arial"/>
-          <w:color w:val="000000" w:themeColor="text1"/>
-        </w:rPr>
-        <w:t>.</w:t>
-      </w:r>
-    </w:p>
-    <w:p>
-      <w:pPr>
-        <w:spacing w:line="360" w:lineRule="auto"/>
-        <w:jc w:val="both"/>
-        <w:rPr>
-          <w:rFonts w:ascii="Arial" w:hAnsi="Arial" w:cs="Arial"/>
-          <w:color w:val="000000" w:themeColor="text1"/>
-        </w:rPr>
-      </w:pPr>
-      <w:r>
-        <w:rPr>
-          <w:rFonts w:ascii="Arial" w:hAnsi="Arial" w:cs="Arial"/>
-          <w:color w:val="000000" w:themeColor="text1"/>
-        </w:rPr>
-        <w:t xml:space="preserve">Se presentarán dos planificaciones, una valoración inicial y previa a la implementación del proyecto y otra final con el tiempo real dedicado a cada parte del RFTP. Se analizarán </w:t>
-      </w:r>
-      <w:r>
-        <w:rPr>
-          <w:rFonts w:ascii="Arial" w:hAnsi="Arial" w:cs="Arial"/>
-          <w:color w:val="000000" w:themeColor="text1"/>
-        </w:rPr>
-        <w:t xml:space="preserve">las </w:t>
-      </w:r>
-      <w:r>
-        <w:rPr>
-          <w:rFonts w:ascii="Arial" w:hAnsi="Arial" w:cs="Arial"/>
-          <w:color w:val="000000" w:themeColor="text1"/>
-        </w:rPr>
-        <w:t>desvia</w:t>
-      </w:r>
-      <w:r>
-        <w:rPr>
-          <w:rFonts w:ascii="Arial" w:hAnsi="Arial" w:cs="Arial"/>
-          <w:color w:val="000000" w:themeColor="text1"/>
-        </w:rPr>
-        <w:t>ciones.</w:t>
-      </w:r>
-      <w:r>
-        <w:br/>
-      </w:r>
-      <w:r>
-        <w:rPr>
-          <w:rFonts w:ascii="Arial" w:hAnsi="Arial" w:cs="Arial"/>
-          <w:color w:val="000000" w:themeColor="text1"/>
-        </w:rPr>
-        <w:t>El tiempo se expresará en horas. Debe existir una totalización final.</w:t>
-      </w:r>
-    </w:p>
-    <w:p>
-      <w:pPr>
-        <w:spacing w:line="360" w:lineRule="auto"/>
-        <w:jc w:val="both"/>
-        <w:rPr>
-          <w:rFonts w:ascii="Arial" w:hAnsi="Arial" w:cs="Arial"/>
-          <w:color w:val="000000" w:themeColor="text1"/>
-        </w:rPr>
-      </w:pPr>
-      <w:r>
-        <w:rPr>
-          <w:rFonts w:ascii="Arial" w:hAnsi="Arial" w:cs="Arial"/>
-          <w:b/>
-          <w:bCs/>
-          <w:color w:val="000000" w:themeColor="text1"/>
-        </w:rPr>
-        <w:t xml:space="preserve">Diagrama de Gantt </w:t>
-      </w:r>
-      <w:r>
-        <w:rPr>
-          <w:rFonts w:ascii="Arial" w:hAnsi="Arial" w:cs="Arial"/>
-          <w:color w:val="000000" w:themeColor="text1"/>
-        </w:rPr>
-        <w:t>(Microsoft Project o similar). Real, contrastable con GIT, RFTP y Casos de uso.</w:t>
-      </w:r>
-    </w:p>
-    <w:p>
-      <w:pPr>
-        <w:spacing w:line="360" w:lineRule="auto"/>
-        <w:jc w:val="center"/>
-        <w:rPr>
-          <w:color w:val="000000" w:themeColor="text1"/>
+          <w:color w:val="000000" w:themeColor="text1"/>
+          <w:sz w:val="24"/>
+          <w:szCs w:val="24"/>
+        </w:rPr>
+      </w:pPr>
+    </w:p>
+    <w:p>
+      <w:pPr>
+        <w:spacing w:line="360" w:lineRule="auto"/>
+        <w:jc w:val="both"/>
+        <w:rPr>
+          <w:rFonts w:ascii="Arial" w:hAnsi="Arial" w:cs="Arial"/>
+          <w:color w:val="000000" w:themeColor="text1"/>
+          <w:sz w:val="24"/>
+          <w:szCs w:val="24"/>
         </w:rPr>
       </w:pPr>
       <w:r>
@@ -6075,10 +6457,18 @@
           <w:noProof/>
         </w:rPr>
         <w:drawing>
-          <wp:inline distT="0" distB="0" distL="0" distR="0" wp14:anchorId="3CD26B42" wp14:editId="7FE3AA8B">
-            <wp:extent cx="4572000" cy="2333625"/>
+          <wp:anchor distT="0" distB="0" distL="114300" distR="114300" simplePos="0" relativeHeight="251708416" behindDoc="0" locked="0" layoutInCell="1" allowOverlap="1" wp14:anchorId="358BAC3B" wp14:editId="52AB5A05">
+            <wp:simplePos x="0" y="0"/>
+            <wp:positionH relativeFrom="column">
+              <wp:posOffset>-918210</wp:posOffset>
+            </wp:positionH>
+            <wp:positionV relativeFrom="paragraph">
+              <wp:posOffset>373380</wp:posOffset>
+            </wp:positionV>
+            <wp:extent cx="1834515" cy="1031240"/>
             <wp:effectExtent l="0" t="0" r="0" b="0"/>
-            <wp:docPr id="212716618" name="Imagen 212716618"/>
+            <wp:wrapSquare wrapText="bothSides"/>
+            <wp:docPr id="1722338249" name="Imagen 14" descr="ClickUp 标志和符号，含义，历史，PNG，品牌"/>
             <wp:cNvGraphicFramePr>
               <a:graphicFrameLocks xmlns:a="http://schemas.openxmlformats.org/drawingml/2006/main" noChangeAspect="1"/>
             </wp:cNvGraphicFramePr>
@@ -6086,11 +6476,403 @@
               <a:graphicData uri="http://schemas.openxmlformats.org/drawingml/2006/picture">
                 <pic:pic xmlns:pic="http://schemas.openxmlformats.org/drawingml/2006/picture">
                   <pic:nvPicPr>
-                    <pic:cNvPr id="0" name=""/>
+                    <pic:cNvPr id="0" name="Picture 3" descr="ClickUp 标志和符号，含义，历史，PNG，品牌"/>
+                    <pic:cNvPicPr>
+                      <a:picLocks noChangeAspect="1" noChangeArrowheads="1"/>
+                    </pic:cNvPicPr>
+                  </pic:nvPicPr>
+                  <pic:blipFill>
+                    <a:blip r:embed="rId18" cstate="print">
+                      <a:extLst>
+                        <a:ext uri="{28A0092B-C50C-407E-A947-70E740481C1C}">
+                          <a14:useLocalDpi xmlns:a14="http://schemas.microsoft.com/office/drawing/2010/main" val="0"/>
+                        </a:ext>
+                      </a:extLst>
+                    </a:blip>
+                    <a:srcRect/>
+                    <a:stretch>
+                      <a:fillRect/>
+                    </a:stretch>
+                  </pic:blipFill>
+                  <pic:spPr bwMode="auto">
+                    <a:xfrm>
+                      <a:off x="0" y="0"/>
+                      <a:ext cx="1834515" cy="1031240"/>
+                    </a:xfrm>
+                    <a:prstGeom prst="rect">
+                      <a:avLst/>
+                    </a:prstGeom>
+                    <a:noFill/>
+                    <a:ln>
+                      <a:noFill/>
+                    </a:ln>
+                  </pic:spPr>
+                </pic:pic>
+              </a:graphicData>
+            </a:graphic>
+            <wp14:sizeRelH relativeFrom="page">
+              <wp14:pctWidth>0</wp14:pctWidth>
+            </wp14:sizeRelH>
+            <wp14:sizeRelV relativeFrom="page">
+              <wp14:pctHeight>0</wp14:pctHeight>
+            </wp14:sizeRelV>
+          </wp:anchor>
+        </w:drawing>
+      </w:r>
+      <w:r>
+        <w:rPr>
+          <w:rFonts w:ascii="Arial" w:hAnsi="Arial" w:cs="Arial"/>
+          <w:b/>
+          <w:bCs/>
+          <w:color w:val="000000" w:themeColor="text1"/>
+          <w:sz w:val="24"/>
+          <w:szCs w:val="24"/>
+        </w:rPr>
+        <w:t xml:space="preserve">                                </w:t>
+      </w:r>
+      <w:r>
+        <w:rPr>
+          <w:rFonts w:ascii="Arial" w:hAnsi="Arial" w:cs="Arial"/>
+          <w:b/>
+          <w:bCs/>
+          <w:color w:val="000000" w:themeColor="text1"/>
+          <w:sz w:val="24"/>
+          <w:szCs w:val="24"/>
+        </w:rPr>
+        <w:t>ClickUp</w:t>
+      </w:r>
+    </w:p>
+    <w:p>
+      <w:pPr>
+        <w:spacing w:line="360" w:lineRule="auto"/>
+        <w:ind w:left="2124"/>
+        <w:jc w:val="both"/>
+        <w:rPr>
+          <w:rFonts w:ascii="Arial" w:hAnsi="Arial" w:cs="Arial"/>
+          <w:color w:val="000000" w:themeColor="text1"/>
+          <w:sz w:val="24"/>
+          <w:szCs w:val="24"/>
+        </w:rPr>
+      </w:pPr>
+      <w:r>
+        <w:rPr>
+          <w:rFonts w:ascii="Arial" w:hAnsi="Arial" w:cs="Arial"/>
+          <w:color w:val="000000" w:themeColor="text1"/>
+          <w:sz w:val="24"/>
+          <w:szCs w:val="24"/>
+        </w:rPr>
+        <w:t>Es una herramienta de gestión de proyectos que permite a los equipos trabajar y colaborar en la nube.</w:t>
+      </w:r>
+    </w:p>
+    <w:p>
+      <w:pPr>
+        <w:spacing w:line="360" w:lineRule="auto"/>
+        <w:jc w:val="both"/>
+        <w:rPr>
+          <w:rFonts w:ascii="Arial" w:hAnsi="Arial" w:cs="Arial"/>
+          <w:b/>
+          <w:bCs/>
+          <w:color w:val="000000" w:themeColor="text1"/>
+          <w:sz w:val="24"/>
+          <w:szCs w:val="24"/>
+        </w:rPr>
+      </w:pPr>
+    </w:p>
+    <w:p>
+      <w:pPr>
+        <w:spacing w:line="360" w:lineRule="auto"/>
+        <w:ind w:left="2124"/>
+        <w:jc w:val="both"/>
+        <w:rPr>
+          <w:rFonts w:ascii="Arial" w:hAnsi="Arial" w:cs="Arial"/>
+          <w:color w:val="000000" w:themeColor="text1"/>
+          <w:sz w:val="24"/>
+          <w:szCs w:val="24"/>
+        </w:rPr>
+      </w:pPr>
+      <w:r>
+        <w:rPr>
+          <w:noProof/>
+        </w:rPr>
+        <mc:AlternateContent>
+          <mc:Choice Requires="wps">
+            <w:drawing>
+              <wp:anchor distT="0" distB="0" distL="114300" distR="114300" simplePos="0" relativeHeight="251710464" behindDoc="0" locked="0" layoutInCell="1" allowOverlap="1" wp14:anchorId="64E9F1DB" wp14:editId="1DEE3B3C">
+                <wp:simplePos x="0" y="0"/>
+                <wp:positionH relativeFrom="column">
+                  <wp:posOffset>-872490</wp:posOffset>
+                </wp:positionH>
+                <wp:positionV relativeFrom="paragraph">
+                  <wp:posOffset>128905</wp:posOffset>
+                </wp:positionV>
+                <wp:extent cx="1834515" cy="635"/>
+                <wp:effectExtent l="0" t="0" r="0" b="0"/>
+                <wp:wrapSquare wrapText="bothSides"/>
+                <wp:docPr id="1164299432" name="Cuadro de texto 1"/>
+                <wp:cNvGraphicFramePr/>
+                <a:graphic xmlns:a="http://schemas.openxmlformats.org/drawingml/2006/main">
+                  <a:graphicData uri="http://schemas.microsoft.com/office/word/2010/wordprocessingShape">
+                    <wps:wsp>
+                      <wps:cNvSpPr txBox="1"/>
+                      <wps:spPr>
+                        <a:xfrm>
+                          <a:off x="0" y="0"/>
+                          <a:ext cx="1834515" cy="635"/>
+                        </a:xfrm>
+                        <a:prstGeom prst="rect">
+                          <a:avLst/>
+                        </a:prstGeom>
+                        <a:solidFill>
+                          <a:prstClr val="white"/>
+                        </a:solidFill>
+                        <a:ln>
+                          <a:noFill/>
+                        </a:ln>
+                      </wps:spPr>
+                      <wps:txbx>
+                        <w:txbxContent>
+                          <w:p>
+                            <w:pPr>
+                              <w:pStyle w:val="Descripcin"/>
+                              <w:rPr>
+                                <w:noProof/>
+                                <w:sz w:val="22"/>
+                                <w:szCs w:val="22"/>
+                              </w:rPr>
+                            </w:pPr>
+                            <w:r>
+                              <w:t xml:space="preserve">Ilustración </w:t>
+                            </w:r>
+                            <w:fldSimple w:instr=" SEQ Ilustración \* ARABIC ">
+                              <w:r>
+                                <w:rPr>
+                                  <w:noProof/>
+                                </w:rPr>
+                                <w:t>5</w:t>
+                              </w:r>
+                            </w:fldSimple>
+                            <w:r>
+                              <w:t xml:space="preserve"> Herramienta ClickUp</w:t>
+                            </w:r>
+                          </w:p>
+                        </w:txbxContent>
+                      </wps:txbx>
+                      <wps:bodyPr rot="0" spcFirstLastPara="0" vertOverflow="overflow" horzOverflow="overflow" vert="horz" wrap="square" lIns="0" tIns="0" rIns="0" bIns="0" numCol="1" spcCol="0" rtlCol="0" fromWordArt="0" anchor="t" anchorCtr="0" forceAA="0" compatLnSpc="1">
+                        <a:prstTxWarp prst="textNoShape">
+                          <a:avLst/>
+                        </a:prstTxWarp>
+                        <a:spAutoFit/>
+                      </wps:bodyPr>
+                    </wps:wsp>
+                  </a:graphicData>
+                </a:graphic>
+              </wp:anchor>
+            </w:drawing>
+          </mc:Choice>
+          <mc:Fallback>
+            <w:pict>
+              <v:shape w14:anchorId="64E9F1DB" id="_x0000_s1030" type="#_x0000_t202" style="position:absolute;left:0;text-align:left;margin-left:-68.7pt;margin-top:10.15pt;width:144.45pt;height:.05pt;z-index:251710464;visibility:visible;mso-wrap-style:square;mso-wrap-distance-left:9pt;mso-wrap-distance-top:0;mso-wrap-distance-right:9pt;mso-wrap-distance-bottom:0;mso-position-horizontal:absolute;mso-position-horizontal-relative:text;mso-position-vertical:absolute;mso-position-vertical-relative:text;v-text-anchor:top" o:gfxdata="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" stroked="f">
+                <v:textbox style="mso-fit-shape-to-text:t" inset="0,0,0,0">
+                  <w:txbxContent>
+                    <w:p>
+                      <w:pPr>
+                        <w:pStyle w:val="Descripcin"/>
+                        <w:rPr>
+                          <w:noProof/>
+                          <w:sz w:val="22"/>
+                          <w:szCs w:val="22"/>
+                        </w:rPr>
+                      </w:pPr>
+                      <w:r>
+                        <w:t xml:space="preserve">Ilustración </w:t>
+                      </w:r>
+                      <w:r>
+                        <w:fldChar w:fldCharType="begin"/>
+                      </w:r>
+                      <w:r>
+                        <w:instrText xml:space="preserve"> SEQ Ilustración \* ARABIC </w:instrText>
+                      </w:r>
+                      <w:r>
+                        <w:fldChar w:fldCharType="separate"/>
+                      </w:r>
+                      <w:r>
+                        <w:rPr>
+                          <w:noProof/>
+                        </w:rPr>
+                        <w:t>5</w:t>
+                      </w:r>
+                      <w:r>
+                        <w:fldChar w:fldCharType="end"/>
+                      </w:r>
+                      <w:r>
+                        <w:t xml:space="preserve"> Herramienta ClickUp</w:t>
+                      </w:r>
+                    </w:p>
+                  </w:txbxContent>
+                </v:textbox>
+                <w10:wrap type="square"/>
+              </v:shape>
+            </w:pict>
+          </mc:Fallback>
+        </mc:AlternateContent>
+      </w:r>
+      <w:r>
+        <w:rPr>
+          <w:rFonts w:ascii="Arial" w:hAnsi="Arial" w:cs="Arial"/>
+          <w:color w:val="000000" w:themeColor="text1"/>
+          <w:sz w:val="24"/>
+          <w:szCs w:val="24"/>
+        </w:rPr>
+        <w:t>La he utilizado para poder realizar el diagrama de Gantt, donde hemos ido poniendo todas las tareas realizadas y su duración aproximada.</w:t>
+      </w:r>
+    </w:p>
+    <w:p>
+      <w:pPr>
+        <w:spacing w:line="360" w:lineRule="auto"/>
+        <w:jc w:val="both"/>
+        <w:rPr>
+          <w:rFonts w:ascii="Arial" w:hAnsi="Arial" w:cs="Arial"/>
+          <w:color w:val="000000" w:themeColor="text1"/>
+          <w:sz w:val="24"/>
+          <w:szCs w:val="24"/>
+        </w:rPr>
+      </w:pPr>
+    </w:p>
+    <w:p>
+      <w:pPr>
+        <w:spacing w:line="360" w:lineRule="auto"/>
+        <w:jc w:val="both"/>
+        <w:rPr>
+          <w:rFonts w:ascii="Arial" w:hAnsi="Arial" w:cs="Arial"/>
+          <w:color w:val="000000" w:themeColor="text1"/>
+          <w:sz w:val="24"/>
+          <w:szCs w:val="24"/>
+        </w:rPr>
+      </w:pPr>
+    </w:p>
+    <w:p>
+      <w:pPr>
+        <w:spacing w:line="360" w:lineRule="auto"/>
+        <w:jc w:val="both"/>
+        <w:rPr>
+          <w:rFonts w:ascii="Arial" w:hAnsi="Arial" w:cs="Arial"/>
+          <w:color w:val="000000" w:themeColor="text1"/>
+          <w:sz w:val="24"/>
+          <w:szCs w:val="24"/>
+        </w:rPr>
+      </w:pPr>
+    </w:p>
+    <w:p>
+      <w:pPr>
+        <w:spacing w:line="360" w:lineRule="auto"/>
+        <w:jc w:val="both"/>
+        <w:rPr>
+          <w:rFonts w:ascii="Arial" w:hAnsi="Arial" w:cs="Arial"/>
+          <w:color w:val="70AD47" w:themeColor="accent6"/>
+          <w:sz w:val="32"/>
+          <w:szCs w:val="32"/>
+        </w:rPr>
+      </w:pPr>
+    </w:p>
+    <w:p>
+      <w:pPr>
+        <w:rPr>
+          <w:rFonts w:ascii="Arial" w:hAnsi="Arial" w:cs="Arial"/>
+          <w:color w:val="70AD47" w:themeColor="accent6"/>
+          <w:sz w:val="32"/>
+          <w:szCs w:val="32"/>
+        </w:rPr>
+      </w:pPr>
+      <w:r>
+        <w:rPr>
+          <w:rFonts w:ascii="Arial" w:hAnsi="Arial" w:cs="Arial"/>
+          <w:color w:val="70AD47" w:themeColor="accent6"/>
+          <w:sz w:val="32"/>
+          <w:szCs w:val="32"/>
+        </w:rPr>
+        <w:br w:type="page"/>
+      </w:r>
+    </w:p>
+    <w:p>
+      <w:pPr>
+        <w:spacing w:line="360" w:lineRule="auto"/>
+        <w:jc w:val="both"/>
+        <w:rPr>
+          <w:rFonts w:ascii="Arial" w:hAnsi="Arial" w:cs="Arial"/>
+          <w:color w:val="70AD47" w:themeColor="accent6"/>
+          <w:sz w:val="32"/>
+          <w:szCs w:val="32"/>
+        </w:rPr>
+      </w:pPr>
+      <w:r>
+        <w:rPr>
+          <w:rFonts w:ascii="Arial" w:hAnsi="Arial" w:cs="Arial"/>
+          <w:color w:val="70AD47" w:themeColor="accent6"/>
+          <w:sz w:val="32"/>
+          <w:szCs w:val="32"/>
+        </w:rPr>
+        <w:lastRenderedPageBreak/>
+        <w:t>METODOLOGÍA</w:t>
+      </w:r>
+    </w:p>
+    <w:p>
+      <w:pPr>
+        <w:spacing w:line="360" w:lineRule="auto"/>
+        <w:jc w:val="both"/>
+        <w:rPr>
+          <w:rFonts w:ascii="Arial" w:hAnsi="Arial" w:cs="Arial"/>
+          <w:color w:val="000000" w:themeColor="text1"/>
+        </w:rPr>
+      </w:pPr>
+      <w:r>
+        <w:rPr>
+          <w:rFonts w:ascii="Arial" w:hAnsi="Arial" w:cs="Arial"/>
+          <w:b/>
+          <w:bCs/>
+          <w:color w:val="000000" w:themeColor="text1"/>
+        </w:rPr>
+        <w:t xml:space="preserve">Diagrama de Gantt </w:t>
+      </w:r>
+    </w:p>
+    <w:p>
+      <w:pPr>
+        <w:spacing w:line="360" w:lineRule="auto"/>
+        <w:jc w:val="both"/>
+        <w:rPr>
+          <w:rFonts w:ascii="Arial" w:hAnsi="Arial" w:cs="Arial"/>
+          <w:color w:val="000000" w:themeColor="text1"/>
+        </w:rPr>
+      </w:pPr>
+      <w:r>
+        <w:rPr>
+          <w:noProof/>
+          <w:color w:val="000000" w:themeColor="text1"/>
+        </w:rPr>
+        <w:drawing>
+          <wp:anchor distT="0" distB="0" distL="114300" distR="114300" simplePos="0" relativeHeight="251706368" behindDoc="0" locked="0" layoutInCell="1" allowOverlap="1" wp14:anchorId="37358B58" wp14:editId="10412FBD">
+            <wp:simplePos x="0" y="0"/>
+            <wp:positionH relativeFrom="margin">
+              <wp:posOffset>-7620</wp:posOffset>
+            </wp:positionH>
+            <wp:positionV relativeFrom="paragraph">
+              <wp:posOffset>340360</wp:posOffset>
+            </wp:positionV>
+            <wp:extent cx="5166360" cy="2710815"/>
+            <wp:effectExtent l="0" t="0" r="0" b="0"/>
+            <wp:wrapSquare wrapText="bothSides"/>
+            <wp:docPr id="1525823732" name="Imagen 1" descr="Interfaz de usuario gráfica, Aplicación, Tabla&#10;&#10;El contenido generado por IA puede ser incorrecto."/>
+            <wp:cNvGraphicFramePr>
+              <a:graphicFrameLocks xmlns:a="http://schemas.openxmlformats.org/drawingml/2006/main" noChangeAspect="1"/>
+            </wp:cNvGraphicFramePr>
+            <a:graphic xmlns:a="http://schemas.openxmlformats.org/drawingml/2006/main">
+              <a:graphicData uri="http://schemas.openxmlformats.org/drawingml/2006/picture">
+                <pic:pic xmlns:pic="http://schemas.openxmlformats.org/drawingml/2006/picture">
+                  <pic:nvPicPr>
+                    <pic:cNvPr id="1525823732" name="Imagen 1" descr="Interfaz de usuario gráfica, Aplicación, Tabla&#10;&#10;El contenido generado por IA puede ser incorrecto."/>
                     <pic:cNvPicPr/>
                   </pic:nvPicPr>
                   <pic:blipFill>
-                    <a:blip r:embed="rId18">
+                    <a:blip r:embed="rId19" cstate="print">
                       <a:extLst>
                         <a:ext uri="{28A0092B-C50C-407E-A947-70E740481C1C}">
                           <a14:useLocalDpi xmlns:a14="http://schemas.microsoft.com/office/drawing/2010/main" val="0"/>
@@ -6104,7 +6886,7 @@
                   <pic:spPr>
                     <a:xfrm>
                       <a:off x="0" y="0"/>
-                      <a:ext cx="4572000" cy="2333625"/>
+                      <a:ext cx="5166360" cy="2710815"/>
                     </a:xfrm>
                     <a:prstGeom prst="rect">
                       <a:avLst/>
@@ -6113,45 +6895,107 @@
                 </pic:pic>
               </a:graphicData>
             </a:graphic>
-          </wp:inline>
+            <wp14:sizeRelH relativeFrom="page">
+              <wp14:pctWidth>0</wp14:pctWidth>
+            </wp14:sizeRelH>
+            <wp14:sizeRelV relativeFrom="page">
+              <wp14:pctHeight>0</wp14:pctHeight>
+            </wp14:sizeRelV>
+          </wp:anchor>
         </w:drawing>
       </w:r>
-    </w:p>
-    <w:p>
-      <w:pPr>
-        <w:spacing w:line="360" w:lineRule="auto"/>
-        <w:jc w:val="both"/>
-        <w:rPr>
-          <w:rFonts w:ascii="Arial" w:hAnsi="Arial" w:cs="Arial"/>
-          <w:color w:val="000000" w:themeColor="text1"/>
-        </w:rPr>
-      </w:pPr>
-      <w:r>
+      <w:hyperlink r:id="rId20" w:history="1">
+        <w:proofErr w:type="gramStart"/>
+        <w:r>
+          <w:rPr>
+            <w:rStyle w:val="Hipervnculo"/>
+            <w:rFonts w:ascii="Arial" w:hAnsi="Arial" w:cs="Arial"/>
+          </w:rPr>
+          <w:t>Link</w:t>
+        </w:r>
+        <w:proofErr w:type="gramEnd"/>
+        <w:r>
+          <w:rPr>
+            <w:rStyle w:val="Hipervnculo"/>
+            <w:rFonts w:ascii="Arial" w:hAnsi="Arial" w:cs="Arial"/>
+          </w:rPr>
+          <w:t xml:space="preserve"> diagrama Gantt</w:t>
+        </w:r>
+      </w:hyperlink>
+    </w:p>
+    <w:p>
+      <w:pPr>
+        <w:spacing w:line="360" w:lineRule="auto"/>
+        <w:jc w:val="center"/>
+        <w:rPr>
+          <w:color w:val="000000" w:themeColor="text1"/>
+        </w:rPr>
+      </w:pPr>
+    </w:p>
+    <w:p>
+      <w:pPr>
+        <w:spacing w:line="360" w:lineRule="auto"/>
         <w:rPr>
           <w:rFonts w:ascii="Arial" w:hAnsi="Arial" w:cs="Arial"/>
           <w:b/>
           <w:bCs/>
           <w:color w:val="000000" w:themeColor="text1"/>
-        </w:rPr>
-        <w:t xml:space="preserve">Presupuesto. </w:t>
-      </w:r>
-      <w:r>
-        <w:rPr>
-          <w:rFonts w:ascii="Arial" w:hAnsi="Arial" w:cs="Arial"/>
-          <w:color w:val="000000" w:themeColor="text1"/>
-        </w:rPr>
-        <w:t>Con detalle de horas, indispensable si se realiza en grupo, y coste total del desarrollo por cada requisito.</w:t>
-      </w:r>
-    </w:p>
-    <w:p>
-      <w:pPr>
-        <w:spacing w:line="360" w:lineRule="auto"/>
-        <w:jc w:val="both"/>
+          <w:sz w:val="24"/>
+          <w:szCs w:val="24"/>
+        </w:rPr>
+      </w:pPr>
+      <w:r>
         <w:rPr>
           <w:rFonts w:ascii="Arial" w:hAnsi="Arial" w:cs="Arial"/>
           <w:b/>
           <w:bCs/>
           <w:color w:val="000000" w:themeColor="text1"/>
+          <w:sz w:val="24"/>
+          <w:szCs w:val="24"/>
+        </w:rPr>
+        <w:t>Repositorio GitHub</w:t>
+      </w:r>
+    </w:p>
+    <w:p>
+      <w:pPr>
+        <w:spacing w:line="360" w:lineRule="auto"/>
+        <w:rPr>
+          <w:rFonts w:ascii="Arial" w:hAnsi="Arial" w:cs="Arial"/>
+          <w:color w:val="000000" w:themeColor="text1"/>
+          <w:sz w:val="24"/>
+          <w:szCs w:val="24"/>
+        </w:rPr>
+      </w:pPr>
+      <w:hyperlink r:id="rId21" w:history="1">
+        <w:proofErr w:type="gramStart"/>
+        <w:r>
+          <w:rPr>
+            <w:rStyle w:val="Hipervnculo"/>
+            <w:rFonts w:ascii="Arial" w:hAnsi="Arial" w:cs="Arial"/>
+            <w:sz w:val="24"/>
+            <w:szCs w:val="24"/>
+          </w:rPr>
+          <w:t>Link</w:t>
+        </w:r>
+        <w:proofErr w:type="gramEnd"/>
+        <w:r>
+          <w:rPr>
+            <w:rStyle w:val="Hipervnculo"/>
+            <w:rFonts w:ascii="Arial" w:hAnsi="Arial" w:cs="Arial"/>
+            <w:sz w:val="24"/>
+            <w:szCs w:val="24"/>
+          </w:rPr>
+          <w:t xml:space="preserve"> GitHub</w:t>
+        </w:r>
+      </w:hyperlink>
+    </w:p>
+    <w:p>
+      <w:pPr>
+        <w:spacing w:line="360" w:lineRule="auto"/>
+        <w:jc w:val="both"/>
+        <w:rPr>
+          <w:rFonts w:ascii="Arial" w:hAnsi="Arial" w:cs="Arial"/>
+          <w:color w:val="000000" w:themeColor="text1"/>
         </w:rPr>
       </w:pPr>
       <w:r>
@@ -6161,7 +7005,14 @@
           <w:bCs/>
           <w:color w:val="000000" w:themeColor="text1"/>
         </w:rPr>
-        <w:t xml:space="preserve">README y GIT. </w:t>
+        <w:t xml:space="preserve">Presupuesto. </w:t>
+      </w:r>
+      <w:r>
+        <w:rPr>
+          <w:rFonts w:ascii="Arial" w:hAnsi="Arial" w:cs="Arial"/>
+          <w:color w:val="000000" w:themeColor="text1"/>
+        </w:rPr>
+        <w:t>Con detalle de horas, indispensable si se realiza en grupo, y coste total del desarrollo por cada requisito.</w:t>
       </w:r>
     </w:p>
     <w:p>
@@ -6379,7 +7230,7 @@
                                 <w:rPr>
                                   <w:noProof/>
                                 </w:rPr>
-                                <w:t>5</w:t>
+                                <w:t>6</w:t>
                               </w:r>
                             </w:fldSimple>
                             <w:r>
@@ -6402,7 +7253,7 @@
           </mc:Choice>
           <mc:Fallback>
             <w:pict>
-              <v:shape w14:anchorId="56474242" id="_x0000_s1030" type="#_x0000_t202" style="position:absolute;left:0;text-align:left;margin-left:56.4pt;margin-top:216.8pt;width:295.2pt;height:.05pt;z-index:251662336;visibility:visible;mso-wrap-style:square;mso-wrap-distance-left:9pt;mso-wrap-distance-top:0;mso-wrap-distance-right:9pt;mso-wrap-distance-bottom:0;mso-position-horizontal:absolute;mso-position-horizontal-relative:text;mso-position-vertical:absolute;mso-position-vertical-relative:text;v-text-anchor:top" o:gfxdata="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" stroked="f">
+              <v:shape w14:anchorId="56474242" id="_x0000_s1031" type="#_x0000_t202" style="position:absolute;left:0;text-align:left;margin-left:56.4pt;margin-top:216.8pt;width:295.2pt;height:.05pt;z-index:251662336;visibility:visible;mso-wrap-style:square;mso-wrap-distance-left:9pt;mso-wrap-distance-top:0;mso-wrap-distance-right:9pt;mso-wrap-distance-bottom:0;mso-position-horizontal:absolute;mso-position-horizontal-relative:text;mso-position-vertical:absolute;mso-position-vertical-relative:text;v-text-anchor:top" o:gfxdata="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" stroked="f">
                 <v:textbox style="mso-fit-shape-to-text:t" inset="0,0,0,0">
                   <w:txbxContent>
                     <w:p>
@@ -6429,7 +7280,7 @@
                         <w:rPr>
                           <w:noProof/>
                         </w:rPr>
-                        <w:t>5</w:t>
+                        <w:t>6</w:t>
                       </w:r>
                       <w:r>
                         <w:rPr>
@@ -6482,7 +7333,7 @@
                     </pic:cNvPicPr>
                   </pic:nvPicPr>
                   <pic:blipFill>
-                    <a:blip r:embed="rId19">
+                    <a:blip r:embed="rId22">
                       <a:extLst>
                         <a:ext uri="{28A0092B-C50C-407E-A947-70E740481C1C}">
                           <a14:useLocalDpi xmlns:a14="http://schemas.microsoft.com/office/drawing/2010/main" val="0"/>
@@ -6881,7 +7732,7 @@
                                 <w:rPr>
                                   <w:noProof/>
                                 </w:rPr>
-                                <w:t>6</w:t>
+                                <w:t>7</w:t>
                               </w:r>
                             </w:fldSimple>
                             <w:r>
@@ -6904,7 +7755,7 @@
           </mc:Choice>
           <mc:Fallback>
             <w:pict>
-              <v:shape w14:anchorId="5171D7B1" id="_x0000_s1031" type="#_x0000_t202" style="position:absolute;left:0;text-align:left;margin-left:24.1pt;margin-top:389.6pt;width:362.85pt;height:.05pt;z-index:251666432;visibility:visible;mso-wrap-style:square;mso-wrap-distance-left:9pt;mso-wrap-distance-top:0;mso-wrap-distance-right:9pt;mso-wrap-distance-bottom:0;mso-position-horizontal:absolute;mso-position-horizontal-relative:text;mso-position-vertical:absolute;mso-position-vertical-relative:text;v-text-anchor:top" o:gfxdata="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" stroked="f">
+              <v:shape w14:anchorId="5171D7B1" id="_x0000_s1032" type="#_x0000_t202" style="position:absolute;left:0;text-align:left;margin-left:24.1pt;margin-top:389.6pt;width:362.85pt;height:.05pt;z-index:251666432;visibility:visible;mso-wrap-style:square;mso-wrap-distance-left:9pt;mso-wrap-distance-top:0;mso-wrap-distance-right:9pt;mso-wrap-distance-bottom:0;mso-position-horizontal:absolute;mso-position-horizontal-relative:text;mso-position-vertical:absolute;mso-position-vertical-relative:text;v-text-anchor:top" o:gfxdata="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" stroked="f">
                 <v:textbox style="mso-fit-shape-to-text:t" inset="0,0,0,0">
                   <w:txbxContent>
                     <w:p>
@@ -6931,7 +7782,7 @@
                         <w:rPr>
                           <w:noProof/>
                         </w:rPr>
-                        <w:t>6</w:t>
+                        <w:t>7</w:t>
                       </w:r>
                       <w:r>
                         <w:rPr>
@@ -6984,7 +7835,7 @@
                     </pic:cNvPicPr>
                   </pic:nvPicPr>
                   <pic:blipFill>
-                    <a:blip r:embed="rId20">
+                    <a:blip r:embed="rId23">
                       <a:extLst>
                         <a:ext uri="{28A0092B-C50C-407E-A947-70E740481C1C}">
                           <a14:useLocalDpi xmlns:a14="http://schemas.microsoft.com/office/drawing/2010/main" val="0"/>
@@ -7488,7 +8339,27 @@
           <w:szCs w:val="24"/>
           <w:u w:val="single"/>
         </w:rPr>
-        <w:t>Reducción de costos</w:t>
+        <w:t>Reducción de cost</w:t>
+      </w:r>
+      <w:r>
+        <w:rPr>
+          <w:rFonts w:ascii="Arial" w:hAnsi="Arial" w:cs="Arial"/>
+          <w:color w:val="70AD47" w:themeColor="accent6"/>
+          <w:sz w:val="24"/>
+          <w:szCs w:val="24"/>
+          <w:u w:val="single"/>
+        </w:rPr>
+        <w:t>e</w:t>
+      </w:r>
+      <w:r>
+        <w:rPr>
+          <w:rFonts w:ascii="Arial" w:hAnsi="Arial" w:cs="Arial"/>
+          <w:color w:val="70AD47" w:themeColor="accent6"/>
+          <w:sz w:val="24"/>
+          <w:szCs w:val="24"/>
+          <w:u w:val="single"/>
+        </w:rPr>
+        <w:t>s</w:t>
       </w:r>
       <w:r>
         <w:rPr>
@@ -7687,6 +8558,24 @@
         <w:t>Redes de centros de datos con una topología simple</w:t>
       </w:r>
       <w:bookmarkEnd w:id="30"/>
+    </w:p>
+    <w:p>
+      <w:pPr>
+        <w:rPr>
+          <w:rStyle w:val="Ttulo3Car"/>
+          <w:rFonts w:ascii="Arial" w:hAnsi="Arial" w:cs="Arial"/>
+          <w:color w:val="auto"/>
+        </w:rPr>
+      </w:pPr>
+    </w:p>
+    <w:p>
+      <w:pPr>
+        <w:rPr>
+          <w:rStyle w:val="Ttulo3Car"/>
+          <w:rFonts w:ascii="Arial" w:hAnsi="Arial" w:cs="Arial"/>
+          <w:color w:val="auto"/>
+        </w:rPr>
+      </w:pPr>
     </w:p>
     <w:p>
       <w:pPr>
@@ -7696,6 +8585,10 @@
           <w:numId w:val="34"/>
         </w:numPr>
         <w:jc w:val="both"/>
+        <w:rPr>
+          <w:sz w:val="24"/>
+          <w:szCs w:val="24"/>
+        </w:rPr>
       </w:pPr>
       <w:bookmarkStart w:id="31" w:name="_Toc192236444"/>
       <w:bookmarkStart w:id="32" w:name="_Toc192238283"/>
@@ -7706,12 +8599,17 @@
           <w:rFonts w:ascii="Arial" w:hAnsi="Arial" w:cs="Arial"/>
           <w:color w:val="70AD47" w:themeColor="accent6"/>
         </w:rPr>
+        <w:lastRenderedPageBreak/>
         <w:t>SDN Distribuida</w:t>
       </w:r>
       <w:bookmarkEnd w:id="31"/>
       <w:bookmarkEnd w:id="32"/>
       <w:bookmarkEnd w:id="33"/>
       <w:r>
+        <w:rPr>
+          <w:sz w:val="24"/>
+          <w:szCs w:val="24"/>
+        </w:rPr>
         <w:t>:</w:t>
       </w:r>
     </w:p>
@@ -7731,7 +8629,6 @@
           <w:sz w:val="24"/>
           <w:szCs w:val="24"/>
         </w:rPr>
-        <w:lastRenderedPageBreak/>
         <w:t>Está formado por múltiples controladores distribuidos, encargados de gestionar las diferentes partes de una red, de esta forma se divide las responsabilidades y conseguimos que aumente la flexibilidad. Cada controlador tiene la función de encargarse de un segmento en específico de la red, ayudándose entre sí para poder conseguir una gestión total.</w:t>
       </w:r>
     </w:p>
@@ -7925,6 +8822,13 @@
     </w:p>
     <w:p/>
     <w:p>
+      <w:pPr>
+        <w:rPr>
+          <w:rFonts w:ascii="Arial" w:hAnsi="Arial" w:cs="Arial"/>
+          <w:sz w:val="24"/>
+          <w:szCs w:val="24"/>
+        </w:rPr>
+      </w:pPr>
       <w:r>
         <w:rPr>
           <w:rStyle w:val="Ttulo4Car"/>
@@ -7932,62 +8836,120 @@
           <w:i w:val="0"/>
           <w:iCs w:val="0"/>
           <w:color w:val="70AD47" w:themeColor="accent6"/>
+          <w:sz w:val="24"/>
+          <w:szCs w:val="24"/>
         </w:rPr>
         <w:t>Ventajas</w:t>
       </w:r>
       <w:r>
+        <w:rPr>
+          <w:rFonts w:ascii="Arial" w:hAnsi="Arial" w:cs="Arial"/>
+          <w:sz w:val="24"/>
+          <w:szCs w:val="24"/>
+        </w:rPr>
         <w:t>:</w:t>
       </w:r>
     </w:p>
     <w:p>
-      <w:r>
+      <w:pPr>
+        <w:rPr>
+          <w:rFonts w:ascii="Arial" w:hAnsi="Arial" w:cs="Arial"/>
+          <w:sz w:val="24"/>
+          <w:szCs w:val="24"/>
+        </w:rPr>
+      </w:pPr>
+      <w:r>
+        <w:rPr>
+          <w:rFonts w:ascii="Arial" w:hAnsi="Arial" w:cs="Arial"/>
+          <w:sz w:val="24"/>
+          <w:szCs w:val="24"/>
+        </w:rPr>
         <w:t xml:space="preserve">- </w:t>
       </w:r>
       <w:r>
         <w:rPr>
+          <w:rFonts w:ascii="Arial" w:hAnsi="Arial" w:cs="Arial"/>
+          <w:sz w:val="24"/>
+          <w:szCs w:val="24"/>
           <w:u w:val="single"/>
         </w:rPr>
         <w:t>Mayor disponibilidad</w:t>
       </w:r>
       <w:r>
-        <w:t xml:space="preserve">: </w:t>
-      </w:r>
-      <w:r>
-        <w:t>La distribución de la gestión, consigue reducir el impacto de fallos en un solo controlador de la red.</w:t>
-      </w:r>
-    </w:p>
-    <w:p>
-      <w:r>
+        <w:rPr>
+          <w:rFonts w:ascii="Arial" w:hAnsi="Arial" w:cs="Arial"/>
+          <w:sz w:val="24"/>
+          <w:szCs w:val="24"/>
+        </w:rPr>
+        <w:t>: La distribución de la gestión, consigue reducir el impacto de fallos en un solo controlador de la red.</w:t>
+      </w:r>
+    </w:p>
+    <w:p>
+      <w:pPr>
+        <w:rPr>
+          <w:rFonts w:ascii="Arial" w:hAnsi="Arial" w:cs="Arial"/>
+          <w:sz w:val="24"/>
+          <w:szCs w:val="24"/>
+        </w:rPr>
+      </w:pPr>
+      <w:r>
+        <w:rPr>
+          <w:rFonts w:ascii="Arial" w:hAnsi="Arial" w:cs="Arial"/>
+          <w:sz w:val="24"/>
+          <w:szCs w:val="24"/>
+        </w:rPr>
         <w:t xml:space="preserve">- </w:t>
       </w:r>
       <w:r>
         <w:rPr>
+          <w:rFonts w:ascii="Arial" w:hAnsi="Arial" w:cs="Arial"/>
+          <w:sz w:val="24"/>
+          <w:szCs w:val="24"/>
           <w:u w:val="single"/>
         </w:rPr>
         <w:t>Escalabilidad sin límites</w:t>
       </w:r>
       <w:r>
-        <w:t xml:space="preserve">: </w:t>
-      </w:r>
-      <w:r>
-        <w:t>Ya que permite facilitar bastante el crecimiento de la red sin verse afectado su rendimiento.</w:t>
-      </w:r>
-    </w:p>
-    <w:p>
-      <w:r>
+        <w:rPr>
+          <w:rFonts w:ascii="Arial" w:hAnsi="Arial" w:cs="Arial"/>
+          <w:sz w:val="24"/>
+          <w:szCs w:val="24"/>
+        </w:rPr>
+        <w:t>: Ya que permite facilitar bastante el crecimiento de la red sin verse afectado su rendimiento.</w:t>
+      </w:r>
+    </w:p>
+    <w:p>
+      <w:pPr>
+        <w:rPr>
+          <w:rFonts w:ascii="Arial" w:hAnsi="Arial" w:cs="Arial"/>
+          <w:sz w:val="24"/>
+          <w:szCs w:val="24"/>
+        </w:rPr>
+      </w:pPr>
+      <w:r>
+        <w:rPr>
+          <w:rFonts w:ascii="Arial" w:hAnsi="Arial" w:cs="Arial"/>
+          <w:sz w:val="24"/>
+          <w:szCs w:val="24"/>
+        </w:rPr>
         <w:t xml:space="preserve">- </w:t>
       </w:r>
       <w:r>
         <w:rPr>
+          <w:rFonts w:ascii="Arial" w:hAnsi="Arial" w:cs="Arial"/>
+          <w:sz w:val="24"/>
+          <w:szCs w:val="24"/>
           <w:u w:val="single"/>
         </w:rPr>
         <w:t>Adaptación a redes complejas:</w:t>
       </w:r>
       <w:r>
-        <w:t xml:space="preserve"> </w:t>
-      </w:r>
-      <w:r>
-        <w:t>Hace una gestión granular en entornos que tienen topologías complejas.</w:t>
+        <w:rPr>
+          <w:rFonts w:ascii="Arial" w:hAnsi="Arial" w:cs="Arial"/>
+          <w:sz w:val="24"/>
+          <w:szCs w:val="24"/>
+        </w:rPr>
+        <w:t xml:space="preserve"> Hace una gestión granular en entornos que tienen topologías complejas.</w:t>
       </w:r>
     </w:p>
     <w:p/>
@@ -8110,6 +9072,34 @@
       <w:bookmarkEnd w:id="37"/>
     </w:p>
     <w:p>
+      <w:pPr>
+        <w:jc w:val="both"/>
+        <w:rPr>
+          <w:rFonts w:ascii="Arial" w:hAnsi="Arial" w:cs="Arial"/>
+          <w:sz w:val="24"/>
+          <w:szCs w:val="24"/>
+        </w:rPr>
+      </w:pPr>
+    </w:p>
+    <w:p>
+      <w:pPr>
+        <w:jc w:val="both"/>
+        <w:rPr>
+          <w:rFonts w:ascii="Arial" w:hAnsi="Arial" w:cs="Arial"/>
+          <w:sz w:val="24"/>
+          <w:szCs w:val="24"/>
+        </w:rPr>
+      </w:pPr>
+    </w:p>
+    <w:p>
+      <w:pPr>
+        <w:spacing w:line="360" w:lineRule="auto"/>
+        <w:rPr>
+          <w:rFonts w:ascii="Arial" w:hAnsi="Arial" w:cs="Arial"/>
+          <w:sz w:val="24"/>
+          <w:szCs w:val="24"/>
+        </w:rPr>
+      </w:pPr>
       <w:bookmarkStart w:id="38" w:name="_Toc192236449"/>
       <w:bookmarkStart w:id="39" w:name="_Toc192238284"/>
       <w:bookmarkStart w:id="40" w:name="_Toc192239305"/>
@@ -8125,12 +9115,29 @@
       <w:bookmarkEnd w:id="39"/>
       <w:bookmarkEnd w:id="40"/>
       <w:r>
+        <w:rPr>
+          <w:rFonts w:ascii="Arial" w:hAnsi="Arial" w:cs="Arial"/>
+          <w:sz w:val="24"/>
+          <w:szCs w:val="24"/>
+        </w:rPr>
         <w:t>:</w:t>
       </w:r>
     </w:p>
     <w:p>
-      <w:r>
-        <w:lastRenderedPageBreak/>
+      <w:pPr>
+        <w:spacing w:line="360" w:lineRule="auto"/>
+        <w:rPr>
+          <w:rFonts w:ascii="Arial" w:hAnsi="Arial" w:cs="Arial"/>
+          <w:sz w:val="24"/>
+          <w:szCs w:val="24"/>
+        </w:rPr>
+      </w:pPr>
+      <w:r>
+        <w:rPr>
+          <w:rFonts w:ascii="Arial" w:hAnsi="Arial" w:cs="Arial"/>
+          <w:sz w:val="24"/>
+          <w:szCs w:val="24"/>
+        </w:rPr>
         <w:t>Este modelo consigue combinar algunos elementos de la SDN centralizada y distribuida, ya que intenta buscar un equilibrio entre la centralización de la red y la flexibilidad. Además, un controlador centralizado gestiona toda la red, mientras que los controladores distribuidos son los encargados de los segmentos específicos.</w:t>
       </w:r>
     </w:p>
@@ -8341,6 +9348,7 @@
       <w:r>
         <w:rPr>
           <w:rFonts w:ascii="Arial" w:hAnsi="Arial" w:cs="Arial"/>
+          <w:color w:val="70AD47" w:themeColor="accent6"/>
           <w:sz w:val="24"/>
           <w:szCs w:val="24"/>
           <w:u w:val="single"/>
@@ -8350,10 +9358,19 @@
       <w:r>
         <w:rPr>
           <w:rFonts w:ascii="Arial" w:hAnsi="Arial" w:cs="Arial"/>
-          <w:sz w:val="24"/>
-          <w:szCs w:val="24"/>
-        </w:rPr>
-        <w:t>: Ya que consigue mejorar la gestión del tráfico, aplicando diferentes políticas avanzadas para las partes donde haga falta.</w:t>
+          <w:color w:val="70AD47" w:themeColor="accent6"/>
+          <w:sz w:val="24"/>
+          <w:szCs w:val="24"/>
+        </w:rPr>
+        <w:t xml:space="preserve">: </w:t>
+      </w:r>
+      <w:r>
+        <w:rPr>
+          <w:rFonts w:ascii="Arial" w:hAnsi="Arial" w:cs="Arial"/>
+          <w:sz w:val="24"/>
+          <w:szCs w:val="24"/>
+        </w:rPr>
+        <w:t>Ya que consigue mejorar la gestión del tráfico, aplicando diferentes políticas avanzadas para las partes donde haga falta.</w:t>
       </w:r>
     </w:p>
     <w:p>
@@ -8376,19 +9393,49 @@
       <w:r>
         <w:rPr>
           <w:rFonts w:ascii="Arial" w:hAnsi="Arial" w:cs="Arial"/>
+          <w:color w:val="70AD47" w:themeColor="accent6"/>
           <w:sz w:val="24"/>
           <w:szCs w:val="24"/>
           <w:u w:val="single"/>
         </w:rPr>
-        <w:t>Reducción de costos y riesgos</w:t>
-      </w:r>
-      <w:r>
-        <w:rPr>
-          <w:rFonts w:ascii="Arial" w:hAnsi="Arial" w:cs="Arial"/>
-          <w:sz w:val="24"/>
-          <w:szCs w:val="24"/>
-        </w:rPr>
-        <w:t>: Al minimizar las posibles interrupciones de la red, ya que mantiene ciertos segmentos funcionando con su arquitectura tradicional.</w:t>
+        <w:t>Reducción de cost</w:t>
+      </w:r>
+      <w:r>
+        <w:rPr>
+          <w:rFonts w:ascii="Arial" w:hAnsi="Arial" w:cs="Arial"/>
+          <w:color w:val="70AD47" w:themeColor="accent6"/>
+          <w:sz w:val="24"/>
+          <w:szCs w:val="24"/>
+          <w:u w:val="single"/>
+        </w:rPr>
+        <w:t>e</w:t>
+      </w:r>
+      <w:r>
+        <w:rPr>
+          <w:rFonts w:ascii="Arial" w:hAnsi="Arial" w:cs="Arial"/>
+          <w:color w:val="70AD47" w:themeColor="accent6"/>
+          <w:sz w:val="24"/>
+          <w:szCs w:val="24"/>
+          <w:u w:val="single"/>
+        </w:rPr>
+        <w:t>s y riesgos</w:t>
+      </w:r>
+      <w:r>
+        <w:rPr>
+          <w:rFonts w:ascii="Arial" w:hAnsi="Arial" w:cs="Arial"/>
+          <w:color w:val="70AD47" w:themeColor="accent6"/>
+          <w:sz w:val="24"/>
+          <w:szCs w:val="24"/>
+        </w:rPr>
+        <w:t xml:space="preserve">: </w:t>
+      </w:r>
+      <w:r>
+        <w:rPr>
+          <w:rFonts w:ascii="Arial" w:hAnsi="Arial" w:cs="Arial"/>
+          <w:sz w:val="24"/>
+          <w:szCs w:val="24"/>
+        </w:rPr>
+        <w:t>Al minimizar las posibles interrupciones de la red, ya que mantiene ciertos segmentos funcionando con su arquitectura tradicional.</w:t>
       </w:r>
     </w:p>
     <w:p>
@@ -8489,7 +9536,23 @@
           <w:sz w:val="24"/>
           <w:szCs w:val="24"/>
         </w:rPr>
-        <w:t xml:space="preserve">Redes de necesiten una gestión granular en unos segmentos en </w:t>
+        <w:t>Redes</w:t>
+      </w:r>
+      <w:r>
+        <w:rPr>
+          <w:rFonts w:ascii="Arial" w:hAnsi="Arial" w:cs="Arial"/>
+          <w:sz w:val="24"/>
+          <w:szCs w:val="24"/>
+        </w:rPr>
+        <w:t xml:space="preserve"> qu</w:t>
+      </w:r>
+      <w:r>
+        <w:rPr>
+          <w:rFonts w:ascii="Arial" w:hAnsi="Arial" w:cs="Arial"/>
+          <w:sz w:val="24"/>
+          <w:szCs w:val="24"/>
+        </w:rPr>
+        <w:t xml:space="preserve">e necesiten una gestión granular en unos segmentos en </w:t>
       </w:r>
       <w:r>
         <w:rPr>
@@ -8528,6 +9591,36 @@
         <w:t>Redes de empresas que busquen lograr un equilibrio entre la centralización y la flexibilidad</w:t>
       </w:r>
       <w:bookmarkEnd w:id="44"/>
+    </w:p>
+    <w:p>
+      <w:pPr>
+        <w:jc w:val="both"/>
+        <w:rPr>
+          <w:rFonts w:ascii="Arial" w:hAnsi="Arial" w:cs="Arial"/>
+          <w:sz w:val="24"/>
+          <w:szCs w:val="24"/>
+        </w:rPr>
+      </w:pPr>
+    </w:p>
+    <w:p>
+      <w:pPr>
+        <w:jc w:val="both"/>
+        <w:rPr>
+          <w:rFonts w:ascii="Arial" w:hAnsi="Arial" w:cs="Arial"/>
+          <w:sz w:val="24"/>
+          <w:szCs w:val="24"/>
+        </w:rPr>
+      </w:pPr>
+    </w:p>
+    <w:p>
+      <w:pPr>
+        <w:jc w:val="both"/>
+        <w:rPr>
+          <w:rFonts w:ascii="Arial" w:hAnsi="Arial" w:cs="Arial"/>
+          <w:sz w:val="24"/>
+          <w:szCs w:val="24"/>
+        </w:rPr>
+      </w:pPr>
     </w:p>
     <w:p>
       <w:pPr>
@@ -8625,16 +9718,7 @@
           <w:sz w:val="24"/>
           <w:szCs w:val="24"/>
         </w:rPr>
-        <w:t xml:space="preserve">También permite virtualizar los recursos de la red, lo que permite para los administradores poder crear redes virtualizadas bajo demanda. Pudiendo llegar a resultar muy útil en aquellos </w:t>
-      </w:r>
-      <w:r>
-        <w:rPr>
-          <w:rFonts w:ascii="Arial" w:hAnsi="Arial" w:cs="Arial"/>
-          <w:sz w:val="24"/>
-          <w:szCs w:val="24"/>
-        </w:rPr>
-        <w:lastRenderedPageBreak/>
-        <w:t>entornos de computación en la nube, en los que la demanda de recursos de red podría ser muy dinámica.</w:t>
+        <w:t>También permite virtualizar los recursos de la red, lo que permite para los administradores poder crear redes virtualizadas bajo demanda. Pudiendo llegar a resultar muy útil en aquellos entornos de computación en la nube, en los que la demanda de recursos de red podría ser muy dinámica.</w:t>
       </w:r>
     </w:p>
     <w:p>
@@ -8916,7 +10000,7 @@
           <w:sz w:val="24"/>
           <w:szCs w:val="24"/>
         </w:rPr>
-        <w:t xml:space="preserve">Actualmente las redes definidas por software. También conocidas como SDN, están siendo bastante revolucionarias en cuanto a la forma en que se llegan a gestionar y operar los centros de datos. Esta innovadora tecnología nos permite poder separar el plano de control, del plano de datos, lo que permite ofrecer mayor flexibilidad y capacidad para poder gestionar todo el tráfico que se encuentra dentro de la red de interconexión con los centros de datos. En cuanto a la interconexión con los centros de datos, SDN permite una gestión mucha más efectiva del tráfico, consiguiéndolo gracias a optimizar el uso de ancho de banda disponible para después ser ofrecido a las aplicaciones que se consideran más sensibles para los usuarios finales. Las organizaciones que utilizan múltiples centros de datos se </w:t>
+        <w:t xml:space="preserve">Actualmente las redes definidas por software. También conocidas como SDN, están siendo bastante revolucionarias en cuanto a la forma en que se llegan a gestionar y operar los centros de datos. Esta innovadora tecnología nos permite poder separar el plano de control, del plano de datos, lo que </w:t>
       </w:r>
       <w:r>
         <w:rPr>
@@ -8925,7 +10009,7 @@
           <w:szCs w:val="24"/>
         </w:rPr>
         <w:lastRenderedPageBreak/>
-        <w:t xml:space="preserve">benefician del uso de las SDN ya que les permite poder aplicar políticas para la gestión de conexiones entre diferentes centros de datos, logrando de este modo, grandes eficiencias relacionadas con los costos y también consiguiendo poder asignar recursos de manera limitada para el ancho de banda, en las zonas que se consideren más importantes. El uso de SDN para la interconexión de centros de datos, proporciona una mayor escalabilidad, permitiendo llegar a ajustar rápidamente la arquitectura y la capacidad de la red según las necesidades de las aplicaciones y diferentes servicios. Además, gracias al uso de SDN se nos facilita la implementación de políticas de seguridad y calidad de servicio, lo que significa una mejora en la protección de los datos. Con la adopción de las nuevas tecnologías emergentes para la interconexión de centros de datos, se están consiguiendo una serie de beneficios bastantes significativos para las empresas y organizaciones. De la misma manera se está notando un crecimiento de la computación en la nube, haciendo que las empresas opten por implementar una solución de multicloud, utilizando múltiples proveedores de servicios en la nube pública. Esta nueva tendencia supone plantear nuevos desafíos en términos de interconexión con los centros de datos, ya que es necesario establecer conexiones eficientes además de seguras con los proveedores de servicios en la nube. La conectividad multicloud hace referencia a la capacidad de poder interconectar centros de datos con los diferentes proveedores de servicios en la nube. Llegando a permitir a las empresas mover los datos y cargas de trabajo entre diferentes nubes de manera transparente y eficiente. Además, debemos de saber que la conectividad multicloud ayuda a mejorar la redundancia y la resiliencia, ya que los datos y las aplicaciones pueden estar respaldados en diferentes ubicaciones geográficas. Por último, la interconexión de </w:t>
+        <w:t xml:space="preserve">permite ofrecer mayor flexibilidad y capacidad para poder gestionar todo el tráfico que se encuentra dentro de la red de interconexión con los centros de datos. En cuanto a la interconexión con los centros de datos, SDN permite una gestión mucha más efectiva del tráfico, consiguiéndolo gracias a optimizar el uso de ancho de banda disponible para después ser ofrecido a las aplicaciones que se consideran más sensibles para los usuarios finales. Las organizaciones que utilizan múltiples centros de datos se benefician del uso de las SDN ya que les permite poder aplicar políticas para la gestión de conexiones entre diferentes centros de datos, logrando de este modo, grandes eficiencias relacionadas con los costos y también consiguiendo poder asignar recursos de manera limitada para el ancho de banda, en las zonas que se consideren más importantes. El uso de SDN para la interconexión de centros de datos, proporciona una mayor escalabilidad, permitiendo llegar a ajustar rápidamente la arquitectura y la capacidad de la red según las necesidades de las aplicaciones y diferentes servicios. Además, gracias al uso de SDN se nos facilita la implementación de políticas de seguridad y calidad de servicio, lo que significa una mejora en la protección de los datos. Con la adopción de las nuevas tecnologías emergentes para la interconexión de centros de datos, se están consiguiendo una serie de beneficios bastantes significativos para las empresas y organizaciones. De la misma manera se está notando un crecimiento de la computación en la nube, haciendo que las empresas opten por implementar una solución de multicloud, utilizando múltiples proveedores de servicios en la nube pública. Esta nueva tendencia supone plantear nuevos desafíos en términos de interconexión con los centros de datos, ya que es necesario establecer conexiones eficientes además de seguras con los proveedores de servicios en la nube. La conectividad multicloud hace referencia a la capacidad de poder interconectar centros de datos con los diferentes proveedores de servicios en la nube. Llegando a permitir a las empresas mover los datos y cargas de trabajo entre </w:t>
       </w:r>
       <w:r>
         <w:rPr>
@@ -8934,7 +10018,7 @@
           <w:szCs w:val="24"/>
         </w:rPr>
         <w:lastRenderedPageBreak/>
-        <w:t>centros de datos dentro del contexto del IoT</w:t>
+        <w:t>diferentes nubes de manera transparente y eficiente. Además, debemos de saber que la conectividad multicloud ayuda a mejorar la redundancia y la resiliencia, ya que los datos y las aplicaciones pueden estar respaldados en diferentes ubicaciones geográficas. Por último, la interconexión de centros de datos dentro del contexto del IoT</w:t>
       </w:r>
       <w:r>
         <w:rPr>
@@ -8989,21 +10073,133 @@
           <w:szCs w:val="32"/>
         </w:rPr>
       </w:pPr>
-      <w:r>
-        <w:rPr>
-          <w:rFonts w:ascii="Arial" w:hAnsi="Arial" w:cs="Arial"/>
+    </w:p>
+    <w:p>
+      <w:pPr>
+        <w:rPr>
+          <w:rFonts w:ascii="Arial" w:hAnsi="Arial" w:cs="Arial"/>
+          <w:color w:val="000000" w:themeColor="text1"/>
+          <w:sz w:val="32"/>
+          <w:szCs w:val="32"/>
+        </w:rPr>
+      </w:pPr>
+      <w:r>
+        <w:rPr>
           <w:noProof/>
+        </w:rPr>
+        <mc:AlternateContent>
+          <mc:Choice Requires="wps">
+            <w:drawing>
+              <wp:anchor distT="0" distB="0" distL="114300" distR="114300" simplePos="0" relativeHeight="251670528" behindDoc="0" locked="0" layoutInCell="1" allowOverlap="1" wp14:anchorId="72F8B01D" wp14:editId="477FC9AE">
+                <wp:simplePos x="0" y="0"/>
+                <wp:positionH relativeFrom="column">
+                  <wp:posOffset>340995</wp:posOffset>
+                </wp:positionH>
+                <wp:positionV relativeFrom="paragraph">
+                  <wp:posOffset>3242310</wp:posOffset>
+                </wp:positionV>
+                <wp:extent cx="5400040" cy="635"/>
+                <wp:effectExtent l="0" t="0" r="0" b="0"/>
+                <wp:wrapSquare wrapText="bothSides"/>
+                <wp:docPr id="1868131031" name="Cuadro de texto 1"/>
+                <wp:cNvGraphicFramePr/>
+                <a:graphic xmlns:a="http://schemas.openxmlformats.org/drawingml/2006/main">
+                  <a:graphicData uri="http://schemas.microsoft.com/office/word/2010/wordprocessingShape">
+                    <wps:wsp>
+                      <wps:cNvSpPr txBox="1"/>
+                      <wps:spPr>
+                        <a:xfrm>
+                          <a:off x="0" y="0"/>
+                          <a:ext cx="5400040" cy="635"/>
+                        </a:xfrm>
+                        <a:prstGeom prst="rect">
+                          <a:avLst/>
+                        </a:prstGeom>
+                        <a:solidFill>
+                          <a:prstClr val="white"/>
+                        </a:solidFill>
+                        <a:ln>
+                          <a:noFill/>
+                        </a:ln>
+                      </wps:spPr>
+                      <wps:txbx>
+                        <w:txbxContent>
+                          <w:p>
+                            <w:pPr>
+                              <w:pStyle w:val="Descripcin"/>
+                              <w:rPr>
+                                <w:rFonts w:ascii="Arial" w:hAnsi="Arial" w:cs="Arial"/>
+                              </w:rPr>
+                            </w:pPr>
+                            <w:r>
+                              <w:t xml:space="preserve">Ilustración </w:t>
+                            </w:r>
+                            <w:r>
+                              <w:t>5</w:t>
+                            </w:r>
+                            <w:r>
+                              <w:t xml:space="preserve"> Evolución SDN</w:t>
+                            </w:r>
+                          </w:p>
+                        </w:txbxContent>
+                      </wps:txbx>
+                      <wps:bodyPr rot="0" spcFirstLastPara="0" vertOverflow="overflow" horzOverflow="overflow" vert="horz" wrap="square" lIns="0" tIns="0" rIns="0" bIns="0" numCol="1" spcCol="0" rtlCol="0" fromWordArt="0" anchor="t" anchorCtr="0" forceAA="0" compatLnSpc="1">
+                        <a:prstTxWarp prst="textNoShape">
+                          <a:avLst/>
+                        </a:prstTxWarp>
+                        <a:spAutoFit/>
+                      </wps:bodyPr>
+                    </wps:wsp>
+                  </a:graphicData>
+                </a:graphic>
+              </wp:anchor>
+            </w:drawing>
+          </mc:Choice>
+          <mc:Fallback>
+            <w:pict>
+              <v:shape w14:anchorId="72F8B01D" id="_x0000_s1033" type="#_x0000_t202" style="position:absolute;margin-left:26.85pt;margin-top:255.3pt;width:425.2pt;height:.05pt;z-index:251670528;visibility:visible;mso-wrap-style:square;mso-wrap-distance-left:9pt;mso-wrap-distance-top:0;mso-wrap-distance-right:9pt;mso-wrap-distance-bottom:0;mso-position-horizontal:absolute;mso-position-horizontal-relative:text;mso-position-vertical:absolute;mso-position-vertical-relative:text;v-text-anchor:top" o:gfxdata="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" stroked="f">
+                <v:textbox style="mso-fit-shape-to-text:t" inset="0,0,0,0">
+                  <w:txbxContent>
+                    <w:p>
+                      <w:pPr>
+                        <w:pStyle w:val="Descripcin"/>
+                        <w:rPr>
+                          <w:rFonts w:ascii="Arial" w:hAnsi="Arial" w:cs="Arial"/>
+                        </w:rPr>
+                      </w:pPr>
+                      <w:r>
+                        <w:t xml:space="preserve">Ilustración </w:t>
+                      </w:r>
+                      <w:r>
+                        <w:t>5</w:t>
+                      </w:r>
+                      <w:r>
+                        <w:t xml:space="preserve"> Evolución SDN</w:t>
+                      </w:r>
+                    </w:p>
+                  </w:txbxContent>
+                </v:textbox>
+                <w10:wrap type="square"/>
+              </v:shape>
+            </w:pict>
+          </mc:Fallback>
+        </mc:AlternateContent>
+      </w:r>
+      <w:r>
+        <w:rPr>
+          <w:rFonts w:ascii="Arial" w:hAnsi="Arial" w:cs="Arial"/>
+          <w:noProof/>
           <w:sz w:val="24"/>
           <w:szCs w:val="24"/>
         </w:rPr>
         <w:drawing>
-          <wp:anchor distT="0" distB="0" distL="114300" distR="114300" simplePos="0" relativeHeight="251668480" behindDoc="0" locked="0" layoutInCell="1" allowOverlap="1" wp14:anchorId="384032E4" wp14:editId="0C064852">
+          <wp:anchor distT="0" distB="0" distL="114300" distR="114300" simplePos="0" relativeHeight="251668480" behindDoc="0" locked="0" layoutInCell="1" allowOverlap="1" wp14:anchorId="384032E4" wp14:editId="35FB4C14">
             <wp:simplePos x="0" y="0"/>
             <wp:positionH relativeFrom="margin">
-              <wp:posOffset>381000</wp:posOffset>
+              <wp:align>center</wp:align>
             </wp:positionH>
             <wp:positionV relativeFrom="paragraph">
-              <wp:posOffset>17145</wp:posOffset>
+              <wp:posOffset>327025</wp:posOffset>
             </wp:positionV>
             <wp:extent cx="4282440" cy="2691130"/>
             <wp:effectExtent l="0" t="0" r="3810" b="0"/>
@@ -9020,7 +10216,7 @@
                     <pic:cNvPicPr/>
                   </pic:nvPicPr>
                   <pic:blipFill>
-                    <a:blip r:embed="rId21">
+                    <a:blip r:embed="rId24">
                       <a:extLst>
                         <a:ext uri="{28A0092B-C50C-407E-A947-70E740481C1C}">
                           <a14:useLocalDpi xmlns:a14="http://schemas.microsoft.com/office/drawing/2010/main" val="0"/>
@@ -9052,14 +10248,211 @@
           </wp:anchor>
         </w:drawing>
       </w:r>
-    </w:p>
-    <w:p>
-      <w:pPr>
+      <w:r>
         <w:rPr>
           <w:rFonts w:ascii="Arial" w:hAnsi="Arial" w:cs="Arial"/>
           <w:color w:val="000000" w:themeColor="text1"/>
           <w:sz w:val="32"/>
           <w:szCs w:val="32"/>
+        </w:rPr>
+        <w:br w:type="page"/>
+      </w:r>
+    </w:p>
+    <w:p>
+      <w:pPr>
+        <w:pStyle w:val="Ttulo2"/>
+        <w:jc w:val="both"/>
+        <w:rPr>
+          <w:rFonts w:ascii="Arial" w:hAnsi="Arial" w:cs="Arial"/>
+          <w:noProof/>
+          <w:sz w:val="24"/>
+          <w:szCs w:val="24"/>
+        </w:rPr>
+      </w:pPr>
+      <w:bookmarkStart w:id="55" w:name="_Toc192236460"/>
+      <w:bookmarkStart w:id="56" w:name="_Toc192238287"/>
+      <w:bookmarkStart w:id="57" w:name="_Toc192239308"/>
+    </w:p>
+    <w:p>
+      <w:pPr>
+        <w:pStyle w:val="Ttulo2"/>
+        <w:jc w:val="both"/>
+        <w:rPr>
+          <w:rFonts w:ascii="Arial" w:hAnsi="Arial" w:cs="Arial"/>
+          <w:noProof/>
+          <w:sz w:val="24"/>
+          <w:szCs w:val="24"/>
+        </w:rPr>
+      </w:pPr>
+      <w:r>
+        <w:rPr>
+          <w:rFonts w:ascii="Arial" w:hAnsi="Arial" w:cs="Arial"/>
+          <w:noProof/>
+          <w:sz w:val="24"/>
+          <w:szCs w:val="24"/>
+        </w:rPr>
+        <w:drawing>
+          <wp:anchor distT="0" distB="0" distL="114300" distR="114300" simplePos="0" relativeHeight="251672576" behindDoc="0" locked="0" layoutInCell="1" allowOverlap="1" wp14:anchorId="28D78323" wp14:editId="24D594CF">
+            <wp:simplePos x="0" y="0"/>
+            <wp:positionH relativeFrom="margin">
+              <wp:align>center</wp:align>
+            </wp:positionH>
+            <wp:positionV relativeFrom="paragraph">
+              <wp:posOffset>86360</wp:posOffset>
+            </wp:positionV>
+            <wp:extent cx="3581400" cy="2461260"/>
+            <wp:effectExtent l="0" t="0" r="0" b="0"/>
+            <wp:wrapSquare wrapText="bothSides"/>
+            <wp:docPr id="527771629" name="Imagen 1" descr="Gráfico&#10;&#10;El contenido generado por IA puede ser incorrecto."/>
+            <wp:cNvGraphicFramePr>
+              <a:graphicFrameLocks xmlns:a="http://schemas.openxmlformats.org/drawingml/2006/main" noChangeAspect="1"/>
+            </wp:cNvGraphicFramePr>
+            <a:graphic xmlns:a="http://schemas.openxmlformats.org/drawingml/2006/main">
+              <a:graphicData uri="http://schemas.openxmlformats.org/drawingml/2006/picture">
+                <pic:pic xmlns:pic="http://schemas.openxmlformats.org/drawingml/2006/picture">
+                  <pic:nvPicPr>
+                    <pic:cNvPr id="527771629" name="Imagen 1" descr="Gráfico&#10;&#10;El contenido generado por IA puede ser incorrecto."/>
+                    <pic:cNvPicPr/>
+                  </pic:nvPicPr>
+                  <pic:blipFill>
+                    <a:blip r:embed="rId25">
+                      <a:extLst>
+                        <a:ext uri="{28A0092B-C50C-407E-A947-70E740481C1C}">
+                          <a14:useLocalDpi xmlns:a14="http://schemas.microsoft.com/office/drawing/2010/main" val="0"/>
+                        </a:ext>
+                      </a:extLst>
+                    </a:blip>
+                    <a:stretch>
+                      <a:fillRect/>
+                    </a:stretch>
+                  </pic:blipFill>
+                  <pic:spPr>
+                    <a:xfrm>
+                      <a:off x="0" y="0"/>
+                      <a:ext cx="3581400" cy="2461260"/>
+                    </a:xfrm>
+                    <a:prstGeom prst="rect">
+                      <a:avLst/>
+                    </a:prstGeom>
+                  </pic:spPr>
+                </pic:pic>
+              </a:graphicData>
+            </a:graphic>
+            <wp14:sizeRelH relativeFrom="page">
+              <wp14:pctWidth>0</wp14:pctWidth>
+            </wp14:sizeRelH>
+            <wp14:sizeRelV relativeFrom="page">
+              <wp14:pctHeight>0</wp14:pctHeight>
+            </wp14:sizeRelV>
+          </wp:anchor>
+        </w:drawing>
+      </w:r>
+    </w:p>
+    <w:p>
+      <w:pPr>
+        <w:pStyle w:val="Ttulo2"/>
+        <w:jc w:val="both"/>
+        <w:rPr>
+          <w:rFonts w:ascii="Arial" w:hAnsi="Arial" w:cs="Arial"/>
+          <w:noProof/>
+          <w:sz w:val="24"/>
+          <w:szCs w:val="24"/>
+        </w:rPr>
+      </w:pPr>
+    </w:p>
+    <w:p>
+      <w:pPr>
+        <w:pStyle w:val="Ttulo2"/>
+        <w:jc w:val="both"/>
+        <w:rPr>
+          <w:rFonts w:ascii="Arial" w:hAnsi="Arial" w:cs="Arial"/>
+          <w:color w:val="70AD47" w:themeColor="accent6"/>
+          <w:sz w:val="24"/>
+          <w:szCs w:val="24"/>
+        </w:rPr>
+      </w:pPr>
+    </w:p>
+    <w:p>
+      <w:pPr>
+        <w:pStyle w:val="Ttulo2"/>
+        <w:jc w:val="both"/>
+        <w:rPr>
+          <w:rFonts w:ascii="Arial" w:hAnsi="Arial" w:cs="Arial"/>
+          <w:color w:val="70AD47" w:themeColor="accent6"/>
+          <w:sz w:val="24"/>
+          <w:szCs w:val="24"/>
+        </w:rPr>
+      </w:pPr>
+    </w:p>
+    <w:p>
+      <w:pPr>
+        <w:pStyle w:val="Ttulo2"/>
+        <w:jc w:val="both"/>
+        <w:rPr>
+          <w:rFonts w:ascii="Arial" w:hAnsi="Arial" w:cs="Arial"/>
+          <w:color w:val="70AD47" w:themeColor="accent6"/>
+          <w:sz w:val="24"/>
+          <w:szCs w:val="24"/>
+        </w:rPr>
+      </w:pPr>
+    </w:p>
+    <w:p>
+      <w:pPr>
+        <w:pStyle w:val="Ttulo2"/>
+        <w:jc w:val="both"/>
+        <w:rPr>
+          <w:rFonts w:ascii="Arial" w:hAnsi="Arial" w:cs="Arial"/>
+          <w:color w:val="70AD47" w:themeColor="accent6"/>
+          <w:sz w:val="24"/>
+          <w:szCs w:val="24"/>
+        </w:rPr>
+      </w:pPr>
+    </w:p>
+    <w:p>
+      <w:pPr>
+        <w:pStyle w:val="Ttulo2"/>
+        <w:jc w:val="both"/>
+        <w:rPr>
+          <w:rFonts w:ascii="Arial" w:hAnsi="Arial" w:cs="Arial"/>
+          <w:color w:val="70AD47" w:themeColor="accent6"/>
+          <w:sz w:val="24"/>
+          <w:szCs w:val="24"/>
+        </w:rPr>
+      </w:pPr>
+    </w:p>
+    <w:p>
+      <w:pPr>
+        <w:pStyle w:val="Ttulo2"/>
+        <w:jc w:val="both"/>
+        <w:rPr>
+          <w:rFonts w:ascii="Arial" w:hAnsi="Arial" w:cs="Arial"/>
+          <w:color w:val="70AD47" w:themeColor="accent6"/>
+          <w:sz w:val="24"/>
+          <w:szCs w:val="24"/>
+        </w:rPr>
+      </w:pPr>
+    </w:p>
+    <w:p>
+      <w:pPr>
+        <w:pStyle w:val="Ttulo2"/>
+        <w:jc w:val="both"/>
+        <w:rPr>
+          <w:rFonts w:ascii="Arial" w:hAnsi="Arial" w:cs="Arial"/>
+          <w:color w:val="70AD47" w:themeColor="accent6"/>
+          <w:sz w:val="24"/>
+          <w:szCs w:val="24"/>
+        </w:rPr>
+      </w:pPr>
+    </w:p>
+    <w:p>
+      <w:pPr>
+        <w:pStyle w:val="Ttulo2"/>
+        <w:jc w:val="both"/>
+        <w:rPr>
+          <w:rFonts w:ascii="Arial" w:hAnsi="Arial" w:cs="Arial"/>
+          <w:color w:val="70AD47" w:themeColor="accent6"/>
+          <w:sz w:val="24"/>
+          <w:szCs w:val="24"/>
         </w:rPr>
       </w:pPr>
       <w:r>
@@ -9069,13 +10462,13 @@
         <mc:AlternateContent>
           <mc:Choice Requires="wps">
             <w:drawing>
-              <wp:anchor distT="0" distB="0" distL="114300" distR="114300" simplePos="0" relativeHeight="251674624" behindDoc="0" locked="0" layoutInCell="1" allowOverlap="1" wp14:anchorId="0E1DEB66" wp14:editId="6B75CD6C">
+              <wp:anchor distT="0" distB="0" distL="114300" distR="114300" simplePos="0" relativeHeight="251674624" behindDoc="0" locked="0" layoutInCell="1" allowOverlap="1" wp14:anchorId="0E1DEB66" wp14:editId="782C7890">
                 <wp:simplePos x="0" y="0"/>
-                <wp:positionH relativeFrom="page">
-                  <wp:posOffset>1978660</wp:posOffset>
+                <wp:positionH relativeFrom="margin">
+                  <wp:align>center</wp:align>
                 </wp:positionH>
                 <wp:positionV relativeFrom="paragraph">
-                  <wp:posOffset>5238115</wp:posOffset>
+                  <wp:posOffset>77470</wp:posOffset>
                 </wp:positionV>
                 <wp:extent cx="3542665" cy="635"/>
                 <wp:effectExtent l="0" t="0" r="635" b="0"/>
@@ -9136,7 +10529,7 @@
           </mc:Choice>
           <mc:Fallback>
             <w:pict>
-              <v:shape w14:anchorId="0E1DEB66" id="_x0000_s1032" type="#_x0000_t202" style="position:absolute;margin-left:155.8pt;margin-top:412.45pt;width:278.95pt;height:.05pt;z-index:251674624;visibility:visible;mso-wrap-style:square;mso-wrap-distance-left:9pt;mso-wrap-distance-top:0;mso-wrap-distance-right:9pt;mso-wrap-distance-bottom:0;mso-position-horizontal:absolute;mso-position-horizontal-relative:page;mso-position-vertical:absolute;mso-position-vertical-relative:text;v-text-anchor:top" o:gfxdata="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" stroked="f">
+              <v:shape w14:anchorId="0E1DEB66" id="_x0000_s1034" type="#_x0000_t202" style="position:absolute;left:0;text-align:left;margin-left:0;margin-top:6.1pt;width:278.95pt;height:.05pt;z-index:251674624;visibility:visible;mso-wrap-style:square;mso-wrap-distance-left:9pt;mso-wrap-distance-top:0;mso-wrap-distance-right:9pt;mso-wrap-distance-bottom:0;mso-position-horizontal:center;mso-position-horizontal-relative:margin;mso-position-vertical:absolute;mso-position-vertical-relative:text;v-text-anchor:top" o:gfxdata="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" stroked="f">
                 <v:textbox style="mso-fit-shape-to-text:t" inset="0,0,0,0">
                   <w:txbxContent>
                     <w:p>
@@ -9158,186 +10551,12 @@
                     </w:p>
                   </w:txbxContent>
                 </v:textbox>
-                <w10:wrap type="square" anchorx="page"/>
+                <w10:wrap type="square" anchorx="margin"/>
               </v:shape>
             </w:pict>
           </mc:Fallback>
         </mc:AlternateContent>
       </w:r>
-      <w:r>
-        <w:rPr>
-          <w:rFonts w:ascii="Arial" w:hAnsi="Arial" w:cs="Arial"/>
-          <w:noProof/>
-          <w:sz w:val="24"/>
-          <w:szCs w:val="24"/>
-        </w:rPr>
-        <w:drawing>
-          <wp:anchor distT="0" distB="0" distL="114300" distR="114300" simplePos="0" relativeHeight="251672576" behindDoc="0" locked="0" layoutInCell="1" allowOverlap="1" wp14:anchorId="28D78323" wp14:editId="3E5483C7">
-            <wp:simplePos x="0" y="0"/>
-            <wp:positionH relativeFrom="page">
-              <wp:align>center</wp:align>
-            </wp:positionH>
-            <wp:positionV relativeFrom="paragraph">
-              <wp:posOffset>2735580</wp:posOffset>
-            </wp:positionV>
-            <wp:extent cx="3581400" cy="2461260"/>
-            <wp:effectExtent l="0" t="0" r="0" b="0"/>
-            <wp:wrapSquare wrapText="bothSides"/>
-            <wp:docPr id="527771629" name="Imagen 1" descr="Gráfico&#10;&#10;El contenido generado por IA puede ser incorrecto."/>
-            <wp:cNvGraphicFramePr>
-              <a:graphicFrameLocks xmlns:a="http://schemas.openxmlformats.org/drawingml/2006/main" noChangeAspect="1"/>
-            </wp:cNvGraphicFramePr>
-            <a:graphic xmlns:a="http://schemas.openxmlformats.org/drawingml/2006/main">
-              <a:graphicData uri="http://schemas.openxmlformats.org/drawingml/2006/picture">
-                <pic:pic xmlns:pic="http://schemas.openxmlformats.org/drawingml/2006/picture">
-                  <pic:nvPicPr>
-                    <pic:cNvPr id="527771629" name="Imagen 1" descr="Gráfico&#10;&#10;El contenido generado por IA puede ser incorrecto."/>
-                    <pic:cNvPicPr/>
-                  </pic:nvPicPr>
-                  <pic:blipFill>
-                    <a:blip r:embed="rId22">
-                      <a:extLst>
-                        <a:ext uri="{28A0092B-C50C-407E-A947-70E740481C1C}">
-                          <a14:useLocalDpi xmlns:a14="http://schemas.microsoft.com/office/drawing/2010/main" val="0"/>
-                        </a:ext>
-                      </a:extLst>
-                    </a:blip>
-                    <a:stretch>
-                      <a:fillRect/>
-                    </a:stretch>
-                  </pic:blipFill>
-                  <pic:spPr>
-                    <a:xfrm>
-                      <a:off x="0" y="0"/>
-                      <a:ext cx="3581400" cy="2461260"/>
-                    </a:xfrm>
-                    <a:prstGeom prst="rect">
-                      <a:avLst/>
-                    </a:prstGeom>
-                  </pic:spPr>
-                </pic:pic>
-              </a:graphicData>
-            </a:graphic>
-            <wp14:sizeRelH relativeFrom="page">
-              <wp14:pctWidth>0</wp14:pctWidth>
-            </wp14:sizeRelH>
-            <wp14:sizeRelV relativeFrom="page">
-              <wp14:pctHeight>0</wp14:pctHeight>
-            </wp14:sizeRelV>
-          </wp:anchor>
-        </w:drawing>
-      </w:r>
-      <w:r>
-        <w:rPr>
-          <w:noProof/>
-        </w:rPr>
-        <mc:AlternateContent>
-          <mc:Choice Requires="wps">
-            <w:drawing>
-              <wp:anchor distT="0" distB="0" distL="114300" distR="114300" simplePos="0" relativeHeight="251670528" behindDoc="0" locked="0" layoutInCell="1" allowOverlap="1" wp14:anchorId="72F8B01D" wp14:editId="224E67E5">
-                <wp:simplePos x="0" y="0"/>
-                <wp:positionH relativeFrom="column">
-                  <wp:posOffset>397510</wp:posOffset>
-                </wp:positionH>
-                <wp:positionV relativeFrom="paragraph">
-                  <wp:posOffset>2366010</wp:posOffset>
-                </wp:positionV>
-                <wp:extent cx="5400040" cy="635"/>
-                <wp:effectExtent l="0" t="0" r="0" b="0"/>
-                <wp:wrapSquare wrapText="bothSides"/>
-                <wp:docPr id="1868131031" name="Cuadro de texto 1"/>
-                <wp:cNvGraphicFramePr/>
-                <a:graphic xmlns:a="http://schemas.openxmlformats.org/drawingml/2006/main">
-                  <a:graphicData uri="http://schemas.microsoft.com/office/word/2010/wordprocessingShape">
-                    <wps:wsp>
-                      <wps:cNvSpPr txBox="1"/>
-                      <wps:spPr>
-                        <a:xfrm>
-                          <a:off x="0" y="0"/>
-                          <a:ext cx="5400040" cy="635"/>
-                        </a:xfrm>
-                        <a:prstGeom prst="rect">
-                          <a:avLst/>
-                        </a:prstGeom>
-                        <a:solidFill>
-                          <a:prstClr val="white"/>
-                        </a:solidFill>
-                        <a:ln>
-                          <a:noFill/>
-                        </a:ln>
-                      </wps:spPr>
-                      <wps:txbx>
-                        <w:txbxContent>
-                          <w:p>
-                            <w:pPr>
-                              <w:pStyle w:val="Descripcin"/>
-                              <w:rPr>
-                                <w:rFonts w:ascii="Arial" w:hAnsi="Arial" w:cs="Arial"/>
-                              </w:rPr>
-                            </w:pPr>
-                            <w:r>
-                              <w:t xml:space="preserve">Ilustración </w:t>
-                            </w:r>
-                            <w:r>
-                              <w:t>5</w:t>
-                            </w:r>
-                            <w:r>
-                              <w:t xml:space="preserve"> Evolución SDN</w:t>
-                            </w:r>
-                          </w:p>
-                        </w:txbxContent>
-                      </wps:txbx>
-                      <wps:bodyPr rot="0" spcFirstLastPara="0" vertOverflow="overflow" horzOverflow="overflow" vert="horz" wrap="square" lIns="0" tIns="0" rIns="0" bIns="0" numCol="1" spcCol="0" rtlCol="0" fromWordArt="0" anchor="t" anchorCtr="0" forceAA="0" compatLnSpc="1">
-                        <a:prstTxWarp prst="textNoShape">
-                          <a:avLst/>
-                        </a:prstTxWarp>
-                        <a:spAutoFit/>
-                      </wps:bodyPr>
-                    </wps:wsp>
-                  </a:graphicData>
-                </a:graphic>
-              </wp:anchor>
-            </w:drawing>
-          </mc:Choice>
-          <mc:Fallback>
-            <w:pict>
-              <v:shape w14:anchorId="72F8B01D" id="_x0000_s1033" type="#_x0000_t202" style="position:absolute;margin-left:31.3pt;margin-top:186.3pt;width:425.2pt;height:.05pt;z-index:251670528;visibility:visible;mso-wrap-style:square;mso-wrap-distance-left:9pt;mso-wrap-distance-top:0;mso-wrap-distance-right:9pt;mso-wrap-distance-bottom:0;mso-position-horizontal:absolute;mso-position-horizontal-relative:text;mso-position-vertical:absolute;mso-position-vertical-relative:text;v-text-anchor:top" o:gfxdata="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" stroked="f">
-                <v:textbox style="mso-fit-shape-to-text:t" inset="0,0,0,0">
-                  <w:txbxContent>
-                    <w:p>
-                      <w:pPr>
-                        <w:pStyle w:val="Descripcin"/>
-                        <w:rPr>
-                          <w:rFonts w:ascii="Arial" w:hAnsi="Arial" w:cs="Arial"/>
-                        </w:rPr>
-                      </w:pPr>
-                      <w:r>
-                        <w:t xml:space="preserve">Ilustración </w:t>
-                      </w:r>
-                      <w:r>
-                        <w:t>5</w:t>
-                      </w:r>
-                      <w:r>
-                        <w:t xml:space="preserve"> Evolución SDN</w:t>
-                      </w:r>
-                    </w:p>
-                  </w:txbxContent>
-                </v:textbox>
-                <w10:wrap type="square"/>
-              </v:shape>
-            </w:pict>
-          </mc:Fallback>
-        </mc:AlternateContent>
-      </w:r>
-      <w:r>
-        <w:rPr>
-          <w:rFonts w:ascii="Arial" w:hAnsi="Arial" w:cs="Arial"/>
-          <w:color w:val="000000" w:themeColor="text1"/>
-          <w:sz w:val="32"/>
-          <w:szCs w:val="32"/>
-        </w:rPr>
-        <w:br w:type="page"/>
-      </w:r>
     </w:p>
     <w:p>
       <w:pPr>
@@ -9350,17 +10569,25 @@
           <w:szCs w:val="24"/>
         </w:rPr>
       </w:pPr>
-      <w:bookmarkStart w:id="55" w:name="_Toc192236460"/>
-      <w:bookmarkStart w:id="56" w:name="_Toc192238287"/>
-      <w:bookmarkStart w:id="57" w:name="_Toc192239308"/>
-      <w:r>
-        <w:rPr>
-          <w:rFonts w:ascii="Arial" w:hAnsi="Arial" w:cs="Arial"/>
-          <w:color w:val="70AD47" w:themeColor="accent6"/>
-          <w:sz w:val="24"/>
-          <w:szCs w:val="24"/>
-        </w:rPr>
-        <w:lastRenderedPageBreak/>
+    </w:p>
+    <w:p>
+      <w:pPr>
+        <w:pStyle w:val="Ttulo2"/>
+        <w:jc w:val="both"/>
+        <w:rPr>
+          <w:rFonts w:ascii="Arial" w:hAnsi="Arial" w:cs="Arial"/>
+          <w:color w:val="70AD47" w:themeColor="accent6"/>
+          <w:sz w:val="24"/>
+          <w:szCs w:val="24"/>
+        </w:rPr>
+      </w:pPr>
+      <w:r>
+        <w:rPr>
+          <w:rFonts w:ascii="Arial" w:hAnsi="Arial" w:cs="Arial"/>
+          <w:color w:val="70AD47" w:themeColor="accent6"/>
+          <w:sz w:val="24"/>
+          <w:szCs w:val="24"/>
+        </w:rPr>
         <w:t>Beneficios de SDN en centros de datos</w:t>
       </w:r>
       <w:bookmarkEnd w:id="55"/>
@@ -9697,18 +10924,6 @@
         <w:jc w:val="both"/>
         <w:rPr>
           <w:rFonts w:ascii="Arial" w:hAnsi="Arial" w:cs="Arial"/>
-          <w:sz w:val="22"/>
-          <w:szCs w:val="22"/>
-        </w:rPr>
-      </w:pPr>
-    </w:p>
-    <w:p>
-      <w:pPr>
-        <w:pStyle w:val="Ttulo1"/>
-        <w:spacing w:line="276" w:lineRule="auto"/>
-        <w:jc w:val="both"/>
-        <w:rPr>
-          <w:rFonts w:ascii="Arial" w:hAnsi="Arial" w:cs="Arial"/>
           <w:color w:val="70AD47" w:themeColor="accent6"/>
           <w:sz w:val="24"/>
           <w:szCs w:val="24"/>
@@ -9724,6 +10939,7 @@
           <w:sz w:val="24"/>
           <w:szCs w:val="24"/>
         </w:rPr>
+        <w:lastRenderedPageBreak/>
         <w:t>Impacto de SDN en la latencia y el rendimiento</w:t>
       </w:r>
       <w:bookmarkEnd w:id="58"/>
@@ -10065,7 +11281,6 @@
       <w:bookmarkStart w:id="62" w:name="_Toc192238289"/>
       <w:bookmarkStart w:id="63" w:name="_Toc192239310"/>
     </w:p>
-    <w:p/>
     <w:p>
       <w:pPr>
         <w:pStyle w:val="Ttulo1"/>
@@ -10083,7 +11298,6 @@
           <w:sz w:val="24"/>
           <w:szCs w:val="24"/>
         </w:rPr>
-        <w:lastRenderedPageBreak/>
         <w:t>Beneficios de SDN en la nube</w:t>
       </w:r>
       <w:bookmarkEnd w:id="61"/>
@@ -10580,6 +11794,7 @@
           <w:sz w:val="24"/>
           <w:szCs w:val="24"/>
         </w:rPr>
+        <w:lastRenderedPageBreak/>
         <w:t>Automatización de la red mediante SDN</w:t>
       </w:r>
       <w:bookmarkEnd w:id="64"/>
@@ -10630,16 +11845,7 @@
           <w:sz w:val="24"/>
           <w:szCs w:val="24"/>
         </w:rPr>
-        <w:t xml:space="preserve">La automatización de red es ese proceso que se encarga de poder automatizar toda la configuración de red, su administración, sus pruebas necesarias, la implementación y la operación de dispositivos físicos y virtuales dentro de una red. La automatización de la red nos permite que </w:t>
-      </w:r>
-      <w:r>
-        <w:rPr>
-          <w:rFonts w:ascii="Arial" w:hAnsi="Arial" w:cs="Arial"/>
-          <w:sz w:val="24"/>
-          <w:szCs w:val="24"/>
-        </w:rPr>
-        <w:lastRenderedPageBreak/>
-        <w:t xml:space="preserve">los equipos de operaciones de red como NetOps </w:t>
+        <w:t xml:space="preserve">La automatización de red es ese proceso que se encarga de poder automatizar toda la configuración de red, su administración, sus pruebas necesarias, la implementación y la operación de dispositivos físicos y virtuales dentro de una red. La automatización de la red nos permite que los equipos de operaciones de red como NetOps </w:t>
       </w:r>
       <w:r>
         <w:rPr>
@@ -10797,7 +12003,16 @@
           <w:sz w:val="24"/>
           <w:szCs w:val="24"/>
         </w:rPr>
-        <w:t xml:space="preserve">Permite mejorar la seguridad de la red al tener que aplicar políticas y controles consistentes para toda la infraestructura. La infraestructura de red también facilita la detección y respuesta a las posibles amenazas, al permitir una visibilidad y una auditoría completas de las actividades y todos los cambios en la red. </w:t>
+        <w:t xml:space="preserve">Permite mejorar la seguridad de la red al tener que aplicar políticas y controles consistentes para toda la infraestructura. La infraestructura de red también facilita la detección y respuesta a </w:t>
+      </w:r>
+      <w:r>
+        <w:rPr>
+          <w:rFonts w:ascii="Arial" w:hAnsi="Arial" w:cs="Arial"/>
+          <w:sz w:val="24"/>
+          <w:szCs w:val="24"/>
+        </w:rPr>
+        <w:lastRenderedPageBreak/>
+        <w:t xml:space="preserve">las posibles amenazas, al permitir una visibilidad y una auditoría completas de las actividades y todos los cambios en la red. </w:t>
       </w:r>
     </w:p>
     <w:p>
@@ -10877,7 +12092,6 @@
           <w:szCs w:val="24"/>
           <w:u w:val="single"/>
         </w:rPr>
-        <w:lastRenderedPageBreak/>
         <w:t>Innovación</w:t>
       </w:r>
       <w:r>
@@ -11214,7 +12428,6 @@
           <w:sz w:val="24"/>
           <w:szCs w:val="24"/>
         </w:rPr>
-        <w:lastRenderedPageBreak/>
         <w:t xml:space="preserve">Automatización de tareas: </w:t>
       </w:r>
       <w:r>
@@ -11457,6 +12670,7 @@
           <w:sz w:val="24"/>
           <w:szCs w:val="24"/>
         </w:rPr>
+        <w:lastRenderedPageBreak/>
         <w:t xml:space="preserve">Scripts y APIs: </w:t>
       </w:r>
       <w:r>
@@ -11536,7 +12750,6 @@
           <w:szCs w:val="24"/>
           <w:u w:val="single"/>
         </w:rPr>
-        <w:lastRenderedPageBreak/>
         <w:t>Respuestas dinámicas</w:t>
       </w:r>
       <w:r>
@@ -11740,6 +12953,7 @@
           <w:rFonts w:ascii="Arial" w:hAnsi="Arial" w:cs="Arial"/>
           <w:color w:val="70AD47" w:themeColor="accent6"/>
         </w:rPr>
+        <w:lastRenderedPageBreak/>
         <w:t>Ansible</w:t>
       </w:r>
       <w:bookmarkEnd w:id="82"/>
@@ -11800,7 +13014,6 @@
           <w:sz w:val="24"/>
           <w:szCs w:val="24"/>
         </w:rPr>
-        <w:lastRenderedPageBreak/>
         <w:t>Ofrece soporte para Linux y Mac</w:t>
       </w:r>
     </w:p>
@@ -11907,7 +13120,7 @@
                     <pic:cNvPicPr/>
                   </pic:nvPicPr>
                   <pic:blipFill>
-                    <a:blip r:embed="rId23">
+                    <a:blip r:embed="rId26">
                       <a:extLst>
                         <a:ext uri="{28A0092B-C50C-407E-A947-70E740481C1C}">
                           <a14:useLocalDpi xmlns:a14="http://schemas.microsoft.com/office/drawing/2010/main" val="0"/>
@@ -12082,7 +13295,7 @@
           </mc:Choice>
           <mc:Fallback>
             <w:pict>
-              <v:shape w14:anchorId="79404877" id="_x0000_s1034" type="#_x0000_t202" style="position:absolute;margin-left:54.6pt;margin-top:7.15pt;width:257.35pt;height:.05pt;z-index:251683840;visibility:visible;mso-wrap-style:square;mso-wrap-distance-left:9pt;mso-wrap-distance-top:0;mso-wrap-distance-right:9pt;mso-wrap-distance-bottom:0;mso-position-horizontal:absolute;mso-position-horizontal-relative:text;mso-position-vertical:absolute;mso-position-vertical-relative:text;v-text-anchor:top" o:gfxdata="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" stroked="f">
+              <v:shape w14:anchorId="79404877" id="_x0000_s1035" type="#_x0000_t202" style="position:absolute;margin-left:54.6pt;margin-top:7.15pt;width:257.35pt;height:.05pt;z-index:251683840;visibility:visible;mso-wrap-style:square;mso-wrap-distance-left:9pt;mso-wrap-distance-top:0;mso-wrap-distance-right:9pt;mso-wrap-distance-bottom:0;mso-position-horizontal:absolute;mso-position-horizontal-relative:text;mso-position-vertical:absolute;mso-position-vertical-relative:text;v-text-anchor:top" o:gfxdata="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" stroked="f">
                 <v:textbox style="mso-fit-shape-to-text:t" inset="0,0,0,0">
                   <w:txbxContent>
                     <w:p>
@@ -12212,6 +13425,7 @@
           <w:sz w:val="24"/>
           <w:szCs w:val="24"/>
         </w:rPr>
+        <w:lastRenderedPageBreak/>
         <w:t>Ofrece una versión Open-source</w:t>
       </w:r>
     </w:p>
@@ -12279,7 +13493,6 @@
           <w:sz w:val="24"/>
           <w:szCs w:val="24"/>
         </w:rPr>
-        <w:lastRenderedPageBreak/>
         <w:drawing>
           <wp:anchor distT="0" distB="0" distL="114300" distR="114300" simplePos="0" relativeHeight="251685888" behindDoc="0" locked="0" layoutInCell="1" allowOverlap="1" wp14:anchorId="63231F77" wp14:editId="63BDF437">
             <wp:simplePos x="0" y="0"/>
@@ -12304,7 +13517,7 @@
                     <pic:cNvPicPr/>
                   </pic:nvPicPr>
                   <pic:blipFill>
-                    <a:blip r:embed="rId24">
+                    <a:blip r:embed="rId27">
                       <a:extLst>
                         <a:ext uri="{28A0092B-C50C-407E-A947-70E740481C1C}">
                           <a14:useLocalDpi xmlns:a14="http://schemas.microsoft.com/office/drawing/2010/main" val="0"/>
@@ -12444,7 +13657,7 @@
           </mc:Choice>
           <mc:Fallback>
             <w:pict>
-              <v:shape w14:anchorId="6D87ECF4" id="_x0000_s1035" type="#_x0000_t202" style="position:absolute;margin-left:32.55pt;margin-top:1.15pt;width:425.2pt;height:.05pt;z-index:251686912;visibility:visible;mso-wrap-style:square;mso-wrap-distance-left:9pt;mso-wrap-distance-top:0;mso-wrap-distance-right:9pt;mso-wrap-distance-bottom:0;mso-position-horizontal:absolute;mso-position-horizontal-relative:text;mso-position-vertical:absolute;mso-position-vertical-relative:text;v-text-anchor:top" o:gfxdata="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" stroked="f">
+              <v:shape w14:anchorId="6D87ECF4" id="_x0000_s1036" type="#_x0000_t202" style="position:absolute;margin-left:32.55pt;margin-top:1.15pt;width:425.2pt;height:.05pt;z-index:251686912;visibility:visible;mso-wrap-style:square;mso-wrap-distance-left:9pt;mso-wrap-distance-top:0;mso-wrap-distance-right:9pt;mso-wrap-distance-bottom:0;mso-position-horizontal:absolute;mso-position-horizontal-relative:text;mso-position-vertical:absolute;mso-position-vertical-relative:text;v-text-anchor:top" o:gfxdata="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" stroked="f">
                 <v:textbox style="mso-fit-shape-to-text:t" inset="0,0,0,0">
                   <w:txbxContent>
                     <w:p>
@@ -12694,7 +13907,7 @@
           </mc:Choice>
           <mc:Fallback>
             <w:pict>
-              <v:shape w14:anchorId="6341A343" id="_x0000_s1036" type="#_x0000_t202" style="position:absolute;left:0;text-align:left;margin-left:68.75pt;margin-top:121pt;width:231pt;height:.05pt;z-index:251691008;visibility:visible;mso-wrap-style:square;mso-wrap-distance-left:9pt;mso-wrap-distance-top:0;mso-wrap-distance-right:9pt;mso-wrap-distance-bottom:0;mso-position-horizontal:absolute;mso-position-horizontal-relative:text;mso-position-vertical:absolute;mso-position-vertical-relative:text;v-text-anchor:top" o:gfxdata="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" stroked="f">
+              <v:shape w14:anchorId="6341A343" id="_x0000_s1037" type="#_x0000_t202" style="position:absolute;left:0;text-align:left;margin-left:68.75pt;margin-top:121pt;width:231pt;height:.05pt;z-index:251691008;visibility:visible;mso-wrap-style:square;mso-wrap-distance-left:9pt;mso-wrap-distance-top:0;mso-wrap-distance-right:9pt;mso-wrap-distance-bottom:0;mso-position-horizontal:absolute;mso-position-horizontal-relative:text;mso-position-vertical:absolute;mso-position-vertical-relative:text;v-text-anchor:top" o:gfxdata="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" stroked="f">
                 <v:textbox style="mso-fit-shape-to-text:t" inset="0,0,0,0">
                   <w:txbxContent>
                     <w:p>
@@ -12748,7 +13961,7 @@
                     <pic:cNvPicPr/>
                   </pic:nvPicPr>
                   <pic:blipFill>
-                    <a:blip r:embed="rId25">
+                    <a:blip r:embed="rId28">
                       <a:extLst>
                         <a:ext uri="{28A0092B-C50C-407E-A947-70E740481C1C}">
                           <a14:useLocalDpi xmlns:a14="http://schemas.microsoft.com/office/drawing/2010/main" val="0"/>
@@ -12851,7 +14064,6 @@
           <w:sz w:val="24"/>
           <w:szCs w:val="24"/>
         </w:rPr>
-        <w:lastRenderedPageBreak/>
         <w:t>Virtualización de las funciones de red y su relación con SDN</w:t>
       </w:r>
       <w:bookmarkEnd w:id="91"/>
@@ -13380,7 +14592,7 @@
           </mc:Choice>
           <mc:Fallback>
             <w:pict>
-              <v:shape w14:anchorId="1815E4BE" id="_x0000_s1037" type="#_x0000_t202" style="position:absolute;left:0;text-align:left;margin-left:20.6pt;margin-top:330.8pt;width:425.2pt;height:.05pt;z-index:251694080;visibility:visible;mso-wrap-style:square;mso-wrap-distance-left:9pt;mso-wrap-distance-top:0;mso-wrap-distance-right:9pt;mso-wrap-distance-bottom:0;mso-position-horizontal:absolute;mso-position-horizontal-relative:margin;mso-position-vertical:absolute;mso-position-vertical-relative:text;v-text-anchor:top" o:gfxdata="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" stroked="f">
+              <v:shape w14:anchorId="1815E4BE" id="_x0000_s1038" type="#_x0000_t202" style="position:absolute;left:0;text-align:left;margin-left:20.6pt;margin-top:330.8pt;width:425.2pt;height:.05pt;z-index:251694080;visibility:visible;mso-wrap-style:square;mso-wrap-distance-left:9pt;mso-wrap-distance-top:0;mso-wrap-distance-right:9pt;mso-wrap-distance-bottom:0;mso-position-horizontal:absolute;mso-position-horizontal-relative:margin;mso-position-vertical:absolute;mso-position-vertical-relative:text;v-text-anchor:top" o:gfxdata="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" stroked="f">
                 <v:textbox style="mso-fit-shape-to-text:t" inset="0,0,0,0">
                   <w:txbxContent>
                     <w:p>
@@ -13433,7 +14645,7 @@
                     <pic:cNvPicPr/>
                   </pic:nvPicPr>
                   <pic:blipFill>
-                    <a:blip r:embed="rId26">
+                    <a:blip r:embed="rId29">
                       <a:extLst>
                         <a:ext uri="{28A0092B-C50C-407E-A947-70E740481C1C}">
                           <a14:useLocalDpi xmlns:a14="http://schemas.microsoft.com/office/drawing/2010/main" val="0"/>
@@ -13547,7 +14759,25 @@
           <w:sz w:val="24"/>
           <w:szCs w:val="24"/>
         </w:rPr>
-        <w:t xml:space="preserve"> Los entornos NFV suelen tener que requerir herramientas de monitorización más complejas para controlar las distintas máquinas virtuales, las funciones y el tráfico que circula por la red. Las funciones virtualizadas también están más expuestas a los ciberataques y al malware que el hardware físico </w:t>
+        <w:t xml:space="preserve"> Los entornos NFV suelen tener que requerir herramientas de monitorización más complejas para controlar las distintas máquinas virtuales, las funciones y el tráfico que circula por la red. Las funciones virtualizadas también están más expuestas a los ciberataques y al </w:t>
+      </w:r>
+      <w:proofErr w:type="gramStart"/>
+      <w:r>
+        <w:rPr>
+          <w:rFonts w:ascii="Arial" w:hAnsi="Arial" w:cs="Arial"/>
+          <w:sz w:val="24"/>
+          <w:szCs w:val="24"/>
+        </w:rPr>
+        <w:t>malware</w:t>
+      </w:r>
+      <w:proofErr w:type="gramEnd"/>
+      <w:r>
+        <w:rPr>
+          <w:rFonts w:ascii="Arial" w:hAnsi="Arial" w:cs="Arial"/>
+          <w:sz w:val="24"/>
+          <w:szCs w:val="24"/>
+        </w:rPr>
+        <w:t xml:space="preserve"> que el hardware físico </w:t>
       </w:r>
       <w:r>
         <w:rPr>
@@ -13893,7 +15123,25 @@
           <w:sz w:val="24"/>
           <w:szCs w:val="24"/>
         </w:rPr>
-        <w:t>. Es fácil que el malware se desplace entre los componentes y los dañe.</w:t>
+        <w:t xml:space="preserve">. Es fácil que el </w:t>
+      </w:r>
+      <w:proofErr w:type="gramStart"/>
+      <w:r>
+        <w:rPr>
+          <w:rFonts w:ascii="Arial" w:hAnsi="Arial" w:cs="Arial"/>
+          <w:sz w:val="24"/>
+          <w:szCs w:val="24"/>
+        </w:rPr>
+        <w:t>malware</w:t>
+      </w:r>
+      <w:proofErr w:type="gramEnd"/>
+      <w:r>
+        <w:rPr>
+          <w:rFonts w:ascii="Arial" w:hAnsi="Arial" w:cs="Arial"/>
+          <w:sz w:val="24"/>
+          <w:szCs w:val="24"/>
+        </w:rPr>
+        <w:t xml:space="preserve"> se desplace entre los componentes y los dañe.</w:t>
       </w:r>
     </w:p>
     <w:p>
@@ -17001,7 +18249,7 @@
                     </pic:cNvPicPr>
                   </pic:nvPicPr>
                   <pic:blipFill>
-                    <a:blip r:embed="rId27">
+                    <a:blip r:embed="rId30">
                       <a:extLst>
                         <a:ext uri="{28A0092B-C50C-407E-A947-70E740481C1C}">
                           <a14:useLocalDpi xmlns:a14="http://schemas.microsoft.com/office/drawing/2010/main" val="0"/>
@@ -18693,7 +19941,7 @@
                     <pic:cNvPicPr/>
                   </pic:nvPicPr>
                   <pic:blipFill>
-                    <a:blip r:embed="rId28">
+                    <a:blip r:embed="rId31">
                       <a:extLst>
                         <a:ext uri="{28A0092B-C50C-407E-A947-70E740481C1C}">
                           <a14:useLocalDpi xmlns:a14="http://schemas.microsoft.com/office/drawing/2010/main" val="0"/>
@@ -18821,7 +20069,7 @@
         </w:rPr>
         <w:lastRenderedPageBreak/>
         <w:drawing>
-          <wp:anchor distT="0" distB="0" distL="114300" distR="114300" simplePos="0" relativeHeight="251699200" behindDoc="0" locked="0" layoutInCell="1" allowOverlap="1" wp14:anchorId="63BB2313" wp14:editId="22323D6A">
+          <wp:anchor distT="0" distB="0" distL="114300" distR="114300" simplePos="0" relativeHeight="251699200" behindDoc="0" locked="0" layoutInCell="1" allowOverlap="1" wp14:anchorId="63BB2313" wp14:editId="343E3908">
             <wp:simplePos x="0" y="0"/>
             <wp:positionH relativeFrom="page">
               <wp:posOffset>1519555</wp:posOffset>
@@ -18846,7 +20094,7 @@
                     </pic:cNvPicPr>
                   </pic:nvPicPr>
                   <pic:blipFill>
-                    <a:blip r:embed="rId29" cstate="print">
+                    <a:blip r:embed="rId32" cstate="print">
                       <a:extLst>
                         <a:ext uri="{28A0092B-C50C-407E-A947-70E740481C1C}">
                           <a14:useLocalDpi xmlns:a14="http://schemas.microsoft.com/office/drawing/2010/main" val="0"/>
@@ -19183,25 +20431,7 @@
           <w:szCs w:val="24"/>
         </w:rPr>
         <w:lastRenderedPageBreak/>
-        <w:t xml:space="preserve">programabilidad necesarias para poder crear o administrar segmentos de red, garantizando que cada segmento esté aislado, sea seguro y esté optimizado. Las SDN también son importantes para permitir la automatización y la optimización automática de la red dentro de las redes 5G. Además, con el aumento masivo de dispositivos que se encuentran conectados y el tráfico de datos que generan, los administradores de la red deberán tener que automatizar muchas de las tareas rutinarias implicadas en la gestión de la red, como la dirección del tráfico, el equilibrio de la carga o la detección de fallos. Las SDN proporcionan las capacidades de inteligencia y automatización necesarias para poder supervisar el rendimiento de la red en tiempo real, identificar posibles problemas o tener que tomar medidas correctivas para garantizar un rendimiento optimo de la red y de la experiencia del usuario. Por ello, podemos sacar la conclusión de que el papel de las SDN en las redes 5G es esencial poder liberar todo el potencial de la tecnología 5G. Al centralizar el control de la red, permitir la segmentación de la red y automatizar la gestión de la red, SDN proporciona la flexibilidad, la escalabilidad y la eficiencia necesarias para respaldar el conjunto de diferentes servicios y aplicaciones que se entregan a través de las redes 5G. A medida que las redes 5G sigan evolucionando y </w:t>
-      </w:r>
-      <w:r>
-        <w:rPr>
-          <w:rFonts w:ascii="Arial" w:hAnsi="Arial" w:cs="Arial"/>
-          <w:color w:val="000000" w:themeColor="text1"/>
-          <w:sz w:val="24"/>
-          <w:szCs w:val="24"/>
-        </w:rPr>
-        <w:t>expandiéndose,</w:t>
-      </w:r>
-      <w:r>
-        <w:rPr>
-          <w:rFonts w:ascii="Arial" w:hAnsi="Arial" w:cs="Arial"/>
-          <w:color w:val="000000" w:themeColor="text1"/>
-          <w:sz w:val="24"/>
-          <w:szCs w:val="24"/>
-        </w:rPr>
-        <w:t xml:space="preserve"> las SDN desempeñarán un papel cada vez más importante en la configuración del futuro de las comunicaciones móviles.</w:t>
+        <w:t>programabilidad necesarias para poder crear o administrar segmentos de red, garantizando que cada segmento esté aislado, sea seguro y esté optimizado. Las SDN también son importantes para permitir la automatización y la optimización automática de la red dentro de las redes 5G. Además, con el aumento masivo de dispositivos que se encuentran conectados y el tráfico de datos que generan, los administradores de la red deberán tener que automatizar muchas de las tareas rutinarias implicadas en la gestión de la red, como la dirección del tráfico, el equilibrio de la carga o la detección de fallos. Las SDN proporcionan las capacidades de inteligencia y automatización necesarias para poder supervisar el rendimiento de la red en tiempo real, identificar posibles problemas o tener que tomar medidas correctivas para garantizar un rendimiento optimo de la red y de la experiencia del usuario. Por ello, podemos sacar la conclusión de que el papel de las SDN en las redes 5G es esencial poder liberar todo el potencial de la tecnología 5G. Al centralizar el control de la red, permitir la segmentación de la red y automatizar la gestión de la red, SDN proporciona la flexibilidad, la escalabilidad y la eficiencia necesarias para respaldar el conjunto de diferentes servicios y aplicaciones que se entregan a través de las redes 5G. A medida que las redes 5G sigan evolucionando y expandiéndose, las SDN desempeñarán un papel cada vez más importante en la configuración del futuro de las comunicaciones móviles.</w:t>
       </w:r>
     </w:p>
     <w:p>
@@ -19580,7 +20810,7 @@
         </w:rPr>
         <w:t xml:space="preserve">Smith, J. (2023). La importancia del reciclaje en la conservación del medio ambiente. Recuperado de </w:t>
       </w:r>
-      <w:hyperlink r:id="rId30">
+      <w:hyperlink r:id="rId33">
         <w:r>
           <w:rPr>
             <w:rStyle w:val="Hipervnculo"/>
@@ -26547,30 +27777,6 @@
 </file>
 
 <file path=customXml/item1.xml><?xml version="1.0" encoding="utf-8"?>
-<?mso-contentType ?>
-<FormTemplates xmlns="http://schemas.microsoft.com/sharepoint/v3/contenttype/forms">
-  <Display>DocumentLibraryForm</Display>
-  <Edit>DocumentLibraryForm</Edit>
-  <New>DocumentLibraryForm</New>
-</FormTemplates>
-</file>
-
-<file path=customXml/item2.xml><?xml version="1.0" encoding="utf-8"?>
-<b:Sources xmlns:b="http://schemas.openxmlformats.org/officeDocument/2006/bibliography" xmlns="http://schemas.openxmlformats.org/officeDocument/2006/bibliography" SelectedStyle="\APASixthEditionOfficeOnline.xsl" StyleName="APA" Version="6"/>
-</file>
-
-<file path=customXml/item3.xml><?xml version="1.0" encoding="utf-8"?>
-<p:properties xmlns:p="http://schemas.microsoft.com/office/2006/metadata/properties" xmlns:xsi="http://www.w3.org/2001/XMLSchema-instance" xmlns:pc="http://schemas.microsoft.com/office/infopath/2007/PartnerControls">
-  <documentManagement>
-    <TaxCatchAll xmlns="59390006-c430-45d0-b76a-cc9d620cdd55" xsi:nil="true"/>
-    <lcf76f155ced4ddcb4097134ff3c332f xmlns="439adc47-72d5-4f73-991c-913beebc2c9a">
-      <Terms xmlns="http://schemas.microsoft.com/office/infopath/2007/PartnerControls"/>
-    </lcf76f155ced4ddcb4097134ff3c332f>
-  </documentManagement>
-</p:properties>
-</file>
-
-<file path=customXml/item4.xml><?xml version="1.0" encoding="utf-8"?>
 <ct:contentTypeSchema xmlns:ct="http://schemas.microsoft.com/office/2006/metadata/contentType" xmlns:ma="http://schemas.microsoft.com/office/2006/metadata/properties/metaAttributes" ct:_="" ma:_="" ma:contentTypeName="Documento" ma:contentTypeID="0x0101008CD8C293B1B33442A2596F7F4EB4F7DA" ma:contentTypeVersion="13" ma:contentTypeDescription="Crear nuevo documento." ma:contentTypeScope="" ma:versionID="3fff2a8d346b842f093bb3701a245707">
   <xsd:schema xmlns:xsd="http://www.w3.org/2001/XMLSchema" xmlns:xs="http://www.w3.org/2001/XMLSchema" xmlns:p="http://schemas.microsoft.com/office/2006/metadata/properties" xmlns:ns2="439adc47-72d5-4f73-991c-913beebc2c9a" xmlns:ns3="59390006-c430-45d0-b76a-cc9d620cdd55" targetNamespace="http://schemas.microsoft.com/office/2006/metadata/properties" ma:root="true" ma:fieldsID="1598023d093cbc92eb58db4e954047a9" ns2:_="" ns3:_="">
     <xsd:import namespace="439adc47-72d5-4f73-991c-913beebc2c9a"/>
@@ -26793,34 +27999,31 @@
 </ct:contentTypeSchema>
 </file>
 
-<file path=customXml/itemProps1.xml><?xml version="1.0" encoding="utf-8"?>
-<ds:datastoreItem xmlns:ds="http://schemas.openxmlformats.org/officeDocument/2006/customXml" ds:itemID="{42E3C8EC-5B10-45B3-8E97-FBD6324B8BB9}">
-  <ds:schemaRefs>
-    <ds:schemaRef ds:uri="http://schemas.microsoft.com/sharepoint/v3/contenttype/forms"/>
-  </ds:schemaRefs>
-</ds:datastoreItem>
+<file path=customXml/item2.xml><?xml version="1.0" encoding="utf-8"?>
+<?mso-contentType ?>
+<FormTemplates xmlns="http://schemas.microsoft.com/sharepoint/v3/contenttype/forms">
+  <Display>DocumentLibraryForm</Display>
+  <Edit>DocumentLibraryForm</Edit>
+  <New>DocumentLibraryForm</New>
+</FormTemplates>
 </file>
 
-<file path=customXml/itemProps2.xml><?xml version="1.0" encoding="utf-8"?>
-<ds:datastoreItem xmlns:ds="http://schemas.openxmlformats.org/officeDocument/2006/customXml" ds:itemID="{3A253E4C-5070-4F5A-A04E-45BE8A5CCF17}">
-  <ds:schemaRefs>
-    <ds:schemaRef ds:uri="http://schemas.openxmlformats.org/officeDocument/2006/bibliography"/>
-  </ds:schemaRefs>
-</ds:datastoreItem>
+<file path=customXml/item3.xml><?xml version="1.0" encoding="utf-8"?>
+<b:Sources xmlns:b="http://schemas.openxmlformats.org/officeDocument/2006/bibliography" xmlns="http://schemas.openxmlformats.org/officeDocument/2006/bibliography" SelectedStyle="\APASixthEditionOfficeOnline.xsl" StyleName="APA" Version="6"/>
 </file>
 
-<file path=customXml/itemProps3.xml><?xml version="1.0" encoding="utf-8"?>
-<ds:datastoreItem xmlns:ds="http://schemas.openxmlformats.org/officeDocument/2006/customXml" ds:itemID="{BCDA797D-315A-42FB-BB9A-CCFA3A760578}">
-  <ds:schemaRefs>
-    <ds:schemaRef ds:uri="http://schemas.microsoft.com/office/2006/metadata/properties"/>
-    <ds:schemaRef ds:uri="http://schemas.microsoft.com/office/infopath/2007/PartnerControls"/>
-    <ds:schemaRef ds:uri="59390006-c430-45d0-b76a-cc9d620cdd55"/>
-    <ds:schemaRef ds:uri="439adc47-72d5-4f73-991c-913beebc2c9a"/>
-  </ds:schemaRefs>
-</ds:datastoreItem>
+<file path=customXml/item4.xml><?xml version="1.0" encoding="utf-8"?>
+<p:properties xmlns:p="http://schemas.microsoft.com/office/2006/metadata/properties" xmlns:xsi="http://www.w3.org/2001/XMLSchema-instance" xmlns:pc="http://schemas.microsoft.com/office/infopath/2007/PartnerControls">
+  <documentManagement>
+    <TaxCatchAll xmlns="59390006-c430-45d0-b76a-cc9d620cdd55" xsi:nil="true"/>
+    <lcf76f155ced4ddcb4097134ff3c332f xmlns="439adc47-72d5-4f73-991c-913beebc2c9a">
+      <Terms xmlns="http://schemas.microsoft.com/office/infopath/2007/PartnerControls"/>
+    </lcf76f155ced4ddcb4097134ff3c332f>
+  </documentManagement>
+</p:properties>
 </file>
 
-<file path=customXml/itemProps4.xml><?xml version="1.0" encoding="utf-8"?>
+<file path=customXml/itemProps1.xml><?xml version="1.0" encoding="utf-8"?>
 <ds:datastoreItem xmlns:ds="http://schemas.openxmlformats.org/officeDocument/2006/customXml" ds:itemID="{B56C9B97-3894-4B38-A6AD-295A7F0C1DBC}">
   <ds:schemaRefs>
     <ds:schemaRef ds:uri="http://schemas.microsoft.com/office/2006/metadata/contentType"/>
@@ -26837,4 +28040,31 @@
     <ds:schemaRef ds:uri="http://schemas.microsoft.com/internal/obd"/>
   </ds:schemaRefs>
 </ds:datastoreItem>
+</file>
+
+<file path=customXml/itemProps2.xml><?xml version="1.0" encoding="utf-8"?>
+<ds:datastoreItem xmlns:ds="http://schemas.openxmlformats.org/officeDocument/2006/customXml" ds:itemID="{42E3C8EC-5B10-45B3-8E97-FBD6324B8BB9}">
+  <ds:schemaRefs>
+    <ds:schemaRef ds:uri="http://schemas.microsoft.com/sharepoint/v3/contenttype/forms"/>
+  </ds:schemaRefs>
+</ds:datastoreItem>
+</file>
+
+<file path=customXml/itemProps3.xml><?xml version="1.0" encoding="utf-8"?>
+<ds:datastoreItem xmlns:ds="http://schemas.openxmlformats.org/officeDocument/2006/customXml" ds:itemID="{3A253E4C-5070-4F5A-A04E-45BE8A5CCF17}">
+  <ds:schemaRefs>
+    <ds:schemaRef ds:uri="http://schemas.openxmlformats.org/officeDocument/2006/bibliography"/>
+  </ds:schemaRefs>
+</ds:datastoreItem>
+</file>
+
+<file path=customXml/itemProps4.xml><?xml version="1.0" encoding="utf-8"?>
+<ds:datastoreItem xmlns:ds="http://schemas.openxmlformats.org/officeDocument/2006/customXml" ds:itemID="{BCDA797D-315A-42FB-BB9A-CCFA3A760578}">
+  <ds:schemaRefs>
+    <ds:schemaRef ds:uri="http://schemas.microsoft.com/office/2006/metadata/properties"/>
+    <ds:schemaRef ds:uri="http://schemas.microsoft.com/office/infopath/2007/PartnerControls"/>
+    <ds:schemaRef ds:uri="59390006-c430-45d0-b76a-cc9d620cdd55"/>
+    <ds:schemaRef ds:uri="439adc47-72d5-4f73-991c-913beebc2c9a"/>
+  </ds:schemaRefs>
+</ds:datastoreItem>
 </file>
</xml_diff>

<commit_message>
Ya hemos terminado el apartado de "Conclusión" del trabajo
</commit_message>
<xml_diff>
--- a/Memoria_TFG 2024-25_JulianMoronRidao.docx
+++ b/Memoria_TFG 2024-25_JulianMoronRidao.docx
@@ -33,7 +33,7 @@
           <w:noProof/>
         </w:rPr>
         <w:drawing>
-          <wp:inline distT="0" distB="0" distL="0" distR="0" wp14:anchorId="19882AF8" wp14:editId="44542141">
+          <wp:inline distT="0" distB="0" distL="0" distR="0" wp14:anchorId="19882AF8" wp14:editId="09D14DAE">
             <wp:extent cx="3524250" cy="1771650"/>
             <wp:effectExtent l="0" t="0" r="0" b="0"/>
             <wp:docPr id="923855780" name="Imagen 923855780"/>
@@ -15638,7 +15638,27 @@
           <w:sz w:val="24"/>
           <w:szCs w:val="24"/>
         </w:rPr>
-        <w:t>sobre como será el futuro de las redes SDN.</w:t>
+        <w:t xml:space="preserve">sobre </w:t>
+      </w:r>
+      <w:proofErr w:type="spellStart"/>
+      <w:r>
+        <w:rPr>
+          <w:rFonts w:ascii="Arial" w:hAnsi="Arial" w:cs="Arial"/>
+          <w:color w:val="000000" w:themeColor="text1"/>
+          <w:sz w:val="24"/>
+          <w:szCs w:val="24"/>
+        </w:rPr>
+        <w:t>como</w:t>
+      </w:r>
+      <w:proofErr w:type="spellEnd"/>
+      <w:r>
+        <w:rPr>
+          <w:rFonts w:ascii="Arial" w:hAnsi="Arial" w:cs="Arial"/>
+          <w:color w:val="000000" w:themeColor="text1"/>
+          <w:sz w:val="24"/>
+          <w:szCs w:val="24"/>
+        </w:rPr>
+        <w:t xml:space="preserve"> será el futuro de las redes SDN.</w:t>
       </w:r>
     </w:p>
     <w:p>
@@ -17603,7 +17623,7 @@
                 <w:noProof/>
               </w:rPr>
               <w:drawing>
-                <wp:anchor distT="0" distB="0" distL="114300" distR="114300" simplePos="0" relativeHeight="251675648" behindDoc="0" locked="0" layoutInCell="1" allowOverlap="1" wp14:anchorId="5445F602" wp14:editId="428A07A5">
+                <wp:anchor distT="0" distB="0" distL="114300" distR="114300" simplePos="0" relativeHeight="251675648" behindDoc="0" locked="0" layoutInCell="1" allowOverlap="1" wp14:anchorId="5445F602" wp14:editId="467B78AD">
                   <wp:simplePos x="0" y="0"/>
                   <wp:positionH relativeFrom="column">
                     <wp:posOffset>-68580</wp:posOffset>
@@ -17855,15 +17875,10 @@
                                     </w:r>
                                   </w:fldSimple>
                                   <w:r>
-                                    <w:t xml:space="preserve"> Herramienta </w:t>
-                                  </w:r>
-                                  <w:proofErr w:type="spellStart"/>
-                                  <w:r>
-                                    <w:t>Sourcetree</w:t>
+                                    <w:t xml:space="preserve"> Herramienta Sourcetree</w:t>
                                   </w:r>
                                   <w:bookmarkEnd w:id="13"/>
                                   <w:bookmarkEnd w:id="14"/>
-                                  <w:proofErr w:type="spellEnd"/>
                                 </w:p>
                               </w:txbxContent>
                             </wps:txbx>
@@ -18824,15 +18839,10 @@
                               </w:r>
                             </w:fldSimple>
                             <w:r>
-                              <w:t xml:space="preserve"> Herramienta </w:t>
-                            </w:r>
-                            <w:proofErr w:type="spellStart"/>
-                            <w:r>
-                              <w:t>ClickUp</w:t>
+                              <w:t xml:space="preserve"> Herramienta ClickUp</w:t>
                             </w:r>
                             <w:bookmarkEnd w:id="15"/>
                             <w:bookmarkEnd w:id="16"/>
-                            <w:proofErr w:type="spellEnd"/>
                           </w:p>
                         </w:txbxContent>
                       </wps:txbx>
@@ -22276,7 +22286,23 @@
           <w:sz w:val="24"/>
           <w:szCs w:val="24"/>
         </w:rPr>
-        <w:t>Los cambios que puede sufrir la red, pueden realizarse sin tener que reconfigurar físicamente los dispositivos de la red, pudiendo permitir a los gestores de red reaccionar con rapidez ante la evolución de las necesidades y sus circunstancias.</w:t>
+        <w:t xml:space="preserve">Los cambios que puede sufrir la red, pueden realizarse sin tener que reconfigurar físicamente los dispositivos de la red, pudiendo permitir a los </w:t>
+      </w:r>
+      <w:r>
+        <w:rPr>
+          <w:rFonts w:ascii="Arial" w:hAnsi="Arial" w:cs="Arial"/>
+          <w:sz w:val="24"/>
+          <w:szCs w:val="24"/>
+        </w:rPr>
+        <w:t>administradores</w:t>
+      </w:r>
+      <w:r>
+        <w:rPr>
+          <w:rFonts w:ascii="Arial" w:hAnsi="Arial" w:cs="Arial"/>
+          <w:sz w:val="24"/>
+          <w:szCs w:val="24"/>
+        </w:rPr>
+        <w:t xml:space="preserve"> de red reaccionar con rapidez ante la evolución de las necesidades y sus circunstancias.</w:t>
       </w:r>
     </w:p>
     <w:p>
@@ -26440,12 +26466,10 @@
                             <w:r>
                               <w:t xml:space="preserve"> </w:t>
                             </w:r>
-                            <w:proofErr w:type="spellStart"/>
                             <w:r>
                               <w:t>Puppet</w:t>
                             </w:r>
                             <w:bookmarkEnd w:id="143"/>
-                            <w:proofErr w:type="spellEnd"/>
                           </w:p>
                         </w:txbxContent>
                       </wps:txbx>
@@ -33930,7 +33954,7 @@
           <w:noProof/>
         </w:rPr>
         <w:drawing>
-          <wp:anchor distT="0" distB="0" distL="114300" distR="114300" simplePos="0" relativeHeight="251699200" behindDoc="0" locked="0" layoutInCell="1" allowOverlap="1" wp14:anchorId="63BB2313" wp14:editId="68A950B4">
+          <wp:anchor distT="0" distB="0" distL="114300" distR="114300" simplePos="0" relativeHeight="251699200" behindDoc="0" locked="0" layoutInCell="1" allowOverlap="1" wp14:anchorId="63BB2313" wp14:editId="56BDB2A6">
             <wp:simplePos x="0" y="0"/>
             <wp:positionH relativeFrom="page">
               <wp:align>center</wp:align>
@@ -34736,7 +34760,27 @@
           <w:sz w:val="24"/>
           <w:szCs w:val="24"/>
         </w:rPr>
-        <w:t xml:space="preserve"> que queremos implementar. Con esto conseguiremos poder ver como se aplica todo lo visto de manera teórica</w:t>
+        <w:t xml:space="preserve"> que queremos implementar. Con esto conseguiremos poder ver </w:t>
+      </w:r>
+      <w:proofErr w:type="spellStart"/>
+      <w:r>
+        <w:rPr>
+          <w:rFonts w:ascii="Arial" w:hAnsi="Arial" w:cs="Arial"/>
+          <w:color w:val="000000" w:themeColor="text1"/>
+          <w:sz w:val="24"/>
+          <w:szCs w:val="24"/>
+        </w:rPr>
+        <w:t>como</w:t>
+      </w:r>
+      <w:proofErr w:type="spellEnd"/>
+      <w:r>
+        <w:rPr>
+          <w:rFonts w:ascii="Arial" w:hAnsi="Arial" w:cs="Arial"/>
+          <w:color w:val="000000" w:themeColor="text1"/>
+          <w:sz w:val="24"/>
+          <w:szCs w:val="24"/>
+        </w:rPr>
+        <w:t xml:space="preserve"> se aplica todo lo visto de manera teórica</w:t>
       </w:r>
       <w:r>
         <w:rPr>
@@ -35187,7 +35231,27 @@
           <w:sz w:val="24"/>
           <w:szCs w:val="24"/>
         </w:rPr>
-        <w:t>, por lo tanto podré lograr mi objetivo combinando la parte teórica y práctica</w:t>
+        <w:t xml:space="preserve">, por lo </w:t>
+      </w:r>
+      <w:proofErr w:type="gramStart"/>
+      <w:r>
+        <w:rPr>
+          <w:rFonts w:ascii="Arial" w:hAnsi="Arial" w:cs="Arial"/>
+          <w:color w:val="000000" w:themeColor="text1"/>
+          <w:sz w:val="24"/>
+          <w:szCs w:val="24"/>
+        </w:rPr>
+        <w:t>tanto</w:t>
+      </w:r>
+      <w:proofErr w:type="gramEnd"/>
+      <w:r>
+        <w:rPr>
+          <w:rFonts w:ascii="Arial" w:hAnsi="Arial" w:cs="Arial"/>
+          <w:color w:val="000000" w:themeColor="text1"/>
+          <w:sz w:val="24"/>
+          <w:szCs w:val="24"/>
+        </w:rPr>
+        <w:t xml:space="preserve"> podré lograr mi objetivo combinando la parte teórica y práctica</w:t>
       </w:r>
       <w:r>
         <w:rPr>
@@ -35252,14 +35316,396 @@
         <w:rPr>
           <w:rFonts w:ascii="Arial" w:hAnsi="Arial" w:cs="Arial"/>
           <w:color w:val="000000" w:themeColor="text1"/>
-        </w:rPr>
-      </w:pPr>
-      <w:r>
-        <w:rPr>
-          <w:rFonts w:ascii="Arial" w:hAnsi="Arial" w:cs="Arial"/>
-          <w:color w:val="000000" w:themeColor="text1"/>
-        </w:rPr>
-        <w:t>Conclusión profesional del proyecto.</w:t>
+          <w:sz w:val="24"/>
+          <w:szCs w:val="24"/>
+        </w:rPr>
+      </w:pPr>
+      <w:r>
+        <w:rPr>
+          <w:rFonts w:ascii="Arial" w:hAnsi="Arial" w:cs="Arial"/>
+          <w:color w:val="000000" w:themeColor="text1"/>
+          <w:sz w:val="24"/>
+          <w:szCs w:val="24"/>
+        </w:rPr>
+        <w:t>Después de haber realizado una investigación</w:t>
+      </w:r>
+      <w:r>
+        <w:rPr>
+          <w:rFonts w:ascii="Arial" w:hAnsi="Arial" w:cs="Arial"/>
+          <w:color w:val="000000" w:themeColor="text1"/>
+          <w:sz w:val="24"/>
+          <w:szCs w:val="24"/>
+        </w:rPr>
+        <w:t xml:space="preserve"> completa sobre un tema que he podido elegir</w:t>
+      </w:r>
+      <w:r>
+        <w:rPr>
+          <w:rFonts w:ascii="Arial" w:hAnsi="Arial" w:cs="Arial"/>
+          <w:color w:val="000000" w:themeColor="text1"/>
+          <w:sz w:val="24"/>
+          <w:szCs w:val="24"/>
+        </w:rPr>
+        <w:t xml:space="preserve"> y me llamaba la atención desde un principio</w:t>
+      </w:r>
+      <w:r>
+        <w:rPr>
+          <w:rFonts w:ascii="Arial" w:hAnsi="Arial" w:cs="Arial"/>
+          <w:color w:val="000000" w:themeColor="text1"/>
+          <w:sz w:val="24"/>
+          <w:szCs w:val="24"/>
+        </w:rPr>
+        <w:t>, todo el trabajo me ha resultado</w:t>
+      </w:r>
+      <w:r>
+        <w:rPr>
+          <w:rFonts w:ascii="Arial" w:hAnsi="Arial" w:cs="Arial"/>
+          <w:color w:val="000000" w:themeColor="text1"/>
+          <w:sz w:val="24"/>
+          <w:szCs w:val="24"/>
+        </w:rPr>
+        <w:t xml:space="preserve"> bastante cómodo </w:t>
+      </w:r>
+      <w:r>
+        <w:rPr>
+          <w:rFonts w:ascii="Arial" w:hAnsi="Arial" w:cs="Arial"/>
+          <w:color w:val="000000" w:themeColor="text1"/>
+          <w:sz w:val="24"/>
+          <w:szCs w:val="24"/>
+        </w:rPr>
+        <w:t>porque,</w:t>
+      </w:r>
+      <w:r>
+        <w:rPr>
+          <w:rFonts w:ascii="Arial" w:hAnsi="Arial" w:cs="Arial"/>
+          <w:color w:val="000000" w:themeColor="text1"/>
+          <w:sz w:val="24"/>
+          <w:szCs w:val="24"/>
+        </w:rPr>
+        <w:t xml:space="preserve"> aunque sea un tema que tenía </w:t>
+      </w:r>
+      <w:r>
+        <w:rPr>
+          <w:rFonts w:ascii="Arial" w:hAnsi="Arial" w:cs="Arial"/>
+          <w:color w:val="000000" w:themeColor="text1"/>
+          <w:sz w:val="24"/>
+          <w:szCs w:val="24"/>
+        </w:rPr>
+        <w:t>que dedicar</w:t>
+      </w:r>
+      <w:r>
+        <w:rPr>
+          <w:rFonts w:ascii="Arial" w:hAnsi="Arial" w:cs="Arial"/>
+          <w:color w:val="000000" w:themeColor="text1"/>
+          <w:sz w:val="24"/>
+          <w:szCs w:val="24"/>
+        </w:rPr>
+        <w:t xml:space="preserve"> mucho tiempo a buscar y contrastar información</w:t>
+      </w:r>
+      <w:r>
+        <w:rPr>
+          <w:rFonts w:ascii="Arial" w:hAnsi="Arial" w:cs="Arial"/>
+          <w:color w:val="000000" w:themeColor="text1"/>
+          <w:sz w:val="24"/>
+          <w:szCs w:val="24"/>
+        </w:rPr>
+        <w:t xml:space="preserve"> considero que he podido lograr e</w:t>
+      </w:r>
+      <w:r>
+        <w:rPr>
+          <w:rFonts w:ascii="Arial" w:hAnsi="Arial" w:cs="Arial"/>
+          <w:color w:val="000000" w:themeColor="text1"/>
+          <w:sz w:val="24"/>
+          <w:szCs w:val="24"/>
+        </w:rPr>
+        <w:t xml:space="preserve">l objetivo que quería conseguir desde un principio. </w:t>
+      </w:r>
+      <w:r>
+        <w:rPr>
+          <w:rFonts w:ascii="Arial" w:hAnsi="Arial" w:cs="Arial"/>
+          <w:color w:val="000000" w:themeColor="text1"/>
+          <w:sz w:val="24"/>
+          <w:szCs w:val="24"/>
+        </w:rPr>
+        <w:t xml:space="preserve">Nunca me había tenido que enfrentar a un trabajo de estas dimensiones y </w:t>
+      </w:r>
+      <w:r>
+        <w:rPr>
+          <w:rFonts w:ascii="Arial" w:hAnsi="Arial" w:cs="Arial"/>
+          <w:color w:val="000000" w:themeColor="text1"/>
+          <w:sz w:val="24"/>
+          <w:szCs w:val="24"/>
+        </w:rPr>
+        <w:t>características,</w:t>
+      </w:r>
+      <w:r>
+        <w:rPr>
+          <w:rFonts w:ascii="Arial" w:hAnsi="Arial" w:cs="Arial"/>
+          <w:color w:val="000000" w:themeColor="text1"/>
+          <w:sz w:val="24"/>
+          <w:szCs w:val="24"/>
+        </w:rPr>
+        <w:t xml:space="preserve"> por eso lo vi desde un principio como un reto donde debía poner todo mi e</w:t>
+      </w:r>
+      <w:r>
+        <w:rPr>
+          <w:rFonts w:ascii="Arial" w:hAnsi="Arial" w:cs="Arial"/>
+          <w:color w:val="000000" w:themeColor="text1"/>
+          <w:sz w:val="24"/>
+          <w:szCs w:val="24"/>
+        </w:rPr>
+        <w:t>mpeño y ganas además de todos los conceptos que he podido aprender este año</w:t>
+      </w:r>
+      <w:r>
+        <w:rPr>
+          <w:rFonts w:ascii="Arial" w:hAnsi="Arial" w:cs="Arial"/>
+          <w:color w:val="000000" w:themeColor="text1"/>
+          <w:sz w:val="24"/>
+          <w:szCs w:val="24"/>
+        </w:rPr>
+        <w:t>.</w:t>
+      </w:r>
+      <w:r>
+        <w:rPr>
+          <w:rFonts w:ascii="Arial" w:hAnsi="Arial" w:cs="Arial"/>
+          <w:color w:val="000000" w:themeColor="text1"/>
+          <w:sz w:val="24"/>
+          <w:szCs w:val="24"/>
+        </w:rPr>
+        <w:t xml:space="preserve"> Cuando empecé a plantear mi proyecto</w:t>
+      </w:r>
+      <w:r>
+        <w:rPr>
+          <w:rFonts w:ascii="Arial" w:hAnsi="Arial" w:cs="Arial"/>
+          <w:color w:val="000000" w:themeColor="text1"/>
+          <w:sz w:val="24"/>
+          <w:szCs w:val="24"/>
+        </w:rPr>
+        <w:t xml:space="preserve"> no quería limitar a solo hablar de información acerca del tema, sino también abarcar más conceptos</w:t>
+      </w:r>
+      <w:r>
+        <w:rPr>
+          <w:rFonts w:ascii="Arial" w:hAnsi="Arial" w:cs="Arial"/>
+          <w:color w:val="000000" w:themeColor="text1"/>
+          <w:sz w:val="24"/>
+          <w:szCs w:val="24"/>
+        </w:rPr>
+        <w:t xml:space="preserve"> para después, de forma de trabajos a futuro de la implementación de una red SDN en un entorno de pruebas.</w:t>
+      </w:r>
+      <w:r>
+        <w:rPr>
+          <w:rFonts w:ascii="Arial" w:hAnsi="Arial" w:cs="Arial"/>
+          <w:color w:val="000000" w:themeColor="text1"/>
+          <w:sz w:val="24"/>
+          <w:szCs w:val="24"/>
+        </w:rPr>
+        <w:t xml:space="preserve"> </w:t>
+      </w:r>
+      <w:r>
+        <w:rPr>
+          <w:rFonts w:ascii="Arial" w:hAnsi="Arial" w:cs="Arial"/>
+          <w:color w:val="000000" w:themeColor="text1"/>
+          <w:sz w:val="24"/>
+          <w:szCs w:val="24"/>
+        </w:rPr>
+        <w:t>Además,</w:t>
+      </w:r>
+      <w:r>
+        <w:rPr>
+          <w:rFonts w:ascii="Arial" w:hAnsi="Arial" w:cs="Arial"/>
+          <w:color w:val="000000" w:themeColor="text1"/>
+          <w:sz w:val="24"/>
+          <w:szCs w:val="24"/>
+        </w:rPr>
+        <w:t xml:space="preserve"> con este trabajo también se puede comprobar de que manera las redes SDN </w:t>
+      </w:r>
+      <w:r>
+        <w:rPr>
+          <w:rFonts w:ascii="Arial" w:hAnsi="Arial" w:cs="Arial"/>
+          <w:color w:val="000000" w:themeColor="text1"/>
+          <w:sz w:val="24"/>
+          <w:szCs w:val="24"/>
+        </w:rPr>
+        <w:t>no solo pueden facilitar la gestión de la red, sino que también</w:t>
+      </w:r>
+      <w:r>
+        <w:rPr>
+          <w:rFonts w:ascii="Arial" w:hAnsi="Arial" w:cs="Arial"/>
+          <w:color w:val="000000" w:themeColor="text1"/>
+          <w:sz w:val="24"/>
+          <w:szCs w:val="24"/>
+        </w:rPr>
+        <w:t xml:space="preserve"> dejan abierta la puert</w:t>
+      </w:r>
+      <w:r>
+        <w:rPr>
+          <w:rFonts w:ascii="Arial" w:hAnsi="Arial" w:cs="Arial"/>
+          <w:color w:val="000000" w:themeColor="text1"/>
+          <w:sz w:val="24"/>
+          <w:szCs w:val="24"/>
+        </w:rPr>
+        <w:t xml:space="preserve">a a nuevas posibilidades </w:t>
+      </w:r>
+      <w:r>
+        <w:rPr>
+          <w:rFonts w:ascii="Arial" w:hAnsi="Arial" w:cs="Arial"/>
+          <w:color w:val="000000" w:themeColor="text1"/>
+          <w:sz w:val="24"/>
+          <w:szCs w:val="24"/>
+        </w:rPr>
+        <w:t>en relación con</w:t>
+      </w:r>
+      <w:r>
+        <w:rPr>
+          <w:rFonts w:ascii="Arial" w:hAnsi="Arial" w:cs="Arial"/>
+          <w:color w:val="000000" w:themeColor="text1"/>
+          <w:sz w:val="24"/>
+          <w:szCs w:val="24"/>
+        </w:rPr>
+        <w:t xml:space="preserve"> la escalabilidad o seguridad de las redes.</w:t>
+      </w:r>
+      <w:r>
+        <w:rPr>
+          <w:rFonts w:ascii="Arial" w:hAnsi="Arial" w:cs="Arial"/>
+          <w:color w:val="000000" w:themeColor="text1"/>
+          <w:sz w:val="24"/>
+          <w:szCs w:val="24"/>
+        </w:rPr>
+        <w:t xml:space="preserve"> Teniendo en cuenta el mundo que nos rodea donde cada vez la cantidad de datos es mayor con el tiempo</w:t>
+      </w:r>
+      <w:r>
+        <w:rPr>
+          <w:rFonts w:ascii="Arial" w:hAnsi="Arial" w:cs="Arial"/>
+          <w:color w:val="000000" w:themeColor="text1"/>
+          <w:sz w:val="24"/>
+          <w:szCs w:val="24"/>
+        </w:rPr>
+        <w:t xml:space="preserve">, ahí es donde aparecen las SDN para solucionar todos estos problemas. </w:t>
+      </w:r>
+      <w:r>
+        <w:rPr>
+          <w:rFonts w:ascii="Arial" w:hAnsi="Arial" w:cs="Arial"/>
+          <w:color w:val="000000" w:themeColor="text1"/>
+          <w:sz w:val="24"/>
+          <w:szCs w:val="24"/>
+        </w:rPr>
+        <w:t>Desde mi punto de vist</w:t>
+      </w:r>
+      <w:r>
+        <w:rPr>
+          <w:rFonts w:ascii="Arial" w:hAnsi="Arial" w:cs="Arial"/>
+          <w:color w:val="000000" w:themeColor="text1"/>
+          <w:sz w:val="24"/>
+          <w:szCs w:val="24"/>
+        </w:rPr>
+        <w:t>a, este proyecto me ha servido para poder ver cómo se debe funcionar a la hora de hacer un proyecto de estas dimensiones, donde se necesita ser organizado, tener una planificación previa, intentar respetar los tiempos que se estiman para cada tarea</w:t>
+      </w:r>
+      <w:r>
+        <w:rPr>
+          <w:rFonts w:ascii="Arial" w:hAnsi="Arial" w:cs="Arial"/>
+          <w:color w:val="000000" w:themeColor="text1"/>
+          <w:sz w:val="24"/>
+          <w:szCs w:val="24"/>
+        </w:rPr>
+        <w:t xml:space="preserve"> o saber defender una ide</w:t>
+      </w:r>
+      <w:r>
+        <w:rPr>
+          <w:rFonts w:ascii="Arial" w:hAnsi="Arial" w:cs="Arial"/>
+          <w:color w:val="000000" w:themeColor="text1"/>
+          <w:sz w:val="24"/>
+          <w:szCs w:val="24"/>
+        </w:rPr>
+        <w:t>a ante un jurado con o sin conocimientos sobre la materia.</w:t>
+      </w:r>
+      <w:r>
+        <w:rPr>
+          <w:rFonts w:ascii="Arial" w:hAnsi="Arial" w:cs="Arial"/>
+          <w:color w:val="000000" w:themeColor="text1"/>
+          <w:sz w:val="24"/>
+          <w:szCs w:val="24"/>
+        </w:rPr>
+        <w:t xml:space="preserve"> </w:t>
+      </w:r>
+      <w:r>
+        <w:rPr>
+          <w:rFonts w:ascii="Arial" w:hAnsi="Arial" w:cs="Arial"/>
+          <w:color w:val="000000" w:themeColor="text1"/>
+          <w:sz w:val="24"/>
+          <w:szCs w:val="24"/>
+        </w:rPr>
+        <w:t>Por ello, como resumen de todo el proceso puedo sacar en claro</w:t>
+      </w:r>
+      <w:r>
+        <w:rPr>
+          <w:rFonts w:ascii="Arial" w:hAnsi="Arial" w:cs="Arial"/>
+          <w:color w:val="000000" w:themeColor="text1"/>
+          <w:sz w:val="24"/>
+          <w:szCs w:val="24"/>
+        </w:rPr>
+        <w:t xml:space="preserve"> que</w:t>
+      </w:r>
+      <w:r>
+        <w:rPr>
+          <w:rFonts w:ascii="Arial" w:hAnsi="Arial" w:cs="Arial"/>
+          <w:color w:val="000000" w:themeColor="text1"/>
+          <w:sz w:val="24"/>
+          <w:szCs w:val="24"/>
+        </w:rPr>
+        <w:t xml:space="preserve"> todos los conocimientos que he podido aprender durante estos años me han permitido poder aplicarlo</w:t>
+      </w:r>
+      <w:r>
+        <w:rPr>
+          <w:rFonts w:ascii="Arial" w:hAnsi="Arial" w:cs="Arial"/>
+          <w:color w:val="000000" w:themeColor="text1"/>
+          <w:sz w:val="24"/>
+          <w:szCs w:val="24"/>
+        </w:rPr>
+        <w:t xml:space="preserve"> a un tema de la actualidad, que tiene una </w:t>
+      </w:r>
+      <w:r>
+        <w:rPr>
+          <w:rFonts w:ascii="Arial" w:hAnsi="Arial" w:cs="Arial"/>
+          <w:color w:val="000000" w:themeColor="text1"/>
+          <w:sz w:val="24"/>
+          <w:szCs w:val="24"/>
+        </w:rPr>
+        <w:t>utilidad</w:t>
+      </w:r>
+      <w:r>
+        <w:rPr>
+          <w:rFonts w:ascii="Arial" w:hAnsi="Arial" w:cs="Arial"/>
+          <w:color w:val="000000" w:themeColor="text1"/>
+          <w:sz w:val="24"/>
+          <w:szCs w:val="24"/>
+        </w:rPr>
+        <w:t xml:space="preserve"> real</w:t>
+      </w:r>
+      <w:r>
+        <w:rPr>
+          <w:rFonts w:ascii="Arial" w:hAnsi="Arial" w:cs="Arial"/>
+          <w:color w:val="000000" w:themeColor="text1"/>
+          <w:sz w:val="24"/>
+          <w:szCs w:val="24"/>
+        </w:rPr>
+        <w:t xml:space="preserve"> donde se plantearon diferentes retos que podría tener esta </w:t>
+      </w:r>
+      <w:r>
+        <w:rPr>
+          <w:rFonts w:ascii="Arial" w:hAnsi="Arial" w:cs="Arial"/>
+          <w:color w:val="000000" w:themeColor="text1"/>
+          <w:sz w:val="24"/>
+          <w:szCs w:val="24"/>
+        </w:rPr>
+        <w:t>investigación y cuál sería su impacto</w:t>
+      </w:r>
+      <w:r>
+        <w:rPr>
+          <w:rFonts w:ascii="Arial" w:hAnsi="Arial" w:cs="Arial"/>
+          <w:color w:val="000000" w:themeColor="text1"/>
+          <w:sz w:val="24"/>
+          <w:szCs w:val="24"/>
+        </w:rPr>
+        <w:t xml:space="preserve"> con el paso de los años.</w:t>
       </w:r>
     </w:p>
     <w:p>
@@ -40224,10 +40670,6 @@
 </file>
 
 <file path=customXml/item1.xml><?xml version="1.0" encoding="utf-8"?>
-<b:Sources xmlns:b="http://schemas.openxmlformats.org/officeDocument/2006/bibliography" xmlns="http://schemas.openxmlformats.org/officeDocument/2006/bibliography" SelectedStyle="\APASixthEditionOfficeOnline.xsl" StyleName="APA" Version="6"/>
-</file>
-
-<file path=customXml/item2.xml><?xml version="1.0" encoding="utf-8"?>
 <p:properties xmlns:p="http://schemas.microsoft.com/office/2006/metadata/properties" xmlns:xsi="http://www.w3.org/2001/XMLSchema-instance" xmlns:pc="http://schemas.microsoft.com/office/infopath/2007/PartnerControls">
   <documentManagement>
     <TaxCatchAll xmlns="59390006-c430-45d0-b76a-cc9d620cdd55" xsi:nil="true"/>
@@ -40238,7 +40680,7 @@
 </p:properties>
 </file>
 
-<file path=customXml/item3.xml><?xml version="1.0" encoding="utf-8"?>
+<file path=customXml/item2.xml><?xml version="1.0" encoding="utf-8"?>
 <ct:contentTypeSchema xmlns:ct="http://schemas.microsoft.com/office/2006/metadata/contentType" xmlns:ma="http://schemas.microsoft.com/office/2006/metadata/properties/metaAttributes" ct:_="" ma:_="" ma:contentTypeName="Documento" ma:contentTypeID="0x0101008CD8C293B1B33442A2596F7F4EB4F7DA" ma:contentTypeVersion="13" ma:contentTypeDescription="Crear nuevo documento." ma:contentTypeScope="" ma:versionID="3fff2a8d346b842f093bb3701a245707">
   <xsd:schema xmlns:xsd="http://www.w3.org/2001/XMLSchema" xmlns:xs="http://www.w3.org/2001/XMLSchema" xmlns:p="http://schemas.microsoft.com/office/2006/metadata/properties" xmlns:ns2="439adc47-72d5-4f73-991c-913beebc2c9a" xmlns:ns3="59390006-c430-45d0-b76a-cc9d620cdd55" targetNamespace="http://schemas.microsoft.com/office/2006/metadata/properties" ma:root="true" ma:fieldsID="1598023d093cbc92eb58db4e954047a9" ns2:_="" ns3:_="">
     <xsd:import namespace="439adc47-72d5-4f73-991c-913beebc2c9a"/>
@@ -40461,7 +40903,7 @@
 </ct:contentTypeSchema>
 </file>
 
-<file path=customXml/item4.xml><?xml version="1.0" encoding="utf-8"?>
+<file path=customXml/item3.xml><?xml version="1.0" encoding="utf-8"?>
 <?mso-contentType ?>
 <FormTemplates xmlns="http://schemas.microsoft.com/sharepoint/v3/contenttype/forms">
   <Display>DocumentLibraryForm</Display>
@@ -40470,15 +40912,11 @@
 </FormTemplates>
 </file>
 
-<file path=customXml/itemProps1.xml><?xml version="1.0" encoding="utf-8"?>
-<ds:datastoreItem xmlns:ds="http://schemas.openxmlformats.org/officeDocument/2006/customXml" ds:itemID="{3A253E4C-5070-4F5A-A04E-45BE8A5CCF17}">
-  <ds:schemaRefs>
-    <ds:schemaRef ds:uri="http://schemas.openxmlformats.org/officeDocument/2006/bibliography"/>
-  </ds:schemaRefs>
-</ds:datastoreItem>
+<file path=customXml/item4.xml><?xml version="1.0" encoding="utf-8"?>
+<b:Sources xmlns:b="http://schemas.openxmlformats.org/officeDocument/2006/bibliography" xmlns="http://schemas.openxmlformats.org/officeDocument/2006/bibliography" SelectedStyle="\APASixthEditionOfficeOnline.xsl" StyleName="APA" Version="6"/>
 </file>
 
-<file path=customXml/itemProps2.xml><?xml version="1.0" encoding="utf-8"?>
+<file path=customXml/itemProps1.xml><?xml version="1.0" encoding="utf-8"?>
 <ds:datastoreItem xmlns:ds="http://schemas.openxmlformats.org/officeDocument/2006/customXml" ds:itemID="{BCDA797D-315A-42FB-BB9A-CCFA3A760578}">
   <ds:schemaRefs>
     <ds:schemaRef ds:uri="http://schemas.microsoft.com/office/2006/metadata/properties"/>
@@ -40489,7 +40927,7 @@
 </ds:datastoreItem>
 </file>
 
-<file path=customXml/itemProps3.xml><?xml version="1.0" encoding="utf-8"?>
+<file path=customXml/itemProps2.xml><?xml version="1.0" encoding="utf-8"?>
 <ds:datastoreItem xmlns:ds="http://schemas.openxmlformats.org/officeDocument/2006/customXml" ds:itemID="{B56C9B97-3894-4B38-A6AD-295A7F0C1DBC}">
   <ds:schemaRefs>
     <ds:schemaRef ds:uri="http://schemas.microsoft.com/office/2006/metadata/contentType"/>
@@ -40508,10 +40946,18 @@
 </ds:datastoreItem>
 </file>
 
-<file path=customXml/itemProps4.xml><?xml version="1.0" encoding="utf-8"?>
+<file path=customXml/itemProps3.xml><?xml version="1.0" encoding="utf-8"?>
 <ds:datastoreItem xmlns:ds="http://schemas.openxmlformats.org/officeDocument/2006/customXml" ds:itemID="{42E3C8EC-5B10-45B3-8E97-FBD6324B8BB9}">
   <ds:schemaRefs>
     <ds:schemaRef ds:uri="http://schemas.microsoft.com/sharepoint/v3/contenttype/forms"/>
   </ds:schemaRefs>
 </ds:datastoreItem>
+</file>
+
+<file path=customXml/itemProps4.xml><?xml version="1.0" encoding="utf-8"?>
+<ds:datastoreItem xmlns:ds="http://schemas.openxmlformats.org/officeDocument/2006/customXml" ds:itemID="{3A253E4C-5070-4F5A-A04E-45BE8A5CCF17}">
+  <ds:schemaRefs>
+    <ds:schemaRef ds:uri="http://schemas.openxmlformats.org/officeDocument/2006/bibliography"/>
+  </ds:schemaRefs>
+</ds:datastoreItem>
 </file>
</xml_diff>